<commit_message>
Added notes for analysis with S&R data
</commit_message>
<xml_diff>
--- a/Confirmation/Analysis Notes.docx
+++ b/Confirmation/Analysis Notes.docx
@@ -1187,7 +1187,7 @@
         <w:pStyle w:val="Heading4"/>
       </w:pPr>
       <w:r>
-        <w:t>Initial Plot</w:t>
+        <w:t>Spearman’s Rank Analysis</w:t>
       </w:r>
     </w:p>
     <w:p>
@@ -1195,11 +1195,46 @@
         <w:pStyle w:val="ListParagraph"/>
         <w:numPr>
           <w:ilvl w:val="0"/>
-          <w:numId w:val="5"/>
-        </w:numPr>
-      </w:pPr>
-      <w:r>
-        <w:t>Plots within the range of Sherwood &amp; Rose fishes.</w:t>
+          <w:numId w:val="9"/>
+        </w:numPr>
+      </w:pPr>
+      <w:r>
+        <w:t>Significant negative correlation between K_caud and d13C.</w:t>
+      </w:r>
+    </w:p>
+    <w:p>
+      <w:pPr>
+        <w:pStyle w:val="ListParagraph"/>
+        <w:numPr>
+          <w:ilvl w:val="1"/>
+          <w:numId w:val="9"/>
+        </w:numPr>
+      </w:pPr>
+      <w:r>
+        <w:t>Rho = -0.6000</w:t>
+      </w:r>
+    </w:p>
+    <w:p>
+      <w:pPr>
+        <w:pStyle w:val="ListParagraph"/>
+        <w:numPr>
+          <w:ilvl w:val="1"/>
+          <w:numId w:val="9"/>
+        </w:numPr>
+      </w:pPr>
+      <w:r>
+        <w:t>P = 2.04 x 10^-7</w:t>
+      </w:r>
+    </w:p>
+    <w:p>
+      <w:pPr>
+        <w:pStyle w:val="Heading4"/>
+      </w:pPr>
+      <w:r>
+        <w:t>Bayesian Analysis</w:t>
+      </w:r>
+      <w:r>
+        <w:t xml:space="preserve"> (without n as a random factor)</w:t>
       </w:r>
     </w:p>
     <w:p>
@@ -1207,11 +1242,63 @@
         <w:pStyle w:val="ListParagraph"/>
         <w:numPr>
           <w:ilvl w:val="0"/>
-          <w:numId w:val="5"/>
-        </w:numPr>
-      </w:pPr>
-      <w:r>
-        <w:t>G. nicholsi and E. carlsbergi plot within CI from Sherwood &amp; Rose.</w:t>
+          <w:numId w:val="9"/>
+        </w:numPr>
+      </w:pPr>
+      <w:r>
+        <w:t>P. bolini (just), K. andersoni, G. braueri and E. Antarctica all plot just outside 95% HDPI.</w:t>
+      </w:r>
+    </w:p>
+    <w:p>
+      <w:pPr>
+        <w:pStyle w:val="ListParagraph"/>
+        <w:numPr>
+          <w:ilvl w:val="1"/>
+          <w:numId w:val="9"/>
+        </w:numPr>
+      </w:pPr>
+      <w:r>
+        <w:t>Lower d13C than expected given K_caud.</w:t>
+      </w:r>
+    </w:p>
+    <w:p>
+      <w:pPr>
+        <w:pStyle w:val="ListParagraph"/>
+        <w:numPr>
+          <w:ilvl w:val="1"/>
+          <w:numId w:val="9"/>
+        </w:numPr>
+      </w:pPr>
+      <w:r>
+        <w:t>High metabolic rate for activity level.</w:t>
+      </w:r>
+    </w:p>
+    <w:p>
+      <w:pPr>
+        <w:pStyle w:val="ListParagraph"/>
+        <w:numPr>
+          <w:ilvl w:val="1"/>
+          <w:numId w:val="9"/>
+        </w:numPr>
+      </w:pPr>
+      <w:r>
+        <w:t>C. maderensis is also below the line.</w:t>
+      </w:r>
+    </w:p>
+    <w:p>
+      <w:pPr>
+        <w:pStyle w:val="Heading3"/>
+      </w:pPr>
+      <w:r>
+        <w:t>D18O vs. d13C</w:t>
+      </w:r>
+    </w:p>
+    <w:p>
+      <w:pPr>
+        <w:pStyle w:val="Heading4"/>
+      </w:pPr>
+      <w:r>
+        <w:t>Spearman’s Rank Analysis</w:t>
       </w:r>
     </w:p>
     <w:p>
@@ -1219,17 +1306,11 @@
         <w:pStyle w:val="ListParagraph"/>
         <w:numPr>
           <w:ilvl w:val="0"/>
-          <w:numId w:val="5"/>
-        </w:numPr>
-      </w:pPr>
-      <w:r>
-        <w:t>P. boli</w:t>
-      </w:r>
-      <w:r>
-        <w:t xml:space="preserve">ni (just), K. andersoni, E. Antarctica, G. braueri </w:t>
-      </w:r>
-      <w:r>
-        <w:t>all plot below line.</w:t>
+          <w:numId w:val="9"/>
+        </w:numPr>
+      </w:pPr>
+      <w:r>
+        <w:t>Significant positive relationship between d18O and d13C.</w:t>
       </w:r>
     </w:p>
     <w:p>
@@ -1237,11 +1318,31 @@
         <w:pStyle w:val="ListParagraph"/>
         <w:numPr>
           <w:ilvl w:val="1"/>
-          <w:numId w:val="5"/>
-        </w:numPr>
-      </w:pPr>
-      <w:r>
-        <w:t>Lower d13C than expected given K_caud.</w:t>
+          <w:numId w:val="9"/>
+        </w:numPr>
+      </w:pPr>
+      <w:r>
+        <w:t>Increasing MR with increasing temperature.</w:t>
+      </w:r>
+    </w:p>
+    <w:p>
+      <w:pPr>
+        <w:pStyle w:val="Heading4"/>
+      </w:pPr>
+      <w:r>
+        <w:t>Bayesian Analysis (without n as a random factor)</w:t>
+      </w:r>
+    </w:p>
+    <w:p>
+      <w:pPr>
+        <w:pStyle w:val="ListParagraph"/>
+        <w:numPr>
+          <w:ilvl w:val="0"/>
+          <w:numId w:val="6"/>
+        </w:numPr>
+      </w:pPr>
+      <w:r>
+        <w:t>Higher d18O than Sherwood &amp; Rose fishes.</w:t>
       </w:r>
     </w:p>
     <w:p>
@@ -1249,11 +1350,41 @@
         <w:pStyle w:val="ListParagraph"/>
         <w:numPr>
           <w:ilvl w:val="1"/>
-          <w:numId w:val="5"/>
-        </w:numPr>
-      </w:pPr>
-      <w:r>
-        <w:t>High metabolic rate for activity level.</w:t>
+          <w:numId w:val="6"/>
+        </w:numPr>
+      </w:pPr>
+      <w:r>
+        <w:t>At lower temperatures.</w:t>
+      </w:r>
+    </w:p>
+    <w:p>
+      <w:pPr>
+        <w:pStyle w:val="ListParagraph"/>
+        <w:numPr>
+          <w:ilvl w:val="0"/>
+          <w:numId w:val="6"/>
+        </w:numPr>
+      </w:pPr>
+      <w:r>
+        <w:t xml:space="preserve">G. braueri, E. carlsbergi and P. bolini are all plotting within </w:t>
+      </w:r>
+      <w:r>
+        <w:t>95% HDPI</w:t>
+      </w:r>
+      <w:r>
+        <w:t>.</w:t>
+      </w:r>
+    </w:p>
+    <w:p>
+      <w:pPr>
+        <w:pStyle w:val="ListParagraph"/>
+        <w:numPr>
+          <w:ilvl w:val="0"/>
+          <w:numId w:val="6"/>
+        </w:numPr>
+      </w:pPr>
+      <w:r>
+        <w:t>K. andersoni, E. Antarctica and G. braueri all plotting below the line.</w:t>
       </w:r>
     </w:p>
     <w:p>
@@ -1261,53 +1392,41 @@
         <w:pStyle w:val="ListParagraph"/>
         <w:numPr>
           <w:ilvl w:val="1"/>
-          <w:numId w:val="5"/>
-        </w:numPr>
-      </w:pPr>
-      <w:r>
-        <w:t>C. maderensis is also below the line.</w:t>
-      </w:r>
-    </w:p>
-    <w:p>
-      <w:pPr>
-        <w:pStyle w:val="Heading4"/>
-      </w:pPr>
-      <w:r>
-        <w:t>Spearman’s Rank Analysis</w:t>
+          <w:numId w:val="6"/>
+        </w:numPr>
+      </w:pPr>
+      <w:r>
+        <w:t>Lower d13C than expected given d18O.</w:t>
+      </w:r>
+    </w:p>
+    <w:p>
+      <w:pPr>
+        <w:pStyle w:val="ListParagraph"/>
+        <w:numPr>
+          <w:ilvl w:val="1"/>
+          <w:numId w:val="6"/>
+        </w:numPr>
+      </w:pPr>
+      <w:r>
+        <w:t>High metabolic rate for temperature.</w:t>
+      </w:r>
+    </w:p>
+    <w:p>
+      <w:pPr>
+        <w:pStyle w:val="ListParagraph"/>
+        <w:numPr>
+          <w:ilvl w:val="1"/>
+          <w:numId w:val="6"/>
+        </w:numPr>
+      </w:pPr>
+      <w:r>
+        <w:t>C. maderensis just outside HDPI.</w:t>
       </w:r>
       <w:bookmarkStart w:id="0" w:name="_GoBack"/>
       <w:bookmarkEnd w:id="0"/>
     </w:p>
     <w:p>
       <w:pPr>
-        <w:pStyle w:val="Heading4"/>
-      </w:pPr>
-      <w:r>
-        <w:t>Bayesian Analysis</w:t>
-      </w:r>
-    </w:p>
-    <w:p>
-      <w:pPr>
-        <w:pStyle w:val="Heading3"/>
-      </w:pPr>
-      <w:r>
-        <w:t>D18O vs. d13C</w:t>
-      </w:r>
-    </w:p>
-    <w:p>
-      <w:pPr>
-        <w:pStyle w:val="ListParagraph"/>
-        <w:numPr>
-          <w:ilvl w:val="0"/>
-          <w:numId w:val="6"/>
-        </w:numPr>
-      </w:pPr>
-      <w:r>
-        <w:t>Higher d18O than Sherwood &amp; Rose fishes.</w:t>
-      </w:r>
-    </w:p>
-    <w:p>
-      <w:pPr>
         <w:pStyle w:val="ListParagraph"/>
         <w:numPr>
           <w:ilvl w:val="1"/>
@@ -1315,78 +1434,7 @@
         </w:numPr>
       </w:pPr>
       <w:r>
-        <w:t>At lower temperatures.</w:t>
-      </w:r>
-    </w:p>
-    <w:p>
-      <w:pPr>
-        <w:pStyle w:val="ListParagraph"/>
-        <w:numPr>
-          <w:ilvl w:val="0"/>
-          <w:numId w:val="6"/>
-        </w:numPr>
-      </w:pPr>
-      <w:r>
-        <w:t>G. braueri, E. carlsbergi and P. bolini are all plotting within the extrapolated relationship.</w:t>
-      </w:r>
-    </w:p>
-    <w:p>
-      <w:pPr>
-        <w:pStyle w:val="ListParagraph"/>
-        <w:numPr>
-          <w:ilvl w:val="0"/>
-          <w:numId w:val="6"/>
-        </w:numPr>
-      </w:pPr>
-      <w:r>
-        <w:t>K. andersoni, E. Antarctica and G. braueri all plotting below the line.</w:t>
-      </w:r>
-    </w:p>
-    <w:p>
-      <w:pPr>
-        <w:pStyle w:val="ListParagraph"/>
-        <w:numPr>
-          <w:ilvl w:val="1"/>
-          <w:numId w:val="6"/>
-        </w:numPr>
-      </w:pPr>
-      <w:r>
-        <w:t>Lower d13C than expected given d18O.</w:t>
-      </w:r>
-    </w:p>
-    <w:p>
-      <w:pPr>
-        <w:pStyle w:val="ListParagraph"/>
-        <w:numPr>
-          <w:ilvl w:val="1"/>
-          <w:numId w:val="6"/>
-        </w:numPr>
-      </w:pPr>
-      <w:r>
-        <w:t>High metabolic rate for temperature.</w:t>
-      </w:r>
-    </w:p>
-    <w:p>
-      <w:pPr>
-        <w:pStyle w:val="ListParagraph"/>
-        <w:numPr>
-          <w:ilvl w:val="1"/>
-          <w:numId w:val="6"/>
-        </w:numPr>
-      </w:pPr>
-      <w:r>
-        <w:t>Also seen in C. maderensis.</w:t>
-      </w:r>
-    </w:p>
-    <w:p>
-      <w:pPr>
-        <w:pStyle w:val="ListParagraph"/>
-        <w:numPr>
-          <w:ilvl w:val="1"/>
-          <w:numId w:val="6"/>
-        </w:numPr>
-      </w:pPr>
-      <w:r>
+        <w:lastRenderedPageBreak/>
         <w:t>Not metabolic cold adaptation,</w:t>
       </w:r>
       <w:r>
@@ -2050,6 +2098,119 @@
     </w:lvl>
   </w:abstractNum>
   <w:abstractNum w:abstractNumId="5" w15:restartNumberingAfterBreak="0">
+    <w:nsid w:val="4D531EEE"/>
+    <w:multiLevelType w:val="hybridMultilevel"/>
+    <w:tmpl w:val="45A8979C"/>
+    <w:lvl w:ilvl="0" w:tplc="08090001">
+      <w:start w:val="1"/>
+      <w:numFmt w:val="bullet"/>
+      <w:lvlText w:val=""/>
+      <w:lvlJc w:val="left"/>
+      <w:pPr>
+        <w:ind w:left="720" w:hanging="360"/>
+      </w:pPr>
+      <w:rPr>
+        <w:rFonts w:ascii="Symbol" w:hAnsi="Symbol" w:hint="default"/>
+      </w:rPr>
+    </w:lvl>
+    <w:lvl w:ilvl="1" w:tplc="08090003">
+      <w:start w:val="1"/>
+      <w:numFmt w:val="bullet"/>
+      <w:lvlText w:val="o"/>
+      <w:lvlJc w:val="left"/>
+      <w:pPr>
+        <w:ind w:left="1440" w:hanging="360"/>
+      </w:pPr>
+      <w:rPr>
+        <w:rFonts w:ascii="Courier New" w:hAnsi="Courier New" w:cs="Courier New" w:hint="default"/>
+      </w:rPr>
+    </w:lvl>
+    <w:lvl w:ilvl="2" w:tplc="08090005" w:tentative="1">
+      <w:start w:val="1"/>
+      <w:numFmt w:val="bullet"/>
+      <w:lvlText w:val=""/>
+      <w:lvlJc w:val="left"/>
+      <w:pPr>
+        <w:ind w:left="2160" w:hanging="360"/>
+      </w:pPr>
+      <w:rPr>
+        <w:rFonts w:ascii="Wingdings" w:hAnsi="Wingdings" w:hint="default"/>
+      </w:rPr>
+    </w:lvl>
+    <w:lvl w:ilvl="3" w:tplc="08090001" w:tentative="1">
+      <w:start w:val="1"/>
+      <w:numFmt w:val="bullet"/>
+      <w:lvlText w:val=""/>
+      <w:lvlJc w:val="left"/>
+      <w:pPr>
+        <w:ind w:left="2880" w:hanging="360"/>
+      </w:pPr>
+      <w:rPr>
+        <w:rFonts w:ascii="Symbol" w:hAnsi="Symbol" w:hint="default"/>
+      </w:rPr>
+    </w:lvl>
+    <w:lvl w:ilvl="4" w:tplc="08090003" w:tentative="1">
+      <w:start w:val="1"/>
+      <w:numFmt w:val="bullet"/>
+      <w:lvlText w:val="o"/>
+      <w:lvlJc w:val="left"/>
+      <w:pPr>
+        <w:ind w:left="3600" w:hanging="360"/>
+      </w:pPr>
+      <w:rPr>
+        <w:rFonts w:ascii="Courier New" w:hAnsi="Courier New" w:cs="Courier New" w:hint="default"/>
+      </w:rPr>
+    </w:lvl>
+    <w:lvl w:ilvl="5" w:tplc="08090005" w:tentative="1">
+      <w:start w:val="1"/>
+      <w:numFmt w:val="bullet"/>
+      <w:lvlText w:val=""/>
+      <w:lvlJc w:val="left"/>
+      <w:pPr>
+        <w:ind w:left="4320" w:hanging="360"/>
+      </w:pPr>
+      <w:rPr>
+        <w:rFonts w:ascii="Wingdings" w:hAnsi="Wingdings" w:hint="default"/>
+      </w:rPr>
+    </w:lvl>
+    <w:lvl w:ilvl="6" w:tplc="08090001" w:tentative="1">
+      <w:start w:val="1"/>
+      <w:numFmt w:val="bullet"/>
+      <w:lvlText w:val=""/>
+      <w:lvlJc w:val="left"/>
+      <w:pPr>
+        <w:ind w:left="5040" w:hanging="360"/>
+      </w:pPr>
+      <w:rPr>
+        <w:rFonts w:ascii="Symbol" w:hAnsi="Symbol" w:hint="default"/>
+      </w:rPr>
+    </w:lvl>
+    <w:lvl w:ilvl="7" w:tplc="08090003" w:tentative="1">
+      <w:start w:val="1"/>
+      <w:numFmt w:val="bullet"/>
+      <w:lvlText w:val="o"/>
+      <w:lvlJc w:val="left"/>
+      <w:pPr>
+        <w:ind w:left="5760" w:hanging="360"/>
+      </w:pPr>
+      <w:rPr>
+        <w:rFonts w:ascii="Courier New" w:hAnsi="Courier New" w:cs="Courier New" w:hint="default"/>
+      </w:rPr>
+    </w:lvl>
+    <w:lvl w:ilvl="8" w:tplc="08090005" w:tentative="1">
+      <w:start w:val="1"/>
+      <w:numFmt w:val="bullet"/>
+      <w:lvlText w:val=""/>
+      <w:lvlJc w:val="left"/>
+      <w:pPr>
+        <w:ind w:left="6480" w:hanging="360"/>
+      </w:pPr>
+      <w:rPr>
+        <w:rFonts w:ascii="Wingdings" w:hAnsi="Wingdings" w:hint="default"/>
+      </w:rPr>
+    </w:lvl>
+  </w:abstractNum>
+  <w:abstractNum w:abstractNumId="6" w15:restartNumberingAfterBreak="0">
     <w:nsid w:val="69F47DD4"/>
     <w:multiLevelType w:val="hybridMultilevel"/>
     <w:tmpl w:val="FBC8BCCA"/>
@@ -2162,7 +2323,7 @@
       </w:rPr>
     </w:lvl>
   </w:abstractNum>
-  <w:abstractNum w:abstractNumId="6" w15:restartNumberingAfterBreak="0">
+  <w:abstractNum w:abstractNumId="7" w15:restartNumberingAfterBreak="0">
     <w:nsid w:val="6A5B6B64"/>
     <w:multiLevelType w:val="hybridMultilevel"/>
     <w:tmpl w:val="4CA496FA"/>
@@ -2275,7 +2436,7 @@
       </w:rPr>
     </w:lvl>
   </w:abstractNum>
-  <w:abstractNum w:abstractNumId="7" w15:restartNumberingAfterBreak="0">
+  <w:abstractNum w:abstractNumId="8" w15:restartNumberingAfterBreak="0">
     <w:nsid w:val="7D2A07AC"/>
     <w:multiLevelType w:val="hybridMultilevel"/>
     <w:tmpl w:val="12B87D88"/>
@@ -2395,7 +2556,7 @@
     <w:abstractNumId w:val="4"/>
   </w:num>
   <w:num w:numId="3">
-    <w:abstractNumId w:val="5"/>
+    <w:abstractNumId w:val="6"/>
   </w:num>
   <w:num w:numId="4">
     <w:abstractNumId w:val="1"/>
@@ -2404,13 +2565,16 @@
     <w:abstractNumId w:val="0"/>
   </w:num>
   <w:num w:numId="6">
-    <w:abstractNumId w:val="7"/>
+    <w:abstractNumId w:val="8"/>
   </w:num>
   <w:num w:numId="7">
-    <w:abstractNumId w:val="6"/>
+    <w:abstractNumId w:val="7"/>
   </w:num>
   <w:num w:numId="8">
     <w:abstractNumId w:val="2"/>
+  </w:num>
+  <w:num w:numId="9">
+    <w:abstractNumId w:val="5"/>
   </w:num>
 </w:numbering>
 </file>

</xml_diff>

<commit_message>
Analysed M-values by species and weight
</commit_message>
<xml_diff>
--- a/Confirmation/Analysis Notes.docx
+++ b/Confirmation/Analysis Notes.docx
@@ -1422,8 +1422,6 @@
       <w:r>
         <w:t>C. maderensis just outside HDPI.</w:t>
       </w:r>
-      <w:bookmarkStart w:id="0" w:name="_GoBack"/>
-      <w:bookmarkEnd w:id="0"/>
     </w:p>
     <w:p>
       <w:pPr>
@@ -1456,6 +1454,752 @@
         <w:t>Possible action?: look into metabolic cold adaptation.</w:t>
       </w:r>
     </w:p>
+    <w:p>
+      <w:pPr>
+        <w:pStyle w:val="Heading2"/>
+      </w:pPr>
+      <w:r>
+        <w:t>M-Values – Initial Analysis</w:t>
+      </w:r>
+    </w:p>
+    <w:p>
+      <w:pPr>
+        <w:pStyle w:val="ListParagraph"/>
+        <w:numPr>
+          <w:ilvl w:val="0"/>
+          <w:numId w:val="11"/>
+        </w:numPr>
+      </w:pPr>
+      <w:r>
+        <w:t>0.13 – 0.28</w:t>
+      </w:r>
+    </w:p>
+    <w:p>
+      <w:pPr>
+        <w:pStyle w:val="ListParagraph"/>
+        <w:numPr>
+          <w:ilvl w:val="1"/>
+          <w:numId w:val="11"/>
+        </w:numPr>
+      </w:pPr>
+      <w:r>
+        <w:t>SD of 10,000 replicates: 0.01-0.02</w:t>
+      </w:r>
+    </w:p>
+    <w:p>
+      <w:pPr>
+        <w:pStyle w:val="Heading3"/>
+      </w:pPr>
+      <w:r>
+        <w:t>Species Differences</w:t>
+      </w:r>
+    </w:p>
+    <w:p>
+      <w:pPr>
+        <w:pStyle w:val="Heading4"/>
+      </w:pPr>
+      <w:r>
+        <w:t>Boxplot</w:t>
+      </w:r>
+    </w:p>
+    <w:p>
+      <w:pPr>
+        <w:pStyle w:val="ListParagraph"/>
+        <w:numPr>
+          <w:ilvl w:val="0"/>
+          <w:numId w:val="11"/>
+        </w:numPr>
+      </w:pPr>
+      <w:r>
+        <w:t>E. Antarctica, G. braueri and K. andersoni all have high M values.</w:t>
+      </w:r>
+    </w:p>
+    <w:p>
+      <w:pPr>
+        <w:pStyle w:val="ListParagraph"/>
+        <w:numPr>
+          <w:ilvl w:val="0"/>
+          <w:numId w:val="11"/>
+        </w:numPr>
+      </w:pPr>
+      <w:r>
+        <w:t>G. nicholsi and E. carlsbergi have low M values, with P. bolini straddling but on lower end.</w:t>
+      </w:r>
+    </w:p>
+    <w:p>
+      <w:pPr>
+        <w:pStyle w:val="Heading4"/>
+      </w:pPr>
+      <w:r>
+        <w:t>Kruskal-Wallis Test</w:t>
+      </w:r>
+    </w:p>
+    <w:p>
+      <w:pPr>
+        <w:pStyle w:val="ListParagraph"/>
+        <w:numPr>
+          <w:ilvl w:val="0"/>
+          <w:numId w:val="12"/>
+        </w:numPr>
+      </w:pPr>
+      <w:r>
+        <w:t>Significant difference between species.</w:t>
+      </w:r>
+    </w:p>
+    <w:p>
+      <w:pPr>
+        <w:pStyle w:val="ListParagraph"/>
+        <w:numPr>
+          <w:ilvl w:val="1"/>
+          <w:numId w:val="12"/>
+        </w:numPr>
+      </w:pPr>
+      <w:r>
+        <w:t>Chi-squared = 82.217</w:t>
+      </w:r>
+    </w:p>
+    <w:p>
+      <w:pPr>
+        <w:pStyle w:val="ListParagraph"/>
+        <w:numPr>
+          <w:ilvl w:val="1"/>
+          <w:numId w:val="12"/>
+        </w:numPr>
+      </w:pPr>
+      <w:r>
+        <w:t>Df = 5</w:t>
+      </w:r>
+    </w:p>
+    <w:p>
+      <w:pPr>
+        <w:pStyle w:val="ListParagraph"/>
+        <w:numPr>
+          <w:ilvl w:val="1"/>
+          <w:numId w:val="12"/>
+        </w:numPr>
+      </w:pPr>
+      <w:r>
+        <w:t>P = 2.883 x10^-16</w:t>
+      </w:r>
+    </w:p>
+    <w:p>
+      <w:pPr>
+        <w:pStyle w:val="Heading4"/>
+      </w:pPr>
+      <w:r>
+        <w:t>Dunn Test</w:t>
+      </w:r>
+    </w:p>
+    <w:tbl>
+      <w:tblPr>
+        <w:tblStyle w:val="TableGrid"/>
+        <w:tblW w:w="0" w:type="auto"/>
+        <w:tblLook w:val="04A0" w:firstRow="1" w:lastRow="0" w:firstColumn="1" w:lastColumn="0" w:noHBand="0" w:noVBand="1"/>
+      </w:tblPr>
+      <w:tblGrid>
+        <w:gridCol w:w="1193"/>
+        <w:gridCol w:w="1380"/>
+        <w:gridCol w:w="1373"/>
+        <w:gridCol w:w="1305"/>
+        <w:gridCol w:w="1314"/>
+        <w:gridCol w:w="1258"/>
+        <w:gridCol w:w="1193"/>
+      </w:tblGrid>
+      <w:tr>
+        <w:tc>
+          <w:tcPr>
+            <w:tcW w:w="1193" w:type="dxa"/>
+          </w:tcPr>
+          <w:p/>
+        </w:tc>
+        <w:tc>
+          <w:tcPr>
+            <w:tcW w:w="1380" w:type="dxa"/>
+          </w:tcPr>
+          <w:p>
+            <w:r>
+              <w:t>E. antarctica</w:t>
+            </w:r>
+          </w:p>
+        </w:tc>
+        <w:tc>
+          <w:tcPr>
+            <w:tcW w:w="1373" w:type="dxa"/>
+          </w:tcPr>
+          <w:p>
+            <w:r>
+              <w:t>E. carlsbergi</w:t>
+            </w:r>
+          </w:p>
+        </w:tc>
+        <w:tc>
+          <w:tcPr>
+            <w:tcW w:w="1305" w:type="dxa"/>
+          </w:tcPr>
+          <w:p>
+            <w:r>
+              <w:t>G. braueri</w:t>
+            </w:r>
+          </w:p>
+        </w:tc>
+        <w:tc>
+          <w:tcPr>
+            <w:tcW w:w="1314" w:type="dxa"/>
+          </w:tcPr>
+          <w:p>
+            <w:r>
+              <w:t>G. nicholsi</w:t>
+            </w:r>
+          </w:p>
+        </w:tc>
+        <w:tc>
+          <w:tcPr>
+            <w:tcW w:w="1258" w:type="dxa"/>
+          </w:tcPr>
+          <w:p>
+            <w:r>
+              <w:t>P. bolini</w:t>
+            </w:r>
+          </w:p>
+        </w:tc>
+        <w:tc>
+          <w:tcPr>
+            <w:tcW w:w="1193" w:type="dxa"/>
+          </w:tcPr>
+          <w:p>
+            <w:r>
+              <w:t>K. anderssoni</w:t>
+            </w:r>
+          </w:p>
+        </w:tc>
+      </w:tr>
+      <w:tr>
+        <w:tc>
+          <w:tcPr>
+            <w:tcW w:w="1193" w:type="dxa"/>
+          </w:tcPr>
+          <w:p>
+            <w:r>
+              <w:t>E. Antarctica</w:t>
+            </w:r>
+          </w:p>
+        </w:tc>
+        <w:tc>
+          <w:tcPr>
+            <w:tcW w:w="1380" w:type="dxa"/>
+            <w:shd w:val="clear" w:color="auto" w:fill="000000" w:themeFill="text1"/>
+          </w:tcPr>
+          <w:p/>
+        </w:tc>
+        <w:tc>
+          <w:tcPr>
+            <w:tcW w:w="1373" w:type="dxa"/>
+          </w:tcPr>
+          <w:p>
+            <w:r>
+              <w:t>&lt;0.01</w:t>
+            </w:r>
+          </w:p>
+        </w:tc>
+        <w:tc>
+          <w:tcPr>
+            <w:tcW w:w="1305" w:type="dxa"/>
+          </w:tcPr>
+          <w:p>
+            <w:r>
+              <w:t>N/S</w:t>
+            </w:r>
+          </w:p>
+        </w:tc>
+        <w:tc>
+          <w:tcPr>
+            <w:tcW w:w="1314" w:type="dxa"/>
+          </w:tcPr>
+          <w:p>
+            <w:r>
+              <w:t>&lt;0.01</w:t>
+            </w:r>
+          </w:p>
+        </w:tc>
+        <w:tc>
+          <w:tcPr>
+            <w:tcW w:w="1258" w:type="dxa"/>
+          </w:tcPr>
+          <w:p>
+            <w:r>
+              <w:t>&lt;0.01</w:t>
+            </w:r>
+          </w:p>
+        </w:tc>
+        <w:tc>
+          <w:tcPr>
+            <w:tcW w:w="1193" w:type="dxa"/>
+          </w:tcPr>
+          <w:p>
+            <w:r>
+              <w:t>N/S</w:t>
+            </w:r>
+          </w:p>
+        </w:tc>
+      </w:tr>
+      <w:tr>
+        <w:tc>
+          <w:tcPr>
+            <w:tcW w:w="1193" w:type="dxa"/>
+          </w:tcPr>
+          <w:p>
+            <w:r>
+              <w:t>E. carlsbergi</w:t>
+            </w:r>
+          </w:p>
+        </w:tc>
+        <w:tc>
+          <w:tcPr>
+            <w:tcW w:w="1380" w:type="dxa"/>
+            <w:shd w:val="clear" w:color="auto" w:fill="BFBFBF" w:themeFill="background1" w:themeFillShade="BF"/>
+          </w:tcPr>
+          <w:p>
+            <w:r>
+              <w:t>&lt;0.01</w:t>
+            </w:r>
+          </w:p>
+        </w:tc>
+        <w:tc>
+          <w:tcPr>
+            <w:tcW w:w="1373" w:type="dxa"/>
+            <w:shd w:val="clear" w:color="auto" w:fill="000000" w:themeFill="text1"/>
+          </w:tcPr>
+          <w:p/>
+        </w:tc>
+        <w:tc>
+          <w:tcPr>
+            <w:tcW w:w="1305" w:type="dxa"/>
+          </w:tcPr>
+          <w:p>
+            <w:r>
+              <w:t>&lt;0.01</w:t>
+            </w:r>
+          </w:p>
+        </w:tc>
+        <w:tc>
+          <w:tcPr>
+            <w:tcW w:w="1314" w:type="dxa"/>
+          </w:tcPr>
+          <w:p>
+            <w:r>
+              <w:t>N/S</w:t>
+            </w:r>
+          </w:p>
+        </w:tc>
+        <w:tc>
+          <w:tcPr>
+            <w:tcW w:w="1258" w:type="dxa"/>
+          </w:tcPr>
+          <w:p>
+            <w:r>
+              <w:t>N/S</w:t>
+            </w:r>
+          </w:p>
+        </w:tc>
+        <w:tc>
+          <w:tcPr>
+            <w:tcW w:w="1193" w:type="dxa"/>
+          </w:tcPr>
+          <w:p>
+            <w:r>
+              <w:t>&lt;0.01</w:t>
+            </w:r>
+          </w:p>
+        </w:tc>
+      </w:tr>
+      <w:tr>
+        <w:tc>
+          <w:tcPr>
+            <w:tcW w:w="1193" w:type="dxa"/>
+          </w:tcPr>
+          <w:p>
+            <w:r>
+              <w:t>G. braueri</w:t>
+            </w:r>
+          </w:p>
+        </w:tc>
+        <w:tc>
+          <w:tcPr>
+            <w:tcW w:w="1380" w:type="dxa"/>
+            <w:shd w:val="clear" w:color="auto" w:fill="BFBFBF" w:themeFill="background1" w:themeFillShade="BF"/>
+          </w:tcPr>
+          <w:p>
+            <w:r>
+              <w:t>N/S</w:t>
+            </w:r>
+          </w:p>
+        </w:tc>
+        <w:tc>
+          <w:tcPr>
+            <w:tcW w:w="1373" w:type="dxa"/>
+            <w:shd w:val="clear" w:color="auto" w:fill="BFBFBF" w:themeFill="background1" w:themeFillShade="BF"/>
+          </w:tcPr>
+          <w:p>
+            <w:r>
+              <w:t>&lt;0.01</w:t>
+            </w:r>
+          </w:p>
+        </w:tc>
+        <w:tc>
+          <w:tcPr>
+            <w:tcW w:w="1305" w:type="dxa"/>
+            <w:shd w:val="clear" w:color="auto" w:fill="000000" w:themeFill="text1"/>
+          </w:tcPr>
+          <w:p/>
+        </w:tc>
+        <w:tc>
+          <w:tcPr>
+            <w:tcW w:w="1314" w:type="dxa"/>
+          </w:tcPr>
+          <w:p>
+            <w:r>
+              <w:t>&lt;0.01</w:t>
+            </w:r>
+          </w:p>
+        </w:tc>
+        <w:tc>
+          <w:tcPr>
+            <w:tcW w:w="1258" w:type="dxa"/>
+          </w:tcPr>
+          <w:p>
+            <w:r>
+              <w:t>&lt;0.01</w:t>
+            </w:r>
+          </w:p>
+        </w:tc>
+        <w:tc>
+          <w:tcPr>
+            <w:tcW w:w="1193" w:type="dxa"/>
+          </w:tcPr>
+          <w:p>
+            <w:r>
+              <w:t>N/S</w:t>
+            </w:r>
+          </w:p>
+        </w:tc>
+      </w:tr>
+      <w:tr>
+        <w:tc>
+          <w:tcPr>
+            <w:tcW w:w="1193" w:type="dxa"/>
+          </w:tcPr>
+          <w:p>
+            <w:r>
+              <w:t>G. nicholsi</w:t>
+            </w:r>
+          </w:p>
+        </w:tc>
+        <w:tc>
+          <w:tcPr>
+            <w:tcW w:w="1380" w:type="dxa"/>
+            <w:shd w:val="clear" w:color="auto" w:fill="BFBFBF" w:themeFill="background1" w:themeFillShade="BF"/>
+          </w:tcPr>
+          <w:p>
+            <w:r>
+              <w:t>&lt;0.01</w:t>
+            </w:r>
+          </w:p>
+        </w:tc>
+        <w:tc>
+          <w:tcPr>
+            <w:tcW w:w="1373" w:type="dxa"/>
+            <w:shd w:val="clear" w:color="auto" w:fill="BFBFBF" w:themeFill="background1" w:themeFillShade="BF"/>
+          </w:tcPr>
+          <w:p>
+            <w:r>
+              <w:t>N/S</w:t>
+            </w:r>
+          </w:p>
+        </w:tc>
+        <w:tc>
+          <w:tcPr>
+            <w:tcW w:w="1305" w:type="dxa"/>
+            <w:shd w:val="clear" w:color="auto" w:fill="BFBFBF" w:themeFill="background1" w:themeFillShade="BF"/>
+          </w:tcPr>
+          <w:p>
+            <w:r>
+              <w:t>&lt;0.01</w:t>
+            </w:r>
+          </w:p>
+        </w:tc>
+        <w:tc>
+          <w:tcPr>
+            <w:tcW w:w="1314" w:type="dxa"/>
+            <w:shd w:val="clear" w:color="auto" w:fill="000000" w:themeFill="text1"/>
+          </w:tcPr>
+          <w:p/>
+        </w:tc>
+        <w:tc>
+          <w:tcPr>
+            <w:tcW w:w="1258" w:type="dxa"/>
+          </w:tcPr>
+          <w:p>
+            <w:r>
+              <w:t>N/S</w:t>
+            </w:r>
+          </w:p>
+        </w:tc>
+        <w:tc>
+          <w:tcPr>
+            <w:tcW w:w="1193" w:type="dxa"/>
+          </w:tcPr>
+          <w:p>
+            <w:r>
+              <w:t>&lt;0.01</w:t>
+            </w:r>
+          </w:p>
+        </w:tc>
+      </w:tr>
+      <w:tr>
+        <w:tc>
+          <w:tcPr>
+            <w:tcW w:w="1193" w:type="dxa"/>
+          </w:tcPr>
+          <w:p>
+            <w:r>
+              <w:t>P. bolini</w:t>
+            </w:r>
+          </w:p>
+        </w:tc>
+        <w:tc>
+          <w:tcPr>
+            <w:tcW w:w="1380" w:type="dxa"/>
+            <w:shd w:val="clear" w:color="auto" w:fill="BFBFBF" w:themeFill="background1" w:themeFillShade="BF"/>
+          </w:tcPr>
+          <w:p>
+            <w:r>
+              <w:t>&lt;0.01</w:t>
+            </w:r>
+          </w:p>
+        </w:tc>
+        <w:tc>
+          <w:tcPr>
+            <w:tcW w:w="1373" w:type="dxa"/>
+            <w:shd w:val="clear" w:color="auto" w:fill="BFBFBF" w:themeFill="background1" w:themeFillShade="BF"/>
+          </w:tcPr>
+          <w:p>
+            <w:r>
+              <w:t>N/S</w:t>
+            </w:r>
+          </w:p>
+        </w:tc>
+        <w:tc>
+          <w:tcPr>
+            <w:tcW w:w="1305" w:type="dxa"/>
+            <w:shd w:val="clear" w:color="auto" w:fill="BFBFBF" w:themeFill="background1" w:themeFillShade="BF"/>
+          </w:tcPr>
+          <w:p>
+            <w:r>
+              <w:t>&lt;0.01</w:t>
+            </w:r>
+          </w:p>
+        </w:tc>
+        <w:tc>
+          <w:tcPr>
+            <w:tcW w:w="1314" w:type="dxa"/>
+            <w:shd w:val="clear" w:color="auto" w:fill="BFBFBF" w:themeFill="background1" w:themeFillShade="BF"/>
+          </w:tcPr>
+          <w:p>
+            <w:r>
+              <w:t>N/S</w:t>
+            </w:r>
+          </w:p>
+        </w:tc>
+        <w:tc>
+          <w:tcPr>
+            <w:tcW w:w="1258" w:type="dxa"/>
+            <w:shd w:val="clear" w:color="auto" w:fill="000000" w:themeFill="text1"/>
+          </w:tcPr>
+          <w:p/>
+        </w:tc>
+        <w:tc>
+          <w:tcPr>
+            <w:tcW w:w="1193" w:type="dxa"/>
+          </w:tcPr>
+          <w:p>
+            <w:r>
+              <w:t>&lt;0.05</w:t>
+            </w:r>
+          </w:p>
+        </w:tc>
+      </w:tr>
+      <w:tr>
+        <w:tc>
+          <w:tcPr>
+            <w:tcW w:w="1193" w:type="dxa"/>
+          </w:tcPr>
+          <w:p>
+            <w:r>
+              <w:t>K. anderssoni</w:t>
+            </w:r>
+          </w:p>
+        </w:tc>
+        <w:tc>
+          <w:tcPr>
+            <w:tcW w:w="1380" w:type="dxa"/>
+            <w:shd w:val="clear" w:color="auto" w:fill="BFBFBF" w:themeFill="background1" w:themeFillShade="BF"/>
+          </w:tcPr>
+          <w:p>
+            <w:r>
+              <w:t>N/S</w:t>
+            </w:r>
+          </w:p>
+        </w:tc>
+        <w:tc>
+          <w:tcPr>
+            <w:tcW w:w="1373" w:type="dxa"/>
+            <w:shd w:val="clear" w:color="auto" w:fill="BFBFBF" w:themeFill="background1" w:themeFillShade="BF"/>
+          </w:tcPr>
+          <w:p>
+            <w:r>
+              <w:t>&lt;0.01</w:t>
+            </w:r>
+          </w:p>
+        </w:tc>
+        <w:tc>
+          <w:tcPr>
+            <w:tcW w:w="1305" w:type="dxa"/>
+            <w:shd w:val="clear" w:color="auto" w:fill="BFBFBF" w:themeFill="background1" w:themeFillShade="BF"/>
+          </w:tcPr>
+          <w:p>
+            <w:r>
+              <w:t>N/S</w:t>
+            </w:r>
+          </w:p>
+        </w:tc>
+        <w:tc>
+          <w:tcPr>
+            <w:tcW w:w="1314" w:type="dxa"/>
+            <w:shd w:val="clear" w:color="auto" w:fill="BFBFBF" w:themeFill="background1" w:themeFillShade="BF"/>
+          </w:tcPr>
+          <w:p>
+            <w:r>
+              <w:t>&lt;0.01</w:t>
+            </w:r>
+          </w:p>
+        </w:tc>
+        <w:tc>
+          <w:tcPr>
+            <w:tcW w:w="1258" w:type="dxa"/>
+            <w:shd w:val="clear" w:color="auto" w:fill="BFBFBF" w:themeFill="background1" w:themeFillShade="BF"/>
+          </w:tcPr>
+          <w:p>
+            <w:r>
+              <w:t>&lt;0.05</w:t>
+            </w:r>
+          </w:p>
+        </w:tc>
+        <w:tc>
+          <w:tcPr>
+            <w:tcW w:w="1193" w:type="dxa"/>
+            <w:shd w:val="clear" w:color="auto" w:fill="000000" w:themeFill="text1"/>
+          </w:tcPr>
+          <w:p/>
+        </w:tc>
+      </w:tr>
+    </w:tbl>
+    <w:p>
+      <w:pPr>
+        <w:pStyle w:val="ListParagraph"/>
+        <w:numPr>
+          <w:ilvl w:val="0"/>
+          <w:numId w:val="8"/>
+        </w:numPr>
+      </w:pPr>
+      <w:r>
+        <w:t>Supports three groups as seen in boxplot</w:t>
+      </w:r>
+    </w:p>
+    <w:p>
+      <w:pPr>
+        <w:pStyle w:val="Heading3"/>
+      </w:pPr>
+      <w:r>
+        <w:t>Log10_Weight vs. d13C</w:t>
+      </w:r>
+    </w:p>
+    <w:p>
+      <w:pPr>
+        <w:pStyle w:val="Heading4"/>
+      </w:pPr>
+      <w:r>
+        <w:t>Plot</w:t>
+      </w:r>
+    </w:p>
+    <w:p>
+      <w:pPr>
+        <w:pStyle w:val="ListParagraph"/>
+        <w:numPr>
+          <w:ilvl w:val="0"/>
+          <w:numId w:val="8"/>
+        </w:numPr>
+      </w:pPr>
+      <w:r>
+        <w:t>No discernible relationship.</w:t>
+      </w:r>
+    </w:p>
+    <w:p>
+      <w:pPr>
+        <w:pStyle w:val="Heading4"/>
+      </w:pPr>
+      <w:r>
+        <w:t>Spearman’s Rank Test</w:t>
+      </w:r>
+    </w:p>
+    <w:p>
+      <w:pPr>
+        <w:pStyle w:val="ListParagraph"/>
+        <w:numPr>
+          <w:ilvl w:val="0"/>
+          <w:numId w:val="3"/>
+        </w:numPr>
+      </w:pPr>
+      <w:r>
+        <w:t xml:space="preserve">No significant correlation between </w:t>
+      </w:r>
+      <w:r>
+        <w:t>M</w:t>
+      </w:r>
+      <w:r>
+        <w:t xml:space="preserve"> and log10_Weight.</w:t>
+      </w:r>
+    </w:p>
+    <w:p>
+      <w:pPr>
+        <w:pStyle w:val="ListParagraph"/>
+        <w:numPr>
+          <w:ilvl w:val="1"/>
+          <w:numId w:val="3"/>
+        </w:numPr>
+      </w:pPr>
+      <w:r>
+        <w:t>Rho = 0.0118276</w:t>
+      </w:r>
+    </w:p>
+    <w:p>
+      <w:pPr>
+        <w:pStyle w:val="ListParagraph"/>
+        <w:numPr>
+          <w:ilvl w:val="1"/>
+          <w:numId w:val="3"/>
+        </w:numPr>
+      </w:pPr>
+      <w:r>
+        <w:t>P = 0.</w:t>
+      </w:r>
+      <w:r>
+        <w:t>9033</w:t>
+      </w:r>
+      <w:bookmarkStart w:id="0" w:name="_GoBack"/>
+      <w:bookmarkEnd w:id="0"/>
+    </w:p>
+    <w:p/>
+    <w:p/>
     <w:sectPr>
       <w:headerReference w:type="default" r:id="rId7"/>
       <w:pgSz w:w="11906" w:h="16838"/>
@@ -1759,9 +2503,122 @@
     </w:lvl>
   </w:abstractNum>
   <w:abstractNum w:abstractNumId="2" w15:restartNumberingAfterBreak="0">
+    <w:nsid w:val="13A72826"/>
+    <w:multiLevelType w:val="hybridMultilevel"/>
+    <w:tmpl w:val="E748677E"/>
+    <w:lvl w:ilvl="0" w:tplc="08090001">
+      <w:start w:val="1"/>
+      <w:numFmt w:val="bullet"/>
+      <w:lvlText w:val=""/>
+      <w:lvlJc w:val="left"/>
+      <w:pPr>
+        <w:ind w:left="720" w:hanging="360"/>
+      </w:pPr>
+      <w:rPr>
+        <w:rFonts w:ascii="Symbol" w:hAnsi="Symbol" w:hint="default"/>
+      </w:rPr>
+    </w:lvl>
+    <w:lvl w:ilvl="1" w:tplc="08090003" w:tentative="1">
+      <w:start w:val="1"/>
+      <w:numFmt w:val="bullet"/>
+      <w:lvlText w:val="o"/>
+      <w:lvlJc w:val="left"/>
+      <w:pPr>
+        <w:ind w:left="1440" w:hanging="360"/>
+      </w:pPr>
+      <w:rPr>
+        <w:rFonts w:ascii="Courier New" w:hAnsi="Courier New" w:cs="Courier New" w:hint="default"/>
+      </w:rPr>
+    </w:lvl>
+    <w:lvl w:ilvl="2" w:tplc="08090005" w:tentative="1">
+      <w:start w:val="1"/>
+      <w:numFmt w:val="bullet"/>
+      <w:lvlText w:val=""/>
+      <w:lvlJc w:val="left"/>
+      <w:pPr>
+        <w:ind w:left="2160" w:hanging="360"/>
+      </w:pPr>
+      <w:rPr>
+        <w:rFonts w:ascii="Wingdings" w:hAnsi="Wingdings" w:hint="default"/>
+      </w:rPr>
+    </w:lvl>
+    <w:lvl w:ilvl="3" w:tplc="08090001" w:tentative="1">
+      <w:start w:val="1"/>
+      <w:numFmt w:val="bullet"/>
+      <w:lvlText w:val=""/>
+      <w:lvlJc w:val="left"/>
+      <w:pPr>
+        <w:ind w:left="2880" w:hanging="360"/>
+      </w:pPr>
+      <w:rPr>
+        <w:rFonts w:ascii="Symbol" w:hAnsi="Symbol" w:hint="default"/>
+      </w:rPr>
+    </w:lvl>
+    <w:lvl w:ilvl="4" w:tplc="08090003" w:tentative="1">
+      <w:start w:val="1"/>
+      <w:numFmt w:val="bullet"/>
+      <w:lvlText w:val="o"/>
+      <w:lvlJc w:val="left"/>
+      <w:pPr>
+        <w:ind w:left="3600" w:hanging="360"/>
+      </w:pPr>
+      <w:rPr>
+        <w:rFonts w:ascii="Courier New" w:hAnsi="Courier New" w:cs="Courier New" w:hint="default"/>
+      </w:rPr>
+    </w:lvl>
+    <w:lvl w:ilvl="5" w:tplc="08090005" w:tentative="1">
+      <w:start w:val="1"/>
+      <w:numFmt w:val="bullet"/>
+      <w:lvlText w:val=""/>
+      <w:lvlJc w:val="left"/>
+      <w:pPr>
+        <w:ind w:left="4320" w:hanging="360"/>
+      </w:pPr>
+      <w:rPr>
+        <w:rFonts w:ascii="Wingdings" w:hAnsi="Wingdings" w:hint="default"/>
+      </w:rPr>
+    </w:lvl>
+    <w:lvl w:ilvl="6" w:tplc="08090001" w:tentative="1">
+      <w:start w:val="1"/>
+      <w:numFmt w:val="bullet"/>
+      <w:lvlText w:val=""/>
+      <w:lvlJc w:val="left"/>
+      <w:pPr>
+        <w:ind w:left="5040" w:hanging="360"/>
+      </w:pPr>
+      <w:rPr>
+        <w:rFonts w:ascii="Symbol" w:hAnsi="Symbol" w:hint="default"/>
+      </w:rPr>
+    </w:lvl>
+    <w:lvl w:ilvl="7" w:tplc="08090003" w:tentative="1">
+      <w:start w:val="1"/>
+      <w:numFmt w:val="bullet"/>
+      <w:lvlText w:val="o"/>
+      <w:lvlJc w:val="left"/>
+      <w:pPr>
+        <w:ind w:left="5760" w:hanging="360"/>
+      </w:pPr>
+      <w:rPr>
+        <w:rFonts w:ascii="Courier New" w:hAnsi="Courier New" w:cs="Courier New" w:hint="default"/>
+      </w:rPr>
+    </w:lvl>
+    <w:lvl w:ilvl="8" w:tplc="08090005" w:tentative="1">
+      <w:start w:val="1"/>
+      <w:numFmt w:val="bullet"/>
+      <w:lvlText w:val=""/>
+      <w:lvlJc w:val="left"/>
+      <w:pPr>
+        <w:ind w:left="6480" w:hanging="360"/>
+      </w:pPr>
+      <w:rPr>
+        <w:rFonts w:ascii="Wingdings" w:hAnsi="Wingdings" w:hint="default"/>
+      </w:rPr>
+    </w:lvl>
+  </w:abstractNum>
+  <w:abstractNum w:abstractNumId="3" w15:restartNumberingAfterBreak="0">
     <w:nsid w:val="22595A98"/>
     <w:multiLevelType w:val="hybridMultilevel"/>
-    <w:tmpl w:val="3A38EF30"/>
+    <w:tmpl w:val="AA8C55C8"/>
     <w:lvl w:ilvl="0" w:tplc="08090001">
       <w:start w:val="1"/>
       <w:numFmt w:val="bullet"/>
@@ -1871,7 +2728,7 @@
       </w:rPr>
     </w:lvl>
   </w:abstractNum>
-  <w:abstractNum w:abstractNumId="3" w15:restartNumberingAfterBreak="0">
+  <w:abstractNum w:abstractNumId="4" w15:restartNumberingAfterBreak="0">
     <w:nsid w:val="25892741"/>
     <w:multiLevelType w:val="hybridMultilevel"/>
     <w:tmpl w:val="47D66FAA"/>
@@ -1984,7 +2841,7 @@
       </w:rPr>
     </w:lvl>
   </w:abstractNum>
-  <w:abstractNum w:abstractNumId="4" w15:restartNumberingAfterBreak="0">
+  <w:abstractNum w:abstractNumId="5" w15:restartNumberingAfterBreak="0">
     <w:nsid w:val="3F711B0C"/>
     <w:multiLevelType w:val="hybridMultilevel"/>
     <w:tmpl w:val="C6321ABC"/>
@@ -2097,7 +2954,120 @@
       </w:rPr>
     </w:lvl>
   </w:abstractNum>
-  <w:abstractNum w:abstractNumId="5" w15:restartNumberingAfterBreak="0">
+  <w:abstractNum w:abstractNumId="6" w15:restartNumberingAfterBreak="0">
+    <w:nsid w:val="45FD4D90"/>
+    <w:multiLevelType w:val="hybridMultilevel"/>
+    <w:tmpl w:val="8F16DFEE"/>
+    <w:lvl w:ilvl="0" w:tplc="08090001">
+      <w:start w:val="1"/>
+      <w:numFmt w:val="bullet"/>
+      <w:lvlText w:val=""/>
+      <w:lvlJc w:val="left"/>
+      <w:pPr>
+        <w:ind w:left="720" w:hanging="360"/>
+      </w:pPr>
+      <w:rPr>
+        <w:rFonts w:ascii="Symbol" w:hAnsi="Symbol" w:hint="default"/>
+      </w:rPr>
+    </w:lvl>
+    <w:lvl w:ilvl="1" w:tplc="08090003">
+      <w:start w:val="1"/>
+      <w:numFmt w:val="bullet"/>
+      <w:lvlText w:val="o"/>
+      <w:lvlJc w:val="left"/>
+      <w:pPr>
+        <w:ind w:left="1440" w:hanging="360"/>
+      </w:pPr>
+      <w:rPr>
+        <w:rFonts w:ascii="Courier New" w:hAnsi="Courier New" w:cs="Courier New" w:hint="default"/>
+      </w:rPr>
+    </w:lvl>
+    <w:lvl w:ilvl="2" w:tplc="08090005" w:tentative="1">
+      <w:start w:val="1"/>
+      <w:numFmt w:val="bullet"/>
+      <w:lvlText w:val=""/>
+      <w:lvlJc w:val="left"/>
+      <w:pPr>
+        <w:ind w:left="2160" w:hanging="360"/>
+      </w:pPr>
+      <w:rPr>
+        <w:rFonts w:ascii="Wingdings" w:hAnsi="Wingdings" w:hint="default"/>
+      </w:rPr>
+    </w:lvl>
+    <w:lvl w:ilvl="3" w:tplc="08090001" w:tentative="1">
+      <w:start w:val="1"/>
+      <w:numFmt w:val="bullet"/>
+      <w:lvlText w:val=""/>
+      <w:lvlJc w:val="left"/>
+      <w:pPr>
+        <w:ind w:left="2880" w:hanging="360"/>
+      </w:pPr>
+      <w:rPr>
+        <w:rFonts w:ascii="Symbol" w:hAnsi="Symbol" w:hint="default"/>
+      </w:rPr>
+    </w:lvl>
+    <w:lvl w:ilvl="4" w:tplc="08090003" w:tentative="1">
+      <w:start w:val="1"/>
+      <w:numFmt w:val="bullet"/>
+      <w:lvlText w:val="o"/>
+      <w:lvlJc w:val="left"/>
+      <w:pPr>
+        <w:ind w:left="3600" w:hanging="360"/>
+      </w:pPr>
+      <w:rPr>
+        <w:rFonts w:ascii="Courier New" w:hAnsi="Courier New" w:cs="Courier New" w:hint="default"/>
+      </w:rPr>
+    </w:lvl>
+    <w:lvl w:ilvl="5" w:tplc="08090005" w:tentative="1">
+      <w:start w:val="1"/>
+      <w:numFmt w:val="bullet"/>
+      <w:lvlText w:val=""/>
+      <w:lvlJc w:val="left"/>
+      <w:pPr>
+        <w:ind w:left="4320" w:hanging="360"/>
+      </w:pPr>
+      <w:rPr>
+        <w:rFonts w:ascii="Wingdings" w:hAnsi="Wingdings" w:hint="default"/>
+      </w:rPr>
+    </w:lvl>
+    <w:lvl w:ilvl="6" w:tplc="08090001" w:tentative="1">
+      <w:start w:val="1"/>
+      <w:numFmt w:val="bullet"/>
+      <w:lvlText w:val=""/>
+      <w:lvlJc w:val="left"/>
+      <w:pPr>
+        <w:ind w:left="5040" w:hanging="360"/>
+      </w:pPr>
+      <w:rPr>
+        <w:rFonts w:ascii="Symbol" w:hAnsi="Symbol" w:hint="default"/>
+      </w:rPr>
+    </w:lvl>
+    <w:lvl w:ilvl="7" w:tplc="08090003" w:tentative="1">
+      <w:start w:val="1"/>
+      <w:numFmt w:val="bullet"/>
+      <w:lvlText w:val="o"/>
+      <w:lvlJc w:val="left"/>
+      <w:pPr>
+        <w:ind w:left="5760" w:hanging="360"/>
+      </w:pPr>
+      <w:rPr>
+        <w:rFonts w:ascii="Courier New" w:hAnsi="Courier New" w:cs="Courier New" w:hint="default"/>
+      </w:rPr>
+    </w:lvl>
+    <w:lvl w:ilvl="8" w:tplc="08090005" w:tentative="1">
+      <w:start w:val="1"/>
+      <w:numFmt w:val="bullet"/>
+      <w:lvlText w:val=""/>
+      <w:lvlJc w:val="left"/>
+      <w:pPr>
+        <w:ind w:left="6480" w:hanging="360"/>
+      </w:pPr>
+      <w:rPr>
+        <w:rFonts w:ascii="Wingdings" w:hAnsi="Wingdings" w:hint="default"/>
+      </w:rPr>
+    </w:lvl>
+  </w:abstractNum>
+  <w:abstractNum w:abstractNumId="7" w15:restartNumberingAfterBreak="0">
     <w:nsid w:val="4D531EEE"/>
     <w:multiLevelType w:val="hybridMultilevel"/>
     <w:tmpl w:val="45A8979C"/>
@@ -2210,7 +3180,120 @@
       </w:rPr>
     </w:lvl>
   </w:abstractNum>
-  <w:abstractNum w:abstractNumId="6" w15:restartNumberingAfterBreak="0">
+  <w:abstractNum w:abstractNumId="8" w15:restartNumberingAfterBreak="0">
+    <w:nsid w:val="64031D75"/>
+    <w:multiLevelType w:val="hybridMultilevel"/>
+    <w:tmpl w:val="250A7094"/>
+    <w:lvl w:ilvl="0" w:tplc="08090001">
+      <w:start w:val="1"/>
+      <w:numFmt w:val="bullet"/>
+      <w:lvlText w:val=""/>
+      <w:lvlJc w:val="left"/>
+      <w:pPr>
+        <w:ind w:left="720" w:hanging="360"/>
+      </w:pPr>
+      <w:rPr>
+        <w:rFonts w:ascii="Symbol" w:hAnsi="Symbol" w:hint="default"/>
+      </w:rPr>
+    </w:lvl>
+    <w:lvl w:ilvl="1" w:tplc="08090003">
+      <w:start w:val="1"/>
+      <w:numFmt w:val="bullet"/>
+      <w:lvlText w:val="o"/>
+      <w:lvlJc w:val="left"/>
+      <w:pPr>
+        <w:ind w:left="1440" w:hanging="360"/>
+      </w:pPr>
+      <w:rPr>
+        <w:rFonts w:ascii="Courier New" w:hAnsi="Courier New" w:cs="Courier New" w:hint="default"/>
+      </w:rPr>
+    </w:lvl>
+    <w:lvl w:ilvl="2" w:tplc="08090005" w:tentative="1">
+      <w:start w:val="1"/>
+      <w:numFmt w:val="bullet"/>
+      <w:lvlText w:val=""/>
+      <w:lvlJc w:val="left"/>
+      <w:pPr>
+        <w:ind w:left="2160" w:hanging="360"/>
+      </w:pPr>
+      <w:rPr>
+        <w:rFonts w:ascii="Wingdings" w:hAnsi="Wingdings" w:hint="default"/>
+      </w:rPr>
+    </w:lvl>
+    <w:lvl w:ilvl="3" w:tplc="08090001" w:tentative="1">
+      <w:start w:val="1"/>
+      <w:numFmt w:val="bullet"/>
+      <w:lvlText w:val=""/>
+      <w:lvlJc w:val="left"/>
+      <w:pPr>
+        <w:ind w:left="2880" w:hanging="360"/>
+      </w:pPr>
+      <w:rPr>
+        <w:rFonts w:ascii="Symbol" w:hAnsi="Symbol" w:hint="default"/>
+      </w:rPr>
+    </w:lvl>
+    <w:lvl w:ilvl="4" w:tplc="08090003" w:tentative="1">
+      <w:start w:val="1"/>
+      <w:numFmt w:val="bullet"/>
+      <w:lvlText w:val="o"/>
+      <w:lvlJc w:val="left"/>
+      <w:pPr>
+        <w:ind w:left="3600" w:hanging="360"/>
+      </w:pPr>
+      <w:rPr>
+        <w:rFonts w:ascii="Courier New" w:hAnsi="Courier New" w:cs="Courier New" w:hint="default"/>
+      </w:rPr>
+    </w:lvl>
+    <w:lvl w:ilvl="5" w:tplc="08090005" w:tentative="1">
+      <w:start w:val="1"/>
+      <w:numFmt w:val="bullet"/>
+      <w:lvlText w:val=""/>
+      <w:lvlJc w:val="left"/>
+      <w:pPr>
+        <w:ind w:left="4320" w:hanging="360"/>
+      </w:pPr>
+      <w:rPr>
+        <w:rFonts w:ascii="Wingdings" w:hAnsi="Wingdings" w:hint="default"/>
+      </w:rPr>
+    </w:lvl>
+    <w:lvl w:ilvl="6" w:tplc="08090001" w:tentative="1">
+      <w:start w:val="1"/>
+      <w:numFmt w:val="bullet"/>
+      <w:lvlText w:val=""/>
+      <w:lvlJc w:val="left"/>
+      <w:pPr>
+        <w:ind w:left="5040" w:hanging="360"/>
+      </w:pPr>
+      <w:rPr>
+        <w:rFonts w:ascii="Symbol" w:hAnsi="Symbol" w:hint="default"/>
+      </w:rPr>
+    </w:lvl>
+    <w:lvl w:ilvl="7" w:tplc="08090003" w:tentative="1">
+      <w:start w:val="1"/>
+      <w:numFmt w:val="bullet"/>
+      <w:lvlText w:val="o"/>
+      <w:lvlJc w:val="left"/>
+      <w:pPr>
+        <w:ind w:left="5760" w:hanging="360"/>
+      </w:pPr>
+      <w:rPr>
+        <w:rFonts w:ascii="Courier New" w:hAnsi="Courier New" w:cs="Courier New" w:hint="default"/>
+      </w:rPr>
+    </w:lvl>
+    <w:lvl w:ilvl="8" w:tplc="08090005" w:tentative="1">
+      <w:start w:val="1"/>
+      <w:numFmt w:val="bullet"/>
+      <w:lvlText w:val=""/>
+      <w:lvlJc w:val="left"/>
+      <w:pPr>
+        <w:ind w:left="6480" w:hanging="360"/>
+      </w:pPr>
+      <w:rPr>
+        <w:rFonts w:ascii="Wingdings" w:hAnsi="Wingdings" w:hint="default"/>
+      </w:rPr>
+    </w:lvl>
+  </w:abstractNum>
+  <w:abstractNum w:abstractNumId="9" w15:restartNumberingAfterBreak="0">
     <w:nsid w:val="69F47DD4"/>
     <w:multiLevelType w:val="hybridMultilevel"/>
     <w:tmpl w:val="FBC8BCCA"/>
@@ -2323,7 +3406,7 @@
       </w:rPr>
     </w:lvl>
   </w:abstractNum>
-  <w:abstractNum w:abstractNumId="7" w15:restartNumberingAfterBreak="0">
+  <w:abstractNum w:abstractNumId="10" w15:restartNumberingAfterBreak="0">
     <w:nsid w:val="6A5B6B64"/>
     <w:multiLevelType w:val="hybridMultilevel"/>
     <w:tmpl w:val="4CA496FA"/>
@@ -2436,7 +3519,7 @@
       </w:rPr>
     </w:lvl>
   </w:abstractNum>
-  <w:abstractNum w:abstractNumId="8" w15:restartNumberingAfterBreak="0">
+  <w:abstractNum w:abstractNumId="11" w15:restartNumberingAfterBreak="0">
     <w:nsid w:val="7D2A07AC"/>
     <w:multiLevelType w:val="hybridMultilevel"/>
     <w:tmpl w:val="12B87D88"/>
@@ -2550,13 +3633,13 @@
     </w:lvl>
   </w:abstractNum>
   <w:num w:numId="1">
-    <w:abstractNumId w:val="3"/>
+    <w:abstractNumId w:val="4"/>
   </w:num>
   <w:num w:numId="2">
-    <w:abstractNumId w:val="4"/>
+    <w:abstractNumId w:val="5"/>
   </w:num>
   <w:num w:numId="3">
-    <w:abstractNumId w:val="6"/>
+    <w:abstractNumId w:val="9"/>
   </w:num>
   <w:num w:numId="4">
     <w:abstractNumId w:val="1"/>
@@ -2565,16 +3648,25 @@
     <w:abstractNumId w:val="0"/>
   </w:num>
   <w:num w:numId="6">
+    <w:abstractNumId w:val="11"/>
+  </w:num>
+  <w:num w:numId="7">
+    <w:abstractNumId w:val="10"/>
+  </w:num>
+  <w:num w:numId="8">
+    <w:abstractNumId w:val="3"/>
+  </w:num>
+  <w:num w:numId="9">
+    <w:abstractNumId w:val="7"/>
+  </w:num>
+  <w:num w:numId="10">
+    <w:abstractNumId w:val="2"/>
+  </w:num>
+  <w:num w:numId="11">
     <w:abstractNumId w:val="8"/>
   </w:num>
-  <w:num w:numId="7">
-    <w:abstractNumId w:val="7"/>
-  </w:num>
-  <w:num w:numId="8">
-    <w:abstractNumId w:val="2"/>
-  </w:num>
-  <w:num w:numId="9">
-    <w:abstractNumId w:val="5"/>
+  <w:num w:numId="12">
+    <w:abstractNumId w:val="6"/>
   </w:num>
 </w:numbering>
 </file>

</xml_diff>

<commit_message>
Added analysis with temperature
</commit_message>
<xml_diff>
--- a/Confirmation/Analysis Notes.docx
+++ b/Confirmation/Analysis Notes.docx
@@ -921,27 +921,6 @@
     </w:p>
     <w:p>
       <w:pPr>
-        <w:pStyle w:val="ListParagraph"/>
-        <w:numPr>
-          <w:ilvl w:val="0"/>
-          <w:numId w:val="3"/>
-        </w:numPr>
-      </w:pPr>
-      <w:r>
-        <w:rPr>
-          <w:color w:val="FF0000"/>
-        </w:rPr>
-        <w:t>Action: convert d18O into temperature</w:t>
-      </w:r>
-      <w:r>
-        <w:rPr>
-          <w:color w:val="FF0000"/>
-        </w:rPr>
-        <w:t>.</w:t>
-      </w:r>
-    </w:p>
-    <w:p>
-      <w:pPr>
         <w:pStyle w:val="Heading3"/>
       </w:pPr>
       <w:r>
@@ -1432,7 +1411,6 @@
         </w:numPr>
       </w:pPr>
       <w:r>
-        <w:lastRenderedPageBreak/>
         <w:t>Not metabolic cold adaptation,</w:t>
       </w:r>
       <w:r>
@@ -1451,6 +1429,7 @@
         <w:rPr>
           <w:color w:val="385623" w:themeColor="accent6" w:themeShade="80"/>
         </w:rPr>
+        <w:lastRenderedPageBreak/>
         <w:t>Possible action?: look into metabolic cold adaptation.</w:t>
       </w:r>
     </w:p>
@@ -1460,6 +1439,19 @@
       </w:pPr>
       <w:r>
         <w:t>M-Values – Initial Analysis</w:t>
+      </w:r>
+    </w:p>
+    <w:p>
+      <w:pPr>
+        <w:rPr>
+          <w:color w:val="FF0000"/>
+        </w:rPr>
+      </w:pPr>
+      <w:r>
+        <w:rPr>
+          <w:color w:val="FF0000"/>
+        </w:rPr>
+        <w:t>Action: do again with replicates</w:t>
       </w:r>
     </w:p>
     <w:p>
@@ -2120,7 +2112,10 @@
         <w:pStyle w:val="Heading3"/>
       </w:pPr>
       <w:r>
-        <w:t>Log10_Weight vs. d13C</w:t>
+        <w:t xml:space="preserve">Log10_Weight vs. </w:t>
+      </w:r>
+      <w:r>
+        <w:t>M</w:t>
       </w:r>
     </w:p>
     <w:p>
@@ -2195,11 +2190,281 @@
       <w:r>
         <w:t>9033</w:t>
       </w:r>
+    </w:p>
+    <w:p>
+      <w:pPr>
+        <w:pStyle w:val="Heading2"/>
+      </w:pPr>
+      <w:r>
+        <w:t>Temperature – Initial Analysis</w:t>
+      </w:r>
+    </w:p>
+    <w:p>
+      <w:pPr>
+        <w:pStyle w:val="ListParagraph"/>
+        <w:numPr>
+          <w:ilvl w:val="0"/>
+          <w:numId w:val="3"/>
+        </w:numPr>
+      </w:pPr>
+      <w:r>
+        <w:t>-3.51</w:t>
+      </w:r>
+      <w:r>
+        <w:t xml:space="preserve"> – 3.</w:t>
+      </w:r>
+      <w:r>
+        <w:t>20</w:t>
+      </w:r>
+      <w:r>
+        <w:t xml:space="preserve"> C</w:t>
+      </w:r>
+    </w:p>
+    <w:p>
+      <w:pPr>
+        <w:pStyle w:val="ListParagraph"/>
+        <w:numPr>
+          <w:ilvl w:val="1"/>
+          <w:numId w:val="3"/>
+        </w:numPr>
+      </w:pPr>
+      <w:r>
+        <w:t>95% HDPI</w:t>
+      </w:r>
+      <w:r>
+        <w:t xml:space="preserve"> of 10,000 replicates: 1</w:t>
+      </w:r>
+      <w:r>
+        <w:t>.</w:t>
+      </w:r>
+      <w:r>
+        <w:t>20-1.56</w:t>
+      </w:r>
+    </w:p>
+    <w:p>
+      <w:pPr>
+        <w:pStyle w:val="ListParagraph"/>
+        <w:numPr>
+          <w:ilvl w:val="0"/>
+          <w:numId w:val="3"/>
+        </w:numPr>
+      </w:pPr>
+      <w:r>
+        <w:t>Seems low – may be due to parameters being derived from cod data.</w:t>
+      </w:r>
+    </w:p>
+    <w:p>
+      <w:pPr>
+        <w:pStyle w:val="Heading3"/>
+      </w:pPr>
+      <w:r>
+        <w:t>Species Differences</w:t>
+      </w:r>
+    </w:p>
+    <w:p>
+      <w:pPr>
+        <w:pStyle w:val="Heading4"/>
+      </w:pPr>
+      <w:r>
+        <w:t>Boxplot</w:t>
+      </w:r>
+    </w:p>
+    <w:p>
+      <w:pPr>
+        <w:pStyle w:val="ListParagraph"/>
+        <w:numPr>
+          <w:ilvl w:val="0"/>
+          <w:numId w:val="3"/>
+        </w:numPr>
+      </w:pPr>
+      <w:r>
+        <w:t>E. carlsbergi &amp; G. nicholsi experiencing highest temperatures.</w:t>
+      </w:r>
+    </w:p>
+    <w:p>
+      <w:pPr>
+        <w:pStyle w:val="ListParagraph"/>
+        <w:numPr>
+          <w:ilvl w:val="0"/>
+          <w:numId w:val="3"/>
+        </w:numPr>
+      </w:pPr>
+      <w:r>
+        <w:t>G. braueri experiencing low temperatures.</w:t>
+      </w:r>
+    </w:p>
+    <w:p>
+      <w:pPr>
+        <w:pStyle w:val="ListParagraph"/>
+        <w:numPr>
+          <w:ilvl w:val="0"/>
+          <w:numId w:val="3"/>
+        </w:numPr>
+      </w:pPr>
+      <w:r>
+        <w:lastRenderedPageBreak/>
+        <w:t>E. Antarctica, K. andersoni and P. bolini straddling.</w:t>
+      </w:r>
+    </w:p>
+    <w:p>
+      <w:pPr>
+        <w:pStyle w:val="Heading4"/>
+      </w:pPr>
+      <w:r>
+        <w:t>Repeated K-S Test</w:t>
+      </w:r>
+    </w:p>
+    <w:p>
+      <w:pPr>
+        <w:pStyle w:val="ListParagraph"/>
+        <w:numPr>
+          <w:ilvl w:val="0"/>
+          <w:numId w:val="13"/>
+        </w:numPr>
+      </w:pPr>
+      <w:r>
+        <w:t>Temperature significantly different with species.</w:t>
+      </w:r>
+    </w:p>
+    <w:p>
+      <w:pPr>
+        <w:pStyle w:val="ListParagraph"/>
+        <w:numPr>
+          <w:ilvl w:val="1"/>
+          <w:numId w:val="13"/>
+        </w:numPr>
+      </w:pPr>
+      <w:r>
+        <w:t>Chi-squared = 76.52 (95% HD</w:t>
+      </w:r>
+      <w:r>
+        <w:t>I 71.22-81.01)</w:t>
+      </w:r>
+    </w:p>
+    <w:p>
+      <w:pPr>
+        <w:pStyle w:val="ListParagraph"/>
+        <w:numPr>
+          <w:ilvl w:val="1"/>
+          <w:numId w:val="13"/>
+        </w:numPr>
+      </w:pPr>
+      <w:r>
+        <w:t>P-value = 2.79 x 10^-16 (95% HD</w:t>
+      </w:r>
+      <w:r>
+        <w:t>I 1.42 x 10^-16 – 4.5 x 10^-14</w:t>
+      </w:r>
+    </w:p>
+    <w:p>
+      <w:pPr>
+        <w:pStyle w:val="Heading3"/>
+      </w:pPr>
+      <w:r>
+        <w:t>M vs. Temperature</w:t>
+      </w:r>
+    </w:p>
+    <w:p>
+      <w:pPr>
+        <w:pStyle w:val="Heading4"/>
+      </w:pPr>
+      <w:r>
+        <w:t>Plot</w:t>
+      </w:r>
+    </w:p>
+    <w:p>
+      <w:pPr>
+        <w:pStyle w:val="ListParagraph"/>
+        <w:numPr>
+          <w:ilvl w:val="0"/>
+          <w:numId w:val="13"/>
+        </w:numPr>
+      </w:pPr>
+      <w:r>
+        <w:t xml:space="preserve">Negative relationship between M and temperature. </w:t>
+      </w:r>
+    </w:p>
+    <w:p>
+      <w:pPr>
+        <w:pStyle w:val="Heading4"/>
+      </w:pPr>
+      <w:r>
+        <w:t>Repeated Regression</w:t>
+      </w:r>
+    </w:p>
+    <w:p>
+      <w:pPr>
+        <w:pStyle w:val="ListParagraph"/>
+        <w:numPr>
+          <w:ilvl w:val="0"/>
+          <w:numId w:val="13"/>
+        </w:numPr>
+      </w:pPr>
+      <w:r>
+        <w:t>Significant relationship between M and temperature.</w:t>
+      </w:r>
+    </w:p>
+    <w:p>
+      <w:pPr>
+        <w:pStyle w:val="ListParagraph"/>
+        <w:numPr>
+          <w:ilvl w:val="1"/>
+          <w:numId w:val="13"/>
+        </w:numPr>
+      </w:pPr>
+      <w:r>
+        <w:t>R-squared = 0.21 (95% HDI 0.11-0.30).</w:t>
+      </w:r>
+    </w:p>
+    <w:p>
+      <w:pPr>
+        <w:pStyle w:val="ListParagraph"/>
+        <w:numPr>
+          <w:ilvl w:val="1"/>
+          <w:numId w:val="13"/>
+        </w:numPr>
+      </w:pPr>
+      <w:r>
+        <w:t xml:space="preserve">P-value =  7.65 x 10^-6 (95% HDI </w:t>
+      </w:r>
+      <w:r>
+        <w:t>2.19 x 10^-11 – 1.68 x 10^-4)</w:t>
+      </w:r>
+    </w:p>
+    <w:p>
+      <w:pPr>
+        <w:rPr>
+          <w:color w:val="FF0000"/>
+        </w:rPr>
+      </w:pPr>
+      <w:r>
+        <w:rPr>
+          <w:color w:val="FF0000"/>
+        </w:rPr>
+        <w:t>Action: complete Spearman’s test</w:t>
+      </w:r>
+    </w:p>
+    <w:p>
+      <w:pPr>
+        <w:rPr>
+          <w:color w:val="385623" w:themeColor="accent6" w:themeShade="80"/>
+        </w:rPr>
+      </w:pPr>
+      <w:r>
+        <w:rPr>
+          <w:color w:val="385623" w:themeColor="accent6" w:themeShade="80"/>
+        </w:rPr>
+        <w:t>Possible action: look into Bayesian</w:t>
+      </w:r>
+      <w:r>
+        <w:rPr>
+          <w:color w:val="385623" w:themeColor="accent6" w:themeShade="80"/>
+        </w:rPr>
+        <w:t xml:space="preserve"> with data with error points</w:t>
+      </w:r>
       <w:bookmarkStart w:id="0" w:name="_GoBack"/>
       <w:bookmarkEnd w:id="0"/>
     </w:p>
-    <w:p/>
-    <w:p/>
     <w:sectPr>
       <w:headerReference w:type="default" r:id="rId7"/>
       <w:pgSz w:w="11906" w:h="16838"/>
@@ -3294,9 +3559,122 @@
     </w:lvl>
   </w:abstractNum>
   <w:abstractNum w:abstractNumId="9" w15:restartNumberingAfterBreak="0">
+    <w:nsid w:val="68C9336D"/>
+    <w:multiLevelType w:val="hybridMultilevel"/>
+    <w:tmpl w:val="28386D80"/>
+    <w:lvl w:ilvl="0" w:tplc="08090001">
+      <w:start w:val="1"/>
+      <w:numFmt w:val="bullet"/>
+      <w:lvlText w:val=""/>
+      <w:lvlJc w:val="left"/>
+      <w:pPr>
+        <w:ind w:left="720" w:hanging="360"/>
+      </w:pPr>
+      <w:rPr>
+        <w:rFonts w:ascii="Symbol" w:hAnsi="Symbol" w:hint="default"/>
+      </w:rPr>
+    </w:lvl>
+    <w:lvl w:ilvl="1" w:tplc="08090003">
+      <w:start w:val="1"/>
+      <w:numFmt w:val="bullet"/>
+      <w:lvlText w:val="o"/>
+      <w:lvlJc w:val="left"/>
+      <w:pPr>
+        <w:ind w:left="1440" w:hanging="360"/>
+      </w:pPr>
+      <w:rPr>
+        <w:rFonts w:ascii="Courier New" w:hAnsi="Courier New" w:cs="Courier New" w:hint="default"/>
+      </w:rPr>
+    </w:lvl>
+    <w:lvl w:ilvl="2" w:tplc="08090005" w:tentative="1">
+      <w:start w:val="1"/>
+      <w:numFmt w:val="bullet"/>
+      <w:lvlText w:val=""/>
+      <w:lvlJc w:val="left"/>
+      <w:pPr>
+        <w:ind w:left="2160" w:hanging="360"/>
+      </w:pPr>
+      <w:rPr>
+        <w:rFonts w:ascii="Wingdings" w:hAnsi="Wingdings" w:hint="default"/>
+      </w:rPr>
+    </w:lvl>
+    <w:lvl w:ilvl="3" w:tplc="08090001" w:tentative="1">
+      <w:start w:val="1"/>
+      <w:numFmt w:val="bullet"/>
+      <w:lvlText w:val=""/>
+      <w:lvlJc w:val="left"/>
+      <w:pPr>
+        <w:ind w:left="2880" w:hanging="360"/>
+      </w:pPr>
+      <w:rPr>
+        <w:rFonts w:ascii="Symbol" w:hAnsi="Symbol" w:hint="default"/>
+      </w:rPr>
+    </w:lvl>
+    <w:lvl w:ilvl="4" w:tplc="08090003" w:tentative="1">
+      <w:start w:val="1"/>
+      <w:numFmt w:val="bullet"/>
+      <w:lvlText w:val="o"/>
+      <w:lvlJc w:val="left"/>
+      <w:pPr>
+        <w:ind w:left="3600" w:hanging="360"/>
+      </w:pPr>
+      <w:rPr>
+        <w:rFonts w:ascii="Courier New" w:hAnsi="Courier New" w:cs="Courier New" w:hint="default"/>
+      </w:rPr>
+    </w:lvl>
+    <w:lvl w:ilvl="5" w:tplc="08090005" w:tentative="1">
+      <w:start w:val="1"/>
+      <w:numFmt w:val="bullet"/>
+      <w:lvlText w:val=""/>
+      <w:lvlJc w:val="left"/>
+      <w:pPr>
+        <w:ind w:left="4320" w:hanging="360"/>
+      </w:pPr>
+      <w:rPr>
+        <w:rFonts w:ascii="Wingdings" w:hAnsi="Wingdings" w:hint="default"/>
+      </w:rPr>
+    </w:lvl>
+    <w:lvl w:ilvl="6" w:tplc="08090001" w:tentative="1">
+      <w:start w:val="1"/>
+      <w:numFmt w:val="bullet"/>
+      <w:lvlText w:val=""/>
+      <w:lvlJc w:val="left"/>
+      <w:pPr>
+        <w:ind w:left="5040" w:hanging="360"/>
+      </w:pPr>
+      <w:rPr>
+        <w:rFonts w:ascii="Symbol" w:hAnsi="Symbol" w:hint="default"/>
+      </w:rPr>
+    </w:lvl>
+    <w:lvl w:ilvl="7" w:tplc="08090003" w:tentative="1">
+      <w:start w:val="1"/>
+      <w:numFmt w:val="bullet"/>
+      <w:lvlText w:val="o"/>
+      <w:lvlJc w:val="left"/>
+      <w:pPr>
+        <w:ind w:left="5760" w:hanging="360"/>
+      </w:pPr>
+      <w:rPr>
+        <w:rFonts w:ascii="Courier New" w:hAnsi="Courier New" w:cs="Courier New" w:hint="default"/>
+      </w:rPr>
+    </w:lvl>
+    <w:lvl w:ilvl="8" w:tplc="08090005" w:tentative="1">
+      <w:start w:val="1"/>
+      <w:numFmt w:val="bullet"/>
+      <w:lvlText w:val=""/>
+      <w:lvlJc w:val="left"/>
+      <w:pPr>
+        <w:ind w:left="6480" w:hanging="360"/>
+      </w:pPr>
+      <w:rPr>
+        <w:rFonts w:ascii="Wingdings" w:hAnsi="Wingdings" w:hint="default"/>
+      </w:rPr>
+    </w:lvl>
+  </w:abstractNum>
+  <w:abstractNum w:abstractNumId="10" w15:restartNumberingAfterBreak="0">
     <w:nsid w:val="69F47DD4"/>
     <w:multiLevelType w:val="hybridMultilevel"/>
-    <w:tmpl w:val="FBC8BCCA"/>
+    <w:tmpl w:val="D69A859C"/>
     <w:lvl w:ilvl="0" w:tplc="08090001">
       <w:start w:val="1"/>
       <w:numFmt w:val="bullet"/>
@@ -3406,7 +3784,7 @@
       </w:rPr>
     </w:lvl>
   </w:abstractNum>
-  <w:abstractNum w:abstractNumId="10" w15:restartNumberingAfterBreak="0">
+  <w:abstractNum w:abstractNumId="11" w15:restartNumberingAfterBreak="0">
     <w:nsid w:val="6A5B6B64"/>
     <w:multiLevelType w:val="hybridMultilevel"/>
     <w:tmpl w:val="4CA496FA"/>
@@ -3519,7 +3897,7 @@
       </w:rPr>
     </w:lvl>
   </w:abstractNum>
-  <w:abstractNum w:abstractNumId="11" w15:restartNumberingAfterBreak="0">
+  <w:abstractNum w:abstractNumId="12" w15:restartNumberingAfterBreak="0">
     <w:nsid w:val="7D2A07AC"/>
     <w:multiLevelType w:val="hybridMultilevel"/>
     <w:tmpl w:val="12B87D88"/>
@@ -3639,7 +4017,7 @@
     <w:abstractNumId w:val="5"/>
   </w:num>
   <w:num w:numId="3">
-    <w:abstractNumId w:val="9"/>
+    <w:abstractNumId w:val="10"/>
   </w:num>
   <w:num w:numId="4">
     <w:abstractNumId w:val="1"/>
@@ -3648,10 +4026,10 @@
     <w:abstractNumId w:val="0"/>
   </w:num>
   <w:num w:numId="6">
-    <w:abstractNumId w:val="11"/>
+    <w:abstractNumId w:val="12"/>
   </w:num>
   <w:num w:numId="7">
-    <w:abstractNumId w:val="10"/>
+    <w:abstractNumId w:val="11"/>
   </w:num>
   <w:num w:numId="8">
     <w:abstractNumId w:val="3"/>
@@ -3667,6 +4045,9 @@
   </w:num>
   <w:num w:numId="12">
     <w:abstractNumId w:val="6"/>
+  </w:num>
+  <w:num w:numId="13">
+    <w:abstractNumId w:val="9"/>
   </w:num>
 </w:numbering>
 </file>

</xml_diff>

<commit_message>
Analysed M difference with species
</commit_message>
<xml_diff>
--- a/Confirmation/Analysis Notes.docx
+++ b/Confirmation/Analysis Notes.docx
@@ -1478,7 +1478,13 @@
         </w:numPr>
       </w:pPr>
       <w:r>
-        <w:t>0.13 – 0.28</w:t>
+        <w:t>0.14</w:t>
+      </w:r>
+      <w:r>
+        <w:t xml:space="preserve"> – 0.</w:t>
+      </w:r>
+      <w:r>
+        <w:t>30</w:t>
       </w:r>
     </w:p>
     <w:p>
@@ -1490,7 +1496,7 @@
         </w:numPr>
       </w:pPr>
       <w:r>
-        <w:t>SD of 10,000 replicates: 0.01-0.02</w:t>
+        <w:t>95% HDI range of 10,000 replicates: 0.01-0.04</w:t>
       </w:r>
     </w:p>
     <w:p>
@@ -1546,6 +1552,18 @@
         <w:pStyle w:val="ListParagraph"/>
         <w:numPr>
           <w:ilvl w:val="0"/>
+          <w:numId w:val="14"/>
+        </w:numPr>
+      </w:pPr>
+      <w:r>
+        <w:t>Repeated 1000 times</w:t>
+      </w:r>
+    </w:p>
+    <w:p>
+      <w:pPr>
+        <w:pStyle w:val="ListParagraph"/>
+        <w:numPr>
+          <w:ilvl w:val="0"/>
           <w:numId w:val="12"/>
         </w:numPr>
       </w:pPr>
@@ -1562,7 +1580,13 @@
         </w:numPr>
       </w:pPr>
       <w:r>
-        <w:t>Chi-squared = 82.217</w:t>
+        <w:t xml:space="preserve">Chi-squared = </w:t>
+      </w:r>
+      <w:r>
+        <w:t>49.82 (95% HDI</w:t>
+      </w:r>
+      <w:r>
+        <w:t xml:space="preserve"> 39.84 – 61.35)</w:t>
       </w:r>
     </w:p>
     <w:p>
@@ -1586,7 +1610,10 @@
         </w:numPr>
       </w:pPr>
       <w:r>
-        <w:t>P = 2.883 x10^-16</w:t>
+        <w:t xml:space="preserve">P = </w:t>
+      </w:r>
+      <w:r>
+        <w:t>2.44 x10^-9 (95% HDI 6.43 x 10^-13 – 1.01 x 10^-07)</w:t>
       </w:r>
     </w:p>
     <w:p>
@@ -2123,9 +2150,537 @@
       </w:r>
     </w:p>
     <w:p>
+      <w:r>
+        <w:t>With multiple repeats</w:t>
+      </w:r>
+    </w:p>
+    <w:tbl>
+      <w:tblPr>
+        <w:tblStyle w:val="TableGrid"/>
+        <w:tblW w:w="0" w:type="auto"/>
+        <w:tblLook w:val="04A0" w:firstRow="1" w:lastRow="0" w:firstColumn="1" w:lastColumn="0" w:noHBand="0" w:noVBand="1"/>
+      </w:tblPr>
+      <w:tblGrid>
+        <w:gridCol w:w="1193"/>
+        <w:gridCol w:w="1380"/>
+        <w:gridCol w:w="1373"/>
+        <w:gridCol w:w="1305"/>
+        <w:gridCol w:w="1314"/>
+        <w:gridCol w:w="1258"/>
+        <w:gridCol w:w="1193"/>
+      </w:tblGrid>
+      <w:tr>
+        <w:tc>
+          <w:tcPr>
+            <w:tcW w:w="1193" w:type="dxa"/>
+          </w:tcPr>
+          <w:p/>
+        </w:tc>
+        <w:tc>
+          <w:tcPr>
+            <w:tcW w:w="1380" w:type="dxa"/>
+          </w:tcPr>
+          <w:p>
+            <w:r>
+              <w:t>E. antarctica</w:t>
+            </w:r>
+          </w:p>
+        </w:tc>
+        <w:tc>
+          <w:tcPr>
+            <w:tcW w:w="1373" w:type="dxa"/>
+          </w:tcPr>
+          <w:p>
+            <w:r>
+              <w:t>E. carlsbergi</w:t>
+            </w:r>
+          </w:p>
+        </w:tc>
+        <w:tc>
+          <w:tcPr>
+            <w:tcW w:w="1305" w:type="dxa"/>
+          </w:tcPr>
+          <w:p>
+            <w:r>
+              <w:t>G. braueri</w:t>
+            </w:r>
+          </w:p>
+        </w:tc>
+        <w:tc>
+          <w:tcPr>
+            <w:tcW w:w="1314" w:type="dxa"/>
+          </w:tcPr>
+          <w:p>
+            <w:r>
+              <w:t>G. nicholsi</w:t>
+            </w:r>
+          </w:p>
+        </w:tc>
+        <w:tc>
+          <w:tcPr>
+            <w:tcW w:w="1258" w:type="dxa"/>
+          </w:tcPr>
+          <w:p>
+            <w:r>
+              <w:t>P. bolini</w:t>
+            </w:r>
+          </w:p>
+        </w:tc>
+        <w:tc>
+          <w:tcPr>
+            <w:tcW w:w="1193" w:type="dxa"/>
+          </w:tcPr>
+          <w:p>
+            <w:r>
+              <w:t>K. anderssoni</w:t>
+            </w:r>
+          </w:p>
+        </w:tc>
+      </w:tr>
+      <w:tr>
+        <w:tc>
+          <w:tcPr>
+            <w:tcW w:w="1193" w:type="dxa"/>
+          </w:tcPr>
+          <w:p>
+            <w:r>
+              <w:t>E. Antarctica</w:t>
+            </w:r>
+          </w:p>
+        </w:tc>
+        <w:tc>
+          <w:tcPr>
+            <w:tcW w:w="1380" w:type="dxa"/>
+            <w:shd w:val="clear" w:color="auto" w:fill="000000" w:themeFill="text1"/>
+          </w:tcPr>
+          <w:p/>
+        </w:tc>
+        <w:tc>
+          <w:tcPr>
+            <w:tcW w:w="1373" w:type="dxa"/>
+          </w:tcPr>
+          <w:p>
+            <w:r>
+              <w:t>&lt;0.05</w:t>
+            </w:r>
+          </w:p>
+        </w:tc>
+        <w:tc>
+          <w:tcPr>
+            <w:tcW w:w="1305" w:type="dxa"/>
+          </w:tcPr>
+          <w:p>
+            <w:r>
+              <w:t>N/S</w:t>
+            </w:r>
+          </w:p>
+        </w:tc>
+        <w:tc>
+          <w:tcPr>
+            <w:tcW w:w="1314" w:type="dxa"/>
+          </w:tcPr>
+          <w:p>
+            <w:r>
+              <w:t>&lt;0.01</w:t>
+            </w:r>
+          </w:p>
+        </w:tc>
+        <w:tc>
+          <w:tcPr>
+            <w:tcW w:w="1258" w:type="dxa"/>
+          </w:tcPr>
+          <w:p>
+            <w:r>
+              <w:t>&lt;0.01</w:t>
+            </w:r>
+          </w:p>
+        </w:tc>
+        <w:tc>
+          <w:tcPr>
+            <w:tcW w:w="1193" w:type="dxa"/>
+          </w:tcPr>
+          <w:p>
+            <w:r>
+              <w:t>N/S</w:t>
+            </w:r>
+          </w:p>
+        </w:tc>
+      </w:tr>
+      <w:tr>
+        <w:tc>
+          <w:tcPr>
+            <w:tcW w:w="1193" w:type="dxa"/>
+          </w:tcPr>
+          <w:p>
+            <w:r>
+              <w:t>E. carlsbergi</w:t>
+            </w:r>
+          </w:p>
+        </w:tc>
+        <w:tc>
+          <w:tcPr>
+            <w:tcW w:w="1380" w:type="dxa"/>
+            <w:shd w:val="clear" w:color="auto" w:fill="BFBFBF" w:themeFill="background1" w:themeFillShade="BF"/>
+          </w:tcPr>
+          <w:p>
+            <w:r>
+              <w:t>&lt;0.05</w:t>
+            </w:r>
+          </w:p>
+        </w:tc>
+        <w:tc>
+          <w:tcPr>
+            <w:tcW w:w="1373" w:type="dxa"/>
+            <w:shd w:val="clear" w:color="auto" w:fill="000000" w:themeFill="text1"/>
+          </w:tcPr>
+          <w:p/>
+        </w:tc>
+        <w:tc>
+          <w:tcPr>
+            <w:tcW w:w="1305" w:type="dxa"/>
+          </w:tcPr>
+          <w:p>
+            <w:r>
+              <w:t>&lt;0.</w:t>
+            </w:r>
+            <w:r>
+              <w:t>1</w:t>
+            </w:r>
+          </w:p>
+        </w:tc>
+        <w:tc>
+          <w:tcPr>
+            <w:tcW w:w="1314" w:type="dxa"/>
+          </w:tcPr>
+          <w:p>
+            <w:r>
+              <w:t>N/S</w:t>
+            </w:r>
+          </w:p>
+        </w:tc>
+        <w:tc>
+          <w:tcPr>
+            <w:tcW w:w="1258" w:type="dxa"/>
+          </w:tcPr>
+          <w:p>
+            <w:r>
+              <w:t>N/S</w:t>
+            </w:r>
+          </w:p>
+        </w:tc>
+        <w:tc>
+          <w:tcPr>
+            <w:tcW w:w="1193" w:type="dxa"/>
+          </w:tcPr>
+          <w:p>
+            <w:r>
+              <w:t>&lt;0.01</w:t>
+            </w:r>
+          </w:p>
+        </w:tc>
+      </w:tr>
+      <w:tr>
+        <w:tc>
+          <w:tcPr>
+            <w:tcW w:w="1193" w:type="dxa"/>
+          </w:tcPr>
+          <w:p>
+            <w:r>
+              <w:t>G. braueri</w:t>
+            </w:r>
+          </w:p>
+        </w:tc>
+        <w:tc>
+          <w:tcPr>
+            <w:tcW w:w="1380" w:type="dxa"/>
+            <w:shd w:val="clear" w:color="auto" w:fill="BFBFBF" w:themeFill="background1" w:themeFillShade="BF"/>
+          </w:tcPr>
+          <w:p>
+            <w:r>
+              <w:t>N/S</w:t>
+            </w:r>
+          </w:p>
+        </w:tc>
+        <w:tc>
+          <w:tcPr>
+            <w:tcW w:w="1373" w:type="dxa"/>
+            <w:shd w:val="clear" w:color="auto" w:fill="BFBFBF" w:themeFill="background1" w:themeFillShade="BF"/>
+          </w:tcPr>
+          <w:p>
+            <w:r>
+              <w:t>&lt;0.01</w:t>
+            </w:r>
+          </w:p>
+        </w:tc>
+        <w:tc>
+          <w:tcPr>
+            <w:tcW w:w="1305" w:type="dxa"/>
+            <w:shd w:val="clear" w:color="auto" w:fill="000000" w:themeFill="text1"/>
+          </w:tcPr>
+          <w:p/>
+        </w:tc>
+        <w:tc>
+          <w:tcPr>
+            <w:tcW w:w="1314" w:type="dxa"/>
+          </w:tcPr>
+          <w:p>
+            <w:r>
+              <w:t>&lt;0.01</w:t>
+            </w:r>
+          </w:p>
+        </w:tc>
+        <w:tc>
+          <w:tcPr>
+            <w:tcW w:w="1258" w:type="dxa"/>
+          </w:tcPr>
+          <w:p>
+            <w:r>
+              <w:t>&lt;0.02</w:t>
+            </w:r>
+          </w:p>
+        </w:tc>
+        <w:tc>
+          <w:tcPr>
+            <w:tcW w:w="1193" w:type="dxa"/>
+          </w:tcPr>
+          <w:p>
+            <w:r>
+              <w:t>N/S</w:t>
+            </w:r>
+          </w:p>
+        </w:tc>
+      </w:tr>
+      <w:tr>
+        <w:tc>
+          <w:tcPr>
+            <w:tcW w:w="1193" w:type="dxa"/>
+          </w:tcPr>
+          <w:p>
+            <w:r>
+              <w:t>G. nicholsi</w:t>
+            </w:r>
+          </w:p>
+        </w:tc>
+        <w:tc>
+          <w:tcPr>
+            <w:tcW w:w="1380" w:type="dxa"/>
+            <w:shd w:val="clear" w:color="auto" w:fill="BFBFBF" w:themeFill="background1" w:themeFillShade="BF"/>
+          </w:tcPr>
+          <w:p>
+            <w:r>
+              <w:t>&lt;0.01</w:t>
+            </w:r>
+          </w:p>
+        </w:tc>
+        <w:tc>
+          <w:tcPr>
+            <w:tcW w:w="1373" w:type="dxa"/>
+            <w:shd w:val="clear" w:color="auto" w:fill="BFBFBF" w:themeFill="background1" w:themeFillShade="BF"/>
+          </w:tcPr>
+          <w:p>
+            <w:r>
+              <w:t>N/S</w:t>
+            </w:r>
+          </w:p>
+        </w:tc>
+        <w:tc>
+          <w:tcPr>
+            <w:tcW w:w="1305" w:type="dxa"/>
+            <w:shd w:val="clear" w:color="auto" w:fill="BFBFBF" w:themeFill="background1" w:themeFillShade="BF"/>
+          </w:tcPr>
+          <w:p>
+            <w:r>
+              <w:t>&lt;0.01</w:t>
+            </w:r>
+          </w:p>
+        </w:tc>
+        <w:tc>
+          <w:tcPr>
+            <w:tcW w:w="1314" w:type="dxa"/>
+            <w:shd w:val="clear" w:color="auto" w:fill="000000" w:themeFill="text1"/>
+          </w:tcPr>
+          <w:p/>
+        </w:tc>
+        <w:tc>
+          <w:tcPr>
+            <w:tcW w:w="1258" w:type="dxa"/>
+          </w:tcPr>
+          <w:p>
+            <w:r>
+              <w:t>N/S</w:t>
+            </w:r>
+          </w:p>
+        </w:tc>
+        <w:tc>
+          <w:tcPr>
+            <w:tcW w:w="1193" w:type="dxa"/>
+          </w:tcPr>
+          <w:p>
+            <w:r>
+              <w:t>&lt;0.01</w:t>
+            </w:r>
+          </w:p>
+        </w:tc>
+      </w:tr>
+      <w:tr>
+        <w:tc>
+          <w:tcPr>
+            <w:tcW w:w="1193" w:type="dxa"/>
+          </w:tcPr>
+          <w:p>
+            <w:r>
+              <w:t>P. bolini</w:t>
+            </w:r>
+          </w:p>
+        </w:tc>
+        <w:tc>
+          <w:tcPr>
+            <w:tcW w:w="1380" w:type="dxa"/>
+            <w:shd w:val="clear" w:color="auto" w:fill="BFBFBF" w:themeFill="background1" w:themeFillShade="BF"/>
+          </w:tcPr>
+          <w:p>
+            <w:r>
+              <w:t>&lt;0.01</w:t>
+            </w:r>
+          </w:p>
+        </w:tc>
+        <w:tc>
+          <w:tcPr>
+            <w:tcW w:w="1373" w:type="dxa"/>
+            <w:shd w:val="clear" w:color="auto" w:fill="BFBFBF" w:themeFill="background1" w:themeFillShade="BF"/>
+          </w:tcPr>
+          <w:p>
+            <w:r>
+              <w:t>N/S</w:t>
+            </w:r>
+          </w:p>
+        </w:tc>
+        <w:tc>
+          <w:tcPr>
+            <w:tcW w:w="1305" w:type="dxa"/>
+            <w:shd w:val="clear" w:color="auto" w:fill="BFBFBF" w:themeFill="background1" w:themeFillShade="BF"/>
+          </w:tcPr>
+          <w:p>
+            <w:r>
+              <w:t>&lt;0.02</w:t>
+            </w:r>
+            <w:bookmarkStart w:id="0" w:name="_GoBack"/>
+            <w:bookmarkEnd w:id="0"/>
+          </w:p>
+        </w:tc>
+        <w:tc>
+          <w:tcPr>
+            <w:tcW w:w="1314" w:type="dxa"/>
+            <w:shd w:val="clear" w:color="auto" w:fill="BFBFBF" w:themeFill="background1" w:themeFillShade="BF"/>
+          </w:tcPr>
+          <w:p>
+            <w:r>
+              <w:t>N/S</w:t>
+            </w:r>
+          </w:p>
+        </w:tc>
+        <w:tc>
+          <w:tcPr>
+            <w:tcW w:w="1258" w:type="dxa"/>
+            <w:shd w:val="clear" w:color="auto" w:fill="000000" w:themeFill="text1"/>
+          </w:tcPr>
+          <w:p/>
+        </w:tc>
+        <w:tc>
+          <w:tcPr>
+            <w:tcW w:w="1193" w:type="dxa"/>
+          </w:tcPr>
+          <w:p>
+            <w:r>
+              <w:t>&lt;0.01</w:t>
+            </w:r>
+          </w:p>
+        </w:tc>
+      </w:tr>
+      <w:tr>
+        <w:tc>
+          <w:tcPr>
+            <w:tcW w:w="1193" w:type="dxa"/>
+          </w:tcPr>
+          <w:p>
+            <w:r>
+              <w:t>K. anderssoni</w:t>
+            </w:r>
+          </w:p>
+        </w:tc>
+        <w:tc>
+          <w:tcPr>
+            <w:tcW w:w="1380" w:type="dxa"/>
+            <w:shd w:val="clear" w:color="auto" w:fill="BFBFBF" w:themeFill="background1" w:themeFillShade="BF"/>
+          </w:tcPr>
+          <w:p>
+            <w:r>
+              <w:t>N/S</w:t>
+            </w:r>
+          </w:p>
+        </w:tc>
+        <w:tc>
+          <w:tcPr>
+            <w:tcW w:w="1373" w:type="dxa"/>
+            <w:shd w:val="clear" w:color="auto" w:fill="BFBFBF" w:themeFill="background1" w:themeFillShade="BF"/>
+          </w:tcPr>
+          <w:p>
+            <w:r>
+              <w:t>&lt;0.01</w:t>
+            </w:r>
+          </w:p>
+        </w:tc>
+        <w:tc>
+          <w:tcPr>
+            <w:tcW w:w="1305" w:type="dxa"/>
+            <w:shd w:val="clear" w:color="auto" w:fill="BFBFBF" w:themeFill="background1" w:themeFillShade="BF"/>
+          </w:tcPr>
+          <w:p>
+            <w:r>
+              <w:t>N/S</w:t>
+            </w:r>
+          </w:p>
+        </w:tc>
+        <w:tc>
+          <w:tcPr>
+            <w:tcW w:w="1314" w:type="dxa"/>
+            <w:shd w:val="clear" w:color="auto" w:fill="BFBFBF" w:themeFill="background1" w:themeFillShade="BF"/>
+          </w:tcPr>
+          <w:p>
+            <w:r>
+              <w:t>&lt;0.01</w:t>
+            </w:r>
+          </w:p>
+        </w:tc>
+        <w:tc>
+          <w:tcPr>
+            <w:tcW w:w="1258" w:type="dxa"/>
+            <w:shd w:val="clear" w:color="auto" w:fill="BFBFBF" w:themeFill="background1" w:themeFillShade="BF"/>
+          </w:tcPr>
+          <w:p>
+            <w:r>
+              <w:t>&lt;0.01</w:t>
+            </w:r>
+          </w:p>
+        </w:tc>
+        <w:tc>
+          <w:tcPr>
+            <w:tcW w:w="1193" w:type="dxa"/>
+            <w:shd w:val="clear" w:color="auto" w:fill="000000" w:themeFill="text1"/>
+          </w:tcPr>
+          <w:p/>
+        </w:tc>
+      </w:tr>
+    </w:tbl>
+    <w:p>
       <w:pPr>
         <w:pStyle w:val="Heading3"/>
       </w:pPr>
+    </w:p>
+    <w:p>
+      <w:pPr>
+        <w:pStyle w:val="Heading3"/>
+      </w:pPr>
       <w:r>
         <w:t xml:space="preserve">Log10_Weight vs. </w:t>
       </w:r>
@@ -2135,9 +2690,25 @@
     </w:p>
     <w:p>
       <w:pPr>
+        <w:pStyle w:val="ListParagraph"/>
+        <w:numPr>
+          <w:ilvl w:val="0"/>
+          <w:numId w:val="8"/>
+        </w:numPr>
+      </w:pPr>
+      <w:r>
+        <w:rPr>
+          <w:color w:val="FF0000"/>
+        </w:rPr>
+        <w:t>Action: repeat with multiples</w:t>
+      </w:r>
+    </w:p>
+    <w:p>
+      <w:pPr>
         <w:pStyle w:val="Heading4"/>
       </w:pPr>
       <w:r>
+        <w:lastRenderedPageBreak/>
         <w:t>Plot</w:t>
       </w:r>
     </w:p>
@@ -2509,21 +3080,6 @@
       <w:r>
         <w:t>2.19 x 10^-11 – 1.68 x 10^-4)</w:t>
       </w:r>
-    </w:p>
-    <w:p>
-      <w:pPr>
-        <w:rPr>
-          <w:color w:val="FF0000"/>
-        </w:rPr>
-      </w:pPr>
-      <w:r>
-        <w:rPr>
-          <w:color w:val="FF0000"/>
-        </w:rPr>
-        <w:t>Action: run again with set seeds</w:t>
-      </w:r>
-      <w:bookmarkStart w:id="0" w:name="_GoBack"/>
-      <w:bookmarkEnd w:id="0"/>
     </w:p>
     <w:p>
       <w:pPr>
@@ -2975,7 +3531,7 @@
   <w:abstractNum w:abstractNumId="3" w15:restartNumberingAfterBreak="0">
     <w:nsid w:val="22595A98"/>
     <w:multiLevelType w:val="hybridMultilevel"/>
-    <w:tmpl w:val="AA8C55C8"/>
+    <w:tmpl w:val="4AE0C176"/>
     <w:lvl w:ilvl="0" w:tplc="08090001">
       <w:start w:val="1"/>
       <w:numFmt w:val="bullet"/>
@@ -3538,6 +4094,119 @@
     </w:lvl>
   </w:abstractNum>
   <w:abstractNum w:abstractNumId="8" w15:restartNumberingAfterBreak="0">
+    <w:nsid w:val="59E901A4"/>
+    <w:multiLevelType w:val="hybridMultilevel"/>
+    <w:tmpl w:val="64B02926"/>
+    <w:lvl w:ilvl="0" w:tplc="08090001">
+      <w:start w:val="1"/>
+      <w:numFmt w:val="bullet"/>
+      <w:lvlText w:val=""/>
+      <w:lvlJc w:val="left"/>
+      <w:pPr>
+        <w:ind w:left="720" w:hanging="360"/>
+      </w:pPr>
+      <w:rPr>
+        <w:rFonts w:ascii="Symbol" w:hAnsi="Symbol" w:hint="default"/>
+      </w:rPr>
+    </w:lvl>
+    <w:lvl w:ilvl="1" w:tplc="08090003" w:tentative="1">
+      <w:start w:val="1"/>
+      <w:numFmt w:val="bullet"/>
+      <w:lvlText w:val="o"/>
+      <w:lvlJc w:val="left"/>
+      <w:pPr>
+        <w:ind w:left="1440" w:hanging="360"/>
+      </w:pPr>
+      <w:rPr>
+        <w:rFonts w:ascii="Courier New" w:hAnsi="Courier New" w:cs="Courier New" w:hint="default"/>
+      </w:rPr>
+    </w:lvl>
+    <w:lvl w:ilvl="2" w:tplc="08090005" w:tentative="1">
+      <w:start w:val="1"/>
+      <w:numFmt w:val="bullet"/>
+      <w:lvlText w:val=""/>
+      <w:lvlJc w:val="left"/>
+      <w:pPr>
+        <w:ind w:left="2160" w:hanging="360"/>
+      </w:pPr>
+      <w:rPr>
+        <w:rFonts w:ascii="Wingdings" w:hAnsi="Wingdings" w:hint="default"/>
+      </w:rPr>
+    </w:lvl>
+    <w:lvl w:ilvl="3" w:tplc="08090001" w:tentative="1">
+      <w:start w:val="1"/>
+      <w:numFmt w:val="bullet"/>
+      <w:lvlText w:val=""/>
+      <w:lvlJc w:val="left"/>
+      <w:pPr>
+        <w:ind w:left="2880" w:hanging="360"/>
+      </w:pPr>
+      <w:rPr>
+        <w:rFonts w:ascii="Symbol" w:hAnsi="Symbol" w:hint="default"/>
+      </w:rPr>
+    </w:lvl>
+    <w:lvl w:ilvl="4" w:tplc="08090003" w:tentative="1">
+      <w:start w:val="1"/>
+      <w:numFmt w:val="bullet"/>
+      <w:lvlText w:val="o"/>
+      <w:lvlJc w:val="left"/>
+      <w:pPr>
+        <w:ind w:left="3600" w:hanging="360"/>
+      </w:pPr>
+      <w:rPr>
+        <w:rFonts w:ascii="Courier New" w:hAnsi="Courier New" w:cs="Courier New" w:hint="default"/>
+      </w:rPr>
+    </w:lvl>
+    <w:lvl w:ilvl="5" w:tplc="08090005" w:tentative="1">
+      <w:start w:val="1"/>
+      <w:numFmt w:val="bullet"/>
+      <w:lvlText w:val=""/>
+      <w:lvlJc w:val="left"/>
+      <w:pPr>
+        <w:ind w:left="4320" w:hanging="360"/>
+      </w:pPr>
+      <w:rPr>
+        <w:rFonts w:ascii="Wingdings" w:hAnsi="Wingdings" w:hint="default"/>
+      </w:rPr>
+    </w:lvl>
+    <w:lvl w:ilvl="6" w:tplc="08090001" w:tentative="1">
+      <w:start w:val="1"/>
+      <w:numFmt w:val="bullet"/>
+      <w:lvlText w:val=""/>
+      <w:lvlJc w:val="left"/>
+      <w:pPr>
+        <w:ind w:left="5040" w:hanging="360"/>
+      </w:pPr>
+      <w:rPr>
+        <w:rFonts w:ascii="Symbol" w:hAnsi="Symbol" w:hint="default"/>
+      </w:rPr>
+    </w:lvl>
+    <w:lvl w:ilvl="7" w:tplc="08090003" w:tentative="1">
+      <w:start w:val="1"/>
+      <w:numFmt w:val="bullet"/>
+      <w:lvlText w:val="o"/>
+      <w:lvlJc w:val="left"/>
+      <w:pPr>
+        <w:ind w:left="5760" w:hanging="360"/>
+      </w:pPr>
+      <w:rPr>
+        <w:rFonts w:ascii="Courier New" w:hAnsi="Courier New" w:cs="Courier New" w:hint="default"/>
+      </w:rPr>
+    </w:lvl>
+    <w:lvl w:ilvl="8" w:tplc="08090005" w:tentative="1">
+      <w:start w:val="1"/>
+      <w:numFmt w:val="bullet"/>
+      <w:lvlText w:val=""/>
+      <w:lvlJc w:val="left"/>
+      <w:pPr>
+        <w:ind w:left="6480" w:hanging="360"/>
+      </w:pPr>
+      <w:rPr>
+        <w:rFonts w:ascii="Wingdings" w:hAnsi="Wingdings" w:hint="default"/>
+      </w:rPr>
+    </w:lvl>
+  </w:abstractNum>
+  <w:abstractNum w:abstractNumId="9" w15:restartNumberingAfterBreak="0">
     <w:nsid w:val="64031D75"/>
     <w:multiLevelType w:val="hybridMultilevel"/>
     <w:tmpl w:val="250A7094"/>
@@ -3650,7 +4319,7 @@
       </w:rPr>
     </w:lvl>
   </w:abstractNum>
-  <w:abstractNum w:abstractNumId="9" w15:restartNumberingAfterBreak="0">
+  <w:abstractNum w:abstractNumId="10" w15:restartNumberingAfterBreak="0">
     <w:nsid w:val="68C9336D"/>
     <w:multiLevelType w:val="hybridMultilevel"/>
     <w:tmpl w:val="28386D80"/>
@@ -3763,7 +4432,7 @@
       </w:rPr>
     </w:lvl>
   </w:abstractNum>
-  <w:abstractNum w:abstractNumId="10" w15:restartNumberingAfterBreak="0">
+  <w:abstractNum w:abstractNumId="11" w15:restartNumberingAfterBreak="0">
     <w:nsid w:val="69F47DD4"/>
     <w:multiLevelType w:val="hybridMultilevel"/>
     <w:tmpl w:val="D69A859C"/>
@@ -3876,7 +4545,7 @@
       </w:rPr>
     </w:lvl>
   </w:abstractNum>
-  <w:abstractNum w:abstractNumId="11" w15:restartNumberingAfterBreak="0">
+  <w:abstractNum w:abstractNumId="12" w15:restartNumberingAfterBreak="0">
     <w:nsid w:val="6A5B6B64"/>
     <w:multiLevelType w:val="hybridMultilevel"/>
     <w:tmpl w:val="4CA496FA"/>
@@ -3989,7 +4658,7 @@
       </w:rPr>
     </w:lvl>
   </w:abstractNum>
-  <w:abstractNum w:abstractNumId="12" w15:restartNumberingAfterBreak="0">
+  <w:abstractNum w:abstractNumId="13" w15:restartNumberingAfterBreak="0">
     <w:nsid w:val="7D2A07AC"/>
     <w:multiLevelType w:val="hybridMultilevel"/>
     <w:tmpl w:val="12B87D88"/>
@@ -4109,7 +4778,7 @@
     <w:abstractNumId w:val="5"/>
   </w:num>
   <w:num w:numId="3">
-    <w:abstractNumId w:val="10"/>
+    <w:abstractNumId w:val="11"/>
   </w:num>
   <w:num w:numId="4">
     <w:abstractNumId w:val="1"/>
@@ -4118,10 +4787,10 @@
     <w:abstractNumId w:val="0"/>
   </w:num>
   <w:num w:numId="6">
-    <w:abstractNumId w:val="12"/>
+    <w:abstractNumId w:val="13"/>
   </w:num>
   <w:num w:numId="7">
-    <w:abstractNumId w:val="11"/>
+    <w:abstractNumId w:val="12"/>
   </w:num>
   <w:num w:numId="8">
     <w:abstractNumId w:val="3"/>
@@ -4133,13 +4802,16 @@
     <w:abstractNumId w:val="2"/>
   </w:num>
   <w:num w:numId="11">
-    <w:abstractNumId w:val="8"/>
+    <w:abstractNumId w:val="9"/>
   </w:num>
   <w:num w:numId="12">
     <w:abstractNumId w:val="6"/>
   </w:num>
   <w:num w:numId="13">
-    <w:abstractNumId w:val="9"/>
+    <w:abstractNumId w:val="10"/>
+  </w:num>
+  <w:num w:numId="14">
+    <w:abstractNumId w:val="8"/>
   </w:num>
 </w:numbering>
 </file>

</xml_diff>

<commit_message>
Repeated analysis for kCaud and d18O with my data
</commit_message>
<xml_diff>
--- a/Confirmation/Analysis Notes.docx
+++ b/Confirmation/Analysis Notes.docx
@@ -65,8 +65,13 @@
         </w:numPr>
       </w:pPr>
       <w:r>
-        <w:t>G. braueri</w:t>
-      </w:r>
+        <w:t xml:space="preserve">G. </w:t>
+      </w:r>
+      <w:proofErr w:type="spellStart"/>
+      <w:r>
+        <w:t>braueri</w:t>
+      </w:r>
+      <w:proofErr w:type="spellEnd"/>
     </w:p>
     <w:p>
       <w:pPr>
@@ -77,8 +82,13 @@
         </w:numPr>
       </w:pPr>
       <w:r>
-        <w:t>K. andersoni</w:t>
-      </w:r>
+        <w:t xml:space="preserve">K. </w:t>
+      </w:r>
+      <w:proofErr w:type="spellStart"/>
+      <w:r>
+        <w:t>andersoni</w:t>
+      </w:r>
+      <w:proofErr w:type="spellEnd"/>
     </w:p>
     <w:p>
       <w:pPr>
@@ -101,8 +111,13 @@
         </w:numPr>
       </w:pPr>
       <w:r>
-        <w:t>E. carlsbergi</w:t>
-      </w:r>
+        <w:t xml:space="preserve">E. </w:t>
+      </w:r>
+      <w:proofErr w:type="spellStart"/>
+      <w:r>
+        <w:t>carlsbergi</w:t>
+      </w:r>
+      <w:proofErr w:type="spellEnd"/>
     </w:p>
     <w:p>
       <w:pPr>
@@ -113,8 +128,13 @@
         </w:numPr>
       </w:pPr>
       <w:r>
-        <w:t>G. nicholsi</w:t>
-      </w:r>
+        <w:t xml:space="preserve">G. </w:t>
+      </w:r>
+      <w:proofErr w:type="spellStart"/>
+      <w:r>
+        <w:t>nicholsi</w:t>
+      </w:r>
+      <w:proofErr w:type="spellEnd"/>
     </w:p>
     <w:p>
       <w:pPr>
@@ -125,15 +145,25 @@
         </w:numPr>
       </w:pPr>
       <w:r>
-        <w:t>P. bolini</w:t>
-      </w:r>
+        <w:t xml:space="preserve">P. </w:t>
+      </w:r>
+      <w:proofErr w:type="spellStart"/>
+      <w:r>
+        <w:t>bolini</w:t>
+      </w:r>
+      <w:proofErr w:type="spellEnd"/>
     </w:p>
     <w:p>
       <w:pPr>
         <w:pStyle w:val="Heading4"/>
       </w:pPr>
-      <w:r>
-        <w:t>Kruskal-Wallis Test</w:t>
+      <w:proofErr w:type="spellStart"/>
+      <w:r>
+        <w:t>Kruskal</w:t>
+      </w:r>
+      <w:proofErr w:type="spellEnd"/>
+      <w:r>
+        <w:t>-Wallis Test</w:t>
       </w:r>
     </w:p>
     <w:p>
@@ -168,8 +198,13 @@
           <w:numId w:val="8"/>
         </w:numPr>
       </w:pPr>
-      <w:r>
-        <w:t>Df = 5</w:t>
+      <w:proofErr w:type="spellStart"/>
+      <w:r>
+        <w:t>Df</w:t>
+      </w:r>
+      <w:proofErr w:type="spellEnd"/>
+      <w:r>
+        <w:t xml:space="preserve"> = 5</w:t>
       </w:r>
     </w:p>
     <w:p>
@@ -192,7 +227,15 @@
         <w:t>Dunn Test</w:t>
       </w:r>
       <w:r>
-        <w:t xml:space="preserve"> (from dunn.test package)</w:t>
+        <w:t xml:space="preserve"> (from </w:t>
+      </w:r>
+      <w:proofErr w:type="spellStart"/>
+      <w:r>
+        <w:t>dunn.test</w:t>
+      </w:r>
+      <w:proofErr w:type="spellEnd"/>
+      <w:r>
+        <w:t xml:space="preserve"> package)</w:t>
       </w:r>
     </w:p>
     <w:p>
@@ -203,8 +246,13 @@
           <w:numId w:val="8"/>
         </w:numPr>
       </w:pPr>
-      <w:r>
-        <w:t>Bonferroni correction</w:t>
+      <w:proofErr w:type="spellStart"/>
+      <w:r>
+        <w:t>Bonferroni</w:t>
+      </w:r>
+      <w:proofErr w:type="spellEnd"/>
+      <w:r>
+        <w:t xml:space="preserve"> correction</w:t>
       </w:r>
     </w:p>
     <w:tbl>
@@ -235,8 +283,13 @@
           </w:tcPr>
           <w:p>
             <w:r>
-              <w:t>E. antarctica</w:t>
-            </w:r>
+              <w:t xml:space="preserve">E. </w:t>
+            </w:r>
+            <w:proofErr w:type="spellStart"/>
+            <w:r>
+              <w:t>antarctica</w:t>
+            </w:r>
+            <w:proofErr w:type="spellEnd"/>
           </w:p>
         </w:tc>
         <w:tc>
@@ -245,8 +298,13 @@
           </w:tcPr>
           <w:p>
             <w:r>
-              <w:t>E. carlsbergi</w:t>
-            </w:r>
+              <w:t xml:space="preserve">E. </w:t>
+            </w:r>
+            <w:proofErr w:type="spellStart"/>
+            <w:r>
+              <w:t>carlsbergi</w:t>
+            </w:r>
+            <w:proofErr w:type="spellEnd"/>
           </w:p>
         </w:tc>
         <w:tc>
@@ -255,8 +313,13 @@
           </w:tcPr>
           <w:p>
             <w:r>
-              <w:t>G. braueri</w:t>
-            </w:r>
+              <w:t xml:space="preserve">G. </w:t>
+            </w:r>
+            <w:proofErr w:type="spellStart"/>
+            <w:r>
+              <w:t>braueri</w:t>
+            </w:r>
+            <w:proofErr w:type="spellEnd"/>
           </w:p>
         </w:tc>
         <w:tc>
@@ -265,8 +328,13 @@
           </w:tcPr>
           <w:p>
             <w:r>
-              <w:t>G. nicholsi</w:t>
-            </w:r>
+              <w:t xml:space="preserve">G. </w:t>
+            </w:r>
+            <w:proofErr w:type="spellStart"/>
+            <w:r>
+              <w:t>nicholsi</w:t>
+            </w:r>
+            <w:proofErr w:type="spellEnd"/>
           </w:p>
         </w:tc>
         <w:tc>
@@ -275,8 +343,13 @@
           </w:tcPr>
           <w:p>
             <w:r>
-              <w:t>P. bolini</w:t>
-            </w:r>
+              <w:t xml:space="preserve">P. </w:t>
+            </w:r>
+            <w:proofErr w:type="spellStart"/>
+            <w:r>
+              <w:t>bolini</w:t>
+            </w:r>
+            <w:proofErr w:type="spellEnd"/>
           </w:p>
         </w:tc>
         <w:tc>
@@ -285,8 +358,13 @@
           </w:tcPr>
           <w:p>
             <w:r>
-              <w:t>K. anderssoni</w:t>
-            </w:r>
+              <w:t xml:space="preserve">K. </w:t>
+            </w:r>
+            <w:proofErr w:type="spellStart"/>
+            <w:r>
+              <w:t>anderssoni</w:t>
+            </w:r>
+            <w:proofErr w:type="spellEnd"/>
           </w:p>
         </w:tc>
       </w:tr>
@@ -366,8 +444,13 @@
           </w:tcPr>
           <w:p>
             <w:r>
-              <w:t>E. carlsbergi</w:t>
-            </w:r>
+              <w:t xml:space="preserve">E. </w:t>
+            </w:r>
+            <w:proofErr w:type="spellStart"/>
+            <w:r>
+              <w:t>carlsbergi</w:t>
+            </w:r>
+            <w:proofErr w:type="spellEnd"/>
           </w:p>
         </w:tc>
         <w:tc>
@@ -436,8 +519,13 @@
           </w:tcPr>
           <w:p>
             <w:r>
-              <w:t>G. braueri</w:t>
-            </w:r>
+              <w:t xml:space="preserve">G. </w:t>
+            </w:r>
+            <w:proofErr w:type="spellStart"/>
+            <w:r>
+              <w:t>braueri</w:t>
+            </w:r>
+            <w:proofErr w:type="spellEnd"/>
           </w:p>
         </w:tc>
         <w:tc>
@@ -507,8 +595,13 @@
           </w:tcPr>
           <w:p>
             <w:r>
-              <w:t>G. nicholsi</w:t>
-            </w:r>
+              <w:t xml:space="preserve">G. </w:t>
+            </w:r>
+            <w:proofErr w:type="spellStart"/>
+            <w:r>
+              <w:t>nicholsi</w:t>
+            </w:r>
+            <w:proofErr w:type="spellEnd"/>
           </w:p>
         </w:tc>
         <w:tc>
@@ -579,8 +672,13 @@
           </w:tcPr>
           <w:p>
             <w:r>
-              <w:t>P. bolini</w:t>
-            </w:r>
+              <w:t xml:space="preserve">P. </w:t>
+            </w:r>
+            <w:proofErr w:type="spellStart"/>
+            <w:r>
+              <w:t>bolini</w:t>
+            </w:r>
+            <w:proofErr w:type="spellEnd"/>
           </w:p>
         </w:tc>
         <w:tc>
@@ -652,8 +750,13 @@
           </w:tcPr>
           <w:p>
             <w:r>
-              <w:t>K. anderssoni</w:t>
-            </w:r>
+              <w:t xml:space="preserve">K. </w:t>
+            </w:r>
+            <w:proofErr w:type="spellStart"/>
+            <w:r>
+              <w:t>anderssoni</w:t>
+            </w:r>
+            <w:proofErr w:type="spellEnd"/>
           </w:p>
         </w:tc>
         <w:tc>
@@ -763,8 +866,21 @@
         <w:t>with</w:t>
       </w:r>
       <w:r>
-        <w:t xml:space="preserve"> E. carlsbergi and G. nicholsi</w:t>
-      </w:r>
+        <w:t xml:space="preserve"> E. </w:t>
+      </w:r>
+      <w:proofErr w:type="spellStart"/>
+      <w:r>
+        <w:t>carlsbergi</w:t>
+      </w:r>
+      <w:proofErr w:type="spellEnd"/>
+      <w:r>
+        <w:t xml:space="preserve"> and G. </w:t>
+      </w:r>
+      <w:proofErr w:type="spellStart"/>
+      <w:r>
+        <w:t>nicholsi</w:t>
+      </w:r>
+      <w:proofErr w:type="spellEnd"/>
       <w:r>
         <w:t xml:space="preserve"> as outliers.</w:t>
       </w:r>
@@ -778,7 +894,15 @@
         </w:numPr>
       </w:pPr>
       <w:r>
-        <w:t>Decrease in mass specific metabolic rate with weight (expected).</w:t>
+        <w:t xml:space="preserve">Decrease in </w:t>
+      </w:r>
+      <w:proofErr w:type="gramStart"/>
+      <w:r>
+        <w:t>mass</w:t>
+      </w:r>
+      <w:proofErr w:type="gramEnd"/>
+      <w:r>
+        <w:t xml:space="preserve"> specific metabolic rate with weight (expected).</w:t>
       </w:r>
     </w:p>
     <w:p>
@@ -871,7 +995,15 @@
         <w:t>igher metabo</w:t>
       </w:r>
       <w:r>
-        <w:t>lic rate at lower temperatures (counter-intuative).</w:t>
+        <w:t>lic rate at lower temperatures (counter-</w:t>
+      </w:r>
+      <w:proofErr w:type="spellStart"/>
+      <w:r>
+        <w:t>intuative</w:t>
+      </w:r>
+      <w:proofErr w:type="spellEnd"/>
+      <w:r>
+        <w:t>).</w:t>
       </w:r>
     </w:p>
     <w:p>
@@ -948,7 +1080,23 @@
         </w:numPr>
       </w:pPr>
       <w:r>
-        <w:t xml:space="preserve">E. carlsbergi and G. braueri </w:t>
+        <w:t xml:space="preserve">E. </w:t>
+      </w:r>
+      <w:proofErr w:type="spellStart"/>
+      <w:r>
+        <w:t>carlsbergi</w:t>
+      </w:r>
+      <w:proofErr w:type="spellEnd"/>
+      <w:r>
+        <w:t xml:space="preserve"> and G. </w:t>
+      </w:r>
+      <w:proofErr w:type="spellStart"/>
+      <w:r>
+        <w:t>braueri</w:t>
+      </w:r>
+      <w:proofErr w:type="spellEnd"/>
+      <w:r>
+        <w:t xml:space="preserve"> </w:t>
       </w:r>
       <w:r>
         <w:t>mostly caught</w:t>
@@ -962,7 +1110,10 @@
         <w:pStyle w:val="Heading2"/>
       </w:pPr>
       <w:r>
-        <w:t>D13C – Sherwood &amp; Rose Comparison</w:t>
+        <w:t>D13C – Sherwood &amp; Rose</w:t>
+      </w:r>
+      <w:r>
+        <w:t xml:space="preserve"> &amp; My Data Comparison</w:t>
       </w:r>
     </w:p>
     <w:p>
@@ -984,158 +1135,452 @@
       <w:r>
         <w:t xml:space="preserve">E. Antarctica – same value as </w:t>
       </w:r>
+      <w:proofErr w:type="spellStart"/>
       <w:r>
         <w:rPr>
           <w:i/>
         </w:rPr>
-        <w:t>Chaetodon ulietensis</w:t>
-      </w:r>
-      <w:r>
-        <w:t xml:space="preserve"> (Pacific double-saddle butterflyfish, </w:t>
-      </w:r>
-      <w:r>
-        <w:t>Chaetodontidae</w:t>
-      </w:r>
-      <w:r>
-        <w:t>).</w:t>
-      </w:r>
-    </w:p>
-    <w:p>
-      <w:pPr>
-        <w:pStyle w:val="ListParagraph"/>
-        <w:numPr>
-          <w:ilvl w:val="0"/>
-          <w:numId w:val="7"/>
-        </w:numPr>
-      </w:pPr>
-      <w:r>
-        <w:t xml:space="preserve">G. braueri – same </w:t>
-      </w:r>
-      <w:r>
-        <w:t>value</w:t>
-      </w:r>
-      <w:r>
-        <w:t xml:space="preserve"> as </w:t>
-      </w:r>
+        <w:t>Chaetodon</w:t>
+      </w:r>
+      <w:proofErr w:type="spellEnd"/>
       <w:r>
         <w:rPr>
           <w:i/>
         </w:rPr>
-        <w:t>Oncorhynchus nerka</w:t>
-      </w:r>
-      <w:r>
-        <w:t xml:space="preserve"> (sockeye salmon, Salmonidae).</w:t>
-      </w:r>
-    </w:p>
-    <w:p>
-      <w:pPr>
-        <w:pStyle w:val="ListParagraph"/>
-        <w:numPr>
-          <w:ilvl w:val="0"/>
-          <w:numId w:val="7"/>
-        </w:numPr>
-      </w:pPr>
-      <w:r>
-        <w:t xml:space="preserve">K. andersoni – same value as </w:t>
-      </w:r>
+        <w:t xml:space="preserve"> </w:t>
+      </w:r>
+      <w:proofErr w:type="spellStart"/>
       <w:r>
         <w:rPr>
           <w:i/>
         </w:rPr>
-        <w:t xml:space="preserve">Maena maena </w:t>
-      </w:r>
-      <w:r>
-        <w:t xml:space="preserve">(now </w:t>
-      </w:r>
+        <w:t>ulietensis</w:t>
+      </w:r>
+      <w:proofErr w:type="spellEnd"/>
+      <w:r>
+        <w:t xml:space="preserve"> (Pacific double-saddle butterflyfish, </w:t>
+      </w:r>
+      <w:proofErr w:type="spellStart"/>
+      <w:r>
+        <w:t>Chaetodontidae</w:t>
+      </w:r>
+      <w:proofErr w:type="spellEnd"/>
+      <w:r>
+        <w:t>).</w:t>
+      </w:r>
+    </w:p>
+    <w:p>
+      <w:pPr>
+        <w:pStyle w:val="ListParagraph"/>
+        <w:numPr>
+          <w:ilvl w:val="0"/>
+          <w:numId w:val="7"/>
+        </w:numPr>
+      </w:pPr>
+      <w:r>
+        <w:t xml:space="preserve">G. </w:t>
+      </w:r>
+      <w:proofErr w:type="spellStart"/>
+      <w:r>
+        <w:t>braueri</w:t>
+      </w:r>
+      <w:proofErr w:type="spellEnd"/>
+      <w:r>
+        <w:t xml:space="preserve"> – same </w:t>
+      </w:r>
+      <w:r>
+        <w:t>value</w:t>
+      </w:r>
+      <w:r>
+        <w:t xml:space="preserve"> as </w:t>
+      </w:r>
+      <w:proofErr w:type="spellStart"/>
       <w:r>
         <w:rPr>
           <w:i/>
         </w:rPr>
-        <w:t>Spicara maena,</w:t>
-      </w:r>
-      <w:r>
-        <w:t xml:space="preserve"> blotched picarel, Centracanthidae).</w:t>
-      </w:r>
-    </w:p>
-    <w:p>
-      <w:pPr>
-        <w:pStyle w:val="ListParagraph"/>
-        <w:numPr>
-          <w:ilvl w:val="0"/>
-          <w:numId w:val="7"/>
-        </w:numPr>
-      </w:pPr>
-      <w:r>
-        <w:t xml:space="preserve">E. carlsbergi – same values as </w:t>
-      </w:r>
+        <w:t>Oncorhynchus</w:t>
+      </w:r>
+      <w:proofErr w:type="spellEnd"/>
       <w:r>
         <w:rPr>
           <w:i/>
         </w:rPr>
-        <w:t xml:space="preserve">Clupea pallasii </w:t>
-      </w:r>
-      <w:r>
-        <w:t>(Pacific herring, Clupeidae).</w:t>
-      </w:r>
-    </w:p>
-    <w:p>
-      <w:pPr>
-        <w:pStyle w:val="ListParagraph"/>
-        <w:numPr>
-          <w:ilvl w:val="0"/>
-          <w:numId w:val="7"/>
-        </w:numPr>
-      </w:pPr>
-      <w:r>
-        <w:t xml:space="preserve">G. nicholsi – same values as </w:t>
-      </w:r>
+        <w:t xml:space="preserve"> </w:t>
+      </w:r>
+      <w:proofErr w:type="spellStart"/>
       <w:r>
         <w:rPr>
           <w:i/>
         </w:rPr>
-        <w:t xml:space="preserve">Beryx splendens </w:t>
-      </w:r>
-      <w:r>
-        <w:t xml:space="preserve">(splendid alfonsino, Berycidae) and </w:t>
-      </w:r>
+        <w:t>nerka</w:t>
+      </w:r>
+      <w:proofErr w:type="spellEnd"/>
+      <w:r>
+        <w:t xml:space="preserve"> (sockeye salmon, Salmonidae).</w:t>
+      </w:r>
+    </w:p>
+    <w:p>
+      <w:pPr>
+        <w:pStyle w:val="ListParagraph"/>
+        <w:numPr>
+          <w:ilvl w:val="0"/>
+          <w:numId w:val="7"/>
+        </w:numPr>
+      </w:pPr>
+      <w:r>
+        <w:t xml:space="preserve">K. </w:t>
+      </w:r>
+      <w:proofErr w:type="spellStart"/>
+      <w:r>
+        <w:t>andersoni</w:t>
+      </w:r>
+      <w:proofErr w:type="spellEnd"/>
+      <w:r>
+        <w:t xml:space="preserve"> – same value as </w:t>
+      </w:r>
+      <w:proofErr w:type="spellStart"/>
       <w:r>
         <w:rPr>
           <w:i/>
         </w:rPr>
-        <w:t xml:space="preserve">Osmerus mordax </w:t>
-      </w:r>
-      <w:r>
-        <w:t>(rainbow smelt, Osmeridae).</w:t>
-      </w:r>
-    </w:p>
-    <w:p>
-      <w:pPr>
-        <w:pStyle w:val="ListParagraph"/>
-        <w:numPr>
-          <w:ilvl w:val="0"/>
-          <w:numId w:val="7"/>
-        </w:numPr>
-      </w:pPr>
-      <w:r>
-        <w:t xml:space="preserve">P. bolini – between </w:t>
-      </w:r>
+        <w:t>Maena</w:t>
+      </w:r>
+      <w:proofErr w:type="spellEnd"/>
       <w:r>
         <w:rPr>
           <w:i/>
         </w:rPr>
-        <w:t xml:space="preserve">Centrolophus niger </w:t>
-      </w:r>
-      <w:r>
-        <w:t xml:space="preserve">(rudderfish, Centrolophidae) and </w:t>
-      </w:r>
+        <w:t xml:space="preserve"> </w:t>
+      </w:r>
+      <w:proofErr w:type="spellStart"/>
       <w:r>
         <w:rPr>
           <w:i/>
         </w:rPr>
-        <w:t xml:space="preserve">Merluccius merluccius </w:t>
-      </w:r>
-      <w:r>
-        <w:t xml:space="preserve">(European hake, Gadidae). </w:t>
+        <w:t>maena</w:t>
+      </w:r>
+      <w:proofErr w:type="spellEnd"/>
+      <w:r>
+        <w:rPr>
+          <w:i/>
+        </w:rPr>
+        <w:t xml:space="preserve"> </w:t>
+      </w:r>
+      <w:r>
+        <w:t xml:space="preserve">(now </w:t>
+      </w:r>
+      <w:proofErr w:type="spellStart"/>
+      <w:r>
+        <w:rPr>
+          <w:i/>
+        </w:rPr>
+        <w:t>Spicara</w:t>
+      </w:r>
+      <w:proofErr w:type="spellEnd"/>
+      <w:r>
+        <w:rPr>
+          <w:i/>
+        </w:rPr>
+        <w:t xml:space="preserve"> </w:t>
+      </w:r>
+      <w:proofErr w:type="spellStart"/>
+      <w:r>
+        <w:rPr>
+          <w:i/>
+        </w:rPr>
+        <w:t>maena</w:t>
+      </w:r>
+      <w:proofErr w:type="spellEnd"/>
+      <w:r>
+        <w:rPr>
+          <w:i/>
+        </w:rPr>
+        <w:t>,</w:t>
+      </w:r>
+      <w:r>
+        <w:t xml:space="preserve"> blotched </w:t>
+      </w:r>
+      <w:proofErr w:type="spellStart"/>
+      <w:r>
+        <w:t>picarel</w:t>
+      </w:r>
+      <w:proofErr w:type="spellEnd"/>
+      <w:r>
+        <w:t xml:space="preserve">, </w:t>
+      </w:r>
+      <w:proofErr w:type="spellStart"/>
+      <w:r>
+        <w:t>Centracanthidae</w:t>
+      </w:r>
+      <w:proofErr w:type="spellEnd"/>
+      <w:r>
+        <w:t>).</w:t>
+      </w:r>
+    </w:p>
+    <w:p>
+      <w:pPr>
+        <w:pStyle w:val="ListParagraph"/>
+        <w:numPr>
+          <w:ilvl w:val="0"/>
+          <w:numId w:val="7"/>
+        </w:numPr>
+      </w:pPr>
+      <w:r>
+        <w:t xml:space="preserve">E. </w:t>
+      </w:r>
+      <w:proofErr w:type="spellStart"/>
+      <w:r>
+        <w:t>carlsbergi</w:t>
+      </w:r>
+      <w:proofErr w:type="spellEnd"/>
+      <w:r>
+        <w:t xml:space="preserve"> – </w:t>
+      </w:r>
+      <w:proofErr w:type="gramStart"/>
+      <w:r>
+        <w:t>same</w:t>
+      </w:r>
+      <w:proofErr w:type="gramEnd"/>
+      <w:r>
+        <w:t xml:space="preserve"> values as </w:t>
+      </w:r>
+      <w:proofErr w:type="spellStart"/>
+      <w:r>
+        <w:rPr>
+          <w:i/>
+        </w:rPr>
+        <w:t>Clupea</w:t>
+      </w:r>
+      <w:proofErr w:type="spellEnd"/>
+      <w:r>
+        <w:rPr>
+          <w:i/>
+        </w:rPr>
+        <w:t xml:space="preserve"> </w:t>
+      </w:r>
+      <w:proofErr w:type="spellStart"/>
+      <w:r>
+        <w:rPr>
+          <w:i/>
+        </w:rPr>
+        <w:t>pallasii</w:t>
+      </w:r>
+      <w:proofErr w:type="spellEnd"/>
+      <w:r>
+        <w:rPr>
+          <w:i/>
+        </w:rPr>
+        <w:t xml:space="preserve"> </w:t>
+      </w:r>
+      <w:r>
+        <w:t xml:space="preserve">(Pacific herring, </w:t>
+      </w:r>
+      <w:proofErr w:type="spellStart"/>
+      <w:r>
+        <w:t>Clupeidae</w:t>
+      </w:r>
+      <w:proofErr w:type="spellEnd"/>
+      <w:r>
+        <w:t>).</w:t>
+      </w:r>
+    </w:p>
+    <w:p>
+      <w:pPr>
+        <w:pStyle w:val="ListParagraph"/>
+        <w:numPr>
+          <w:ilvl w:val="0"/>
+          <w:numId w:val="7"/>
+        </w:numPr>
+      </w:pPr>
+      <w:r>
+        <w:t xml:space="preserve">G. </w:t>
+      </w:r>
+      <w:proofErr w:type="spellStart"/>
+      <w:r>
+        <w:t>nicholsi</w:t>
+      </w:r>
+      <w:proofErr w:type="spellEnd"/>
+      <w:r>
+        <w:t xml:space="preserve"> – same values as </w:t>
+      </w:r>
+      <w:proofErr w:type="spellStart"/>
+      <w:r>
+        <w:rPr>
+          <w:i/>
+        </w:rPr>
+        <w:t>Beryx</w:t>
+      </w:r>
+      <w:proofErr w:type="spellEnd"/>
+      <w:r>
+        <w:rPr>
+          <w:i/>
+        </w:rPr>
+        <w:t xml:space="preserve"> </w:t>
+      </w:r>
+      <w:proofErr w:type="spellStart"/>
+      <w:r>
+        <w:rPr>
+          <w:i/>
+        </w:rPr>
+        <w:t>splendens</w:t>
+      </w:r>
+      <w:proofErr w:type="spellEnd"/>
+      <w:r>
+        <w:rPr>
+          <w:i/>
+        </w:rPr>
+        <w:t xml:space="preserve"> </w:t>
+      </w:r>
+      <w:r>
+        <w:t xml:space="preserve">(splendid alfonsino, </w:t>
+      </w:r>
+      <w:proofErr w:type="spellStart"/>
+      <w:r>
+        <w:t>Berycidae</w:t>
+      </w:r>
+      <w:proofErr w:type="spellEnd"/>
+      <w:r>
+        <w:t xml:space="preserve">) and </w:t>
+      </w:r>
+      <w:proofErr w:type="spellStart"/>
+      <w:r>
+        <w:rPr>
+          <w:i/>
+        </w:rPr>
+        <w:t>Osmerus</w:t>
+      </w:r>
+      <w:proofErr w:type="spellEnd"/>
+      <w:r>
+        <w:rPr>
+          <w:i/>
+        </w:rPr>
+        <w:t xml:space="preserve"> </w:t>
+      </w:r>
+      <w:proofErr w:type="spellStart"/>
+      <w:r>
+        <w:rPr>
+          <w:i/>
+        </w:rPr>
+        <w:t>mordax</w:t>
+      </w:r>
+      <w:proofErr w:type="spellEnd"/>
+      <w:r>
+        <w:rPr>
+          <w:i/>
+        </w:rPr>
+        <w:t xml:space="preserve"> </w:t>
+      </w:r>
+      <w:r>
+        <w:t xml:space="preserve">(rainbow smelt, </w:t>
+      </w:r>
+      <w:proofErr w:type="spellStart"/>
+      <w:r>
+        <w:t>Osmeridae</w:t>
+      </w:r>
+      <w:proofErr w:type="spellEnd"/>
+      <w:r>
+        <w:t>).</w:t>
+      </w:r>
+    </w:p>
+    <w:p>
+      <w:pPr>
+        <w:pStyle w:val="ListParagraph"/>
+        <w:numPr>
+          <w:ilvl w:val="0"/>
+          <w:numId w:val="7"/>
+        </w:numPr>
+      </w:pPr>
+      <w:r>
+        <w:t xml:space="preserve">P. </w:t>
+      </w:r>
+      <w:proofErr w:type="spellStart"/>
+      <w:r>
+        <w:t>bolini</w:t>
+      </w:r>
+      <w:proofErr w:type="spellEnd"/>
+      <w:r>
+        <w:t xml:space="preserve"> – between </w:t>
+      </w:r>
+      <w:proofErr w:type="spellStart"/>
+      <w:r>
+        <w:rPr>
+          <w:i/>
+        </w:rPr>
+        <w:t>Centrolophus</w:t>
+      </w:r>
+      <w:proofErr w:type="spellEnd"/>
+      <w:r>
+        <w:rPr>
+          <w:i/>
+        </w:rPr>
+        <w:t xml:space="preserve"> </w:t>
+      </w:r>
+      <w:proofErr w:type="spellStart"/>
+      <w:proofErr w:type="gramStart"/>
+      <w:r>
+        <w:rPr>
+          <w:i/>
+        </w:rPr>
+        <w:t>niger</w:t>
+      </w:r>
+      <w:proofErr w:type="spellEnd"/>
+      <w:proofErr w:type="gramEnd"/>
+      <w:r>
+        <w:rPr>
+          <w:i/>
+        </w:rPr>
+        <w:t xml:space="preserve"> </w:t>
+      </w:r>
+      <w:r>
+        <w:t xml:space="preserve">(rudderfish, </w:t>
+      </w:r>
+      <w:proofErr w:type="spellStart"/>
+      <w:r>
+        <w:t>Centrolophidae</w:t>
+      </w:r>
+      <w:proofErr w:type="spellEnd"/>
+      <w:r>
+        <w:t xml:space="preserve">) and </w:t>
+      </w:r>
+      <w:proofErr w:type="spellStart"/>
+      <w:r>
+        <w:rPr>
+          <w:i/>
+        </w:rPr>
+        <w:t>Merluccius</w:t>
+      </w:r>
+      <w:proofErr w:type="spellEnd"/>
+      <w:r>
+        <w:rPr>
+          <w:i/>
+        </w:rPr>
+        <w:t xml:space="preserve"> </w:t>
+      </w:r>
+      <w:proofErr w:type="spellStart"/>
+      <w:r>
+        <w:rPr>
+          <w:i/>
+        </w:rPr>
+        <w:t>merluccius</w:t>
+      </w:r>
+      <w:proofErr w:type="spellEnd"/>
+      <w:r>
+        <w:rPr>
+          <w:i/>
+        </w:rPr>
+        <w:t xml:space="preserve"> </w:t>
+      </w:r>
+      <w:r>
+        <w:t xml:space="preserve">(European hake, </w:t>
+      </w:r>
+      <w:proofErr w:type="spellStart"/>
+      <w:r>
+        <w:t>Gadidae</w:t>
+      </w:r>
+      <w:proofErr w:type="spellEnd"/>
+      <w:r>
+        <w:t xml:space="preserve">). </w:t>
       </w:r>
     </w:p>
     <w:p>
@@ -1150,287 +1595,455 @@
         <w:rPr>
           <w:color w:val="385623" w:themeColor="accent6" w:themeShade="80"/>
         </w:rPr>
-        <w:t>Possible action?: run data against known RMR and compare.</w:t>
-      </w:r>
-    </w:p>
-    <w:p>
-      <w:pPr>
-        <w:pStyle w:val="Heading3"/>
-      </w:pPr>
-      <w:r>
-        <w:t>K_caud vs. d13C</w:t>
-      </w:r>
-    </w:p>
-    <w:p>
-      <w:pPr>
-        <w:pStyle w:val="Heading4"/>
-      </w:pPr>
-      <w:r>
-        <w:t>Spearman’s Rank Analysis</w:t>
-      </w:r>
-    </w:p>
-    <w:p>
-      <w:pPr>
-        <w:pStyle w:val="ListParagraph"/>
-        <w:numPr>
-          <w:ilvl w:val="0"/>
-          <w:numId w:val="9"/>
-        </w:numPr>
-      </w:pPr>
-      <w:r>
-        <w:t>Significant negative correlation between K_caud and d13C.</w:t>
-      </w:r>
-    </w:p>
-    <w:p>
-      <w:pPr>
-        <w:pStyle w:val="ListParagraph"/>
-        <w:numPr>
-          <w:ilvl w:val="1"/>
-          <w:numId w:val="9"/>
-        </w:numPr>
-      </w:pPr>
-      <w:r>
-        <w:t>Rho = -0.6000</w:t>
-      </w:r>
-    </w:p>
-    <w:p>
-      <w:pPr>
-        <w:pStyle w:val="ListParagraph"/>
-        <w:numPr>
-          <w:ilvl w:val="1"/>
-          <w:numId w:val="9"/>
-        </w:numPr>
-      </w:pPr>
-      <w:r>
-        <w:t>P = 2.04 x 10^-7</w:t>
-      </w:r>
-    </w:p>
-    <w:p>
-      <w:pPr>
-        <w:pStyle w:val="Heading4"/>
-      </w:pPr>
-      <w:r>
-        <w:t>Bayesian Analysis</w:t>
-      </w:r>
-      <w:r>
-        <w:t xml:space="preserve"> (without n as a random factor)</w:t>
-      </w:r>
-    </w:p>
-    <w:p>
-      <w:pPr>
-        <w:pStyle w:val="ListParagraph"/>
-        <w:numPr>
-          <w:ilvl w:val="0"/>
-          <w:numId w:val="9"/>
-        </w:numPr>
-      </w:pPr>
-      <w:r>
-        <w:t>P. bolini (just), K. andersoni, G. braueri and E. Antarctica all plot just outside 95% HDPI.</w:t>
-      </w:r>
-    </w:p>
-    <w:p>
-      <w:pPr>
-        <w:pStyle w:val="ListParagraph"/>
-        <w:numPr>
-          <w:ilvl w:val="1"/>
-          <w:numId w:val="9"/>
-        </w:numPr>
-      </w:pPr>
-      <w:r>
-        <w:t>Lower d13C than expected given K_caud.</w:t>
-      </w:r>
-    </w:p>
-    <w:p>
-      <w:pPr>
-        <w:pStyle w:val="ListParagraph"/>
-        <w:numPr>
-          <w:ilvl w:val="1"/>
-          <w:numId w:val="9"/>
-        </w:numPr>
-      </w:pPr>
-      <w:r>
-        <w:t>High metabolic rate for activity level.</w:t>
-      </w:r>
-    </w:p>
-    <w:p>
-      <w:pPr>
-        <w:pStyle w:val="ListParagraph"/>
-        <w:numPr>
-          <w:ilvl w:val="1"/>
-          <w:numId w:val="9"/>
-        </w:numPr>
-      </w:pPr>
-      <w:r>
-        <w:t>C. maderensis is also below the line.</w:t>
-      </w:r>
-    </w:p>
-    <w:p>
-      <w:pPr>
-        <w:pStyle w:val="Heading3"/>
-      </w:pPr>
-      <w:r>
-        <w:t>D18O vs. d13C</w:t>
-      </w:r>
-    </w:p>
-    <w:p>
-      <w:pPr>
-        <w:pStyle w:val="Heading4"/>
-      </w:pPr>
-      <w:r>
-        <w:t>Spearman’s Rank Analysis</w:t>
-      </w:r>
-    </w:p>
-    <w:p>
-      <w:pPr>
-        <w:pStyle w:val="ListParagraph"/>
-        <w:numPr>
-          <w:ilvl w:val="0"/>
-          <w:numId w:val="9"/>
-        </w:numPr>
-      </w:pPr>
-      <w:r>
-        <w:t>Significant positive relationship between d18O and d13C.</w:t>
-      </w:r>
-    </w:p>
-    <w:p>
-      <w:pPr>
-        <w:pStyle w:val="ListParagraph"/>
-        <w:numPr>
-          <w:ilvl w:val="1"/>
-          <w:numId w:val="9"/>
-        </w:numPr>
-      </w:pPr>
-      <w:r>
-        <w:t>Increasing MR with increasing temperature.</w:t>
-      </w:r>
-    </w:p>
-    <w:p>
-      <w:pPr>
-        <w:pStyle w:val="Heading4"/>
-      </w:pPr>
-      <w:r>
-        <w:t>Bayesian Analysis (without n as a random factor)</w:t>
-      </w:r>
-    </w:p>
-    <w:p>
-      <w:pPr>
-        <w:pStyle w:val="ListParagraph"/>
-        <w:numPr>
-          <w:ilvl w:val="0"/>
-          <w:numId w:val="6"/>
-        </w:numPr>
-      </w:pPr>
-      <w:r>
-        <w:t>Higher d18O than Sherwood &amp; Rose fishes.</w:t>
-      </w:r>
-    </w:p>
-    <w:p>
-      <w:pPr>
-        <w:pStyle w:val="ListParagraph"/>
-        <w:numPr>
-          <w:ilvl w:val="1"/>
-          <w:numId w:val="6"/>
-        </w:numPr>
-      </w:pPr>
-      <w:r>
-        <w:t>At lower temperatures.</w:t>
-      </w:r>
-    </w:p>
-    <w:p>
-      <w:pPr>
-        <w:pStyle w:val="ListParagraph"/>
-        <w:numPr>
-          <w:ilvl w:val="0"/>
-          <w:numId w:val="6"/>
-        </w:numPr>
-      </w:pPr>
-      <w:r>
-        <w:t xml:space="preserve">G. braueri, E. carlsbergi and P. bolini are all plotting within </w:t>
-      </w:r>
-      <w:r>
-        <w:t>95% HDPI</w:t>
-      </w:r>
-      <w:r>
-        <w:t>.</w:t>
-      </w:r>
-    </w:p>
-    <w:p>
-      <w:pPr>
-        <w:pStyle w:val="ListParagraph"/>
-        <w:numPr>
-          <w:ilvl w:val="0"/>
-          <w:numId w:val="6"/>
-        </w:numPr>
-      </w:pPr>
-      <w:r>
-        <w:t>K. andersoni, E. Antarctica and G. braueri all plotting below the line.</w:t>
-      </w:r>
-    </w:p>
-    <w:p>
-      <w:pPr>
-        <w:pStyle w:val="ListParagraph"/>
-        <w:numPr>
-          <w:ilvl w:val="1"/>
-          <w:numId w:val="6"/>
-        </w:numPr>
-      </w:pPr>
-      <w:r>
-        <w:t>Lower d13C than expected given d18O.</w:t>
-      </w:r>
-    </w:p>
-    <w:p>
-      <w:pPr>
-        <w:pStyle w:val="ListParagraph"/>
-        <w:numPr>
-          <w:ilvl w:val="1"/>
-          <w:numId w:val="6"/>
-        </w:numPr>
-      </w:pPr>
-      <w:r>
-        <w:t>High metabolic rate for temperature.</w:t>
-      </w:r>
-    </w:p>
-    <w:p>
-      <w:pPr>
-        <w:pStyle w:val="ListParagraph"/>
-        <w:numPr>
-          <w:ilvl w:val="1"/>
-          <w:numId w:val="6"/>
-        </w:numPr>
-      </w:pPr>
-      <w:r>
-        <w:t>C. maderensis just outside HDPI.</w:t>
-      </w:r>
-    </w:p>
-    <w:p>
-      <w:pPr>
-        <w:pStyle w:val="ListParagraph"/>
-        <w:numPr>
-          <w:ilvl w:val="1"/>
-          <w:numId w:val="6"/>
-        </w:numPr>
-      </w:pPr>
-      <w:r>
-        <w:t>Not metabolic cold adaptation,</w:t>
-      </w:r>
-      <w:r>
-        <w:t xml:space="preserve"> or it would affect all of them?</w:t>
-      </w:r>
-    </w:p>
-    <w:p>
-      <w:pPr>
-        <w:pStyle w:val="ListParagraph"/>
-        <w:numPr>
-          <w:ilvl w:val="0"/>
-          <w:numId w:val="6"/>
-        </w:numPr>
-      </w:pPr>
+        <w:t>Possible action</w:t>
+      </w:r>
+      <w:proofErr w:type="gramStart"/>
       <w:r>
         <w:rPr>
           <w:color w:val="385623" w:themeColor="accent6" w:themeShade="80"/>
         </w:rPr>
+        <w:t>?:</w:t>
+      </w:r>
+      <w:proofErr w:type="gramEnd"/>
+      <w:r>
+        <w:rPr>
+          <w:color w:val="385623" w:themeColor="accent6" w:themeShade="80"/>
+        </w:rPr>
+        <w:t xml:space="preserve"> run data against known RMR and compare.</w:t>
+      </w:r>
+    </w:p>
+    <w:p>
+      <w:pPr>
+        <w:pStyle w:val="Heading3"/>
+      </w:pPr>
+      <w:proofErr w:type="spellStart"/>
+      <w:r>
+        <w:t>K_caud</w:t>
+      </w:r>
+      <w:proofErr w:type="spellEnd"/>
+      <w:r>
+        <w:t xml:space="preserve"> vs. d13C</w:t>
+      </w:r>
+    </w:p>
+    <w:p>
+      <w:pPr>
+        <w:pStyle w:val="Heading4"/>
+      </w:pPr>
+      <w:r>
+        <w:t>Spearman’s Rank Analysis</w:t>
+      </w:r>
+    </w:p>
+    <w:p>
+      <w:pPr>
+        <w:pStyle w:val="ListParagraph"/>
+        <w:numPr>
+          <w:ilvl w:val="0"/>
+          <w:numId w:val="9"/>
+        </w:numPr>
+      </w:pPr>
+      <w:r>
+        <w:t xml:space="preserve">Significant negative correlation between </w:t>
+      </w:r>
+      <w:proofErr w:type="spellStart"/>
+      <w:r>
+        <w:t>K_caud</w:t>
+      </w:r>
+      <w:proofErr w:type="spellEnd"/>
+      <w:r>
+        <w:t xml:space="preserve"> and d13C.</w:t>
+      </w:r>
+    </w:p>
+    <w:p>
+      <w:pPr>
+        <w:pStyle w:val="ListParagraph"/>
+        <w:numPr>
+          <w:ilvl w:val="1"/>
+          <w:numId w:val="9"/>
+        </w:numPr>
+      </w:pPr>
+      <w:r>
+        <w:t>Rho = -0.6</w:t>
+      </w:r>
+      <w:r>
+        <w:t>6</w:t>
+      </w:r>
+    </w:p>
+    <w:p>
+      <w:pPr>
+        <w:pStyle w:val="ListParagraph"/>
+        <w:numPr>
+          <w:ilvl w:val="1"/>
+          <w:numId w:val="9"/>
+        </w:numPr>
+      </w:pPr>
+      <w:r>
+        <w:t xml:space="preserve">P = </w:t>
+      </w:r>
+      <w:r>
+        <w:t>1.79 x 10^-11</w:t>
+      </w:r>
+    </w:p>
+    <w:p>
+      <w:pPr>
+        <w:pStyle w:val="Heading4"/>
+      </w:pPr>
+      <w:r>
+        <w:t>Bayesian Analysis</w:t>
+      </w:r>
+      <w:r>
+        <w:t xml:space="preserve"> (without n as a random factor)</w:t>
+      </w:r>
+    </w:p>
+    <w:p>
+      <w:pPr>
+        <w:pStyle w:val="ListParagraph"/>
+        <w:numPr>
+          <w:ilvl w:val="0"/>
+          <w:numId w:val="9"/>
+        </w:numPr>
+      </w:pPr>
+      <w:r>
+        <w:t xml:space="preserve">All species, except G. </w:t>
+      </w:r>
+      <w:proofErr w:type="spellStart"/>
+      <w:r>
+        <w:t>nicholsi</w:t>
+      </w:r>
+      <w:proofErr w:type="spellEnd"/>
+      <w:r>
+        <w:t>, plot outside 95% HDPI.</w:t>
+      </w:r>
+    </w:p>
+    <w:p>
+      <w:pPr>
+        <w:pStyle w:val="ListParagraph"/>
+        <w:numPr>
+          <w:ilvl w:val="1"/>
+          <w:numId w:val="9"/>
+        </w:numPr>
+      </w:pPr>
+      <w:r>
+        <w:t xml:space="preserve">Lower d13C than expected given </w:t>
+      </w:r>
+      <w:proofErr w:type="spellStart"/>
+      <w:r>
+        <w:t>K_caud</w:t>
+      </w:r>
+      <w:proofErr w:type="spellEnd"/>
+      <w:r>
+        <w:t>.</w:t>
+      </w:r>
+    </w:p>
+    <w:p>
+      <w:pPr>
+        <w:pStyle w:val="ListParagraph"/>
+        <w:numPr>
+          <w:ilvl w:val="1"/>
+          <w:numId w:val="9"/>
+        </w:numPr>
+      </w:pPr>
+      <w:r>
+        <w:t>High metabolic rate for activity level.</w:t>
+      </w:r>
+    </w:p>
+    <w:p>
+      <w:pPr>
+        <w:pStyle w:val="ListParagraph"/>
+        <w:numPr>
+          <w:ilvl w:val="1"/>
+          <w:numId w:val="9"/>
+        </w:numPr>
+      </w:pPr>
+      <w:r>
+        <w:t xml:space="preserve">C. </w:t>
+      </w:r>
+      <w:proofErr w:type="spellStart"/>
+      <w:r>
+        <w:t>maderensis</w:t>
+      </w:r>
+      <w:proofErr w:type="spellEnd"/>
+      <w:r>
+        <w:t xml:space="preserve"> is also below the line.</w:t>
+      </w:r>
+    </w:p>
+    <w:p>
+      <w:pPr>
+        <w:pStyle w:val="Heading3"/>
+      </w:pPr>
+      <w:r>
+        <w:t>D18O vs. d13C</w:t>
+      </w:r>
+    </w:p>
+    <w:p>
+      <w:pPr>
+        <w:pStyle w:val="Heading4"/>
+      </w:pPr>
+      <w:r>
+        <w:t>Spearman’s Rank Analysis</w:t>
+      </w:r>
+    </w:p>
+    <w:p>
+      <w:pPr>
+        <w:pStyle w:val="ListParagraph"/>
+        <w:numPr>
+          <w:ilvl w:val="0"/>
+          <w:numId w:val="9"/>
+        </w:numPr>
+      </w:pPr>
+      <w:r>
+        <w:t>Significant positive relationship between d18O and d13C.</w:t>
+      </w:r>
+    </w:p>
+    <w:p>
+      <w:pPr>
+        <w:pStyle w:val="ListParagraph"/>
+        <w:numPr>
+          <w:ilvl w:val="1"/>
+          <w:numId w:val="9"/>
+        </w:numPr>
+      </w:pPr>
+      <w:r>
+        <w:t>Rho = 0.52</w:t>
+      </w:r>
+    </w:p>
+    <w:p>
+      <w:pPr>
+        <w:pStyle w:val="ListParagraph"/>
+        <w:numPr>
+          <w:ilvl w:val="1"/>
+          <w:numId w:val="9"/>
+        </w:numPr>
+      </w:pPr>
+      <w:r>
+        <w:t>P = 8.26 x 10^-7</w:t>
+      </w:r>
+    </w:p>
+    <w:p>
+      <w:pPr>
+        <w:pStyle w:val="ListParagraph"/>
+        <w:numPr>
+          <w:ilvl w:val="1"/>
+          <w:numId w:val="9"/>
+        </w:numPr>
+      </w:pPr>
+      <w:r>
+        <w:t>Increasing MR with increasing temperature.</w:t>
+      </w:r>
+    </w:p>
+    <w:p>
+      <w:pPr>
+        <w:pStyle w:val="Heading4"/>
+      </w:pPr>
+      <w:r>
+        <w:t>Bayesian Analysis (without n as a random factor)</w:t>
+      </w:r>
+    </w:p>
+    <w:p>
+      <w:pPr>
+        <w:pStyle w:val="ListParagraph"/>
+        <w:numPr>
+          <w:ilvl w:val="0"/>
+          <w:numId w:val="6"/>
+        </w:numPr>
+      </w:pPr>
+      <w:r>
+        <w:t>Higher d18O than Sherwood &amp; Rose fishes.</w:t>
+      </w:r>
+    </w:p>
+    <w:p>
+      <w:pPr>
+        <w:pStyle w:val="ListParagraph"/>
+        <w:numPr>
+          <w:ilvl w:val="1"/>
+          <w:numId w:val="6"/>
+        </w:numPr>
+      </w:pPr>
+      <w:r>
+        <w:t>At lower temperatures.</w:t>
+      </w:r>
+    </w:p>
+    <w:p>
+      <w:pPr>
+        <w:pStyle w:val="ListParagraph"/>
+        <w:numPr>
+          <w:ilvl w:val="0"/>
+          <w:numId w:val="6"/>
+        </w:numPr>
+      </w:pPr>
+      <w:r>
+        <w:t xml:space="preserve">G. </w:t>
+      </w:r>
+      <w:proofErr w:type="spellStart"/>
+      <w:r>
+        <w:t>nicholsi</w:t>
+      </w:r>
+      <w:proofErr w:type="spellEnd"/>
+      <w:r>
+        <w:t xml:space="preserve"> and E. </w:t>
+      </w:r>
+      <w:proofErr w:type="spellStart"/>
+      <w:r>
+        <w:t>carlsbergi</w:t>
+      </w:r>
+      <w:proofErr w:type="spellEnd"/>
+      <w:r>
+        <w:t xml:space="preserve"> plot</w:t>
+      </w:r>
+      <w:r>
+        <w:t xml:space="preserve"> within </w:t>
+      </w:r>
+      <w:r>
+        <w:t>95% HDPI</w:t>
+      </w:r>
+      <w:r>
+        <w:t>.</w:t>
+      </w:r>
+    </w:p>
+    <w:p>
+      <w:pPr>
+        <w:pStyle w:val="ListParagraph"/>
+        <w:numPr>
+          <w:ilvl w:val="0"/>
+          <w:numId w:val="6"/>
+        </w:numPr>
+      </w:pPr>
+      <w:r>
+        <w:t xml:space="preserve">K. </w:t>
+      </w:r>
+      <w:proofErr w:type="spellStart"/>
+      <w:r>
+        <w:t>ander</w:t>
+      </w:r>
+      <w:r>
+        <w:t>s</w:t>
+      </w:r>
+      <w:r>
+        <w:t>soni</w:t>
+      </w:r>
+      <w:proofErr w:type="spellEnd"/>
+      <w:r>
+        <w:t xml:space="preserve">, E. Antarctica and G. </w:t>
+      </w:r>
+      <w:proofErr w:type="spellStart"/>
+      <w:r>
+        <w:t>braueri</w:t>
+      </w:r>
+      <w:proofErr w:type="spellEnd"/>
+      <w:r>
+        <w:t xml:space="preserve"> </w:t>
+      </w:r>
+      <w:r>
+        <w:t xml:space="preserve">(and P. </w:t>
+      </w:r>
+      <w:proofErr w:type="spellStart"/>
+      <w:r>
+        <w:t>bolini</w:t>
+      </w:r>
+      <w:proofErr w:type="spellEnd"/>
+      <w:r>
+        <w:t xml:space="preserve">, just) </w:t>
+      </w:r>
+      <w:r>
+        <w:t>all plotting below the line.</w:t>
+      </w:r>
+    </w:p>
+    <w:p>
+      <w:pPr>
+        <w:pStyle w:val="ListParagraph"/>
+        <w:numPr>
+          <w:ilvl w:val="1"/>
+          <w:numId w:val="6"/>
+        </w:numPr>
+      </w:pPr>
+      <w:r>
+        <w:t>Lower d13C than expected given d18O.</w:t>
+      </w:r>
+    </w:p>
+    <w:p>
+      <w:pPr>
+        <w:pStyle w:val="ListParagraph"/>
+        <w:numPr>
+          <w:ilvl w:val="1"/>
+          <w:numId w:val="6"/>
+        </w:numPr>
+      </w:pPr>
+      <w:r>
+        <w:t>High metabolic rate for temperature.</w:t>
+      </w:r>
+    </w:p>
+    <w:p>
+      <w:pPr>
+        <w:pStyle w:val="ListParagraph"/>
+        <w:numPr>
+          <w:ilvl w:val="1"/>
+          <w:numId w:val="6"/>
+        </w:numPr>
+      </w:pPr>
+      <w:proofErr w:type="gramStart"/>
+      <w:r>
         <w:lastRenderedPageBreak/>
-        <w:t>Possible action?: look into metabolic cold adaptation.</w:t>
+        <w:t>But</w:t>
+      </w:r>
+      <w:proofErr w:type="gramEnd"/>
+      <w:r>
+        <w:t xml:space="preserve"> C. </w:t>
+      </w:r>
+      <w:proofErr w:type="spellStart"/>
+      <w:r>
+        <w:t>maderensis</w:t>
+      </w:r>
+      <w:proofErr w:type="spellEnd"/>
+      <w:r>
+        <w:t xml:space="preserve"> plots outside HDPI as well.</w:t>
+      </w:r>
+    </w:p>
+    <w:p>
+      <w:pPr>
+        <w:pStyle w:val="ListParagraph"/>
+        <w:numPr>
+          <w:ilvl w:val="1"/>
+          <w:numId w:val="6"/>
+        </w:numPr>
+      </w:pPr>
+      <w:r>
+        <w:t xml:space="preserve">Not metabolic cold </w:t>
+      </w:r>
+      <w:proofErr w:type="gramStart"/>
+      <w:r>
+        <w:t>adaptation,</w:t>
+      </w:r>
+      <w:proofErr w:type="gramEnd"/>
+      <w:r>
+        <w:t xml:space="preserve"> or it would affect all of them?</w:t>
+      </w:r>
+    </w:p>
+    <w:p>
+      <w:pPr>
+        <w:pStyle w:val="ListParagraph"/>
+        <w:numPr>
+          <w:ilvl w:val="0"/>
+          <w:numId w:val="6"/>
+        </w:numPr>
+      </w:pPr>
+      <w:r>
+        <w:rPr>
+          <w:color w:val="385623" w:themeColor="accent6" w:themeShade="80"/>
+        </w:rPr>
+        <w:t>Possible action</w:t>
+      </w:r>
+      <w:proofErr w:type="gramStart"/>
+      <w:r>
+        <w:rPr>
+          <w:color w:val="385623" w:themeColor="accent6" w:themeShade="80"/>
+        </w:rPr>
+        <w:t>?:</w:t>
+      </w:r>
+      <w:proofErr w:type="gramEnd"/>
+      <w:r>
+        <w:rPr>
+          <w:color w:val="385623" w:themeColor="accent6" w:themeShade="80"/>
+        </w:rPr>
+        <w:t xml:space="preserve"> look into metabolic cold adaptation.</w:t>
       </w:r>
     </w:p>
     <w:p>
@@ -1445,28 +2058,91 @@
         <w:rPr>
           <w:color w:val="FF0000"/>
         </w:rPr>
-        <w:t>Note: cannot do against weights as they are max. weights and missing for many species.</w:t>
-      </w:r>
-    </w:p>
-    <w:p>
-      <w:pPr>
-        <w:pStyle w:val="Heading2"/>
-      </w:pPr>
-      <w:r>
-        <w:t>M-Values – Initial Analysis</w:t>
-      </w:r>
-    </w:p>
-    <w:p>
-      <w:pPr>
+        <w:t xml:space="preserve">Note: cannot do against </w:t>
+      </w:r>
+      <w:proofErr w:type="gramStart"/>
+      <w:r>
         <w:rPr>
           <w:color w:val="FF0000"/>
         </w:rPr>
-      </w:pPr>
+        <w:t>weights</w:t>
+      </w:r>
+      <w:proofErr w:type="gramEnd"/>
       <w:r>
         <w:rPr>
           <w:color w:val="FF0000"/>
         </w:rPr>
-        <w:t>Action: do again with replicates</w:t>
+        <w:t xml:space="preserve"> as they are max. </w:t>
+      </w:r>
+      <w:proofErr w:type="gramStart"/>
+      <w:r>
+        <w:rPr>
+          <w:color w:val="FF0000"/>
+        </w:rPr>
+        <w:t>weights</w:t>
+      </w:r>
+      <w:proofErr w:type="gramEnd"/>
+      <w:r>
+        <w:rPr>
+          <w:color w:val="FF0000"/>
+        </w:rPr>
+        <w:t xml:space="preserve"> and missing for many species.</w:t>
+      </w:r>
+    </w:p>
+    <w:p>
+      <w:pPr>
+        <w:pStyle w:val="Heading2"/>
+      </w:pPr>
+      <w:r>
+        <w:t>M-Values – Initial Analysis</w:t>
+      </w:r>
+    </w:p>
+    <w:p>
+      <w:pPr>
+        <w:pStyle w:val="ListParagraph"/>
+        <w:numPr>
+          <w:ilvl w:val="0"/>
+          <w:numId w:val="15"/>
+        </w:numPr>
+      </w:pPr>
+      <w:bookmarkStart w:id="0" w:name="_GoBack"/>
+      <w:bookmarkEnd w:id="0"/>
+      <w:r>
+        <w:t>0.14</w:t>
+      </w:r>
+      <w:r>
+        <w:t xml:space="preserve"> – 0.</w:t>
+      </w:r>
+      <w:r>
+        <w:t>30</w:t>
+      </w:r>
+    </w:p>
+    <w:p>
+      <w:pPr>
+        <w:pStyle w:val="ListParagraph"/>
+        <w:numPr>
+          <w:ilvl w:val="1"/>
+          <w:numId w:val="11"/>
+        </w:numPr>
+      </w:pPr>
+      <w:r>
+        <w:t>95% HDI range of 10,000 replicates: 0.01-0.04</w:t>
+      </w:r>
+    </w:p>
+    <w:p>
+      <w:pPr>
+        <w:pStyle w:val="Heading3"/>
+      </w:pPr>
+      <w:r>
+        <w:t>Species Differences</w:t>
+      </w:r>
+    </w:p>
+    <w:p>
+      <w:pPr>
+        <w:pStyle w:val="Heading4"/>
+      </w:pPr>
+      <w:r>
+        <w:t>Boxplot</w:t>
       </w:r>
     </w:p>
     <w:p>
@@ -1478,41 +2154,23 @@
         </w:numPr>
       </w:pPr>
       <w:r>
-        <w:t>0.14</w:t>
-      </w:r>
-      <w:r>
-        <w:t xml:space="preserve"> – 0.</w:t>
-      </w:r>
-      <w:r>
-        <w:t>30</w:t>
-      </w:r>
-    </w:p>
-    <w:p>
-      <w:pPr>
-        <w:pStyle w:val="ListParagraph"/>
-        <w:numPr>
-          <w:ilvl w:val="1"/>
-          <w:numId w:val="11"/>
-        </w:numPr>
-      </w:pPr>
-      <w:r>
-        <w:t>95% HDI range of 10,000 replicates: 0.01-0.04</w:t>
-      </w:r>
-    </w:p>
-    <w:p>
-      <w:pPr>
-        <w:pStyle w:val="Heading3"/>
-      </w:pPr>
-      <w:r>
-        <w:t>Species Differences</w:t>
-      </w:r>
-    </w:p>
-    <w:p>
-      <w:pPr>
-        <w:pStyle w:val="Heading4"/>
-      </w:pPr>
-      <w:r>
-        <w:t>Boxplot</w:t>
+        <w:t xml:space="preserve">E. Antarctica, G. </w:t>
+      </w:r>
+      <w:proofErr w:type="spellStart"/>
+      <w:r>
+        <w:t>braueri</w:t>
+      </w:r>
+      <w:proofErr w:type="spellEnd"/>
+      <w:r>
+        <w:t xml:space="preserve"> and K. </w:t>
+      </w:r>
+      <w:proofErr w:type="spellStart"/>
+      <w:r>
+        <w:t>andersoni</w:t>
+      </w:r>
+      <w:proofErr w:type="spellEnd"/>
+      <w:r>
+        <w:t xml:space="preserve"> all have high M values.</w:t>
       </w:r>
     </w:p>
     <w:p>
@@ -1524,27 +2182,44 @@
         </w:numPr>
       </w:pPr>
       <w:r>
-        <w:t>E. Antarctica, G. braueri and K. andersoni all have high M values.</w:t>
-      </w:r>
-    </w:p>
-    <w:p>
-      <w:pPr>
-        <w:pStyle w:val="ListParagraph"/>
-        <w:numPr>
-          <w:ilvl w:val="0"/>
-          <w:numId w:val="11"/>
-        </w:numPr>
-      </w:pPr>
-      <w:r>
-        <w:t>G. nicholsi and E. carlsbergi have low M values, with P. bolini straddling but on lower end.</w:t>
+        <w:t xml:space="preserve">G. </w:t>
+      </w:r>
+      <w:proofErr w:type="spellStart"/>
+      <w:r>
+        <w:t>nicholsi</w:t>
+      </w:r>
+      <w:proofErr w:type="spellEnd"/>
+      <w:r>
+        <w:t xml:space="preserve"> and E. </w:t>
+      </w:r>
+      <w:proofErr w:type="spellStart"/>
+      <w:r>
+        <w:t>carlsbergi</w:t>
+      </w:r>
+      <w:proofErr w:type="spellEnd"/>
+      <w:r>
+        <w:t xml:space="preserve"> have low M values, with P. </w:t>
+      </w:r>
+      <w:proofErr w:type="spellStart"/>
+      <w:r>
+        <w:t>bolini</w:t>
+      </w:r>
+      <w:proofErr w:type="spellEnd"/>
+      <w:r>
+        <w:t xml:space="preserve"> straddling but on lower end.</w:t>
       </w:r>
     </w:p>
     <w:p>
       <w:pPr>
         <w:pStyle w:val="Heading4"/>
       </w:pPr>
-      <w:r>
-        <w:t>Kruskal-Wallis Test</w:t>
+      <w:proofErr w:type="spellStart"/>
+      <w:r>
+        <w:t>Kruskal</w:t>
+      </w:r>
+      <w:proofErr w:type="spellEnd"/>
+      <w:r>
+        <w:t>-Wallis Test</w:t>
       </w:r>
     </w:p>
     <w:p>
@@ -1597,8 +2272,13 @@
           <w:numId w:val="12"/>
         </w:numPr>
       </w:pPr>
-      <w:r>
-        <w:t>Df = 5</w:t>
+      <w:proofErr w:type="spellStart"/>
+      <w:r>
+        <w:t>Df</w:t>
+      </w:r>
+      <w:proofErr w:type="spellEnd"/>
+      <w:r>
+        <w:t xml:space="preserve"> = 5</w:t>
       </w:r>
     </w:p>
     <w:p>
@@ -1652,8 +2332,13 @@
           </w:tcPr>
           <w:p>
             <w:r>
-              <w:t>E. antarctica</w:t>
-            </w:r>
+              <w:t xml:space="preserve">E. </w:t>
+            </w:r>
+            <w:proofErr w:type="spellStart"/>
+            <w:r>
+              <w:t>antarctica</w:t>
+            </w:r>
+            <w:proofErr w:type="spellEnd"/>
           </w:p>
         </w:tc>
         <w:tc>
@@ -1662,8 +2347,13 @@
           </w:tcPr>
           <w:p>
             <w:r>
-              <w:t>E. carlsbergi</w:t>
-            </w:r>
+              <w:t xml:space="preserve">E. </w:t>
+            </w:r>
+            <w:proofErr w:type="spellStart"/>
+            <w:r>
+              <w:t>carlsbergi</w:t>
+            </w:r>
+            <w:proofErr w:type="spellEnd"/>
           </w:p>
         </w:tc>
         <w:tc>
@@ -1672,8 +2362,13 @@
           </w:tcPr>
           <w:p>
             <w:r>
-              <w:t>G. braueri</w:t>
-            </w:r>
+              <w:t xml:space="preserve">G. </w:t>
+            </w:r>
+            <w:proofErr w:type="spellStart"/>
+            <w:r>
+              <w:t>braueri</w:t>
+            </w:r>
+            <w:proofErr w:type="spellEnd"/>
           </w:p>
         </w:tc>
         <w:tc>
@@ -1682,8 +2377,13 @@
           </w:tcPr>
           <w:p>
             <w:r>
-              <w:t>G. nicholsi</w:t>
-            </w:r>
+              <w:t xml:space="preserve">G. </w:t>
+            </w:r>
+            <w:proofErr w:type="spellStart"/>
+            <w:r>
+              <w:t>nicholsi</w:t>
+            </w:r>
+            <w:proofErr w:type="spellEnd"/>
           </w:p>
         </w:tc>
         <w:tc>
@@ -1692,8 +2392,13 @@
           </w:tcPr>
           <w:p>
             <w:r>
-              <w:t>P. bolini</w:t>
-            </w:r>
+              <w:t xml:space="preserve">P. </w:t>
+            </w:r>
+            <w:proofErr w:type="spellStart"/>
+            <w:r>
+              <w:t>bolini</w:t>
+            </w:r>
+            <w:proofErr w:type="spellEnd"/>
           </w:p>
         </w:tc>
         <w:tc>
@@ -1702,8 +2407,13 @@
           </w:tcPr>
           <w:p>
             <w:r>
-              <w:t>K. anderssoni</w:t>
-            </w:r>
+              <w:t xml:space="preserve">K. </w:t>
+            </w:r>
+            <w:proofErr w:type="spellStart"/>
+            <w:r>
+              <w:t>anderssoni</w:t>
+            </w:r>
+            <w:proofErr w:type="spellEnd"/>
           </w:p>
         </w:tc>
       </w:tr>
@@ -1783,8 +2493,13 @@
           </w:tcPr>
           <w:p>
             <w:r>
-              <w:t>E. carlsbergi</w:t>
-            </w:r>
+              <w:t xml:space="preserve">E. </w:t>
+            </w:r>
+            <w:proofErr w:type="spellStart"/>
+            <w:r>
+              <w:t>carlsbergi</w:t>
+            </w:r>
+            <w:proofErr w:type="spellEnd"/>
           </w:p>
         </w:tc>
         <w:tc>
@@ -1853,8 +2568,13 @@
           </w:tcPr>
           <w:p>
             <w:r>
-              <w:t>G. braueri</w:t>
-            </w:r>
+              <w:t xml:space="preserve">G. </w:t>
+            </w:r>
+            <w:proofErr w:type="spellStart"/>
+            <w:r>
+              <w:t>braueri</w:t>
+            </w:r>
+            <w:proofErr w:type="spellEnd"/>
           </w:p>
         </w:tc>
         <w:tc>
@@ -1924,8 +2644,13 @@
           </w:tcPr>
           <w:p>
             <w:r>
-              <w:t>G. nicholsi</w:t>
-            </w:r>
+              <w:t xml:space="preserve">G. </w:t>
+            </w:r>
+            <w:proofErr w:type="spellStart"/>
+            <w:r>
+              <w:t>nicholsi</w:t>
+            </w:r>
+            <w:proofErr w:type="spellEnd"/>
           </w:p>
         </w:tc>
         <w:tc>
@@ -1996,8 +2721,13 @@
           </w:tcPr>
           <w:p>
             <w:r>
-              <w:t>P. bolini</w:t>
-            </w:r>
+              <w:t xml:space="preserve">P. </w:t>
+            </w:r>
+            <w:proofErr w:type="spellStart"/>
+            <w:r>
+              <w:t>bolini</w:t>
+            </w:r>
+            <w:proofErr w:type="spellEnd"/>
           </w:p>
         </w:tc>
         <w:tc>
@@ -2069,8 +2799,13 @@
           </w:tcPr>
           <w:p>
             <w:r>
-              <w:t>K. anderssoni</w:t>
-            </w:r>
+              <w:t xml:space="preserve">K. </w:t>
+            </w:r>
+            <w:proofErr w:type="spellStart"/>
+            <w:r>
+              <w:t>anderssoni</w:t>
+            </w:r>
+            <w:proofErr w:type="spellEnd"/>
           </w:p>
         </w:tc>
         <w:tc>
@@ -2182,8 +2917,13 @@
           </w:tcPr>
           <w:p>
             <w:r>
-              <w:t>E. antarctica</w:t>
-            </w:r>
+              <w:t xml:space="preserve">E. </w:t>
+            </w:r>
+            <w:proofErr w:type="spellStart"/>
+            <w:r>
+              <w:t>antarctica</w:t>
+            </w:r>
+            <w:proofErr w:type="spellEnd"/>
           </w:p>
         </w:tc>
         <w:tc>
@@ -2192,8 +2932,13 @@
           </w:tcPr>
           <w:p>
             <w:r>
-              <w:t>E. carlsbergi</w:t>
-            </w:r>
+              <w:t xml:space="preserve">E. </w:t>
+            </w:r>
+            <w:proofErr w:type="spellStart"/>
+            <w:r>
+              <w:t>carlsbergi</w:t>
+            </w:r>
+            <w:proofErr w:type="spellEnd"/>
           </w:p>
         </w:tc>
         <w:tc>
@@ -2202,8 +2947,13 @@
           </w:tcPr>
           <w:p>
             <w:r>
-              <w:t>G. braueri</w:t>
-            </w:r>
+              <w:t xml:space="preserve">G. </w:t>
+            </w:r>
+            <w:proofErr w:type="spellStart"/>
+            <w:r>
+              <w:t>braueri</w:t>
+            </w:r>
+            <w:proofErr w:type="spellEnd"/>
           </w:p>
         </w:tc>
         <w:tc>
@@ -2212,8 +2962,13 @@
           </w:tcPr>
           <w:p>
             <w:r>
-              <w:t>G. nicholsi</w:t>
-            </w:r>
+              <w:t xml:space="preserve">G. </w:t>
+            </w:r>
+            <w:proofErr w:type="spellStart"/>
+            <w:r>
+              <w:t>nicholsi</w:t>
+            </w:r>
+            <w:proofErr w:type="spellEnd"/>
           </w:p>
         </w:tc>
         <w:tc>
@@ -2222,8 +2977,13 @@
           </w:tcPr>
           <w:p>
             <w:r>
-              <w:t>P. bolini</w:t>
-            </w:r>
+              <w:t xml:space="preserve">P. </w:t>
+            </w:r>
+            <w:proofErr w:type="spellStart"/>
+            <w:r>
+              <w:t>bolini</w:t>
+            </w:r>
+            <w:proofErr w:type="spellEnd"/>
           </w:p>
         </w:tc>
         <w:tc>
@@ -2232,8 +2992,13 @@
           </w:tcPr>
           <w:p>
             <w:r>
-              <w:t>K. anderssoni</w:t>
-            </w:r>
+              <w:t xml:space="preserve">K. </w:t>
+            </w:r>
+            <w:proofErr w:type="spellStart"/>
+            <w:r>
+              <w:t>anderssoni</w:t>
+            </w:r>
+            <w:proofErr w:type="spellEnd"/>
           </w:p>
         </w:tc>
       </w:tr>
@@ -2313,8 +3078,13 @@
           </w:tcPr>
           <w:p>
             <w:r>
-              <w:t>E. carlsbergi</w:t>
-            </w:r>
+              <w:t xml:space="preserve">E. </w:t>
+            </w:r>
+            <w:proofErr w:type="spellStart"/>
+            <w:r>
+              <w:t>carlsbergi</w:t>
+            </w:r>
+            <w:proofErr w:type="spellEnd"/>
           </w:p>
         </w:tc>
         <w:tc>
@@ -2386,8 +3156,13 @@
           </w:tcPr>
           <w:p>
             <w:r>
-              <w:t>G. braueri</w:t>
-            </w:r>
+              <w:t xml:space="preserve">G. </w:t>
+            </w:r>
+            <w:proofErr w:type="spellStart"/>
+            <w:r>
+              <w:t>braueri</w:t>
+            </w:r>
+            <w:proofErr w:type="spellEnd"/>
           </w:p>
         </w:tc>
         <w:tc>
@@ -2457,8 +3232,13 @@
           </w:tcPr>
           <w:p>
             <w:r>
-              <w:t>G. nicholsi</w:t>
-            </w:r>
+              <w:t xml:space="preserve">G. </w:t>
+            </w:r>
+            <w:proofErr w:type="spellStart"/>
+            <w:r>
+              <w:t>nicholsi</w:t>
+            </w:r>
+            <w:proofErr w:type="spellEnd"/>
           </w:p>
         </w:tc>
         <w:tc>
@@ -2529,8 +3309,13 @@
           </w:tcPr>
           <w:p>
             <w:r>
-              <w:t>P. bolini</w:t>
-            </w:r>
+              <w:t xml:space="preserve">P. </w:t>
+            </w:r>
+            <w:proofErr w:type="spellStart"/>
+            <w:r>
+              <w:t>bolini</w:t>
+            </w:r>
+            <w:proofErr w:type="spellEnd"/>
           </w:p>
         </w:tc>
         <w:tc>
@@ -2564,8 +3349,6 @@
             <w:r>
               <w:t>&lt;0.02</w:t>
             </w:r>
-            <w:bookmarkStart w:id="0" w:name="_GoBack"/>
-            <w:bookmarkEnd w:id="0"/>
           </w:p>
         </w:tc>
         <w:tc>
@@ -2604,8 +3387,13 @@
           </w:tcPr>
           <w:p>
             <w:r>
-              <w:t>K. anderssoni</w:t>
-            </w:r>
+              <w:t xml:space="preserve">K. </w:t>
+            </w:r>
+            <w:proofErr w:type="spellStart"/>
+            <w:r>
+              <w:t>anderssoni</w:t>
+            </w:r>
+            <w:proofErr w:type="spellEnd"/>
           </w:p>
         </w:tc>
         <w:tc>
@@ -2708,7 +3496,6 @@
         <w:pStyle w:val="Heading4"/>
       </w:pPr>
       <w:r>
-        <w:lastRenderedPageBreak/>
         <w:t>Plot</w:t>
       </w:r>
     </w:p>
@@ -2850,7 +3637,15 @@
         </w:numPr>
       </w:pPr>
       <w:r>
-        <w:t>Seems low – may be due to parameters being derived from cod data.</w:t>
+        <w:t xml:space="preserve">Seems low – may be due to parameters </w:t>
+      </w:r>
+      <w:proofErr w:type="gramStart"/>
+      <w:r>
+        <w:t>being derived</w:t>
+      </w:r>
+      <w:proofErr w:type="gramEnd"/>
+      <w:r>
+        <w:t xml:space="preserve"> from cod data.</w:t>
       </w:r>
     </w:p>
     <w:p>
@@ -2878,7 +3673,23 @@
         </w:numPr>
       </w:pPr>
       <w:r>
-        <w:t>E. carlsbergi &amp; G. nicholsi experiencing highest temperatures.</w:t>
+        <w:t xml:space="preserve">E. </w:t>
+      </w:r>
+      <w:proofErr w:type="spellStart"/>
+      <w:r>
+        <w:t>carlsbergi</w:t>
+      </w:r>
+      <w:proofErr w:type="spellEnd"/>
+      <w:r>
+        <w:t xml:space="preserve"> &amp; G. </w:t>
+      </w:r>
+      <w:proofErr w:type="spellStart"/>
+      <w:r>
+        <w:t>nicholsi</w:t>
+      </w:r>
+      <w:proofErr w:type="spellEnd"/>
+      <w:r>
+        <w:t xml:space="preserve"> experiencing highest temperatures.</w:t>
       </w:r>
     </w:p>
     <w:p>
@@ -2890,7 +3701,15 @@
         </w:numPr>
       </w:pPr>
       <w:r>
-        <w:t>G. braueri experiencing low temperatures.</w:t>
+        <w:t xml:space="preserve">G. </w:t>
+      </w:r>
+      <w:proofErr w:type="spellStart"/>
+      <w:r>
+        <w:t>braueri</w:t>
+      </w:r>
+      <w:proofErr w:type="spellEnd"/>
+      <w:r>
+        <w:t xml:space="preserve"> experiencing low temperatures.</w:t>
       </w:r>
     </w:p>
     <w:p>
@@ -2902,7 +3721,23 @@
         </w:numPr>
       </w:pPr>
       <w:r>
-        <w:t>E. Antarctica, K. andersoni and P. bolini straddling.</w:t>
+        <w:t xml:space="preserve">E. Antarctica, K. </w:t>
+      </w:r>
+      <w:proofErr w:type="spellStart"/>
+      <w:r>
+        <w:t>andersoni</w:t>
+      </w:r>
+      <w:proofErr w:type="spellEnd"/>
+      <w:r>
+        <w:t xml:space="preserve"> and P. </w:t>
+      </w:r>
+      <w:proofErr w:type="spellStart"/>
+      <w:r>
+        <w:t>bolini</w:t>
+      </w:r>
+      <w:proofErr w:type="spellEnd"/>
+      <w:r>
+        <w:t xml:space="preserve"> straddling.</w:t>
       </w:r>
     </w:p>
     <w:p>
@@ -3181,8 +4016,13 @@
       <w:pStyle w:val="Heading1"/>
     </w:pPr>
     <w:r>
-      <w:t>Analysis - Myctophids</w:t>
+      <w:t xml:space="preserve">Analysis - </w:t>
     </w:r>
+    <w:proofErr w:type="spellStart"/>
+    <w:r>
+      <w:t>Myctophids</w:t>
+    </w:r>
+    <w:proofErr w:type="spellEnd"/>
   </w:p>
 </w:hdr>
 </file>
@@ -3755,6 +4595,119 @@
     </w:lvl>
   </w:abstractNum>
   <w:abstractNum w:abstractNumId="5" w15:restartNumberingAfterBreak="0">
+    <w:nsid w:val="39B46C14"/>
+    <w:multiLevelType w:val="hybridMultilevel"/>
+    <w:tmpl w:val="F64A18B8"/>
+    <w:lvl w:ilvl="0" w:tplc="08090001">
+      <w:start w:val="1"/>
+      <w:numFmt w:val="bullet"/>
+      <w:lvlText w:val=""/>
+      <w:lvlJc w:val="left"/>
+      <w:pPr>
+        <w:ind w:left="1080" w:hanging="360"/>
+      </w:pPr>
+      <w:rPr>
+        <w:rFonts w:ascii="Symbol" w:hAnsi="Symbol" w:hint="default"/>
+      </w:rPr>
+    </w:lvl>
+    <w:lvl w:ilvl="1" w:tplc="08090003" w:tentative="1">
+      <w:start w:val="1"/>
+      <w:numFmt w:val="bullet"/>
+      <w:lvlText w:val="o"/>
+      <w:lvlJc w:val="left"/>
+      <w:pPr>
+        <w:ind w:left="1800" w:hanging="360"/>
+      </w:pPr>
+      <w:rPr>
+        <w:rFonts w:ascii="Courier New" w:hAnsi="Courier New" w:cs="Courier New" w:hint="default"/>
+      </w:rPr>
+    </w:lvl>
+    <w:lvl w:ilvl="2" w:tplc="08090005" w:tentative="1">
+      <w:start w:val="1"/>
+      <w:numFmt w:val="bullet"/>
+      <w:lvlText w:val=""/>
+      <w:lvlJc w:val="left"/>
+      <w:pPr>
+        <w:ind w:left="2520" w:hanging="360"/>
+      </w:pPr>
+      <w:rPr>
+        <w:rFonts w:ascii="Wingdings" w:hAnsi="Wingdings" w:hint="default"/>
+      </w:rPr>
+    </w:lvl>
+    <w:lvl w:ilvl="3" w:tplc="08090001" w:tentative="1">
+      <w:start w:val="1"/>
+      <w:numFmt w:val="bullet"/>
+      <w:lvlText w:val=""/>
+      <w:lvlJc w:val="left"/>
+      <w:pPr>
+        <w:ind w:left="3240" w:hanging="360"/>
+      </w:pPr>
+      <w:rPr>
+        <w:rFonts w:ascii="Symbol" w:hAnsi="Symbol" w:hint="default"/>
+      </w:rPr>
+    </w:lvl>
+    <w:lvl w:ilvl="4" w:tplc="08090003" w:tentative="1">
+      <w:start w:val="1"/>
+      <w:numFmt w:val="bullet"/>
+      <w:lvlText w:val="o"/>
+      <w:lvlJc w:val="left"/>
+      <w:pPr>
+        <w:ind w:left="3960" w:hanging="360"/>
+      </w:pPr>
+      <w:rPr>
+        <w:rFonts w:ascii="Courier New" w:hAnsi="Courier New" w:cs="Courier New" w:hint="default"/>
+      </w:rPr>
+    </w:lvl>
+    <w:lvl w:ilvl="5" w:tplc="08090005" w:tentative="1">
+      <w:start w:val="1"/>
+      <w:numFmt w:val="bullet"/>
+      <w:lvlText w:val=""/>
+      <w:lvlJc w:val="left"/>
+      <w:pPr>
+        <w:ind w:left="4680" w:hanging="360"/>
+      </w:pPr>
+      <w:rPr>
+        <w:rFonts w:ascii="Wingdings" w:hAnsi="Wingdings" w:hint="default"/>
+      </w:rPr>
+    </w:lvl>
+    <w:lvl w:ilvl="6" w:tplc="08090001" w:tentative="1">
+      <w:start w:val="1"/>
+      <w:numFmt w:val="bullet"/>
+      <w:lvlText w:val=""/>
+      <w:lvlJc w:val="left"/>
+      <w:pPr>
+        <w:ind w:left="5400" w:hanging="360"/>
+      </w:pPr>
+      <w:rPr>
+        <w:rFonts w:ascii="Symbol" w:hAnsi="Symbol" w:hint="default"/>
+      </w:rPr>
+    </w:lvl>
+    <w:lvl w:ilvl="7" w:tplc="08090003" w:tentative="1">
+      <w:start w:val="1"/>
+      <w:numFmt w:val="bullet"/>
+      <w:lvlText w:val="o"/>
+      <w:lvlJc w:val="left"/>
+      <w:pPr>
+        <w:ind w:left="6120" w:hanging="360"/>
+      </w:pPr>
+      <w:rPr>
+        <w:rFonts w:ascii="Courier New" w:hAnsi="Courier New" w:cs="Courier New" w:hint="default"/>
+      </w:rPr>
+    </w:lvl>
+    <w:lvl w:ilvl="8" w:tplc="08090005" w:tentative="1">
+      <w:start w:val="1"/>
+      <w:numFmt w:val="bullet"/>
+      <w:lvlText w:val=""/>
+      <w:lvlJc w:val="left"/>
+      <w:pPr>
+        <w:ind w:left="6840" w:hanging="360"/>
+      </w:pPr>
+      <w:rPr>
+        <w:rFonts w:ascii="Wingdings" w:hAnsi="Wingdings" w:hint="default"/>
+      </w:rPr>
+    </w:lvl>
+  </w:abstractNum>
+  <w:abstractNum w:abstractNumId="6" w15:restartNumberingAfterBreak="0">
     <w:nsid w:val="3F711B0C"/>
     <w:multiLevelType w:val="hybridMultilevel"/>
     <w:tmpl w:val="C6321ABC"/>
@@ -3867,7 +4820,7 @@
       </w:rPr>
     </w:lvl>
   </w:abstractNum>
-  <w:abstractNum w:abstractNumId="6" w15:restartNumberingAfterBreak="0">
+  <w:abstractNum w:abstractNumId="7" w15:restartNumberingAfterBreak="0">
     <w:nsid w:val="45FD4D90"/>
     <w:multiLevelType w:val="hybridMultilevel"/>
     <w:tmpl w:val="8F16DFEE"/>
@@ -3980,7 +4933,7 @@
       </w:rPr>
     </w:lvl>
   </w:abstractNum>
-  <w:abstractNum w:abstractNumId="7" w15:restartNumberingAfterBreak="0">
+  <w:abstractNum w:abstractNumId="8" w15:restartNumberingAfterBreak="0">
     <w:nsid w:val="4D531EEE"/>
     <w:multiLevelType w:val="hybridMultilevel"/>
     <w:tmpl w:val="45A8979C"/>
@@ -4093,7 +5046,7 @@
       </w:rPr>
     </w:lvl>
   </w:abstractNum>
-  <w:abstractNum w:abstractNumId="8" w15:restartNumberingAfterBreak="0">
+  <w:abstractNum w:abstractNumId="9" w15:restartNumberingAfterBreak="0">
     <w:nsid w:val="59E901A4"/>
     <w:multiLevelType w:val="hybridMultilevel"/>
     <w:tmpl w:val="64B02926"/>
@@ -4206,7 +5159,7 @@
       </w:rPr>
     </w:lvl>
   </w:abstractNum>
-  <w:abstractNum w:abstractNumId="9" w15:restartNumberingAfterBreak="0">
+  <w:abstractNum w:abstractNumId="10" w15:restartNumberingAfterBreak="0">
     <w:nsid w:val="64031D75"/>
     <w:multiLevelType w:val="hybridMultilevel"/>
     <w:tmpl w:val="250A7094"/>
@@ -4319,7 +5272,7 @@
       </w:rPr>
     </w:lvl>
   </w:abstractNum>
-  <w:abstractNum w:abstractNumId="10" w15:restartNumberingAfterBreak="0">
+  <w:abstractNum w:abstractNumId="11" w15:restartNumberingAfterBreak="0">
     <w:nsid w:val="68C9336D"/>
     <w:multiLevelType w:val="hybridMultilevel"/>
     <w:tmpl w:val="28386D80"/>
@@ -4432,7 +5385,7 @@
       </w:rPr>
     </w:lvl>
   </w:abstractNum>
-  <w:abstractNum w:abstractNumId="11" w15:restartNumberingAfterBreak="0">
+  <w:abstractNum w:abstractNumId="12" w15:restartNumberingAfterBreak="0">
     <w:nsid w:val="69F47DD4"/>
     <w:multiLevelType w:val="hybridMultilevel"/>
     <w:tmpl w:val="D69A859C"/>
@@ -4545,7 +5498,7 @@
       </w:rPr>
     </w:lvl>
   </w:abstractNum>
-  <w:abstractNum w:abstractNumId="12" w15:restartNumberingAfterBreak="0">
+  <w:abstractNum w:abstractNumId="13" w15:restartNumberingAfterBreak="0">
     <w:nsid w:val="6A5B6B64"/>
     <w:multiLevelType w:val="hybridMultilevel"/>
     <w:tmpl w:val="4CA496FA"/>
@@ -4658,7 +5611,7 @@
       </w:rPr>
     </w:lvl>
   </w:abstractNum>
-  <w:abstractNum w:abstractNumId="13" w15:restartNumberingAfterBreak="0">
+  <w:abstractNum w:abstractNumId="14" w15:restartNumberingAfterBreak="0">
     <w:nsid w:val="7D2A07AC"/>
     <w:multiLevelType w:val="hybridMultilevel"/>
     <w:tmpl w:val="12B87D88"/>
@@ -4775,10 +5728,10 @@
     <w:abstractNumId w:val="4"/>
   </w:num>
   <w:num w:numId="2">
-    <w:abstractNumId w:val="5"/>
+    <w:abstractNumId w:val="6"/>
   </w:num>
   <w:num w:numId="3">
-    <w:abstractNumId w:val="11"/>
+    <w:abstractNumId w:val="12"/>
   </w:num>
   <w:num w:numId="4">
     <w:abstractNumId w:val="1"/>
@@ -4787,31 +5740,34 @@
     <w:abstractNumId w:val="0"/>
   </w:num>
   <w:num w:numId="6">
-    <w:abstractNumId w:val="13"/>
+    <w:abstractNumId w:val="14"/>
   </w:num>
   <w:num w:numId="7">
-    <w:abstractNumId w:val="12"/>
+    <w:abstractNumId w:val="13"/>
   </w:num>
   <w:num w:numId="8">
     <w:abstractNumId w:val="3"/>
   </w:num>
   <w:num w:numId="9">
-    <w:abstractNumId w:val="7"/>
+    <w:abstractNumId w:val="8"/>
   </w:num>
   <w:num w:numId="10">
     <w:abstractNumId w:val="2"/>
   </w:num>
   <w:num w:numId="11">
+    <w:abstractNumId w:val="10"/>
+  </w:num>
+  <w:num w:numId="12">
+    <w:abstractNumId w:val="7"/>
+  </w:num>
+  <w:num w:numId="13">
+    <w:abstractNumId w:val="11"/>
+  </w:num>
+  <w:num w:numId="14">
     <w:abstractNumId w:val="9"/>
   </w:num>
-  <w:num w:numId="12">
-    <w:abstractNumId w:val="6"/>
-  </w:num>
-  <w:num w:numId="13">
-    <w:abstractNumId w:val="10"/>
-  </w:num>
-  <w:num w:numId="14">
-    <w:abstractNumId w:val="8"/>
+  <w:num w:numId="15">
+    <w:abstractNumId w:val="5"/>
   </w:num>
 </w:numbering>
 </file>

</xml_diff>

<commit_message>
Did analysis for log10_Weight vs. M
</commit_message>
<xml_diff>
--- a/Confirmation/Analysis Notes.docx
+++ b/Confirmation/Analysis Notes.docx
@@ -65,13 +65,8 @@
         </w:numPr>
       </w:pPr>
       <w:r>
-        <w:t xml:space="preserve">G. </w:t>
-      </w:r>
-      <w:proofErr w:type="spellStart"/>
-      <w:r>
-        <w:t>braueri</w:t>
-      </w:r>
-      <w:proofErr w:type="spellEnd"/>
+        <w:t>G. braueri</w:t>
+      </w:r>
     </w:p>
     <w:p>
       <w:pPr>
@@ -82,13 +77,8 @@
         </w:numPr>
       </w:pPr>
       <w:r>
-        <w:t xml:space="preserve">K. </w:t>
-      </w:r>
-      <w:proofErr w:type="spellStart"/>
-      <w:r>
-        <w:t>andersoni</w:t>
-      </w:r>
-      <w:proofErr w:type="spellEnd"/>
+        <w:t>K. andersoni</w:t>
+      </w:r>
     </w:p>
     <w:p>
       <w:pPr>
@@ -111,13 +101,8 @@
         </w:numPr>
       </w:pPr>
       <w:r>
-        <w:t xml:space="preserve">E. </w:t>
-      </w:r>
-      <w:proofErr w:type="spellStart"/>
-      <w:r>
-        <w:t>carlsbergi</w:t>
-      </w:r>
-      <w:proofErr w:type="spellEnd"/>
+        <w:t>E. carlsbergi</w:t>
+      </w:r>
     </w:p>
     <w:p>
       <w:pPr>
@@ -128,13 +113,8 @@
         </w:numPr>
       </w:pPr>
       <w:r>
-        <w:t xml:space="preserve">G. </w:t>
-      </w:r>
-      <w:proofErr w:type="spellStart"/>
-      <w:r>
-        <w:t>nicholsi</w:t>
-      </w:r>
-      <w:proofErr w:type="spellEnd"/>
+        <w:t>G. nicholsi</w:t>
+      </w:r>
     </w:p>
     <w:p>
       <w:pPr>
@@ -145,25 +125,15 @@
         </w:numPr>
       </w:pPr>
       <w:r>
-        <w:t xml:space="preserve">P. </w:t>
-      </w:r>
-      <w:proofErr w:type="spellStart"/>
-      <w:r>
-        <w:t>bolini</w:t>
-      </w:r>
-      <w:proofErr w:type="spellEnd"/>
+        <w:t>P. bolini</w:t>
+      </w:r>
     </w:p>
     <w:p>
       <w:pPr>
         <w:pStyle w:val="Heading4"/>
       </w:pPr>
-      <w:proofErr w:type="spellStart"/>
-      <w:r>
-        <w:t>Kruskal</w:t>
-      </w:r>
-      <w:proofErr w:type="spellEnd"/>
-      <w:r>
-        <w:t>-Wallis Test</w:t>
+      <w:r>
+        <w:t>Kruskal-Wallis Test</w:t>
       </w:r>
     </w:p>
     <w:p>
@@ -198,13 +168,8 @@
           <w:numId w:val="8"/>
         </w:numPr>
       </w:pPr>
-      <w:proofErr w:type="spellStart"/>
-      <w:r>
-        <w:t>Df</w:t>
-      </w:r>
-      <w:proofErr w:type="spellEnd"/>
-      <w:r>
-        <w:t xml:space="preserve"> = 5</w:t>
+      <w:r>
+        <w:t>Df = 5</w:t>
       </w:r>
     </w:p>
     <w:p>
@@ -227,15 +192,7 @@
         <w:t>Dunn Test</w:t>
       </w:r>
       <w:r>
-        <w:t xml:space="preserve"> (from </w:t>
-      </w:r>
-      <w:proofErr w:type="spellStart"/>
-      <w:r>
-        <w:t>dunn.test</w:t>
-      </w:r>
-      <w:proofErr w:type="spellEnd"/>
-      <w:r>
-        <w:t xml:space="preserve"> package)</w:t>
+        <w:t xml:space="preserve"> (from dunn.test package)</w:t>
       </w:r>
     </w:p>
     <w:p>
@@ -246,13 +203,8 @@
           <w:numId w:val="8"/>
         </w:numPr>
       </w:pPr>
-      <w:proofErr w:type="spellStart"/>
-      <w:r>
-        <w:t>Bonferroni</w:t>
-      </w:r>
-      <w:proofErr w:type="spellEnd"/>
-      <w:r>
-        <w:t xml:space="preserve"> correction</w:t>
+      <w:r>
+        <w:t>Bonferroni correction</w:t>
       </w:r>
     </w:p>
     <w:tbl>
@@ -283,13 +235,8 @@
           </w:tcPr>
           <w:p>
             <w:r>
-              <w:t xml:space="preserve">E. </w:t>
-            </w:r>
-            <w:proofErr w:type="spellStart"/>
-            <w:r>
-              <w:t>antarctica</w:t>
-            </w:r>
-            <w:proofErr w:type="spellEnd"/>
+              <w:t>E. antarctica</w:t>
+            </w:r>
           </w:p>
         </w:tc>
         <w:tc>
@@ -298,13 +245,8 @@
           </w:tcPr>
           <w:p>
             <w:r>
-              <w:t xml:space="preserve">E. </w:t>
-            </w:r>
-            <w:proofErr w:type="spellStart"/>
-            <w:r>
-              <w:t>carlsbergi</w:t>
-            </w:r>
-            <w:proofErr w:type="spellEnd"/>
+              <w:t>E. carlsbergi</w:t>
+            </w:r>
           </w:p>
         </w:tc>
         <w:tc>
@@ -313,13 +255,8 @@
           </w:tcPr>
           <w:p>
             <w:r>
-              <w:t xml:space="preserve">G. </w:t>
-            </w:r>
-            <w:proofErr w:type="spellStart"/>
-            <w:r>
-              <w:t>braueri</w:t>
-            </w:r>
-            <w:proofErr w:type="spellEnd"/>
+              <w:t>G. braueri</w:t>
+            </w:r>
           </w:p>
         </w:tc>
         <w:tc>
@@ -328,13 +265,8 @@
           </w:tcPr>
           <w:p>
             <w:r>
-              <w:t xml:space="preserve">G. </w:t>
-            </w:r>
-            <w:proofErr w:type="spellStart"/>
-            <w:r>
-              <w:t>nicholsi</w:t>
-            </w:r>
-            <w:proofErr w:type="spellEnd"/>
+              <w:t>G. nicholsi</w:t>
+            </w:r>
           </w:p>
         </w:tc>
         <w:tc>
@@ -343,13 +275,8 @@
           </w:tcPr>
           <w:p>
             <w:r>
-              <w:t xml:space="preserve">P. </w:t>
-            </w:r>
-            <w:proofErr w:type="spellStart"/>
-            <w:r>
-              <w:t>bolini</w:t>
-            </w:r>
-            <w:proofErr w:type="spellEnd"/>
+              <w:t>P. bolini</w:t>
+            </w:r>
           </w:p>
         </w:tc>
         <w:tc>
@@ -358,13 +285,8 @@
           </w:tcPr>
           <w:p>
             <w:r>
-              <w:t xml:space="preserve">K. </w:t>
-            </w:r>
-            <w:proofErr w:type="spellStart"/>
-            <w:r>
-              <w:t>anderssoni</w:t>
-            </w:r>
-            <w:proofErr w:type="spellEnd"/>
+              <w:t>K. anderssoni</w:t>
+            </w:r>
           </w:p>
         </w:tc>
       </w:tr>
@@ -444,13 +366,8 @@
           </w:tcPr>
           <w:p>
             <w:r>
-              <w:t xml:space="preserve">E. </w:t>
-            </w:r>
-            <w:proofErr w:type="spellStart"/>
-            <w:r>
-              <w:t>carlsbergi</w:t>
-            </w:r>
-            <w:proofErr w:type="spellEnd"/>
+              <w:t>E. carlsbergi</w:t>
+            </w:r>
           </w:p>
         </w:tc>
         <w:tc>
@@ -519,13 +436,8 @@
           </w:tcPr>
           <w:p>
             <w:r>
-              <w:t xml:space="preserve">G. </w:t>
-            </w:r>
-            <w:proofErr w:type="spellStart"/>
-            <w:r>
-              <w:t>braueri</w:t>
-            </w:r>
-            <w:proofErr w:type="spellEnd"/>
+              <w:t>G. braueri</w:t>
+            </w:r>
           </w:p>
         </w:tc>
         <w:tc>
@@ -595,13 +507,8 @@
           </w:tcPr>
           <w:p>
             <w:r>
-              <w:t xml:space="preserve">G. </w:t>
-            </w:r>
-            <w:proofErr w:type="spellStart"/>
-            <w:r>
-              <w:t>nicholsi</w:t>
-            </w:r>
-            <w:proofErr w:type="spellEnd"/>
+              <w:t>G. nicholsi</w:t>
+            </w:r>
           </w:p>
         </w:tc>
         <w:tc>
@@ -672,13 +579,8 @@
           </w:tcPr>
           <w:p>
             <w:r>
-              <w:t xml:space="preserve">P. </w:t>
-            </w:r>
-            <w:proofErr w:type="spellStart"/>
-            <w:r>
-              <w:t>bolini</w:t>
-            </w:r>
-            <w:proofErr w:type="spellEnd"/>
+              <w:t>P. bolini</w:t>
+            </w:r>
           </w:p>
         </w:tc>
         <w:tc>
@@ -750,13 +652,8 @@
           </w:tcPr>
           <w:p>
             <w:r>
-              <w:t xml:space="preserve">K. </w:t>
-            </w:r>
-            <w:proofErr w:type="spellStart"/>
-            <w:r>
-              <w:t>anderssoni</w:t>
-            </w:r>
-            <w:proofErr w:type="spellEnd"/>
+              <w:t>K. anderssoni</w:t>
+            </w:r>
           </w:p>
         </w:tc>
         <w:tc>
@@ -866,21 +763,8 @@
         <w:t>with</w:t>
       </w:r>
       <w:r>
-        <w:t xml:space="preserve"> E. </w:t>
-      </w:r>
-      <w:proofErr w:type="spellStart"/>
-      <w:r>
-        <w:t>carlsbergi</w:t>
-      </w:r>
-      <w:proofErr w:type="spellEnd"/>
-      <w:r>
-        <w:t xml:space="preserve"> and G. </w:t>
-      </w:r>
-      <w:proofErr w:type="spellStart"/>
-      <w:r>
-        <w:t>nicholsi</w:t>
-      </w:r>
-      <w:proofErr w:type="spellEnd"/>
+        <w:t xml:space="preserve"> E. carlsbergi and G. nicholsi</w:t>
+      </w:r>
       <w:r>
         <w:t xml:space="preserve"> as outliers.</w:t>
       </w:r>
@@ -894,15 +778,7 @@
         </w:numPr>
       </w:pPr>
       <w:r>
-        <w:t xml:space="preserve">Decrease in </w:t>
-      </w:r>
-      <w:proofErr w:type="gramStart"/>
-      <w:r>
-        <w:t>mass</w:t>
-      </w:r>
-      <w:proofErr w:type="gramEnd"/>
-      <w:r>
-        <w:t xml:space="preserve"> specific metabolic rate with weight (expected).</w:t>
+        <w:t>Decrease in mass specific metabolic rate with weight (expected).</w:t>
       </w:r>
     </w:p>
     <w:p>
@@ -995,15 +871,7 @@
         <w:t>igher metabo</w:t>
       </w:r>
       <w:r>
-        <w:t>lic rate at lower temperatures (counter-</w:t>
-      </w:r>
-      <w:proofErr w:type="spellStart"/>
-      <w:r>
-        <w:t>intuative</w:t>
-      </w:r>
-      <w:proofErr w:type="spellEnd"/>
-      <w:r>
-        <w:t>).</w:t>
+        <w:t>lic rate at lower temperatures (counter-intuative).</w:t>
       </w:r>
     </w:p>
     <w:p>
@@ -1080,23 +948,7 @@
         </w:numPr>
       </w:pPr>
       <w:r>
-        <w:t xml:space="preserve">E. </w:t>
-      </w:r>
-      <w:proofErr w:type="spellStart"/>
-      <w:r>
-        <w:t>carlsbergi</w:t>
-      </w:r>
-      <w:proofErr w:type="spellEnd"/>
-      <w:r>
-        <w:t xml:space="preserve"> and G. </w:t>
-      </w:r>
-      <w:proofErr w:type="spellStart"/>
-      <w:r>
-        <w:t>braueri</w:t>
-      </w:r>
-      <w:proofErr w:type="spellEnd"/>
-      <w:r>
-        <w:t xml:space="preserve"> </w:t>
+        <w:t xml:space="preserve">E. carlsbergi and G. braueri </w:t>
       </w:r>
       <w:r>
         <w:t>mostly caught</w:t>
@@ -1135,452 +987,158 @@
       <w:r>
         <w:t xml:space="preserve">E. Antarctica – same value as </w:t>
       </w:r>
-      <w:proofErr w:type="spellStart"/>
       <w:r>
         <w:rPr>
           <w:i/>
         </w:rPr>
-        <w:t>Chaetodon</w:t>
-      </w:r>
-      <w:proofErr w:type="spellEnd"/>
+        <w:t>Chaetodon ulietensis</w:t>
+      </w:r>
+      <w:r>
+        <w:t xml:space="preserve"> (Pacific double-saddle butterflyfish, </w:t>
+      </w:r>
+      <w:r>
+        <w:t>Chaetodontidae</w:t>
+      </w:r>
+      <w:r>
+        <w:t>).</w:t>
+      </w:r>
+    </w:p>
+    <w:p>
+      <w:pPr>
+        <w:pStyle w:val="ListParagraph"/>
+        <w:numPr>
+          <w:ilvl w:val="0"/>
+          <w:numId w:val="7"/>
+        </w:numPr>
+      </w:pPr>
+      <w:r>
+        <w:t xml:space="preserve">G. braueri – same </w:t>
+      </w:r>
+      <w:r>
+        <w:t>value</w:t>
+      </w:r>
+      <w:r>
+        <w:t xml:space="preserve"> as </w:t>
+      </w:r>
       <w:r>
         <w:rPr>
           <w:i/>
         </w:rPr>
-        <w:t xml:space="preserve"> </w:t>
-      </w:r>
-      <w:proofErr w:type="spellStart"/>
+        <w:t>Oncorhynchus nerka</w:t>
+      </w:r>
+      <w:r>
+        <w:t xml:space="preserve"> (sockeye salmon, Salmonidae).</w:t>
+      </w:r>
+    </w:p>
+    <w:p>
+      <w:pPr>
+        <w:pStyle w:val="ListParagraph"/>
+        <w:numPr>
+          <w:ilvl w:val="0"/>
+          <w:numId w:val="7"/>
+        </w:numPr>
+      </w:pPr>
+      <w:r>
+        <w:t xml:space="preserve">K. andersoni – same value as </w:t>
+      </w:r>
       <w:r>
         <w:rPr>
           <w:i/>
         </w:rPr>
-        <w:t>ulietensis</w:t>
-      </w:r>
-      <w:proofErr w:type="spellEnd"/>
-      <w:r>
-        <w:t xml:space="preserve"> (Pacific double-saddle butterflyfish, </w:t>
-      </w:r>
-      <w:proofErr w:type="spellStart"/>
-      <w:r>
-        <w:t>Chaetodontidae</w:t>
-      </w:r>
-      <w:proofErr w:type="spellEnd"/>
-      <w:r>
-        <w:t>).</w:t>
-      </w:r>
-    </w:p>
-    <w:p>
-      <w:pPr>
-        <w:pStyle w:val="ListParagraph"/>
-        <w:numPr>
-          <w:ilvl w:val="0"/>
-          <w:numId w:val="7"/>
-        </w:numPr>
-      </w:pPr>
-      <w:r>
-        <w:t xml:space="preserve">G. </w:t>
-      </w:r>
-      <w:proofErr w:type="spellStart"/>
-      <w:r>
-        <w:t>braueri</w:t>
-      </w:r>
-      <w:proofErr w:type="spellEnd"/>
-      <w:r>
-        <w:t xml:space="preserve"> – same </w:t>
-      </w:r>
-      <w:r>
-        <w:t>value</w:t>
-      </w:r>
-      <w:r>
-        <w:t xml:space="preserve"> as </w:t>
-      </w:r>
-      <w:proofErr w:type="spellStart"/>
+        <w:t xml:space="preserve">Maena maena </w:t>
+      </w:r>
+      <w:r>
+        <w:t xml:space="preserve">(now </w:t>
+      </w:r>
       <w:r>
         <w:rPr>
           <w:i/>
         </w:rPr>
-        <w:t>Oncorhynchus</w:t>
-      </w:r>
-      <w:proofErr w:type="spellEnd"/>
+        <w:t>Spicara maena,</w:t>
+      </w:r>
+      <w:r>
+        <w:t xml:space="preserve"> blotched picarel, Centracanthidae).</w:t>
+      </w:r>
+    </w:p>
+    <w:p>
+      <w:pPr>
+        <w:pStyle w:val="ListParagraph"/>
+        <w:numPr>
+          <w:ilvl w:val="0"/>
+          <w:numId w:val="7"/>
+        </w:numPr>
+      </w:pPr>
+      <w:r>
+        <w:t xml:space="preserve">E. carlsbergi – same values as </w:t>
+      </w:r>
       <w:r>
         <w:rPr>
           <w:i/>
         </w:rPr>
-        <w:t xml:space="preserve"> </w:t>
-      </w:r>
-      <w:proofErr w:type="spellStart"/>
+        <w:t xml:space="preserve">Clupea pallasii </w:t>
+      </w:r>
+      <w:r>
+        <w:t>(Pacific herring, Clupeidae).</w:t>
+      </w:r>
+    </w:p>
+    <w:p>
+      <w:pPr>
+        <w:pStyle w:val="ListParagraph"/>
+        <w:numPr>
+          <w:ilvl w:val="0"/>
+          <w:numId w:val="7"/>
+        </w:numPr>
+      </w:pPr>
+      <w:r>
+        <w:t xml:space="preserve">G. nicholsi – same values as </w:t>
+      </w:r>
       <w:r>
         <w:rPr>
           <w:i/>
         </w:rPr>
-        <w:t>nerka</w:t>
-      </w:r>
-      <w:proofErr w:type="spellEnd"/>
-      <w:r>
-        <w:t xml:space="preserve"> (sockeye salmon, Salmonidae).</w:t>
-      </w:r>
-    </w:p>
-    <w:p>
-      <w:pPr>
-        <w:pStyle w:val="ListParagraph"/>
-        <w:numPr>
-          <w:ilvl w:val="0"/>
-          <w:numId w:val="7"/>
-        </w:numPr>
-      </w:pPr>
-      <w:r>
-        <w:t xml:space="preserve">K. </w:t>
-      </w:r>
-      <w:proofErr w:type="spellStart"/>
-      <w:r>
-        <w:t>andersoni</w:t>
-      </w:r>
-      <w:proofErr w:type="spellEnd"/>
-      <w:r>
-        <w:t xml:space="preserve"> – same value as </w:t>
-      </w:r>
-      <w:proofErr w:type="spellStart"/>
+        <w:t xml:space="preserve">Beryx splendens </w:t>
+      </w:r>
+      <w:r>
+        <w:t xml:space="preserve">(splendid alfonsino, Berycidae) and </w:t>
+      </w:r>
       <w:r>
         <w:rPr>
           <w:i/>
         </w:rPr>
-        <w:t>Maena</w:t>
-      </w:r>
-      <w:proofErr w:type="spellEnd"/>
+        <w:t xml:space="preserve">Osmerus mordax </w:t>
+      </w:r>
+      <w:r>
+        <w:t>(rainbow smelt, Osmeridae).</w:t>
+      </w:r>
+    </w:p>
+    <w:p>
+      <w:pPr>
+        <w:pStyle w:val="ListParagraph"/>
+        <w:numPr>
+          <w:ilvl w:val="0"/>
+          <w:numId w:val="7"/>
+        </w:numPr>
+      </w:pPr>
+      <w:r>
+        <w:t xml:space="preserve">P. bolini – between </w:t>
+      </w:r>
       <w:r>
         <w:rPr>
           <w:i/>
         </w:rPr>
-        <w:t xml:space="preserve"> </w:t>
-      </w:r>
-      <w:proofErr w:type="spellStart"/>
+        <w:t xml:space="preserve">Centrolophus niger </w:t>
+      </w:r>
+      <w:r>
+        <w:t xml:space="preserve">(rudderfish, Centrolophidae) and </w:t>
+      </w:r>
       <w:r>
         <w:rPr>
           <w:i/>
         </w:rPr>
-        <w:t>maena</w:t>
-      </w:r>
-      <w:proofErr w:type="spellEnd"/>
-      <w:r>
-        <w:rPr>
-          <w:i/>
-        </w:rPr>
-        <w:t xml:space="preserve"> </w:t>
-      </w:r>
-      <w:r>
-        <w:t xml:space="preserve">(now </w:t>
-      </w:r>
-      <w:proofErr w:type="spellStart"/>
-      <w:r>
-        <w:rPr>
-          <w:i/>
-        </w:rPr>
-        <w:t>Spicara</w:t>
-      </w:r>
-      <w:proofErr w:type="spellEnd"/>
-      <w:r>
-        <w:rPr>
-          <w:i/>
-        </w:rPr>
-        <w:t xml:space="preserve"> </w:t>
-      </w:r>
-      <w:proofErr w:type="spellStart"/>
-      <w:r>
-        <w:rPr>
-          <w:i/>
-        </w:rPr>
-        <w:t>maena</w:t>
-      </w:r>
-      <w:proofErr w:type="spellEnd"/>
-      <w:r>
-        <w:rPr>
-          <w:i/>
-        </w:rPr>
-        <w:t>,</w:t>
-      </w:r>
-      <w:r>
-        <w:t xml:space="preserve"> blotched </w:t>
-      </w:r>
-      <w:proofErr w:type="spellStart"/>
-      <w:r>
-        <w:t>picarel</w:t>
-      </w:r>
-      <w:proofErr w:type="spellEnd"/>
-      <w:r>
-        <w:t xml:space="preserve">, </w:t>
-      </w:r>
-      <w:proofErr w:type="spellStart"/>
-      <w:r>
-        <w:t>Centracanthidae</w:t>
-      </w:r>
-      <w:proofErr w:type="spellEnd"/>
-      <w:r>
-        <w:t>).</w:t>
-      </w:r>
-    </w:p>
-    <w:p>
-      <w:pPr>
-        <w:pStyle w:val="ListParagraph"/>
-        <w:numPr>
-          <w:ilvl w:val="0"/>
-          <w:numId w:val="7"/>
-        </w:numPr>
-      </w:pPr>
-      <w:r>
-        <w:t xml:space="preserve">E. </w:t>
-      </w:r>
-      <w:proofErr w:type="spellStart"/>
-      <w:r>
-        <w:t>carlsbergi</w:t>
-      </w:r>
-      <w:proofErr w:type="spellEnd"/>
-      <w:r>
-        <w:t xml:space="preserve"> – </w:t>
-      </w:r>
-      <w:proofErr w:type="gramStart"/>
-      <w:r>
-        <w:t>same</w:t>
-      </w:r>
-      <w:proofErr w:type="gramEnd"/>
-      <w:r>
-        <w:t xml:space="preserve"> values as </w:t>
-      </w:r>
-      <w:proofErr w:type="spellStart"/>
-      <w:r>
-        <w:rPr>
-          <w:i/>
-        </w:rPr>
-        <w:t>Clupea</w:t>
-      </w:r>
-      <w:proofErr w:type="spellEnd"/>
-      <w:r>
-        <w:rPr>
-          <w:i/>
-        </w:rPr>
-        <w:t xml:space="preserve"> </w:t>
-      </w:r>
-      <w:proofErr w:type="spellStart"/>
-      <w:r>
-        <w:rPr>
-          <w:i/>
-        </w:rPr>
-        <w:t>pallasii</w:t>
-      </w:r>
-      <w:proofErr w:type="spellEnd"/>
-      <w:r>
-        <w:rPr>
-          <w:i/>
-        </w:rPr>
-        <w:t xml:space="preserve"> </w:t>
-      </w:r>
-      <w:r>
-        <w:t xml:space="preserve">(Pacific herring, </w:t>
-      </w:r>
-      <w:proofErr w:type="spellStart"/>
-      <w:r>
-        <w:t>Clupeidae</w:t>
-      </w:r>
-      <w:proofErr w:type="spellEnd"/>
-      <w:r>
-        <w:t>).</w:t>
-      </w:r>
-    </w:p>
-    <w:p>
-      <w:pPr>
-        <w:pStyle w:val="ListParagraph"/>
-        <w:numPr>
-          <w:ilvl w:val="0"/>
-          <w:numId w:val="7"/>
-        </w:numPr>
-      </w:pPr>
-      <w:r>
-        <w:t xml:space="preserve">G. </w:t>
-      </w:r>
-      <w:proofErr w:type="spellStart"/>
-      <w:r>
-        <w:t>nicholsi</w:t>
-      </w:r>
-      <w:proofErr w:type="spellEnd"/>
-      <w:r>
-        <w:t xml:space="preserve"> – same values as </w:t>
-      </w:r>
-      <w:proofErr w:type="spellStart"/>
-      <w:r>
-        <w:rPr>
-          <w:i/>
-        </w:rPr>
-        <w:t>Beryx</w:t>
-      </w:r>
-      <w:proofErr w:type="spellEnd"/>
-      <w:r>
-        <w:rPr>
-          <w:i/>
-        </w:rPr>
-        <w:t xml:space="preserve"> </w:t>
-      </w:r>
-      <w:proofErr w:type="spellStart"/>
-      <w:r>
-        <w:rPr>
-          <w:i/>
-        </w:rPr>
-        <w:t>splendens</w:t>
-      </w:r>
-      <w:proofErr w:type="spellEnd"/>
-      <w:r>
-        <w:rPr>
-          <w:i/>
-        </w:rPr>
-        <w:t xml:space="preserve"> </w:t>
-      </w:r>
-      <w:r>
-        <w:t xml:space="preserve">(splendid alfonsino, </w:t>
-      </w:r>
-      <w:proofErr w:type="spellStart"/>
-      <w:r>
-        <w:t>Berycidae</w:t>
-      </w:r>
-      <w:proofErr w:type="spellEnd"/>
-      <w:r>
-        <w:t xml:space="preserve">) and </w:t>
-      </w:r>
-      <w:proofErr w:type="spellStart"/>
-      <w:r>
-        <w:rPr>
-          <w:i/>
-        </w:rPr>
-        <w:t>Osmerus</w:t>
-      </w:r>
-      <w:proofErr w:type="spellEnd"/>
-      <w:r>
-        <w:rPr>
-          <w:i/>
-        </w:rPr>
-        <w:t xml:space="preserve"> </w:t>
-      </w:r>
-      <w:proofErr w:type="spellStart"/>
-      <w:r>
-        <w:rPr>
-          <w:i/>
-        </w:rPr>
-        <w:t>mordax</w:t>
-      </w:r>
-      <w:proofErr w:type="spellEnd"/>
-      <w:r>
-        <w:rPr>
-          <w:i/>
-        </w:rPr>
-        <w:t xml:space="preserve"> </w:t>
-      </w:r>
-      <w:r>
-        <w:t xml:space="preserve">(rainbow smelt, </w:t>
-      </w:r>
-      <w:proofErr w:type="spellStart"/>
-      <w:r>
-        <w:t>Osmeridae</w:t>
-      </w:r>
-      <w:proofErr w:type="spellEnd"/>
-      <w:r>
-        <w:t>).</w:t>
-      </w:r>
-    </w:p>
-    <w:p>
-      <w:pPr>
-        <w:pStyle w:val="ListParagraph"/>
-        <w:numPr>
-          <w:ilvl w:val="0"/>
-          <w:numId w:val="7"/>
-        </w:numPr>
-      </w:pPr>
-      <w:r>
-        <w:t xml:space="preserve">P. </w:t>
-      </w:r>
-      <w:proofErr w:type="spellStart"/>
-      <w:r>
-        <w:t>bolini</w:t>
-      </w:r>
-      <w:proofErr w:type="spellEnd"/>
-      <w:r>
-        <w:t xml:space="preserve"> – between </w:t>
-      </w:r>
-      <w:proofErr w:type="spellStart"/>
-      <w:r>
-        <w:rPr>
-          <w:i/>
-        </w:rPr>
-        <w:t>Centrolophus</w:t>
-      </w:r>
-      <w:proofErr w:type="spellEnd"/>
-      <w:r>
-        <w:rPr>
-          <w:i/>
-        </w:rPr>
-        <w:t xml:space="preserve"> </w:t>
-      </w:r>
-      <w:proofErr w:type="spellStart"/>
-      <w:proofErr w:type="gramStart"/>
-      <w:r>
-        <w:rPr>
-          <w:i/>
-        </w:rPr>
-        <w:t>niger</w:t>
-      </w:r>
-      <w:proofErr w:type="spellEnd"/>
-      <w:proofErr w:type="gramEnd"/>
-      <w:r>
-        <w:rPr>
-          <w:i/>
-        </w:rPr>
-        <w:t xml:space="preserve"> </w:t>
-      </w:r>
-      <w:r>
-        <w:t xml:space="preserve">(rudderfish, </w:t>
-      </w:r>
-      <w:proofErr w:type="spellStart"/>
-      <w:r>
-        <w:t>Centrolophidae</w:t>
-      </w:r>
-      <w:proofErr w:type="spellEnd"/>
-      <w:r>
-        <w:t xml:space="preserve">) and </w:t>
-      </w:r>
-      <w:proofErr w:type="spellStart"/>
-      <w:r>
-        <w:rPr>
-          <w:i/>
-        </w:rPr>
-        <w:t>Merluccius</w:t>
-      </w:r>
-      <w:proofErr w:type="spellEnd"/>
-      <w:r>
-        <w:rPr>
-          <w:i/>
-        </w:rPr>
-        <w:t xml:space="preserve"> </w:t>
-      </w:r>
-      <w:proofErr w:type="spellStart"/>
-      <w:r>
-        <w:rPr>
-          <w:i/>
-        </w:rPr>
-        <w:t>merluccius</w:t>
-      </w:r>
-      <w:proofErr w:type="spellEnd"/>
-      <w:r>
-        <w:rPr>
-          <w:i/>
-        </w:rPr>
-        <w:t xml:space="preserve"> </w:t>
-      </w:r>
-      <w:r>
-        <w:t xml:space="preserve">(European hake, </w:t>
-      </w:r>
-      <w:proofErr w:type="spellStart"/>
-      <w:r>
-        <w:t>Gadidae</w:t>
-      </w:r>
-      <w:proofErr w:type="spellEnd"/>
-      <w:r>
-        <w:t xml:space="preserve">). </w:t>
+        <w:t xml:space="preserve">Merluccius merluccius </w:t>
+      </w:r>
+      <w:r>
+        <w:t xml:space="preserve">(European hake, Gadidae). </w:t>
       </w:r>
     </w:p>
     <w:p>
@@ -1595,455 +1153,332 @@
         <w:rPr>
           <w:color w:val="385623" w:themeColor="accent6" w:themeShade="80"/>
         </w:rPr>
-        <w:t>Possible action</w:t>
-      </w:r>
-      <w:proofErr w:type="gramStart"/>
+        <w:t>Possible action?: run data against known RMR and compare.</w:t>
+      </w:r>
+    </w:p>
+    <w:p>
+      <w:pPr>
+        <w:pStyle w:val="Heading3"/>
+      </w:pPr>
+      <w:r>
+        <w:t>K_caud vs. d13C</w:t>
+      </w:r>
+    </w:p>
+    <w:p>
+      <w:pPr>
+        <w:pStyle w:val="Heading4"/>
+      </w:pPr>
+      <w:r>
+        <w:t>Spearman’s Rank Analysis</w:t>
+      </w:r>
+    </w:p>
+    <w:p>
+      <w:pPr>
+        <w:pStyle w:val="ListParagraph"/>
+        <w:numPr>
+          <w:ilvl w:val="0"/>
+          <w:numId w:val="9"/>
+        </w:numPr>
+      </w:pPr>
+      <w:r>
+        <w:t>Significant negative correlation between K_caud and d13C.</w:t>
+      </w:r>
+    </w:p>
+    <w:p>
+      <w:pPr>
+        <w:pStyle w:val="ListParagraph"/>
+        <w:numPr>
+          <w:ilvl w:val="1"/>
+          <w:numId w:val="9"/>
+        </w:numPr>
+      </w:pPr>
+      <w:r>
+        <w:t>Rho = -0.6</w:t>
+      </w:r>
+      <w:r>
+        <w:t>6</w:t>
+      </w:r>
+    </w:p>
+    <w:p>
+      <w:pPr>
+        <w:pStyle w:val="ListParagraph"/>
+        <w:numPr>
+          <w:ilvl w:val="1"/>
+          <w:numId w:val="9"/>
+        </w:numPr>
+      </w:pPr>
+      <w:r>
+        <w:t xml:space="preserve">P = </w:t>
+      </w:r>
+      <w:r>
+        <w:t>1.79 x 10^-11</w:t>
+      </w:r>
+    </w:p>
+    <w:p>
+      <w:pPr>
+        <w:pStyle w:val="Heading4"/>
+      </w:pPr>
+      <w:r>
+        <w:t>Bayesian Analysis</w:t>
+      </w:r>
+      <w:r>
+        <w:t xml:space="preserve"> (without n as a random factor)</w:t>
+      </w:r>
+    </w:p>
+    <w:p>
+      <w:pPr>
+        <w:pStyle w:val="ListParagraph"/>
+        <w:numPr>
+          <w:ilvl w:val="0"/>
+          <w:numId w:val="9"/>
+        </w:numPr>
+      </w:pPr>
+      <w:r>
+        <w:t>All species, except G. nicholsi, plot outside 95% HDPI.</w:t>
+      </w:r>
+    </w:p>
+    <w:p>
+      <w:pPr>
+        <w:pStyle w:val="ListParagraph"/>
+        <w:numPr>
+          <w:ilvl w:val="1"/>
+          <w:numId w:val="9"/>
+        </w:numPr>
+      </w:pPr>
+      <w:r>
+        <w:t>Lower d13C than expected given K_caud.</w:t>
+      </w:r>
+    </w:p>
+    <w:p>
+      <w:pPr>
+        <w:pStyle w:val="ListParagraph"/>
+        <w:numPr>
+          <w:ilvl w:val="1"/>
+          <w:numId w:val="9"/>
+        </w:numPr>
+      </w:pPr>
+      <w:r>
+        <w:t>High metabolic rate for activity level.</w:t>
+      </w:r>
+    </w:p>
+    <w:p>
+      <w:pPr>
+        <w:pStyle w:val="ListParagraph"/>
+        <w:numPr>
+          <w:ilvl w:val="1"/>
+          <w:numId w:val="9"/>
+        </w:numPr>
+      </w:pPr>
+      <w:r>
+        <w:t>C. maderensis is also below the line.</w:t>
+      </w:r>
+    </w:p>
+    <w:p>
+      <w:pPr>
+        <w:pStyle w:val="Heading3"/>
+      </w:pPr>
+      <w:r>
+        <w:t>D18O vs. d13C</w:t>
+      </w:r>
+    </w:p>
+    <w:p>
+      <w:pPr>
+        <w:pStyle w:val="Heading4"/>
+      </w:pPr>
+      <w:r>
+        <w:t>Spearman’s Rank Analysis</w:t>
+      </w:r>
+    </w:p>
+    <w:p>
+      <w:pPr>
+        <w:pStyle w:val="ListParagraph"/>
+        <w:numPr>
+          <w:ilvl w:val="0"/>
+          <w:numId w:val="9"/>
+        </w:numPr>
+      </w:pPr>
+      <w:r>
+        <w:t>Significant positive relationship between d18O and d13C.</w:t>
+      </w:r>
+    </w:p>
+    <w:p>
+      <w:pPr>
+        <w:pStyle w:val="ListParagraph"/>
+        <w:numPr>
+          <w:ilvl w:val="1"/>
+          <w:numId w:val="9"/>
+        </w:numPr>
+      </w:pPr>
+      <w:r>
+        <w:t>Rho = 0.52</w:t>
+      </w:r>
+    </w:p>
+    <w:p>
+      <w:pPr>
+        <w:pStyle w:val="ListParagraph"/>
+        <w:numPr>
+          <w:ilvl w:val="1"/>
+          <w:numId w:val="9"/>
+        </w:numPr>
+      </w:pPr>
+      <w:r>
+        <w:t>P = 8.26 x 10^-7</w:t>
+      </w:r>
+    </w:p>
+    <w:p>
+      <w:pPr>
+        <w:pStyle w:val="ListParagraph"/>
+        <w:numPr>
+          <w:ilvl w:val="1"/>
+          <w:numId w:val="9"/>
+        </w:numPr>
+      </w:pPr>
+      <w:r>
+        <w:t>Increasing MR with increasing temperature.</w:t>
+      </w:r>
+    </w:p>
+    <w:p>
+      <w:pPr>
+        <w:pStyle w:val="Heading4"/>
+      </w:pPr>
+      <w:r>
+        <w:t>Bayesian Analysis (without n as a random factor)</w:t>
+      </w:r>
+    </w:p>
+    <w:p>
+      <w:pPr>
+        <w:pStyle w:val="ListParagraph"/>
+        <w:numPr>
+          <w:ilvl w:val="0"/>
+          <w:numId w:val="6"/>
+        </w:numPr>
+      </w:pPr>
+      <w:r>
+        <w:t>Higher d18O than Sherwood &amp; Rose fishes.</w:t>
+      </w:r>
+    </w:p>
+    <w:p>
+      <w:pPr>
+        <w:pStyle w:val="ListParagraph"/>
+        <w:numPr>
+          <w:ilvl w:val="1"/>
+          <w:numId w:val="6"/>
+        </w:numPr>
+      </w:pPr>
+      <w:r>
+        <w:t>At lower temperatures.</w:t>
+      </w:r>
+    </w:p>
+    <w:p>
+      <w:pPr>
+        <w:pStyle w:val="ListParagraph"/>
+        <w:numPr>
+          <w:ilvl w:val="0"/>
+          <w:numId w:val="6"/>
+        </w:numPr>
+      </w:pPr>
+      <w:r>
+        <w:t>G. nicholsi and E. carlsbergi plot</w:t>
+      </w:r>
+      <w:r>
+        <w:t xml:space="preserve"> within </w:t>
+      </w:r>
+      <w:r>
+        <w:t>95% HDPI</w:t>
+      </w:r>
+      <w:r>
+        <w:t>.</w:t>
+      </w:r>
+    </w:p>
+    <w:p>
+      <w:pPr>
+        <w:pStyle w:val="ListParagraph"/>
+        <w:numPr>
+          <w:ilvl w:val="0"/>
+          <w:numId w:val="6"/>
+        </w:numPr>
+      </w:pPr>
+      <w:r>
+        <w:t>K. ander</w:t>
+      </w:r>
+      <w:r>
+        <w:t>s</w:t>
+      </w:r>
+      <w:r>
+        <w:t xml:space="preserve">soni, E. Antarctica and G. braueri </w:t>
+      </w:r>
+      <w:r>
+        <w:t xml:space="preserve">(and P. bolini, just) </w:t>
+      </w:r>
+      <w:r>
+        <w:t>all plotting below the line.</w:t>
+      </w:r>
+    </w:p>
+    <w:p>
+      <w:pPr>
+        <w:pStyle w:val="ListParagraph"/>
+        <w:numPr>
+          <w:ilvl w:val="1"/>
+          <w:numId w:val="6"/>
+        </w:numPr>
+      </w:pPr>
+      <w:r>
+        <w:t>Lower d13C than expected given d18O.</w:t>
+      </w:r>
+    </w:p>
+    <w:p>
+      <w:pPr>
+        <w:pStyle w:val="ListParagraph"/>
+        <w:numPr>
+          <w:ilvl w:val="1"/>
+          <w:numId w:val="6"/>
+        </w:numPr>
+      </w:pPr>
+      <w:r>
+        <w:t>High metabolic rate for temperature.</w:t>
+      </w:r>
+    </w:p>
+    <w:p>
+      <w:pPr>
+        <w:pStyle w:val="ListParagraph"/>
+        <w:numPr>
+          <w:ilvl w:val="1"/>
+          <w:numId w:val="6"/>
+        </w:numPr>
+      </w:pPr>
+      <w:r>
+        <w:lastRenderedPageBreak/>
+        <w:t>But C. maderensis plots outside HDPI as well.</w:t>
+      </w:r>
+    </w:p>
+    <w:p>
+      <w:pPr>
+        <w:pStyle w:val="ListParagraph"/>
+        <w:numPr>
+          <w:ilvl w:val="1"/>
+          <w:numId w:val="6"/>
+        </w:numPr>
+      </w:pPr>
+      <w:r>
+        <w:t>Not metabolic cold adaptation,</w:t>
+      </w:r>
+      <w:r>
+        <w:t xml:space="preserve"> or it would affect all of them?</w:t>
+      </w:r>
+    </w:p>
+    <w:p>
+      <w:pPr>
+        <w:pStyle w:val="ListParagraph"/>
+        <w:numPr>
+          <w:ilvl w:val="0"/>
+          <w:numId w:val="6"/>
+        </w:numPr>
+      </w:pPr>
       <w:r>
         <w:rPr>
           <w:color w:val="385623" w:themeColor="accent6" w:themeShade="80"/>
         </w:rPr>
-        <w:t>?:</w:t>
-      </w:r>
-      <w:proofErr w:type="gramEnd"/>
-      <w:r>
-        <w:rPr>
-          <w:color w:val="385623" w:themeColor="accent6" w:themeShade="80"/>
-        </w:rPr>
-        <w:t xml:space="preserve"> run data against known RMR and compare.</w:t>
-      </w:r>
-    </w:p>
-    <w:p>
-      <w:pPr>
-        <w:pStyle w:val="Heading3"/>
-      </w:pPr>
-      <w:proofErr w:type="spellStart"/>
-      <w:r>
-        <w:t>K_caud</w:t>
-      </w:r>
-      <w:proofErr w:type="spellEnd"/>
-      <w:r>
-        <w:t xml:space="preserve"> vs. d13C</w:t>
-      </w:r>
-    </w:p>
-    <w:p>
-      <w:pPr>
-        <w:pStyle w:val="Heading4"/>
-      </w:pPr>
-      <w:r>
-        <w:t>Spearman’s Rank Analysis</w:t>
-      </w:r>
-    </w:p>
-    <w:p>
-      <w:pPr>
-        <w:pStyle w:val="ListParagraph"/>
-        <w:numPr>
-          <w:ilvl w:val="0"/>
-          <w:numId w:val="9"/>
-        </w:numPr>
-      </w:pPr>
-      <w:r>
-        <w:t xml:space="preserve">Significant negative correlation between </w:t>
-      </w:r>
-      <w:proofErr w:type="spellStart"/>
-      <w:r>
-        <w:t>K_caud</w:t>
-      </w:r>
-      <w:proofErr w:type="spellEnd"/>
-      <w:r>
-        <w:t xml:space="preserve"> and d13C.</w:t>
-      </w:r>
-    </w:p>
-    <w:p>
-      <w:pPr>
-        <w:pStyle w:val="ListParagraph"/>
-        <w:numPr>
-          <w:ilvl w:val="1"/>
-          <w:numId w:val="9"/>
-        </w:numPr>
-      </w:pPr>
-      <w:r>
-        <w:t>Rho = -0.6</w:t>
-      </w:r>
-      <w:r>
-        <w:t>6</w:t>
-      </w:r>
-    </w:p>
-    <w:p>
-      <w:pPr>
-        <w:pStyle w:val="ListParagraph"/>
-        <w:numPr>
-          <w:ilvl w:val="1"/>
-          <w:numId w:val="9"/>
-        </w:numPr>
-      </w:pPr>
-      <w:r>
-        <w:t xml:space="preserve">P = </w:t>
-      </w:r>
-      <w:r>
-        <w:t>1.79 x 10^-11</w:t>
-      </w:r>
-    </w:p>
-    <w:p>
-      <w:pPr>
-        <w:pStyle w:val="Heading4"/>
-      </w:pPr>
-      <w:r>
-        <w:t>Bayesian Analysis</w:t>
-      </w:r>
-      <w:r>
-        <w:t xml:space="preserve"> (without n as a random factor)</w:t>
-      </w:r>
-    </w:p>
-    <w:p>
-      <w:pPr>
-        <w:pStyle w:val="ListParagraph"/>
-        <w:numPr>
-          <w:ilvl w:val="0"/>
-          <w:numId w:val="9"/>
-        </w:numPr>
-      </w:pPr>
-      <w:r>
-        <w:t xml:space="preserve">All species, except G. </w:t>
-      </w:r>
-      <w:proofErr w:type="spellStart"/>
-      <w:r>
-        <w:t>nicholsi</w:t>
-      </w:r>
-      <w:proofErr w:type="spellEnd"/>
-      <w:r>
-        <w:t>, plot outside 95% HDPI.</w:t>
-      </w:r>
-    </w:p>
-    <w:p>
-      <w:pPr>
-        <w:pStyle w:val="ListParagraph"/>
-        <w:numPr>
-          <w:ilvl w:val="1"/>
-          <w:numId w:val="9"/>
-        </w:numPr>
-      </w:pPr>
-      <w:r>
-        <w:t xml:space="preserve">Lower d13C than expected given </w:t>
-      </w:r>
-      <w:proofErr w:type="spellStart"/>
-      <w:r>
-        <w:t>K_caud</w:t>
-      </w:r>
-      <w:proofErr w:type="spellEnd"/>
-      <w:r>
-        <w:t>.</w:t>
-      </w:r>
-    </w:p>
-    <w:p>
-      <w:pPr>
-        <w:pStyle w:val="ListParagraph"/>
-        <w:numPr>
-          <w:ilvl w:val="1"/>
-          <w:numId w:val="9"/>
-        </w:numPr>
-      </w:pPr>
-      <w:r>
-        <w:t>High metabolic rate for activity level.</w:t>
-      </w:r>
-    </w:p>
-    <w:p>
-      <w:pPr>
-        <w:pStyle w:val="ListParagraph"/>
-        <w:numPr>
-          <w:ilvl w:val="1"/>
-          <w:numId w:val="9"/>
-        </w:numPr>
-      </w:pPr>
-      <w:r>
-        <w:t xml:space="preserve">C. </w:t>
-      </w:r>
-      <w:proofErr w:type="spellStart"/>
-      <w:r>
-        <w:t>maderensis</w:t>
-      </w:r>
-      <w:proofErr w:type="spellEnd"/>
-      <w:r>
-        <w:t xml:space="preserve"> is also below the line.</w:t>
-      </w:r>
-    </w:p>
-    <w:p>
-      <w:pPr>
-        <w:pStyle w:val="Heading3"/>
-      </w:pPr>
-      <w:r>
-        <w:t>D18O vs. d13C</w:t>
-      </w:r>
-    </w:p>
-    <w:p>
-      <w:pPr>
-        <w:pStyle w:val="Heading4"/>
-      </w:pPr>
-      <w:r>
-        <w:t>Spearman’s Rank Analysis</w:t>
-      </w:r>
-    </w:p>
-    <w:p>
-      <w:pPr>
-        <w:pStyle w:val="ListParagraph"/>
-        <w:numPr>
-          <w:ilvl w:val="0"/>
-          <w:numId w:val="9"/>
-        </w:numPr>
-      </w:pPr>
-      <w:r>
-        <w:t>Significant positive relationship between d18O and d13C.</w:t>
-      </w:r>
-    </w:p>
-    <w:p>
-      <w:pPr>
-        <w:pStyle w:val="ListParagraph"/>
-        <w:numPr>
-          <w:ilvl w:val="1"/>
-          <w:numId w:val="9"/>
-        </w:numPr>
-      </w:pPr>
-      <w:r>
-        <w:t>Rho = 0.52</w:t>
-      </w:r>
-    </w:p>
-    <w:p>
-      <w:pPr>
-        <w:pStyle w:val="ListParagraph"/>
-        <w:numPr>
-          <w:ilvl w:val="1"/>
-          <w:numId w:val="9"/>
-        </w:numPr>
-      </w:pPr>
-      <w:r>
-        <w:t>P = 8.26 x 10^-7</w:t>
-      </w:r>
-    </w:p>
-    <w:p>
-      <w:pPr>
-        <w:pStyle w:val="ListParagraph"/>
-        <w:numPr>
-          <w:ilvl w:val="1"/>
-          <w:numId w:val="9"/>
-        </w:numPr>
-      </w:pPr>
-      <w:r>
-        <w:t>Increasing MR with increasing temperature.</w:t>
-      </w:r>
-    </w:p>
-    <w:p>
-      <w:pPr>
-        <w:pStyle w:val="Heading4"/>
-      </w:pPr>
-      <w:r>
-        <w:t>Bayesian Analysis (without n as a random factor)</w:t>
-      </w:r>
-    </w:p>
-    <w:p>
-      <w:pPr>
-        <w:pStyle w:val="ListParagraph"/>
-        <w:numPr>
-          <w:ilvl w:val="0"/>
-          <w:numId w:val="6"/>
-        </w:numPr>
-      </w:pPr>
-      <w:r>
-        <w:t>Higher d18O than Sherwood &amp; Rose fishes.</w:t>
-      </w:r>
-    </w:p>
-    <w:p>
-      <w:pPr>
-        <w:pStyle w:val="ListParagraph"/>
-        <w:numPr>
-          <w:ilvl w:val="1"/>
-          <w:numId w:val="6"/>
-        </w:numPr>
-      </w:pPr>
-      <w:r>
-        <w:t>At lower temperatures.</w:t>
-      </w:r>
-    </w:p>
-    <w:p>
-      <w:pPr>
-        <w:pStyle w:val="ListParagraph"/>
-        <w:numPr>
-          <w:ilvl w:val="0"/>
-          <w:numId w:val="6"/>
-        </w:numPr>
-      </w:pPr>
-      <w:r>
-        <w:t xml:space="preserve">G. </w:t>
-      </w:r>
-      <w:proofErr w:type="spellStart"/>
-      <w:r>
-        <w:t>nicholsi</w:t>
-      </w:r>
-      <w:proofErr w:type="spellEnd"/>
-      <w:r>
-        <w:t xml:space="preserve"> and E. </w:t>
-      </w:r>
-      <w:proofErr w:type="spellStart"/>
-      <w:r>
-        <w:t>carlsbergi</w:t>
-      </w:r>
-      <w:proofErr w:type="spellEnd"/>
-      <w:r>
-        <w:t xml:space="preserve"> plot</w:t>
-      </w:r>
-      <w:r>
-        <w:t xml:space="preserve"> within </w:t>
-      </w:r>
-      <w:r>
-        <w:t>95% HDPI</w:t>
-      </w:r>
-      <w:r>
-        <w:t>.</w:t>
-      </w:r>
-    </w:p>
-    <w:p>
-      <w:pPr>
-        <w:pStyle w:val="ListParagraph"/>
-        <w:numPr>
-          <w:ilvl w:val="0"/>
-          <w:numId w:val="6"/>
-        </w:numPr>
-      </w:pPr>
-      <w:r>
-        <w:t xml:space="preserve">K. </w:t>
-      </w:r>
-      <w:proofErr w:type="spellStart"/>
-      <w:r>
-        <w:t>ander</w:t>
-      </w:r>
-      <w:r>
-        <w:t>s</w:t>
-      </w:r>
-      <w:r>
-        <w:t>soni</w:t>
-      </w:r>
-      <w:proofErr w:type="spellEnd"/>
-      <w:r>
-        <w:t xml:space="preserve">, E. Antarctica and G. </w:t>
-      </w:r>
-      <w:proofErr w:type="spellStart"/>
-      <w:r>
-        <w:t>braueri</w:t>
-      </w:r>
-      <w:proofErr w:type="spellEnd"/>
-      <w:r>
-        <w:t xml:space="preserve"> </w:t>
-      </w:r>
-      <w:r>
-        <w:t xml:space="preserve">(and P. </w:t>
-      </w:r>
-      <w:proofErr w:type="spellStart"/>
-      <w:r>
-        <w:t>bolini</w:t>
-      </w:r>
-      <w:proofErr w:type="spellEnd"/>
-      <w:r>
-        <w:t xml:space="preserve">, just) </w:t>
-      </w:r>
-      <w:r>
-        <w:t>all plotting below the line.</w:t>
-      </w:r>
-    </w:p>
-    <w:p>
-      <w:pPr>
-        <w:pStyle w:val="ListParagraph"/>
-        <w:numPr>
-          <w:ilvl w:val="1"/>
-          <w:numId w:val="6"/>
-        </w:numPr>
-      </w:pPr>
-      <w:r>
-        <w:t>Lower d13C than expected given d18O.</w:t>
-      </w:r>
-    </w:p>
-    <w:p>
-      <w:pPr>
-        <w:pStyle w:val="ListParagraph"/>
-        <w:numPr>
-          <w:ilvl w:val="1"/>
-          <w:numId w:val="6"/>
-        </w:numPr>
-      </w:pPr>
-      <w:r>
-        <w:t>High metabolic rate for temperature.</w:t>
-      </w:r>
-    </w:p>
-    <w:p>
-      <w:pPr>
-        <w:pStyle w:val="ListParagraph"/>
-        <w:numPr>
-          <w:ilvl w:val="1"/>
-          <w:numId w:val="6"/>
-        </w:numPr>
-      </w:pPr>
-      <w:proofErr w:type="gramStart"/>
-      <w:r>
-        <w:lastRenderedPageBreak/>
-        <w:t>But</w:t>
-      </w:r>
-      <w:proofErr w:type="gramEnd"/>
-      <w:r>
-        <w:t xml:space="preserve"> C. </w:t>
-      </w:r>
-      <w:proofErr w:type="spellStart"/>
-      <w:r>
-        <w:t>maderensis</w:t>
-      </w:r>
-      <w:proofErr w:type="spellEnd"/>
-      <w:r>
-        <w:t xml:space="preserve"> plots outside HDPI as well.</w:t>
-      </w:r>
-    </w:p>
-    <w:p>
-      <w:pPr>
-        <w:pStyle w:val="ListParagraph"/>
-        <w:numPr>
-          <w:ilvl w:val="1"/>
-          <w:numId w:val="6"/>
-        </w:numPr>
-      </w:pPr>
-      <w:r>
-        <w:t xml:space="preserve">Not metabolic cold </w:t>
-      </w:r>
-      <w:proofErr w:type="gramStart"/>
-      <w:r>
-        <w:t>adaptation,</w:t>
-      </w:r>
-      <w:proofErr w:type="gramEnd"/>
-      <w:r>
-        <w:t xml:space="preserve"> or it would affect all of them?</w:t>
-      </w:r>
-    </w:p>
-    <w:p>
-      <w:pPr>
-        <w:pStyle w:val="ListParagraph"/>
-        <w:numPr>
-          <w:ilvl w:val="0"/>
-          <w:numId w:val="6"/>
-        </w:numPr>
-      </w:pPr>
-      <w:r>
-        <w:rPr>
-          <w:color w:val="385623" w:themeColor="accent6" w:themeShade="80"/>
-        </w:rPr>
-        <w:t>Possible action</w:t>
-      </w:r>
-      <w:proofErr w:type="gramStart"/>
-      <w:r>
-        <w:rPr>
-          <w:color w:val="385623" w:themeColor="accent6" w:themeShade="80"/>
-        </w:rPr>
-        <w:t>?:</w:t>
-      </w:r>
-      <w:proofErr w:type="gramEnd"/>
-      <w:r>
-        <w:rPr>
-          <w:color w:val="385623" w:themeColor="accent6" w:themeShade="80"/>
-        </w:rPr>
-        <w:t xml:space="preserve"> look into metabolic cold adaptation.</w:t>
+        <w:t>Possible action?: look into metabolic cold adaptation.</w:t>
       </w:r>
     </w:p>
     <w:p>
@@ -2058,44 +1493,48 @@
         <w:rPr>
           <w:color w:val="FF0000"/>
         </w:rPr>
-        <w:t xml:space="preserve">Note: cannot do against </w:t>
-      </w:r>
-      <w:proofErr w:type="gramStart"/>
+        <w:t>Note: cannot do against weights as they are max. weights and missing for many species.</w:t>
+      </w:r>
+    </w:p>
+    <w:p>
+      <w:pPr>
+        <w:pStyle w:val="Heading2"/>
+      </w:pPr>
+      <w:r>
+        <w:t>M-Values – Initial Analysis</w:t>
+      </w:r>
+    </w:p>
+    <w:p>
+      <w:pPr>
+        <w:pStyle w:val="ListParagraph"/>
+        <w:numPr>
+          <w:ilvl w:val="0"/>
+          <w:numId w:val="16"/>
+        </w:numPr>
+      </w:pPr>
       <w:r>
         <w:rPr>
           <w:color w:val="FF0000"/>
         </w:rPr>
-        <w:t>weights</w:t>
-      </w:r>
-      <w:proofErr w:type="gramEnd"/>
+        <w:t>Action: do with species/station as a random factor</w:t>
+      </w:r>
+    </w:p>
+    <w:p>
+      <w:pPr>
+        <w:pStyle w:val="ListParagraph"/>
+        <w:numPr>
+          <w:ilvl w:val="0"/>
+          <w:numId w:val="16"/>
+        </w:numPr>
+      </w:pPr>
       <w:r>
         <w:rPr>
           <w:color w:val="FF0000"/>
         </w:rPr>
-        <w:t xml:space="preserve"> as they are max. </w:t>
-      </w:r>
-      <w:proofErr w:type="gramStart"/>
-      <w:r>
-        <w:rPr>
-          <w:color w:val="FF0000"/>
-        </w:rPr>
-        <w:t>weights</w:t>
-      </w:r>
-      <w:proofErr w:type="gramEnd"/>
-      <w:r>
-        <w:rPr>
-          <w:color w:val="FF0000"/>
-        </w:rPr>
-        <w:t xml:space="preserve"> and missing for many species.</w:t>
-      </w:r>
-    </w:p>
-    <w:p>
-      <w:pPr>
-        <w:pStyle w:val="Heading2"/>
-      </w:pPr>
-      <w:r>
-        <w:t>M-Values – Initial Analysis</w:t>
-      </w:r>
+        <w:t>Action: compare models</w:t>
+      </w:r>
+      <w:bookmarkStart w:id="0" w:name="_GoBack"/>
+      <w:bookmarkEnd w:id="0"/>
     </w:p>
     <w:p>
       <w:pPr>
@@ -2105,8 +1544,6 @@
           <w:numId w:val="15"/>
         </w:numPr>
       </w:pPr>
-      <w:bookmarkStart w:id="0" w:name="_GoBack"/>
-      <w:bookmarkEnd w:id="0"/>
       <w:r>
         <w:t>0.14</w:t>
       </w:r>
@@ -2154,23 +1591,7 @@
         </w:numPr>
       </w:pPr>
       <w:r>
-        <w:t xml:space="preserve">E. Antarctica, G. </w:t>
-      </w:r>
-      <w:proofErr w:type="spellStart"/>
-      <w:r>
-        <w:t>braueri</w:t>
-      </w:r>
-      <w:proofErr w:type="spellEnd"/>
-      <w:r>
-        <w:t xml:space="preserve"> and K. </w:t>
-      </w:r>
-      <w:proofErr w:type="spellStart"/>
-      <w:r>
-        <w:t>andersoni</w:t>
-      </w:r>
-      <w:proofErr w:type="spellEnd"/>
-      <w:r>
-        <w:t xml:space="preserve"> all have high M values.</w:t>
+        <w:t>E. Antarctica, G. braueri and K. andersoni all have high M values.</w:t>
       </w:r>
     </w:p>
     <w:p>
@@ -2182,44 +1603,15 @@
         </w:numPr>
       </w:pPr>
       <w:r>
-        <w:t xml:space="preserve">G. </w:t>
-      </w:r>
-      <w:proofErr w:type="spellStart"/>
-      <w:r>
-        <w:t>nicholsi</w:t>
-      </w:r>
-      <w:proofErr w:type="spellEnd"/>
-      <w:r>
-        <w:t xml:space="preserve"> and E. </w:t>
-      </w:r>
-      <w:proofErr w:type="spellStart"/>
-      <w:r>
-        <w:t>carlsbergi</w:t>
-      </w:r>
-      <w:proofErr w:type="spellEnd"/>
-      <w:r>
-        <w:t xml:space="preserve"> have low M values, with P. </w:t>
-      </w:r>
-      <w:proofErr w:type="spellStart"/>
-      <w:r>
-        <w:t>bolini</w:t>
-      </w:r>
-      <w:proofErr w:type="spellEnd"/>
-      <w:r>
-        <w:t xml:space="preserve"> straddling but on lower end.</w:t>
+        <w:t>G. nicholsi and E. carlsbergi have low M values, with P. bolini straddling but on lower end.</w:t>
       </w:r>
     </w:p>
     <w:p>
       <w:pPr>
         <w:pStyle w:val="Heading4"/>
       </w:pPr>
-      <w:proofErr w:type="spellStart"/>
-      <w:r>
-        <w:t>Kruskal</w:t>
-      </w:r>
-      <w:proofErr w:type="spellEnd"/>
-      <w:r>
-        <w:t>-Wallis Test</w:t>
+      <w:r>
+        <w:t>Kruskal-Wallis Test</w:t>
       </w:r>
     </w:p>
     <w:p>
@@ -2272,13 +1664,8 @@
           <w:numId w:val="12"/>
         </w:numPr>
       </w:pPr>
-      <w:proofErr w:type="spellStart"/>
-      <w:r>
-        <w:t>Df</w:t>
-      </w:r>
-      <w:proofErr w:type="spellEnd"/>
-      <w:r>
-        <w:t xml:space="preserve"> = 5</w:t>
+      <w:r>
+        <w:t>Df = 5</w:t>
       </w:r>
     </w:p>
     <w:p>
@@ -2332,13 +1719,8 @@
           </w:tcPr>
           <w:p>
             <w:r>
-              <w:t xml:space="preserve">E. </w:t>
-            </w:r>
-            <w:proofErr w:type="spellStart"/>
-            <w:r>
-              <w:t>antarctica</w:t>
-            </w:r>
-            <w:proofErr w:type="spellEnd"/>
+              <w:t>E. antarctica</w:t>
+            </w:r>
           </w:p>
         </w:tc>
         <w:tc>
@@ -2347,13 +1729,8 @@
           </w:tcPr>
           <w:p>
             <w:r>
-              <w:t xml:space="preserve">E. </w:t>
-            </w:r>
-            <w:proofErr w:type="spellStart"/>
-            <w:r>
-              <w:t>carlsbergi</w:t>
-            </w:r>
-            <w:proofErr w:type="spellEnd"/>
+              <w:t>E. carlsbergi</w:t>
+            </w:r>
           </w:p>
         </w:tc>
         <w:tc>
@@ -2362,13 +1739,8 @@
           </w:tcPr>
           <w:p>
             <w:r>
-              <w:t xml:space="preserve">G. </w:t>
-            </w:r>
-            <w:proofErr w:type="spellStart"/>
-            <w:r>
-              <w:t>braueri</w:t>
-            </w:r>
-            <w:proofErr w:type="spellEnd"/>
+              <w:t>G. braueri</w:t>
+            </w:r>
           </w:p>
         </w:tc>
         <w:tc>
@@ -2377,13 +1749,8 @@
           </w:tcPr>
           <w:p>
             <w:r>
-              <w:t xml:space="preserve">G. </w:t>
-            </w:r>
-            <w:proofErr w:type="spellStart"/>
-            <w:r>
-              <w:t>nicholsi</w:t>
-            </w:r>
-            <w:proofErr w:type="spellEnd"/>
+              <w:t>G. nicholsi</w:t>
+            </w:r>
           </w:p>
         </w:tc>
         <w:tc>
@@ -2392,13 +1759,8 @@
           </w:tcPr>
           <w:p>
             <w:r>
-              <w:t xml:space="preserve">P. </w:t>
-            </w:r>
-            <w:proofErr w:type="spellStart"/>
-            <w:r>
-              <w:t>bolini</w:t>
-            </w:r>
-            <w:proofErr w:type="spellEnd"/>
+              <w:t>P. bolini</w:t>
+            </w:r>
           </w:p>
         </w:tc>
         <w:tc>
@@ -2407,13 +1769,8 @@
           </w:tcPr>
           <w:p>
             <w:r>
-              <w:t xml:space="preserve">K. </w:t>
-            </w:r>
-            <w:proofErr w:type="spellStart"/>
-            <w:r>
-              <w:t>anderssoni</w:t>
-            </w:r>
-            <w:proofErr w:type="spellEnd"/>
+              <w:t>K. anderssoni</w:t>
+            </w:r>
           </w:p>
         </w:tc>
       </w:tr>
@@ -2493,13 +1850,8 @@
           </w:tcPr>
           <w:p>
             <w:r>
-              <w:t xml:space="preserve">E. </w:t>
-            </w:r>
-            <w:proofErr w:type="spellStart"/>
-            <w:r>
-              <w:t>carlsbergi</w:t>
-            </w:r>
-            <w:proofErr w:type="spellEnd"/>
+              <w:t>E. carlsbergi</w:t>
+            </w:r>
           </w:p>
         </w:tc>
         <w:tc>
@@ -2568,13 +1920,8 @@
           </w:tcPr>
           <w:p>
             <w:r>
-              <w:t xml:space="preserve">G. </w:t>
-            </w:r>
-            <w:proofErr w:type="spellStart"/>
-            <w:r>
-              <w:t>braueri</w:t>
-            </w:r>
-            <w:proofErr w:type="spellEnd"/>
+              <w:t>G. braueri</w:t>
+            </w:r>
           </w:p>
         </w:tc>
         <w:tc>
@@ -2644,13 +1991,8 @@
           </w:tcPr>
           <w:p>
             <w:r>
-              <w:t xml:space="preserve">G. </w:t>
-            </w:r>
-            <w:proofErr w:type="spellStart"/>
-            <w:r>
-              <w:t>nicholsi</w:t>
-            </w:r>
-            <w:proofErr w:type="spellEnd"/>
+              <w:t>G. nicholsi</w:t>
+            </w:r>
           </w:p>
         </w:tc>
         <w:tc>
@@ -2721,13 +2063,8 @@
           </w:tcPr>
           <w:p>
             <w:r>
-              <w:t xml:space="preserve">P. </w:t>
-            </w:r>
-            <w:proofErr w:type="spellStart"/>
-            <w:r>
-              <w:t>bolini</w:t>
-            </w:r>
-            <w:proofErr w:type="spellEnd"/>
+              <w:t>P. bolini</w:t>
+            </w:r>
           </w:p>
         </w:tc>
         <w:tc>
@@ -2799,13 +2136,8 @@
           </w:tcPr>
           <w:p>
             <w:r>
-              <w:t xml:space="preserve">K. </w:t>
-            </w:r>
-            <w:proofErr w:type="spellStart"/>
-            <w:r>
-              <w:t>anderssoni</w:t>
-            </w:r>
-            <w:proofErr w:type="spellEnd"/>
+              <w:t>K. anderssoni</w:t>
+            </w:r>
           </w:p>
         </w:tc>
         <w:tc>
@@ -2917,13 +2249,8 @@
           </w:tcPr>
           <w:p>
             <w:r>
-              <w:t xml:space="preserve">E. </w:t>
-            </w:r>
-            <w:proofErr w:type="spellStart"/>
-            <w:r>
-              <w:t>antarctica</w:t>
-            </w:r>
-            <w:proofErr w:type="spellEnd"/>
+              <w:t>E. antarctica</w:t>
+            </w:r>
           </w:p>
         </w:tc>
         <w:tc>
@@ -2932,13 +2259,8 @@
           </w:tcPr>
           <w:p>
             <w:r>
-              <w:t xml:space="preserve">E. </w:t>
-            </w:r>
-            <w:proofErr w:type="spellStart"/>
-            <w:r>
-              <w:t>carlsbergi</w:t>
-            </w:r>
-            <w:proofErr w:type="spellEnd"/>
+              <w:t>E. carlsbergi</w:t>
+            </w:r>
           </w:p>
         </w:tc>
         <w:tc>
@@ -2947,13 +2269,8 @@
           </w:tcPr>
           <w:p>
             <w:r>
-              <w:t xml:space="preserve">G. </w:t>
-            </w:r>
-            <w:proofErr w:type="spellStart"/>
-            <w:r>
-              <w:t>braueri</w:t>
-            </w:r>
-            <w:proofErr w:type="spellEnd"/>
+              <w:t>G. braueri</w:t>
+            </w:r>
           </w:p>
         </w:tc>
         <w:tc>
@@ -2962,13 +2279,8 @@
           </w:tcPr>
           <w:p>
             <w:r>
-              <w:t xml:space="preserve">G. </w:t>
-            </w:r>
-            <w:proofErr w:type="spellStart"/>
-            <w:r>
-              <w:t>nicholsi</w:t>
-            </w:r>
-            <w:proofErr w:type="spellEnd"/>
+              <w:t>G. nicholsi</w:t>
+            </w:r>
           </w:p>
         </w:tc>
         <w:tc>
@@ -2977,13 +2289,8 @@
           </w:tcPr>
           <w:p>
             <w:r>
-              <w:t xml:space="preserve">P. </w:t>
-            </w:r>
-            <w:proofErr w:type="spellStart"/>
-            <w:r>
-              <w:t>bolini</w:t>
-            </w:r>
-            <w:proofErr w:type="spellEnd"/>
+              <w:t>P. bolini</w:t>
+            </w:r>
           </w:p>
         </w:tc>
         <w:tc>
@@ -2992,13 +2299,8 @@
           </w:tcPr>
           <w:p>
             <w:r>
-              <w:t xml:space="preserve">K. </w:t>
-            </w:r>
-            <w:proofErr w:type="spellStart"/>
-            <w:r>
-              <w:t>anderssoni</w:t>
-            </w:r>
-            <w:proofErr w:type="spellEnd"/>
+              <w:t>K. anderssoni</w:t>
+            </w:r>
           </w:p>
         </w:tc>
       </w:tr>
@@ -3078,13 +2380,8 @@
           </w:tcPr>
           <w:p>
             <w:r>
-              <w:t xml:space="preserve">E. </w:t>
-            </w:r>
-            <w:proofErr w:type="spellStart"/>
-            <w:r>
-              <w:t>carlsbergi</w:t>
-            </w:r>
-            <w:proofErr w:type="spellEnd"/>
+              <w:t>E. carlsbergi</w:t>
+            </w:r>
           </w:p>
         </w:tc>
         <w:tc>
@@ -3156,13 +2453,8 @@
           </w:tcPr>
           <w:p>
             <w:r>
-              <w:t xml:space="preserve">G. </w:t>
-            </w:r>
-            <w:proofErr w:type="spellStart"/>
-            <w:r>
-              <w:t>braueri</w:t>
-            </w:r>
-            <w:proofErr w:type="spellEnd"/>
+              <w:t>G. braueri</w:t>
+            </w:r>
           </w:p>
         </w:tc>
         <w:tc>
@@ -3232,13 +2524,8 @@
           </w:tcPr>
           <w:p>
             <w:r>
-              <w:t xml:space="preserve">G. </w:t>
-            </w:r>
-            <w:proofErr w:type="spellStart"/>
-            <w:r>
-              <w:t>nicholsi</w:t>
-            </w:r>
-            <w:proofErr w:type="spellEnd"/>
+              <w:t>G. nicholsi</w:t>
+            </w:r>
           </w:p>
         </w:tc>
         <w:tc>
@@ -3309,13 +2596,8 @@
           </w:tcPr>
           <w:p>
             <w:r>
-              <w:t xml:space="preserve">P. </w:t>
-            </w:r>
-            <w:proofErr w:type="spellStart"/>
-            <w:r>
-              <w:t>bolini</w:t>
-            </w:r>
-            <w:proofErr w:type="spellEnd"/>
+              <w:t>P. bolini</w:t>
+            </w:r>
           </w:p>
         </w:tc>
         <w:tc>
@@ -3387,13 +2669,8 @@
           </w:tcPr>
           <w:p>
             <w:r>
-              <w:t xml:space="preserve">K. </w:t>
-            </w:r>
-            <w:proofErr w:type="spellStart"/>
-            <w:r>
-              <w:t>anderssoni</w:t>
-            </w:r>
-            <w:proofErr w:type="spellEnd"/>
+              <w:t>K. anderssoni</w:t>
+            </w:r>
           </w:p>
         </w:tc>
         <w:tc>
@@ -3478,6 +2755,14 @@
     </w:p>
     <w:p>
       <w:pPr>
+        <w:pStyle w:val="Heading4"/>
+      </w:pPr>
+      <w:r>
+        <w:t>Plot</w:t>
+      </w:r>
+    </w:p>
+    <w:p>
+      <w:pPr>
         <w:pStyle w:val="ListParagraph"/>
         <w:numPr>
           <w:ilvl w:val="0"/>
@@ -3485,30 +2770,7 @@
         </w:numPr>
       </w:pPr>
       <w:r>
-        <w:rPr>
-          <w:color w:val="FF0000"/>
-        </w:rPr>
-        <w:t>Action: repeat with multiples</w:t>
-      </w:r>
-    </w:p>
-    <w:p>
-      <w:pPr>
-        <w:pStyle w:val="Heading4"/>
-      </w:pPr>
-      <w:r>
-        <w:t>Plot</w:t>
-      </w:r>
-    </w:p>
-    <w:p>
-      <w:pPr>
-        <w:pStyle w:val="ListParagraph"/>
-        <w:numPr>
-          <w:ilvl w:val="0"/>
-          <w:numId w:val="8"/>
-        </w:numPr>
-      </w:pPr>
-      <w:r>
-        <w:t>No discernible relationship.</w:t>
+        <w:t>No discernible relationship, apart from GYN (with largest weight) having lowest M.</w:t>
       </w:r>
     </w:p>
     <w:p>
@@ -3528,7 +2790,10 @@
         </w:numPr>
       </w:pPr>
       <w:r>
-        <w:t xml:space="preserve">No significant correlation between </w:t>
+        <w:t>Significant negative correlation</w:t>
+      </w:r>
+      <w:r>
+        <w:t xml:space="preserve"> between </w:t>
       </w:r>
       <w:r>
         <w:t>M</w:t>
@@ -3546,7 +2811,7 @@
         </w:numPr>
       </w:pPr>
       <w:r>
-        <w:t>Rho = 0.0118276</w:t>
+        <w:t>Rho = -0.22 (95% HDI -0.31 to -0.13)</w:t>
       </w:r>
     </w:p>
     <w:p>
@@ -3558,12 +2823,21 @@
         </w:numPr>
       </w:pPr>
       <w:r>
-        <w:t>P = 0.</w:t>
-      </w:r>
-      <w:r>
-        <w:t>9033</w:t>
-      </w:r>
-    </w:p>
+        <w:t>P = 9.64 x 10^-3 (95% HDI 2.91 x 10^-4 to 1.61 x 10^-1)</w:t>
+      </w:r>
+    </w:p>
+    <w:p>
+      <w:pPr>
+        <w:pStyle w:val="Heading3"/>
+      </w:pPr>
+      <w:r>
+        <w:t>Temperature</w:t>
+      </w:r>
+      <w:r>
+        <w:t xml:space="preserve"> vs. M</w:t>
+      </w:r>
+    </w:p>
+    <w:p/>
     <w:p>
       <w:pPr>
         <w:rPr>
@@ -3637,15 +2911,7 @@
         </w:numPr>
       </w:pPr>
       <w:r>
-        <w:t xml:space="preserve">Seems low – may be due to parameters </w:t>
-      </w:r>
-      <w:proofErr w:type="gramStart"/>
-      <w:r>
-        <w:t>being derived</w:t>
-      </w:r>
-      <w:proofErr w:type="gramEnd"/>
-      <w:r>
-        <w:t xml:space="preserve"> from cod data.</w:t>
+        <w:t>Seems low – may be due to parameters being derived from cod data.</w:t>
       </w:r>
     </w:p>
     <w:p>
@@ -3673,23 +2939,7 @@
         </w:numPr>
       </w:pPr>
       <w:r>
-        <w:t xml:space="preserve">E. </w:t>
-      </w:r>
-      <w:proofErr w:type="spellStart"/>
-      <w:r>
-        <w:t>carlsbergi</w:t>
-      </w:r>
-      <w:proofErr w:type="spellEnd"/>
-      <w:r>
-        <w:t xml:space="preserve"> &amp; G. </w:t>
-      </w:r>
-      <w:proofErr w:type="spellStart"/>
-      <w:r>
-        <w:t>nicholsi</w:t>
-      </w:r>
-      <w:proofErr w:type="spellEnd"/>
-      <w:r>
-        <w:t xml:space="preserve"> experiencing highest temperatures.</w:t>
+        <w:t>E. carlsbergi &amp; G. nicholsi experiencing highest temperatures.</w:t>
       </w:r>
     </w:p>
     <w:p>
@@ -3701,15 +2951,7 @@
         </w:numPr>
       </w:pPr>
       <w:r>
-        <w:t xml:space="preserve">G. </w:t>
-      </w:r>
-      <w:proofErr w:type="spellStart"/>
-      <w:r>
-        <w:t>braueri</w:t>
-      </w:r>
-      <w:proofErr w:type="spellEnd"/>
-      <w:r>
-        <w:t xml:space="preserve"> experiencing low temperatures.</w:t>
+        <w:t>G. braueri experiencing low temperatures.</w:t>
       </w:r>
     </w:p>
     <w:p>
@@ -3721,23 +2963,7 @@
         </w:numPr>
       </w:pPr>
       <w:r>
-        <w:t xml:space="preserve">E. Antarctica, K. </w:t>
-      </w:r>
-      <w:proofErr w:type="spellStart"/>
-      <w:r>
-        <w:t>andersoni</w:t>
-      </w:r>
-      <w:proofErr w:type="spellEnd"/>
-      <w:r>
-        <w:t xml:space="preserve"> and P. </w:t>
-      </w:r>
-      <w:proofErr w:type="spellStart"/>
-      <w:r>
-        <w:t>bolini</w:t>
-      </w:r>
-      <w:proofErr w:type="spellEnd"/>
-      <w:r>
-        <w:t xml:space="preserve"> straddling.</w:t>
+        <w:t>E. Antarctica, K. andersoni and P. bolini straddling.</w:t>
       </w:r>
     </w:p>
     <w:p>
@@ -4016,13 +3242,8 @@
       <w:pStyle w:val="Heading1"/>
     </w:pPr>
     <w:r>
-      <w:t xml:space="preserve">Analysis - </w:t>
+      <w:t>Analysis - Myctophids</w:t>
     </w:r>
-    <w:proofErr w:type="spellStart"/>
-    <w:r>
-      <w:t>Myctophids</w:t>
-    </w:r>
-    <w:proofErr w:type="spellEnd"/>
   </w:p>
 </w:hdr>
 </file>
@@ -4143,6 +3364,119 @@
     </w:lvl>
   </w:abstractNum>
   <w:abstractNum w:abstractNumId="1" w15:restartNumberingAfterBreak="0">
+    <w:nsid w:val="0EE47216"/>
+    <w:multiLevelType w:val="hybridMultilevel"/>
+    <w:tmpl w:val="2D7C6C8A"/>
+    <w:lvl w:ilvl="0" w:tplc="08090001">
+      <w:start w:val="1"/>
+      <w:numFmt w:val="bullet"/>
+      <w:lvlText w:val=""/>
+      <w:lvlJc w:val="left"/>
+      <w:pPr>
+        <w:ind w:left="720" w:hanging="360"/>
+      </w:pPr>
+      <w:rPr>
+        <w:rFonts w:ascii="Symbol" w:hAnsi="Symbol" w:hint="default"/>
+      </w:rPr>
+    </w:lvl>
+    <w:lvl w:ilvl="1" w:tplc="08090003" w:tentative="1">
+      <w:start w:val="1"/>
+      <w:numFmt w:val="bullet"/>
+      <w:lvlText w:val="o"/>
+      <w:lvlJc w:val="left"/>
+      <w:pPr>
+        <w:ind w:left="1440" w:hanging="360"/>
+      </w:pPr>
+      <w:rPr>
+        <w:rFonts w:ascii="Courier New" w:hAnsi="Courier New" w:cs="Courier New" w:hint="default"/>
+      </w:rPr>
+    </w:lvl>
+    <w:lvl w:ilvl="2" w:tplc="08090005" w:tentative="1">
+      <w:start w:val="1"/>
+      <w:numFmt w:val="bullet"/>
+      <w:lvlText w:val=""/>
+      <w:lvlJc w:val="left"/>
+      <w:pPr>
+        <w:ind w:left="2160" w:hanging="360"/>
+      </w:pPr>
+      <w:rPr>
+        <w:rFonts w:ascii="Wingdings" w:hAnsi="Wingdings" w:hint="default"/>
+      </w:rPr>
+    </w:lvl>
+    <w:lvl w:ilvl="3" w:tplc="08090001" w:tentative="1">
+      <w:start w:val="1"/>
+      <w:numFmt w:val="bullet"/>
+      <w:lvlText w:val=""/>
+      <w:lvlJc w:val="left"/>
+      <w:pPr>
+        <w:ind w:left="2880" w:hanging="360"/>
+      </w:pPr>
+      <w:rPr>
+        <w:rFonts w:ascii="Symbol" w:hAnsi="Symbol" w:hint="default"/>
+      </w:rPr>
+    </w:lvl>
+    <w:lvl w:ilvl="4" w:tplc="08090003" w:tentative="1">
+      <w:start w:val="1"/>
+      <w:numFmt w:val="bullet"/>
+      <w:lvlText w:val="o"/>
+      <w:lvlJc w:val="left"/>
+      <w:pPr>
+        <w:ind w:left="3600" w:hanging="360"/>
+      </w:pPr>
+      <w:rPr>
+        <w:rFonts w:ascii="Courier New" w:hAnsi="Courier New" w:cs="Courier New" w:hint="default"/>
+      </w:rPr>
+    </w:lvl>
+    <w:lvl w:ilvl="5" w:tplc="08090005" w:tentative="1">
+      <w:start w:val="1"/>
+      <w:numFmt w:val="bullet"/>
+      <w:lvlText w:val=""/>
+      <w:lvlJc w:val="left"/>
+      <w:pPr>
+        <w:ind w:left="4320" w:hanging="360"/>
+      </w:pPr>
+      <w:rPr>
+        <w:rFonts w:ascii="Wingdings" w:hAnsi="Wingdings" w:hint="default"/>
+      </w:rPr>
+    </w:lvl>
+    <w:lvl w:ilvl="6" w:tplc="08090001" w:tentative="1">
+      <w:start w:val="1"/>
+      <w:numFmt w:val="bullet"/>
+      <w:lvlText w:val=""/>
+      <w:lvlJc w:val="left"/>
+      <w:pPr>
+        <w:ind w:left="5040" w:hanging="360"/>
+      </w:pPr>
+      <w:rPr>
+        <w:rFonts w:ascii="Symbol" w:hAnsi="Symbol" w:hint="default"/>
+      </w:rPr>
+    </w:lvl>
+    <w:lvl w:ilvl="7" w:tplc="08090003" w:tentative="1">
+      <w:start w:val="1"/>
+      <w:numFmt w:val="bullet"/>
+      <w:lvlText w:val="o"/>
+      <w:lvlJc w:val="left"/>
+      <w:pPr>
+        <w:ind w:left="5760" w:hanging="360"/>
+      </w:pPr>
+      <w:rPr>
+        <w:rFonts w:ascii="Courier New" w:hAnsi="Courier New" w:cs="Courier New" w:hint="default"/>
+      </w:rPr>
+    </w:lvl>
+    <w:lvl w:ilvl="8" w:tplc="08090005" w:tentative="1">
+      <w:start w:val="1"/>
+      <w:numFmt w:val="bullet"/>
+      <w:lvlText w:val=""/>
+      <w:lvlJc w:val="left"/>
+      <w:pPr>
+        <w:ind w:left="6480" w:hanging="360"/>
+      </w:pPr>
+      <w:rPr>
+        <w:rFonts w:ascii="Wingdings" w:hAnsi="Wingdings" w:hint="default"/>
+      </w:rPr>
+    </w:lvl>
+  </w:abstractNum>
+  <w:abstractNum w:abstractNumId="2" w15:restartNumberingAfterBreak="0">
     <w:nsid w:val="0F240E22"/>
     <w:multiLevelType w:val="hybridMultilevel"/>
     <w:tmpl w:val="C73E2BB8"/>
@@ -4255,7 +3589,7 @@
       </w:rPr>
     </w:lvl>
   </w:abstractNum>
-  <w:abstractNum w:abstractNumId="2" w15:restartNumberingAfterBreak="0">
+  <w:abstractNum w:abstractNumId="3" w15:restartNumberingAfterBreak="0">
     <w:nsid w:val="13A72826"/>
     <w:multiLevelType w:val="hybridMultilevel"/>
     <w:tmpl w:val="E748677E"/>
@@ -4368,7 +3702,7 @@
       </w:rPr>
     </w:lvl>
   </w:abstractNum>
-  <w:abstractNum w:abstractNumId="3" w15:restartNumberingAfterBreak="0">
+  <w:abstractNum w:abstractNumId="4" w15:restartNumberingAfterBreak="0">
     <w:nsid w:val="22595A98"/>
     <w:multiLevelType w:val="hybridMultilevel"/>
     <w:tmpl w:val="4AE0C176"/>
@@ -4481,7 +3815,7 @@
       </w:rPr>
     </w:lvl>
   </w:abstractNum>
-  <w:abstractNum w:abstractNumId="4" w15:restartNumberingAfterBreak="0">
+  <w:abstractNum w:abstractNumId="5" w15:restartNumberingAfterBreak="0">
     <w:nsid w:val="25892741"/>
     <w:multiLevelType w:val="hybridMultilevel"/>
     <w:tmpl w:val="47D66FAA"/>
@@ -4594,7 +3928,7 @@
       </w:rPr>
     </w:lvl>
   </w:abstractNum>
-  <w:abstractNum w:abstractNumId="5" w15:restartNumberingAfterBreak="0">
+  <w:abstractNum w:abstractNumId="6" w15:restartNumberingAfterBreak="0">
     <w:nsid w:val="39B46C14"/>
     <w:multiLevelType w:val="hybridMultilevel"/>
     <w:tmpl w:val="F64A18B8"/>
@@ -4707,7 +4041,7 @@
       </w:rPr>
     </w:lvl>
   </w:abstractNum>
-  <w:abstractNum w:abstractNumId="6" w15:restartNumberingAfterBreak="0">
+  <w:abstractNum w:abstractNumId="7" w15:restartNumberingAfterBreak="0">
     <w:nsid w:val="3F711B0C"/>
     <w:multiLevelType w:val="hybridMultilevel"/>
     <w:tmpl w:val="C6321ABC"/>
@@ -4820,7 +4154,7 @@
       </w:rPr>
     </w:lvl>
   </w:abstractNum>
-  <w:abstractNum w:abstractNumId="7" w15:restartNumberingAfterBreak="0">
+  <w:abstractNum w:abstractNumId="8" w15:restartNumberingAfterBreak="0">
     <w:nsid w:val="45FD4D90"/>
     <w:multiLevelType w:val="hybridMultilevel"/>
     <w:tmpl w:val="8F16DFEE"/>
@@ -4933,7 +4267,7 @@
       </w:rPr>
     </w:lvl>
   </w:abstractNum>
-  <w:abstractNum w:abstractNumId="8" w15:restartNumberingAfterBreak="0">
+  <w:abstractNum w:abstractNumId="9" w15:restartNumberingAfterBreak="0">
     <w:nsid w:val="4D531EEE"/>
     <w:multiLevelType w:val="hybridMultilevel"/>
     <w:tmpl w:val="45A8979C"/>
@@ -5046,7 +4380,7 @@
       </w:rPr>
     </w:lvl>
   </w:abstractNum>
-  <w:abstractNum w:abstractNumId="9" w15:restartNumberingAfterBreak="0">
+  <w:abstractNum w:abstractNumId="10" w15:restartNumberingAfterBreak="0">
     <w:nsid w:val="59E901A4"/>
     <w:multiLevelType w:val="hybridMultilevel"/>
     <w:tmpl w:val="64B02926"/>
@@ -5159,7 +4493,7 @@
       </w:rPr>
     </w:lvl>
   </w:abstractNum>
-  <w:abstractNum w:abstractNumId="10" w15:restartNumberingAfterBreak="0">
+  <w:abstractNum w:abstractNumId="11" w15:restartNumberingAfterBreak="0">
     <w:nsid w:val="64031D75"/>
     <w:multiLevelType w:val="hybridMultilevel"/>
     <w:tmpl w:val="250A7094"/>
@@ -5272,7 +4606,7 @@
       </w:rPr>
     </w:lvl>
   </w:abstractNum>
-  <w:abstractNum w:abstractNumId="11" w15:restartNumberingAfterBreak="0">
+  <w:abstractNum w:abstractNumId="12" w15:restartNumberingAfterBreak="0">
     <w:nsid w:val="68C9336D"/>
     <w:multiLevelType w:val="hybridMultilevel"/>
     <w:tmpl w:val="28386D80"/>
@@ -5385,7 +4719,7 @@
       </w:rPr>
     </w:lvl>
   </w:abstractNum>
-  <w:abstractNum w:abstractNumId="12" w15:restartNumberingAfterBreak="0">
+  <w:abstractNum w:abstractNumId="13" w15:restartNumberingAfterBreak="0">
     <w:nsid w:val="69F47DD4"/>
     <w:multiLevelType w:val="hybridMultilevel"/>
     <w:tmpl w:val="D69A859C"/>
@@ -5498,7 +4832,7 @@
       </w:rPr>
     </w:lvl>
   </w:abstractNum>
-  <w:abstractNum w:abstractNumId="13" w15:restartNumberingAfterBreak="0">
+  <w:abstractNum w:abstractNumId="14" w15:restartNumberingAfterBreak="0">
     <w:nsid w:val="6A5B6B64"/>
     <w:multiLevelType w:val="hybridMultilevel"/>
     <w:tmpl w:val="4CA496FA"/>
@@ -5611,7 +4945,7 @@
       </w:rPr>
     </w:lvl>
   </w:abstractNum>
-  <w:abstractNum w:abstractNumId="14" w15:restartNumberingAfterBreak="0">
+  <w:abstractNum w:abstractNumId="15" w15:restartNumberingAfterBreak="0">
     <w:nsid w:val="7D2A07AC"/>
     <w:multiLevelType w:val="hybridMultilevel"/>
     <w:tmpl w:val="12B87D88"/>
@@ -5725,49 +5059,52 @@
     </w:lvl>
   </w:abstractNum>
   <w:num w:numId="1">
-    <w:abstractNumId w:val="4"/>
+    <w:abstractNumId w:val="5"/>
   </w:num>
   <w:num w:numId="2">
-    <w:abstractNumId w:val="6"/>
+    <w:abstractNumId w:val="7"/>
   </w:num>
   <w:num w:numId="3">
-    <w:abstractNumId w:val="12"/>
+    <w:abstractNumId w:val="13"/>
   </w:num>
   <w:num w:numId="4">
-    <w:abstractNumId w:val="1"/>
+    <w:abstractNumId w:val="2"/>
   </w:num>
   <w:num w:numId="5">
     <w:abstractNumId w:val="0"/>
   </w:num>
   <w:num w:numId="6">
+    <w:abstractNumId w:val="15"/>
+  </w:num>
+  <w:num w:numId="7">
     <w:abstractNumId w:val="14"/>
   </w:num>
-  <w:num w:numId="7">
-    <w:abstractNumId w:val="13"/>
+  <w:num w:numId="8">
+    <w:abstractNumId w:val="4"/>
   </w:num>
-  <w:num w:numId="8">
+  <w:num w:numId="9">
+    <w:abstractNumId w:val="9"/>
+  </w:num>
+  <w:num w:numId="10">
     <w:abstractNumId w:val="3"/>
   </w:num>
-  <w:num w:numId="9">
+  <w:num w:numId="11">
+    <w:abstractNumId w:val="11"/>
+  </w:num>
+  <w:num w:numId="12">
     <w:abstractNumId w:val="8"/>
   </w:num>
-  <w:num w:numId="10">
-    <w:abstractNumId w:val="2"/>
+  <w:num w:numId="13">
+    <w:abstractNumId w:val="12"/>
   </w:num>
-  <w:num w:numId="11">
+  <w:num w:numId="14">
     <w:abstractNumId w:val="10"/>
   </w:num>
-  <w:num w:numId="12">
-    <w:abstractNumId w:val="7"/>
+  <w:num w:numId="15">
+    <w:abstractNumId w:val="6"/>
   </w:num>
-  <w:num w:numId="13">
-    <w:abstractNumId w:val="11"/>
-  </w:num>
-  <w:num w:numId="14">
-    <w:abstractNumId w:val="9"/>
-  </w:num>
-  <w:num w:numId="15">
-    <w:abstractNumId w:val="5"/>
+  <w:num w:numId="16">
+    <w:abstractNumId w:val="1"/>
   </w:num>
 </w:numbering>
 </file>

</xml_diff>

<commit_message>
Model M ~ log10 body mass
</commit_message>
<xml_diff>
--- a/Confirmation/Analysis Notes.docx
+++ b/Confirmation/Analysis Notes.docx
@@ -2844,8 +2844,6 @@
       <w:r>
         <w:t>1.03 x 10 ^-2 (95% HDI 2.61 x 10^-5 to 1.52</w:t>
       </w:r>
-      <w:bookmarkStart w:id="0" w:name="_GoBack"/>
-      <w:bookmarkEnd w:id="0"/>
       <w:r>
         <w:t xml:space="preserve"> x 10^-1)</w:t>
       </w:r>
@@ -2878,14 +2876,6 @@
     </w:p>
     <w:p>
       <w:pPr>
-        <w:pStyle w:val="Heading4"/>
-      </w:pPr>
-      <w:r>
-        <w:t>Plot</w:t>
-      </w:r>
-    </w:p>
-    <w:p>
-      <w:pPr>
         <w:pStyle w:val="ListParagraph"/>
         <w:numPr>
           <w:ilvl w:val="0"/>
@@ -2893,7 +2883,15 @@
         </w:numPr>
       </w:pPr>
       <w:r>
-        <w:t>E. carlsbergi (2.76 mean) and G. nicholsi (2.31 mean) found at highest temps.</w:t>
+        <w:t>Seems low – may be due to parameters being derived from cod data.</w:t>
+      </w:r>
+    </w:p>
+    <w:p>
+      <w:pPr>
+        <w:pStyle w:val="Heading4"/>
+      </w:pPr>
+      <w:r>
+        <w:t>Plot</w:t>
       </w:r>
     </w:p>
     <w:p>
@@ -2905,6 +2903,18 @@
         </w:numPr>
       </w:pPr>
       <w:r>
+        <w:t>E. carlsbergi (2.76 mean) and G. nicholsi (2.31 mean) found at highest temps.</w:t>
+      </w:r>
+    </w:p>
+    <w:p>
+      <w:pPr>
+        <w:pStyle w:val="ListParagraph"/>
+        <w:numPr>
+          <w:ilvl w:val="0"/>
+          <w:numId w:val="18"/>
+        </w:numPr>
+      </w:pPr>
+      <w:r>
         <w:t>G. braueri at lowest temps (mean -1.65).</w:t>
       </w:r>
     </w:p>
@@ -2969,432 +2979,194 @@
     </w:p>
     <w:p>
       <w:pPr>
-        <w:pStyle w:val="Heading3"/>
-      </w:pPr>
-      <w:r>
-        <w:t>Temperature vs. M</w:t>
-      </w:r>
-    </w:p>
-    <w:p>
-      <w:pPr>
-        <w:pStyle w:val="Heading4"/>
-      </w:pPr>
-      <w:r>
-        <w:t>Plot</w:t>
-      </w:r>
-    </w:p>
-    <w:p>
-      <w:pPr>
-        <w:pStyle w:val="ListParagraph"/>
-        <w:numPr>
-          <w:ilvl w:val="0"/>
-          <w:numId w:val="21"/>
-        </w:numPr>
-      </w:pPr>
-      <w:r>
-        <w:t>Negative relationship between M and temp.</w:t>
-      </w:r>
-    </w:p>
-    <w:p>
-      <w:pPr>
-        <w:pStyle w:val="Heading4"/>
-      </w:pPr>
-      <w:r>
-        <w:t>Spearman’s Rank Test</w:t>
-      </w:r>
-    </w:p>
-    <w:p>
-      <w:pPr>
-        <w:pStyle w:val="ListParagraph"/>
-        <w:numPr>
-          <w:ilvl w:val="0"/>
-          <w:numId w:val="21"/>
-        </w:numPr>
-      </w:pPr>
-      <w:r>
-        <w:t>1000 repeats.</w:t>
-      </w:r>
-    </w:p>
-    <w:p>
-      <w:pPr>
-        <w:pStyle w:val="ListParagraph"/>
-        <w:numPr>
-          <w:ilvl w:val="0"/>
-          <w:numId w:val="21"/>
-        </w:numPr>
-      </w:pPr>
-      <w:r>
-        <w:t>Significant negative correlation between temperature and M.</w:t>
-      </w:r>
-    </w:p>
-    <w:p>
-      <w:pPr>
-        <w:pStyle w:val="ListParagraph"/>
-        <w:numPr>
-          <w:ilvl w:val="1"/>
-          <w:numId w:val="21"/>
-        </w:numPr>
-      </w:pPr>
-      <w:r>
-        <w:t>Rho = -0.39 (95% HDI -0.50 to -0.30)</w:t>
-      </w:r>
-    </w:p>
-    <w:p>
-      <w:pPr>
-        <w:pStyle w:val="ListParagraph"/>
-        <w:numPr>
-          <w:ilvl w:val="1"/>
-          <w:numId w:val="21"/>
-        </w:numPr>
-      </w:pPr>
-      <w:r>
-        <w:t>P = 1.24 x 10^-5 (95% HDI 6.81 x 10^-10 to 1.02 x 10^-03)</w:t>
-      </w:r>
-    </w:p>
-    <w:p>
-      <w:pPr>
-        <w:pStyle w:val="Heading3"/>
-      </w:pPr>
-      <w:r>
-        <w:t>Bayesian Analysis – Model Comparison</w:t>
-      </w:r>
-    </w:p>
-    <w:p>
-      <w:pPr>
-        <w:rPr>
-          <w:rFonts w:asciiTheme="majorHAnsi" w:eastAsiaTheme="majorEastAsia" w:hAnsiTheme="majorHAnsi" w:cstheme="majorBidi"/>
-          <w:color w:val="2E74B5" w:themeColor="accent1" w:themeShade="BF"/>
-          <w:sz w:val="26"/>
-          <w:szCs w:val="26"/>
-        </w:rPr>
-      </w:pPr>
-      <w:r>
-        <w:br w:type="page"/>
-      </w:r>
-    </w:p>
-    <w:p>
-      <w:pPr>
         <w:pStyle w:val="Heading2"/>
       </w:pPr>
       <w:r>
-        <w:lastRenderedPageBreak/>
-        <w:t>Temperature – Initial Analysis</w:t>
-      </w:r>
-    </w:p>
-    <w:p>
-      <w:pPr>
-        <w:pStyle w:val="ListParagraph"/>
-        <w:numPr>
-          <w:ilvl w:val="0"/>
-          <w:numId w:val="3"/>
-        </w:numPr>
-      </w:pPr>
-      <w:r>
-        <w:t>-3.43</w:t>
-      </w:r>
-      <w:r>
-        <w:t xml:space="preserve"> – 3.</w:t>
-      </w:r>
-      <w:r>
-        <w:t>88</w:t>
-      </w:r>
-      <w:r>
-        <w:t xml:space="preserve"> C</w:t>
-      </w:r>
-    </w:p>
-    <w:p>
-      <w:pPr>
-        <w:pStyle w:val="ListParagraph"/>
-        <w:numPr>
-          <w:ilvl w:val="1"/>
-          <w:numId w:val="3"/>
-        </w:numPr>
-      </w:pPr>
-      <w:r>
-        <w:t>95% HDPI</w:t>
-      </w:r>
-      <w:r>
-        <w:t xml:space="preserve"> of 10,000 replicates: 1</w:t>
-      </w:r>
-      <w:r>
-        <w:t>.</w:t>
-      </w:r>
-      <w:r>
-        <w:t>17-1.34</w:t>
-      </w:r>
-    </w:p>
-    <w:p>
-      <w:pPr>
-        <w:pStyle w:val="ListParagraph"/>
-        <w:numPr>
-          <w:ilvl w:val="0"/>
-          <w:numId w:val="3"/>
-        </w:numPr>
-      </w:pPr>
-      <w:r>
-        <w:t>Seems low – may be due to parameters being derived from cod data.</w:t>
-      </w:r>
-    </w:p>
-    <w:p>
-      <w:pPr>
-        <w:pStyle w:val="Heading3"/>
-      </w:pPr>
-      <w:r>
-        <w:t>Species Differences</w:t>
-      </w:r>
-    </w:p>
-    <w:p>
-      <w:pPr>
-        <w:pStyle w:val="Heading4"/>
-      </w:pPr>
-      <w:r>
-        <w:t>Boxplot</w:t>
-      </w:r>
-    </w:p>
-    <w:p>
-      <w:pPr>
-        <w:pStyle w:val="ListParagraph"/>
-        <w:numPr>
-          <w:ilvl w:val="0"/>
-          <w:numId w:val="3"/>
-        </w:numPr>
-      </w:pPr>
-      <w:r>
-        <w:t>E. carlsbergi &amp; G. nicholsi experiencing highest temperatures.</w:t>
-      </w:r>
-    </w:p>
-    <w:p>
-      <w:pPr>
-        <w:pStyle w:val="ListParagraph"/>
-        <w:numPr>
-          <w:ilvl w:val="0"/>
-          <w:numId w:val="3"/>
-        </w:numPr>
-      </w:pPr>
-      <w:r>
-        <w:t>G. braueri experiencing low temperatures.</w:t>
-      </w:r>
-    </w:p>
-    <w:p>
-      <w:pPr>
-        <w:pStyle w:val="ListParagraph"/>
-        <w:numPr>
-          <w:ilvl w:val="0"/>
-          <w:numId w:val="3"/>
-        </w:numPr>
-      </w:pPr>
-      <w:r>
-        <w:t>E. Antarctica, K. andersoni and P. bolini straddling.</w:t>
-      </w:r>
-    </w:p>
-    <w:p>
-      <w:pPr>
-        <w:pStyle w:val="Heading4"/>
-      </w:pPr>
-      <w:r>
-        <w:t>Repeated K-</w:t>
-      </w:r>
-      <w:r>
-        <w:t>W</w:t>
-      </w:r>
-      <w:r>
-        <w:t xml:space="preserve"> Test</w:t>
-      </w:r>
-    </w:p>
-    <w:p>
-      <w:pPr>
-        <w:pStyle w:val="ListParagraph"/>
-        <w:numPr>
-          <w:ilvl w:val="0"/>
-          <w:numId w:val="13"/>
-        </w:numPr>
-      </w:pPr>
-      <w:r>
-        <w:t>Temperature significantly different with species.</w:t>
-      </w:r>
-    </w:p>
-    <w:p>
-      <w:pPr>
-        <w:pStyle w:val="ListParagraph"/>
-        <w:numPr>
-          <w:ilvl w:val="1"/>
-          <w:numId w:val="13"/>
-        </w:numPr>
-      </w:pPr>
-      <w:r>
-        <w:t xml:space="preserve">Chi-squared = </w:t>
-      </w:r>
-      <w:r>
-        <w:t>50.81</w:t>
-      </w:r>
-      <w:r>
-        <w:t xml:space="preserve"> (95% HD</w:t>
-      </w:r>
-      <w:r>
-        <w:t xml:space="preserve">I </w:t>
-      </w:r>
-      <w:r>
-        <w:t>39.62</w:t>
-      </w:r>
-      <w:r>
-        <w:t>-</w:t>
-      </w:r>
-      <w:r>
-        <w:t>60.45</w:t>
-      </w:r>
-      <w:r>
-        <w:t>)</w:t>
-      </w:r>
-    </w:p>
-    <w:p>
-      <w:pPr>
-        <w:pStyle w:val="ListParagraph"/>
-        <w:numPr>
-          <w:ilvl w:val="1"/>
-          <w:numId w:val="13"/>
-        </w:numPr>
-      </w:pPr>
-      <w:r>
-        <w:t xml:space="preserve">P-value = </w:t>
-      </w:r>
-      <w:r>
-        <w:t>1.65</w:t>
-      </w:r>
-      <w:r>
-        <w:t>x 10^-</w:t>
-      </w:r>
-      <w:r>
-        <w:t>9</w:t>
-      </w:r>
-      <w:r>
-        <w:t xml:space="preserve"> (95% HD</w:t>
-      </w:r>
-      <w:r>
-        <w:t xml:space="preserve">I </w:t>
-      </w:r>
-      <w:r>
-        <w:t>2.54 x 10^-13</w:t>
-      </w:r>
-      <w:r>
-        <w:t xml:space="preserve"> – </w:t>
-      </w:r>
-      <w:r>
-        <w:t>1.00</w:t>
-      </w:r>
-      <w:r>
-        <w:t xml:space="preserve"> x 10^-</w:t>
-      </w:r>
-      <w:r>
-        <w:t>7</w:t>
-      </w:r>
-    </w:p>
-    <w:p>
-      <w:pPr>
-        <w:pStyle w:val="Heading3"/>
-      </w:pPr>
-      <w:r>
-        <w:t>M vs. Temperature</w:t>
-      </w:r>
-    </w:p>
-    <w:p>
-      <w:pPr>
-        <w:pStyle w:val="Heading4"/>
-      </w:pPr>
-      <w:r>
-        <w:t>Plot</w:t>
-      </w:r>
-    </w:p>
-    <w:p>
-      <w:pPr>
-        <w:pStyle w:val="ListParagraph"/>
-        <w:numPr>
-          <w:ilvl w:val="0"/>
-          <w:numId w:val="13"/>
-        </w:numPr>
-      </w:pPr>
-      <w:r>
-        <w:t xml:space="preserve">Negative relationship between M and temperature. </w:t>
-      </w:r>
-    </w:p>
-    <w:p>
-      <w:pPr>
-        <w:pStyle w:val="Heading4"/>
-      </w:pPr>
-      <w:r>
-        <w:t>Repeated Regression</w:t>
-      </w:r>
-    </w:p>
-    <w:p>
-      <w:pPr>
-        <w:pStyle w:val="ListParagraph"/>
-        <w:numPr>
-          <w:ilvl w:val="0"/>
-          <w:numId w:val="13"/>
-        </w:numPr>
-      </w:pPr>
-      <w:r>
-        <w:t>Significant relationship between M and temperature.</w:t>
-      </w:r>
-    </w:p>
-    <w:p>
-      <w:pPr>
-        <w:pStyle w:val="ListParagraph"/>
-        <w:numPr>
-          <w:ilvl w:val="1"/>
-          <w:numId w:val="13"/>
-        </w:numPr>
-      </w:pPr>
-      <w:r>
-        <w:t>R-squared = 0.21 (95% HDI 0.11-0.30).</w:t>
-      </w:r>
-    </w:p>
-    <w:p>
-      <w:pPr>
-        <w:pStyle w:val="ListParagraph"/>
-        <w:numPr>
-          <w:ilvl w:val="1"/>
-          <w:numId w:val="13"/>
-        </w:numPr>
-      </w:pPr>
-      <w:r>
-        <w:t xml:space="preserve">P-value =  7.65 x 10^-6 (95% HDI </w:t>
-      </w:r>
-      <w:r>
-        <w:t>2.19 x 10^-11 – 1.68 x 10^-4)</w:t>
-      </w:r>
-    </w:p>
-    <w:p>
-      <w:pPr>
-        <w:rPr>
-          <w:color w:val="FF0000"/>
-        </w:rPr>
-      </w:pPr>
-      <w:r>
-        <w:rPr>
-          <w:color w:val="FF0000"/>
-        </w:rPr>
-        <w:t>Action: complete Spearman’s test</w:t>
-      </w:r>
-    </w:p>
-    <w:p>
-      <w:pPr>
-        <w:rPr>
-          <w:color w:val="385623" w:themeColor="accent6" w:themeShade="80"/>
-        </w:rPr>
-      </w:pPr>
-      <w:r>
-        <w:rPr>
-          <w:color w:val="385623" w:themeColor="accent6" w:themeShade="80"/>
-        </w:rPr>
-        <w:t>Possible action: look into Bayesian</w:t>
-      </w:r>
-      <w:r>
-        <w:rPr>
-          <w:color w:val="385623" w:themeColor="accent6" w:themeShade="80"/>
-        </w:rPr>
-        <w:t xml:space="preserve"> with data with error points</w:t>
-      </w:r>
-    </w:p>
+        <w:t>Model Comparison</w:t>
+      </w:r>
+      <w:r>
+        <w:t xml:space="preserve"> – Myctophids Only</w:t>
+      </w:r>
+    </w:p>
+    <w:tbl>
+      <w:tblPr>
+        <w:tblStyle w:val="TableGrid"/>
+        <w:tblW w:w="0" w:type="auto"/>
+        <w:tblLook w:val="04A0" w:firstRow="1" w:lastRow="0" w:firstColumn="1" w:lastColumn="0" w:noHBand="0" w:noVBand="1"/>
+      </w:tblPr>
+      <w:tblGrid>
+        <w:gridCol w:w="1803"/>
+        <w:gridCol w:w="1803"/>
+        <w:gridCol w:w="1803"/>
+        <w:gridCol w:w="1803"/>
+        <w:gridCol w:w="1804"/>
+      </w:tblGrid>
+      <w:tr>
+        <w:tc>
+          <w:tcPr>
+            <w:tcW w:w="1803" w:type="dxa"/>
+          </w:tcPr>
+          <w:p>
+            <w:r>
+              <w:t>Model</w:t>
+            </w:r>
+          </w:p>
+        </w:tc>
+        <w:tc>
+          <w:tcPr>
+            <w:tcW w:w="1803" w:type="dxa"/>
+          </w:tcPr>
+          <w:p>
+            <w:r>
+              <w:t>a</w:t>
+            </w:r>
+          </w:p>
+        </w:tc>
+        <w:tc>
+          <w:tcPr>
+            <w:tcW w:w="1803" w:type="dxa"/>
+          </w:tcPr>
+          <w:p>
+            <w:r>
+              <w:t>b</w:t>
+            </w:r>
+          </w:p>
+        </w:tc>
+        <w:tc>
+          <w:tcPr>
+            <w:tcW w:w="1803" w:type="dxa"/>
+          </w:tcPr>
+          <w:p>
+            <w:r>
+              <w:t>sigma</w:t>
+            </w:r>
+          </w:p>
+        </w:tc>
+        <w:tc>
+          <w:tcPr>
+            <w:tcW w:w="1804" w:type="dxa"/>
+          </w:tcPr>
+          <w:p>
+            <w:r>
+              <w:t>WAIC</w:t>
+            </w:r>
+          </w:p>
+        </w:tc>
+      </w:tr>
+      <w:tr>
+        <w:tc>
+          <w:tcPr>
+            <w:tcW w:w="1803" w:type="dxa"/>
+          </w:tcPr>
+          <w:p>
+            <w:r>
+              <w:t>M ~ Temperature</w:t>
+            </w:r>
+          </w:p>
+        </w:tc>
+        <w:tc>
+          <w:tcPr>
+            <w:tcW w:w="1803" w:type="dxa"/>
+          </w:tcPr>
+          <w:p>
+            <w:r>
+              <w:t>0.221 (0.215 to 0.226)</w:t>
+            </w:r>
+          </w:p>
+        </w:tc>
+        <w:tc>
+          <w:tcPr>
+            <w:tcW w:w="1803" w:type="dxa"/>
+          </w:tcPr>
+          <w:p>
+            <w:r>
+              <w:t>-0.007 (-0.010 to -0.004)</w:t>
+            </w:r>
+          </w:p>
+        </w:tc>
+        <w:tc>
+          <w:tcPr>
+            <w:tcW w:w="1803" w:type="dxa"/>
+          </w:tcPr>
+          <w:p>
+            <w:r>
+              <w:t>0.043 (0.</w:t>
+            </w:r>
+            <w:r>
+              <w:t>038 to 0.048</w:t>
+            </w:r>
+            <w:r>
+              <w:t>)</w:t>
+            </w:r>
+          </w:p>
+        </w:tc>
+        <w:tc>
+          <w:tcPr>
+            <w:tcW w:w="1804" w:type="dxa"/>
+          </w:tcPr>
+          <w:p>
+            <w:r>
+              <w:t>-366 (-392 to -344)</w:t>
+            </w:r>
+          </w:p>
+        </w:tc>
+      </w:tr>
+      <w:tr>
+        <w:tc>
+          <w:tcPr>
+            <w:tcW w:w="1803" w:type="dxa"/>
+          </w:tcPr>
+          <w:p>
+            <w:r>
+              <w:t>M ~ Body Mass</w:t>
+            </w:r>
+          </w:p>
+        </w:tc>
+        <w:tc>
+          <w:tcPr>
+            <w:tcW w:w="1803" w:type="dxa"/>
+          </w:tcPr>
+          <w:p>
+            <w:r>
+              <w:t>0.233 (0.226 to 0.240)</w:t>
+            </w:r>
+          </w:p>
+        </w:tc>
+        <w:tc>
+          <w:tcPr>
+            <w:tcW w:w="1803" w:type="dxa"/>
+          </w:tcPr>
+          <w:p>
+            <w:r>
+              <w:t>-0.002(-0.002 to -0.002)</w:t>
+            </w:r>
+          </w:p>
+        </w:tc>
+        <w:tc>
+          <w:tcPr>
+            <w:tcW w:w="1803" w:type="dxa"/>
+          </w:tcPr>
+          <w:p>
+            <w:r>
+              <w:t>0.042 (0.037 to 0.046)</w:t>
+            </w:r>
+          </w:p>
+        </w:tc>
+        <w:tc>
+          <w:tcPr>
+            <w:tcW w:w="1804" w:type="dxa"/>
+          </w:tcPr>
+          <w:p>
+            <w:r>
+              <w:t>-372 (-399 to -351)</w:t>
+            </w:r>
+            <w:bookmarkStart w:id="0" w:name="_GoBack"/>
+            <w:bookmarkEnd w:id="0"/>
+          </w:p>
+        </w:tc>
+      </w:tr>
+    </w:tbl>
+    <w:p/>
     <w:sectPr>
       <w:headerReference w:type="default" r:id="rId7"/>
       <w:pgSz w:w="11906" w:h="16838"/>

</xml_diff>

<commit_message>
Finished model comparison - myctophids only
</commit_message>
<xml_diff>
--- a/Confirmation/Analysis Notes.docx
+++ b/Confirmation/Analysis Notes.docx
@@ -16,8 +16,6 @@
         </w:rPr>
         <w:t>Action: tidy and include graphs</w:t>
       </w:r>
-      <w:bookmarkStart w:id="0" w:name="_GoBack"/>
-      <w:bookmarkEnd w:id="0"/>
     </w:p>
     <w:p>
       <w:pPr>
@@ -82,8 +80,13 @@
         </w:numPr>
       </w:pPr>
       <w:r>
-        <w:t>G. braueri</w:t>
-      </w:r>
+        <w:t xml:space="preserve">G. </w:t>
+      </w:r>
+      <w:proofErr w:type="spellStart"/>
+      <w:r>
+        <w:t>braueri</w:t>
+      </w:r>
+      <w:proofErr w:type="spellEnd"/>
     </w:p>
     <w:p>
       <w:pPr>
@@ -94,8 +97,13 @@
         </w:numPr>
       </w:pPr>
       <w:r>
-        <w:t>K. andersoni</w:t>
-      </w:r>
+        <w:t xml:space="preserve">K. </w:t>
+      </w:r>
+      <w:proofErr w:type="spellStart"/>
+      <w:r>
+        <w:t>andersoni</w:t>
+      </w:r>
+      <w:proofErr w:type="spellEnd"/>
     </w:p>
     <w:p>
       <w:pPr>
@@ -118,8 +126,13 @@
         </w:numPr>
       </w:pPr>
       <w:r>
-        <w:t>E. carlsbergi</w:t>
-      </w:r>
+        <w:t xml:space="preserve">E. </w:t>
+      </w:r>
+      <w:proofErr w:type="spellStart"/>
+      <w:r>
+        <w:t>carlsbergi</w:t>
+      </w:r>
+      <w:proofErr w:type="spellEnd"/>
     </w:p>
     <w:p>
       <w:pPr>
@@ -130,8 +143,13 @@
         </w:numPr>
       </w:pPr>
       <w:r>
-        <w:t>G. nicholsi</w:t>
-      </w:r>
+        <w:t xml:space="preserve">G. </w:t>
+      </w:r>
+      <w:proofErr w:type="spellStart"/>
+      <w:r>
+        <w:t>nicholsi</w:t>
+      </w:r>
+      <w:proofErr w:type="spellEnd"/>
     </w:p>
     <w:p>
       <w:pPr>
@@ -142,15 +160,25 @@
         </w:numPr>
       </w:pPr>
       <w:r>
-        <w:t>P. bolini</w:t>
-      </w:r>
+        <w:t xml:space="preserve">P. </w:t>
+      </w:r>
+      <w:proofErr w:type="spellStart"/>
+      <w:r>
+        <w:t>bolini</w:t>
+      </w:r>
+      <w:proofErr w:type="spellEnd"/>
     </w:p>
     <w:p>
       <w:pPr>
         <w:pStyle w:val="Heading4"/>
       </w:pPr>
-      <w:r>
-        <w:t>Kruskal-Wallis Test</w:t>
+      <w:proofErr w:type="spellStart"/>
+      <w:r>
+        <w:t>Kruskal</w:t>
+      </w:r>
+      <w:proofErr w:type="spellEnd"/>
+      <w:r>
+        <w:t>-Wallis Test</w:t>
       </w:r>
     </w:p>
     <w:p>
@@ -185,8 +213,13 @@
           <w:numId w:val="8"/>
         </w:numPr>
       </w:pPr>
-      <w:r>
-        <w:t>Df = 5</w:t>
+      <w:proofErr w:type="spellStart"/>
+      <w:r>
+        <w:t>Df</w:t>
+      </w:r>
+      <w:proofErr w:type="spellEnd"/>
+      <w:r>
+        <w:t xml:space="preserve"> = 5</w:t>
       </w:r>
     </w:p>
     <w:p>
@@ -209,7 +242,15 @@
         <w:t>Dunn Test</w:t>
       </w:r>
       <w:r>
-        <w:t xml:space="preserve"> (from dunn.test package)</w:t>
+        <w:t xml:space="preserve"> (from </w:t>
+      </w:r>
+      <w:proofErr w:type="spellStart"/>
+      <w:r>
+        <w:t>dunn.test</w:t>
+      </w:r>
+      <w:proofErr w:type="spellEnd"/>
+      <w:r>
+        <w:t xml:space="preserve"> package)</w:t>
       </w:r>
     </w:p>
     <w:p>
@@ -220,8 +261,13 @@
           <w:numId w:val="8"/>
         </w:numPr>
       </w:pPr>
-      <w:r>
-        <w:t>Bonferroni correction</w:t>
+      <w:proofErr w:type="spellStart"/>
+      <w:r>
+        <w:t>Bonferroni</w:t>
+      </w:r>
+      <w:proofErr w:type="spellEnd"/>
+      <w:r>
+        <w:t xml:space="preserve"> correction</w:t>
       </w:r>
     </w:p>
     <w:tbl>
@@ -252,8 +298,13 @@
           </w:tcPr>
           <w:p>
             <w:r>
-              <w:t>E. antarctica</w:t>
-            </w:r>
+              <w:t xml:space="preserve">E. </w:t>
+            </w:r>
+            <w:proofErr w:type="spellStart"/>
+            <w:r>
+              <w:t>antarctica</w:t>
+            </w:r>
+            <w:proofErr w:type="spellEnd"/>
           </w:p>
         </w:tc>
         <w:tc>
@@ -262,8 +313,13 @@
           </w:tcPr>
           <w:p>
             <w:r>
-              <w:t>E. carlsbergi</w:t>
-            </w:r>
+              <w:t xml:space="preserve">E. </w:t>
+            </w:r>
+            <w:proofErr w:type="spellStart"/>
+            <w:r>
+              <w:t>carlsbergi</w:t>
+            </w:r>
+            <w:proofErr w:type="spellEnd"/>
           </w:p>
         </w:tc>
         <w:tc>
@@ -272,8 +328,13 @@
           </w:tcPr>
           <w:p>
             <w:r>
-              <w:t>G. braueri</w:t>
-            </w:r>
+              <w:t xml:space="preserve">G. </w:t>
+            </w:r>
+            <w:proofErr w:type="spellStart"/>
+            <w:r>
+              <w:t>braueri</w:t>
+            </w:r>
+            <w:proofErr w:type="spellEnd"/>
           </w:p>
         </w:tc>
         <w:tc>
@@ -282,8 +343,13 @@
           </w:tcPr>
           <w:p>
             <w:r>
-              <w:t>G. nicholsi</w:t>
-            </w:r>
+              <w:t xml:space="preserve">G. </w:t>
+            </w:r>
+            <w:proofErr w:type="spellStart"/>
+            <w:r>
+              <w:t>nicholsi</w:t>
+            </w:r>
+            <w:proofErr w:type="spellEnd"/>
           </w:p>
         </w:tc>
         <w:tc>
@@ -292,8 +358,13 @@
           </w:tcPr>
           <w:p>
             <w:r>
-              <w:t>P. bolini</w:t>
-            </w:r>
+              <w:t xml:space="preserve">P. </w:t>
+            </w:r>
+            <w:proofErr w:type="spellStart"/>
+            <w:r>
+              <w:t>bolini</w:t>
+            </w:r>
+            <w:proofErr w:type="spellEnd"/>
           </w:p>
         </w:tc>
         <w:tc>
@@ -302,8 +373,13 @@
           </w:tcPr>
           <w:p>
             <w:r>
-              <w:t>K. anderssoni</w:t>
-            </w:r>
+              <w:t xml:space="preserve">K. </w:t>
+            </w:r>
+            <w:proofErr w:type="spellStart"/>
+            <w:r>
+              <w:t>anderssoni</w:t>
+            </w:r>
+            <w:proofErr w:type="spellEnd"/>
           </w:p>
         </w:tc>
       </w:tr>
@@ -383,8 +459,13 @@
           </w:tcPr>
           <w:p>
             <w:r>
-              <w:t>E. carlsbergi</w:t>
-            </w:r>
+              <w:t xml:space="preserve">E. </w:t>
+            </w:r>
+            <w:proofErr w:type="spellStart"/>
+            <w:r>
+              <w:t>carlsbergi</w:t>
+            </w:r>
+            <w:proofErr w:type="spellEnd"/>
           </w:p>
         </w:tc>
         <w:tc>
@@ -453,8 +534,13 @@
           </w:tcPr>
           <w:p>
             <w:r>
-              <w:t>G. braueri</w:t>
-            </w:r>
+              <w:t xml:space="preserve">G. </w:t>
+            </w:r>
+            <w:proofErr w:type="spellStart"/>
+            <w:r>
+              <w:t>braueri</w:t>
+            </w:r>
+            <w:proofErr w:type="spellEnd"/>
           </w:p>
         </w:tc>
         <w:tc>
@@ -524,8 +610,13 @@
           </w:tcPr>
           <w:p>
             <w:r>
-              <w:t>G. nicholsi</w:t>
-            </w:r>
+              <w:t xml:space="preserve">G. </w:t>
+            </w:r>
+            <w:proofErr w:type="spellStart"/>
+            <w:r>
+              <w:t>nicholsi</w:t>
+            </w:r>
+            <w:proofErr w:type="spellEnd"/>
           </w:p>
         </w:tc>
         <w:tc>
@@ -596,8 +687,13 @@
           </w:tcPr>
           <w:p>
             <w:r>
-              <w:t>P. bolini</w:t>
-            </w:r>
+              <w:t xml:space="preserve">P. </w:t>
+            </w:r>
+            <w:proofErr w:type="spellStart"/>
+            <w:r>
+              <w:t>bolini</w:t>
+            </w:r>
+            <w:proofErr w:type="spellEnd"/>
           </w:p>
         </w:tc>
         <w:tc>
@@ -669,8 +765,13 @@
           </w:tcPr>
           <w:p>
             <w:r>
-              <w:t>K. anderssoni</w:t>
-            </w:r>
+              <w:t xml:space="preserve">K. </w:t>
+            </w:r>
+            <w:proofErr w:type="spellStart"/>
+            <w:r>
+              <w:t>anderssoni</w:t>
+            </w:r>
+            <w:proofErr w:type="spellEnd"/>
           </w:p>
         </w:tc>
         <w:tc>
@@ -780,8 +881,21 @@
         <w:t>with</w:t>
       </w:r>
       <w:r>
-        <w:t xml:space="preserve"> E. carlsbergi and G. nicholsi</w:t>
-      </w:r>
+        <w:t xml:space="preserve"> E. </w:t>
+      </w:r>
+      <w:proofErr w:type="spellStart"/>
+      <w:r>
+        <w:t>carlsbergi</w:t>
+      </w:r>
+      <w:proofErr w:type="spellEnd"/>
+      <w:r>
+        <w:t xml:space="preserve"> and G. </w:t>
+      </w:r>
+      <w:proofErr w:type="spellStart"/>
+      <w:r>
+        <w:t>nicholsi</w:t>
+      </w:r>
+      <w:proofErr w:type="spellEnd"/>
       <w:r>
         <w:t xml:space="preserve"> as outliers.</w:t>
       </w:r>
@@ -795,7 +909,15 @@
         </w:numPr>
       </w:pPr>
       <w:r>
-        <w:t>Decrease in mass specific metabolic rate with weight (expected).</w:t>
+        <w:t xml:space="preserve">Decrease in </w:t>
+      </w:r>
+      <w:proofErr w:type="gramStart"/>
+      <w:r>
+        <w:t>mass</w:t>
+      </w:r>
+      <w:proofErr w:type="gramEnd"/>
+      <w:r>
+        <w:t xml:space="preserve"> specific metabolic rate with weight (expected).</w:t>
       </w:r>
     </w:p>
     <w:p>
@@ -888,7 +1010,15 @@
         <w:t>igher metabo</w:t>
       </w:r>
       <w:r>
-        <w:t>lic rate at lower temperatures (counter-intuative).</w:t>
+        <w:t>lic rate at lower temperatures (counter-</w:t>
+      </w:r>
+      <w:proofErr w:type="spellStart"/>
+      <w:r>
+        <w:t>intuative</w:t>
+      </w:r>
+      <w:proofErr w:type="spellEnd"/>
+      <w:r>
+        <w:t>).</w:t>
       </w:r>
     </w:p>
     <w:p>
@@ -965,7 +1095,23 @@
         </w:numPr>
       </w:pPr>
       <w:r>
-        <w:t xml:space="preserve">E. carlsbergi and G. braueri </w:t>
+        <w:t xml:space="preserve">E. </w:t>
+      </w:r>
+      <w:proofErr w:type="spellStart"/>
+      <w:r>
+        <w:t>carlsbergi</w:t>
+      </w:r>
+      <w:proofErr w:type="spellEnd"/>
+      <w:r>
+        <w:t xml:space="preserve"> and G. </w:t>
+      </w:r>
+      <w:proofErr w:type="spellStart"/>
+      <w:r>
+        <w:t>braueri</w:t>
+      </w:r>
+      <w:proofErr w:type="spellEnd"/>
+      <w:r>
+        <w:t xml:space="preserve"> </w:t>
       </w:r>
       <w:r>
         <w:t>mostly caught</w:t>
@@ -1004,18 +1150,36 @@
       <w:r>
         <w:t xml:space="preserve">E. Antarctica – same value as </w:t>
       </w:r>
+      <w:proofErr w:type="spellStart"/>
       <w:r>
         <w:rPr>
           <w:i/>
         </w:rPr>
-        <w:t>Chaetodon ulietensis</w:t>
-      </w:r>
+        <w:t>Chaetodon</w:t>
+      </w:r>
+      <w:proofErr w:type="spellEnd"/>
+      <w:r>
+        <w:rPr>
+          <w:i/>
+        </w:rPr>
+        <w:t xml:space="preserve"> </w:t>
+      </w:r>
+      <w:proofErr w:type="spellStart"/>
+      <w:r>
+        <w:rPr>
+          <w:i/>
+        </w:rPr>
+        <w:t>ulietensis</w:t>
+      </w:r>
+      <w:proofErr w:type="spellEnd"/>
       <w:r>
         <w:t xml:space="preserve"> (Pacific double-saddle butterflyfish, </w:t>
       </w:r>
+      <w:proofErr w:type="spellStart"/>
       <w:r>
         <w:t>Chaetodontidae</w:t>
       </w:r>
+      <w:proofErr w:type="spellEnd"/>
       <w:r>
         <w:t>).</w:t>
       </w:r>
@@ -1029,7 +1193,15 @@
         </w:numPr>
       </w:pPr>
       <w:r>
-        <w:t xml:space="preserve">G. braueri – same </w:t>
+        <w:t xml:space="preserve">G. </w:t>
+      </w:r>
+      <w:proofErr w:type="spellStart"/>
+      <w:r>
+        <w:t>braueri</w:t>
+      </w:r>
+      <w:proofErr w:type="spellEnd"/>
+      <w:r>
+        <w:t xml:space="preserve"> – same </w:t>
       </w:r>
       <w:r>
         <w:t>value</w:t>
@@ -1037,12 +1209,28 @@
       <w:r>
         <w:t xml:space="preserve"> as </w:t>
       </w:r>
+      <w:proofErr w:type="spellStart"/>
       <w:r>
         <w:rPr>
           <w:i/>
         </w:rPr>
-        <w:t>Oncorhynchus nerka</w:t>
-      </w:r>
+        <w:t>Oncorhynchus</w:t>
+      </w:r>
+      <w:proofErr w:type="spellEnd"/>
+      <w:r>
+        <w:rPr>
+          <w:i/>
+        </w:rPr>
+        <w:t xml:space="preserve"> </w:t>
+      </w:r>
+      <w:proofErr w:type="spellStart"/>
+      <w:r>
+        <w:rPr>
+          <w:i/>
+        </w:rPr>
+        <w:t>nerka</w:t>
+      </w:r>
+      <w:proofErr w:type="spellEnd"/>
       <w:r>
         <w:t xml:space="preserve"> (sockeye salmon, Salmonidae).</w:t>
       </w:r>
@@ -1056,25 +1244,93 @@
         </w:numPr>
       </w:pPr>
       <w:r>
-        <w:t xml:space="preserve">K. andersoni – same value as </w:t>
-      </w:r>
+        <w:t xml:space="preserve">K. </w:t>
+      </w:r>
+      <w:proofErr w:type="spellStart"/>
+      <w:r>
+        <w:t>andersoni</w:t>
+      </w:r>
+      <w:proofErr w:type="spellEnd"/>
+      <w:r>
+        <w:t xml:space="preserve"> – same value as </w:t>
+      </w:r>
+      <w:proofErr w:type="spellStart"/>
       <w:r>
         <w:rPr>
           <w:i/>
         </w:rPr>
-        <w:t xml:space="preserve">Maena maena </w:t>
-      </w:r>
-      <w:r>
-        <w:t xml:space="preserve">(now </w:t>
-      </w:r>
+        <w:t>Maena</w:t>
+      </w:r>
+      <w:proofErr w:type="spellEnd"/>
       <w:r>
         <w:rPr>
           <w:i/>
         </w:rPr>
-        <w:t>Spicara maena,</w:t>
-      </w:r>
-      <w:r>
-        <w:t xml:space="preserve"> blotched picarel, Centracanthidae).</w:t>
+        <w:t xml:space="preserve"> </w:t>
+      </w:r>
+      <w:proofErr w:type="spellStart"/>
+      <w:r>
+        <w:rPr>
+          <w:i/>
+        </w:rPr>
+        <w:t>maena</w:t>
+      </w:r>
+      <w:proofErr w:type="spellEnd"/>
+      <w:r>
+        <w:rPr>
+          <w:i/>
+        </w:rPr>
+        <w:t xml:space="preserve"> </w:t>
+      </w:r>
+      <w:r>
+        <w:t xml:space="preserve">(now </w:t>
+      </w:r>
+      <w:proofErr w:type="spellStart"/>
+      <w:r>
+        <w:rPr>
+          <w:i/>
+        </w:rPr>
+        <w:t>Spicara</w:t>
+      </w:r>
+      <w:proofErr w:type="spellEnd"/>
+      <w:r>
+        <w:rPr>
+          <w:i/>
+        </w:rPr>
+        <w:t xml:space="preserve"> </w:t>
+      </w:r>
+      <w:proofErr w:type="spellStart"/>
+      <w:r>
+        <w:rPr>
+          <w:i/>
+        </w:rPr>
+        <w:t>maena</w:t>
+      </w:r>
+      <w:proofErr w:type="spellEnd"/>
+      <w:r>
+        <w:rPr>
+          <w:i/>
+        </w:rPr>
+        <w:t>,</w:t>
+      </w:r>
+      <w:r>
+        <w:t xml:space="preserve"> blotched </w:t>
+      </w:r>
+      <w:proofErr w:type="spellStart"/>
+      <w:r>
+        <w:t>picarel</w:t>
+      </w:r>
+      <w:proofErr w:type="spellEnd"/>
+      <w:r>
+        <w:t xml:space="preserve">, </w:t>
+      </w:r>
+      <w:proofErr w:type="spellStart"/>
+      <w:r>
+        <w:t>Centracanthidae</w:t>
+      </w:r>
+      <w:proofErr w:type="spellEnd"/>
+      <w:r>
+        <w:t>).</w:t>
       </w:r>
     </w:p>
     <w:p>
@@ -1086,16 +1342,62 @@
         </w:numPr>
       </w:pPr>
       <w:r>
-        <w:t xml:space="preserve">E. carlsbergi – same values as </w:t>
-      </w:r>
+        <w:t xml:space="preserve">E. </w:t>
+      </w:r>
+      <w:proofErr w:type="spellStart"/>
+      <w:r>
+        <w:t>carlsbergi</w:t>
+      </w:r>
+      <w:proofErr w:type="spellEnd"/>
+      <w:r>
+        <w:t xml:space="preserve"> – </w:t>
+      </w:r>
+      <w:proofErr w:type="gramStart"/>
+      <w:r>
+        <w:t>same</w:t>
+      </w:r>
+      <w:proofErr w:type="gramEnd"/>
+      <w:r>
+        <w:t xml:space="preserve"> values as </w:t>
+      </w:r>
+      <w:proofErr w:type="spellStart"/>
       <w:r>
         <w:rPr>
           <w:i/>
         </w:rPr>
-        <w:t xml:space="preserve">Clupea pallasii </w:t>
-      </w:r>
-      <w:r>
-        <w:t>(Pacific herring, Clupeidae).</w:t>
+        <w:t>Clupea</w:t>
+      </w:r>
+      <w:proofErr w:type="spellEnd"/>
+      <w:r>
+        <w:rPr>
+          <w:i/>
+        </w:rPr>
+        <w:t xml:space="preserve"> </w:t>
+      </w:r>
+      <w:proofErr w:type="spellStart"/>
+      <w:r>
+        <w:rPr>
+          <w:i/>
+        </w:rPr>
+        <w:t>pallasii</w:t>
+      </w:r>
+      <w:proofErr w:type="spellEnd"/>
+      <w:r>
+        <w:rPr>
+          <w:i/>
+        </w:rPr>
+        <w:t xml:space="preserve"> </w:t>
+      </w:r>
+      <w:r>
+        <w:t xml:space="preserve">(Pacific herring, </w:t>
+      </w:r>
+      <w:proofErr w:type="spellStart"/>
+      <w:r>
+        <w:t>Clupeidae</w:t>
+      </w:r>
+      <w:proofErr w:type="spellEnd"/>
+      <w:r>
+        <w:t>).</w:t>
       </w:r>
     </w:p>
     <w:p>
@@ -1107,25 +1409,93 @@
         </w:numPr>
       </w:pPr>
       <w:r>
-        <w:t xml:space="preserve">G. nicholsi – same values as </w:t>
-      </w:r>
+        <w:t xml:space="preserve">G. </w:t>
+      </w:r>
+      <w:proofErr w:type="spellStart"/>
+      <w:r>
+        <w:t>nicholsi</w:t>
+      </w:r>
+      <w:proofErr w:type="spellEnd"/>
+      <w:r>
+        <w:t xml:space="preserve"> – same values as </w:t>
+      </w:r>
+      <w:proofErr w:type="spellStart"/>
       <w:r>
         <w:rPr>
           <w:i/>
         </w:rPr>
-        <w:t xml:space="preserve">Beryx splendens </w:t>
-      </w:r>
-      <w:r>
-        <w:t xml:space="preserve">(splendid alfonsino, Berycidae) and </w:t>
-      </w:r>
+        <w:t>Beryx</w:t>
+      </w:r>
+      <w:proofErr w:type="spellEnd"/>
       <w:r>
         <w:rPr>
           <w:i/>
         </w:rPr>
-        <w:t xml:space="preserve">Osmerus mordax </w:t>
-      </w:r>
-      <w:r>
-        <w:t>(rainbow smelt, Osmeridae).</w:t>
+        <w:t xml:space="preserve"> </w:t>
+      </w:r>
+      <w:proofErr w:type="spellStart"/>
+      <w:r>
+        <w:rPr>
+          <w:i/>
+        </w:rPr>
+        <w:t>splendens</w:t>
+      </w:r>
+      <w:proofErr w:type="spellEnd"/>
+      <w:r>
+        <w:rPr>
+          <w:i/>
+        </w:rPr>
+        <w:t xml:space="preserve"> </w:t>
+      </w:r>
+      <w:r>
+        <w:t xml:space="preserve">(splendid alfonsino, </w:t>
+      </w:r>
+      <w:proofErr w:type="spellStart"/>
+      <w:r>
+        <w:t>Berycidae</w:t>
+      </w:r>
+      <w:proofErr w:type="spellEnd"/>
+      <w:r>
+        <w:t xml:space="preserve">) and </w:t>
+      </w:r>
+      <w:proofErr w:type="spellStart"/>
+      <w:r>
+        <w:rPr>
+          <w:i/>
+        </w:rPr>
+        <w:t>Osmerus</w:t>
+      </w:r>
+      <w:proofErr w:type="spellEnd"/>
+      <w:r>
+        <w:rPr>
+          <w:i/>
+        </w:rPr>
+        <w:t xml:space="preserve"> </w:t>
+      </w:r>
+      <w:proofErr w:type="spellStart"/>
+      <w:r>
+        <w:rPr>
+          <w:i/>
+        </w:rPr>
+        <w:t>mordax</w:t>
+      </w:r>
+      <w:proofErr w:type="spellEnd"/>
+      <w:r>
+        <w:rPr>
+          <w:i/>
+        </w:rPr>
+        <w:t xml:space="preserve"> </w:t>
+      </w:r>
+      <w:r>
+        <w:t xml:space="preserve">(rainbow smelt, </w:t>
+      </w:r>
+      <w:proofErr w:type="spellStart"/>
+      <w:r>
+        <w:t>Osmeridae</w:t>
+      </w:r>
+      <w:proofErr w:type="spellEnd"/>
+      <w:r>
+        <w:t>).</w:t>
       </w:r>
     </w:p>
     <w:p>
@@ -1137,25 +1507,95 @@
         </w:numPr>
       </w:pPr>
       <w:r>
-        <w:t xml:space="preserve">P. bolini – between </w:t>
-      </w:r>
+        <w:t xml:space="preserve">P. </w:t>
+      </w:r>
+      <w:proofErr w:type="spellStart"/>
+      <w:r>
+        <w:t>bolini</w:t>
+      </w:r>
+      <w:proofErr w:type="spellEnd"/>
+      <w:r>
+        <w:t xml:space="preserve"> – between </w:t>
+      </w:r>
+      <w:proofErr w:type="spellStart"/>
       <w:r>
         <w:rPr>
           <w:i/>
         </w:rPr>
-        <w:t xml:space="preserve">Centrolophus niger </w:t>
-      </w:r>
-      <w:r>
-        <w:t xml:space="preserve">(rudderfish, Centrolophidae) and </w:t>
-      </w:r>
+        <w:t>Centrolophus</w:t>
+      </w:r>
+      <w:proofErr w:type="spellEnd"/>
       <w:r>
         <w:rPr>
           <w:i/>
         </w:rPr>
-        <w:t xml:space="preserve">Merluccius merluccius </w:t>
-      </w:r>
-      <w:r>
-        <w:t xml:space="preserve">(European hake, Gadidae). </w:t>
+        <w:t xml:space="preserve"> </w:t>
+      </w:r>
+      <w:proofErr w:type="spellStart"/>
+      <w:proofErr w:type="gramStart"/>
+      <w:r>
+        <w:rPr>
+          <w:i/>
+        </w:rPr>
+        <w:t>niger</w:t>
+      </w:r>
+      <w:proofErr w:type="spellEnd"/>
+      <w:proofErr w:type="gramEnd"/>
+      <w:r>
+        <w:rPr>
+          <w:i/>
+        </w:rPr>
+        <w:t xml:space="preserve"> </w:t>
+      </w:r>
+      <w:r>
+        <w:t xml:space="preserve">(rudderfish, </w:t>
+      </w:r>
+      <w:proofErr w:type="spellStart"/>
+      <w:r>
+        <w:t>Centrolophidae</w:t>
+      </w:r>
+      <w:proofErr w:type="spellEnd"/>
+      <w:r>
+        <w:t xml:space="preserve">) and </w:t>
+      </w:r>
+      <w:proofErr w:type="spellStart"/>
+      <w:r>
+        <w:rPr>
+          <w:i/>
+        </w:rPr>
+        <w:t>Merluccius</w:t>
+      </w:r>
+      <w:proofErr w:type="spellEnd"/>
+      <w:r>
+        <w:rPr>
+          <w:i/>
+        </w:rPr>
+        <w:t xml:space="preserve"> </w:t>
+      </w:r>
+      <w:proofErr w:type="spellStart"/>
+      <w:r>
+        <w:rPr>
+          <w:i/>
+        </w:rPr>
+        <w:t>merluccius</w:t>
+      </w:r>
+      <w:proofErr w:type="spellEnd"/>
+      <w:r>
+        <w:rPr>
+          <w:i/>
+        </w:rPr>
+        <w:t xml:space="preserve"> </w:t>
+      </w:r>
+      <w:r>
+        <w:t xml:space="preserve">(European hake, </w:t>
+      </w:r>
+      <w:proofErr w:type="spellStart"/>
+      <w:r>
+        <w:t>Gadidae</w:t>
+      </w:r>
+      <w:proofErr w:type="spellEnd"/>
+      <w:r>
+        <w:t xml:space="preserve">). </w:t>
       </w:r>
     </w:p>
     <w:p>
@@ -1170,15 +1610,34 @@
         <w:rPr>
           <w:color w:val="385623" w:themeColor="accent6" w:themeShade="80"/>
         </w:rPr>
-        <w:t>Possible action?: run data against known RMR and compare.</w:t>
+        <w:t>Possible action</w:t>
+      </w:r>
+      <w:proofErr w:type="gramStart"/>
+      <w:r>
+        <w:rPr>
+          <w:color w:val="385623" w:themeColor="accent6" w:themeShade="80"/>
+        </w:rPr>
+        <w:t>?:</w:t>
+      </w:r>
+      <w:proofErr w:type="gramEnd"/>
+      <w:r>
+        <w:rPr>
+          <w:color w:val="385623" w:themeColor="accent6" w:themeShade="80"/>
+        </w:rPr>
+        <w:t xml:space="preserve"> run data against known RMR and compare.</w:t>
       </w:r>
     </w:p>
     <w:p>
       <w:pPr>
         <w:pStyle w:val="Heading3"/>
       </w:pPr>
-      <w:r>
-        <w:t>K_caud vs. d13C</w:t>
+      <w:proofErr w:type="spellStart"/>
+      <w:r>
+        <w:t>K_caud</w:t>
+      </w:r>
+      <w:proofErr w:type="spellEnd"/>
+      <w:r>
+        <w:t xml:space="preserve"> vs. d13C</w:t>
       </w:r>
     </w:p>
     <w:p>
@@ -1198,7 +1657,15 @@
         </w:numPr>
       </w:pPr>
       <w:r>
-        <w:t>Significant negative correlation between K_caud and d13C.</w:t>
+        <w:t xml:space="preserve">Significant negative correlation between </w:t>
+      </w:r>
+      <w:proofErr w:type="spellStart"/>
+      <w:r>
+        <w:t>K_caud</w:t>
+      </w:r>
+      <w:proofErr w:type="spellEnd"/>
+      <w:r>
+        <w:t xml:space="preserve"> and d13C.</w:t>
       </w:r>
     </w:p>
     <w:p>
@@ -1251,7 +1718,15 @@
         </w:numPr>
       </w:pPr>
       <w:r>
-        <w:t>All species, except G. nicholsi, plot outside 95% HDPI.</w:t>
+        <w:t xml:space="preserve">All species, except G. </w:t>
+      </w:r>
+      <w:proofErr w:type="spellStart"/>
+      <w:r>
+        <w:t>nicholsi</w:t>
+      </w:r>
+      <w:proofErr w:type="spellEnd"/>
+      <w:r>
+        <w:t>, plot outside 95% HDPI.</w:t>
       </w:r>
     </w:p>
     <w:p>
@@ -1263,7 +1738,15 @@
         </w:numPr>
       </w:pPr>
       <w:r>
-        <w:t>Lower d13C than expected given K_caud.</w:t>
+        <w:t xml:space="preserve">Lower d13C than expected given </w:t>
+      </w:r>
+      <w:proofErr w:type="spellStart"/>
+      <w:r>
+        <w:t>K_caud</w:t>
+      </w:r>
+      <w:proofErr w:type="spellEnd"/>
+      <w:r>
+        <w:t>.</w:t>
       </w:r>
     </w:p>
     <w:p>
@@ -1287,7 +1770,15 @@
         </w:numPr>
       </w:pPr>
       <w:r>
-        <w:t>C. maderensis is also below the line.</w:t>
+        <w:t xml:space="preserve">C. </w:t>
+      </w:r>
+      <w:proofErr w:type="spellStart"/>
+      <w:r>
+        <w:t>maderensis</w:t>
+      </w:r>
+      <w:proofErr w:type="spellEnd"/>
+      <w:r>
+        <w:t xml:space="preserve"> is also below the line.</w:t>
       </w:r>
     </w:p>
     <w:p>
@@ -1395,7 +1886,23 @@
         </w:numPr>
       </w:pPr>
       <w:r>
-        <w:t>G. nicholsi and E. carlsbergi plot</w:t>
+        <w:t xml:space="preserve">G. </w:t>
+      </w:r>
+      <w:proofErr w:type="spellStart"/>
+      <w:r>
+        <w:t>nicholsi</w:t>
+      </w:r>
+      <w:proofErr w:type="spellEnd"/>
+      <w:r>
+        <w:t xml:space="preserve"> and E. </w:t>
+      </w:r>
+      <w:proofErr w:type="spellStart"/>
+      <w:r>
+        <w:t>carlsbergi</w:t>
+      </w:r>
+      <w:proofErr w:type="spellEnd"/>
+      <w:r>
+        <w:t xml:space="preserve"> plot</w:t>
       </w:r>
       <w:r>
         <w:t xml:space="preserve"> within </w:t>
@@ -1416,16 +1923,40 @@
         </w:numPr>
       </w:pPr>
       <w:r>
-        <w:t>K. ander</w:t>
+        <w:t xml:space="preserve">K. </w:t>
+      </w:r>
+      <w:proofErr w:type="spellStart"/>
+      <w:r>
+        <w:t>ander</w:t>
       </w:r>
       <w:r>
         <w:t>s</w:t>
       </w:r>
       <w:r>
-        <w:t xml:space="preserve">soni, E. Antarctica and G. braueri </w:t>
-      </w:r>
-      <w:r>
-        <w:t xml:space="preserve">(and P. bolini, just) </w:t>
+        <w:t>soni</w:t>
+      </w:r>
+      <w:proofErr w:type="spellEnd"/>
+      <w:r>
+        <w:t xml:space="preserve">, E. Antarctica and G. </w:t>
+      </w:r>
+      <w:proofErr w:type="spellStart"/>
+      <w:r>
+        <w:t>braueri</w:t>
+      </w:r>
+      <w:proofErr w:type="spellEnd"/>
+      <w:r>
+        <w:t xml:space="preserve"> </w:t>
+      </w:r>
+      <w:r>
+        <w:t xml:space="preserve">(and P. </w:t>
+      </w:r>
+      <w:proofErr w:type="spellStart"/>
+      <w:r>
+        <w:t>bolini</w:t>
+      </w:r>
+      <w:proofErr w:type="spellEnd"/>
+      <w:r>
+        <w:t xml:space="preserve">, just) </w:t>
       </w:r>
       <w:r>
         <w:t>all plotting below the line.</w:t>
@@ -1463,9 +1994,22 @@
           <w:numId w:val="6"/>
         </w:numPr>
       </w:pPr>
+      <w:proofErr w:type="gramStart"/>
       <w:r>
         <w:lastRenderedPageBreak/>
-        <w:t>But C. maderensis plots outside HDPI as well.</w:t>
+        <w:t>But</w:t>
+      </w:r>
+      <w:proofErr w:type="gramEnd"/>
+      <w:r>
+        <w:t xml:space="preserve"> C. </w:t>
+      </w:r>
+      <w:proofErr w:type="spellStart"/>
+      <w:r>
+        <w:t>maderensis</w:t>
+      </w:r>
+      <w:proofErr w:type="spellEnd"/>
+      <w:r>
+        <w:t xml:space="preserve"> plots outside HDPI as well.</w:t>
       </w:r>
     </w:p>
     <w:p>
@@ -1477,8 +2021,13 @@
         </w:numPr>
       </w:pPr>
       <w:r>
-        <w:t>Not metabolic cold adaptation,</w:t>
-      </w:r>
+        <w:t xml:space="preserve">Not metabolic cold </w:t>
+      </w:r>
+      <w:proofErr w:type="gramStart"/>
+      <w:r>
+        <w:t>adaptation,</w:t>
+      </w:r>
+      <w:proofErr w:type="gramEnd"/>
       <w:r>
         <w:t xml:space="preserve"> or it would affect all of them?</w:t>
       </w:r>
@@ -1495,7 +2044,21 @@
         <w:rPr>
           <w:color w:val="385623" w:themeColor="accent6" w:themeShade="80"/>
         </w:rPr>
-        <w:t>Possible action?: look into metabolic cold adaptation.</w:t>
+        <w:t>Possible action</w:t>
+      </w:r>
+      <w:proofErr w:type="gramStart"/>
+      <w:r>
+        <w:rPr>
+          <w:color w:val="385623" w:themeColor="accent6" w:themeShade="80"/>
+        </w:rPr>
+        <w:t>?:</w:t>
+      </w:r>
+      <w:proofErr w:type="gramEnd"/>
+      <w:r>
+        <w:rPr>
+          <w:color w:val="385623" w:themeColor="accent6" w:themeShade="80"/>
+        </w:rPr>
+        <w:t xml:space="preserve"> look into metabolic cold adaptation.</w:t>
       </w:r>
     </w:p>
     <w:p>
@@ -1507,7 +2070,23 @@
         </w:numPr>
       </w:pPr>
       <w:r>
-        <w:t>Note: cannot do against weights as they are max. weights and missing for many species.</w:t>
+        <w:t xml:space="preserve">Note: cannot do against </w:t>
+      </w:r>
+      <w:proofErr w:type="gramStart"/>
+      <w:r>
+        <w:t>weights</w:t>
+      </w:r>
+      <w:proofErr w:type="gramEnd"/>
+      <w:r>
+        <w:t xml:space="preserve"> as they are max. </w:t>
+      </w:r>
+      <w:proofErr w:type="gramStart"/>
+      <w:r>
+        <w:t>weights</w:t>
+      </w:r>
+      <w:proofErr w:type="gramEnd"/>
+      <w:r>
+        <w:t xml:space="preserve"> and missing for many species.</w:t>
       </w:r>
     </w:p>
     <w:p>
@@ -1587,7 +2166,23 @@
         </w:numPr>
       </w:pPr>
       <w:r>
-        <w:t>E. Antarctica, G. braueri and K. andersoni all have high M values.</w:t>
+        <w:t xml:space="preserve">E. Antarctica, G. </w:t>
+      </w:r>
+      <w:proofErr w:type="spellStart"/>
+      <w:r>
+        <w:t>braueri</w:t>
+      </w:r>
+      <w:proofErr w:type="spellEnd"/>
+      <w:r>
+        <w:t xml:space="preserve"> and K. </w:t>
+      </w:r>
+      <w:proofErr w:type="spellStart"/>
+      <w:r>
+        <w:t>andersoni</w:t>
+      </w:r>
+      <w:proofErr w:type="spellEnd"/>
+      <w:r>
+        <w:t xml:space="preserve"> all have high M values.</w:t>
       </w:r>
     </w:p>
     <w:p>
@@ -1599,15 +2194,44 @@
         </w:numPr>
       </w:pPr>
       <w:r>
-        <w:t>G. nicholsi and E. carlsbergi have low M values, with P. bolini straddling but on lower end.</w:t>
+        <w:t xml:space="preserve">G. </w:t>
+      </w:r>
+      <w:proofErr w:type="spellStart"/>
+      <w:r>
+        <w:t>nicholsi</w:t>
+      </w:r>
+      <w:proofErr w:type="spellEnd"/>
+      <w:r>
+        <w:t xml:space="preserve"> and E. </w:t>
+      </w:r>
+      <w:proofErr w:type="spellStart"/>
+      <w:r>
+        <w:t>carlsbergi</w:t>
+      </w:r>
+      <w:proofErr w:type="spellEnd"/>
+      <w:r>
+        <w:t xml:space="preserve"> have low M values, with P. </w:t>
+      </w:r>
+      <w:proofErr w:type="spellStart"/>
+      <w:r>
+        <w:t>bolini</w:t>
+      </w:r>
+      <w:proofErr w:type="spellEnd"/>
+      <w:r>
+        <w:t xml:space="preserve"> straddling but on lower end.</w:t>
       </w:r>
     </w:p>
     <w:p>
       <w:pPr>
         <w:pStyle w:val="Heading4"/>
       </w:pPr>
-      <w:r>
-        <w:t>Kruskal-Wallis Test</w:t>
+      <w:proofErr w:type="spellStart"/>
+      <w:r>
+        <w:t>Kruskal</w:t>
+      </w:r>
+      <w:proofErr w:type="spellEnd"/>
+      <w:r>
+        <w:t>-Wallis Test</w:t>
       </w:r>
     </w:p>
     <w:p>
@@ -1660,8 +2284,13 @@
           <w:numId w:val="12"/>
         </w:numPr>
       </w:pPr>
-      <w:r>
-        <w:t>Df = 5</w:t>
+      <w:proofErr w:type="spellStart"/>
+      <w:r>
+        <w:t>Df</w:t>
+      </w:r>
+      <w:proofErr w:type="spellEnd"/>
+      <w:r>
+        <w:t xml:space="preserve"> = 5</w:t>
       </w:r>
     </w:p>
     <w:p>
@@ -1715,8 +2344,13 @@
           </w:tcPr>
           <w:p>
             <w:r>
-              <w:t>E. antarctica</w:t>
-            </w:r>
+              <w:t xml:space="preserve">E. </w:t>
+            </w:r>
+            <w:proofErr w:type="spellStart"/>
+            <w:r>
+              <w:t>antarctica</w:t>
+            </w:r>
+            <w:proofErr w:type="spellEnd"/>
           </w:p>
         </w:tc>
         <w:tc>
@@ -1725,8 +2359,13 @@
           </w:tcPr>
           <w:p>
             <w:r>
-              <w:t>E. carlsbergi</w:t>
-            </w:r>
+              <w:t xml:space="preserve">E. </w:t>
+            </w:r>
+            <w:proofErr w:type="spellStart"/>
+            <w:r>
+              <w:t>carlsbergi</w:t>
+            </w:r>
+            <w:proofErr w:type="spellEnd"/>
           </w:p>
         </w:tc>
         <w:tc>
@@ -1735,8 +2374,13 @@
           </w:tcPr>
           <w:p>
             <w:r>
-              <w:t>G. braueri</w:t>
-            </w:r>
+              <w:t xml:space="preserve">G. </w:t>
+            </w:r>
+            <w:proofErr w:type="spellStart"/>
+            <w:r>
+              <w:t>braueri</w:t>
+            </w:r>
+            <w:proofErr w:type="spellEnd"/>
           </w:p>
         </w:tc>
         <w:tc>
@@ -1745,8 +2389,13 @@
           </w:tcPr>
           <w:p>
             <w:r>
-              <w:t>G. nicholsi</w:t>
-            </w:r>
+              <w:t xml:space="preserve">G. </w:t>
+            </w:r>
+            <w:proofErr w:type="spellStart"/>
+            <w:r>
+              <w:t>nicholsi</w:t>
+            </w:r>
+            <w:proofErr w:type="spellEnd"/>
           </w:p>
         </w:tc>
         <w:tc>
@@ -1755,8 +2404,13 @@
           </w:tcPr>
           <w:p>
             <w:r>
-              <w:t>P. bolini</w:t>
-            </w:r>
+              <w:t xml:space="preserve">P. </w:t>
+            </w:r>
+            <w:proofErr w:type="spellStart"/>
+            <w:r>
+              <w:t>bolini</w:t>
+            </w:r>
+            <w:proofErr w:type="spellEnd"/>
           </w:p>
         </w:tc>
         <w:tc>
@@ -1765,8 +2419,13 @@
           </w:tcPr>
           <w:p>
             <w:r>
-              <w:t>K. anderssoni</w:t>
-            </w:r>
+              <w:t xml:space="preserve">K. </w:t>
+            </w:r>
+            <w:proofErr w:type="spellStart"/>
+            <w:r>
+              <w:t>anderssoni</w:t>
+            </w:r>
+            <w:proofErr w:type="spellEnd"/>
           </w:p>
         </w:tc>
       </w:tr>
@@ -1846,8 +2505,13 @@
           </w:tcPr>
           <w:p>
             <w:r>
-              <w:t>E. carlsbergi</w:t>
-            </w:r>
+              <w:t xml:space="preserve">E. </w:t>
+            </w:r>
+            <w:proofErr w:type="spellStart"/>
+            <w:r>
+              <w:t>carlsbergi</w:t>
+            </w:r>
+            <w:proofErr w:type="spellEnd"/>
           </w:p>
         </w:tc>
         <w:tc>
@@ -1916,8 +2580,13 @@
           </w:tcPr>
           <w:p>
             <w:r>
-              <w:t>G. braueri</w:t>
-            </w:r>
+              <w:t xml:space="preserve">G. </w:t>
+            </w:r>
+            <w:proofErr w:type="spellStart"/>
+            <w:r>
+              <w:t>braueri</w:t>
+            </w:r>
+            <w:proofErr w:type="spellEnd"/>
           </w:p>
         </w:tc>
         <w:tc>
@@ -1987,8 +2656,13 @@
           </w:tcPr>
           <w:p>
             <w:r>
-              <w:t>G. nicholsi</w:t>
-            </w:r>
+              <w:t xml:space="preserve">G. </w:t>
+            </w:r>
+            <w:proofErr w:type="spellStart"/>
+            <w:r>
+              <w:t>nicholsi</w:t>
+            </w:r>
+            <w:proofErr w:type="spellEnd"/>
           </w:p>
         </w:tc>
         <w:tc>
@@ -2059,8 +2733,13 @@
           </w:tcPr>
           <w:p>
             <w:r>
-              <w:t>P. bolini</w:t>
-            </w:r>
+              <w:t xml:space="preserve">P. </w:t>
+            </w:r>
+            <w:proofErr w:type="spellStart"/>
+            <w:r>
+              <w:t>bolini</w:t>
+            </w:r>
+            <w:proofErr w:type="spellEnd"/>
           </w:p>
         </w:tc>
         <w:tc>
@@ -2132,8 +2811,13 @@
           </w:tcPr>
           <w:p>
             <w:r>
-              <w:t>K. anderssoni</w:t>
-            </w:r>
+              <w:t xml:space="preserve">K. </w:t>
+            </w:r>
+            <w:proofErr w:type="spellStart"/>
+            <w:r>
+              <w:t>anderssoni</w:t>
+            </w:r>
+            <w:proofErr w:type="spellEnd"/>
           </w:p>
         </w:tc>
         <w:tc>
@@ -2245,8 +2929,13 @@
           </w:tcPr>
           <w:p>
             <w:r>
-              <w:t>E. antarctica</w:t>
-            </w:r>
+              <w:t xml:space="preserve">E. </w:t>
+            </w:r>
+            <w:proofErr w:type="spellStart"/>
+            <w:r>
+              <w:t>antarctica</w:t>
+            </w:r>
+            <w:proofErr w:type="spellEnd"/>
           </w:p>
         </w:tc>
         <w:tc>
@@ -2255,8 +2944,13 @@
           </w:tcPr>
           <w:p>
             <w:r>
-              <w:t>E. carlsbergi</w:t>
-            </w:r>
+              <w:t xml:space="preserve">E. </w:t>
+            </w:r>
+            <w:proofErr w:type="spellStart"/>
+            <w:r>
+              <w:t>carlsbergi</w:t>
+            </w:r>
+            <w:proofErr w:type="spellEnd"/>
           </w:p>
         </w:tc>
         <w:tc>
@@ -2265,8 +2959,13 @@
           </w:tcPr>
           <w:p>
             <w:r>
-              <w:t>G. braueri</w:t>
-            </w:r>
+              <w:t xml:space="preserve">G. </w:t>
+            </w:r>
+            <w:proofErr w:type="spellStart"/>
+            <w:r>
+              <w:t>braueri</w:t>
+            </w:r>
+            <w:proofErr w:type="spellEnd"/>
           </w:p>
         </w:tc>
         <w:tc>
@@ -2275,8 +2974,13 @@
           </w:tcPr>
           <w:p>
             <w:r>
-              <w:t>G. nicholsi</w:t>
-            </w:r>
+              <w:t xml:space="preserve">G. </w:t>
+            </w:r>
+            <w:proofErr w:type="spellStart"/>
+            <w:r>
+              <w:t>nicholsi</w:t>
+            </w:r>
+            <w:proofErr w:type="spellEnd"/>
           </w:p>
         </w:tc>
         <w:tc>
@@ -2285,8 +2989,13 @@
           </w:tcPr>
           <w:p>
             <w:r>
-              <w:t>P. bolini</w:t>
-            </w:r>
+              <w:t xml:space="preserve">P. </w:t>
+            </w:r>
+            <w:proofErr w:type="spellStart"/>
+            <w:r>
+              <w:t>bolini</w:t>
+            </w:r>
+            <w:proofErr w:type="spellEnd"/>
           </w:p>
         </w:tc>
         <w:tc>
@@ -2295,8 +3004,13 @@
           </w:tcPr>
           <w:p>
             <w:r>
-              <w:t>K. anderssoni</w:t>
-            </w:r>
+              <w:t xml:space="preserve">K. </w:t>
+            </w:r>
+            <w:proofErr w:type="spellStart"/>
+            <w:r>
+              <w:t>anderssoni</w:t>
+            </w:r>
+            <w:proofErr w:type="spellEnd"/>
           </w:p>
         </w:tc>
       </w:tr>
@@ -2376,8 +3090,13 @@
           </w:tcPr>
           <w:p>
             <w:r>
-              <w:t>E. carlsbergi</w:t>
-            </w:r>
+              <w:t xml:space="preserve">E. </w:t>
+            </w:r>
+            <w:proofErr w:type="spellStart"/>
+            <w:r>
+              <w:t>carlsbergi</w:t>
+            </w:r>
+            <w:proofErr w:type="spellEnd"/>
           </w:p>
         </w:tc>
         <w:tc>
@@ -2449,8 +3168,13 @@
           </w:tcPr>
           <w:p>
             <w:r>
-              <w:t>G. braueri</w:t>
-            </w:r>
+              <w:t xml:space="preserve">G. </w:t>
+            </w:r>
+            <w:proofErr w:type="spellStart"/>
+            <w:r>
+              <w:t>braueri</w:t>
+            </w:r>
+            <w:proofErr w:type="spellEnd"/>
           </w:p>
         </w:tc>
         <w:tc>
@@ -2520,8 +3244,13 @@
           </w:tcPr>
           <w:p>
             <w:r>
-              <w:t>G. nicholsi</w:t>
-            </w:r>
+              <w:t xml:space="preserve">G. </w:t>
+            </w:r>
+            <w:proofErr w:type="spellStart"/>
+            <w:r>
+              <w:t>nicholsi</w:t>
+            </w:r>
+            <w:proofErr w:type="spellEnd"/>
           </w:p>
         </w:tc>
         <w:tc>
@@ -2592,8 +3321,13 @@
           </w:tcPr>
           <w:p>
             <w:r>
-              <w:t>P. bolini</w:t>
-            </w:r>
+              <w:t xml:space="preserve">P. </w:t>
+            </w:r>
+            <w:proofErr w:type="spellStart"/>
+            <w:r>
+              <w:t>bolini</w:t>
+            </w:r>
+            <w:proofErr w:type="spellEnd"/>
           </w:p>
         </w:tc>
         <w:tc>
@@ -2665,8 +3399,13 @@
           </w:tcPr>
           <w:p>
             <w:r>
-              <w:t>K. anderssoni</w:t>
-            </w:r>
+              <w:t xml:space="preserve">K. </w:t>
+            </w:r>
+            <w:proofErr w:type="spellStart"/>
+            <w:r>
+              <w:t>anderssoni</w:t>
+            </w:r>
+            <w:proofErr w:type="spellEnd"/>
           </w:p>
         </w:tc>
         <w:tc>
@@ -2882,7 +3621,15 @@
         </w:numPr>
       </w:pPr>
       <w:r>
-        <w:t>Seems low – may be due to parameters being derived from cod data.</w:t>
+        <w:t xml:space="preserve">Seems low – may be due to parameters </w:t>
+      </w:r>
+      <w:proofErr w:type="gramStart"/>
+      <w:r>
+        <w:t>being derived</w:t>
+      </w:r>
+      <w:proofErr w:type="gramEnd"/>
+      <w:r>
+        <w:t xml:space="preserve"> from cod data.</w:t>
       </w:r>
     </w:p>
     <w:p>
@@ -2902,7 +3649,31 @@
         </w:numPr>
       </w:pPr>
       <w:r>
-        <w:t>E. carlsbergi (2.76 mean) and G. nicholsi (2.31 mean) found at highest temps.</w:t>
+        <w:t xml:space="preserve">E. </w:t>
+      </w:r>
+      <w:proofErr w:type="spellStart"/>
+      <w:r>
+        <w:t>carlsbergi</w:t>
+      </w:r>
+      <w:proofErr w:type="spellEnd"/>
+      <w:r>
+        <w:t xml:space="preserve"> (2.76 mean) and G. </w:t>
+      </w:r>
+      <w:proofErr w:type="spellStart"/>
+      <w:r>
+        <w:t>nicholsi</w:t>
+      </w:r>
+      <w:proofErr w:type="spellEnd"/>
+      <w:r>
+        <w:t xml:space="preserve"> (2.31 mean) found at highest </w:t>
+      </w:r>
+      <w:proofErr w:type="gramStart"/>
+      <w:r>
+        <w:t>temps</w:t>
+      </w:r>
+      <w:proofErr w:type="gramEnd"/>
+      <w:r>
+        <w:t>.</w:t>
       </w:r>
     </w:p>
     <w:p>
@@ -2914,7 +3685,23 @@
         </w:numPr>
       </w:pPr>
       <w:r>
-        <w:t>G. braueri at lowest temps (mean -1.65).</w:t>
+        <w:t xml:space="preserve">G. </w:t>
+      </w:r>
+      <w:proofErr w:type="spellStart"/>
+      <w:r>
+        <w:t>braueri</w:t>
+      </w:r>
+      <w:proofErr w:type="spellEnd"/>
+      <w:r>
+        <w:t xml:space="preserve"> at lowest </w:t>
+      </w:r>
+      <w:proofErr w:type="gramStart"/>
+      <w:r>
+        <w:t>temps</w:t>
+      </w:r>
+      <w:proofErr w:type="gramEnd"/>
+      <w:r>
+        <w:t xml:space="preserve"> (mean -1.65).</w:t>
       </w:r>
     </w:p>
     <w:p>
@@ -2984,7 +3771,15 @@
         <w:t>Model Comparison</w:t>
       </w:r>
       <w:r>
-        <w:t xml:space="preserve"> – Myctophids Only</w:t>
+        <w:t xml:space="preserve"> – </w:t>
+      </w:r>
+      <w:proofErr w:type="spellStart"/>
+      <w:r>
+        <w:t>Myctophids</w:t>
+      </w:r>
+      <w:proofErr w:type="spellEnd"/>
+      <w:r>
+        <w:t xml:space="preserve"> Only</w:t>
       </w:r>
     </w:p>
     <w:tbl>
@@ -2994,17 +3789,18 @@
         <w:tblLook w:val="04A0" w:firstRow="1" w:lastRow="0" w:firstColumn="1" w:lastColumn="0" w:noHBand="0" w:noVBand="1"/>
       </w:tblPr>
       <w:tblGrid>
-        <w:gridCol w:w="1690"/>
-        <w:gridCol w:w="1347"/>
-        <w:gridCol w:w="1477"/>
-        <w:gridCol w:w="1477"/>
-        <w:gridCol w:w="1563"/>
-        <w:gridCol w:w="1462"/>
+        <w:gridCol w:w="1638"/>
+        <w:gridCol w:w="1190"/>
+        <w:gridCol w:w="1242"/>
+        <w:gridCol w:w="1242"/>
+        <w:gridCol w:w="1390"/>
+        <w:gridCol w:w="1099"/>
+        <w:gridCol w:w="1215"/>
       </w:tblGrid>
       <w:tr>
         <w:tc>
           <w:tcPr>
-            <w:tcW w:w="1690" w:type="dxa"/>
+            <w:tcW w:w="1638" w:type="dxa"/>
           </w:tcPr>
           <w:p>
             <w:pPr>
@@ -3022,7 +3818,7 @@
         </w:tc>
         <w:tc>
           <w:tcPr>
-            <w:tcW w:w="1347" w:type="dxa"/>
+            <w:tcW w:w="1190" w:type="dxa"/>
           </w:tcPr>
           <w:p>
             <w:pPr>
@@ -3040,7 +3836,7 @@
         </w:tc>
         <w:tc>
           <w:tcPr>
-            <w:tcW w:w="1477" w:type="dxa"/>
+            <w:tcW w:w="1242" w:type="dxa"/>
           </w:tcPr>
           <w:p>
             <w:pPr>
@@ -3058,7 +3854,7 @@
         </w:tc>
         <w:tc>
           <w:tcPr>
-            <w:tcW w:w="1477" w:type="dxa"/>
+            <w:tcW w:w="1242" w:type="dxa"/>
           </w:tcPr>
           <w:p>
             <w:pPr>
@@ -3076,7 +3872,7 @@
         </w:tc>
         <w:tc>
           <w:tcPr>
-            <w:tcW w:w="1563" w:type="dxa"/>
+            <w:tcW w:w="1390" w:type="dxa"/>
           </w:tcPr>
           <w:p>
             <w:pPr>
@@ -3094,7 +3890,7 @@
         </w:tc>
         <w:tc>
           <w:tcPr>
-            <w:tcW w:w="1462" w:type="dxa"/>
+            <w:tcW w:w="1099" w:type="dxa"/>
           </w:tcPr>
           <w:p>
             <w:pPr>
@@ -3106,15 +3902,13 @@
               <w:rPr>
                 <w:b/>
               </w:rPr>
-              <w:t>AIC</w:t>
-            </w:r>
-          </w:p>
-        </w:tc>
-      </w:tr>
-      <w:tr>
-        <w:tc>
-          <w:tcPr>
-            <w:tcW w:w="1690" w:type="dxa"/>
+              <w:t>p-Value</w:t>
+            </w:r>
+          </w:p>
+        </w:tc>
+        <w:tc>
+          <w:tcPr>
+            <w:tcW w:w="1215" w:type="dxa"/>
           </w:tcPr>
           <w:p>
             <w:pPr>
@@ -3126,57 +3920,7 @@
               <w:rPr>
                 <w:b/>
               </w:rPr>
-              <w:t>M ~ Temperature</w:t>
-            </w:r>
-          </w:p>
-        </w:tc>
-        <w:tc>
-          <w:tcPr>
-            <w:tcW w:w="1347" w:type="dxa"/>
-          </w:tcPr>
-          <w:p>
-            <w:r>
-              <w:t>LM</w:t>
-            </w:r>
-          </w:p>
-        </w:tc>
-        <w:tc>
-          <w:tcPr>
-            <w:tcW w:w="1477" w:type="dxa"/>
-          </w:tcPr>
-          <w:p>
-            <w:r>
-              <w:t>0.22 (0.22 to 0.23)</w:t>
-            </w:r>
-          </w:p>
-        </w:tc>
-        <w:tc>
-          <w:tcPr>
-            <w:tcW w:w="1477" w:type="dxa"/>
-          </w:tcPr>
-          <w:p>
-            <w:r>
-              <w:t>-0.01 (-0.01 to -0.00)</w:t>
-            </w:r>
-          </w:p>
-        </w:tc>
-        <w:tc>
-          <w:tcPr>
-            <w:tcW w:w="1563" w:type="dxa"/>
-          </w:tcPr>
-          <w:p>
-            <w:r>
-              <w:t>0.10 (0.03 to 0.19)</w:t>
-            </w:r>
-          </w:p>
-        </w:tc>
-        <w:tc>
-          <w:tcPr>
-            <w:tcW w:w="1462" w:type="dxa"/>
-          </w:tcPr>
-          <w:p>
-            <w:r>
-              <w:t>-367 (-390 to -344)</w:t>
+              <w:t>AIC</w:t>
             </w:r>
           </w:p>
         </w:tc>
@@ -3184,7 +3928,7 @@
       <w:tr>
         <w:tc>
           <w:tcPr>
-            <w:tcW w:w="1690" w:type="dxa"/>
+            <w:tcW w:w="1638" w:type="dxa"/>
           </w:tcPr>
           <w:p>
             <w:pPr>
@@ -3196,57 +3940,67 @@
               <w:rPr>
                 <w:b/>
               </w:rPr>
-              <w:t>M ~ Temperature + (1|Species)</w:t>
-            </w:r>
-          </w:p>
-        </w:tc>
-        <w:tc>
-          <w:tcPr>
-            <w:tcW w:w="1347" w:type="dxa"/>
-          </w:tcPr>
-          <w:p>
-            <w:r>
-              <w:t>LMM</w:t>
-            </w:r>
-          </w:p>
-        </w:tc>
-        <w:tc>
-          <w:tcPr>
-            <w:tcW w:w="1477" w:type="dxa"/>
-          </w:tcPr>
-          <w:p>
-            <w:r>
-              <w:t>0.21 (0.21 to 0.22)</w:t>
-            </w:r>
-          </w:p>
-        </w:tc>
-        <w:tc>
-          <w:tcPr>
-            <w:tcW w:w="1477" w:type="dxa"/>
-          </w:tcPr>
-          <w:p>
-            <w:r>
-              <w:t>0.00 (-0.01 to 0.00)</w:t>
-            </w:r>
-          </w:p>
-        </w:tc>
-        <w:tc>
-          <w:tcPr>
-            <w:tcW w:w="1563" w:type="dxa"/>
-          </w:tcPr>
-          <w:p>
-            <w:r>
-              <w:t>0.50 (0.40 to 0.62)</w:t>
-            </w:r>
-          </w:p>
-        </w:tc>
-        <w:tc>
-          <w:tcPr>
-            <w:tcW w:w="1462" w:type="dxa"/>
-          </w:tcPr>
-          <w:p>
-            <w:r>
-              <w:t>-383 (-407 to -352)</w:t>
+              <w:t>M ~ Temperature</w:t>
+            </w:r>
+          </w:p>
+        </w:tc>
+        <w:tc>
+          <w:tcPr>
+            <w:tcW w:w="1190" w:type="dxa"/>
+          </w:tcPr>
+          <w:p>
+            <w:r>
+              <w:t>LM</w:t>
+            </w:r>
+          </w:p>
+        </w:tc>
+        <w:tc>
+          <w:tcPr>
+            <w:tcW w:w="1242" w:type="dxa"/>
+          </w:tcPr>
+          <w:p>
+            <w:r>
+              <w:t>0.22 (0.22 to 0.23)</w:t>
+            </w:r>
+          </w:p>
+        </w:tc>
+        <w:tc>
+          <w:tcPr>
+            <w:tcW w:w="1242" w:type="dxa"/>
+          </w:tcPr>
+          <w:p>
+            <w:r>
+              <w:t>-0.01 (-0.01 to -0.00)</w:t>
+            </w:r>
+          </w:p>
+        </w:tc>
+        <w:tc>
+          <w:tcPr>
+            <w:tcW w:w="1390" w:type="dxa"/>
+          </w:tcPr>
+          <w:p>
+            <w:r>
+              <w:t>0.10 (0.03 to 0.19)</w:t>
+            </w:r>
+          </w:p>
+        </w:tc>
+        <w:tc>
+          <w:tcPr>
+            <w:tcW w:w="1099" w:type="dxa"/>
+          </w:tcPr>
+          <w:p>
+            <w:r>
+              <w:t>4.45 x 10^-4 (1.84 x 10^-9 to 2.85 x 10^-02)</w:t>
+            </w:r>
+          </w:p>
+        </w:tc>
+        <w:tc>
+          <w:tcPr>
+            <w:tcW w:w="1215" w:type="dxa"/>
+          </w:tcPr>
+          <w:p>
+            <w:r>
+              <w:t>-367 (-390 to -344)</w:t>
             </w:r>
           </w:p>
         </w:tc>
@@ -3254,7 +4008,7 @@
       <w:tr>
         <w:tc>
           <w:tcPr>
-            <w:tcW w:w="1690" w:type="dxa"/>
+            <w:tcW w:w="1638" w:type="dxa"/>
           </w:tcPr>
           <w:p>
             <w:pPr>
@@ -3266,123 +4020,67 @@
               <w:rPr>
                 <w:b/>
               </w:rPr>
-              <w:t xml:space="preserve">M ~ </w:t>
-            </w:r>
-            <w:r>
-              <w:rPr>
-                <w:b/>
-              </w:rPr>
-              <w:t>log10(</w:t>
-            </w:r>
-            <w:r>
-              <w:rPr>
-                <w:b/>
-              </w:rPr>
-              <w:t>Weight</w:t>
-            </w:r>
-            <w:r>
-              <w:rPr>
-                <w:b/>
-              </w:rPr>
-              <w:t>)</w:t>
-            </w:r>
-          </w:p>
-        </w:tc>
-        <w:tc>
-          <w:tcPr>
-            <w:tcW w:w="1347" w:type="dxa"/>
-          </w:tcPr>
-          <w:p>
-            <w:r>
-              <w:t>LM</w:t>
-            </w:r>
-          </w:p>
-        </w:tc>
-        <w:tc>
-          <w:tcPr>
-            <w:tcW w:w="1477" w:type="dxa"/>
-          </w:tcPr>
-          <w:p>
-            <w:r>
-              <w:t>0.</w:t>
-            </w:r>
-            <w:r>
-              <w:t>22</w:t>
-            </w:r>
-            <w:r>
-              <w:t xml:space="preserve"> (0.</w:t>
-            </w:r>
-            <w:r>
-              <w:t>22</w:t>
-            </w:r>
-            <w:r>
-              <w:t xml:space="preserve"> to 0.24)</w:t>
-            </w:r>
-          </w:p>
-        </w:tc>
-        <w:tc>
-          <w:tcPr>
-            <w:tcW w:w="1477" w:type="dxa"/>
-          </w:tcPr>
-          <w:p>
-            <w:r>
-              <w:t>-0.01 (0.03</w:t>
-            </w:r>
-            <w:r>
-              <w:t xml:space="preserve"> to 0.00)</w:t>
-            </w:r>
-          </w:p>
-        </w:tc>
-        <w:tc>
-          <w:tcPr>
-            <w:tcW w:w="1563" w:type="dxa"/>
-          </w:tcPr>
-          <w:p>
-            <w:r>
-              <w:t>0.03</w:t>
-            </w:r>
-            <w:r>
-              <w:t xml:space="preserve"> (</w:t>
-            </w:r>
-            <w:r>
-              <w:t>1.50 x 10^-5</w:t>
-            </w:r>
-            <w:r>
-              <w:t xml:space="preserve"> to 0.</w:t>
-            </w:r>
-            <w:r>
-              <w:t>08</w:t>
-            </w:r>
-            <w:r>
-              <w:t>)</w:t>
-            </w:r>
-          </w:p>
-        </w:tc>
-        <w:tc>
-          <w:tcPr>
-            <w:tcW w:w="1462" w:type="dxa"/>
-          </w:tcPr>
-          <w:p>
-            <w:r>
-              <w:t>-</w:t>
-            </w:r>
-            <w:r>
-              <w:t>357</w:t>
-            </w:r>
-            <w:r>
-              <w:t xml:space="preserve"> (-</w:t>
-            </w:r>
-            <w:r>
-              <w:t>381</w:t>
-            </w:r>
-            <w:r>
-              <w:t xml:space="preserve"> to -</w:t>
-            </w:r>
-            <w:r>
-              <w:t>337</w:t>
-            </w:r>
-            <w:r>
-              <w:t>)</w:t>
+              <w:t>M ~ Temperature + (1|Species)</w:t>
+            </w:r>
+          </w:p>
+        </w:tc>
+        <w:tc>
+          <w:tcPr>
+            <w:tcW w:w="1190" w:type="dxa"/>
+          </w:tcPr>
+          <w:p>
+            <w:r>
+              <w:t>LMM</w:t>
+            </w:r>
+          </w:p>
+        </w:tc>
+        <w:tc>
+          <w:tcPr>
+            <w:tcW w:w="1242" w:type="dxa"/>
+          </w:tcPr>
+          <w:p>
+            <w:r>
+              <w:t>0.21 (0.21 to 0.22)</w:t>
+            </w:r>
+          </w:p>
+        </w:tc>
+        <w:tc>
+          <w:tcPr>
+            <w:tcW w:w="1242" w:type="dxa"/>
+          </w:tcPr>
+          <w:p>
+            <w:r>
+              <w:t>0.00 (-0.01 to 0.00)</w:t>
+            </w:r>
+          </w:p>
+        </w:tc>
+        <w:tc>
+          <w:tcPr>
+            <w:tcW w:w="1390" w:type="dxa"/>
+          </w:tcPr>
+          <w:p>
+            <w:r>
+              <w:t>0.50 (0.40 to 0.62)</w:t>
+            </w:r>
+          </w:p>
+        </w:tc>
+        <w:tc>
+          <w:tcPr>
+            <w:tcW w:w="1099" w:type="dxa"/>
+          </w:tcPr>
+          <w:p>
+            <w:r>
+              <w:t>0.13 (4.25 x 10^-4 to 0.94)</w:t>
+            </w:r>
+          </w:p>
+        </w:tc>
+        <w:tc>
+          <w:tcPr>
+            <w:tcW w:w="1215" w:type="dxa"/>
+          </w:tcPr>
+          <w:p>
+            <w:r>
+              <w:t>-383 (-407 to -352)</w:t>
             </w:r>
           </w:p>
         </w:tc>
@@ -3390,7 +4088,7 @@
       <w:tr>
         <w:tc>
           <w:tcPr>
-            <w:tcW w:w="1690" w:type="dxa"/>
+            <w:tcW w:w="1638" w:type="dxa"/>
           </w:tcPr>
           <w:p>
             <w:pPr>
@@ -3402,13 +4100,129 @@
               <w:rPr>
                 <w:b/>
               </w:rPr>
+              <w:t>M ~ log10(Weight)</w:t>
+            </w:r>
+          </w:p>
+        </w:tc>
+        <w:tc>
+          <w:tcPr>
+            <w:tcW w:w="1190" w:type="dxa"/>
+          </w:tcPr>
+          <w:p>
+            <w:r>
+              <w:t>LM</w:t>
+            </w:r>
+          </w:p>
+        </w:tc>
+        <w:tc>
+          <w:tcPr>
+            <w:tcW w:w="1242" w:type="dxa"/>
+          </w:tcPr>
+          <w:p>
+            <w:r>
+              <w:t>0.</w:t>
+            </w:r>
+            <w:r>
+              <w:t>23</w:t>
+            </w:r>
+            <w:r>
+              <w:t xml:space="preserve"> (0.22 to 0.24)</w:t>
+            </w:r>
+          </w:p>
+        </w:tc>
+        <w:tc>
+          <w:tcPr>
+            <w:tcW w:w="1242" w:type="dxa"/>
+          </w:tcPr>
+          <w:p>
+            <w:r>
+              <w:t>-0.01 (0.03 to 0.00)</w:t>
+            </w:r>
+          </w:p>
+        </w:tc>
+        <w:tc>
+          <w:tcPr>
+            <w:tcW w:w="1390" w:type="dxa"/>
+          </w:tcPr>
+          <w:p>
+            <w:r>
+              <w:t>0.</w:t>
+            </w:r>
+            <w:r>
+              <w:t>16</w:t>
+            </w:r>
+            <w:r>
+              <w:t xml:space="preserve"> (</w:t>
+            </w:r>
+            <w:r>
+              <w:t>0.11 to 0.23</w:t>
+            </w:r>
+            <w:r>
+              <w:t>)</w:t>
+            </w:r>
+          </w:p>
+        </w:tc>
+        <w:tc>
+          <w:tcPr>
+            <w:tcW w:w="1099" w:type="dxa"/>
+          </w:tcPr>
+          <w:p>
+            <w:r>
+              <w:t>2.71 x 10^-6 (3.56 x 10^-9 to 2.66 x 10^-4)</w:t>
+            </w:r>
+          </w:p>
+        </w:tc>
+        <w:tc>
+          <w:tcPr>
+            <w:tcW w:w="1215" w:type="dxa"/>
+          </w:tcPr>
+          <w:p>
+            <w:r>
+              <w:t>-</w:t>
+            </w:r>
+            <w:r>
+              <w:t>374</w:t>
+            </w:r>
+            <w:r>
+              <w:t xml:space="preserve"> (-</w:t>
+            </w:r>
+            <w:r>
+              <w:t>397</w:t>
+            </w:r>
+            <w:r>
+              <w:t xml:space="preserve"> to -</w:t>
+            </w:r>
+            <w:r>
+              <w:t>350</w:t>
+            </w:r>
+            <w:r>
+              <w:t>)</w:t>
+            </w:r>
+          </w:p>
+        </w:tc>
+      </w:tr>
+      <w:tr>
+        <w:tc>
+          <w:tcPr>
+            <w:tcW w:w="1638" w:type="dxa"/>
+          </w:tcPr>
+          <w:p>
+            <w:pPr>
+              <w:rPr>
+                <w:b/>
+              </w:rPr>
+            </w:pPr>
+            <w:r>
+              <w:rPr>
+                <w:b/>
+              </w:rPr>
               <w:t>M ~ log10(Weight) + (1|Species)</w:t>
             </w:r>
           </w:p>
         </w:tc>
         <w:tc>
           <w:tcPr>
-            <w:tcW w:w="1347" w:type="dxa"/>
+            <w:tcW w:w="1190" w:type="dxa"/>
           </w:tcPr>
           <w:p>
             <w:r>
@@ -3418,7 +4232,7 @@
         </w:tc>
         <w:tc>
           <w:tcPr>
-            <w:tcW w:w="1477" w:type="dxa"/>
+            <w:tcW w:w="1242" w:type="dxa"/>
           </w:tcPr>
           <w:p>
             <w:r>
@@ -3428,7 +4242,7 @@
         </w:tc>
         <w:tc>
           <w:tcPr>
-            <w:tcW w:w="1477" w:type="dxa"/>
+            <w:tcW w:w="1242" w:type="dxa"/>
           </w:tcPr>
           <w:p>
             <w:r>
@@ -3438,7 +4252,7 @@
         </w:tc>
         <w:tc>
           <w:tcPr>
-            <w:tcW w:w="1563" w:type="dxa"/>
+            <w:tcW w:w="1390" w:type="dxa"/>
           </w:tcPr>
           <w:p>
             <w:r>
@@ -3448,7 +4262,19 @@
         </w:tc>
         <w:tc>
           <w:tcPr>
-            <w:tcW w:w="1462" w:type="dxa"/>
+            <w:tcW w:w="1099" w:type="dxa"/>
+          </w:tcPr>
+          <w:p>
+            <w:r>
+              <w:t>0.24 (0.56 to 0.98)</w:t>
+            </w:r>
+            <w:bookmarkStart w:id="0" w:name="_GoBack"/>
+            <w:bookmarkEnd w:id="0"/>
+          </w:p>
+        </w:tc>
+        <w:tc>
+          <w:tcPr>
+            <w:tcW w:w="1215" w:type="dxa"/>
           </w:tcPr>
           <w:p>
             <w:r>
@@ -3458,51 +4284,7 @@
         </w:tc>
       </w:tr>
     </w:tbl>
-    <w:p>
-      <w:pPr>
-        <w:pStyle w:val="ListParagraph"/>
-        <w:numPr>
-          <w:ilvl w:val="0"/>
-          <w:numId w:val="22"/>
-        </w:numPr>
-      </w:pPr>
-      <w:r>
-        <w:rPr>
-          <w:color w:val="FF0000"/>
-        </w:rPr>
-        <w:t>Action: get P-values</w:t>
-      </w:r>
-    </w:p>
-    <w:p>
-      <w:pPr>
-        <w:pStyle w:val="ListParagraph"/>
-        <w:numPr>
-          <w:ilvl w:val="0"/>
-          <w:numId w:val="22"/>
-        </w:numPr>
-      </w:pPr>
-      <w:r>
-        <w:rPr>
-          <w:color w:val="FF0000"/>
-        </w:rPr>
-        <w:t>Action: check R-squared</w:t>
-      </w:r>
-    </w:p>
-    <w:p>
-      <w:pPr>
-        <w:pStyle w:val="ListParagraph"/>
-        <w:numPr>
-          <w:ilvl w:val="0"/>
-          <w:numId w:val="22"/>
-        </w:numPr>
-      </w:pPr>
-      <w:r>
-        <w:rPr>
-          <w:color w:val="FF0000"/>
-        </w:rPr>
-        <w:t>Action: do model for K_caud</w:t>
-      </w:r>
-    </w:p>
+    <w:p/>
     <w:sectPr>
       <w:headerReference w:type="default" r:id="rId7"/>
       <w:pgSz w:w="11906" w:h="16838"/>
@@ -3571,8 +4353,13 @@
       <w:pStyle w:val="Heading1"/>
     </w:pPr>
     <w:r>
-      <w:t>Analysis - Myctophids</w:t>
+      <w:t xml:space="preserve">Analysis - </w:t>
     </w:r>
+    <w:proofErr w:type="spellStart"/>
+    <w:r>
+      <w:t>Myctophids</w:t>
+    </w:r>
+    <w:proofErr w:type="spellEnd"/>
   </w:p>
 </w:hdr>
 </file>

</xml_diff>

<commit_message>
Updated statistical tests with new model outputs
</commit_message>
<xml_diff>
--- a/Confirmation/Analysis Notes.docx
+++ b/Confirmation/Analysis Notes.docx
@@ -65,13 +65,8 @@
         </w:numPr>
       </w:pPr>
       <w:r>
-        <w:t xml:space="preserve">G. </w:t>
-      </w:r>
-      <w:proofErr w:type="spellStart"/>
-      <w:r>
-        <w:t>braueri</w:t>
-      </w:r>
-      <w:proofErr w:type="spellEnd"/>
+        <w:t>G. braueri</w:t>
+      </w:r>
     </w:p>
     <w:p>
       <w:pPr>
@@ -82,13 +77,8 @@
         </w:numPr>
       </w:pPr>
       <w:r>
-        <w:t xml:space="preserve">K. </w:t>
-      </w:r>
-      <w:proofErr w:type="spellStart"/>
-      <w:r>
-        <w:t>andersoni</w:t>
-      </w:r>
-      <w:proofErr w:type="spellEnd"/>
+        <w:t>K. andersoni</w:t>
+      </w:r>
     </w:p>
     <w:p>
       <w:pPr>
@@ -111,13 +101,8 @@
         </w:numPr>
       </w:pPr>
       <w:r>
-        <w:t xml:space="preserve">E. </w:t>
-      </w:r>
-      <w:proofErr w:type="spellStart"/>
-      <w:r>
-        <w:t>carlsbergi</w:t>
-      </w:r>
-      <w:proofErr w:type="spellEnd"/>
+        <w:t>E. carlsbergi</w:t>
+      </w:r>
     </w:p>
     <w:p>
       <w:pPr>
@@ -128,13 +113,8 @@
         </w:numPr>
       </w:pPr>
       <w:r>
-        <w:t xml:space="preserve">G. </w:t>
-      </w:r>
-      <w:proofErr w:type="spellStart"/>
-      <w:r>
-        <w:t>nicholsi</w:t>
-      </w:r>
-      <w:proofErr w:type="spellEnd"/>
+        <w:t>G. nicholsi</w:t>
+      </w:r>
     </w:p>
     <w:p>
       <w:pPr>
@@ -145,25 +125,15 @@
         </w:numPr>
       </w:pPr>
       <w:r>
-        <w:t xml:space="preserve">P. </w:t>
-      </w:r>
-      <w:proofErr w:type="spellStart"/>
-      <w:r>
-        <w:t>bolini</w:t>
-      </w:r>
-      <w:proofErr w:type="spellEnd"/>
+        <w:t>P. bolini</w:t>
+      </w:r>
     </w:p>
     <w:p>
       <w:pPr>
         <w:pStyle w:val="Heading4"/>
       </w:pPr>
-      <w:proofErr w:type="spellStart"/>
-      <w:r>
-        <w:t>Kruskal</w:t>
-      </w:r>
-      <w:proofErr w:type="spellEnd"/>
-      <w:r>
-        <w:t>-Wallis Test</w:t>
+      <w:r>
+        <w:t>Kruskal-Wallis Test</w:t>
       </w:r>
     </w:p>
     <w:p>
@@ -198,13 +168,8 @@
           <w:numId w:val="8"/>
         </w:numPr>
       </w:pPr>
-      <w:proofErr w:type="spellStart"/>
-      <w:r>
-        <w:t>Df</w:t>
-      </w:r>
-      <w:proofErr w:type="spellEnd"/>
-      <w:r>
-        <w:t xml:space="preserve"> = 5</w:t>
+      <w:r>
+        <w:t>Df = 5</w:t>
       </w:r>
     </w:p>
     <w:p>
@@ -227,15 +192,7 @@
         <w:t>Dunn Test</w:t>
       </w:r>
       <w:r>
-        <w:t xml:space="preserve"> (from </w:t>
-      </w:r>
-      <w:proofErr w:type="spellStart"/>
-      <w:r>
-        <w:t>dunn.test</w:t>
-      </w:r>
-      <w:proofErr w:type="spellEnd"/>
-      <w:r>
-        <w:t xml:space="preserve"> package)</w:t>
+        <w:t xml:space="preserve"> (from dunn.test package)</w:t>
       </w:r>
     </w:p>
     <w:p>
@@ -246,13 +203,8 @@
           <w:numId w:val="8"/>
         </w:numPr>
       </w:pPr>
-      <w:proofErr w:type="spellStart"/>
-      <w:r>
-        <w:t>Bonferroni</w:t>
-      </w:r>
-      <w:proofErr w:type="spellEnd"/>
-      <w:r>
-        <w:t xml:space="preserve"> correction</w:t>
+      <w:r>
+        <w:t>Bonferroni correction</w:t>
       </w:r>
     </w:p>
     <w:tbl>
@@ -283,13 +235,8 @@
           </w:tcPr>
           <w:p>
             <w:r>
-              <w:t xml:space="preserve">E. </w:t>
-            </w:r>
-            <w:proofErr w:type="spellStart"/>
-            <w:r>
-              <w:t>antarctica</w:t>
-            </w:r>
-            <w:proofErr w:type="spellEnd"/>
+              <w:t>E. antarctica</w:t>
+            </w:r>
           </w:p>
         </w:tc>
         <w:tc>
@@ -298,13 +245,8 @@
           </w:tcPr>
           <w:p>
             <w:r>
-              <w:t xml:space="preserve">E. </w:t>
-            </w:r>
-            <w:proofErr w:type="spellStart"/>
-            <w:r>
-              <w:t>carlsbergi</w:t>
-            </w:r>
-            <w:proofErr w:type="spellEnd"/>
+              <w:t>E. carlsbergi</w:t>
+            </w:r>
           </w:p>
         </w:tc>
         <w:tc>
@@ -313,13 +255,8 @@
           </w:tcPr>
           <w:p>
             <w:r>
-              <w:t xml:space="preserve">G. </w:t>
-            </w:r>
-            <w:proofErr w:type="spellStart"/>
-            <w:r>
-              <w:t>braueri</w:t>
-            </w:r>
-            <w:proofErr w:type="spellEnd"/>
+              <w:t>G. braueri</w:t>
+            </w:r>
           </w:p>
         </w:tc>
         <w:tc>
@@ -328,13 +265,8 @@
           </w:tcPr>
           <w:p>
             <w:r>
-              <w:t xml:space="preserve">G. </w:t>
-            </w:r>
-            <w:proofErr w:type="spellStart"/>
-            <w:r>
-              <w:t>nicholsi</w:t>
-            </w:r>
-            <w:proofErr w:type="spellEnd"/>
+              <w:t>G. nicholsi</w:t>
+            </w:r>
           </w:p>
         </w:tc>
         <w:tc>
@@ -343,13 +275,8 @@
           </w:tcPr>
           <w:p>
             <w:r>
-              <w:t xml:space="preserve">P. </w:t>
-            </w:r>
-            <w:proofErr w:type="spellStart"/>
-            <w:r>
-              <w:t>bolini</w:t>
-            </w:r>
-            <w:proofErr w:type="spellEnd"/>
+              <w:t>P. bolini</w:t>
+            </w:r>
           </w:p>
         </w:tc>
         <w:tc>
@@ -358,13 +285,8 @@
           </w:tcPr>
           <w:p>
             <w:r>
-              <w:t xml:space="preserve">K. </w:t>
-            </w:r>
-            <w:proofErr w:type="spellStart"/>
-            <w:r>
-              <w:t>anderssoni</w:t>
-            </w:r>
-            <w:proofErr w:type="spellEnd"/>
+              <w:t>K. anderssoni</w:t>
+            </w:r>
           </w:p>
         </w:tc>
       </w:tr>
@@ -444,13 +366,8 @@
           </w:tcPr>
           <w:p>
             <w:r>
-              <w:t xml:space="preserve">E. </w:t>
-            </w:r>
-            <w:proofErr w:type="spellStart"/>
-            <w:r>
-              <w:t>carlsbergi</w:t>
-            </w:r>
-            <w:proofErr w:type="spellEnd"/>
+              <w:t>E. carlsbergi</w:t>
+            </w:r>
           </w:p>
         </w:tc>
         <w:tc>
@@ -519,13 +436,8 @@
           </w:tcPr>
           <w:p>
             <w:r>
-              <w:t xml:space="preserve">G. </w:t>
-            </w:r>
-            <w:proofErr w:type="spellStart"/>
-            <w:r>
-              <w:t>braueri</w:t>
-            </w:r>
-            <w:proofErr w:type="spellEnd"/>
+              <w:t>G. braueri</w:t>
+            </w:r>
           </w:p>
         </w:tc>
         <w:tc>
@@ -595,13 +507,8 @@
           </w:tcPr>
           <w:p>
             <w:r>
-              <w:t xml:space="preserve">G. </w:t>
-            </w:r>
-            <w:proofErr w:type="spellStart"/>
-            <w:r>
-              <w:t>nicholsi</w:t>
-            </w:r>
-            <w:proofErr w:type="spellEnd"/>
+              <w:t>G. nicholsi</w:t>
+            </w:r>
           </w:p>
         </w:tc>
         <w:tc>
@@ -672,13 +579,8 @@
           </w:tcPr>
           <w:p>
             <w:r>
-              <w:t xml:space="preserve">P. </w:t>
-            </w:r>
-            <w:proofErr w:type="spellStart"/>
-            <w:r>
-              <w:t>bolini</w:t>
-            </w:r>
-            <w:proofErr w:type="spellEnd"/>
+              <w:t>P. bolini</w:t>
+            </w:r>
           </w:p>
         </w:tc>
         <w:tc>
@@ -750,13 +652,8 @@
           </w:tcPr>
           <w:p>
             <w:r>
-              <w:t xml:space="preserve">K. </w:t>
-            </w:r>
-            <w:proofErr w:type="spellStart"/>
-            <w:r>
-              <w:t>anderssoni</w:t>
-            </w:r>
-            <w:proofErr w:type="spellEnd"/>
+              <w:t>K. anderssoni</w:t>
+            </w:r>
           </w:p>
         </w:tc>
         <w:tc>
@@ -866,21 +763,8 @@
         <w:t>with</w:t>
       </w:r>
       <w:r>
-        <w:t xml:space="preserve"> E. </w:t>
-      </w:r>
-      <w:proofErr w:type="spellStart"/>
-      <w:r>
-        <w:t>carlsbergi</w:t>
-      </w:r>
-      <w:proofErr w:type="spellEnd"/>
-      <w:r>
-        <w:t xml:space="preserve"> and G. </w:t>
-      </w:r>
-      <w:proofErr w:type="spellStart"/>
-      <w:r>
-        <w:t>nicholsi</w:t>
-      </w:r>
-      <w:proofErr w:type="spellEnd"/>
+        <w:t xml:space="preserve"> E. carlsbergi and G. nicholsi</w:t>
+      </w:r>
       <w:r>
         <w:t xml:space="preserve"> as outliers.</w:t>
       </w:r>
@@ -894,15 +778,7 @@
         </w:numPr>
       </w:pPr>
       <w:r>
-        <w:t xml:space="preserve">Decrease in </w:t>
-      </w:r>
-      <w:proofErr w:type="gramStart"/>
-      <w:r>
-        <w:t>mass</w:t>
-      </w:r>
-      <w:proofErr w:type="gramEnd"/>
-      <w:r>
-        <w:t xml:space="preserve"> specific metabolic rate with weight (expected).</w:t>
+        <w:t>Decrease in mass specific metabolic rate with weight (expected).</w:t>
       </w:r>
     </w:p>
     <w:p>
@@ -995,15 +871,7 @@
         <w:t>igher metabo</w:t>
       </w:r>
       <w:r>
-        <w:t>lic rate at lower temperatures (counter-</w:t>
-      </w:r>
-      <w:proofErr w:type="spellStart"/>
-      <w:r>
-        <w:t>intuative</w:t>
-      </w:r>
-      <w:proofErr w:type="spellEnd"/>
-      <w:r>
-        <w:t>).</w:t>
+        <w:t>lic rate at lower temperatures (counter-intuative).</w:t>
       </w:r>
     </w:p>
     <w:p>
@@ -1080,23 +948,7 @@
         </w:numPr>
       </w:pPr>
       <w:r>
-        <w:t xml:space="preserve">E. </w:t>
-      </w:r>
-      <w:proofErr w:type="spellStart"/>
-      <w:r>
-        <w:t>carlsbergi</w:t>
-      </w:r>
-      <w:proofErr w:type="spellEnd"/>
-      <w:r>
-        <w:t xml:space="preserve"> and G. </w:t>
-      </w:r>
-      <w:proofErr w:type="spellStart"/>
-      <w:r>
-        <w:t>braueri</w:t>
-      </w:r>
-      <w:proofErr w:type="spellEnd"/>
-      <w:r>
-        <w:t xml:space="preserve"> </w:t>
+        <w:t xml:space="preserve">E. carlsbergi and G. braueri </w:t>
       </w:r>
       <w:r>
         <w:t>mostly caught</w:t>
@@ -1135,452 +987,158 @@
       <w:r>
         <w:t xml:space="preserve">E. Antarctica – same value as </w:t>
       </w:r>
-      <w:proofErr w:type="spellStart"/>
       <w:r>
         <w:rPr>
           <w:i/>
         </w:rPr>
-        <w:t>Chaetodon</w:t>
-      </w:r>
-      <w:proofErr w:type="spellEnd"/>
+        <w:t>Chaetodon ulietensis</w:t>
+      </w:r>
+      <w:r>
+        <w:t xml:space="preserve"> (Pacific double-saddle butterflyfish, </w:t>
+      </w:r>
+      <w:r>
+        <w:t>Chaetodontidae</w:t>
+      </w:r>
+      <w:r>
+        <w:t>).</w:t>
+      </w:r>
+    </w:p>
+    <w:p>
+      <w:pPr>
+        <w:pStyle w:val="ListParagraph"/>
+        <w:numPr>
+          <w:ilvl w:val="0"/>
+          <w:numId w:val="7"/>
+        </w:numPr>
+      </w:pPr>
+      <w:r>
+        <w:t xml:space="preserve">G. braueri – same </w:t>
+      </w:r>
+      <w:r>
+        <w:t>value</w:t>
+      </w:r>
+      <w:r>
+        <w:t xml:space="preserve"> as </w:t>
+      </w:r>
       <w:r>
         <w:rPr>
           <w:i/>
         </w:rPr>
-        <w:t xml:space="preserve"> </w:t>
-      </w:r>
-      <w:proofErr w:type="spellStart"/>
+        <w:t>Oncorhynchus nerka</w:t>
+      </w:r>
+      <w:r>
+        <w:t xml:space="preserve"> (sockeye salmon, Salmonidae).</w:t>
+      </w:r>
+    </w:p>
+    <w:p>
+      <w:pPr>
+        <w:pStyle w:val="ListParagraph"/>
+        <w:numPr>
+          <w:ilvl w:val="0"/>
+          <w:numId w:val="7"/>
+        </w:numPr>
+      </w:pPr>
+      <w:r>
+        <w:t xml:space="preserve">K. andersoni – same value as </w:t>
+      </w:r>
       <w:r>
         <w:rPr>
           <w:i/>
         </w:rPr>
-        <w:t>ulietensis</w:t>
-      </w:r>
-      <w:proofErr w:type="spellEnd"/>
-      <w:r>
-        <w:t xml:space="preserve"> (Pacific double-saddle butterflyfish, </w:t>
-      </w:r>
-      <w:proofErr w:type="spellStart"/>
-      <w:r>
-        <w:t>Chaetodontidae</w:t>
-      </w:r>
-      <w:proofErr w:type="spellEnd"/>
-      <w:r>
-        <w:t>).</w:t>
-      </w:r>
-    </w:p>
-    <w:p>
-      <w:pPr>
-        <w:pStyle w:val="ListParagraph"/>
-        <w:numPr>
-          <w:ilvl w:val="0"/>
-          <w:numId w:val="7"/>
-        </w:numPr>
-      </w:pPr>
-      <w:r>
-        <w:t xml:space="preserve">G. </w:t>
-      </w:r>
-      <w:proofErr w:type="spellStart"/>
-      <w:r>
-        <w:t>braueri</w:t>
-      </w:r>
-      <w:proofErr w:type="spellEnd"/>
-      <w:r>
-        <w:t xml:space="preserve"> – same </w:t>
-      </w:r>
-      <w:r>
-        <w:t>value</w:t>
-      </w:r>
-      <w:r>
-        <w:t xml:space="preserve"> as </w:t>
-      </w:r>
-      <w:proofErr w:type="spellStart"/>
+        <w:t xml:space="preserve">Maena maena </w:t>
+      </w:r>
+      <w:r>
+        <w:t xml:space="preserve">(now </w:t>
+      </w:r>
       <w:r>
         <w:rPr>
           <w:i/>
         </w:rPr>
-        <w:t>Oncorhynchus</w:t>
-      </w:r>
-      <w:proofErr w:type="spellEnd"/>
+        <w:t>Spicara maena,</w:t>
+      </w:r>
+      <w:r>
+        <w:t xml:space="preserve"> blotched picarel, Centracanthidae).</w:t>
+      </w:r>
+    </w:p>
+    <w:p>
+      <w:pPr>
+        <w:pStyle w:val="ListParagraph"/>
+        <w:numPr>
+          <w:ilvl w:val="0"/>
+          <w:numId w:val="7"/>
+        </w:numPr>
+      </w:pPr>
+      <w:r>
+        <w:t xml:space="preserve">E. carlsbergi – same values as </w:t>
+      </w:r>
       <w:r>
         <w:rPr>
           <w:i/>
         </w:rPr>
-        <w:t xml:space="preserve"> </w:t>
-      </w:r>
-      <w:proofErr w:type="spellStart"/>
+        <w:t xml:space="preserve">Clupea pallasii </w:t>
+      </w:r>
+      <w:r>
+        <w:t>(Pacific herring, Clupeidae).</w:t>
+      </w:r>
+    </w:p>
+    <w:p>
+      <w:pPr>
+        <w:pStyle w:val="ListParagraph"/>
+        <w:numPr>
+          <w:ilvl w:val="0"/>
+          <w:numId w:val="7"/>
+        </w:numPr>
+      </w:pPr>
+      <w:r>
+        <w:t xml:space="preserve">G. nicholsi – same values as </w:t>
+      </w:r>
       <w:r>
         <w:rPr>
           <w:i/>
         </w:rPr>
-        <w:t>nerka</w:t>
-      </w:r>
-      <w:proofErr w:type="spellEnd"/>
-      <w:r>
-        <w:t xml:space="preserve"> (sockeye salmon, Salmonidae).</w:t>
-      </w:r>
-    </w:p>
-    <w:p>
-      <w:pPr>
-        <w:pStyle w:val="ListParagraph"/>
-        <w:numPr>
-          <w:ilvl w:val="0"/>
-          <w:numId w:val="7"/>
-        </w:numPr>
-      </w:pPr>
-      <w:r>
-        <w:t xml:space="preserve">K. </w:t>
-      </w:r>
-      <w:proofErr w:type="spellStart"/>
-      <w:r>
-        <w:t>andersoni</w:t>
-      </w:r>
-      <w:proofErr w:type="spellEnd"/>
-      <w:r>
-        <w:t xml:space="preserve"> – same value as </w:t>
-      </w:r>
-      <w:proofErr w:type="spellStart"/>
+        <w:t xml:space="preserve">Beryx splendens </w:t>
+      </w:r>
+      <w:r>
+        <w:t xml:space="preserve">(splendid alfonsino, Berycidae) and </w:t>
+      </w:r>
       <w:r>
         <w:rPr>
           <w:i/>
         </w:rPr>
-        <w:t>Maena</w:t>
-      </w:r>
-      <w:proofErr w:type="spellEnd"/>
+        <w:t xml:space="preserve">Osmerus mordax </w:t>
+      </w:r>
+      <w:r>
+        <w:t>(rainbow smelt, Osmeridae).</w:t>
+      </w:r>
+    </w:p>
+    <w:p>
+      <w:pPr>
+        <w:pStyle w:val="ListParagraph"/>
+        <w:numPr>
+          <w:ilvl w:val="0"/>
+          <w:numId w:val="7"/>
+        </w:numPr>
+      </w:pPr>
+      <w:r>
+        <w:t xml:space="preserve">P. bolini – between </w:t>
+      </w:r>
       <w:r>
         <w:rPr>
           <w:i/>
         </w:rPr>
-        <w:t xml:space="preserve"> </w:t>
-      </w:r>
-      <w:proofErr w:type="spellStart"/>
+        <w:t xml:space="preserve">Centrolophus niger </w:t>
+      </w:r>
+      <w:r>
+        <w:t xml:space="preserve">(rudderfish, Centrolophidae) and </w:t>
+      </w:r>
       <w:r>
         <w:rPr>
           <w:i/>
         </w:rPr>
-        <w:t>maena</w:t>
-      </w:r>
-      <w:proofErr w:type="spellEnd"/>
-      <w:r>
-        <w:rPr>
-          <w:i/>
-        </w:rPr>
-        <w:t xml:space="preserve"> </w:t>
-      </w:r>
-      <w:r>
-        <w:t xml:space="preserve">(now </w:t>
-      </w:r>
-      <w:proofErr w:type="spellStart"/>
-      <w:r>
-        <w:rPr>
-          <w:i/>
-        </w:rPr>
-        <w:t>Spicara</w:t>
-      </w:r>
-      <w:proofErr w:type="spellEnd"/>
-      <w:r>
-        <w:rPr>
-          <w:i/>
-        </w:rPr>
-        <w:t xml:space="preserve"> </w:t>
-      </w:r>
-      <w:proofErr w:type="spellStart"/>
-      <w:r>
-        <w:rPr>
-          <w:i/>
-        </w:rPr>
-        <w:t>maena</w:t>
-      </w:r>
-      <w:proofErr w:type="spellEnd"/>
-      <w:r>
-        <w:rPr>
-          <w:i/>
-        </w:rPr>
-        <w:t>,</w:t>
-      </w:r>
-      <w:r>
-        <w:t xml:space="preserve"> blotched </w:t>
-      </w:r>
-      <w:proofErr w:type="spellStart"/>
-      <w:r>
-        <w:t>picarel</w:t>
-      </w:r>
-      <w:proofErr w:type="spellEnd"/>
-      <w:r>
-        <w:t xml:space="preserve">, </w:t>
-      </w:r>
-      <w:proofErr w:type="spellStart"/>
-      <w:r>
-        <w:t>Centracanthidae</w:t>
-      </w:r>
-      <w:proofErr w:type="spellEnd"/>
-      <w:r>
-        <w:t>).</w:t>
-      </w:r>
-    </w:p>
-    <w:p>
-      <w:pPr>
-        <w:pStyle w:val="ListParagraph"/>
-        <w:numPr>
-          <w:ilvl w:val="0"/>
-          <w:numId w:val="7"/>
-        </w:numPr>
-      </w:pPr>
-      <w:r>
-        <w:t xml:space="preserve">E. </w:t>
-      </w:r>
-      <w:proofErr w:type="spellStart"/>
-      <w:r>
-        <w:t>carlsbergi</w:t>
-      </w:r>
-      <w:proofErr w:type="spellEnd"/>
-      <w:r>
-        <w:t xml:space="preserve"> – </w:t>
-      </w:r>
-      <w:proofErr w:type="gramStart"/>
-      <w:r>
-        <w:t>same</w:t>
-      </w:r>
-      <w:proofErr w:type="gramEnd"/>
-      <w:r>
-        <w:t xml:space="preserve"> values as </w:t>
-      </w:r>
-      <w:proofErr w:type="spellStart"/>
-      <w:r>
-        <w:rPr>
-          <w:i/>
-        </w:rPr>
-        <w:t>Clupea</w:t>
-      </w:r>
-      <w:proofErr w:type="spellEnd"/>
-      <w:r>
-        <w:rPr>
-          <w:i/>
-        </w:rPr>
-        <w:t xml:space="preserve"> </w:t>
-      </w:r>
-      <w:proofErr w:type="spellStart"/>
-      <w:r>
-        <w:rPr>
-          <w:i/>
-        </w:rPr>
-        <w:t>pallasii</w:t>
-      </w:r>
-      <w:proofErr w:type="spellEnd"/>
-      <w:r>
-        <w:rPr>
-          <w:i/>
-        </w:rPr>
-        <w:t xml:space="preserve"> </w:t>
-      </w:r>
-      <w:r>
-        <w:t xml:space="preserve">(Pacific herring, </w:t>
-      </w:r>
-      <w:proofErr w:type="spellStart"/>
-      <w:r>
-        <w:t>Clupeidae</w:t>
-      </w:r>
-      <w:proofErr w:type="spellEnd"/>
-      <w:r>
-        <w:t>).</w:t>
-      </w:r>
-    </w:p>
-    <w:p>
-      <w:pPr>
-        <w:pStyle w:val="ListParagraph"/>
-        <w:numPr>
-          <w:ilvl w:val="0"/>
-          <w:numId w:val="7"/>
-        </w:numPr>
-      </w:pPr>
-      <w:r>
-        <w:t xml:space="preserve">G. </w:t>
-      </w:r>
-      <w:proofErr w:type="spellStart"/>
-      <w:r>
-        <w:t>nicholsi</w:t>
-      </w:r>
-      <w:proofErr w:type="spellEnd"/>
-      <w:r>
-        <w:t xml:space="preserve"> – same values as </w:t>
-      </w:r>
-      <w:proofErr w:type="spellStart"/>
-      <w:r>
-        <w:rPr>
-          <w:i/>
-        </w:rPr>
-        <w:t>Beryx</w:t>
-      </w:r>
-      <w:proofErr w:type="spellEnd"/>
-      <w:r>
-        <w:rPr>
-          <w:i/>
-        </w:rPr>
-        <w:t xml:space="preserve"> </w:t>
-      </w:r>
-      <w:proofErr w:type="spellStart"/>
-      <w:r>
-        <w:rPr>
-          <w:i/>
-        </w:rPr>
-        <w:t>splendens</w:t>
-      </w:r>
-      <w:proofErr w:type="spellEnd"/>
-      <w:r>
-        <w:rPr>
-          <w:i/>
-        </w:rPr>
-        <w:t xml:space="preserve"> </w:t>
-      </w:r>
-      <w:r>
-        <w:t xml:space="preserve">(splendid alfonsino, </w:t>
-      </w:r>
-      <w:proofErr w:type="spellStart"/>
-      <w:r>
-        <w:t>Berycidae</w:t>
-      </w:r>
-      <w:proofErr w:type="spellEnd"/>
-      <w:r>
-        <w:t xml:space="preserve">) and </w:t>
-      </w:r>
-      <w:proofErr w:type="spellStart"/>
-      <w:r>
-        <w:rPr>
-          <w:i/>
-        </w:rPr>
-        <w:t>Osmerus</w:t>
-      </w:r>
-      <w:proofErr w:type="spellEnd"/>
-      <w:r>
-        <w:rPr>
-          <w:i/>
-        </w:rPr>
-        <w:t xml:space="preserve"> </w:t>
-      </w:r>
-      <w:proofErr w:type="spellStart"/>
-      <w:r>
-        <w:rPr>
-          <w:i/>
-        </w:rPr>
-        <w:t>mordax</w:t>
-      </w:r>
-      <w:proofErr w:type="spellEnd"/>
-      <w:r>
-        <w:rPr>
-          <w:i/>
-        </w:rPr>
-        <w:t xml:space="preserve"> </w:t>
-      </w:r>
-      <w:r>
-        <w:t xml:space="preserve">(rainbow smelt, </w:t>
-      </w:r>
-      <w:proofErr w:type="spellStart"/>
-      <w:r>
-        <w:t>Osmeridae</w:t>
-      </w:r>
-      <w:proofErr w:type="spellEnd"/>
-      <w:r>
-        <w:t>).</w:t>
-      </w:r>
-    </w:p>
-    <w:p>
-      <w:pPr>
-        <w:pStyle w:val="ListParagraph"/>
-        <w:numPr>
-          <w:ilvl w:val="0"/>
-          <w:numId w:val="7"/>
-        </w:numPr>
-      </w:pPr>
-      <w:r>
-        <w:t xml:space="preserve">P. </w:t>
-      </w:r>
-      <w:proofErr w:type="spellStart"/>
-      <w:r>
-        <w:t>bolini</w:t>
-      </w:r>
-      <w:proofErr w:type="spellEnd"/>
-      <w:r>
-        <w:t xml:space="preserve"> – between </w:t>
-      </w:r>
-      <w:proofErr w:type="spellStart"/>
-      <w:r>
-        <w:rPr>
-          <w:i/>
-        </w:rPr>
-        <w:t>Centrolophus</w:t>
-      </w:r>
-      <w:proofErr w:type="spellEnd"/>
-      <w:r>
-        <w:rPr>
-          <w:i/>
-        </w:rPr>
-        <w:t xml:space="preserve"> </w:t>
-      </w:r>
-      <w:proofErr w:type="spellStart"/>
-      <w:proofErr w:type="gramStart"/>
-      <w:r>
-        <w:rPr>
-          <w:i/>
-        </w:rPr>
-        <w:t>niger</w:t>
-      </w:r>
-      <w:proofErr w:type="spellEnd"/>
-      <w:proofErr w:type="gramEnd"/>
-      <w:r>
-        <w:rPr>
-          <w:i/>
-        </w:rPr>
-        <w:t xml:space="preserve"> </w:t>
-      </w:r>
-      <w:r>
-        <w:t xml:space="preserve">(rudderfish, </w:t>
-      </w:r>
-      <w:proofErr w:type="spellStart"/>
-      <w:r>
-        <w:t>Centrolophidae</w:t>
-      </w:r>
-      <w:proofErr w:type="spellEnd"/>
-      <w:r>
-        <w:t xml:space="preserve">) and </w:t>
-      </w:r>
-      <w:proofErr w:type="spellStart"/>
-      <w:r>
-        <w:rPr>
-          <w:i/>
-        </w:rPr>
-        <w:t>Merluccius</w:t>
-      </w:r>
-      <w:proofErr w:type="spellEnd"/>
-      <w:r>
-        <w:rPr>
-          <w:i/>
-        </w:rPr>
-        <w:t xml:space="preserve"> </w:t>
-      </w:r>
-      <w:proofErr w:type="spellStart"/>
-      <w:r>
-        <w:rPr>
-          <w:i/>
-        </w:rPr>
-        <w:t>merluccius</w:t>
-      </w:r>
-      <w:proofErr w:type="spellEnd"/>
-      <w:r>
-        <w:rPr>
-          <w:i/>
-        </w:rPr>
-        <w:t xml:space="preserve"> </w:t>
-      </w:r>
-      <w:r>
-        <w:t xml:space="preserve">(European hake, </w:t>
-      </w:r>
-      <w:proofErr w:type="spellStart"/>
-      <w:r>
-        <w:t>Gadidae</w:t>
-      </w:r>
-      <w:proofErr w:type="spellEnd"/>
-      <w:r>
-        <w:t xml:space="preserve">). </w:t>
+        <w:t xml:space="preserve">Merluccius merluccius </w:t>
+      </w:r>
+      <w:r>
+        <w:t xml:space="preserve">(European hake, Gadidae). </w:t>
       </w:r>
     </w:p>
     <w:p>
@@ -1595,252 +1153,335 @@
         <w:rPr>
           <w:color w:val="385623" w:themeColor="accent6" w:themeShade="80"/>
         </w:rPr>
-        <w:t>Possible action</w:t>
-      </w:r>
-      <w:proofErr w:type="gramStart"/>
+        <w:t>Possible action?: run data against known RMR and compare.</w:t>
+      </w:r>
+    </w:p>
+    <w:p>
+      <w:pPr>
+        <w:pStyle w:val="Heading3"/>
+      </w:pPr>
+      <w:r>
+        <w:t>K_caud vs. d13C</w:t>
+      </w:r>
+    </w:p>
+    <w:p>
+      <w:pPr>
+        <w:pStyle w:val="Heading4"/>
+      </w:pPr>
+      <w:r>
+        <w:t>Spearman’s Rank Analysis</w:t>
+      </w:r>
+    </w:p>
+    <w:p>
+      <w:pPr>
+        <w:pStyle w:val="ListParagraph"/>
+        <w:numPr>
+          <w:ilvl w:val="0"/>
+          <w:numId w:val="9"/>
+        </w:numPr>
+      </w:pPr>
+      <w:r>
+        <w:t>Significant negative correlation between K_caud and d13C.</w:t>
+      </w:r>
+    </w:p>
+    <w:p>
+      <w:pPr>
+        <w:pStyle w:val="ListParagraph"/>
+        <w:numPr>
+          <w:ilvl w:val="1"/>
+          <w:numId w:val="9"/>
+        </w:numPr>
+      </w:pPr>
+      <w:r>
+        <w:t>Rho = -0.6</w:t>
+      </w:r>
+      <w:r>
+        <w:t>6</w:t>
+      </w:r>
+    </w:p>
+    <w:p>
+      <w:pPr>
+        <w:pStyle w:val="ListParagraph"/>
+        <w:numPr>
+          <w:ilvl w:val="1"/>
+          <w:numId w:val="9"/>
+        </w:numPr>
+      </w:pPr>
+      <w:r>
+        <w:t xml:space="preserve">P = </w:t>
+      </w:r>
+      <w:r>
+        <w:t>1.79 x 10^-11</w:t>
+      </w:r>
+    </w:p>
+    <w:p>
+      <w:pPr>
+        <w:pStyle w:val="Heading4"/>
+      </w:pPr>
+      <w:r>
+        <w:t>Bayesian Analysis</w:t>
+      </w:r>
+      <w:r>
+        <w:t xml:space="preserve"> (without n as a random factor)</w:t>
+      </w:r>
+    </w:p>
+    <w:p>
+      <w:pPr>
+        <w:pStyle w:val="ListParagraph"/>
+        <w:numPr>
+          <w:ilvl w:val="0"/>
+          <w:numId w:val="9"/>
+        </w:numPr>
+      </w:pPr>
+      <w:r>
+        <w:t xml:space="preserve">All species, except G. nicholsi, plot </w:t>
+      </w:r>
+      <w:r>
+        <w:t>outside 95% HDPI, but within range of other species.</w:t>
+      </w:r>
+    </w:p>
+    <w:p>
+      <w:pPr>
+        <w:pStyle w:val="ListParagraph"/>
+        <w:numPr>
+          <w:ilvl w:val="1"/>
+          <w:numId w:val="9"/>
+        </w:numPr>
+      </w:pPr>
+      <w:r>
+        <w:t>Lower d13C than expected given K_caud.</w:t>
+      </w:r>
+    </w:p>
+    <w:p>
+      <w:pPr>
+        <w:pStyle w:val="ListParagraph"/>
+        <w:numPr>
+          <w:ilvl w:val="1"/>
+          <w:numId w:val="9"/>
+        </w:numPr>
+      </w:pPr>
+      <w:r>
+        <w:t>High metabolic rate for activity level.</w:t>
+      </w:r>
+    </w:p>
+    <w:p>
+      <w:pPr>
+        <w:pStyle w:val="ListParagraph"/>
+        <w:numPr>
+          <w:ilvl w:val="1"/>
+          <w:numId w:val="9"/>
+        </w:numPr>
+      </w:pPr>
+      <w:r>
+        <w:t>C. maderensis is also below the line.</w:t>
+      </w:r>
+    </w:p>
+    <w:p>
+      <w:pPr>
+        <w:pStyle w:val="Heading3"/>
+      </w:pPr>
+      <w:r>
+        <w:t>D18O vs. d13C</w:t>
+      </w:r>
+    </w:p>
+    <w:p>
+      <w:pPr>
+        <w:pStyle w:val="Heading4"/>
+      </w:pPr>
+      <w:r>
+        <w:t>Spearman’s Rank Analysis</w:t>
+      </w:r>
+    </w:p>
+    <w:p>
+      <w:pPr>
+        <w:pStyle w:val="ListParagraph"/>
+        <w:numPr>
+          <w:ilvl w:val="0"/>
+          <w:numId w:val="9"/>
+        </w:numPr>
+      </w:pPr>
+      <w:r>
+        <w:t>Significant positive relationship between d18O and d13C.</w:t>
+      </w:r>
+    </w:p>
+    <w:p>
+      <w:pPr>
+        <w:pStyle w:val="ListParagraph"/>
+        <w:numPr>
+          <w:ilvl w:val="1"/>
+          <w:numId w:val="9"/>
+        </w:numPr>
+      </w:pPr>
+      <w:r>
+        <w:t>Rho = 0.52</w:t>
+      </w:r>
+    </w:p>
+    <w:p>
+      <w:pPr>
+        <w:pStyle w:val="ListParagraph"/>
+        <w:numPr>
+          <w:ilvl w:val="1"/>
+          <w:numId w:val="9"/>
+        </w:numPr>
+      </w:pPr>
+      <w:r>
+        <w:t>P = 8.26 x 10^-7</w:t>
+      </w:r>
+    </w:p>
+    <w:p>
+      <w:pPr>
+        <w:pStyle w:val="ListParagraph"/>
+        <w:numPr>
+          <w:ilvl w:val="1"/>
+          <w:numId w:val="9"/>
+        </w:numPr>
+      </w:pPr>
+      <w:r>
+        <w:t>Increasing MR with increasing temperature.</w:t>
+      </w:r>
+    </w:p>
+    <w:p>
+      <w:pPr>
+        <w:pStyle w:val="Heading4"/>
+      </w:pPr>
+      <w:r>
+        <w:t>Bayesian Analysis (without n as a random factor)</w:t>
+      </w:r>
+    </w:p>
+    <w:p>
+      <w:pPr>
+        <w:pStyle w:val="ListParagraph"/>
+        <w:numPr>
+          <w:ilvl w:val="0"/>
+          <w:numId w:val="6"/>
+        </w:numPr>
+      </w:pPr>
+      <w:r>
+        <w:t>Higher d18O than Sherwood &amp; Rose fishes.</w:t>
+      </w:r>
+    </w:p>
+    <w:p>
+      <w:pPr>
+        <w:pStyle w:val="ListParagraph"/>
+        <w:numPr>
+          <w:ilvl w:val="1"/>
+          <w:numId w:val="6"/>
+        </w:numPr>
+      </w:pPr>
+      <w:r>
+        <w:t>At lower temperatures.</w:t>
+      </w:r>
+    </w:p>
+    <w:p>
+      <w:pPr>
+        <w:pStyle w:val="ListParagraph"/>
+        <w:numPr>
+          <w:ilvl w:val="0"/>
+          <w:numId w:val="6"/>
+        </w:numPr>
+      </w:pPr>
+      <w:r>
+        <w:t>G. nicholsi and E. carlsbergi plot</w:t>
+      </w:r>
+      <w:r>
+        <w:t xml:space="preserve"> within </w:t>
+      </w:r>
+      <w:r>
+        <w:t>95% HDPI</w:t>
+      </w:r>
+      <w:r>
+        <w:t>.</w:t>
+      </w:r>
+    </w:p>
+    <w:p>
+      <w:pPr>
+        <w:pStyle w:val="ListParagraph"/>
+        <w:numPr>
+          <w:ilvl w:val="0"/>
+          <w:numId w:val="6"/>
+        </w:numPr>
+      </w:pPr>
+      <w:r>
+        <w:t>K. ander</w:t>
+      </w:r>
+      <w:r>
+        <w:t>s</w:t>
+      </w:r>
+      <w:r>
+        <w:t xml:space="preserve">soni, E. Antarctica and G. braueri </w:t>
+      </w:r>
+      <w:r>
+        <w:t xml:space="preserve">(and P. bolini, just) </w:t>
+      </w:r>
+      <w:r>
+        <w:t>all plotting below the line.</w:t>
+      </w:r>
+    </w:p>
+    <w:p>
+      <w:pPr>
+        <w:pStyle w:val="ListParagraph"/>
+        <w:numPr>
+          <w:ilvl w:val="1"/>
+          <w:numId w:val="6"/>
+        </w:numPr>
+      </w:pPr>
+      <w:r>
+        <w:t>Lower d13C than expected given d18O.</w:t>
+      </w:r>
+    </w:p>
+    <w:p>
+      <w:pPr>
+        <w:pStyle w:val="ListParagraph"/>
+        <w:numPr>
+          <w:ilvl w:val="1"/>
+          <w:numId w:val="6"/>
+        </w:numPr>
+      </w:pPr>
+      <w:r>
+        <w:t>High metabolic rate for temperature.</w:t>
+      </w:r>
+    </w:p>
+    <w:p>
+      <w:pPr>
+        <w:pStyle w:val="ListParagraph"/>
+        <w:numPr>
+          <w:ilvl w:val="1"/>
+          <w:numId w:val="6"/>
+        </w:numPr>
+      </w:pPr>
+      <w:r>
+        <w:lastRenderedPageBreak/>
+        <w:t>But C. maderensis plots outside HDPI as well.</w:t>
+      </w:r>
+    </w:p>
+    <w:p>
+      <w:pPr>
+        <w:pStyle w:val="ListParagraph"/>
+        <w:numPr>
+          <w:ilvl w:val="1"/>
+          <w:numId w:val="6"/>
+        </w:numPr>
+      </w:pPr>
+      <w:r>
+        <w:t>Not metabolic cold adaptation,</w:t>
+      </w:r>
+      <w:r>
+        <w:t xml:space="preserve"> or it would affect all of them?</w:t>
+      </w:r>
+    </w:p>
+    <w:p>
+      <w:pPr>
+        <w:pStyle w:val="ListParagraph"/>
+        <w:numPr>
+          <w:ilvl w:val="0"/>
+          <w:numId w:val="6"/>
+        </w:numPr>
+      </w:pPr>
       <w:r>
         <w:rPr>
           <w:color w:val="385623" w:themeColor="accent6" w:themeShade="80"/>
         </w:rPr>
-        <w:t>?:</w:t>
-      </w:r>
-      <w:proofErr w:type="gramEnd"/>
-      <w:r>
-        <w:rPr>
-          <w:color w:val="385623" w:themeColor="accent6" w:themeShade="80"/>
-        </w:rPr>
-        <w:t xml:space="preserve"> run data against known RMR and compare.</w:t>
-      </w:r>
-    </w:p>
-    <w:p>
-      <w:pPr>
-        <w:pStyle w:val="Heading3"/>
-      </w:pPr>
-      <w:proofErr w:type="spellStart"/>
-      <w:r>
-        <w:t>K_caud</w:t>
-      </w:r>
-      <w:proofErr w:type="spellEnd"/>
-      <w:r>
-        <w:t xml:space="preserve"> vs. d13C</w:t>
-      </w:r>
-    </w:p>
-    <w:p>
-      <w:pPr>
-        <w:pStyle w:val="Heading4"/>
-      </w:pPr>
-      <w:r>
-        <w:t>Spearman’s Rank Analysis</w:t>
-      </w:r>
-    </w:p>
-    <w:p>
-      <w:pPr>
-        <w:pStyle w:val="ListParagraph"/>
-        <w:numPr>
-          <w:ilvl w:val="0"/>
-          <w:numId w:val="9"/>
-        </w:numPr>
-      </w:pPr>
-      <w:r>
-        <w:t xml:space="preserve">Significant negative correlation between </w:t>
-      </w:r>
-      <w:proofErr w:type="spellStart"/>
-      <w:r>
-        <w:t>K_caud</w:t>
-      </w:r>
-      <w:proofErr w:type="spellEnd"/>
-      <w:r>
-        <w:t xml:space="preserve"> and d13C.</w:t>
-      </w:r>
-    </w:p>
-    <w:p>
-      <w:pPr>
-        <w:pStyle w:val="ListParagraph"/>
-        <w:numPr>
-          <w:ilvl w:val="1"/>
-          <w:numId w:val="9"/>
-        </w:numPr>
-      </w:pPr>
-      <w:r>
-        <w:t>Rho = -0.6</w:t>
-      </w:r>
-      <w:r>
-        <w:t>6</w:t>
-      </w:r>
-    </w:p>
-    <w:p>
-      <w:pPr>
-        <w:pStyle w:val="ListParagraph"/>
-        <w:numPr>
-          <w:ilvl w:val="1"/>
-          <w:numId w:val="9"/>
-        </w:numPr>
-      </w:pPr>
-      <w:r>
-        <w:t xml:space="preserve">P = </w:t>
-      </w:r>
-      <w:r>
-        <w:t>1.79 x 10^-11</w:t>
-      </w:r>
-    </w:p>
-    <w:p>
-      <w:pPr>
-        <w:pStyle w:val="Heading4"/>
-      </w:pPr>
-      <w:bookmarkStart w:id="0" w:name="_GoBack"/>
-      <w:r>
-        <w:t>Bayesian Analysis</w:t>
-      </w:r>
-      <w:r>
-        <w:t xml:space="preserve"> (without n as a random factor)</w:t>
-      </w:r>
-    </w:p>
-    <w:p>
-      <w:pPr>
-        <w:pStyle w:val="ListParagraph"/>
-        <w:numPr>
-          <w:ilvl w:val="0"/>
-          <w:numId w:val="9"/>
-        </w:numPr>
-      </w:pPr>
-      <w:r>
-        <w:t xml:space="preserve">All species, except G. </w:t>
-      </w:r>
-      <w:proofErr w:type="spellStart"/>
-      <w:r>
-        <w:t>nicholsi</w:t>
-      </w:r>
-      <w:proofErr w:type="spellEnd"/>
-      <w:r>
-        <w:t xml:space="preserve">, plot </w:t>
-      </w:r>
-      <w:r>
-        <w:t>outside 95% HDPI, but within range of other species.</w:t>
-      </w:r>
-    </w:p>
-    <w:p>
-      <w:pPr>
-        <w:pStyle w:val="ListParagraph"/>
-        <w:numPr>
-          <w:ilvl w:val="1"/>
-          <w:numId w:val="9"/>
-        </w:numPr>
-      </w:pPr>
-      <w:r>
-        <w:t xml:space="preserve">Lower d13C than expected given </w:t>
-      </w:r>
-      <w:proofErr w:type="spellStart"/>
-      <w:r>
-        <w:t>K_caud</w:t>
-      </w:r>
-      <w:proofErr w:type="spellEnd"/>
-      <w:r>
-        <w:t>.</w:t>
-      </w:r>
-    </w:p>
-    <w:p>
-      <w:pPr>
-        <w:pStyle w:val="ListParagraph"/>
-        <w:numPr>
-          <w:ilvl w:val="1"/>
-          <w:numId w:val="9"/>
-        </w:numPr>
-      </w:pPr>
-      <w:r>
-        <w:t>High metabolic rate for activity level.</w:t>
-      </w:r>
-    </w:p>
-    <w:p>
-      <w:pPr>
-        <w:pStyle w:val="ListParagraph"/>
-        <w:numPr>
-          <w:ilvl w:val="1"/>
-          <w:numId w:val="9"/>
-        </w:numPr>
-      </w:pPr>
-      <w:r>
-        <w:t xml:space="preserve">C. </w:t>
-      </w:r>
-      <w:proofErr w:type="spellStart"/>
-      <w:r>
-        <w:t>maderensis</w:t>
-      </w:r>
-      <w:proofErr w:type="spellEnd"/>
-      <w:r>
-        <w:t xml:space="preserve"> is also below the line.</w:t>
-      </w:r>
-    </w:p>
-    <w:bookmarkEnd w:id="0"/>
-    <w:p>
-      <w:pPr>
-        <w:pStyle w:val="Heading3"/>
-      </w:pPr>
-      <w:r>
-        <w:t>D18O vs. d13C</w:t>
-      </w:r>
-    </w:p>
-    <w:p>
-      <w:pPr>
-        <w:pStyle w:val="Heading4"/>
-      </w:pPr>
-      <w:r>
-        <w:t>Spearman’s Rank Analysis</w:t>
-      </w:r>
-    </w:p>
-    <w:p>
-      <w:pPr>
-        <w:pStyle w:val="ListParagraph"/>
-        <w:numPr>
-          <w:ilvl w:val="0"/>
-          <w:numId w:val="9"/>
-        </w:numPr>
-      </w:pPr>
-      <w:r>
-        <w:t>Significant positive relationship between d18O and d13C.</w:t>
-      </w:r>
-    </w:p>
-    <w:p>
-      <w:pPr>
-        <w:pStyle w:val="ListParagraph"/>
-        <w:numPr>
-          <w:ilvl w:val="1"/>
-          <w:numId w:val="9"/>
-        </w:numPr>
-      </w:pPr>
-      <w:r>
-        <w:t>Rho = 0.52</w:t>
-      </w:r>
-    </w:p>
-    <w:p>
-      <w:pPr>
-        <w:pStyle w:val="ListParagraph"/>
-        <w:numPr>
-          <w:ilvl w:val="1"/>
-          <w:numId w:val="9"/>
-        </w:numPr>
-      </w:pPr>
-      <w:r>
-        <w:t>P = 8.26 x 10^-7</w:t>
-      </w:r>
-    </w:p>
-    <w:p>
-      <w:pPr>
-        <w:pStyle w:val="ListParagraph"/>
-        <w:numPr>
-          <w:ilvl w:val="1"/>
-          <w:numId w:val="9"/>
-        </w:numPr>
-      </w:pPr>
-      <w:r>
-        <w:t>Increasing MR with increasing temperature.</w:t>
-      </w:r>
-    </w:p>
-    <w:p>
-      <w:pPr>
-        <w:pStyle w:val="Heading4"/>
-      </w:pPr>
-      <w:r>
-        <w:t>Bayesian Analysis (without n as a random factor)</w:t>
+        <w:t>Possible action?: look into metabolic cold adaptation.</w:t>
       </w:r>
     </w:p>
     <w:p>
@@ -1852,231 +1493,7 @@
         </w:numPr>
       </w:pPr>
       <w:r>
-        <w:t>Higher d18O than Sherwood &amp; Rose fishes.</w:t>
-      </w:r>
-    </w:p>
-    <w:p>
-      <w:pPr>
-        <w:pStyle w:val="ListParagraph"/>
-        <w:numPr>
-          <w:ilvl w:val="1"/>
-          <w:numId w:val="6"/>
-        </w:numPr>
-      </w:pPr>
-      <w:r>
-        <w:t>At lower temperatures.</w:t>
-      </w:r>
-    </w:p>
-    <w:p>
-      <w:pPr>
-        <w:pStyle w:val="ListParagraph"/>
-        <w:numPr>
-          <w:ilvl w:val="0"/>
-          <w:numId w:val="6"/>
-        </w:numPr>
-      </w:pPr>
-      <w:r>
-        <w:t xml:space="preserve">G. </w:t>
-      </w:r>
-      <w:proofErr w:type="spellStart"/>
-      <w:r>
-        <w:t>nicholsi</w:t>
-      </w:r>
-      <w:proofErr w:type="spellEnd"/>
-      <w:r>
-        <w:t xml:space="preserve"> and E. </w:t>
-      </w:r>
-      <w:proofErr w:type="spellStart"/>
-      <w:r>
-        <w:t>carlsbergi</w:t>
-      </w:r>
-      <w:proofErr w:type="spellEnd"/>
-      <w:r>
-        <w:t xml:space="preserve"> plot</w:t>
-      </w:r>
-      <w:r>
-        <w:t xml:space="preserve"> within </w:t>
-      </w:r>
-      <w:r>
-        <w:t>95% HDPI</w:t>
-      </w:r>
-      <w:r>
-        <w:t>.</w:t>
-      </w:r>
-    </w:p>
-    <w:p>
-      <w:pPr>
-        <w:pStyle w:val="ListParagraph"/>
-        <w:numPr>
-          <w:ilvl w:val="0"/>
-          <w:numId w:val="6"/>
-        </w:numPr>
-      </w:pPr>
-      <w:r>
-        <w:t xml:space="preserve">K. </w:t>
-      </w:r>
-      <w:proofErr w:type="spellStart"/>
-      <w:r>
-        <w:t>ander</w:t>
-      </w:r>
-      <w:r>
-        <w:t>s</w:t>
-      </w:r>
-      <w:r>
-        <w:t>soni</w:t>
-      </w:r>
-      <w:proofErr w:type="spellEnd"/>
-      <w:r>
-        <w:t xml:space="preserve">, E. Antarctica and G. </w:t>
-      </w:r>
-      <w:proofErr w:type="spellStart"/>
-      <w:r>
-        <w:t>braueri</w:t>
-      </w:r>
-      <w:proofErr w:type="spellEnd"/>
-      <w:r>
-        <w:t xml:space="preserve"> </w:t>
-      </w:r>
-      <w:r>
-        <w:t xml:space="preserve">(and P. </w:t>
-      </w:r>
-      <w:proofErr w:type="spellStart"/>
-      <w:r>
-        <w:t>bolini</w:t>
-      </w:r>
-      <w:proofErr w:type="spellEnd"/>
-      <w:r>
-        <w:t xml:space="preserve">, just) </w:t>
-      </w:r>
-      <w:r>
-        <w:t>all plotting below the line.</w:t>
-      </w:r>
-    </w:p>
-    <w:p>
-      <w:pPr>
-        <w:pStyle w:val="ListParagraph"/>
-        <w:numPr>
-          <w:ilvl w:val="1"/>
-          <w:numId w:val="6"/>
-        </w:numPr>
-      </w:pPr>
-      <w:r>
-        <w:t>Lower d13C than expected given d18O.</w:t>
-      </w:r>
-    </w:p>
-    <w:p>
-      <w:pPr>
-        <w:pStyle w:val="ListParagraph"/>
-        <w:numPr>
-          <w:ilvl w:val="1"/>
-          <w:numId w:val="6"/>
-        </w:numPr>
-      </w:pPr>
-      <w:r>
-        <w:t>High metabolic rate for temperature.</w:t>
-      </w:r>
-    </w:p>
-    <w:p>
-      <w:pPr>
-        <w:pStyle w:val="ListParagraph"/>
-        <w:numPr>
-          <w:ilvl w:val="1"/>
-          <w:numId w:val="6"/>
-        </w:numPr>
-      </w:pPr>
-      <w:proofErr w:type="gramStart"/>
-      <w:r>
-        <w:lastRenderedPageBreak/>
-        <w:t>But</w:t>
-      </w:r>
-      <w:proofErr w:type="gramEnd"/>
-      <w:r>
-        <w:t xml:space="preserve"> C. </w:t>
-      </w:r>
-      <w:proofErr w:type="spellStart"/>
-      <w:r>
-        <w:t>maderensis</w:t>
-      </w:r>
-      <w:proofErr w:type="spellEnd"/>
-      <w:r>
-        <w:t xml:space="preserve"> plots outside HDPI as well.</w:t>
-      </w:r>
-    </w:p>
-    <w:p>
-      <w:pPr>
-        <w:pStyle w:val="ListParagraph"/>
-        <w:numPr>
-          <w:ilvl w:val="1"/>
-          <w:numId w:val="6"/>
-        </w:numPr>
-      </w:pPr>
-      <w:r>
-        <w:t xml:space="preserve">Not metabolic cold </w:t>
-      </w:r>
-      <w:proofErr w:type="gramStart"/>
-      <w:r>
-        <w:t>adaptation,</w:t>
-      </w:r>
-      <w:proofErr w:type="gramEnd"/>
-      <w:r>
-        <w:t xml:space="preserve"> or it would affect all of them?</w:t>
-      </w:r>
-    </w:p>
-    <w:p>
-      <w:pPr>
-        <w:pStyle w:val="ListParagraph"/>
-        <w:numPr>
-          <w:ilvl w:val="0"/>
-          <w:numId w:val="6"/>
-        </w:numPr>
-      </w:pPr>
-      <w:r>
-        <w:rPr>
-          <w:color w:val="385623" w:themeColor="accent6" w:themeShade="80"/>
-        </w:rPr>
-        <w:t>Possible action</w:t>
-      </w:r>
-      <w:proofErr w:type="gramStart"/>
-      <w:r>
-        <w:rPr>
-          <w:color w:val="385623" w:themeColor="accent6" w:themeShade="80"/>
-        </w:rPr>
-        <w:t>?:</w:t>
-      </w:r>
-      <w:proofErr w:type="gramEnd"/>
-      <w:r>
-        <w:rPr>
-          <w:color w:val="385623" w:themeColor="accent6" w:themeShade="80"/>
-        </w:rPr>
-        <w:t xml:space="preserve"> look into metabolic cold adaptation.</w:t>
-      </w:r>
-    </w:p>
-    <w:p>
-      <w:pPr>
-        <w:pStyle w:val="ListParagraph"/>
-        <w:numPr>
-          <w:ilvl w:val="0"/>
-          <w:numId w:val="6"/>
-        </w:numPr>
-      </w:pPr>
-      <w:r>
-        <w:t xml:space="preserve">Note: cannot do against </w:t>
-      </w:r>
-      <w:proofErr w:type="gramStart"/>
-      <w:r>
-        <w:t>weights</w:t>
-      </w:r>
-      <w:proofErr w:type="gramEnd"/>
-      <w:r>
-        <w:t xml:space="preserve"> as they are max. </w:t>
-      </w:r>
-      <w:proofErr w:type="gramStart"/>
-      <w:r>
-        <w:t>weights</w:t>
-      </w:r>
-      <w:proofErr w:type="gramEnd"/>
-      <w:r>
-        <w:t xml:space="preserve"> and missing for many species.</w:t>
+        <w:t>Note: cannot do against weights as they are max. weights and missing for many species.</w:t>
       </w:r>
     </w:p>
     <w:p>
@@ -2128,7 +1545,13 @@
         </w:numPr>
       </w:pPr>
       <w:r>
-        <w:t>95% HDI range of 10,000 replicates: 0.01-0.04</w:t>
+        <w:t>SD of estimates with 10</w:t>
+      </w:r>
+      <w:r>
+        <w:t>,000 replicates: 0.02</w:t>
+      </w:r>
+      <w:r>
+        <w:t>-0.04</w:t>
       </w:r>
     </w:p>
     <w:p>
@@ -2156,23 +1579,43 @@
         </w:numPr>
       </w:pPr>
       <w:r>
-        <w:t xml:space="preserve">E. Antarctica, G. </w:t>
-      </w:r>
-      <w:proofErr w:type="spellStart"/>
-      <w:r>
-        <w:t>braueri</w:t>
-      </w:r>
-      <w:proofErr w:type="spellEnd"/>
-      <w:r>
-        <w:t xml:space="preserve"> and K. </w:t>
-      </w:r>
-      <w:proofErr w:type="spellStart"/>
-      <w:r>
-        <w:t>andersoni</w:t>
-      </w:r>
-      <w:proofErr w:type="spellEnd"/>
-      <w:r>
-        <w:t xml:space="preserve"> all have high M values.</w:t>
+        <w:t>Higher M</w:t>
+      </w:r>
+    </w:p>
+    <w:p>
+      <w:pPr>
+        <w:pStyle w:val="ListParagraph"/>
+        <w:numPr>
+          <w:ilvl w:val="1"/>
+          <w:numId w:val="11"/>
+        </w:numPr>
+      </w:pPr>
+      <w:r>
+        <w:t>K. anderssoni (mean_M = 0.25 sd_M = 0.02)</w:t>
+      </w:r>
+    </w:p>
+    <w:p>
+      <w:pPr>
+        <w:pStyle w:val="ListParagraph"/>
+        <w:numPr>
+          <w:ilvl w:val="1"/>
+          <w:numId w:val="11"/>
+        </w:numPr>
+      </w:pPr>
+      <w:r>
+        <w:t>E. Antarctica (mean_M = 0.24 sd_M = 0.03)</w:t>
+      </w:r>
+    </w:p>
+    <w:p>
+      <w:pPr>
+        <w:pStyle w:val="ListParagraph"/>
+        <w:numPr>
+          <w:ilvl w:val="1"/>
+          <w:numId w:val="11"/>
+        </w:numPr>
+      </w:pPr>
+      <w:r>
+        <w:t>G. braueri (mean_M = 0.24 sd_M = 0.02)</w:t>
       </w:r>
     </w:p>
     <w:p>
@@ -2184,44 +1627,51 @@
         </w:numPr>
       </w:pPr>
       <w:r>
-        <w:t xml:space="preserve">G. </w:t>
-      </w:r>
-      <w:proofErr w:type="spellStart"/>
-      <w:r>
-        <w:t>nicholsi</w:t>
-      </w:r>
-      <w:proofErr w:type="spellEnd"/>
-      <w:r>
-        <w:t xml:space="preserve"> and E. </w:t>
-      </w:r>
-      <w:proofErr w:type="spellStart"/>
-      <w:r>
-        <w:t>carlsbergi</w:t>
-      </w:r>
-      <w:proofErr w:type="spellEnd"/>
-      <w:r>
-        <w:t xml:space="preserve"> have low M values, with P. </w:t>
-      </w:r>
-      <w:proofErr w:type="spellStart"/>
-      <w:r>
-        <w:t>bolini</w:t>
-      </w:r>
-      <w:proofErr w:type="spellEnd"/>
-      <w:r>
-        <w:t xml:space="preserve"> straddling but on lower end.</w:t>
+        <w:t>Lower M</w:t>
+      </w:r>
+    </w:p>
+    <w:p>
+      <w:pPr>
+        <w:pStyle w:val="ListParagraph"/>
+        <w:numPr>
+          <w:ilvl w:val="1"/>
+          <w:numId w:val="11"/>
+        </w:numPr>
+      </w:pPr>
+      <w:r>
+        <w:t>E. carlsbergi (mean_M = 0.20 sd_M = 0.01)</w:t>
+      </w:r>
+    </w:p>
+    <w:p>
+      <w:pPr>
+        <w:pStyle w:val="ListParagraph"/>
+        <w:numPr>
+          <w:ilvl w:val="1"/>
+          <w:numId w:val="11"/>
+        </w:numPr>
+      </w:pPr>
+      <w:r>
+        <w:t>P. bolini (mean_M = 0.19 sd_M = 0.03)</w:t>
+      </w:r>
+    </w:p>
+    <w:p>
+      <w:pPr>
+        <w:pStyle w:val="ListParagraph"/>
+        <w:numPr>
+          <w:ilvl w:val="1"/>
+          <w:numId w:val="11"/>
+        </w:numPr>
+      </w:pPr>
+      <w:r>
+        <w:t>G. nicholsi (mean_M = 0.15 sd_M = 0.02)</w:t>
       </w:r>
     </w:p>
     <w:p>
       <w:pPr>
         <w:pStyle w:val="Heading4"/>
       </w:pPr>
-      <w:proofErr w:type="spellStart"/>
-      <w:r>
-        <w:t>Kruskal</w:t>
-      </w:r>
-      <w:proofErr w:type="spellEnd"/>
-      <w:r>
-        <w:t>-Wallis Test</w:t>
+      <w:r>
+        <w:t>Kruskal-Wallis Test</w:t>
       </w:r>
     </w:p>
     <w:p>
@@ -2260,10 +1710,25 @@
         <w:t xml:space="preserve">Chi-squared = </w:t>
       </w:r>
       <w:r>
-        <w:t>49.82 (95% HDI</w:t>
-      </w:r>
-      <w:r>
-        <w:t xml:space="preserve"> 39.84 – 61.35)</w:t>
+        <w:t>48.95</w:t>
+      </w:r>
+      <w:r>
+        <w:t xml:space="preserve"> (95% HDI</w:t>
+      </w:r>
+      <w:r>
+        <w:t xml:space="preserve"> </w:t>
+      </w:r>
+      <w:r>
+        <w:t>37.92</w:t>
+      </w:r>
+      <w:r>
+        <w:t xml:space="preserve"> – </w:t>
+      </w:r>
+      <w:r>
+        <w:t>61.35</w:t>
+      </w:r>
+      <w:r>
+        <w:t>)</w:t>
       </w:r>
     </w:p>
     <w:p>
@@ -2274,13 +1739,8 @@
           <w:numId w:val="12"/>
         </w:numPr>
       </w:pPr>
-      <w:proofErr w:type="spellStart"/>
-      <w:r>
-        <w:t>Df</w:t>
-      </w:r>
-      <w:proofErr w:type="spellEnd"/>
-      <w:r>
-        <w:t xml:space="preserve"> = 5</w:t>
+      <w:r>
+        <w:t>Df = 5</w:t>
       </w:r>
     </w:p>
     <w:p>
@@ -2295,15 +1755,21 @@
         <w:t xml:space="preserve">P = </w:t>
       </w:r>
       <w:r>
-        <w:t>2.44 x10^-9 (95% HDI 6.43 x 10^-13 – 1.01 x 10^-07)</w:t>
-      </w:r>
-    </w:p>
-    <w:p>
-      <w:pPr>
-        <w:pStyle w:val="Heading4"/>
-      </w:pPr>
-      <w:r>
-        <w:t>Dunn Test</w:t>
+        <w:t>2.26x10^-8 (95% HDI 1.32</w:t>
+      </w:r>
+      <w:r>
+        <w:t xml:space="preserve"> x 10^-13 – 1.</w:t>
+      </w:r>
+      <w:r>
+        <w:t>80</w:t>
+      </w:r>
+      <w:r>
+        <w:t xml:space="preserve"> x 10^-07)</w:t>
+      </w:r>
+    </w:p>
+    <w:p>
+      <w:r>
+        <w:t>With multiple repeats</w:t>
       </w:r>
     </w:p>
     <w:tbl>
@@ -2334,13 +1800,8 @@
           </w:tcPr>
           <w:p>
             <w:r>
-              <w:t xml:space="preserve">E. </w:t>
-            </w:r>
-            <w:proofErr w:type="spellStart"/>
-            <w:r>
-              <w:t>antarctica</w:t>
-            </w:r>
-            <w:proofErr w:type="spellEnd"/>
+              <w:t>E. antarctica</w:t>
+            </w:r>
           </w:p>
         </w:tc>
         <w:tc>
@@ -2349,13 +1810,8 @@
           </w:tcPr>
           <w:p>
             <w:r>
-              <w:t xml:space="preserve">E. </w:t>
-            </w:r>
-            <w:proofErr w:type="spellStart"/>
-            <w:r>
-              <w:t>carlsbergi</w:t>
-            </w:r>
-            <w:proofErr w:type="spellEnd"/>
+              <w:t>E. carlsbergi</w:t>
+            </w:r>
           </w:p>
         </w:tc>
         <w:tc>
@@ -2364,13 +1820,8 @@
           </w:tcPr>
           <w:p>
             <w:r>
-              <w:t xml:space="preserve">G. </w:t>
-            </w:r>
-            <w:proofErr w:type="spellStart"/>
-            <w:r>
-              <w:t>braueri</w:t>
-            </w:r>
-            <w:proofErr w:type="spellEnd"/>
+              <w:t>G. braueri</w:t>
+            </w:r>
           </w:p>
         </w:tc>
         <w:tc>
@@ -2379,13 +1830,8 @@
           </w:tcPr>
           <w:p>
             <w:r>
-              <w:t xml:space="preserve">G. </w:t>
-            </w:r>
-            <w:proofErr w:type="spellStart"/>
-            <w:r>
-              <w:t>nicholsi</w:t>
-            </w:r>
-            <w:proofErr w:type="spellEnd"/>
+              <w:t>G. nicholsi</w:t>
+            </w:r>
           </w:p>
         </w:tc>
         <w:tc>
@@ -2394,13 +1840,8 @@
           </w:tcPr>
           <w:p>
             <w:r>
-              <w:t xml:space="preserve">P. </w:t>
-            </w:r>
-            <w:proofErr w:type="spellStart"/>
-            <w:r>
-              <w:t>bolini</w:t>
-            </w:r>
-            <w:proofErr w:type="spellEnd"/>
+              <w:t>P. bolini</w:t>
+            </w:r>
           </w:p>
         </w:tc>
         <w:tc>
@@ -2409,13 +1850,8 @@
           </w:tcPr>
           <w:p>
             <w:r>
-              <w:t xml:space="preserve">K. </w:t>
-            </w:r>
-            <w:proofErr w:type="spellStart"/>
-            <w:r>
-              <w:t>anderssoni</w:t>
-            </w:r>
-            <w:proofErr w:type="spellEnd"/>
+              <w:t>K. anderssoni</w:t>
+            </w:r>
           </w:p>
         </w:tc>
       </w:tr>
@@ -2443,7 +1879,12 @@
           </w:tcPr>
           <w:p>
             <w:r>
-              <w:t>&lt;0.01</w:t>
+              <w:t>0.04</w:t>
+            </w:r>
+          </w:p>
+          <w:p>
+            <w:r>
+              <w:t>(0.00 to 1)</w:t>
             </w:r>
           </w:p>
         </w:tc>
@@ -2453,7 +1894,12 @@
           </w:tcPr>
           <w:p>
             <w:r>
-              <w:t>N/S</w:t>
+              <w:t>1</w:t>
+            </w:r>
+          </w:p>
+          <w:p>
+            <w:r>
+              <w:t>(1 to 1)</w:t>
             </w:r>
           </w:p>
         </w:tc>
@@ -2463,7 +1909,12 @@
           </w:tcPr>
           <w:p>
             <w:r>
-              <w:t>&lt;0.01</w:t>
+              <w:t>7.26e-6</w:t>
+            </w:r>
+          </w:p>
+          <w:p>
+            <w:r>
+              <w:t>(1.85e-3 to 3.08e-4)</w:t>
             </w:r>
           </w:p>
         </w:tc>
@@ -2473,7 +1924,12 @@
           </w:tcPr>
           <w:p>
             <w:r>
-              <w:t>&lt;0.01</w:t>
+              <w:t>0.01</w:t>
+            </w:r>
+          </w:p>
+          <w:p>
+            <w:r>
+              <w:t>(2.64e-4 to 0.49)</w:t>
             </w:r>
           </w:p>
         </w:tc>
@@ -2483,7 +1939,12 @@
           </w:tcPr>
           <w:p>
             <w:r>
-              <w:t>N/S</w:t>
+              <w:t>1</w:t>
+            </w:r>
+          </w:p>
+          <w:p>
+            <w:r>
+              <w:t>(1 to 1)</w:t>
             </w:r>
           </w:p>
         </w:tc>
@@ -2495,13 +1956,8 @@
           </w:tcPr>
           <w:p>
             <w:r>
-              <w:t xml:space="preserve">E. </w:t>
-            </w:r>
-            <w:proofErr w:type="spellStart"/>
-            <w:r>
-              <w:t>carlsbergi</w:t>
-            </w:r>
-            <w:proofErr w:type="spellEnd"/>
+              <w:t>E. carlsbergi</w:t>
+            </w:r>
           </w:p>
         </w:tc>
         <w:tc>
@@ -2509,11 +1965,7 @@
             <w:tcW w:w="1380" w:type="dxa"/>
             <w:shd w:val="clear" w:color="auto" w:fill="BFBFBF" w:themeFill="background1" w:themeFillShade="BF"/>
           </w:tcPr>
-          <w:p>
-            <w:r>
-              <w:t>&lt;0.01</w:t>
-            </w:r>
-          </w:p>
+          <w:p/>
         </w:tc>
         <w:tc>
           <w:tcPr>
@@ -2528,7 +1980,12 @@
           </w:tcPr>
           <w:p>
             <w:r>
-              <w:t>&lt;0.01</w:t>
+              <w:t>0.07</w:t>
+            </w:r>
+          </w:p>
+          <w:p>
+            <w:r>
+              <w:t>(0.01 to 1)</w:t>
             </w:r>
           </w:p>
         </w:tc>
@@ -2538,7 +1995,12 @@
           </w:tcPr>
           <w:p>
             <w:r>
-              <w:t>N/S</w:t>
+              <w:t>0.01</w:t>
+            </w:r>
+          </w:p>
+          <w:p>
+            <w:r>
+              <w:t>(0.02 to 1)</w:t>
             </w:r>
           </w:p>
         </w:tc>
@@ -2548,7 +2010,12 @@
           </w:tcPr>
           <w:p>
             <w:r>
-              <w:t>N/S</w:t>
+              <w:t>1</w:t>
+            </w:r>
+          </w:p>
+          <w:p>
+            <w:r>
+              <w:t>(1 to 1)</w:t>
             </w:r>
           </w:p>
         </w:tc>
@@ -2558,7 +2025,12 @@
           </w:tcPr>
           <w:p>
             <w:r>
-              <w:t>&lt;0.01</w:t>
+              <w:t>3.06e-3</w:t>
+            </w:r>
+          </w:p>
+          <w:p>
+            <w:r>
+              <w:t>(1.74e-6 to 1.85e-1)</w:t>
             </w:r>
           </w:p>
         </w:tc>
@@ -2570,13 +2042,8 @@
           </w:tcPr>
           <w:p>
             <w:r>
-              <w:t xml:space="preserve">G. </w:t>
-            </w:r>
-            <w:proofErr w:type="spellStart"/>
-            <w:r>
-              <w:t>braueri</w:t>
-            </w:r>
-            <w:proofErr w:type="spellEnd"/>
+              <w:t>G. braueri</w:t>
+            </w:r>
           </w:p>
         </w:tc>
         <w:tc>
@@ -2584,22 +2051,14 @@
             <w:tcW w:w="1380" w:type="dxa"/>
             <w:shd w:val="clear" w:color="auto" w:fill="BFBFBF" w:themeFill="background1" w:themeFillShade="BF"/>
           </w:tcPr>
-          <w:p>
-            <w:r>
-              <w:t>N/S</w:t>
-            </w:r>
-          </w:p>
+          <w:p/>
         </w:tc>
         <w:tc>
           <w:tcPr>
             <w:tcW w:w="1373" w:type="dxa"/>
             <w:shd w:val="clear" w:color="auto" w:fill="BFBFBF" w:themeFill="background1" w:themeFillShade="BF"/>
           </w:tcPr>
-          <w:p>
-            <w:r>
-              <w:t>&lt;0.01</w:t>
-            </w:r>
-          </w:p>
+          <w:p/>
         </w:tc>
         <w:tc>
           <w:tcPr>
@@ -2614,7 +2073,12 @@
           </w:tcPr>
           <w:p>
             <w:r>
-              <w:t>&lt;0.01</w:t>
+              <w:t>9.40e-6</w:t>
+            </w:r>
+          </w:p>
+          <w:p>
+            <w:r>
+              <w:t>(4.93e-8 to 6.87e-4)</w:t>
             </w:r>
           </w:p>
         </w:tc>
@@ -2624,7 +2088,15 @@
           </w:tcPr>
           <w:p>
             <w:r>
-              <w:t>&lt;0.01</w:t>
+              <w:t>0.</w:t>
+            </w:r>
+            <w:r>
+              <w:t>03</w:t>
+            </w:r>
+          </w:p>
+          <w:p>
+            <w:r>
+              <w:t>(4.42e-5 to 0.80)</w:t>
             </w:r>
           </w:p>
         </w:tc>
@@ -2634,7 +2106,12 @@
           </w:tcPr>
           <w:p>
             <w:r>
-              <w:t>N/S</w:t>
+              <w:t>1</w:t>
+            </w:r>
+          </w:p>
+          <w:p>
+            <w:r>
+              <w:t>(0.58 to 1)</w:t>
             </w:r>
           </w:p>
         </w:tc>
@@ -2646,13 +2123,8 @@
           </w:tcPr>
           <w:p>
             <w:r>
-              <w:t xml:space="preserve">G. </w:t>
-            </w:r>
-            <w:proofErr w:type="spellStart"/>
-            <w:r>
-              <w:t>nicholsi</w:t>
-            </w:r>
-            <w:proofErr w:type="spellEnd"/>
+              <w:t>G. nicholsi</w:t>
+            </w:r>
           </w:p>
         </w:tc>
         <w:tc>
@@ -2660,33 +2132,21 @@
             <w:tcW w:w="1380" w:type="dxa"/>
             <w:shd w:val="clear" w:color="auto" w:fill="BFBFBF" w:themeFill="background1" w:themeFillShade="BF"/>
           </w:tcPr>
-          <w:p>
-            <w:r>
-              <w:t>&lt;0.01</w:t>
-            </w:r>
-          </w:p>
+          <w:p/>
         </w:tc>
         <w:tc>
           <w:tcPr>
             <w:tcW w:w="1373" w:type="dxa"/>
             <w:shd w:val="clear" w:color="auto" w:fill="BFBFBF" w:themeFill="background1" w:themeFillShade="BF"/>
           </w:tcPr>
-          <w:p>
-            <w:r>
-              <w:t>N/S</w:t>
-            </w:r>
-          </w:p>
+          <w:p/>
         </w:tc>
         <w:tc>
           <w:tcPr>
             <w:tcW w:w="1305" w:type="dxa"/>
             <w:shd w:val="clear" w:color="auto" w:fill="BFBFBF" w:themeFill="background1" w:themeFillShade="BF"/>
           </w:tcPr>
-          <w:p>
-            <w:r>
-              <w:t>&lt;0.01</w:t>
-            </w:r>
-          </w:p>
+          <w:p/>
         </w:tc>
         <w:tc>
           <w:tcPr>
@@ -2701,7 +2161,12 @@
           </w:tcPr>
           <w:p>
             <w:r>
-              <w:t>N/S</w:t>
+              <w:t>0.16</w:t>
+            </w:r>
+          </w:p>
+          <w:p>
+            <w:r>
+              <w:t>(0.05 to 1)</w:t>
             </w:r>
           </w:p>
         </w:tc>
@@ -2711,7 +2176,12 @@
           </w:tcPr>
           <w:p>
             <w:r>
-              <w:t>&lt;0.01</w:t>
+              <w:t>2.87e-7</w:t>
+            </w:r>
+          </w:p>
+          <w:p>
+            <w:r>
+              <w:t>(1.03e-10 to 8.04e-6)</w:t>
             </w:r>
           </w:p>
         </w:tc>
@@ -2723,13 +2193,8 @@
           </w:tcPr>
           <w:p>
             <w:r>
-              <w:t xml:space="preserve">P. </w:t>
-            </w:r>
-            <w:proofErr w:type="spellStart"/>
-            <w:r>
-              <w:t>bolini</w:t>
-            </w:r>
-            <w:proofErr w:type="spellEnd"/>
+              <w:t>P. bolini</w:t>
+            </w:r>
           </w:p>
         </w:tc>
         <w:tc>
@@ -2737,44 +2202,28 @@
             <w:tcW w:w="1380" w:type="dxa"/>
             <w:shd w:val="clear" w:color="auto" w:fill="BFBFBF" w:themeFill="background1" w:themeFillShade="BF"/>
           </w:tcPr>
-          <w:p>
-            <w:r>
-              <w:t>&lt;0.01</w:t>
-            </w:r>
-          </w:p>
+          <w:p/>
         </w:tc>
         <w:tc>
           <w:tcPr>
             <w:tcW w:w="1373" w:type="dxa"/>
             <w:shd w:val="clear" w:color="auto" w:fill="BFBFBF" w:themeFill="background1" w:themeFillShade="BF"/>
           </w:tcPr>
-          <w:p>
-            <w:r>
-              <w:t>N/S</w:t>
-            </w:r>
-          </w:p>
+          <w:p/>
         </w:tc>
         <w:tc>
           <w:tcPr>
             <w:tcW w:w="1305" w:type="dxa"/>
             <w:shd w:val="clear" w:color="auto" w:fill="BFBFBF" w:themeFill="background1" w:themeFillShade="BF"/>
           </w:tcPr>
-          <w:p>
-            <w:r>
-              <w:t>&lt;0.01</w:t>
-            </w:r>
-          </w:p>
+          <w:p/>
         </w:tc>
         <w:tc>
           <w:tcPr>
             <w:tcW w:w="1314" w:type="dxa"/>
             <w:shd w:val="clear" w:color="auto" w:fill="BFBFBF" w:themeFill="background1" w:themeFillShade="BF"/>
           </w:tcPr>
-          <w:p>
-            <w:r>
-              <w:t>N/S</w:t>
-            </w:r>
-          </w:p>
+          <w:p/>
         </w:tc>
         <w:tc>
           <w:tcPr>
@@ -2789,9 +2238,15 @@
           </w:tcPr>
           <w:p>
             <w:r>
-              <w:t>&lt;0.05</w:t>
-            </w:r>
-          </w:p>
+              <w:t>7.35e-4</w:t>
+            </w:r>
+          </w:p>
+          <w:p>
+            <w:r>
+              <w:t>(1.80e-7 to 3.74e-2)</w:t>
+            </w:r>
+          </w:p>
+          <w:p/>
         </w:tc>
       </w:tr>
       <w:tr>
@@ -2801,13 +2256,8 @@
           </w:tcPr>
           <w:p>
             <w:r>
-              <w:t xml:space="preserve">K. </w:t>
-            </w:r>
-            <w:proofErr w:type="spellStart"/>
-            <w:r>
-              <w:t>anderssoni</w:t>
-            </w:r>
-            <w:proofErr w:type="spellEnd"/>
+              <w:t>K. anderssoni</w:t>
+            </w:r>
           </w:p>
         </w:tc>
         <w:tc>
@@ -2815,55 +2265,35 @@
             <w:tcW w:w="1380" w:type="dxa"/>
             <w:shd w:val="clear" w:color="auto" w:fill="BFBFBF" w:themeFill="background1" w:themeFillShade="BF"/>
           </w:tcPr>
-          <w:p>
-            <w:r>
-              <w:t>N/S</w:t>
-            </w:r>
-          </w:p>
+          <w:p/>
         </w:tc>
         <w:tc>
           <w:tcPr>
             <w:tcW w:w="1373" w:type="dxa"/>
             <w:shd w:val="clear" w:color="auto" w:fill="BFBFBF" w:themeFill="background1" w:themeFillShade="BF"/>
           </w:tcPr>
-          <w:p>
-            <w:r>
-              <w:t>&lt;0.01</w:t>
-            </w:r>
-          </w:p>
+          <w:p/>
         </w:tc>
         <w:tc>
           <w:tcPr>
             <w:tcW w:w="1305" w:type="dxa"/>
             <w:shd w:val="clear" w:color="auto" w:fill="BFBFBF" w:themeFill="background1" w:themeFillShade="BF"/>
           </w:tcPr>
-          <w:p>
-            <w:r>
-              <w:t>N/S</w:t>
-            </w:r>
-          </w:p>
+          <w:p/>
         </w:tc>
         <w:tc>
           <w:tcPr>
             <w:tcW w:w="1314" w:type="dxa"/>
             <w:shd w:val="clear" w:color="auto" w:fill="BFBFBF" w:themeFill="background1" w:themeFillShade="BF"/>
           </w:tcPr>
-          <w:p>
-            <w:r>
-              <w:t>&lt;0.01</w:t>
-            </w:r>
-          </w:p>
+          <w:p/>
         </w:tc>
         <w:tc>
           <w:tcPr>
             <w:tcW w:w="1258" w:type="dxa"/>
             <w:shd w:val="clear" w:color="auto" w:fill="BFBFBF" w:themeFill="background1" w:themeFillShade="BF"/>
           </w:tcPr>
-          <w:p>
-            <w:r>
-              <w:t>&lt;0.05</w:t>
-            </w:r>
-          </w:p>
+          <w:p/>
         </w:tc>
         <w:tc>
           <w:tcPr>
@@ -2876,6 +2306,30 @@
     </w:tbl>
     <w:p>
       <w:pPr>
+        <w:pStyle w:val="Heading3"/>
+      </w:pPr>
+    </w:p>
+    <w:p>
+      <w:pPr>
+        <w:pStyle w:val="Heading3"/>
+      </w:pPr>
+      <w:r>
+        <w:t xml:space="preserve">Log10_Weight vs. </w:t>
+      </w:r>
+      <w:r>
+        <w:t>M</w:t>
+      </w:r>
+    </w:p>
+    <w:p>
+      <w:pPr>
+        <w:pStyle w:val="Heading4"/>
+      </w:pPr>
+      <w:r>
+        <w:t>Plot</w:t>
+      </w:r>
+    </w:p>
+    <w:p>
+      <w:pPr>
         <w:pStyle w:val="ListParagraph"/>
         <w:numPr>
           <w:ilvl w:val="0"/>
@@ -2883,618 +2337,6 @@
         </w:numPr>
       </w:pPr>
       <w:r>
-        <w:t>Supports three groups as seen in boxplot</w:t>
-      </w:r>
-    </w:p>
-    <w:p>
-      <w:r>
-        <w:t>With multiple repeats</w:t>
-      </w:r>
-    </w:p>
-    <w:tbl>
-      <w:tblPr>
-        <w:tblStyle w:val="TableGrid"/>
-        <w:tblW w:w="0" w:type="auto"/>
-        <w:tblLook w:val="04A0" w:firstRow="1" w:lastRow="0" w:firstColumn="1" w:lastColumn="0" w:noHBand="0" w:noVBand="1"/>
-      </w:tblPr>
-      <w:tblGrid>
-        <w:gridCol w:w="1193"/>
-        <w:gridCol w:w="1380"/>
-        <w:gridCol w:w="1373"/>
-        <w:gridCol w:w="1305"/>
-        <w:gridCol w:w="1314"/>
-        <w:gridCol w:w="1258"/>
-        <w:gridCol w:w="1193"/>
-      </w:tblGrid>
-      <w:tr>
-        <w:tc>
-          <w:tcPr>
-            <w:tcW w:w="1193" w:type="dxa"/>
-          </w:tcPr>
-          <w:p/>
-        </w:tc>
-        <w:tc>
-          <w:tcPr>
-            <w:tcW w:w="1380" w:type="dxa"/>
-          </w:tcPr>
-          <w:p>
-            <w:r>
-              <w:t xml:space="preserve">E. </w:t>
-            </w:r>
-            <w:proofErr w:type="spellStart"/>
-            <w:r>
-              <w:t>antarctica</w:t>
-            </w:r>
-            <w:proofErr w:type="spellEnd"/>
-          </w:p>
-        </w:tc>
-        <w:tc>
-          <w:tcPr>
-            <w:tcW w:w="1373" w:type="dxa"/>
-          </w:tcPr>
-          <w:p>
-            <w:r>
-              <w:t xml:space="preserve">E. </w:t>
-            </w:r>
-            <w:proofErr w:type="spellStart"/>
-            <w:r>
-              <w:t>carlsbergi</w:t>
-            </w:r>
-            <w:proofErr w:type="spellEnd"/>
-          </w:p>
-        </w:tc>
-        <w:tc>
-          <w:tcPr>
-            <w:tcW w:w="1305" w:type="dxa"/>
-          </w:tcPr>
-          <w:p>
-            <w:r>
-              <w:t xml:space="preserve">G. </w:t>
-            </w:r>
-            <w:proofErr w:type="spellStart"/>
-            <w:r>
-              <w:t>braueri</w:t>
-            </w:r>
-            <w:proofErr w:type="spellEnd"/>
-          </w:p>
-        </w:tc>
-        <w:tc>
-          <w:tcPr>
-            <w:tcW w:w="1314" w:type="dxa"/>
-          </w:tcPr>
-          <w:p>
-            <w:r>
-              <w:t xml:space="preserve">G. </w:t>
-            </w:r>
-            <w:proofErr w:type="spellStart"/>
-            <w:r>
-              <w:t>nicholsi</w:t>
-            </w:r>
-            <w:proofErr w:type="spellEnd"/>
-          </w:p>
-        </w:tc>
-        <w:tc>
-          <w:tcPr>
-            <w:tcW w:w="1258" w:type="dxa"/>
-          </w:tcPr>
-          <w:p>
-            <w:r>
-              <w:t xml:space="preserve">P. </w:t>
-            </w:r>
-            <w:proofErr w:type="spellStart"/>
-            <w:r>
-              <w:t>bolini</w:t>
-            </w:r>
-            <w:proofErr w:type="spellEnd"/>
-          </w:p>
-        </w:tc>
-        <w:tc>
-          <w:tcPr>
-            <w:tcW w:w="1193" w:type="dxa"/>
-          </w:tcPr>
-          <w:p>
-            <w:r>
-              <w:t xml:space="preserve">K. </w:t>
-            </w:r>
-            <w:proofErr w:type="spellStart"/>
-            <w:r>
-              <w:t>anderssoni</w:t>
-            </w:r>
-            <w:proofErr w:type="spellEnd"/>
-          </w:p>
-        </w:tc>
-      </w:tr>
-      <w:tr>
-        <w:tc>
-          <w:tcPr>
-            <w:tcW w:w="1193" w:type="dxa"/>
-          </w:tcPr>
-          <w:p>
-            <w:r>
-              <w:t>E. Antarctica</w:t>
-            </w:r>
-          </w:p>
-        </w:tc>
-        <w:tc>
-          <w:tcPr>
-            <w:tcW w:w="1380" w:type="dxa"/>
-            <w:shd w:val="clear" w:color="auto" w:fill="000000" w:themeFill="text1"/>
-          </w:tcPr>
-          <w:p/>
-        </w:tc>
-        <w:tc>
-          <w:tcPr>
-            <w:tcW w:w="1373" w:type="dxa"/>
-          </w:tcPr>
-          <w:p>
-            <w:r>
-              <w:t>&lt;0.05</w:t>
-            </w:r>
-          </w:p>
-        </w:tc>
-        <w:tc>
-          <w:tcPr>
-            <w:tcW w:w="1305" w:type="dxa"/>
-          </w:tcPr>
-          <w:p>
-            <w:r>
-              <w:t>N/S</w:t>
-            </w:r>
-          </w:p>
-        </w:tc>
-        <w:tc>
-          <w:tcPr>
-            <w:tcW w:w="1314" w:type="dxa"/>
-          </w:tcPr>
-          <w:p>
-            <w:r>
-              <w:t>&lt;0.01</w:t>
-            </w:r>
-          </w:p>
-        </w:tc>
-        <w:tc>
-          <w:tcPr>
-            <w:tcW w:w="1258" w:type="dxa"/>
-          </w:tcPr>
-          <w:p>
-            <w:r>
-              <w:t>&lt;0.01</w:t>
-            </w:r>
-          </w:p>
-        </w:tc>
-        <w:tc>
-          <w:tcPr>
-            <w:tcW w:w="1193" w:type="dxa"/>
-          </w:tcPr>
-          <w:p>
-            <w:r>
-              <w:t>N/S</w:t>
-            </w:r>
-          </w:p>
-        </w:tc>
-      </w:tr>
-      <w:tr>
-        <w:tc>
-          <w:tcPr>
-            <w:tcW w:w="1193" w:type="dxa"/>
-          </w:tcPr>
-          <w:p>
-            <w:r>
-              <w:t xml:space="preserve">E. </w:t>
-            </w:r>
-            <w:proofErr w:type="spellStart"/>
-            <w:r>
-              <w:t>carlsbergi</w:t>
-            </w:r>
-            <w:proofErr w:type="spellEnd"/>
-          </w:p>
-        </w:tc>
-        <w:tc>
-          <w:tcPr>
-            <w:tcW w:w="1380" w:type="dxa"/>
-            <w:shd w:val="clear" w:color="auto" w:fill="BFBFBF" w:themeFill="background1" w:themeFillShade="BF"/>
-          </w:tcPr>
-          <w:p>
-            <w:r>
-              <w:t>&lt;0.05</w:t>
-            </w:r>
-          </w:p>
-        </w:tc>
-        <w:tc>
-          <w:tcPr>
-            <w:tcW w:w="1373" w:type="dxa"/>
-            <w:shd w:val="clear" w:color="auto" w:fill="000000" w:themeFill="text1"/>
-          </w:tcPr>
-          <w:p/>
-        </w:tc>
-        <w:tc>
-          <w:tcPr>
-            <w:tcW w:w="1305" w:type="dxa"/>
-          </w:tcPr>
-          <w:p>
-            <w:r>
-              <w:t>&lt;0.</w:t>
-            </w:r>
-            <w:r>
-              <w:t>1</w:t>
-            </w:r>
-          </w:p>
-        </w:tc>
-        <w:tc>
-          <w:tcPr>
-            <w:tcW w:w="1314" w:type="dxa"/>
-          </w:tcPr>
-          <w:p>
-            <w:r>
-              <w:t>N/S</w:t>
-            </w:r>
-          </w:p>
-        </w:tc>
-        <w:tc>
-          <w:tcPr>
-            <w:tcW w:w="1258" w:type="dxa"/>
-          </w:tcPr>
-          <w:p>
-            <w:r>
-              <w:t>N/S</w:t>
-            </w:r>
-          </w:p>
-        </w:tc>
-        <w:tc>
-          <w:tcPr>
-            <w:tcW w:w="1193" w:type="dxa"/>
-          </w:tcPr>
-          <w:p>
-            <w:r>
-              <w:t>&lt;0.01</w:t>
-            </w:r>
-          </w:p>
-        </w:tc>
-      </w:tr>
-      <w:tr>
-        <w:tc>
-          <w:tcPr>
-            <w:tcW w:w="1193" w:type="dxa"/>
-          </w:tcPr>
-          <w:p>
-            <w:r>
-              <w:t xml:space="preserve">G. </w:t>
-            </w:r>
-            <w:proofErr w:type="spellStart"/>
-            <w:r>
-              <w:t>braueri</w:t>
-            </w:r>
-            <w:proofErr w:type="spellEnd"/>
-          </w:p>
-        </w:tc>
-        <w:tc>
-          <w:tcPr>
-            <w:tcW w:w="1380" w:type="dxa"/>
-            <w:shd w:val="clear" w:color="auto" w:fill="BFBFBF" w:themeFill="background1" w:themeFillShade="BF"/>
-          </w:tcPr>
-          <w:p>
-            <w:r>
-              <w:t>N/S</w:t>
-            </w:r>
-          </w:p>
-        </w:tc>
-        <w:tc>
-          <w:tcPr>
-            <w:tcW w:w="1373" w:type="dxa"/>
-            <w:shd w:val="clear" w:color="auto" w:fill="BFBFBF" w:themeFill="background1" w:themeFillShade="BF"/>
-          </w:tcPr>
-          <w:p>
-            <w:r>
-              <w:t>&lt;0.01</w:t>
-            </w:r>
-          </w:p>
-        </w:tc>
-        <w:tc>
-          <w:tcPr>
-            <w:tcW w:w="1305" w:type="dxa"/>
-            <w:shd w:val="clear" w:color="auto" w:fill="000000" w:themeFill="text1"/>
-          </w:tcPr>
-          <w:p/>
-        </w:tc>
-        <w:tc>
-          <w:tcPr>
-            <w:tcW w:w="1314" w:type="dxa"/>
-          </w:tcPr>
-          <w:p>
-            <w:r>
-              <w:t>&lt;0.01</w:t>
-            </w:r>
-          </w:p>
-        </w:tc>
-        <w:tc>
-          <w:tcPr>
-            <w:tcW w:w="1258" w:type="dxa"/>
-          </w:tcPr>
-          <w:p>
-            <w:r>
-              <w:t>&lt;0.02</w:t>
-            </w:r>
-          </w:p>
-        </w:tc>
-        <w:tc>
-          <w:tcPr>
-            <w:tcW w:w="1193" w:type="dxa"/>
-          </w:tcPr>
-          <w:p>
-            <w:r>
-              <w:t>N/S</w:t>
-            </w:r>
-          </w:p>
-        </w:tc>
-      </w:tr>
-      <w:tr>
-        <w:tc>
-          <w:tcPr>
-            <w:tcW w:w="1193" w:type="dxa"/>
-          </w:tcPr>
-          <w:p>
-            <w:r>
-              <w:t xml:space="preserve">G. </w:t>
-            </w:r>
-            <w:proofErr w:type="spellStart"/>
-            <w:r>
-              <w:t>nicholsi</w:t>
-            </w:r>
-            <w:proofErr w:type="spellEnd"/>
-          </w:p>
-        </w:tc>
-        <w:tc>
-          <w:tcPr>
-            <w:tcW w:w="1380" w:type="dxa"/>
-            <w:shd w:val="clear" w:color="auto" w:fill="BFBFBF" w:themeFill="background1" w:themeFillShade="BF"/>
-          </w:tcPr>
-          <w:p>
-            <w:r>
-              <w:t>&lt;0.01</w:t>
-            </w:r>
-          </w:p>
-        </w:tc>
-        <w:tc>
-          <w:tcPr>
-            <w:tcW w:w="1373" w:type="dxa"/>
-            <w:shd w:val="clear" w:color="auto" w:fill="BFBFBF" w:themeFill="background1" w:themeFillShade="BF"/>
-          </w:tcPr>
-          <w:p>
-            <w:r>
-              <w:t>N/S</w:t>
-            </w:r>
-          </w:p>
-        </w:tc>
-        <w:tc>
-          <w:tcPr>
-            <w:tcW w:w="1305" w:type="dxa"/>
-            <w:shd w:val="clear" w:color="auto" w:fill="BFBFBF" w:themeFill="background1" w:themeFillShade="BF"/>
-          </w:tcPr>
-          <w:p>
-            <w:r>
-              <w:t>&lt;0.01</w:t>
-            </w:r>
-          </w:p>
-        </w:tc>
-        <w:tc>
-          <w:tcPr>
-            <w:tcW w:w="1314" w:type="dxa"/>
-            <w:shd w:val="clear" w:color="auto" w:fill="000000" w:themeFill="text1"/>
-          </w:tcPr>
-          <w:p/>
-        </w:tc>
-        <w:tc>
-          <w:tcPr>
-            <w:tcW w:w="1258" w:type="dxa"/>
-          </w:tcPr>
-          <w:p>
-            <w:r>
-              <w:t>N/S</w:t>
-            </w:r>
-          </w:p>
-        </w:tc>
-        <w:tc>
-          <w:tcPr>
-            <w:tcW w:w="1193" w:type="dxa"/>
-          </w:tcPr>
-          <w:p>
-            <w:r>
-              <w:t>&lt;0.01</w:t>
-            </w:r>
-          </w:p>
-        </w:tc>
-      </w:tr>
-      <w:tr>
-        <w:tc>
-          <w:tcPr>
-            <w:tcW w:w="1193" w:type="dxa"/>
-          </w:tcPr>
-          <w:p>
-            <w:r>
-              <w:t xml:space="preserve">P. </w:t>
-            </w:r>
-            <w:proofErr w:type="spellStart"/>
-            <w:r>
-              <w:t>bolini</w:t>
-            </w:r>
-            <w:proofErr w:type="spellEnd"/>
-          </w:p>
-        </w:tc>
-        <w:tc>
-          <w:tcPr>
-            <w:tcW w:w="1380" w:type="dxa"/>
-            <w:shd w:val="clear" w:color="auto" w:fill="BFBFBF" w:themeFill="background1" w:themeFillShade="BF"/>
-          </w:tcPr>
-          <w:p>
-            <w:r>
-              <w:t>&lt;0.01</w:t>
-            </w:r>
-          </w:p>
-        </w:tc>
-        <w:tc>
-          <w:tcPr>
-            <w:tcW w:w="1373" w:type="dxa"/>
-            <w:shd w:val="clear" w:color="auto" w:fill="BFBFBF" w:themeFill="background1" w:themeFillShade="BF"/>
-          </w:tcPr>
-          <w:p>
-            <w:r>
-              <w:t>N/S</w:t>
-            </w:r>
-          </w:p>
-        </w:tc>
-        <w:tc>
-          <w:tcPr>
-            <w:tcW w:w="1305" w:type="dxa"/>
-            <w:shd w:val="clear" w:color="auto" w:fill="BFBFBF" w:themeFill="background1" w:themeFillShade="BF"/>
-          </w:tcPr>
-          <w:p>
-            <w:r>
-              <w:t>&lt;0.02</w:t>
-            </w:r>
-          </w:p>
-        </w:tc>
-        <w:tc>
-          <w:tcPr>
-            <w:tcW w:w="1314" w:type="dxa"/>
-            <w:shd w:val="clear" w:color="auto" w:fill="BFBFBF" w:themeFill="background1" w:themeFillShade="BF"/>
-          </w:tcPr>
-          <w:p>
-            <w:r>
-              <w:t>N/S</w:t>
-            </w:r>
-          </w:p>
-        </w:tc>
-        <w:tc>
-          <w:tcPr>
-            <w:tcW w:w="1258" w:type="dxa"/>
-            <w:shd w:val="clear" w:color="auto" w:fill="000000" w:themeFill="text1"/>
-          </w:tcPr>
-          <w:p/>
-        </w:tc>
-        <w:tc>
-          <w:tcPr>
-            <w:tcW w:w="1193" w:type="dxa"/>
-          </w:tcPr>
-          <w:p>
-            <w:r>
-              <w:t>&lt;0.01</w:t>
-            </w:r>
-          </w:p>
-        </w:tc>
-      </w:tr>
-      <w:tr>
-        <w:tc>
-          <w:tcPr>
-            <w:tcW w:w="1193" w:type="dxa"/>
-          </w:tcPr>
-          <w:p>
-            <w:r>
-              <w:t xml:space="preserve">K. </w:t>
-            </w:r>
-            <w:proofErr w:type="spellStart"/>
-            <w:r>
-              <w:t>anderssoni</w:t>
-            </w:r>
-            <w:proofErr w:type="spellEnd"/>
-          </w:p>
-        </w:tc>
-        <w:tc>
-          <w:tcPr>
-            <w:tcW w:w="1380" w:type="dxa"/>
-            <w:shd w:val="clear" w:color="auto" w:fill="BFBFBF" w:themeFill="background1" w:themeFillShade="BF"/>
-          </w:tcPr>
-          <w:p>
-            <w:r>
-              <w:t>N/S</w:t>
-            </w:r>
-          </w:p>
-        </w:tc>
-        <w:tc>
-          <w:tcPr>
-            <w:tcW w:w="1373" w:type="dxa"/>
-            <w:shd w:val="clear" w:color="auto" w:fill="BFBFBF" w:themeFill="background1" w:themeFillShade="BF"/>
-          </w:tcPr>
-          <w:p>
-            <w:r>
-              <w:t>&lt;0.01</w:t>
-            </w:r>
-          </w:p>
-        </w:tc>
-        <w:tc>
-          <w:tcPr>
-            <w:tcW w:w="1305" w:type="dxa"/>
-            <w:shd w:val="clear" w:color="auto" w:fill="BFBFBF" w:themeFill="background1" w:themeFillShade="BF"/>
-          </w:tcPr>
-          <w:p>
-            <w:r>
-              <w:t>N/S</w:t>
-            </w:r>
-          </w:p>
-        </w:tc>
-        <w:tc>
-          <w:tcPr>
-            <w:tcW w:w="1314" w:type="dxa"/>
-            <w:shd w:val="clear" w:color="auto" w:fill="BFBFBF" w:themeFill="background1" w:themeFillShade="BF"/>
-          </w:tcPr>
-          <w:p>
-            <w:r>
-              <w:t>&lt;0.01</w:t>
-            </w:r>
-          </w:p>
-        </w:tc>
-        <w:tc>
-          <w:tcPr>
-            <w:tcW w:w="1258" w:type="dxa"/>
-            <w:shd w:val="clear" w:color="auto" w:fill="BFBFBF" w:themeFill="background1" w:themeFillShade="BF"/>
-          </w:tcPr>
-          <w:p>
-            <w:r>
-              <w:t>&lt;0.01</w:t>
-            </w:r>
-          </w:p>
-        </w:tc>
-        <w:tc>
-          <w:tcPr>
-            <w:tcW w:w="1193" w:type="dxa"/>
-            <w:shd w:val="clear" w:color="auto" w:fill="000000" w:themeFill="text1"/>
-          </w:tcPr>
-          <w:p/>
-        </w:tc>
-      </w:tr>
-    </w:tbl>
-    <w:p>
-      <w:pPr>
-        <w:pStyle w:val="Heading3"/>
-      </w:pPr>
-    </w:p>
-    <w:p>
-      <w:pPr>
-        <w:pStyle w:val="Heading3"/>
-      </w:pPr>
-      <w:r>
-        <w:t xml:space="preserve">Log10_Weight vs. </w:t>
-      </w:r>
-      <w:r>
-        <w:t>M</w:t>
-      </w:r>
-    </w:p>
-    <w:p>
-      <w:pPr>
-        <w:pStyle w:val="Heading4"/>
-      </w:pPr>
-      <w:r>
-        <w:t>Plot</w:t>
-      </w:r>
-    </w:p>
-    <w:p>
-      <w:pPr>
-        <w:pStyle w:val="ListParagraph"/>
-        <w:numPr>
-          <w:ilvl w:val="0"/>
-          <w:numId w:val="8"/>
-        </w:numPr>
-      </w:pPr>
-      <w:r>
         <w:t>No discernible relationship, apart from GYN (with largest weight) having lowest M.</w:t>
       </w:r>
     </w:p>
@@ -3530,7 +2372,6 @@
         </w:numPr>
       </w:pPr>
       <w:r>
-        <w:lastRenderedPageBreak/>
         <w:t>Significant negative correlation</w:t>
       </w:r>
       <w:r>
@@ -3552,10 +2393,13 @@
         </w:numPr>
       </w:pPr>
       <w:r>
-        <w:t>Rho = -0.22 (95% HDI -0.32</w:t>
-      </w:r>
-      <w:r>
-        <w:t xml:space="preserve"> to -0.13)</w:t>
+        <w:t>Rho = -0.22 (95% HDI -0.3</w:t>
+      </w:r>
+      <w:r>
+        <w:t>1 to -0.12</w:t>
+      </w:r>
+      <w:r>
+        <w:t>)</w:t>
       </w:r>
     </w:p>
     <w:p>
@@ -3570,10 +2414,22 @@
         <w:t xml:space="preserve">P = </w:t>
       </w:r>
       <w:r>
-        <w:t>1.03 x 10 ^-2 (95% HDI 2.61 x 10^-5 to 1.52</w:t>
-      </w:r>
-      <w:r>
-        <w:t xml:space="preserve"> x 10^-1)</w:t>
+        <w:t>0.01</w:t>
+      </w:r>
+      <w:r>
+        <w:t xml:space="preserve"> (95% HDI </w:t>
+      </w:r>
+      <w:r>
+        <w:t>5.65e-5</w:t>
+      </w:r>
+      <w:r>
+        <w:t xml:space="preserve"> to </w:t>
+      </w:r>
+      <w:r>
+        <w:t>0.16</w:t>
+      </w:r>
+      <w:r>
+        <w:t>)</w:t>
       </w:r>
     </w:p>
     <w:p>
@@ -3599,7 +2455,13 @@
         </w:numPr>
       </w:pPr>
       <w:r>
-        <w:t>Temperature range from -3.43C to 3.88C (95% HDI 1.17-1.34).</w:t>
+        <w:t>Temperature range from -3.43C to 3.88C (</w:t>
+      </w:r>
+      <w:r>
+        <w:t>sd 1.19 to 1.36</w:t>
+      </w:r>
+      <w:r>
+        <w:t>).</w:t>
       </w:r>
     </w:p>
     <w:p>
@@ -3611,15 +2473,7 @@
         </w:numPr>
       </w:pPr>
       <w:r>
-        <w:t xml:space="preserve">Seems low – may be due to parameters </w:t>
-      </w:r>
-      <w:proofErr w:type="gramStart"/>
-      <w:r>
-        <w:t>being derived</w:t>
-      </w:r>
-      <w:proofErr w:type="gramEnd"/>
-      <w:r>
-        <w:t xml:space="preserve"> from cod data.</w:t>
+        <w:t>Seems low – may be due to parameters being derived from cod data.</w:t>
       </w:r>
     </w:p>
     <w:p>
@@ -3639,31 +2493,7 @@
         </w:numPr>
       </w:pPr>
       <w:r>
-        <w:t xml:space="preserve">E. </w:t>
-      </w:r>
-      <w:proofErr w:type="spellStart"/>
-      <w:r>
-        <w:t>carlsbergi</w:t>
-      </w:r>
-      <w:proofErr w:type="spellEnd"/>
-      <w:r>
-        <w:t xml:space="preserve"> (2.76 mean) and G. </w:t>
-      </w:r>
-      <w:proofErr w:type="spellStart"/>
-      <w:r>
-        <w:t>nicholsi</w:t>
-      </w:r>
-      <w:proofErr w:type="spellEnd"/>
-      <w:r>
-        <w:t xml:space="preserve"> (2.31 mean) found at highest </w:t>
-      </w:r>
-      <w:proofErr w:type="gramStart"/>
-      <w:r>
-        <w:t>temps</w:t>
-      </w:r>
-      <w:proofErr w:type="gramEnd"/>
-      <w:r>
-        <w:t>.</w:t>
+        <w:t>E. carlsbergi (2.76 mean) and G. nicholsi (2.31 mean) found at highest temps.</w:t>
       </w:r>
     </w:p>
     <w:p>
@@ -3675,23 +2505,7 @@
         </w:numPr>
       </w:pPr>
       <w:r>
-        <w:t xml:space="preserve">G. </w:t>
-      </w:r>
-      <w:proofErr w:type="spellStart"/>
-      <w:r>
-        <w:t>braueri</w:t>
-      </w:r>
-      <w:proofErr w:type="spellEnd"/>
-      <w:r>
-        <w:t xml:space="preserve"> at lowest </w:t>
-      </w:r>
-      <w:proofErr w:type="gramStart"/>
-      <w:r>
-        <w:t>temps</w:t>
-      </w:r>
-      <w:proofErr w:type="gramEnd"/>
-      <w:r>
-        <w:t xml:space="preserve"> (mean -1.65).</w:t>
+        <w:t>G. braueri at lowest temps (mean -1.65).</w:t>
       </w:r>
     </w:p>
     <w:p>
@@ -3738,7 +2552,19 @@
         </w:numPr>
       </w:pPr>
       <w:r>
-        <w:t>Chi = 53.43 (95% HDI 42.27 to 64.00)</w:t>
+        <w:t>Chi = 52.17</w:t>
+      </w:r>
+      <w:r>
+        <w:t xml:space="preserve"> (95% HDI 42.08</w:t>
+      </w:r>
+      <w:r>
+        <w:t xml:space="preserve"> to </w:t>
+      </w:r>
+      <w:r>
+        <w:t>63.07</w:t>
+      </w:r>
+      <w:r>
+        <w:t>)</w:t>
       </w:r>
     </w:p>
     <w:p>
@@ -3750,7 +2576,25 @@
         </w:numPr>
       </w:pPr>
       <w:r>
-        <w:t>P = 3.45 x 10^-10 (95% HDI 5.65 x 10^-14 to 2.01 x 10^-8)</w:t>
+        <w:t xml:space="preserve">P </w:t>
+      </w:r>
+      <w:r>
+        <w:t>= 9.81e-10</w:t>
+      </w:r>
+      <w:r>
+        <w:t xml:space="preserve"> (95% HDI </w:t>
+      </w:r>
+      <w:r>
+        <w:t xml:space="preserve">1.37e-13 </w:t>
+      </w:r>
+      <w:r>
+        <w:t xml:space="preserve">to </w:t>
+      </w:r>
+      <w:r>
+        <w:t>3.02e-8</w:t>
+      </w:r>
+      <w:r>
+        <w:t>)</w:t>
       </w:r>
     </w:p>
     <w:p>
@@ -3761,15 +2605,7 @@
         <w:t>Model Comparison</w:t>
       </w:r>
       <w:r>
-        <w:t xml:space="preserve"> – </w:t>
-      </w:r>
-      <w:proofErr w:type="spellStart"/>
-      <w:r>
-        <w:t>Myctophids</w:t>
-      </w:r>
-      <w:proofErr w:type="spellEnd"/>
-      <w:r>
-        <w:t xml:space="preserve"> Only</w:t>
+        <w:t xml:space="preserve"> – Myctophids Only</w:t>
       </w:r>
     </w:p>
     <w:tbl>
@@ -3970,7 +2806,13 @@
           </w:tcPr>
           <w:p>
             <w:r>
-              <w:t>0.10 (0.03 to 0.19)</w:t>
+              <w:t>0.</w:t>
+            </w:r>
+            <w:r>
+              <w:t>08</w:t>
+            </w:r>
+            <w:r>
+              <w:t xml:space="preserve"> (0.03 to 0.19)</w:t>
             </w:r>
           </w:p>
         </w:tc>
@@ -3980,7 +2822,12 @@
           </w:tcPr>
           <w:p>
             <w:r>
-              <w:t>4.45 x 10^-4 (1.84 x 10^-9 to 2.85 x 10^-02)</w:t>
+              <w:t>3.21e-4</w:t>
+            </w:r>
+          </w:p>
+          <w:p>
+            <w:r>
+              <w:t>(1.06e-8 to 3.44 e-2)</w:t>
             </w:r>
           </w:p>
         </w:tc>
@@ -3990,7 +2837,22 @@
           </w:tcPr>
           <w:p>
             <w:r>
-              <w:t>-367 (-390 to -344)</w:t>
+              <w:t>-362</w:t>
+            </w:r>
+            <w:r>
+              <w:t xml:space="preserve"> (-3</w:t>
+            </w:r>
+            <w:r>
+              <w:t>89</w:t>
+            </w:r>
+            <w:r>
+              <w:t xml:space="preserve"> to -3</w:t>
+            </w:r>
+            <w:r>
+              <w:t>39</w:t>
+            </w:r>
+            <w:r>
+              <w:t>)</w:t>
             </w:r>
           </w:p>
         </w:tc>
@@ -4040,7 +2902,10 @@
           </w:tcPr>
           <w:p>
             <w:r>
-              <w:t>0.00 (-0.01 to 0.00)</w:t>
+              <w:t xml:space="preserve">0.00 (-0.00 </w:t>
+            </w:r>
+            <w:r>
+              <w:t>to 0.00)</w:t>
             </w:r>
           </w:p>
         </w:tc>
@@ -4050,7 +2915,16 @@
           </w:tcPr>
           <w:p>
             <w:r>
-              <w:t>0.50 (0.40 to 0.62)</w:t>
+              <w:t>0.48</w:t>
+            </w:r>
+            <w:r>
+              <w:t xml:space="preserve"> (0.</w:t>
+            </w:r>
+            <w:r>
+              <w:t>38 to 0.60</w:t>
+            </w:r>
+            <w:r>
+              <w:t>)</w:t>
             </w:r>
           </w:p>
         </w:tc>
@@ -4060,7 +2934,19 @@
           </w:tcPr>
           <w:p>
             <w:r>
-              <w:t>0.13 (4.25 x 10^-4 to 0.94)</w:t>
+              <w:t>0.</w:t>
+            </w:r>
+            <w:r>
+              <w:t>20</w:t>
+            </w:r>
+            <w:r>
+              <w:t xml:space="preserve"> (</w:t>
+            </w:r>
+            <w:r>
+              <w:t>6.39e-</w:t>
+            </w:r>
+            <w:r>
+              <w:t>4 to 0.94)</w:t>
             </w:r>
           </w:p>
         </w:tc>
@@ -4070,7 +2956,19 @@
           </w:tcPr>
           <w:p>
             <w:r>
-              <w:t>-383 (-407 to -352)</w:t>
+              <w:t>-3</w:t>
+            </w:r>
+            <w:r>
+              <w:t xml:space="preserve">75 (-403 </w:t>
+            </w:r>
+            <w:r>
+              <w:t>to -3</w:t>
+            </w:r>
+            <w:r>
+              <w:t>47</w:t>
+            </w:r>
+            <w:r>
+              <w:t>)</w:t>
             </w:r>
           </w:p>
         </w:tc>
@@ -4126,7 +3024,16 @@
           </w:tcPr>
           <w:p>
             <w:r>
-              <w:t>-0.01 (0.03 to 0.00)</w:t>
+              <w:t>-0.02 (</w:t>
+            </w:r>
+            <w:r>
+              <w:t>-</w:t>
+            </w:r>
+            <w:r>
+              <w:t>0.03 to 0.01</w:t>
+            </w:r>
+            <w:r>
+              <w:t>)</w:t>
             </w:r>
           </w:p>
         </w:tc>
@@ -4136,16 +3043,13 @@
           </w:tcPr>
           <w:p>
             <w:r>
-              <w:t>0.</w:t>
-            </w:r>
-            <w:r>
-              <w:t>16</w:t>
-            </w:r>
-            <w:r>
-              <w:t xml:space="preserve"> (</w:t>
-            </w:r>
-            <w:r>
-              <w:t>0.11 to 0.23</w:t>
+              <w:t>0.05 (0.01</w:t>
+            </w:r>
+            <w:r>
+              <w:t xml:space="preserve"> to 0.1</w:t>
+            </w:r>
+            <w:r>
+              <w:t>1</w:t>
             </w:r>
             <w:r>
               <w:t>)</w:t>
@@ -4158,7 +3062,7 @@
           </w:tcPr>
           <w:p>
             <w:r>
-              <w:t>2.71 x 10^-6 (3.56 x 10^-9 to 2.66 x 10^-4)</w:t>
+              <w:t>6.35e-3 (3.45e-5 to 0.18)</w:t>
             </w:r>
           </w:p>
         </w:tc>
@@ -4168,25 +3072,7 @@
           </w:tcPr>
           <w:p>
             <w:r>
-              <w:t>-</w:t>
-            </w:r>
-            <w:r>
-              <w:t>374</w:t>
-            </w:r>
-            <w:r>
-              <w:t xml:space="preserve"> (-</w:t>
-            </w:r>
-            <w:r>
-              <w:t>397</w:t>
-            </w:r>
-            <w:r>
-              <w:t xml:space="preserve"> to -</w:t>
-            </w:r>
-            <w:r>
-              <w:t>350</w:t>
-            </w:r>
-            <w:r>
-              <w:t>)</w:t>
+              <w:t>-359 (-378 to -333)</w:t>
             </w:r>
           </w:p>
         </w:tc>
@@ -4236,7 +3122,10 @@
           </w:tcPr>
           <w:p>
             <w:r>
-              <w:t>0.00 (-0.02 to 0.01)</w:t>
+              <w:t>0.00 (-0.01 to 0.00</w:t>
+            </w:r>
+            <w:r>
+              <w:t>)</w:t>
             </w:r>
           </w:p>
         </w:tc>
@@ -4246,7 +3135,7 @@
           </w:tcPr>
           <w:p>
             <w:r>
-              <w:t>0.53 (0.42 to 0.62)</w:t>
+              <w:t>0.50 (0.39 to 0.60)</w:t>
             </w:r>
           </w:p>
         </w:tc>
@@ -4256,7 +3145,7 @@
           </w:tcPr>
           <w:p>
             <w:r>
-              <w:t>0.24 (0.56 to 0.98)</w:t>
+              <w:t>0.69 (0.06 to 0.99)</w:t>
             </w:r>
           </w:p>
         </w:tc>
@@ -4266,7 +3155,10 @@
           </w:tcPr>
           <w:p>
             <w:r>
-              <w:t>-379 (-408 to -355)</w:t>
+              <w:t>-37</w:t>
+            </w:r>
+            <w:r>
+              <w:t>5 (-402 to -345)</w:t>
             </w:r>
           </w:p>
         </w:tc>
@@ -4346,7 +3238,16 @@
           </w:tcPr>
           <w:p>
             <w:r>
-              <w:t>0.18 (0.10 to 0.28)</w:t>
+              <w:t>0.17</w:t>
+            </w:r>
+            <w:r>
+              <w:t xml:space="preserve"> (0.</w:t>
+            </w:r>
+            <w:r>
+              <w:t>09 to 0.26</w:t>
+            </w:r>
+            <w:r>
+              <w:t>)</w:t>
             </w:r>
           </w:p>
         </w:tc>
@@ -4369,7 +3270,13 @@
           </w:p>
           <w:p>
             <w:r>
-              <w:t>0.11 (6.08 x 10^-4)</w:t>
+              <w:t>0.05</w:t>
+            </w:r>
+            <w:r>
+              <w:t xml:space="preserve"> </w:t>
+            </w:r>
+            <w:r>
+              <w:t>(2.91e-6 to 0.91)</w:t>
             </w:r>
           </w:p>
         </w:tc>
@@ -4380,7 +3287,25 @@
           </w:tcPr>
           <w:p>
             <w:r>
-              <w:t>-377 (-401 to -350)</w:t>
+              <w:t>-3</w:t>
+            </w:r>
+            <w:r>
+              <w:t>68</w:t>
+            </w:r>
+            <w:r>
+              <w:t xml:space="preserve"> (-</w:t>
+            </w:r>
+            <w:r>
+              <w:t xml:space="preserve">395 </w:t>
+            </w:r>
+            <w:r>
+              <w:t>to -3</w:t>
+            </w:r>
+            <w:r>
+              <w:t>41</w:t>
+            </w:r>
+            <w:r>
+              <w:t>)</w:t>
             </w:r>
           </w:p>
         </w:tc>
@@ -4465,7 +3390,7 @@
           </w:p>
           <w:p>
             <w:r>
-              <w:t>0.01 (3.30 x 10^-4 to 4.31 x 10^-1)</w:t>
+              <w:t>0.03 (5.29e-5 to 0.60)</w:t>
             </w:r>
           </w:p>
         </w:tc>
@@ -4528,7 +3453,10 @@
           <w:p>
             <w:r>
               <w:lastRenderedPageBreak/>
-              <w:t>-0.01 (-0.01 to -0.00)</w:t>
+              <w:t xml:space="preserve">0.00 (-0.01 to </w:t>
+            </w:r>
+            <w:r>
+              <w:t>0.00)</w:t>
             </w:r>
           </w:p>
         </w:tc>
@@ -4559,7 +3487,7 @@
           <w:p>
             <w:r>
               <w:lastRenderedPageBreak/>
-              <w:t>0.01 (1.94 x 10^-07 to 6.2 x 10^-1)</w:t>
+              <w:t>0.09 (0.00 to 0.93)</w:t>
             </w:r>
           </w:p>
         </w:tc>
@@ -4590,13 +3518,7 @@
               <w:rPr>
                 <w:b/>
               </w:rPr>
-              <w:t>M ~ Temperature * log10(Weight)</w:t>
-            </w:r>
-            <w:r>
-              <w:rPr>
-                <w:b/>
-              </w:rPr>
-              <w:t xml:space="preserve"> +(1|Species)</w:t>
+              <w:t>M ~ Temperature * log10(Weight) +(1|Species)</w:t>
             </w:r>
           </w:p>
         </w:tc>
@@ -4652,7 +3574,13 @@
           </w:tcPr>
           <w:p>
             <w:r>
-              <w:t>0.49 (0.34 to 0.66)</w:t>
+              <w:t>0.</w:t>
+            </w:r>
+            <w:r>
+              <w:t>50 (0.37 to 0.64</w:t>
+            </w:r>
+            <w:r>
+              <w:t>)</w:t>
             </w:r>
           </w:p>
         </w:tc>
@@ -4676,7 +3604,10 @@
           </w:p>
           <w:p>
             <w:r>
-              <w:t>0.11 (0.00 to 0.93)</w:t>
+              <w:t>0.10</w:t>
+            </w:r>
+            <w:r>
+              <w:t xml:space="preserve"> (0.00 to 0.93)</w:t>
             </w:r>
           </w:p>
         </w:tc>
@@ -4687,7 +3618,27 @@
           </w:tcPr>
           <w:p>
             <w:r>
-              <w:t>-361 (-392 to 337)</w:t>
+              <w:t>-3</w:t>
+            </w:r>
+            <w:r>
+              <w:t>58</w:t>
+            </w:r>
+            <w:r>
+              <w:t xml:space="preserve"> (-3</w:t>
+            </w:r>
+            <w:r>
+              <w:t>82</w:t>
+            </w:r>
+            <w:r>
+              <w:t xml:space="preserve"> to </w:t>
+            </w:r>
+            <w:r>
+              <w:t>-330</w:t>
+            </w:r>
+            <w:bookmarkStart w:id="0" w:name="_GoBack"/>
+            <w:bookmarkEnd w:id="0"/>
+            <w:r>
+              <w:t>)</w:t>
             </w:r>
           </w:p>
         </w:tc>
@@ -4839,7 +3790,19 @@
           </w:p>
           <w:p>
             <w:r>
-              <w:t>0.64 (0.07 to 1)</w:t>
+              <w:t>0.</w:t>
+            </w:r>
+            <w:r>
+              <w:t xml:space="preserve">16 </w:t>
+            </w:r>
+            <w:r>
+              <w:t>(</w:t>
+            </w:r>
+            <w:r>
+              <w:t>0.05 to 0.98</w:t>
+            </w:r>
+            <w:r>
+              <w:t>)</w:t>
             </w:r>
           </w:p>
         </w:tc>
@@ -4901,7 +3864,10 @@
           </w:p>
           <w:p>
             <w:r>
-              <w:t>0.00 (-0.01 to 0.01)</w:t>
+              <w:t xml:space="preserve">0.00 (0.00 </w:t>
+            </w:r>
+            <w:r>
+              <w:t>to 0.01)</w:t>
             </w:r>
           </w:p>
         </w:tc>
@@ -4931,7 +3897,19 @@
           </w:p>
           <w:p>
             <w:r>
-              <w:t>0.74 (0.08 to 1)</w:t>
+              <w:t>0.</w:t>
+            </w:r>
+            <w:r>
+              <w:t>36</w:t>
+            </w:r>
+            <w:r>
+              <w:t xml:space="preserve"> (0.</w:t>
+            </w:r>
+            <w:r>
+              <w:t>07 to 1</w:t>
+            </w:r>
+            <w:r>
+              <w:t>)</w:t>
             </w:r>
           </w:p>
         </w:tc>
@@ -5013,13 +3991,8 @@
       <w:pStyle w:val="Heading1"/>
     </w:pPr>
     <w:r>
-      <w:t xml:space="preserve">Analysis - </w:t>
+      <w:t>Analysis - Myctophids</w:t>
     </w:r>
-    <w:proofErr w:type="spellStart"/>
-    <w:r>
-      <w:t>Myctophids</w:t>
-    </w:r>
-    <w:proofErr w:type="spellEnd"/>
   </w:p>
 </w:hdr>
 </file>
@@ -8477,6 +7450,17 @@
       <w:szCs w:val="18"/>
     </w:rPr>
   </w:style>
+  <w:style w:type="character" w:styleId="Hyperlink">
+    <w:name w:val="Hyperlink"/>
+    <w:basedOn w:val="DefaultParagraphFont"/>
+    <w:uiPriority w:val="99"/>
+    <w:unhideWhenUsed/>
+    <w:rsid w:val="00E76B2C"/>
+    <w:rPr>
+      <w:color w:val="0563C1" w:themeColor="hyperlink"/>
+      <w:u w:val="single"/>
+    </w:rPr>
+  </w:style>
 </w:styles>
 </file>
 

</xml_diff>

<commit_message>
Finished linear models with weight
</commit_message>
<xml_diff>
--- a/Confirmation/Analysis Notes.docx
+++ b/Confirmation/Analysis Notes.docx
@@ -3635,8 +3635,6 @@
             <w:r>
               <w:t>-330</w:t>
             </w:r>
-            <w:bookmarkStart w:id="0" w:name="_GoBack"/>
-            <w:bookmarkEnd w:id="0"/>
             <w:r>
               <w:t>)</w:t>
             </w:r>
@@ -3922,6 +3920,1746 @@
         </w:tc>
       </w:tr>
     </w:tbl>
+    <w:p/>
+    <w:p>
+      <w:r>
+        <w:br w:type="page"/>
+      </w:r>
+    </w:p>
+    <w:p>
+      <w:pPr>
+        <w:pStyle w:val="Heading2"/>
+      </w:pPr>
+      <w:r>
+        <w:lastRenderedPageBreak/>
+        <w:t>Bayesian Linear Models</w:t>
+      </w:r>
+    </w:p>
+    <w:p>
+      <w:pPr>
+        <w:pStyle w:val="ListParagraph"/>
+        <w:numPr>
+          <w:ilvl w:val="0"/>
+          <w:numId w:val="30"/>
+        </w:numPr>
+      </w:pPr>
+      <w:r>
+        <w:t xml:space="preserve">Iter = </w:t>
+      </w:r>
+      <w:r>
+        <w:t>10000</w:t>
+      </w:r>
+    </w:p>
+    <w:p>
+      <w:pPr>
+        <w:pStyle w:val="ListParagraph"/>
+        <w:numPr>
+          <w:ilvl w:val="0"/>
+          <w:numId w:val="30"/>
+        </w:numPr>
+      </w:pPr>
+      <w:r>
+        <w:t>Warmup = 1000</w:t>
+      </w:r>
+    </w:p>
+    <w:p>
+      <w:pPr>
+        <w:pStyle w:val="ListParagraph"/>
+        <w:numPr>
+          <w:ilvl w:val="0"/>
+          <w:numId w:val="30"/>
+        </w:numPr>
+      </w:pPr>
+      <w:r>
+        <w:t>Chains = 4</w:t>
+      </w:r>
+    </w:p>
+    <w:p>
+      <w:pPr>
+        <w:pStyle w:val="ListParagraph"/>
+        <w:numPr>
+          <w:ilvl w:val="0"/>
+          <w:numId w:val="30"/>
+        </w:numPr>
+      </w:pPr>
+      <w:r>
+        <w:t>Adapt_delta = 0.99</w:t>
+      </w:r>
+    </w:p>
+    <w:p>
+      <w:pPr>
+        <w:pStyle w:val="Heading3"/>
+      </w:pPr>
+      <w:r>
+        <w:t>Log10 Weight</w:t>
+      </w:r>
+    </w:p>
+    <w:p>
+      <w:pPr>
+        <w:pStyle w:val="Heading4"/>
+      </w:pPr>
+      <w:r>
+        <w:t>Whole Model</w:t>
+      </w:r>
+    </w:p>
+    <w:p>
+      <w:pPr>
+        <w:pStyle w:val="ListParagraph"/>
+        <w:numPr>
+          <w:ilvl w:val="0"/>
+          <w:numId w:val="26"/>
+        </w:numPr>
+      </w:pPr>
+      <w:r>
+        <w:t>With species as a random factor.</w:t>
+      </w:r>
+    </w:p>
+    <w:p>
+      <w:pPr>
+        <w:pStyle w:val="ListParagraph"/>
+        <w:numPr>
+          <w:ilvl w:val="0"/>
+          <w:numId w:val="26"/>
+        </w:numPr>
+      </w:pPr>
+      <w:r>
+        <w:t>Does not converge</w:t>
+      </w:r>
+      <w:r>
+        <w:t>.</w:t>
+      </w:r>
+    </w:p>
+    <w:tbl>
+      <w:tblPr>
+        <w:tblStyle w:val="TableGrid"/>
+        <w:tblW w:w="9070" w:type="dxa"/>
+        <w:tblLook w:val="04A0" w:firstRow="1" w:lastRow="0" w:firstColumn="1" w:lastColumn="0" w:noHBand="0" w:noVBand="1"/>
+      </w:tblPr>
+      <w:tblGrid>
+        <w:gridCol w:w="1814"/>
+        <w:gridCol w:w="1814"/>
+        <w:gridCol w:w="1814"/>
+        <w:gridCol w:w="1814"/>
+        <w:gridCol w:w="1814"/>
+      </w:tblGrid>
+      <w:tr>
+        <w:trPr>
+          <w:trHeight w:val="261"/>
+        </w:trPr>
+        <w:tc>
+          <w:tcPr>
+            <w:tcW w:w="1814" w:type="dxa"/>
+          </w:tcPr>
+          <w:p>
+            <w:r>
+              <w:t>Parameter</w:t>
+            </w:r>
+          </w:p>
+        </w:tc>
+        <w:tc>
+          <w:tcPr>
+            <w:tcW w:w="1814" w:type="dxa"/>
+          </w:tcPr>
+          <w:p>
+            <w:r>
+              <w:t>Value</w:t>
+            </w:r>
+          </w:p>
+        </w:tc>
+        <w:tc>
+          <w:tcPr>
+            <w:tcW w:w="1814" w:type="dxa"/>
+          </w:tcPr>
+          <w:p>
+            <w:r>
+              <w:t>SD</w:t>
+            </w:r>
+          </w:p>
+        </w:tc>
+        <w:tc>
+          <w:tcPr>
+            <w:tcW w:w="1814" w:type="dxa"/>
+          </w:tcPr>
+          <w:p>
+            <w:r>
+              <w:t>N_eff</w:t>
+            </w:r>
+          </w:p>
+        </w:tc>
+        <w:tc>
+          <w:tcPr>
+            <w:tcW w:w="1814" w:type="dxa"/>
+          </w:tcPr>
+          <w:p>
+            <w:r>
+              <w:t>Rhat</w:t>
+            </w:r>
+          </w:p>
+        </w:tc>
+      </w:tr>
+      <w:tr>
+        <w:trPr>
+          <w:trHeight w:val="247"/>
+        </w:trPr>
+        <w:tc>
+          <w:tcPr>
+            <w:tcW w:w="1814" w:type="dxa"/>
+          </w:tcPr>
+          <w:p>
+            <w:r>
+              <w:t>a (ELN)</w:t>
+            </w:r>
+          </w:p>
+        </w:tc>
+        <w:tc>
+          <w:tcPr>
+            <w:tcW w:w="1814" w:type="dxa"/>
+          </w:tcPr>
+          <w:p>
+            <w:r>
+              <w:t>0.23</w:t>
+            </w:r>
+          </w:p>
+        </w:tc>
+        <w:tc>
+          <w:tcPr>
+            <w:tcW w:w="1814" w:type="dxa"/>
+          </w:tcPr>
+          <w:p>
+            <w:r>
+              <w:t>0.01</w:t>
+            </w:r>
+          </w:p>
+        </w:tc>
+        <w:tc>
+          <w:tcPr>
+            <w:tcW w:w="1814" w:type="dxa"/>
+          </w:tcPr>
+          <w:p>
+            <w:r>
+              <w:t>1073</w:t>
+            </w:r>
+          </w:p>
+        </w:tc>
+        <w:tc>
+          <w:tcPr>
+            <w:tcW w:w="1814" w:type="dxa"/>
+          </w:tcPr>
+          <w:p>
+            <w:r>
+              <w:t>1.00</w:t>
+            </w:r>
+          </w:p>
+        </w:tc>
+      </w:tr>
+      <w:tr>
+        <w:trPr>
+          <w:trHeight w:val="261"/>
+        </w:trPr>
+        <w:tc>
+          <w:tcPr>
+            <w:tcW w:w="1814" w:type="dxa"/>
+          </w:tcPr>
+          <w:p>
+            <w:r>
+              <w:t>a (ELC)</w:t>
+            </w:r>
+          </w:p>
+        </w:tc>
+        <w:tc>
+          <w:tcPr>
+            <w:tcW w:w="1814" w:type="dxa"/>
+          </w:tcPr>
+          <w:p>
+            <w:r>
+              <w:t>0.18</w:t>
+            </w:r>
+          </w:p>
+        </w:tc>
+        <w:tc>
+          <w:tcPr>
+            <w:tcW w:w="1814" w:type="dxa"/>
+          </w:tcPr>
+          <w:p>
+            <w:r>
+              <w:t>0.01</w:t>
+            </w:r>
+          </w:p>
+        </w:tc>
+        <w:tc>
+          <w:tcPr>
+            <w:tcW w:w="1814" w:type="dxa"/>
+          </w:tcPr>
+          <w:p>
+            <w:r>
+              <w:t>840</w:t>
+            </w:r>
+          </w:p>
+        </w:tc>
+        <w:tc>
+          <w:tcPr>
+            <w:tcW w:w="1814" w:type="dxa"/>
+          </w:tcPr>
+          <w:p>
+            <w:r>
+              <w:t>1.01</w:t>
+            </w:r>
+          </w:p>
+        </w:tc>
+      </w:tr>
+      <w:tr>
+        <w:trPr>
+          <w:trHeight w:val="247"/>
+        </w:trPr>
+        <w:tc>
+          <w:tcPr>
+            <w:tcW w:w="1814" w:type="dxa"/>
+          </w:tcPr>
+          <w:p>
+            <w:r>
+              <w:t>a (GYR)</w:t>
+            </w:r>
+          </w:p>
+        </w:tc>
+        <w:tc>
+          <w:tcPr>
+            <w:tcW w:w="1814" w:type="dxa"/>
+          </w:tcPr>
+          <w:p>
+            <w:r>
+              <w:t>0.21</w:t>
+            </w:r>
+          </w:p>
+        </w:tc>
+        <w:tc>
+          <w:tcPr>
+            <w:tcW w:w="1814" w:type="dxa"/>
+          </w:tcPr>
+          <w:p>
+            <w:r>
+              <w:t>0.02</w:t>
+            </w:r>
+          </w:p>
+        </w:tc>
+        <w:tc>
+          <w:tcPr>
+            <w:tcW w:w="1814" w:type="dxa"/>
+          </w:tcPr>
+          <w:p>
+            <w:r>
+              <w:t>957</w:t>
+            </w:r>
+          </w:p>
+        </w:tc>
+        <w:tc>
+          <w:tcPr>
+            <w:tcW w:w="1814" w:type="dxa"/>
+          </w:tcPr>
+          <w:p>
+            <w:r>
+              <w:t>1.01</w:t>
+            </w:r>
+          </w:p>
+        </w:tc>
+      </w:tr>
+      <w:tr>
+        <w:trPr>
+          <w:trHeight w:val="261"/>
+        </w:trPr>
+        <w:tc>
+          <w:tcPr>
+            <w:tcW w:w="1814" w:type="dxa"/>
+          </w:tcPr>
+          <w:p>
+            <w:r>
+              <w:t>a (GYN)</w:t>
+            </w:r>
+          </w:p>
+        </w:tc>
+        <w:tc>
+          <w:tcPr>
+            <w:tcW w:w="1814" w:type="dxa"/>
+          </w:tcPr>
+          <w:p>
+            <w:r>
+              <w:t>0.14</w:t>
+            </w:r>
+          </w:p>
+        </w:tc>
+        <w:tc>
+          <w:tcPr>
+            <w:tcW w:w="1814" w:type="dxa"/>
+          </w:tcPr>
+          <w:p>
+            <w:r>
+              <w:t>0.02</w:t>
+            </w:r>
+          </w:p>
+        </w:tc>
+        <w:tc>
+          <w:tcPr>
+            <w:tcW w:w="1814" w:type="dxa"/>
+          </w:tcPr>
+          <w:p>
+            <w:r>
+              <w:t>1043</w:t>
+            </w:r>
+          </w:p>
+        </w:tc>
+        <w:tc>
+          <w:tcPr>
+            <w:tcW w:w="1814" w:type="dxa"/>
+          </w:tcPr>
+          <w:p>
+            <w:r>
+              <w:t>1.00</w:t>
+            </w:r>
+          </w:p>
+        </w:tc>
+      </w:tr>
+      <w:tr>
+        <w:trPr>
+          <w:trHeight w:val="247"/>
+        </w:trPr>
+        <w:tc>
+          <w:tcPr>
+            <w:tcW w:w="1814" w:type="dxa"/>
+          </w:tcPr>
+          <w:p>
+            <w:r>
+              <w:t>a (KRA)</w:t>
+            </w:r>
+          </w:p>
+        </w:tc>
+        <w:tc>
+          <w:tcPr>
+            <w:tcW w:w="1814" w:type="dxa"/>
+          </w:tcPr>
+          <w:p>
+            <w:r>
+              <w:t>0.25</w:t>
+            </w:r>
+          </w:p>
+        </w:tc>
+        <w:tc>
+          <w:tcPr>
+            <w:tcW w:w="1814" w:type="dxa"/>
+          </w:tcPr>
+          <w:p>
+            <w:r>
+              <w:t>0.01</w:t>
+            </w:r>
+          </w:p>
+        </w:tc>
+        <w:tc>
+          <w:tcPr>
+            <w:tcW w:w="1814" w:type="dxa"/>
+          </w:tcPr>
+          <w:p>
+            <w:r>
+              <w:t>551</w:t>
+            </w:r>
+          </w:p>
+        </w:tc>
+        <w:tc>
+          <w:tcPr>
+            <w:tcW w:w="1814" w:type="dxa"/>
+          </w:tcPr>
+          <w:p>
+            <w:r>
+              <w:t>1.01</w:t>
+            </w:r>
+          </w:p>
+        </w:tc>
+      </w:tr>
+      <w:tr>
+        <w:trPr>
+          <w:trHeight w:val="261"/>
+        </w:trPr>
+        <w:tc>
+          <w:tcPr>
+            <w:tcW w:w="1814" w:type="dxa"/>
+          </w:tcPr>
+          <w:p>
+            <w:r>
+              <w:t>a (PRM)</w:t>
+            </w:r>
+          </w:p>
+        </w:tc>
+        <w:tc>
+          <w:tcPr>
+            <w:tcW w:w="1814" w:type="dxa"/>
+          </w:tcPr>
+          <w:p>
+            <w:r>
+              <w:t>0.19</w:t>
+            </w:r>
+          </w:p>
+        </w:tc>
+        <w:tc>
+          <w:tcPr>
+            <w:tcW w:w="1814" w:type="dxa"/>
+          </w:tcPr>
+          <w:p>
+            <w:r>
+              <w:t>0.01</w:t>
+            </w:r>
+          </w:p>
+        </w:tc>
+        <w:tc>
+          <w:tcPr>
+            <w:tcW w:w="1814" w:type="dxa"/>
+          </w:tcPr>
+          <w:p>
+            <w:r>
+              <w:t>789</w:t>
+            </w:r>
+          </w:p>
+        </w:tc>
+        <w:tc>
+          <w:tcPr>
+            <w:tcW w:w="1814" w:type="dxa"/>
+          </w:tcPr>
+          <w:p>
+            <w:r>
+              <w:t>1.01</w:t>
+            </w:r>
+          </w:p>
+        </w:tc>
+      </w:tr>
+      <w:tr>
+        <w:trPr>
+          <w:trHeight w:val="247"/>
+        </w:trPr>
+        <w:tc>
+          <w:tcPr>
+            <w:tcW w:w="1814" w:type="dxa"/>
+          </w:tcPr>
+          <w:p>
+            <w:r>
+              <w:t>B</w:t>
+            </w:r>
+          </w:p>
+        </w:tc>
+        <w:tc>
+          <w:tcPr>
+            <w:tcW w:w="1814" w:type="dxa"/>
+          </w:tcPr>
+          <w:p>
+            <w:r>
+              <w:t>0.01</w:t>
+            </w:r>
+          </w:p>
+        </w:tc>
+        <w:tc>
+          <w:tcPr>
+            <w:tcW w:w="1814" w:type="dxa"/>
+          </w:tcPr>
+          <w:p>
+            <w:r>
+              <w:t>0.01</w:t>
+            </w:r>
+          </w:p>
+        </w:tc>
+        <w:tc>
+          <w:tcPr>
+            <w:tcW w:w="1814" w:type="dxa"/>
+          </w:tcPr>
+          <w:p>
+            <w:r>
+              <w:t>1023</w:t>
+            </w:r>
+          </w:p>
+        </w:tc>
+        <w:tc>
+          <w:tcPr>
+            <w:tcW w:w="1814" w:type="dxa"/>
+          </w:tcPr>
+          <w:p>
+            <w:r>
+              <w:t>1.00</w:t>
+            </w:r>
+          </w:p>
+        </w:tc>
+      </w:tr>
+      <w:tr>
+        <w:trPr>
+          <w:trHeight w:val="247"/>
+        </w:trPr>
+        <w:tc>
+          <w:tcPr>
+            <w:tcW w:w="1814" w:type="dxa"/>
+          </w:tcPr>
+          <w:p>
+            <w:r>
+              <w:t>sigma</w:t>
+            </w:r>
+          </w:p>
+        </w:tc>
+        <w:tc>
+          <w:tcPr>
+            <w:tcW w:w="1814" w:type="dxa"/>
+          </w:tcPr>
+          <w:p>
+            <w:r>
+              <w:t>0.00</w:t>
+            </w:r>
+          </w:p>
+        </w:tc>
+        <w:tc>
+          <w:tcPr>
+            <w:tcW w:w="1814" w:type="dxa"/>
+          </w:tcPr>
+          <w:p>
+            <w:r>
+              <w:t>0.00</w:t>
+            </w:r>
+          </w:p>
+        </w:tc>
+        <w:tc>
+          <w:tcPr>
+            <w:tcW w:w="1814" w:type="dxa"/>
+          </w:tcPr>
+          <w:p>
+            <w:r>
+              <w:t>259</w:t>
+            </w:r>
+          </w:p>
+        </w:tc>
+        <w:tc>
+          <w:tcPr>
+            <w:tcW w:w="1814" w:type="dxa"/>
+          </w:tcPr>
+          <w:p>
+            <w:r>
+              <w:t>1.02</w:t>
+            </w:r>
+          </w:p>
+        </w:tc>
+      </w:tr>
+    </w:tbl>
+    <w:p/>
+    <w:p>
+      <w:pPr>
+        <w:pStyle w:val="Heading4"/>
+      </w:pPr>
+      <w:r>
+        <w:t>By Species</w:t>
+      </w:r>
+    </w:p>
+    <w:tbl>
+      <w:tblPr>
+        <w:tblStyle w:val="TableGrid"/>
+        <w:tblW w:w="9909" w:type="dxa"/>
+        <w:tblLook w:val="04A0" w:firstRow="1" w:lastRow="0" w:firstColumn="1" w:lastColumn="0" w:noHBand="0" w:noVBand="1"/>
+      </w:tblPr>
+      <w:tblGrid>
+        <w:gridCol w:w="882"/>
+        <w:gridCol w:w="1166"/>
+        <w:gridCol w:w="735"/>
+        <w:gridCol w:w="607"/>
+        <w:gridCol w:w="712"/>
+        <w:gridCol w:w="631"/>
+        <w:gridCol w:w="735"/>
+        <w:gridCol w:w="607"/>
+        <w:gridCol w:w="712"/>
+        <w:gridCol w:w="740"/>
+        <w:gridCol w:w="735"/>
+        <w:gridCol w:w="607"/>
+        <w:gridCol w:w="712"/>
+        <w:gridCol w:w="740"/>
+      </w:tblGrid>
+      <w:tr>
+        <w:trPr>
+          <w:trHeight w:val="266"/>
+        </w:trPr>
+        <w:tc>
+          <w:tcPr>
+            <w:tcW w:w="913" w:type="dxa"/>
+            <w:vMerge w:val="restart"/>
+          </w:tcPr>
+          <w:p>
+            <w:r>
+              <w:t>Species</w:t>
+            </w:r>
+          </w:p>
+        </w:tc>
+        <w:tc>
+          <w:tcPr>
+            <w:tcW w:w="244" w:type="dxa"/>
+            <w:vMerge w:val="restart"/>
+          </w:tcPr>
+          <w:p>
+            <w:r>
+              <w:t>Converge?</w:t>
+            </w:r>
+          </w:p>
+        </w:tc>
+        <w:tc>
+          <w:tcPr>
+            <w:tcW w:w="2864" w:type="dxa"/>
+            <w:gridSpan w:val="4"/>
+          </w:tcPr>
+          <w:p>
+            <w:r>
+              <w:t>a</w:t>
+            </w:r>
+          </w:p>
+        </w:tc>
+        <w:tc>
+          <w:tcPr>
+            <w:tcW w:w="2975" w:type="dxa"/>
+            <w:gridSpan w:val="4"/>
+          </w:tcPr>
+          <w:p>
+            <w:r>
+              <w:t>b</w:t>
+            </w:r>
+          </w:p>
+        </w:tc>
+        <w:tc>
+          <w:tcPr>
+            <w:tcW w:w="2913" w:type="dxa"/>
+            <w:gridSpan w:val="4"/>
+          </w:tcPr>
+          <w:p>
+            <w:r>
+              <w:t>Sigma</w:t>
+            </w:r>
+          </w:p>
+        </w:tc>
+      </w:tr>
+      <w:tr>
+        <w:trPr>
+          <w:trHeight w:val="531"/>
+        </w:trPr>
+        <w:tc>
+          <w:tcPr>
+            <w:tcW w:w="913" w:type="dxa"/>
+            <w:vMerge/>
+          </w:tcPr>
+          <w:p/>
+        </w:tc>
+        <w:tc>
+          <w:tcPr>
+            <w:tcW w:w="244" w:type="dxa"/>
+            <w:vMerge/>
+          </w:tcPr>
+          <w:p/>
+        </w:tc>
+        <w:tc>
+          <w:tcPr>
+            <w:tcW w:w="765" w:type="dxa"/>
+          </w:tcPr>
+          <w:p>
+            <w:r>
+              <w:t>Mean</w:t>
+            </w:r>
+          </w:p>
+        </w:tc>
+        <w:tc>
+          <w:tcPr>
+            <w:tcW w:w="635" w:type="dxa"/>
+          </w:tcPr>
+          <w:p>
+            <w:r>
+              <w:t>SD</w:t>
+            </w:r>
+          </w:p>
+        </w:tc>
+        <w:tc>
+          <w:tcPr>
+            <w:tcW w:w="804" w:type="dxa"/>
+          </w:tcPr>
+          <w:p>
+            <w:r>
+              <w:t>N_eff</w:t>
+            </w:r>
+          </w:p>
+        </w:tc>
+        <w:tc>
+          <w:tcPr>
+            <w:tcW w:w="660" w:type="dxa"/>
+          </w:tcPr>
+          <w:p>
+            <w:r>
+              <w:t>Rhat</w:t>
+            </w:r>
+          </w:p>
+        </w:tc>
+        <w:tc>
+          <w:tcPr>
+            <w:tcW w:w="765" w:type="dxa"/>
+          </w:tcPr>
+          <w:p>
+            <w:r>
+              <w:t>Mean</w:t>
+            </w:r>
+          </w:p>
+        </w:tc>
+        <w:tc>
+          <w:tcPr>
+            <w:tcW w:w="635" w:type="dxa"/>
+          </w:tcPr>
+          <w:p>
+            <w:r>
+              <w:t>SD</w:t>
+            </w:r>
+          </w:p>
+        </w:tc>
+        <w:tc>
+          <w:tcPr>
+            <w:tcW w:w="804" w:type="dxa"/>
+          </w:tcPr>
+          <w:p>
+            <w:r>
+              <w:t>N_eff</w:t>
+            </w:r>
+          </w:p>
+        </w:tc>
+        <w:tc>
+          <w:tcPr>
+            <w:tcW w:w="771" w:type="dxa"/>
+          </w:tcPr>
+          <w:p>
+            <w:r>
+              <w:t>R_hat</w:t>
+            </w:r>
+          </w:p>
+        </w:tc>
+        <w:tc>
+          <w:tcPr>
+            <w:tcW w:w="765" w:type="dxa"/>
+          </w:tcPr>
+          <w:p>
+            <w:r>
+              <w:t>Mean</w:t>
+            </w:r>
+          </w:p>
+        </w:tc>
+        <w:tc>
+          <w:tcPr>
+            <w:tcW w:w="635" w:type="dxa"/>
+          </w:tcPr>
+          <w:p>
+            <w:r>
+              <w:t>SD</w:t>
+            </w:r>
+          </w:p>
+        </w:tc>
+        <w:tc>
+          <w:tcPr>
+            <w:tcW w:w="742" w:type="dxa"/>
+          </w:tcPr>
+          <w:p>
+            <w:r>
+              <w:t>N_eff</w:t>
+            </w:r>
+          </w:p>
+        </w:tc>
+        <w:tc>
+          <w:tcPr>
+            <w:tcW w:w="771" w:type="dxa"/>
+          </w:tcPr>
+          <w:p>
+            <w:r>
+              <w:t>R_hat</w:t>
+            </w:r>
+          </w:p>
+        </w:tc>
+      </w:tr>
+      <w:tr>
+        <w:trPr>
+          <w:trHeight w:val="518"/>
+        </w:trPr>
+        <w:tc>
+          <w:tcPr>
+            <w:tcW w:w="913" w:type="dxa"/>
+          </w:tcPr>
+          <w:p>
+            <w:r>
+              <w:t>ELN</w:t>
+            </w:r>
+          </w:p>
+        </w:tc>
+        <w:tc>
+          <w:tcPr>
+            <w:tcW w:w="244" w:type="dxa"/>
+          </w:tcPr>
+          <w:p>
+            <w:r>
+              <w:t>Yes</w:t>
+            </w:r>
+          </w:p>
+        </w:tc>
+        <w:tc>
+          <w:tcPr>
+            <w:tcW w:w="765" w:type="dxa"/>
+          </w:tcPr>
+          <w:p>
+            <w:r>
+              <w:t>0.22</w:t>
+            </w:r>
+          </w:p>
+        </w:tc>
+        <w:tc>
+          <w:tcPr>
+            <w:tcW w:w="635" w:type="dxa"/>
+          </w:tcPr>
+          <w:p>
+            <w:r>
+              <w:t>0.02</w:t>
+            </w:r>
+          </w:p>
+        </w:tc>
+        <w:tc>
+          <w:tcPr>
+            <w:tcW w:w="804" w:type="dxa"/>
+          </w:tcPr>
+          <w:p>
+            <w:r>
+              <w:t>6481</w:t>
+            </w:r>
+          </w:p>
+        </w:tc>
+        <w:tc>
+          <w:tcPr>
+            <w:tcW w:w="660" w:type="dxa"/>
+          </w:tcPr>
+          <w:p>
+            <w:r>
+              <w:t>1</w:t>
+            </w:r>
+          </w:p>
+        </w:tc>
+        <w:tc>
+          <w:tcPr>
+            <w:tcW w:w="765" w:type="dxa"/>
+          </w:tcPr>
+          <w:p>
+            <w:r>
+              <w:t>0.02</w:t>
+            </w:r>
+          </w:p>
+        </w:tc>
+        <w:tc>
+          <w:tcPr>
+            <w:tcW w:w="635" w:type="dxa"/>
+          </w:tcPr>
+          <w:p>
+            <w:r>
+              <w:t>0.03</w:t>
+            </w:r>
+          </w:p>
+        </w:tc>
+        <w:tc>
+          <w:tcPr>
+            <w:tcW w:w="804" w:type="dxa"/>
+          </w:tcPr>
+          <w:p>
+            <w:r>
+              <w:t>6284</w:t>
+            </w:r>
+          </w:p>
+        </w:tc>
+        <w:tc>
+          <w:tcPr>
+            <w:tcW w:w="771" w:type="dxa"/>
+          </w:tcPr>
+          <w:p>
+            <w:r>
+              <w:t>1</w:t>
+            </w:r>
+          </w:p>
+        </w:tc>
+        <w:tc>
+          <w:tcPr>
+            <w:tcW w:w="765" w:type="dxa"/>
+          </w:tcPr>
+          <w:p>
+            <w:r>
+              <w:t>0.01</w:t>
+            </w:r>
+          </w:p>
+        </w:tc>
+        <w:tc>
+          <w:tcPr>
+            <w:tcW w:w="635" w:type="dxa"/>
+          </w:tcPr>
+          <w:p>
+            <w:r>
+              <w:t>0.01</w:t>
+            </w:r>
+          </w:p>
+        </w:tc>
+        <w:tc>
+          <w:tcPr>
+            <w:tcW w:w="742" w:type="dxa"/>
+          </w:tcPr>
+          <w:p>
+            <w:r>
+              <w:t>1238</w:t>
+            </w:r>
+          </w:p>
+        </w:tc>
+        <w:tc>
+          <w:tcPr>
+            <w:tcW w:w="771" w:type="dxa"/>
+          </w:tcPr>
+          <w:p>
+            <w:r>
+              <w:t>1</w:t>
+            </w:r>
+          </w:p>
+        </w:tc>
+      </w:tr>
+      <w:tr>
+        <w:trPr>
+          <w:trHeight w:val="266"/>
+        </w:trPr>
+        <w:tc>
+          <w:tcPr>
+            <w:tcW w:w="913" w:type="dxa"/>
+          </w:tcPr>
+          <w:p>
+            <w:r>
+              <w:t>ELC</w:t>
+            </w:r>
+          </w:p>
+        </w:tc>
+        <w:tc>
+          <w:tcPr>
+            <w:tcW w:w="244" w:type="dxa"/>
+          </w:tcPr>
+          <w:p>
+            <w:r>
+              <w:t>No</w:t>
+            </w:r>
+          </w:p>
+        </w:tc>
+        <w:tc>
+          <w:tcPr>
+            <w:tcW w:w="765" w:type="dxa"/>
+          </w:tcPr>
+          <w:p>
+            <w:r>
+              <w:t>0.28</w:t>
+            </w:r>
+          </w:p>
+        </w:tc>
+        <w:tc>
+          <w:tcPr>
+            <w:tcW w:w="635" w:type="dxa"/>
+          </w:tcPr>
+          <w:p>
+            <w:r>
+              <w:t>0.12</w:t>
+            </w:r>
+          </w:p>
+        </w:tc>
+        <w:tc>
+          <w:tcPr>
+            <w:tcW w:w="804" w:type="dxa"/>
+          </w:tcPr>
+          <w:p>
+            <w:r>
+              <w:t>182</w:t>
+            </w:r>
+          </w:p>
+        </w:tc>
+        <w:tc>
+          <w:tcPr>
+            <w:tcW w:w="660" w:type="dxa"/>
+          </w:tcPr>
+          <w:p>
+            <w:r>
+              <w:t>1.02</w:t>
+            </w:r>
+          </w:p>
+        </w:tc>
+        <w:tc>
+          <w:tcPr>
+            <w:tcW w:w="765" w:type="dxa"/>
+          </w:tcPr>
+          <w:p>
+            <w:r>
+              <w:t>-0.10</w:t>
+            </w:r>
+          </w:p>
+        </w:tc>
+        <w:tc>
+          <w:tcPr>
+            <w:tcW w:w="635" w:type="dxa"/>
+          </w:tcPr>
+          <w:p>
+            <w:r>
+              <w:t>0.16</w:t>
+            </w:r>
+          </w:p>
+        </w:tc>
+        <w:tc>
+          <w:tcPr>
+            <w:tcW w:w="804" w:type="dxa"/>
+          </w:tcPr>
+          <w:p>
+            <w:r>
+              <w:t>204</w:t>
+            </w:r>
+          </w:p>
+        </w:tc>
+        <w:tc>
+          <w:tcPr>
+            <w:tcW w:w="771" w:type="dxa"/>
+          </w:tcPr>
+          <w:p>
+            <w:r>
+              <w:t>1.02</w:t>
+            </w:r>
+          </w:p>
+        </w:tc>
+        <w:tc>
+          <w:tcPr>
+            <w:tcW w:w="765" w:type="dxa"/>
+          </w:tcPr>
+          <w:p>
+            <w:r>
+              <w:t>0.01</w:t>
+            </w:r>
+          </w:p>
+        </w:tc>
+        <w:tc>
+          <w:tcPr>
+            <w:tcW w:w="635" w:type="dxa"/>
+          </w:tcPr>
+          <w:p>
+            <w:r>
+              <w:t>0.01</w:t>
+            </w:r>
+          </w:p>
+        </w:tc>
+        <w:tc>
+          <w:tcPr>
+            <w:tcW w:w="742" w:type="dxa"/>
+          </w:tcPr>
+          <w:p>
+            <w:r>
+              <w:t>15</w:t>
+            </w:r>
+          </w:p>
+        </w:tc>
+        <w:tc>
+          <w:tcPr>
+            <w:tcW w:w="771" w:type="dxa"/>
+          </w:tcPr>
+          <w:p>
+            <w:r>
+              <w:t>1.11</w:t>
+            </w:r>
+          </w:p>
+        </w:tc>
+      </w:tr>
+      <w:tr>
+        <w:trPr>
+          <w:trHeight w:val="252"/>
+        </w:trPr>
+        <w:tc>
+          <w:tcPr>
+            <w:tcW w:w="913" w:type="dxa"/>
+          </w:tcPr>
+          <w:p>
+            <w:r>
+              <w:t>GYR</w:t>
+            </w:r>
+          </w:p>
+        </w:tc>
+        <w:tc>
+          <w:tcPr>
+            <w:tcW w:w="244" w:type="dxa"/>
+          </w:tcPr>
+          <w:p>
+            <w:r>
+              <w:t>Yes</w:t>
+            </w:r>
+          </w:p>
+        </w:tc>
+        <w:tc>
+          <w:tcPr>
+            <w:tcW w:w="765" w:type="dxa"/>
+          </w:tcPr>
+          <w:p>
+            <w:r>
+              <w:t>0.27</w:t>
+            </w:r>
+          </w:p>
+        </w:tc>
+        <w:tc>
+          <w:tcPr>
+            <w:tcW w:w="635" w:type="dxa"/>
+          </w:tcPr>
+          <w:p>
+            <w:r>
+              <w:t>0.04</w:t>
+            </w:r>
+          </w:p>
+        </w:tc>
+        <w:tc>
+          <w:tcPr>
+            <w:tcW w:w="804" w:type="dxa"/>
+          </w:tcPr>
+          <w:p>
+            <w:r>
+              <w:t>756</w:t>
+            </w:r>
+          </w:p>
+        </w:tc>
+        <w:tc>
+          <w:tcPr>
+            <w:tcW w:w="660" w:type="dxa"/>
+          </w:tcPr>
+          <w:p>
+            <w:r>
+              <w:t>1</w:t>
+            </w:r>
+          </w:p>
+        </w:tc>
+        <w:tc>
+          <w:tcPr>
+            <w:tcW w:w="765" w:type="dxa"/>
+          </w:tcPr>
+          <w:p>
+            <w:r>
+              <w:t>-0.05</w:t>
+            </w:r>
+          </w:p>
+        </w:tc>
+        <w:tc>
+          <w:tcPr>
+            <w:tcW w:w="635" w:type="dxa"/>
+          </w:tcPr>
+          <w:p>
+            <w:r>
+              <w:t>0.04</w:t>
+            </w:r>
+          </w:p>
+        </w:tc>
+        <w:tc>
+          <w:tcPr>
+            <w:tcW w:w="804" w:type="dxa"/>
+          </w:tcPr>
+          <w:p>
+            <w:r>
+              <w:t>708</w:t>
+            </w:r>
+          </w:p>
+        </w:tc>
+        <w:tc>
+          <w:tcPr>
+            <w:tcW w:w="771" w:type="dxa"/>
+          </w:tcPr>
+          <w:p>
+            <w:r>
+              <w:t>1</w:t>
+            </w:r>
+          </w:p>
+        </w:tc>
+        <w:tc>
+          <w:tcPr>
+            <w:tcW w:w="765" w:type="dxa"/>
+          </w:tcPr>
+          <w:p>
+            <w:r>
+              <w:t>0.01</w:t>
+            </w:r>
+          </w:p>
+        </w:tc>
+        <w:tc>
+          <w:tcPr>
+            <w:tcW w:w="635" w:type="dxa"/>
+          </w:tcPr>
+          <w:p>
+            <w:r>
+              <w:t>0.01</w:t>
+            </w:r>
+          </w:p>
+        </w:tc>
+        <w:tc>
+          <w:tcPr>
+            <w:tcW w:w="742" w:type="dxa"/>
+          </w:tcPr>
+          <w:p>
+            <w:r>
+              <w:t>800</w:t>
+            </w:r>
+          </w:p>
+        </w:tc>
+        <w:tc>
+          <w:tcPr>
+            <w:tcW w:w="771" w:type="dxa"/>
+          </w:tcPr>
+          <w:p>
+            <w:r>
+              <w:t>1</w:t>
+            </w:r>
+          </w:p>
+        </w:tc>
+      </w:tr>
+      <w:tr>
+        <w:trPr>
+          <w:trHeight w:val="266"/>
+        </w:trPr>
+        <w:tc>
+          <w:tcPr>
+            <w:tcW w:w="913" w:type="dxa"/>
+          </w:tcPr>
+          <w:p>
+            <w:r>
+              <w:t>GYN</w:t>
+            </w:r>
+          </w:p>
+        </w:tc>
+        <w:tc>
+          <w:tcPr>
+            <w:tcW w:w="244" w:type="dxa"/>
+          </w:tcPr>
+          <w:p>
+            <w:r>
+              <w:t>No</w:t>
+            </w:r>
+          </w:p>
+        </w:tc>
+        <w:tc>
+          <w:tcPr>
+            <w:tcW w:w="765" w:type="dxa"/>
+          </w:tcPr>
+          <w:p>
+            <w:r>
+              <w:t>0.15</w:t>
+            </w:r>
+          </w:p>
+        </w:tc>
+        <w:tc>
+          <w:tcPr>
+            <w:tcW w:w="635" w:type="dxa"/>
+          </w:tcPr>
+          <w:p>
+            <w:r>
+              <w:t>0.10</w:t>
+            </w:r>
+          </w:p>
+        </w:tc>
+        <w:tc>
+          <w:tcPr>
+            <w:tcW w:w="804" w:type="dxa"/>
+          </w:tcPr>
+          <w:p>
+            <w:r>
+              <w:t>20</w:t>
+            </w:r>
+          </w:p>
+        </w:tc>
+        <w:tc>
+          <w:tcPr>
+            <w:tcW w:w="660" w:type="dxa"/>
+          </w:tcPr>
+          <w:p>
+            <w:r>
+              <w:t>1</w:t>
+            </w:r>
+            <w:r>
+              <w:t>.25</w:t>
+            </w:r>
+          </w:p>
+        </w:tc>
+        <w:tc>
+          <w:tcPr>
+            <w:tcW w:w="765" w:type="dxa"/>
+          </w:tcPr>
+          <w:p>
+            <w:r>
+              <w:t>0.00</w:t>
+            </w:r>
+          </w:p>
+        </w:tc>
+        <w:tc>
+          <w:tcPr>
+            <w:tcW w:w="635" w:type="dxa"/>
+          </w:tcPr>
+          <w:p>
+            <w:r>
+              <w:t>0.07</w:t>
+            </w:r>
+          </w:p>
+        </w:tc>
+        <w:tc>
+          <w:tcPr>
+            <w:tcW w:w="804" w:type="dxa"/>
+          </w:tcPr>
+          <w:p>
+            <w:r>
+              <w:t>20</w:t>
+            </w:r>
+          </w:p>
+        </w:tc>
+        <w:tc>
+          <w:tcPr>
+            <w:tcW w:w="771" w:type="dxa"/>
+          </w:tcPr>
+          <w:p>
+            <w:r>
+              <w:t>1</w:t>
+            </w:r>
+            <w:r>
+              <w:t>.25</w:t>
+            </w:r>
+          </w:p>
+        </w:tc>
+        <w:tc>
+          <w:tcPr>
+            <w:tcW w:w="765" w:type="dxa"/>
+          </w:tcPr>
+          <w:p>
+            <w:r>
+              <w:t>0.01</w:t>
+            </w:r>
+          </w:p>
+        </w:tc>
+        <w:tc>
+          <w:tcPr>
+            <w:tcW w:w="635" w:type="dxa"/>
+          </w:tcPr>
+          <w:p>
+            <w:r>
+              <w:t>0.00</w:t>
+            </w:r>
+          </w:p>
+        </w:tc>
+        <w:tc>
+          <w:tcPr>
+            <w:tcW w:w="742" w:type="dxa"/>
+          </w:tcPr>
+          <w:p>
+            <w:r>
+              <w:t>10</w:t>
+            </w:r>
+          </w:p>
+        </w:tc>
+        <w:tc>
+          <w:tcPr>
+            <w:tcW w:w="771" w:type="dxa"/>
+          </w:tcPr>
+          <w:p>
+            <w:r>
+              <w:t>1</w:t>
+            </w:r>
+            <w:r>
+              <w:t>.12</w:t>
+            </w:r>
+          </w:p>
+        </w:tc>
+      </w:tr>
+      <w:tr>
+        <w:trPr>
+          <w:trHeight w:val="252"/>
+        </w:trPr>
+        <w:tc>
+          <w:tcPr>
+            <w:tcW w:w="913" w:type="dxa"/>
+          </w:tcPr>
+          <w:p>
+            <w:r>
+              <w:t>KRA</w:t>
+            </w:r>
+          </w:p>
+        </w:tc>
+        <w:tc>
+          <w:tcPr>
+            <w:tcW w:w="244" w:type="dxa"/>
+          </w:tcPr>
+          <w:p>
+            <w:r>
+              <w:t>No</w:t>
+            </w:r>
+          </w:p>
+        </w:tc>
+        <w:tc>
+          <w:tcPr>
+            <w:tcW w:w="765" w:type="dxa"/>
+          </w:tcPr>
+          <w:p>
+            <w:r>
+              <w:t>0.25</w:t>
+            </w:r>
+          </w:p>
+        </w:tc>
+        <w:tc>
+          <w:tcPr>
+            <w:tcW w:w="635" w:type="dxa"/>
+          </w:tcPr>
+          <w:p>
+            <w:r>
+              <w:t>0.01</w:t>
+            </w:r>
+          </w:p>
+        </w:tc>
+        <w:tc>
+          <w:tcPr>
+            <w:tcW w:w="804" w:type="dxa"/>
+          </w:tcPr>
+          <w:p>
+            <w:r>
+              <w:t>7</w:t>
+            </w:r>
+          </w:p>
+        </w:tc>
+        <w:tc>
+          <w:tcPr>
+            <w:tcW w:w="660" w:type="dxa"/>
+          </w:tcPr>
+          <w:p>
+            <w:r>
+              <w:t>1</w:t>
+            </w:r>
+            <w:r>
+              <w:t>.20</w:t>
+            </w:r>
+          </w:p>
+        </w:tc>
+        <w:tc>
+          <w:tcPr>
+            <w:tcW w:w="765" w:type="dxa"/>
+          </w:tcPr>
+          <w:p>
+            <w:r>
+              <w:t>-0.02</w:t>
+            </w:r>
+          </w:p>
+        </w:tc>
+        <w:tc>
+          <w:tcPr>
+            <w:tcW w:w="635" w:type="dxa"/>
+          </w:tcPr>
+          <w:p>
+            <w:r>
+              <w:t>0.03</w:t>
+            </w:r>
+          </w:p>
+        </w:tc>
+        <w:tc>
+          <w:tcPr>
+            <w:tcW w:w="804" w:type="dxa"/>
+          </w:tcPr>
+          <w:p>
+            <w:r>
+              <w:t>447</w:t>
+            </w:r>
+          </w:p>
+        </w:tc>
+        <w:tc>
+          <w:tcPr>
+            <w:tcW w:w="771" w:type="dxa"/>
+          </w:tcPr>
+          <w:p>
+            <w:r>
+              <w:t>1</w:t>
+            </w:r>
+            <w:r>
+              <w:t>.01</w:t>
+            </w:r>
+          </w:p>
+        </w:tc>
+        <w:tc>
+          <w:tcPr>
+            <w:tcW w:w="765" w:type="dxa"/>
+          </w:tcPr>
+          <w:p>
+            <w:r>
+              <w:t>0.01</w:t>
+            </w:r>
+          </w:p>
+        </w:tc>
+        <w:tc>
+          <w:tcPr>
+            <w:tcW w:w="635" w:type="dxa"/>
+          </w:tcPr>
+          <w:p>
+            <w:r>
+              <w:t>0.01</w:t>
+            </w:r>
+          </w:p>
+        </w:tc>
+        <w:tc>
+          <w:tcPr>
+            <w:tcW w:w="742" w:type="dxa"/>
+          </w:tcPr>
+          <w:p>
+            <w:r>
+              <w:t>8</w:t>
+            </w:r>
+          </w:p>
+        </w:tc>
+        <w:tc>
+          <w:tcPr>
+            <w:tcW w:w="771" w:type="dxa"/>
+          </w:tcPr>
+          <w:p>
+            <w:r>
+              <w:t>1</w:t>
+            </w:r>
+            <w:r>
+              <w:t>.14</w:t>
+            </w:r>
+          </w:p>
+        </w:tc>
+      </w:tr>
+      <w:tr>
+        <w:trPr>
+          <w:trHeight w:val="252"/>
+        </w:trPr>
+        <w:tc>
+          <w:tcPr>
+            <w:tcW w:w="913" w:type="dxa"/>
+          </w:tcPr>
+          <w:p>
+            <w:r>
+              <w:t>PRM</w:t>
+            </w:r>
+          </w:p>
+        </w:tc>
+        <w:tc>
+          <w:tcPr>
+            <w:tcW w:w="244" w:type="dxa"/>
+          </w:tcPr>
+          <w:p>
+            <w:r>
+              <w:t>Yes?</w:t>
+            </w:r>
+          </w:p>
+        </w:tc>
+        <w:tc>
+          <w:tcPr>
+            <w:tcW w:w="765" w:type="dxa"/>
+          </w:tcPr>
+          <w:p>
+            <w:r>
+              <w:t>0.18</w:t>
+            </w:r>
+          </w:p>
+        </w:tc>
+        <w:tc>
+          <w:tcPr>
+            <w:tcW w:w="635" w:type="dxa"/>
+          </w:tcPr>
+          <w:p>
+            <w:r>
+              <w:t>0.01</w:t>
+            </w:r>
+          </w:p>
+        </w:tc>
+        <w:tc>
+          <w:tcPr>
+            <w:tcW w:w="804" w:type="dxa"/>
+          </w:tcPr>
+          <w:p>
+            <w:r>
+              <w:t>5498</w:t>
+            </w:r>
+          </w:p>
+        </w:tc>
+        <w:tc>
+          <w:tcPr>
+            <w:tcW w:w="660" w:type="dxa"/>
+          </w:tcPr>
+          <w:p>
+            <w:r>
+              <w:t>1</w:t>
+            </w:r>
+          </w:p>
+        </w:tc>
+        <w:tc>
+          <w:tcPr>
+            <w:tcW w:w="765" w:type="dxa"/>
+          </w:tcPr>
+          <w:p>
+            <w:r>
+              <w:t>0.06</w:t>
+            </w:r>
+          </w:p>
+        </w:tc>
+        <w:tc>
+          <w:tcPr>
+            <w:tcW w:w="635" w:type="dxa"/>
+          </w:tcPr>
+          <w:p>
+            <w:r>
+              <w:t>0.01</w:t>
+            </w:r>
+          </w:p>
+        </w:tc>
+        <w:tc>
+          <w:tcPr>
+            <w:tcW w:w="804" w:type="dxa"/>
+          </w:tcPr>
+          <w:p>
+            <w:r>
+              <w:t>4527</w:t>
+            </w:r>
+          </w:p>
+        </w:tc>
+        <w:tc>
+          <w:tcPr>
+            <w:tcW w:w="771" w:type="dxa"/>
+          </w:tcPr>
+          <w:p>
+            <w:r>
+              <w:t>1</w:t>
+            </w:r>
+          </w:p>
+        </w:tc>
+        <w:tc>
+          <w:tcPr>
+            <w:tcW w:w="765" w:type="dxa"/>
+          </w:tcPr>
+          <w:p>
+            <w:r>
+              <w:t>0.01</w:t>
+            </w:r>
+          </w:p>
+        </w:tc>
+        <w:tc>
+          <w:tcPr>
+            <w:tcW w:w="635" w:type="dxa"/>
+          </w:tcPr>
+          <w:p>
+            <w:r>
+              <w:t>0.01</w:t>
+            </w:r>
+          </w:p>
+        </w:tc>
+        <w:tc>
+          <w:tcPr>
+            <w:tcW w:w="742" w:type="dxa"/>
+          </w:tcPr>
+          <w:p>
+            <w:r>
+              <w:t>857</w:t>
+            </w:r>
+          </w:p>
+        </w:tc>
+        <w:tc>
+          <w:tcPr>
+            <w:tcW w:w="771" w:type="dxa"/>
+          </w:tcPr>
+          <w:p>
+            <w:r>
+              <w:t>1.01</w:t>
+            </w:r>
+            <w:bookmarkStart w:id="0" w:name="_GoBack"/>
+            <w:bookmarkEnd w:id="0"/>
+          </w:p>
+        </w:tc>
+      </w:tr>
+    </w:tbl>
+    <w:p/>
     <w:p/>
     <w:sectPr>
       <w:headerReference w:type="default" r:id="rId7"/>
@@ -4565,6 +6303,232 @@
     </w:lvl>
   </w:abstractNum>
   <w:abstractNum w:abstractNumId="5" w15:restartNumberingAfterBreak="0">
+    <w:nsid w:val="16254C5C"/>
+    <w:multiLevelType w:val="hybridMultilevel"/>
+    <w:tmpl w:val="43940FB0"/>
+    <w:lvl w:ilvl="0" w:tplc="08090001">
+      <w:start w:val="1"/>
+      <w:numFmt w:val="bullet"/>
+      <w:lvlText w:val=""/>
+      <w:lvlJc w:val="left"/>
+      <w:pPr>
+        <w:ind w:left="720" w:hanging="360"/>
+      </w:pPr>
+      <w:rPr>
+        <w:rFonts w:ascii="Symbol" w:hAnsi="Symbol" w:hint="default"/>
+      </w:rPr>
+    </w:lvl>
+    <w:lvl w:ilvl="1" w:tplc="08090003" w:tentative="1">
+      <w:start w:val="1"/>
+      <w:numFmt w:val="bullet"/>
+      <w:lvlText w:val="o"/>
+      <w:lvlJc w:val="left"/>
+      <w:pPr>
+        <w:ind w:left="1440" w:hanging="360"/>
+      </w:pPr>
+      <w:rPr>
+        <w:rFonts w:ascii="Courier New" w:hAnsi="Courier New" w:cs="Courier New" w:hint="default"/>
+      </w:rPr>
+    </w:lvl>
+    <w:lvl w:ilvl="2" w:tplc="08090005" w:tentative="1">
+      <w:start w:val="1"/>
+      <w:numFmt w:val="bullet"/>
+      <w:lvlText w:val=""/>
+      <w:lvlJc w:val="left"/>
+      <w:pPr>
+        <w:ind w:left="2160" w:hanging="360"/>
+      </w:pPr>
+      <w:rPr>
+        <w:rFonts w:ascii="Wingdings" w:hAnsi="Wingdings" w:hint="default"/>
+      </w:rPr>
+    </w:lvl>
+    <w:lvl w:ilvl="3" w:tplc="08090001" w:tentative="1">
+      <w:start w:val="1"/>
+      <w:numFmt w:val="bullet"/>
+      <w:lvlText w:val=""/>
+      <w:lvlJc w:val="left"/>
+      <w:pPr>
+        <w:ind w:left="2880" w:hanging="360"/>
+      </w:pPr>
+      <w:rPr>
+        <w:rFonts w:ascii="Symbol" w:hAnsi="Symbol" w:hint="default"/>
+      </w:rPr>
+    </w:lvl>
+    <w:lvl w:ilvl="4" w:tplc="08090003" w:tentative="1">
+      <w:start w:val="1"/>
+      <w:numFmt w:val="bullet"/>
+      <w:lvlText w:val="o"/>
+      <w:lvlJc w:val="left"/>
+      <w:pPr>
+        <w:ind w:left="3600" w:hanging="360"/>
+      </w:pPr>
+      <w:rPr>
+        <w:rFonts w:ascii="Courier New" w:hAnsi="Courier New" w:cs="Courier New" w:hint="default"/>
+      </w:rPr>
+    </w:lvl>
+    <w:lvl w:ilvl="5" w:tplc="08090005" w:tentative="1">
+      <w:start w:val="1"/>
+      <w:numFmt w:val="bullet"/>
+      <w:lvlText w:val=""/>
+      <w:lvlJc w:val="left"/>
+      <w:pPr>
+        <w:ind w:left="4320" w:hanging="360"/>
+      </w:pPr>
+      <w:rPr>
+        <w:rFonts w:ascii="Wingdings" w:hAnsi="Wingdings" w:hint="default"/>
+      </w:rPr>
+    </w:lvl>
+    <w:lvl w:ilvl="6" w:tplc="08090001" w:tentative="1">
+      <w:start w:val="1"/>
+      <w:numFmt w:val="bullet"/>
+      <w:lvlText w:val=""/>
+      <w:lvlJc w:val="left"/>
+      <w:pPr>
+        <w:ind w:left="5040" w:hanging="360"/>
+      </w:pPr>
+      <w:rPr>
+        <w:rFonts w:ascii="Symbol" w:hAnsi="Symbol" w:hint="default"/>
+      </w:rPr>
+    </w:lvl>
+    <w:lvl w:ilvl="7" w:tplc="08090003" w:tentative="1">
+      <w:start w:val="1"/>
+      <w:numFmt w:val="bullet"/>
+      <w:lvlText w:val="o"/>
+      <w:lvlJc w:val="left"/>
+      <w:pPr>
+        <w:ind w:left="5760" w:hanging="360"/>
+      </w:pPr>
+      <w:rPr>
+        <w:rFonts w:ascii="Courier New" w:hAnsi="Courier New" w:cs="Courier New" w:hint="default"/>
+      </w:rPr>
+    </w:lvl>
+    <w:lvl w:ilvl="8" w:tplc="08090005" w:tentative="1">
+      <w:start w:val="1"/>
+      <w:numFmt w:val="bullet"/>
+      <w:lvlText w:val=""/>
+      <w:lvlJc w:val="left"/>
+      <w:pPr>
+        <w:ind w:left="6480" w:hanging="360"/>
+      </w:pPr>
+      <w:rPr>
+        <w:rFonts w:ascii="Wingdings" w:hAnsi="Wingdings" w:hint="default"/>
+      </w:rPr>
+    </w:lvl>
+  </w:abstractNum>
+  <w:abstractNum w:abstractNumId="6" w15:restartNumberingAfterBreak="0">
+    <w:nsid w:val="1DE45B4E"/>
+    <w:multiLevelType w:val="hybridMultilevel"/>
+    <w:tmpl w:val="1CCACE5C"/>
+    <w:lvl w:ilvl="0" w:tplc="08090001">
+      <w:start w:val="1"/>
+      <w:numFmt w:val="bullet"/>
+      <w:lvlText w:val=""/>
+      <w:lvlJc w:val="left"/>
+      <w:pPr>
+        <w:ind w:left="360" w:hanging="360"/>
+      </w:pPr>
+      <w:rPr>
+        <w:rFonts w:ascii="Symbol" w:hAnsi="Symbol" w:hint="default"/>
+      </w:rPr>
+    </w:lvl>
+    <w:lvl w:ilvl="1" w:tplc="08090003" w:tentative="1">
+      <w:start w:val="1"/>
+      <w:numFmt w:val="bullet"/>
+      <w:lvlText w:val="o"/>
+      <w:lvlJc w:val="left"/>
+      <w:pPr>
+        <w:ind w:left="1080" w:hanging="360"/>
+      </w:pPr>
+      <w:rPr>
+        <w:rFonts w:ascii="Courier New" w:hAnsi="Courier New" w:cs="Courier New" w:hint="default"/>
+      </w:rPr>
+    </w:lvl>
+    <w:lvl w:ilvl="2" w:tplc="08090005" w:tentative="1">
+      <w:start w:val="1"/>
+      <w:numFmt w:val="bullet"/>
+      <w:lvlText w:val=""/>
+      <w:lvlJc w:val="left"/>
+      <w:pPr>
+        <w:ind w:left="1800" w:hanging="360"/>
+      </w:pPr>
+      <w:rPr>
+        <w:rFonts w:ascii="Wingdings" w:hAnsi="Wingdings" w:hint="default"/>
+      </w:rPr>
+    </w:lvl>
+    <w:lvl w:ilvl="3" w:tplc="08090001" w:tentative="1">
+      <w:start w:val="1"/>
+      <w:numFmt w:val="bullet"/>
+      <w:lvlText w:val=""/>
+      <w:lvlJc w:val="left"/>
+      <w:pPr>
+        <w:ind w:left="2520" w:hanging="360"/>
+      </w:pPr>
+      <w:rPr>
+        <w:rFonts w:ascii="Symbol" w:hAnsi="Symbol" w:hint="default"/>
+      </w:rPr>
+    </w:lvl>
+    <w:lvl w:ilvl="4" w:tplc="08090003" w:tentative="1">
+      <w:start w:val="1"/>
+      <w:numFmt w:val="bullet"/>
+      <w:lvlText w:val="o"/>
+      <w:lvlJc w:val="left"/>
+      <w:pPr>
+        <w:ind w:left="3240" w:hanging="360"/>
+      </w:pPr>
+      <w:rPr>
+        <w:rFonts w:ascii="Courier New" w:hAnsi="Courier New" w:cs="Courier New" w:hint="default"/>
+      </w:rPr>
+    </w:lvl>
+    <w:lvl w:ilvl="5" w:tplc="08090005" w:tentative="1">
+      <w:start w:val="1"/>
+      <w:numFmt w:val="bullet"/>
+      <w:lvlText w:val=""/>
+      <w:lvlJc w:val="left"/>
+      <w:pPr>
+        <w:ind w:left="3960" w:hanging="360"/>
+      </w:pPr>
+      <w:rPr>
+        <w:rFonts w:ascii="Wingdings" w:hAnsi="Wingdings" w:hint="default"/>
+      </w:rPr>
+    </w:lvl>
+    <w:lvl w:ilvl="6" w:tplc="08090001" w:tentative="1">
+      <w:start w:val="1"/>
+      <w:numFmt w:val="bullet"/>
+      <w:lvlText w:val=""/>
+      <w:lvlJc w:val="left"/>
+      <w:pPr>
+        <w:ind w:left="4680" w:hanging="360"/>
+      </w:pPr>
+      <w:rPr>
+        <w:rFonts w:ascii="Symbol" w:hAnsi="Symbol" w:hint="default"/>
+      </w:rPr>
+    </w:lvl>
+    <w:lvl w:ilvl="7" w:tplc="08090003" w:tentative="1">
+      <w:start w:val="1"/>
+      <w:numFmt w:val="bullet"/>
+      <w:lvlText w:val="o"/>
+      <w:lvlJc w:val="left"/>
+      <w:pPr>
+        <w:ind w:left="5400" w:hanging="360"/>
+      </w:pPr>
+      <w:rPr>
+        <w:rFonts w:ascii="Courier New" w:hAnsi="Courier New" w:cs="Courier New" w:hint="default"/>
+      </w:rPr>
+    </w:lvl>
+    <w:lvl w:ilvl="8" w:tplc="08090005" w:tentative="1">
+      <w:start w:val="1"/>
+      <w:numFmt w:val="bullet"/>
+      <w:lvlText w:val=""/>
+      <w:lvlJc w:val="left"/>
+      <w:pPr>
+        <w:ind w:left="6120" w:hanging="360"/>
+      </w:pPr>
+      <w:rPr>
+        <w:rFonts w:ascii="Wingdings" w:hAnsi="Wingdings" w:hint="default"/>
+      </w:rPr>
+    </w:lvl>
+  </w:abstractNum>
+  <w:abstractNum w:abstractNumId="7" w15:restartNumberingAfterBreak="0">
     <w:nsid w:val="22595A98"/>
     <w:multiLevelType w:val="hybridMultilevel"/>
     <w:tmpl w:val="389C39A0"/>
@@ -4677,7 +6641,7 @@
       </w:rPr>
     </w:lvl>
   </w:abstractNum>
-  <w:abstractNum w:abstractNumId="6" w15:restartNumberingAfterBreak="0">
+  <w:abstractNum w:abstractNumId="8" w15:restartNumberingAfterBreak="0">
     <w:nsid w:val="25892741"/>
     <w:multiLevelType w:val="hybridMultilevel"/>
     <w:tmpl w:val="47D66FAA"/>
@@ -4790,7 +6754,233 @@
       </w:rPr>
     </w:lvl>
   </w:abstractNum>
-  <w:abstractNum w:abstractNumId="7" w15:restartNumberingAfterBreak="0">
+  <w:abstractNum w:abstractNumId="9" w15:restartNumberingAfterBreak="0">
+    <w:nsid w:val="25B12BE8"/>
+    <w:multiLevelType w:val="hybridMultilevel"/>
+    <w:tmpl w:val="49E42C10"/>
+    <w:lvl w:ilvl="0" w:tplc="08090001">
+      <w:start w:val="1"/>
+      <w:numFmt w:val="bullet"/>
+      <w:lvlText w:val=""/>
+      <w:lvlJc w:val="left"/>
+      <w:pPr>
+        <w:ind w:left="1080" w:hanging="360"/>
+      </w:pPr>
+      <w:rPr>
+        <w:rFonts w:ascii="Symbol" w:hAnsi="Symbol" w:hint="default"/>
+      </w:rPr>
+    </w:lvl>
+    <w:lvl w:ilvl="1" w:tplc="08090003" w:tentative="1">
+      <w:start w:val="1"/>
+      <w:numFmt w:val="bullet"/>
+      <w:lvlText w:val="o"/>
+      <w:lvlJc w:val="left"/>
+      <w:pPr>
+        <w:ind w:left="1800" w:hanging="360"/>
+      </w:pPr>
+      <w:rPr>
+        <w:rFonts w:ascii="Courier New" w:hAnsi="Courier New" w:cs="Courier New" w:hint="default"/>
+      </w:rPr>
+    </w:lvl>
+    <w:lvl w:ilvl="2" w:tplc="08090005" w:tentative="1">
+      <w:start w:val="1"/>
+      <w:numFmt w:val="bullet"/>
+      <w:lvlText w:val=""/>
+      <w:lvlJc w:val="left"/>
+      <w:pPr>
+        <w:ind w:left="2520" w:hanging="360"/>
+      </w:pPr>
+      <w:rPr>
+        <w:rFonts w:ascii="Wingdings" w:hAnsi="Wingdings" w:hint="default"/>
+      </w:rPr>
+    </w:lvl>
+    <w:lvl w:ilvl="3" w:tplc="08090001" w:tentative="1">
+      <w:start w:val="1"/>
+      <w:numFmt w:val="bullet"/>
+      <w:lvlText w:val=""/>
+      <w:lvlJc w:val="left"/>
+      <w:pPr>
+        <w:ind w:left="3240" w:hanging="360"/>
+      </w:pPr>
+      <w:rPr>
+        <w:rFonts w:ascii="Symbol" w:hAnsi="Symbol" w:hint="default"/>
+      </w:rPr>
+    </w:lvl>
+    <w:lvl w:ilvl="4" w:tplc="08090003" w:tentative="1">
+      <w:start w:val="1"/>
+      <w:numFmt w:val="bullet"/>
+      <w:lvlText w:val="o"/>
+      <w:lvlJc w:val="left"/>
+      <w:pPr>
+        <w:ind w:left="3960" w:hanging="360"/>
+      </w:pPr>
+      <w:rPr>
+        <w:rFonts w:ascii="Courier New" w:hAnsi="Courier New" w:cs="Courier New" w:hint="default"/>
+      </w:rPr>
+    </w:lvl>
+    <w:lvl w:ilvl="5" w:tplc="08090005" w:tentative="1">
+      <w:start w:val="1"/>
+      <w:numFmt w:val="bullet"/>
+      <w:lvlText w:val=""/>
+      <w:lvlJc w:val="left"/>
+      <w:pPr>
+        <w:ind w:left="4680" w:hanging="360"/>
+      </w:pPr>
+      <w:rPr>
+        <w:rFonts w:ascii="Wingdings" w:hAnsi="Wingdings" w:hint="default"/>
+      </w:rPr>
+    </w:lvl>
+    <w:lvl w:ilvl="6" w:tplc="08090001" w:tentative="1">
+      <w:start w:val="1"/>
+      <w:numFmt w:val="bullet"/>
+      <w:lvlText w:val=""/>
+      <w:lvlJc w:val="left"/>
+      <w:pPr>
+        <w:ind w:left="5400" w:hanging="360"/>
+      </w:pPr>
+      <w:rPr>
+        <w:rFonts w:ascii="Symbol" w:hAnsi="Symbol" w:hint="default"/>
+      </w:rPr>
+    </w:lvl>
+    <w:lvl w:ilvl="7" w:tplc="08090003" w:tentative="1">
+      <w:start w:val="1"/>
+      <w:numFmt w:val="bullet"/>
+      <w:lvlText w:val="o"/>
+      <w:lvlJc w:val="left"/>
+      <w:pPr>
+        <w:ind w:left="6120" w:hanging="360"/>
+      </w:pPr>
+      <w:rPr>
+        <w:rFonts w:ascii="Courier New" w:hAnsi="Courier New" w:cs="Courier New" w:hint="default"/>
+      </w:rPr>
+    </w:lvl>
+    <w:lvl w:ilvl="8" w:tplc="08090005" w:tentative="1">
+      <w:start w:val="1"/>
+      <w:numFmt w:val="bullet"/>
+      <w:lvlText w:val=""/>
+      <w:lvlJc w:val="left"/>
+      <w:pPr>
+        <w:ind w:left="6840" w:hanging="360"/>
+      </w:pPr>
+      <w:rPr>
+        <w:rFonts w:ascii="Wingdings" w:hAnsi="Wingdings" w:hint="default"/>
+      </w:rPr>
+    </w:lvl>
+  </w:abstractNum>
+  <w:abstractNum w:abstractNumId="10" w15:restartNumberingAfterBreak="0">
+    <w:nsid w:val="2CC960E6"/>
+    <w:multiLevelType w:val="hybridMultilevel"/>
+    <w:tmpl w:val="492C86FC"/>
+    <w:lvl w:ilvl="0" w:tplc="08090001">
+      <w:start w:val="1"/>
+      <w:numFmt w:val="bullet"/>
+      <w:lvlText w:val=""/>
+      <w:lvlJc w:val="left"/>
+      <w:pPr>
+        <w:ind w:left="720" w:hanging="360"/>
+      </w:pPr>
+      <w:rPr>
+        <w:rFonts w:ascii="Symbol" w:hAnsi="Symbol" w:hint="default"/>
+      </w:rPr>
+    </w:lvl>
+    <w:lvl w:ilvl="1" w:tplc="08090003">
+      <w:start w:val="1"/>
+      <w:numFmt w:val="bullet"/>
+      <w:lvlText w:val="o"/>
+      <w:lvlJc w:val="left"/>
+      <w:pPr>
+        <w:ind w:left="1440" w:hanging="360"/>
+      </w:pPr>
+      <w:rPr>
+        <w:rFonts w:ascii="Courier New" w:hAnsi="Courier New" w:cs="Courier New" w:hint="default"/>
+      </w:rPr>
+    </w:lvl>
+    <w:lvl w:ilvl="2" w:tplc="08090005" w:tentative="1">
+      <w:start w:val="1"/>
+      <w:numFmt w:val="bullet"/>
+      <w:lvlText w:val=""/>
+      <w:lvlJc w:val="left"/>
+      <w:pPr>
+        <w:ind w:left="2160" w:hanging="360"/>
+      </w:pPr>
+      <w:rPr>
+        <w:rFonts w:ascii="Wingdings" w:hAnsi="Wingdings" w:hint="default"/>
+      </w:rPr>
+    </w:lvl>
+    <w:lvl w:ilvl="3" w:tplc="08090001" w:tentative="1">
+      <w:start w:val="1"/>
+      <w:numFmt w:val="bullet"/>
+      <w:lvlText w:val=""/>
+      <w:lvlJc w:val="left"/>
+      <w:pPr>
+        <w:ind w:left="2880" w:hanging="360"/>
+      </w:pPr>
+      <w:rPr>
+        <w:rFonts w:ascii="Symbol" w:hAnsi="Symbol" w:hint="default"/>
+      </w:rPr>
+    </w:lvl>
+    <w:lvl w:ilvl="4" w:tplc="08090003" w:tentative="1">
+      <w:start w:val="1"/>
+      <w:numFmt w:val="bullet"/>
+      <w:lvlText w:val="o"/>
+      <w:lvlJc w:val="left"/>
+      <w:pPr>
+        <w:ind w:left="3600" w:hanging="360"/>
+      </w:pPr>
+      <w:rPr>
+        <w:rFonts w:ascii="Courier New" w:hAnsi="Courier New" w:cs="Courier New" w:hint="default"/>
+      </w:rPr>
+    </w:lvl>
+    <w:lvl w:ilvl="5" w:tplc="08090005" w:tentative="1">
+      <w:start w:val="1"/>
+      <w:numFmt w:val="bullet"/>
+      <w:lvlText w:val=""/>
+      <w:lvlJc w:val="left"/>
+      <w:pPr>
+        <w:ind w:left="4320" w:hanging="360"/>
+      </w:pPr>
+      <w:rPr>
+        <w:rFonts w:ascii="Wingdings" w:hAnsi="Wingdings" w:hint="default"/>
+      </w:rPr>
+    </w:lvl>
+    <w:lvl w:ilvl="6" w:tplc="08090001" w:tentative="1">
+      <w:start w:val="1"/>
+      <w:numFmt w:val="bullet"/>
+      <w:lvlText w:val=""/>
+      <w:lvlJc w:val="left"/>
+      <w:pPr>
+        <w:ind w:left="5040" w:hanging="360"/>
+      </w:pPr>
+      <w:rPr>
+        <w:rFonts w:ascii="Symbol" w:hAnsi="Symbol" w:hint="default"/>
+      </w:rPr>
+    </w:lvl>
+    <w:lvl w:ilvl="7" w:tplc="08090003" w:tentative="1">
+      <w:start w:val="1"/>
+      <w:numFmt w:val="bullet"/>
+      <w:lvlText w:val="o"/>
+      <w:lvlJc w:val="left"/>
+      <w:pPr>
+        <w:ind w:left="5760" w:hanging="360"/>
+      </w:pPr>
+      <w:rPr>
+        <w:rFonts w:ascii="Courier New" w:hAnsi="Courier New" w:cs="Courier New" w:hint="default"/>
+      </w:rPr>
+    </w:lvl>
+    <w:lvl w:ilvl="8" w:tplc="08090005" w:tentative="1">
+      <w:start w:val="1"/>
+      <w:numFmt w:val="bullet"/>
+      <w:lvlText w:val=""/>
+      <w:lvlJc w:val="left"/>
+      <w:pPr>
+        <w:ind w:left="6480" w:hanging="360"/>
+      </w:pPr>
+      <w:rPr>
+        <w:rFonts w:ascii="Wingdings" w:hAnsi="Wingdings" w:hint="default"/>
+      </w:rPr>
+    </w:lvl>
+  </w:abstractNum>
+  <w:abstractNum w:abstractNumId="11" w15:restartNumberingAfterBreak="0">
     <w:nsid w:val="2CFC7C13"/>
     <w:multiLevelType w:val="hybridMultilevel"/>
     <w:tmpl w:val="5596EA3C"/>
@@ -4903,7 +7093,7 @@
       </w:rPr>
     </w:lvl>
   </w:abstractNum>
-  <w:abstractNum w:abstractNumId="8" w15:restartNumberingAfterBreak="0">
+  <w:abstractNum w:abstractNumId="12" w15:restartNumberingAfterBreak="0">
     <w:nsid w:val="313A48D3"/>
     <w:multiLevelType w:val="hybridMultilevel"/>
     <w:tmpl w:val="22B0458C"/>
@@ -5016,7 +7206,7 @@
       </w:rPr>
     </w:lvl>
   </w:abstractNum>
-  <w:abstractNum w:abstractNumId="9" w15:restartNumberingAfterBreak="0">
+  <w:abstractNum w:abstractNumId="13" w15:restartNumberingAfterBreak="0">
     <w:nsid w:val="39391237"/>
     <w:multiLevelType w:val="hybridMultilevel"/>
     <w:tmpl w:val="D7EAE8CA"/>
@@ -5129,7 +7319,7 @@
       </w:rPr>
     </w:lvl>
   </w:abstractNum>
-  <w:abstractNum w:abstractNumId="10" w15:restartNumberingAfterBreak="0">
+  <w:abstractNum w:abstractNumId="14" w15:restartNumberingAfterBreak="0">
     <w:nsid w:val="39B46C14"/>
     <w:multiLevelType w:val="hybridMultilevel"/>
     <w:tmpl w:val="F64A18B8"/>
@@ -5242,7 +7432,7 @@
       </w:rPr>
     </w:lvl>
   </w:abstractNum>
-  <w:abstractNum w:abstractNumId="11" w15:restartNumberingAfterBreak="0">
+  <w:abstractNum w:abstractNumId="15" w15:restartNumberingAfterBreak="0">
     <w:nsid w:val="3EDA768B"/>
     <w:multiLevelType w:val="hybridMultilevel"/>
     <w:tmpl w:val="311696CE"/>
@@ -5355,7 +7545,7 @@
       </w:rPr>
     </w:lvl>
   </w:abstractNum>
-  <w:abstractNum w:abstractNumId="12" w15:restartNumberingAfterBreak="0">
+  <w:abstractNum w:abstractNumId="16" w15:restartNumberingAfterBreak="0">
     <w:nsid w:val="3F711B0C"/>
     <w:multiLevelType w:val="hybridMultilevel"/>
     <w:tmpl w:val="C6321ABC"/>
@@ -5468,7 +7658,120 @@
       </w:rPr>
     </w:lvl>
   </w:abstractNum>
-  <w:abstractNum w:abstractNumId="13" w15:restartNumberingAfterBreak="0">
+  <w:abstractNum w:abstractNumId="17" w15:restartNumberingAfterBreak="0">
+    <w:nsid w:val="429F0A35"/>
+    <w:multiLevelType w:val="hybridMultilevel"/>
+    <w:tmpl w:val="93EC3146"/>
+    <w:lvl w:ilvl="0" w:tplc="08090001">
+      <w:start w:val="1"/>
+      <w:numFmt w:val="bullet"/>
+      <w:lvlText w:val=""/>
+      <w:lvlJc w:val="left"/>
+      <w:pPr>
+        <w:ind w:left="720" w:hanging="360"/>
+      </w:pPr>
+      <w:rPr>
+        <w:rFonts w:ascii="Symbol" w:hAnsi="Symbol" w:hint="default"/>
+      </w:rPr>
+    </w:lvl>
+    <w:lvl w:ilvl="1" w:tplc="08090003">
+      <w:start w:val="1"/>
+      <w:numFmt w:val="bullet"/>
+      <w:lvlText w:val="o"/>
+      <w:lvlJc w:val="left"/>
+      <w:pPr>
+        <w:ind w:left="1440" w:hanging="360"/>
+      </w:pPr>
+      <w:rPr>
+        <w:rFonts w:ascii="Courier New" w:hAnsi="Courier New" w:cs="Courier New" w:hint="default"/>
+      </w:rPr>
+    </w:lvl>
+    <w:lvl w:ilvl="2" w:tplc="08090005" w:tentative="1">
+      <w:start w:val="1"/>
+      <w:numFmt w:val="bullet"/>
+      <w:lvlText w:val=""/>
+      <w:lvlJc w:val="left"/>
+      <w:pPr>
+        <w:ind w:left="2160" w:hanging="360"/>
+      </w:pPr>
+      <w:rPr>
+        <w:rFonts w:ascii="Wingdings" w:hAnsi="Wingdings" w:hint="default"/>
+      </w:rPr>
+    </w:lvl>
+    <w:lvl w:ilvl="3" w:tplc="08090001" w:tentative="1">
+      <w:start w:val="1"/>
+      <w:numFmt w:val="bullet"/>
+      <w:lvlText w:val=""/>
+      <w:lvlJc w:val="left"/>
+      <w:pPr>
+        <w:ind w:left="2880" w:hanging="360"/>
+      </w:pPr>
+      <w:rPr>
+        <w:rFonts w:ascii="Symbol" w:hAnsi="Symbol" w:hint="default"/>
+      </w:rPr>
+    </w:lvl>
+    <w:lvl w:ilvl="4" w:tplc="08090003" w:tentative="1">
+      <w:start w:val="1"/>
+      <w:numFmt w:val="bullet"/>
+      <w:lvlText w:val="o"/>
+      <w:lvlJc w:val="left"/>
+      <w:pPr>
+        <w:ind w:left="3600" w:hanging="360"/>
+      </w:pPr>
+      <w:rPr>
+        <w:rFonts w:ascii="Courier New" w:hAnsi="Courier New" w:cs="Courier New" w:hint="default"/>
+      </w:rPr>
+    </w:lvl>
+    <w:lvl w:ilvl="5" w:tplc="08090005" w:tentative="1">
+      <w:start w:val="1"/>
+      <w:numFmt w:val="bullet"/>
+      <w:lvlText w:val=""/>
+      <w:lvlJc w:val="left"/>
+      <w:pPr>
+        <w:ind w:left="4320" w:hanging="360"/>
+      </w:pPr>
+      <w:rPr>
+        <w:rFonts w:ascii="Wingdings" w:hAnsi="Wingdings" w:hint="default"/>
+      </w:rPr>
+    </w:lvl>
+    <w:lvl w:ilvl="6" w:tplc="08090001" w:tentative="1">
+      <w:start w:val="1"/>
+      <w:numFmt w:val="bullet"/>
+      <w:lvlText w:val=""/>
+      <w:lvlJc w:val="left"/>
+      <w:pPr>
+        <w:ind w:left="5040" w:hanging="360"/>
+      </w:pPr>
+      <w:rPr>
+        <w:rFonts w:ascii="Symbol" w:hAnsi="Symbol" w:hint="default"/>
+      </w:rPr>
+    </w:lvl>
+    <w:lvl w:ilvl="7" w:tplc="08090003" w:tentative="1">
+      <w:start w:val="1"/>
+      <w:numFmt w:val="bullet"/>
+      <w:lvlText w:val="o"/>
+      <w:lvlJc w:val="left"/>
+      <w:pPr>
+        <w:ind w:left="5760" w:hanging="360"/>
+      </w:pPr>
+      <w:rPr>
+        <w:rFonts w:ascii="Courier New" w:hAnsi="Courier New" w:cs="Courier New" w:hint="default"/>
+      </w:rPr>
+    </w:lvl>
+    <w:lvl w:ilvl="8" w:tplc="08090005" w:tentative="1">
+      <w:start w:val="1"/>
+      <w:numFmt w:val="bullet"/>
+      <w:lvlText w:val=""/>
+      <w:lvlJc w:val="left"/>
+      <w:pPr>
+        <w:ind w:left="6480" w:hanging="360"/>
+      </w:pPr>
+      <w:rPr>
+        <w:rFonts w:ascii="Wingdings" w:hAnsi="Wingdings" w:hint="default"/>
+      </w:rPr>
+    </w:lvl>
+  </w:abstractNum>
+  <w:abstractNum w:abstractNumId="18" w15:restartNumberingAfterBreak="0">
     <w:nsid w:val="450C2BA4"/>
     <w:multiLevelType w:val="hybridMultilevel"/>
     <w:tmpl w:val="D90E6AB2"/>
@@ -5581,7 +7884,7 @@
       </w:rPr>
     </w:lvl>
   </w:abstractNum>
-  <w:abstractNum w:abstractNumId="14" w15:restartNumberingAfterBreak="0">
+  <w:abstractNum w:abstractNumId="19" w15:restartNumberingAfterBreak="0">
     <w:nsid w:val="45FD4D90"/>
     <w:multiLevelType w:val="hybridMultilevel"/>
     <w:tmpl w:val="8F16DFEE"/>
@@ -5694,7 +7997,7 @@
       </w:rPr>
     </w:lvl>
   </w:abstractNum>
-  <w:abstractNum w:abstractNumId="15" w15:restartNumberingAfterBreak="0">
+  <w:abstractNum w:abstractNumId="20" w15:restartNumberingAfterBreak="0">
     <w:nsid w:val="4D531EEE"/>
     <w:multiLevelType w:val="hybridMultilevel"/>
     <w:tmpl w:val="45A8979C"/>
@@ -5807,7 +8110,7 @@
       </w:rPr>
     </w:lvl>
   </w:abstractNum>
-  <w:abstractNum w:abstractNumId="16" w15:restartNumberingAfterBreak="0">
+  <w:abstractNum w:abstractNumId="21" w15:restartNumberingAfterBreak="0">
     <w:nsid w:val="59E901A4"/>
     <w:multiLevelType w:val="hybridMultilevel"/>
     <w:tmpl w:val="64B02926"/>
@@ -5920,7 +8223,120 @@
       </w:rPr>
     </w:lvl>
   </w:abstractNum>
-  <w:abstractNum w:abstractNumId="17" w15:restartNumberingAfterBreak="0">
+  <w:abstractNum w:abstractNumId="22" w15:restartNumberingAfterBreak="0">
+    <w:nsid w:val="61B76908"/>
+    <w:multiLevelType w:val="hybridMultilevel"/>
+    <w:tmpl w:val="5D725F36"/>
+    <w:lvl w:ilvl="0" w:tplc="08090001">
+      <w:start w:val="1"/>
+      <w:numFmt w:val="bullet"/>
+      <w:lvlText w:val=""/>
+      <w:lvlJc w:val="left"/>
+      <w:pPr>
+        <w:ind w:left="720" w:hanging="360"/>
+      </w:pPr>
+      <w:rPr>
+        <w:rFonts w:ascii="Symbol" w:hAnsi="Symbol" w:hint="default"/>
+      </w:rPr>
+    </w:lvl>
+    <w:lvl w:ilvl="1" w:tplc="08090003" w:tentative="1">
+      <w:start w:val="1"/>
+      <w:numFmt w:val="bullet"/>
+      <w:lvlText w:val="o"/>
+      <w:lvlJc w:val="left"/>
+      <w:pPr>
+        <w:ind w:left="1440" w:hanging="360"/>
+      </w:pPr>
+      <w:rPr>
+        <w:rFonts w:ascii="Courier New" w:hAnsi="Courier New" w:cs="Courier New" w:hint="default"/>
+      </w:rPr>
+    </w:lvl>
+    <w:lvl w:ilvl="2" w:tplc="08090005" w:tentative="1">
+      <w:start w:val="1"/>
+      <w:numFmt w:val="bullet"/>
+      <w:lvlText w:val=""/>
+      <w:lvlJc w:val="left"/>
+      <w:pPr>
+        <w:ind w:left="2160" w:hanging="360"/>
+      </w:pPr>
+      <w:rPr>
+        <w:rFonts w:ascii="Wingdings" w:hAnsi="Wingdings" w:hint="default"/>
+      </w:rPr>
+    </w:lvl>
+    <w:lvl w:ilvl="3" w:tplc="08090001" w:tentative="1">
+      <w:start w:val="1"/>
+      <w:numFmt w:val="bullet"/>
+      <w:lvlText w:val=""/>
+      <w:lvlJc w:val="left"/>
+      <w:pPr>
+        <w:ind w:left="2880" w:hanging="360"/>
+      </w:pPr>
+      <w:rPr>
+        <w:rFonts w:ascii="Symbol" w:hAnsi="Symbol" w:hint="default"/>
+      </w:rPr>
+    </w:lvl>
+    <w:lvl w:ilvl="4" w:tplc="08090003" w:tentative="1">
+      <w:start w:val="1"/>
+      <w:numFmt w:val="bullet"/>
+      <w:lvlText w:val="o"/>
+      <w:lvlJc w:val="left"/>
+      <w:pPr>
+        <w:ind w:left="3600" w:hanging="360"/>
+      </w:pPr>
+      <w:rPr>
+        <w:rFonts w:ascii="Courier New" w:hAnsi="Courier New" w:cs="Courier New" w:hint="default"/>
+      </w:rPr>
+    </w:lvl>
+    <w:lvl w:ilvl="5" w:tplc="08090005" w:tentative="1">
+      <w:start w:val="1"/>
+      <w:numFmt w:val="bullet"/>
+      <w:lvlText w:val=""/>
+      <w:lvlJc w:val="left"/>
+      <w:pPr>
+        <w:ind w:left="4320" w:hanging="360"/>
+      </w:pPr>
+      <w:rPr>
+        <w:rFonts w:ascii="Wingdings" w:hAnsi="Wingdings" w:hint="default"/>
+      </w:rPr>
+    </w:lvl>
+    <w:lvl w:ilvl="6" w:tplc="08090001" w:tentative="1">
+      <w:start w:val="1"/>
+      <w:numFmt w:val="bullet"/>
+      <w:lvlText w:val=""/>
+      <w:lvlJc w:val="left"/>
+      <w:pPr>
+        <w:ind w:left="5040" w:hanging="360"/>
+      </w:pPr>
+      <w:rPr>
+        <w:rFonts w:ascii="Symbol" w:hAnsi="Symbol" w:hint="default"/>
+      </w:rPr>
+    </w:lvl>
+    <w:lvl w:ilvl="7" w:tplc="08090003" w:tentative="1">
+      <w:start w:val="1"/>
+      <w:numFmt w:val="bullet"/>
+      <w:lvlText w:val="o"/>
+      <w:lvlJc w:val="left"/>
+      <w:pPr>
+        <w:ind w:left="5760" w:hanging="360"/>
+      </w:pPr>
+      <w:rPr>
+        <w:rFonts w:ascii="Courier New" w:hAnsi="Courier New" w:cs="Courier New" w:hint="default"/>
+      </w:rPr>
+    </w:lvl>
+    <w:lvl w:ilvl="8" w:tplc="08090005" w:tentative="1">
+      <w:start w:val="1"/>
+      <w:numFmt w:val="bullet"/>
+      <w:lvlText w:val=""/>
+      <w:lvlJc w:val="left"/>
+      <w:pPr>
+        <w:ind w:left="6480" w:hanging="360"/>
+      </w:pPr>
+      <w:rPr>
+        <w:rFonts w:ascii="Wingdings" w:hAnsi="Wingdings" w:hint="default"/>
+      </w:rPr>
+    </w:lvl>
+  </w:abstractNum>
+  <w:abstractNum w:abstractNumId="23" w15:restartNumberingAfterBreak="0">
     <w:nsid w:val="64031D75"/>
     <w:multiLevelType w:val="hybridMultilevel"/>
     <w:tmpl w:val="250A7094"/>
@@ -6033,7 +8449,7 @@
       </w:rPr>
     </w:lvl>
   </w:abstractNum>
-  <w:abstractNum w:abstractNumId="18" w15:restartNumberingAfterBreak="0">
+  <w:abstractNum w:abstractNumId="24" w15:restartNumberingAfterBreak="0">
     <w:nsid w:val="65164CB5"/>
     <w:multiLevelType w:val="hybridMultilevel"/>
     <w:tmpl w:val="04FC6FD4"/>
@@ -6146,7 +8562,7 @@
       </w:rPr>
     </w:lvl>
   </w:abstractNum>
-  <w:abstractNum w:abstractNumId="19" w15:restartNumberingAfterBreak="0">
+  <w:abstractNum w:abstractNumId="25" w15:restartNumberingAfterBreak="0">
     <w:nsid w:val="68C9336D"/>
     <w:multiLevelType w:val="hybridMultilevel"/>
     <w:tmpl w:val="28386D80"/>
@@ -6259,7 +8675,7 @@
       </w:rPr>
     </w:lvl>
   </w:abstractNum>
-  <w:abstractNum w:abstractNumId="20" w15:restartNumberingAfterBreak="0">
+  <w:abstractNum w:abstractNumId="26" w15:restartNumberingAfterBreak="0">
     <w:nsid w:val="69F47DD4"/>
     <w:multiLevelType w:val="hybridMultilevel"/>
     <w:tmpl w:val="D69A859C"/>
@@ -6372,7 +8788,7 @@
       </w:rPr>
     </w:lvl>
   </w:abstractNum>
-  <w:abstractNum w:abstractNumId="21" w15:restartNumberingAfterBreak="0">
+  <w:abstractNum w:abstractNumId="27" w15:restartNumberingAfterBreak="0">
     <w:nsid w:val="6A5B6B64"/>
     <w:multiLevelType w:val="hybridMultilevel"/>
     <w:tmpl w:val="4CA496FA"/>
@@ -6485,7 +8901,7 @@
       </w:rPr>
     </w:lvl>
   </w:abstractNum>
-  <w:abstractNum w:abstractNumId="22" w15:restartNumberingAfterBreak="0">
+  <w:abstractNum w:abstractNumId="28" w15:restartNumberingAfterBreak="0">
     <w:nsid w:val="74BB0356"/>
     <w:multiLevelType w:val="hybridMultilevel"/>
     <w:tmpl w:val="5A805F54"/>
@@ -6598,7 +9014,7 @@
       </w:rPr>
     </w:lvl>
   </w:abstractNum>
-  <w:abstractNum w:abstractNumId="23" w15:restartNumberingAfterBreak="0">
+  <w:abstractNum w:abstractNumId="29" w15:restartNumberingAfterBreak="0">
     <w:nsid w:val="7D2A07AC"/>
     <w:multiLevelType w:val="hybridMultilevel"/>
     <w:tmpl w:val="12B87D88"/>
@@ -6712,13 +9128,13 @@
     </w:lvl>
   </w:abstractNum>
   <w:num w:numId="1">
-    <w:abstractNumId w:val="6"/>
+    <w:abstractNumId w:val="8"/>
   </w:num>
   <w:num w:numId="2">
-    <w:abstractNumId w:val="12"/>
+    <w:abstractNumId w:val="16"/>
   </w:num>
   <w:num w:numId="3">
-    <w:abstractNumId w:val="20"/>
+    <w:abstractNumId w:val="26"/>
   </w:num>
   <w:num w:numId="4">
     <w:abstractNumId w:val="3"/>
@@ -6727,60 +9143,78 @@
     <w:abstractNumId w:val="1"/>
   </w:num>
   <w:num w:numId="6">
-    <w:abstractNumId w:val="23"/>
+    <w:abstractNumId w:val="29"/>
   </w:num>
   <w:num w:numId="7">
-    <w:abstractNumId w:val="21"/>
+    <w:abstractNumId w:val="27"/>
   </w:num>
   <w:num w:numId="8">
-    <w:abstractNumId w:val="5"/>
+    <w:abstractNumId w:val="7"/>
   </w:num>
   <w:num w:numId="9">
-    <w:abstractNumId w:val="15"/>
+    <w:abstractNumId w:val="20"/>
   </w:num>
   <w:num w:numId="10">
     <w:abstractNumId w:val="4"/>
   </w:num>
   <w:num w:numId="11">
-    <w:abstractNumId w:val="17"/>
+    <w:abstractNumId w:val="23"/>
   </w:num>
   <w:num w:numId="12">
-    <w:abstractNumId w:val="14"/>
+    <w:abstractNumId w:val="19"/>
   </w:num>
   <w:num w:numId="13">
-    <w:abstractNumId w:val="19"/>
+    <w:abstractNumId w:val="25"/>
   </w:num>
   <w:num w:numId="14">
-    <w:abstractNumId w:val="16"/>
+    <w:abstractNumId w:val="21"/>
   </w:num>
   <w:num w:numId="15">
-    <w:abstractNumId w:val="10"/>
+    <w:abstractNumId w:val="14"/>
   </w:num>
   <w:num w:numId="16">
     <w:abstractNumId w:val="2"/>
   </w:num>
   <w:num w:numId="17">
-    <w:abstractNumId w:val="8"/>
+    <w:abstractNumId w:val="12"/>
   </w:num>
   <w:num w:numId="18">
+    <w:abstractNumId w:val="15"/>
+  </w:num>
+  <w:num w:numId="19">
     <w:abstractNumId w:val="11"/>
   </w:num>
-  <w:num w:numId="19">
-    <w:abstractNumId w:val="7"/>
-  </w:num>
   <w:num w:numId="20">
-    <w:abstractNumId w:val="22"/>
+    <w:abstractNumId w:val="28"/>
   </w:num>
   <w:num w:numId="21">
     <w:abstractNumId w:val="0"/>
   </w:num>
   <w:num w:numId="22">
+    <w:abstractNumId w:val="18"/>
+  </w:num>
+  <w:num w:numId="23">
+    <w:abstractNumId w:val="24"/>
+  </w:num>
+  <w:num w:numId="24">
     <w:abstractNumId w:val="13"/>
   </w:num>
-  <w:num w:numId="23">
-    <w:abstractNumId w:val="18"/>
+  <w:num w:numId="25">
+    <w:abstractNumId w:val="22"/>
   </w:num>
-  <w:num w:numId="24">
+  <w:num w:numId="26">
+    <w:abstractNumId w:val="17"/>
+  </w:num>
+  <w:num w:numId="27">
+    <w:abstractNumId w:val="10"/>
+  </w:num>
+  <w:num w:numId="28">
+    <w:abstractNumId w:val="6"/>
+  </w:num>
+  <w:num w:numId="29">
+    <w:abstractNumId w:val="5"/>
+  </w:num>
+  <w:num w:numId="30">
     <w:abstractNumId w:val="9"/>
   </w:num>
 </w:numbering>

</xml_diff>

<commit_message>
Bayesian models with temperature
</commit_message>
<xml_diff>
--- a/Confirmation/Analysis Notes.docx
+++ b/Confirmation/Analysis Notes.docx
@@ -4107,7 +4107,7 @@
           </w:tcPr>
           <w:p>
             <w:r>
-              <w:t>a (ELN)</w:t>
+              <w:t>A</w:t>
             </w:r>
           </w:p>
         </w:tc>
@@ -4117,7 +4117,7 @@
           </w:tcPr>
           <w:p>
             <w:r>
-              <w:t>0.23</w:t>
+              <w:t>0.20</w:t>
             </w:r>
           </w:p>
         </w:tc>
@@ -4127,7 +4127,7 @@
           </w:tcPr>
           <w:p>
             <w:r>
-              <w:t>0.01</w:t>
+              <w:t>0.03</w:t>
             </w:r>
           </w:p>
         </w:tc>
@@ -4137,62 +4137,7 @@
           </w:tcPr>
           <w:p>
             <w:r>
-              <w:t>1073</w:t>
-            </w:r>
-          </w:p>
-        </w:tc>
-        <w:tc>
-          <w:tcPr>
-            <w:tcW w:w="1814" w:type="dxa"/>
-          </w:tcPr>
-          <w:p>
-            <w:r>
-              <w:t>1.00</w:t>
-            </w:r>
-          </w:p>
-        </w:tc>
-      </w:tr>
-      <w:tr>
-        <w:trPr>
-          <w:trHeight w:val="261"/>
-        </w:trPr>
-        <w:tc>
-          <w:tcPr>
-            <w:tcW w:w="1814" w:type="dxa"/>
-          </w:tcPr>
-          <w:p>
-            <w:r>
-              <w:t>a (ELC)</w:t>
-            </w:r>
-          </w:p>
-        </w:tc>
-        <w:tc>
-          <w:tcPr>
-            <w:tcW w:w="1814" w:type="dxa"/>
-          </w:tcPr>
-          <w:p>
-            <w:r>
-              <w:t>0.18</w:t>
-            </w:r>
-          </w:p>
-        </w:tc>
-        <w:tc>
-          <w:tcPr>
-            <w:tcW w:w="1814" w:type="dxa"/>
-          </w:tcPr>
-          <w:p>
-            <w:r>
-              <w:t>0.01</w:t>
-            </w:r>
-          </w:p>
-        </w:tc>
-        <w:tc>
-          <w:tcPr>
-            <w:tcW w:w="1814" w:type="dxa"/>
-          </w:tcPr>
-          <w:p>
-            <w:r>
-              <w:t>840</w:t>
+              <w:t>307</w:t>
             </w:r>
           </w:p>
         </w:tc>
@@ -4217,7 +4162,7 @@
           </w:tcPr>
           <w:p>
             <w:r>
-              <w:t>a (GYR)</w:t>
+              <w:t>B</w:t>
             </w:r>
           </w:p>
         </w:tc>
@@ -4227,7 +4172,7 @@
           </w:tcPr>
           <w:p>
             <w:r>
-              <w:t>0.21</w:t>
+              <w:t>0.00</w:t>
             </w:r>
           </w:p>
         </w:tc>
@@ -4237,7 +4182,7 @@
           </w:tcPr>
           <w:p>
             <w:r>
-              <w:t>0.02</w:t>
+              <w:t>0.01</w:t>
             </w:r>
           </w:p>
         </w:tc>
@@ -4247,62 +4192,7 @@
           </w:tcPr>
           <w:p>
             <w:r>
-              <w:t>957</w:t>
-            </w:r>
-          </w:p>
-        </w:tc>
-        <w:tc>
-          <w:tcPr>
-            <w:tcW w:w="1814" w:type="dxa"/>
-          </w:tcPr>
-          <w:p>
-            <w:r>
-              <w:t>1.01</w:t>
-            </w:r>
-          </w:p>
-        </w:tc>
-      </w:tr>
-      <w:tr>
-        <w:trPr>
-          <w:trHeight w:val="261"/>
-        </w:trPr>
-        <w:tc>
-          <w:tcPr>
-            <w:tcW w:w="1814" w:type="dxa"/>
-          </w:tcPr>
-          <w:p>
-            <w:r>
-              <w:t>a (GYN)</w:t>
-            </w:r>
-          </w:p>
-        </w:tc>
-        <w:tc>
-          <w:tcPr>
-            <w:tcW w:w="1814" w:type="dxa"/>
-          </w:tcPr>
-          <w:p>
-            <w:r>
-              <w:t>0.14</w:t>
-            </w:r>
-          </w:p>
-        </w:tc>
-        <w:tc>
-          <w:tcPr>
-            <w:tcW w:w="1814" w:type="dxa"/>
-          </w:tcPr>
-          <w:p>
-            <w:r>
-              <w:t>0.02</w:t>
-            </w:r>
-          </w:p>
-        </w:tc>
-        <w:tc>
-          <w:tcPr>
-            <w:tcW w:w="1814" w:type="dxa"/>
-          </w:tcPr>
-          <w:p>
-            <w:r>
-              <w:t>1043</w:t>
+              <w:t>355</w:t>
             </w:r>
           </w:p>
         </w:tc>
@@ -4327,7 +4217,7 @@
           </w:tcPr>
           <w:p>
             <w:r>
-              <w:t>a (KRA)</w:t>
+              <w:t>sigma</w:t>
             </w:r>
           </w:p>
         </w:tc>
@@ -4337,7 +4227,7 @@
           </w:tcPr>
           <w:p>
             <w:r>
-              <w:t>0.25</w:t>
+              <w:t>0.00</w:t>
             </w:r>
           </w:p>
         </w:tc>
@@ -4347,7 +4237,7 @@
           </w:tcPr>
           <w:p>
             <w:r>
-              <w:t>0.01</w:t>
+              <w:t>0.00</w:t>
             </w:r>
           </w:p>
         </w:tc>
@@ -4357,7 +4247,7 @@
           </w:tcPr>
           <w:p>
             <w:r>
-              <w:t>551</w:t>
+              <w:t>75</w:t>
             </w:r>
           </w:p>
         </w:tc>
@@ -4367,62 +4257,7 @@
           </w:tcPr>
           <w:p>
             <w:r>
-              <w:t>1.01</w:t>
-            </w:r>
-          </w:p>
-        </w:tc>
-      </w:tr>
-      <w:tr>
-        <w:trPr>
-          <w:trHeight w:val="261"/>
-        </w:trPr>
-        <w:tc>
-          <w:tcPr>
-            <w:tcW w:w="1814" w:type="dxa"/>
-          </w:tcPr>
-          <w:p>
-            <w:r>
-              <w:t>a (PRM)</w:t>
-            </w:r>
-          </w:p>
-        </w:tc>
-        <w:tc>
-          <w:tcPr>
-            <w:tcW w:w="1814" w:type="dxa"/>
-          </w:tcPr>
-          <w:p>
-            <w:r>
-              <w:t>0.19</w:t>
-            </w:r>
-          </w:p>
-        </w:tc>
-        <w:tc>
-          <w:tcPr>
-            <w:tcW w:w="1814" w:type="dxa"/>
-          </w:tcPr>
-          <w:p>
-            <w:r>
-              <w:t>0.01</w:t>
-            </w:r>
-          </w:p>
-        </w:tc>
-        <w:tc>
-          <w:tcPr>
-            <w:tcW w:w="1814" w:type="dxa"/>
-          </w:tcPr>
-          <w:p>
-            <w:r>
-              <w:t>789</w:t>
-            </w:r>
-          </w:p>
-        </w:tc>
-        <w:tc>
-          <w:tcPr>
-            <w:tcW w:w="1814" w:type="dxa"/>
-          </w:tcPr>
-          <w:p>
-            <w:r>
-              <w:t>1.01</w:t>
+              <w:t>1.07</w:t>
             </w:r>
           </w:p>
         </w:tc>
@@ -4437,7 +4272,7 @@
           </w:tcPr>
           <w:p>
             <w:r>
-              <w:t>B</w:t>
+              <w:t>Sigma_species</w:t>
             </w:r>
           </w:p>
         </w:tc>
@@ -4447,7 +4282,7 @@
           </w:tcPr>
           <w:p>
             <w:r>
-              <w:t>0.01</w:t>
+              <w:t>0.05</w:t>
             </w:r>
           </w:p>
         </w:tc>
@@ -4457,7 +4292,7 @@
           </w:tcPr>
           <w:p>
             <w:r>
-              <w:t>0.01</w:t>
+              <w:t>0.03</w:t>
             </w:r>
           </w:p>
         </w:tc>
@@ -4467,7 +4302,7 @@
           </w:tcPr>
           <w:p>
             <w:r>
-              <w:t>1023</w:t>
+              <w:t>613</w:t>
             </w:r>
           </w:p>
         </w:tc>
@@ -4477,62 +4312,7 @@
           </w:tcPr>
           <w:p>
             <w:r>
-              <w:t>1.00</w:t>
-            </w:r>
-          </w:p>
-        </w:tc>
-      </w:tr>
-      <w:tr>
-        <w:trPr>
-          <w:trHeight w:val="247"/>
-        </w:trPr>
-        <w:tc>
-          <w:tcPr>
-            <w:tcW w:w="1814" w:type="dxa"/>
-          </w:tcPr>
-          <w:p>
-            <w:r>
-              <w:t>sigma</w:t>
-            </w:r>
-          </w:p>
-        </w:tc>
-        <w:tc>
-          <w:tcPr>
-            <w:tcW w:w="1814" w:type="dxa"/>
-          </w:tcPr>
-          <w:p>
-            <w:r>
-              <w:t>0.00</w:t>
-            </w:r>
-          </w:p>
-        </w:tc>
-        <w:tc>
-          <w:tcPr>
-            <w:tcW w:w="1814" w:type="dxa"/>
-          </w:tcPr>
-          <w:p>
-            <w:r>
-              <w:t>0.00</w:t>
-            </w:r>
-          </w:p>
-        </w:tc>
-        <w:tc>
-          <w:tcPr>
-            <w:tcW w:w="1814" w:type="dxa"/>
-          </w:tcPr>
-          <w:p>
-            <w:r>
-              <w:t>259</w:t>
-            </w:r>
-          </w:p>
-        </w:tc>
-        <w:tc>
-          <w:tcPr>
-            <w:tcW w:w="1814" w:type="dxa"/>
-          </w:tcPr>
-          <w:p>
-            <w:r>
-              <w:t>1.02</w:t>
+              <w:t>1.01</w:t>
             </w:r>
           </w:p>
         </w:tc>
@@ -5653,8 +5433,1461 @@
             <w:r>
               <w:t>1.01</w:t>
             </w:r>
+          </w:p>
+        </w:tc>
+      </w:tr>
+    </w:tbl>
+    <w:p/>
+    <w:p>
+      <w:pPr>
+        <w:rPr>
+          <w:rFonts w:asciiTheme="majorHAnsi" w:eastAsiaTheme="majorEastAsia" w:hAnsiTheme="majorHAnsi" w:cstheme="majorBidi"/>
+          <w:color w:val="1F4D78" w:themeColor="accent1" w:themeShade="7F"/>
+          <w:sz w:val="24"/>
+          <w:szCs w:val="24"/>
+        </w:rPr>
+      </w:pPr>
+      <w:r>
+        <w:br w:type="page"/>
+      </w:r>
+    </w:p>
+    <w:p>
+      <w:pPr>
+        <w:pStyle w:val="Heading3"/>
+      </w:pPr>
+      <w:r>
+        <w:lastRenderedPageBreak/>
+        <w:t>Temperature</w:t>
+      </w:r>
+    </w:p>
+    <w:p>
+      <w:pPr>
+        <w:pStyle w:val="Heading4"/>
+      </w:pPr>
+      <w:r>
+        <w:t>Whole Model</w:t>
+      </w:r>
+    </w:p>
+    <w:p>
+      <w:pPr>
+        <w:pStyle w:val="ListParagraph"/>
+        <w:numPr>
+          <w:ilvl w:val="0"/>
+          <w:numId w:val="26"/>
+        </w:numPr>
+      </w:pPr>
+      <w:r>
+        <w:t>With species as a random factor.</w:t>
+      </w:r>
+    </w:p>
+    <w:p>
+      <w:pPr>
+        <w:pStyle w:val="ListParagraph"/>
+        <w:numPr>
+          <w:ilvl w:val="0"/>
+          <w:numId w:val="26"/>
+        </w:numPr>
+      </w:pPr>
+      <w:r>
+        <w:t>Does not converge.</w:t>
+      </w:r>
+    </w:p>
+    <w:tbl>
+      <w:tblPr>
+        <w:tblStyle w:val="TableGrid"/>
+        <w:tblW w:w="9070" w:type="dxa"/>
+        <w:tblLook w:val="04A0" w:firstRow="1" w:lastRow="0" w:firstColumn="1" w:lastColumn="0" w:noHBand="0" w:noVBand="1"/>
+      </w:tblPr>
+      <w:tblGrid>
+        <w:gridCol w:w="1814"/>
+        <w:gridCol w:w="1814"/>
+        <w:gridCol w:w="1814"/>
+        <w:gridCol w:w="1814"/>
+        <w:gridCol w:w="1814"/>
+      </w:tblGrid>
+      <w:tr>
+        <w:trPr>
+          <w:trHeight w:val="261"/>
+        </w:trPr>
+        <w:tc>
+          <w:tcPr>
+            <w:tcW w:w="1814" w:type="dxa"/>
+          </w:tcPr>
+          <w:p>
+            <w:r>
+              <w:t>Parameter</w:t>
+            </w:r>
+          </w:p>
+        </w:tc>
+        <w:tc>
+          <w:tcPr>
+            <w:tcW w:w="1814" w:type="dxa"/>
+          </w:tcPr>
+          <w:p>
+            <w:r>
+              <w:t>Value</w:t>
+            </w:r>
+          </w:p>
+        </w:tc>
+        <w:tc>
+          <w:tcPr>
+            <w:tcW w:w="1814" w:type="dxa"/>
+          </w:tcPr>
+          <w:p>
+            <w:r>
+              <w:t>SD</w:t>
+            </w:r>
+          </w:p>
+        </w:tc>
+        <w:tc>
+          <w:tcPr>
+            <w:tcW w:w="1814" w:type="dxa"/>
+          </w:tcPr>
+          <w:p>
+            <w:r>
+              <w:t>N_eff</w:t>
+            </w:r>
+          </w:p>
+        </w:tc>
+        <w:tc>
+          <w:tcPr>
+            <w:tcW w:w="1814" w:type="dxa"/>
+          </w:tcPr>
+          <w:p>
+            <w:r>
+              <w:t>Rhat</w:t>
+            </w:r>
+          </w:p>
+        </w:tc>
+      </w:tr>
+      <w:tr>
+        <w:trPr>
+          <w:trHeight w:val="247"/>
+        </w:trPr>
+        <w:tc>
+          <w:tcPr>
+            <w:tcW w:w="1814" w:type="dxa"/>
+          </w:tcPr>
+          <w:p>
+            <w:r>
+              <w:t>A</w:t>
+            </w:r>
+          </w:p>
+        </w:tc>
+        <w:tc>
+          <w:tcPr>
+            <w:tcW w:w="1814" w:type="dxa"/>
+          </w:tcPr>
+          <w:p>
+            <w:r>
+              <w:t>0.21</w:t>
+            </w:r>
+          </w:p>
+        </w:tc>
+        <w:tc>
+          <w:tcPr>
+            <w:tcW w:w="1814" w:type="dxa"/>
+          </w:tcPr>
+          <w:p>
+            <w:r>
+              <w:t>0.03</w:t>
+            </w:r>
+          </w:p>
+        </w:tc>
+        <w:tc>
+          <w:tcPr>
+            <w:tcW w:w="1814" w:type="dxa"/>
+          </w:tcPr>
+          <w:p>
+            <w:r>
+              <w:t>316</w:t>
+            </w:r>
+          </w:p>
+        </w:tc>
+        <w:tc>
+          <w:tcPr>
+            <w:tcW w:w="1814" w:type="dxa"/>
+          </w:tcPr>
+          <w:p>
+            <w:r>
+              <w:t>1.03</w:t>
+            </w:r>
+          </w:p>
+        </w:tc>
+      </w:tr>
+      <w:tr>
+        <w:trPr>
+          <w:trHeight w:val="247"/>
+        </w:trPr>
+        <w:tc>
+          <w:tcPr>
+            <w:tcW w:w="1814" w:type="dxa"/>
+          </w:tcPr>
+          <w:p>
+            <w:r>
+              <w:t>B</w:t>
+            </w:r>
+          </w:p>
+        </w:tc>
+        <w:tc>
+          <w:tcPr>
+            <w:tcW w:w="1814" w:type="dxa"/>
+          </w:tcPr>
+          <w:p>
+            <w:r>
+              <w:t>0.00</w:t>
+            </w:r>
+          </w:p>
+        </w:tc>
+        <w:tc>
+          <w:tcPr>
+            <w:tcW w:w="1814" w:type="dxa"/>
+          </w:tcPr>
+          <w:p>
+            <w:r>
+              <w:t>0.00</w:t>
+            </w:r>
+          </w:p>
+        </w:tc>
+        <w:tc>
+          <w:tcPr>
+            <w:tcW w:w="1814" w:type="dxa"/>
+          </w:tcPr>
+          <w:p>
+            <w:r>
+              <w:t>750</w:t>
+            </w:r>
+          </w:p>
+        </w:tc>
+        <w:tc>
+          <w:tcPr>
+            <w:tcW w:w="1814" w:type="dxa"/>
+          </w:tcPr>
+          <w:p>
+            <w:r>
+              <w:t>1.01</w:t>
+            </w:r>
+          </w:p>
+        </w:tc>
+      </w:tr>
+      <w:tr>
+        <w:trPr>
+          <w:trHeight w:val="247"/>
+        </w:trPr>
+        <w:tc>
+          <w:tcPr>
+            <w:tcW w:w="1814" w:type="dxa"/>
+          </w:tcPr>
+          <w:p>
+            <w:r>
+              <w:t>sigma</w:t>
+            </w:r>
+          </w:p>
+        </w:tc>
+        <w:tc>
+          <w:tcPr>
+            <w:tcW w:w="1814" w:type="dxa"/>
+          </w:tcPr>
+          <w:p>
+            <w:r>
+              <w:t>0.00</w:t>
+            </w:r>
+          </w:p>
+        </w:tc>
+        <w:tc>
+          <w:tcPr>
+            <w:tcW w:w="1814" w:type="dxa"/>
+          </w:tcPr>
+          <w:p>
+            <w:r>
+              <w:t>0.00</w:t>
+            </w:r>
+          </w:p>
+        </w:tc>
+        <w:tc>
+          <w:tcPr>
+            <w:tcW w:w="1814" w:type="dxa"/>
+          </w:tcPr>
+          <w:p>
+            <w:r>
+              <w:t>0.01</w:t>
+            </w:r>
+          </w:p>
+        </w:tc>
+        <w:tc>
+          <w:tcPr>
+            <w:tcW w:w="1814" w:type="dxa"/>
+          </w:tcPr>
+          <w:p>
+            <w:r>
+              <w:t>1.02</w:t>
+            </w:r>
             <w:bookmarkStart w:id="0" w:name="_GoBack"/>
             <w:bookmarkEnd w:id="0"/>
+          </w:p>
+        </w:tc>
+      </w:tr>
+      <w:tr>
+        <w:trPr>
+          <w:trHeight w:val="247"/>
+        </w:trPr>
+        <w:tc>
+          <w:tcPr>
+            <w:tcW w:w="1814" w:type="dxa"/>
+          </w:tcPr>
+          <w:p>
+            <w:r>
+              <w:t>Sigma_species</w:t>
+            </w:r>
+          </w:p>
+        </w:tc>
+        <w:tc>
+          <w:tcPr>
+            <w:tcW w:w="1814" w:type="dxa"/>
+          </w:tcPr>
+          <w:p>
+            <w:r>
+              <w:t>0.05</w:t>
+            </w:r>
+          </w:p>
+        </w:tc>
+        <w:tc>
+          <w:tcPr>
+            <w:tcW w:w="1814" w:type="dxa"/>
+          </w:tcPr>
+          <w:p>
+            <w:r>
+              <w:t>0.03</w:t>
+            </w:r>
+          </w:p>
+        </w:tc>
+        <w:tc>
+          <w:tcPr>
+            <w:tcW w:w="1814" w:type="dxa"/>
+          </w:tcPr>
+          <w:p>
+            <w:r>
+              <w:t>644</w:t>
+            </w:r>
+          </w:p>
+        </w:tc>
+        <w:tc>
+          <w:tcPr>
+            <w:tcW w:w="1814" w:type="dxa"/>
+          </w:tcPr>
+          <w:p>
+            <w:r>
+              <w:t>1.01</w:t>
+            </w:r>
+          </w:p>
+        </w:tc>
+      </w:tr>
+    </w:tbl>
+    <w:p/>
+    <w:p>
+      <w:pPr>
+        <w:pStyle w:val="Heading4"/>
+      </w:pPr>
+      <w:r>
+        <w:t>By Species</w:t>
+      </w:r>
+    </w:p>
+    <w:tbl>
+      <w:tblPr>
+        <w:tblStyle w:val="TableGrid"/>
+        <w:tblW w:w="9909" w:type="dxa"/>
+        <w:tblLook w:val="04A0" w:firstRow="1" w:lastRow="0" w:firstColumn="1" w:lastColumn="0" w:noHBand="0" w:noVBand="1"/>
+      </w:tblPr>
+      <w:tblGrid>
+        <w:gridCol w:w="882"/>
+        <w:gridCol w:w="1166"/>
+        <w:gridCol w:w="735"/>
+        <w:gridCol w:w="607"/>
+        <w:gridCol w:w="712"/>
+        <w:gridCol w:w="631"/>
+        <w:gridCol w:w="735"/>
+        <w:gridCol w:w="607"/>
+        <w:gridCol w:w="712"/>
+        <w:gridCol w:w="740"/>
+        <w:gridCol w:w="735"/>
+        <w:gridCol w:w="607"/>
+        <w:gridCol w:w="712"/>
+        <w:gridCol w:w="740"/>
+      </w:tblGrid>
+      <w:tr>
+        <w:trPr>
+          <w:trHeight w:val="266"/>
+        </w:trPr>
+        <w:tc>
+          <w:tcPr>
+            <w:tcW w:w="913" w:type="dxa"/>
+            <w:vMerge w:val="restart"/>
+          </w:tcPr>
+          <w:p>
+            <w:r>
+              <w:t>Species</w:t>
+            </w:r>
+          </w:p>
+        </w:tc>
+        <w:tc>
+          <w:tcPr>
+            <w:tcW w:w="244" w:type="dxa"/>
+            <w:vMerge w:val="restart"/>
+          </w:tcPr>
+          <w:p>
+            <w:r>
+              <w:t>Converge?</w:t>
+            </w:r>
+          </w:p>
+        </w:tc>
+        <w:tc>
+          <w:tcPr>
+            <w:tcW w:w="2864" w:type="dxa"/>
+            <w:gridSpan w:val="4"/>
+          </w:tcPr>
+          <w:p>
+            <w:r>
+              <w:t>a</w:t>
+            </w:r>
+          </w:p>
+        </w:tc>
+        <w:tc>
+          <w:tcPr>
+            <w:tcW w:w="2975" w:type="dxa"/>
+            <w:gridSpan w:val="4"/>
+          </w:tcPr>
+          <w:p>
+            <w:r>
+              <w:t>b</w:t>
+            </w:r>
+          </w:p>
+        </w:tc>
+        <w:tc>
+          <w:tcPr>
+            <w:tcW w:w="2913" w:type="dxa"/>
+            <w:gridSpan w:val="4"/>
+          </w:tcPr>
+          <w:p>
+            <w:r>
+              <w:t>Sigma</w:t>
+            </w:r>
+          </w:p>
+        </w:tc>
+      </w:tr>
+      <w:tr>
+        <w:trPr>
+          <w:trHeight w:val="531"/>
+        </w:trPr>
+        <w:tc>
+          <w:tcPr>
+            <w:tcW w:w="913" w:type="dxa"/>
+            <w:vMerge/>
+          </w:tcPr>
+          <w:p/>
+        </w:tc>
+        <w:tc>
+          <w:tcPr>
+            <w:tcW w:w="244" w:type="dxa"/>
+            <w:vMerge/>
+          </w:tcPr>
+          <w:p/>
+        </w:tc>
+        <w:tc>
+          <w:tcPr>
+            <w:tcW w:w="765" w:type="dxa"/>
+          </w:tcPr>
+          <w:p>
+            <w:r>
+              <w:t>Mean</w:t>
+            </w:r>
+          </w:p>
+        </w:tc>
+        <w:tc>
+          <w:tcPr>
+            <w:tcW w:w="635" w:type="dxa"/>
+          </w:tcPr>
+          <w:p>
+            <w:r>
+              <w:t>SD</w:t>
+            </w:r>
+          </w:p>
+        </w:tc>
+        <w:tc>
+          <w:tcPr>
+            <w:tcW w:w="804" w:type="dxa"/>
+          </w:tcPr>
+          <w:p>
+            <w:r>
+              <w:t>N_eff</w:t>
+            </w:r>
+          </w:p>
+        </w:tc>
+        <w:tc>
+          <w:tcPr>
+            <w:tcW w:w="660" w:type="dxa"/>
+          </w:tcPr>
+          <w:p>
+            <w:r>
+              <w:t>Rhat</w:t>
+            </w:r>
+          </w:p>
+        </w:tc>
+        <w:tc>
+          <w:tcPr>
+            <w:tcW w:w="765" w:type="dxa"/>
+          </w:tcPr>
+          <w:p>
+            <w:r>
+              <w:t>Mean</w:t>
+            </w:r>
+          </w:p>
+        </w:tc>
+        <w:tc>
+          <w:tcPr>
+            <w:tcW w:w="635" w:type="dxa"/>
+          </w:tcPr>
+          <w:p>
+            <w:r>
+              <w:t>SD</w:t>
+            </w:r>
+          </w:p>
+        </w:tc>
+        <w:tc>
+          <w:tcPr>
+            <w:tcW w:w="804" w:type="dxa"/>
+          </w:tcPr>
+          <w:p>
+            <w:r>
+              <w:t>N_eff</w:t>
+            </w:r>
+          </w:p>
+        </w:tc>
+        <w:tc>
+          <w:tcPr>
+            <w:tcW w:w="771" w:type="dxa"/>
+          </w:tcPr>
+          <w:p>
+            <w:r>
+              <w:t>R_hat</w:t>
+            </w:r>
+          </w:p>
+        </w:tc>
+        <w:tc>
+          <w:tcPr>
+            <w:tcW w:w="765" w:type="dxa"/>
+          </w:tcPr>
+          <w:p>
+            <w:r>
+              <w:t>Mean</w:t>
+            </w:r>
+          </w:p>
+        </w:tc>
+        <w:tc>
+          <w:tcPr>
+            <w:tcW w:w="635" w:type="dxa"/>
+          </w:tcPr>
+          <w:p>
+            <w:r>
+              <w:t>SD</w:t>
+            </w:r>
+          </w:p>
+        </w:tc>
+        <w:tc>
+          <w:tcPr>
+            <w:tcW w:w="742" w:type="dxa"/>
+          </w:tcPr>
+          <w:p>
+            <w:r>
+              <w:t>N_eff</w:t>
+            </w:r>
+          </w:p>
+        </w:tc>
+        <w:tc>
+          <w:tcPr>
+            <w:tcW w:w="771" w:type="dxa"/>
+          </w:tcPr>
+          <w:p>
+            <w:r>
+              <w:t>R_hat</w:t>
+            </w:r>
+          </w:p>
+        </w:tc>
+      </w:tr>
+      <w:tr>
+        <w:trPr>
+          <w:trHeight w:val="518"/>
+        </w:trPr>
+        <w:tc>
+          <w:tcPr>
+            <w:tcW w:w="913" w:type="dxa"/>
+          </w:tcPr>
+          <w:p>
+            <w:r>
+              <w:t>ELN</w:t>
+            </w:r>
+          </w:p>
+        </w:tc>
+        <w:tc>
+          <w:tcPr>
+            <w:tcW w:w="244" w:type="dxa"/>
+          </w:tcPr>
+          <w:p>
+            <w:r>
+              <w:t>Yes</w:t>
+            </w:r>
+          </w:p>
+        </w:tc>
+        <w:tc>
+          <w:tcPr>
+            <w:tcW w:w="765" w:type="dxa"/>
+          </w:tcPr>
+          <w:p>
+            <w:r>
+              <w:t>0.</w:t>
+            </w:r>
+            <w:r>
+              <w:t>23</w:t>
+            </w:r>
+          </w:p>
+        </w:tc>
+        <w:tc>
+          <w:tcPr>
+            <w:tcW w:w="635" w:type="dxa"/>
+          </w:tcPr>
+          <w:p>
+            <w:r>
+              <w:t>0.01</w:t>
+            </w:r>
+          </w:p>
+        </w:tc>
+        <w:tc>
+          <w:tcPr>
+            <w:tcW w:w="804" w:type="dxa"/>
+          </w:tcPr>
+          <w:p>
+            <w:r>
+              <w:t>8307</w:t>
+            </w:r>
+          </w:p>
+        </w:tc>
+        <w:tc>
+          <w:tcPr>
+            <w:tcW w:w="660" w:type="dxa"/>
+          </w:tcPr>
+          <w:p>
+            <w:r>
+              <w:t>1</w:t>
+            </w:r>
+          </w:p>
+        </w:tc>
+        <w:tc>
+          <w:tcPr>
+            <w:tcW w:w="765" w:type="dxa"/>
+          </w:tcPr>
+          <w:p>
+            <w:r>
+              <w:t>0.00</w:t>
+            </w:r>
+          </w:p>
+        </w:tc>
+        <w:tc>
+          <w:tcPr>
+            <w:tcW w:w="635" w:type="dxa"/>
+          </w:tcPr>
+          <w:p>
+            <w:r>
+              <w:t>0.01</w:t>
+            </w:r>
+          </w:p>
+        </w:tc>
+        <w:tc>
+          <w:tcPr>
+            <w:tcW w:w="804" w:type="dxa"/>
+          </w:tcPr>
+          <w:p>
+            <w:r>
+              <w:t>4813</w:t>
+            </w:r>
+          </w:p>
+        </w:tc>
+        <w:tc>
+          <w:tcPr>
+            <w:tcW w:w="771" w:type="dxa"/>
+          </w:tcPr>
+          <w:p>
+            <w:r>
+              <w:t>1</w:t>
+            </w:r>
+          </w:p>
+        </w:tc>
+        <w:tc>
+          <w:tcPr>
+            <w:tcW w:w="765" w:type="dxa"/>
+          </w:tcPr>
+          <w:p>
+            <w:r>
+              <w:t>0.01</w:t>
+            </w:r>
+          </w:p>
+        </w:tc>
+        <w:tc>
+          <w:tcPr>
+            <w:tcW w:w="635" w:type="dxa"/>
+          </w:tcPr>
+          <w:p>
+            <w:r>
+              <w:t>0.01</w:t>
+            </w:r>
+          </w:p>
+        </w:tc>
+        <w:tc>
+          <w:tcPr>
+            <w:tcW w:w="742" w:type="dxa"/>
+          </w:tcPr>
+          <w:p>
+            <w:r>
+              <w:t>1495</w:t>
+            </w:r>
+          </w:p>
+        </w:tc>
+        <w:tc>
+          <w:tcPr>
+            <w:tcW w:w="771" w:type="dxa"/>
+          </w:tcPr>
+          <w:p>
+            <w:r>
+              <w:t>1</w:t>
+            </w:r>
+          </w:p>
+        </w:tc>
+      </w:tr>
+      <w:tr>
+        <w:trPr>
+          <w:trHeight w:val="266"/>
+        </w:trPr>
+        <w:tc>
+          <w:tcPr>
+            <w:tcW w:w="913" w:type="dxa"/>
+          </w:tcPr>
+          <w:p>
+            <w:r>
+              <w:t>ELC</w:t>
+            </w:r>
+          </w:p>
+        </w:tc>
+        <w:tc>
+          <w:tcPr>
+            <w:tcW w:w="244" w:type="dxa"/>
+          </w:tcPr>
+          <w:p>
+            <w:r>
+              <w:t>No</w:t>
+            </w:r>
+          </w:p>
+        </w:tc>
+        <w:tc>
+          <w:tcPr>
+            <w:tcW w:w="765" w:type="dxa"/>
+          </w:tcPr>
+          <w:p>
+            <w:r>
+              <w:t>0.18</w:t>
+            </w:r>
+          </w:p>
+        </w:tc>
+        <w:tc>
+          <w:tcPr>
+            <w:tcW w:w="635" w:type="dxa"/>
+          </w:tcPr>
+          <w:p>
+            <w:r>
+              <w:t>0.02</w:t>
+            </w:r>
+          </w:p>
+        </w:tc>
+        <w:tc>
+          <w:tcPr>
+            <w:tcW w:w="804" w:type="dxa"/>
+          </w:tcPr>
+          <w:p>
+            <w:r>
+              <w:t>325</w:t>
+            </w:r>
+          </w:p>
+        </w:tc>
+        <w:tc>
+          <w:tcPr>
+            <w:tcW w:w="660" w:type="dxa"/>
+          </w:tcPr>
+          <w:p>
+            <w:r>
+              <w:t>1.01</w:t>
+            </w:r>
+          </w:p>
+        </w:tc>
+        <w:tc>
+          <w:tcPr>
+            <w:tcW w:w="765" w:type="dxa"/>
+          </w:tcPr>
+          <w:p>
+            <w:r>
+              <w:t>0.00</w:t>
+            </w:r>
+          </w:p>
+        </w:tc>
+        <w:tc>
+          <w:tcPr>
+            <w:tcW w:w="635" w:type="dxa"/>
+          </w:tcPr>
+          <w:p>
+            <w:r>
+              <w:t>0.01</w:t>
+            </w:r>
+          </w:p>
+        </w:tc>
+        <w:tc>
+          <w:tcPr>
+            <w:tcW w:w="804" w:type="dxa"/>
+          </w:tcPr>
+          <w:p>
+            <w:r>
+              <w:t>196</w:t>
+            </w:r>
+          </w:p>
+        </w:tc>
+        <w:tc>
+          <w:tcPr>
+            <w:tcW w:w="771" w:type="dxa"/>
+          </w:tcPr>
+          <w:p>
+            <w:r>
+              <w:t>1.02</w:t>
+            </w:r>
+          </w:p>
+        </w:tc>
+        <w:tc>
+          <w:tcPr>
+            <w:tcW w:w="765" w:type="dxa"/>
+          </w:tcPr>
+          <w:p>
+            <w:r>
+              <w:t>0.01</w:t>
+            </w:r>
+          </w:p>
+        </w:tc>
+        <w:tc>
+          <w:tcPr>
+            <w:tcW w:w="635" w:type="dxa"/>
+          </w:tcPr>
+          <w:p>
+            <w:r>
+              <w:t>0.01</w:t>
+            </w:r>
+          </w:p>
+        </w:tc>
+        <w:tc>
+          <w:tcPr>
+            <w:tcW w:w="742" w:type="dxa"/>
+          </w:tcPr>
+          <w:p>
+            <w:r>
+              <w:t>74</w:t>
+            </w:r>
+          </w:p>
+        </w:tc>
+        <w:tc>
+          <w:tcPr>
+            <w:tcW w:w="771" w:type="dxa"/>
+          </w:tcPr>
+          <w:p>
+            <w:r>
+              <w:t>1.05</w:t>
+            </w:r>
+          </w:p>
+        </w:tc>
+      </w:tr>
+      <w:tr>
+        <w:trPr>
+          <w:trHeight w:val="252"/>
+        </w:trPr>
+        <w:tc>
+          <w:tcPr>
+            <w:tcW w:w="913" w:type="dxa"/>
+          </w:tcPr>
+          <w:p>
+            <w:r>
+              <w:t>GYR</w:t>
+            </w:r>
+          </w:p>
+        </w:tc>
+        <w:tc>
+          <w:tcPr>
+            <w:tcW w:w="244" w:type="dxa"/>
+          </w:tcPr>
+          <w:p>
+            <w:r>
+              <w:t>No</w:t>
+            </w:r>
+          </w:p>
+        </w:tc>
+        <w:tc>
+          <w:tcPr>
+            <w:tcW w:w="765" w:type="dxa"/>
+          </w:tcPr>
+          <w:p>
+            <w:r>
+              <w:t>0.23</w:t>
+            </w:r>
+          </w:p>
+        </w:tc>
+        <w:tc>
+          <w:tcPr>
+            <w:tcW w:w="635" w:type="dxa"/>
+          </w:tcPr>
+          <w:p>
+            <w:r>
+              <w:t>0.01</w:t>
+            </w:r>
+          </w:p>
+        </w:tc>
+        <w:tc>
+          <w:tcPr>
+            <w:tcW w:w="804" w:type="dxa"/>
+          </w:tcPr>
+          <w:p>
+            <w:r>
+              <w:t>2044</w:t>
+            </w:r>
+          </w:p>
+        </w:tc>
+        <w:tc>
+          <w:tcPr>
+            <w:tcW w:w="660" w:type="dxa"/>
+          </w:tcPr>
+          <w:p>
+            <w:r>
+              <w:t>1.01</w:t>
+            </w:r>
+          </w:p>
+        </w:tc>
+        <w:tc>
+          <w:tcPr>
+            <w:tcW w:w="765" w:type="dxa"/>
+          </w:tcPr>
+          <w:p>
+            <w:r>
+              <w:t>0.00</w:t>
+            </w:r>
+          </w:p>
+        </w:tc>
+        <w:tc>
+          <w:tcPr>
+            <w:tcW w:w="635" w:type="dxa"/>
+          </w:tcPr>
+          <w:p>
+            <w:r>
+              <w:t>0.01</w:t>
+            </w:r>
+          </w:p>
+        </w:tc>
+        <w:tc>
+          <w:tcPr>
+            <w:tcW w:w="804" w:type="dxa"/>
+          </w:tcPr>
+          <w:p>
+            <w:r>
+              <w:t>3486</w:t>
+            </w:r>
+          </w:p>
+        </w:tc>
+        <w:tc>
+          <w:tcPr>
+            <w:tcW w:w="771" w:type="dxa"/>
+          </w:tcPr>
+          <w:p>
+            <w:r>
+              <w:t>1</w:t>
+            </w:r>
+          </w:p>
+        </w:tc>
+        <w:tc>
+          <w:tcPr>
+            <w:tcW w:w="765" w:type="dxa"/>
+          </w:tcPr>
+          <w:p>
+            <w:r>
+              <w:t>0.01</w:t>
+            </w:r>
+          </w:p>
+        </w:tc>
+        <w:tc>
+          <w:tcPr>
+            <w:tcW w:w="635" w:type="dxa"/>
+          </w:tcPr>
+          <w:p>
+            <w:r>
+              <w:t>0.01</w:t>
+            </w:r>
+          </w:p>
+        </w:tc>
+        <w:tc>
+          <w:tcPr>
+            <w:tcW w:w="742" w:type="dxa"/>
+          </w:tcPr>
+          <w:p>
+            <w:r>
+              <w:t>494</w:t>
+            </w:r>
+          </w:p>
+        </w:tc>
+        <w:tc>
+          <w:tcPr>
+            <w:tcW w:w="771" w:type="dxa"/>
+          </w:tcPr>
+          <w:p>
+            <w:r>
+              <w:t>1.02</w:t>
+            </w:r>
+          </w:p>
+        </w:tc>
+      </w:tr>
+      <w:tr>
+        <w:trPr>
+          <w:trHeight w:val="266"/>
+        </w:trPr>
+        <w:tc>
+          <w:tcPr>
+            <w:tcW w:w="913" w:type="dxa"/>
+          </w:tcPr>
+          <w:p>
+            <w:r>
+              <w:t>GYN</w:t>
+            </w:r>
+          </w:p>
+        </w:tc>
+        <w:tc>
+          <w:tcPr>
+            <w:tcW w:w="244" w:type="dxa"/>
+          </w:tcPr>
+          <w:p>
+            <w:r>
+              <w:t>Yes</w:t>
+            </w:r>
+          </w:p>
+        </w:tc>
+        <w:tc>
+          <w:tcPr>
+            <w:tcW w:w="765" w:type="dxa"/>
+          </w:tcPr>
+          <w:p>
+            <w:r>
+              <w:t>0.15</w:t>
+            </w:r>
+          </w:p>
+        </w:tc>
+        <w:tc>
+          <w:tcPr>
+            <w:tcW w:w="635" w:type="dxa"/>
+          </w:tcPr>
+          <w:p>
+            <w:r>
+              <w:t>0.01</w:t>
+            </w:r>
+          </w:p>
+        </w:tc>
+        <w:tc>
+          <w:tcPr>
+            <w:tcW w:w="804" w:type="dxa"/>
+          </w:tcPr>
+          <w:p>
+            <w:r>
+              <w:t>3535</w:t>
+            </w:r>
+          </w:p>
+        </w:tc>
+        <w:tc>
+          <w:tcPr>
+            <w:tcW w:w="660" w:type="dxa"/>
+          </w:tcPr>
+          <w:p>
+            <w:r>
+              <w:t>1</w:t>
+            </w:r>
+          </w:p>
+        </w:tc>
+        <w:tc>
+          <w:tcPr>
+            <w:tcW w:w="765" w:type="dxa"/>
+          </w:tcPr>
+          <w:p>
+            <w:r>
+              <w:t>0.00</w:t>
+            </w:r>
+          </w:p>
+        </w:tc>
+        <w:tc>
+          <w:tcPr>
+            <w:tcW w:w="635" w:type="dxa"/>
+          </w:tcPr>
+          <w:p>
+            <w:r>
+              <w:t>0.01</w:t>
+            </w:r>
+          </w:p>
+        </w:tc>
+        <w:tc>
+          <w:tcPr>
+            <w:tcW w:w="804" w:type="dxa"/>
+          </w:tcPr>
+          <w:p>
+            <w:r>
+              <w:t>3614</w:t>
+            </w:r>
+          </w:p>
+        </w:tc>
+        <w:tc>
+          <w:tcPr>
+            <w:tcW w:w="771" w:type="dxa"/>
+          </w:tcPr>
+          <w:p>
+            <w:r>
+              <w:t>1</w:t>
+            </w:r>
+          </w:p>
+        </w:tc>
+        <w:tc>
+          <w:tcPr>
+            <w:tcW w:w="765" w:type="dxa"/>
+          </w:tcPr>
+          <w:p>
+            <w:r>
+              <w:t>0.01</w:t>
+            </w:r>
+          </w:p>
+        </w:tc>
+        <w:tc>
+          <w:tcPr>
+            <w:tcW w:w="635" w:type="dxa"/>
+          </w:tcPr>
+          <w:p>
+            <w:r>
+              <w:t>0.01</w:t>
+            </w:r>
+          </w:p>
+        </w:tc>
+        <w:tc>
+          <w:tcPr>
+            <w:tcW w:w="742" w:type="dxa"/>
+          </w:tcPr>
+          <w:p>
+            <w:r>
+              <w:t>1003</w:t>
+            </w:r>
+          </w:p>
+        </w:tc>
+        <w:tc>
+          <w:tcPr>
+            <w:tcW w:w="771" w:type="dxa"/>
+          </w:tcPr>
+          <w:p>
+            <w:r>
+              <w:t>1</w:t>
+            </w:r>
+          </w:p>
+        </w:tc>
+      </w:tr>
+      <w:tr>
+        <w:trPr>
+          <w:trHeight w:val="252"/>
+        </w:trPr>
+        <w:tc>
+          <w:tcPr>
+            <w:tcW w:w="913" w:type="dxa"/>
+          </w:tcPr>
+          <w:p>
+            <w:r>
+              <w:t>KRA</w:t>
+            </w:r>
+          </w:p>
+        </w:tc>
+        <w:tc>
+          <w:tcPr>
+            <w:tcW w:w="244" w:type="dxa"/>
+          </w:tcPr>
+          <w:p>
+            <w:r>
+              <w:t>Yes</w:t>
+            </w:r>
+          </w:p>
+        </w:tc>
+        <w:tc>
+          <w:tcPr>
+            <w:tcW w:w="765" w:type="dxa"/>
+          </w:tcPr>
+          <w:p>
+            <w:r>
+              <w:t>0.25</w:t>
+            </w:r>
+          </w:p>
+        </w:tc>
+        <w:tc>
+          <w:tcPr>
+            <w:tcW w:w="635" w:type="dxa"/>
+          </w:tcPr>
+          <w:p>
+            <w:r>
+              <w:t>0.01</w:t>
+            </w:r>
+          </w:p>
+        </w:tc>
+        <w:tc>
+          <w:tcPr>
+            <w:tcW w:w="804" w:type="dxa"/>
+          </w:tcPr>
+          <w:p>
+            <w:r>
+              <w:t>2677</w:t>
+            </w:r>
+          </w:p>
+        </w:tc>
+        <w:tc>
+          <w:tcPr>
+            <w:tcW w:w="660" w:type="dxa"/>
+          </w:tcPr>
+          <w:p>
+            <w:r>
+              <w:t>1</w:t>
+            </w:r>
+          </w:p>
+        </w:tc>
+        <w:tc>
+          <w:tcPr>
+            <w:tcW w:w="765" w:type="dxa"/>
+          </w:tcPr>
+          <w:p>
+            <w:r>
+              <w:t>0.00</w:t>
+            </w:r>
+          </w:p>
+        </w:tc>
+        <w:tc>
+          <w:tcPr>
+            <w:tcW w:w="635" w:type="dxa"/>
+          </w:tcPr>
+          <w:p>
+            <w:r>
+              <w:t>0.01</w:t>
+            </w:r>
+          </w:p>
+        </w:tc>
+        <w:tc>
+          <w:tcPr>
+            <w:tcW w:w="804" w:type="dxa"/>
+          </w:tcPr>
+          <w:p>
+            <w:r>
+              <w:t>2429</w:t>
+            </w:r>
+          </w:p>
+        </w:tc>
+        <w:tc>
+          <w:tcPr>
+            <w:tcW w:w="771" w:type="dxa"/>
+          </w:tcPr>
+          <w:p>
+            <w:r>
+              <w:t>1</w:t>
+            </w:r>
+          </w:p>
+        </w:tc>
+        <w:tc>
+          <w:tcPr>
+            <w:tcW w:w="765" w:type="dxa"/>
+          </w:tcPr>
+          <w:p>
+            <w:r>
+              <w:t>0.01</w:t>
+            </w:r>
+          </w:p>
+        </w:tc>
+        <w:tc>
+          <w:tcPr>
+            <w:tcW w:w="635" w:type="dxa"/>
+          </w:tcPr>
+          <w:p>
+            <w:r>
+              <w:t>0.01</w:t>
+            </w:r>
+          </w:p>
+        </w:tc>
+        <w:tc>
+          <w:tcPr>
+            <w:tcW w:w="742" w:type="dxa"/>
+          </w:tcPr>
+          <w:p>
+            <w:r>
+              <w:t>851</w:t>
+            </w:r>
+          </w:p>
+        </w:tc>
+        <w:tc>
+          <w:tcPr>
+            <w:tcW w:w="771" w:type="dxa"/>
+          </w:tcPr>
+          <w:p>
+            <w:r>
+              <w:t>1</w:t>
+            </w:r>
+          </w:p>
+        </w:tc>
+      </w:tr>
+      <w:tr>
+        <w:trPr>
+          <w:trHeight w:val="252"/>
+        </w:trPr>
+        <w:tc>
+          <w:tcPr>
+            <w:tcW w:w="913" w:type="dxa"/>
+          </w:tcPr>
+          <w:p>
+            <w:r>
+              <w:t>PRM</w:t>
+            </w:r>
+          </w:p>
+        </w:tc>
+        <w:tc>
+          <w:tcPr>
+            <w:tcW w:w="244" w:type="dxa"/>
+          </w:tcPr>
+          <w:p>
+            <w:r>
+              <w:t>Yes</w:t>
+            </w:r>
+          </w:p>
+          <w:p>
+            <w:r>
+              <w:t>But chains look weird</w:t>
+            </w:r>
+          </w:p>
+        </w:tc>
+        <w:tc>
+          <w:tcPr>
+            <w:tcW w:w="765" w:type="dxa"/>
+          </w:tcPr>
+          <w:p>
+            <w:r>
+              <w:t>0.20</w:t>
+            </w:r>
+          </w:p>
+        </w:tc>
+        <w:tc>
+          <w:tcPr>
+            <w:tcW w:w="635" w:type="dxa"/>
+          </w:tcPr>
+          <w:p>
+            <w:r>
+              <w:t>0.01</w:t>
+            </w:r>
+          </w:p>
+        </w:tc>
+        <w:tc>
+          <w:tcPr>
+            <w:tcW w:w="804" w:type="dxa"/>
+          </w:tcPr>
+          <w:p>
+            <w:r>
+              <w:t>3785</w:t>
+            </w:r>
+          </w:p>
+        </w:tc>
+        <w:tc>
+          <w:tcPr>
+            <w:tcW w:w="660" w:type="dxa"/>
+          </w:tcPr>
+          <w:p>
+            <w:r>
+              <w:t>1</w:t>
+            </w:r>
+          </w:p>
+        </w:tc>
+        <w:tc>
+          <w:tcPr>
+            <w:tcW w:w="765" w:type="dxa"/>
+          </w:tcPr>
+          <w:p>
+            <w:r>
+              <w:t>-0.01</w:t>
+            </w:r>
+          </w:p>
+        </w:tc>
+        <w:tc>
+          <w:tcPr>
+            <w:tcW w:w="635" w:type="dxa"/>
+          </w:tcPr>
+          <w:p>
+            <w:r>
+              <w:t>0.01</w:t>
+            </w:r>
+          </w:p>
+        </w:tc>
+        <w:tc>
+          <w:tcPr>
+            <w:tcW w:w="804" w:type="dxa"/>
+          </w:tcPr>
+          <w:p>
+            <w:r>
+              <w:t>2030</w:t>
+            </w:r>
+          </w:p>
+        </w:tc>
+        <w:tc>
+          <w:tcPr>
+            <w:tcW w:w="771" w:type="dxa"/>
+          </w:tcPr>
+          <w:p>
+            <w:r>
+              <w:t>1</w:t>
+            </w:r>
+          </w:p>
+        </w:tc>
+        <w:tc>
+          <w:tcPr>
+            <w:tcW w:w="765" w:type="dxa"/>
+          </w:tcPr>
+          <w:p>
+            <w:r>
+              <w:t>0.01</w:t>
+            </w:r>
+          </w:p>
+        </w:tc>
+        <w:tc>
+          <w:tcPr>
+            <w:tcW w:w="635" w:type="dxa"/>
+          </w:tcPr>
+          <w:p>
+            <w:r>
+              <w:t>0.01</w:t>
+            </w:r>
+          </w:p>
+        </w:tc>
+        <w:tc>
+          <w:tcPr>
+            <w:tcW w:w="742" w:type="dxa"/>
+          </w:tcPr>
+          <w:p>
+            <w:r>
+              <w:t>663</w:t>
+            </w:r>
+          </w:p>
+        </w:tc>
+        <w:tc>
+          <w:tcPr>
+            <w:tcW w:w="771" w:type="dxa"/>
+          </w:tcPr>
+          <w:p>
+            <w:r>
+              <w:t>1</w:t>
+            </w:r>
           </w:p>
         </w:tc>
       </w:tr>

</xml_diff>

<commit_message>
Did Bayesian analysis with species
</commit_message>
<xml_diff>
--- a/Confirmation/Analysis Notes.docx
+++ b/Confirmation/Analysis Notes.docx
@@ -65,8 +65,13 @@
         </w:numPr>
       </w:pPr>
       <w:r>
-        <w:t>G. braueri</w:t>
-      </w:r>
+        <w:t xml:space="preserve">G. </w:t>
+      </w:r>
+      <w:proofErr w:type="spellStart"/>
+      <w:r>
+        <w:t>braueri</w:t>
+      </w:r>
+      <w:proofErr w:type="spellEnd"/>
     </w:p>
     <w:p>
       <w:pPr>
@@ -77,8 +82,13 @@
         </w:numPr>
       </w:pPr>
       <w:r>
-        <w:t>K. andersoni</w:t>
-      </w:r>
+        <w:t xml:space="preserve">K. </w:t>
+      </w:r>
+      <w:proofErr w:type="spellStart"/>
+      <w:r>
+        <w:t>andersoni</w:t>
+      </w:r>
+      <w:proofErr w:type="spellEnd"/>
     </w:p>
     <w:p>
       <w:pPr>
@@ -101,8 +111,13 @@
         </w:numPr>
       </w:pPr>
       <w:r>
-        <w:t>E. carlsbergi</w:t>
-      </w:r>
+        <w:t xml:space="preserve">E. </w:t>
+      </w:r>
+      <w:proofErr w:type="spellStart"/>
+      <w:r>
+        <w:t>carlsbergi</w:t>
+      </w:r>
+      <w:proofErr w:type="spellEnd"/>
     </w:p>
     <w:p>
       <w:pPr>
@@ -113,8 +128,13 @@
         </w:numPr>
       </w:pPr>
       <w:r>
-        <w:t>G. nicholsi</w:t>
-      </w:r>
+        <w:t xml:space="preserve">G. </w:t>
+      </w:r>
+      <w:proofErr w:type="spellStart"/>
+      <w:r>
+        <w:t>nicholsi</w:t>
+      </w:r>
+      <w:proofErr w:type="spellEnd"/>
     </w:p>
     <w:p>
       <w:pPr>
@@ -125,15 +145,25 @@
         </w:numPr>
       </w:pPr>
       <w:r>
-        <w:t>P. bolini</w:t>
-      </w:r>
+        <w:t xml:space="preserve">P. </w:t>
+      </w:r>
+      <w:proofErr w:type="spellStart"/>
+      <w:r>
+        <w:t>bolini</w:t>
+      </w:r>
+      <w:proofErr w:type="spellEnd"/>
     </w:p>
     <w:p>
       <w:pPr>
         <w:pStyle w:val="Heading4"/>
       </w:pPr>
-      <w:r>
-        <w:t>Kruskal-Wallis Test</w:t>
+      <w:proofErr w:type="spellStart"/>
+      <w:r>
+        <w:t>Kruskal</w:t>
+      </w:r>
+      <w:proofErr w:type="spellEnd"/>
+      <w:r>
+        <w:t>-Wallis Test</w:t>
       </w:r>
     </w:p>
     <w:p>
@@ -168,8 +198,13 @@
           <w:numId w:val="8"/>
         </w:numPr>
       </w:pPr>
-      <w:r>
-        <w:t>Df = 5</w:t>
+      <w:proofErr w:type="spellStart"/>
+      <w:r>
+        <w:t>Df</w:t>
+      </w:r>
+      <w:proofErr w:type="spellEnd"/>
+      <w:r>
+        <w:t xml:space="preserve"> = 5</w:t>
       </w:r>
     </w:p>
     <w:p>
@@ -192,7 +227,15 @@
         <w:t>Dunn Test</w:t>
       </w:r>
       <w:r>
-        <w:t xml:space="preserve"> (from dunn.test package)</w:t>
+        <w:t xml:space="preserve"> (from </w:t>
+      </w:r>
+      <w:proofErr w:type="spellStart"/>
+      <w:r>
+        <w:t>dunn.test</w:t>
+      </w:r>
+      <w:proofErr w:type="spellEnd"/>
+      <w:r>
+        <w:t xml:space="preserve"> package)</w:t>
       </w:r>
     </w:p>
     <w:p>
@@ -203,8 +246,13 @@
           <w:numId w:val="8"/>
         </w:numPr>
       </w:pPr>
-      <w:r>
-        <w:t>Bonferroni correction</w:t>
+      <w:proofErr w:type="spellStart"/>
+      <w:r>
+        <w:t>Bonferroni</w:t>
+      </w:r>
+      <w:proofErr w:type="spellEnd"/>
+      <w:r>
+        <w:t xml:space="preserve"> correction</w:t>
       </w:r>
     </w:p>
     <w:tbl>
@@ -235,8 +283,13 @@
           </w:tcPr>
           <w:p>
             <w:r>
-              <w:t>E. antarctica</w:t>
-            </w:r>
+              <w:t xml:space="preserve">E. </w:t>
+            </w:r>
+            <w:proofErr w:type="spellStart"/>
+            <w:r>
+              <w:t>antarctica</w:t>
+            </w:r>
+            <w:proofErr w:type="spellEnd"/>
           </w:p>
         </w:tc>
         <w:tc>
@@ -245,8 +298,13 @@
           </w:tcPr>
           <w:p>
             <w:r>
-              <w:t>E. carlsbergi</w:t>
-            </w:r>
+              <w:t xml:space="preserve">E. </w:t>
+            </w:r>
+            <w:proofErr w:type="spellStart"/>
+            <w:r>
+              <w:t>carlsbergi</w:t>
+            </w:r>
+            <w:proofErr w:type="spellEnd"/>
           </w:p>
         </w:tc>
         <w:tc>
@@ -255,8 +313,13 @@
           </w:tcPr>
           <w:p>
             <w:r>
-              <w:t>G. braueri</w:t>
-            </w:r>
+              <w:t xml:space="preserve">G. </w:t>
+            </w:r>
+            <w:proofErr w:type="spellStart"/>
+            <w:r>
+              <w:t>braueri</w:t>
+            </w:r>
+            <w:proofErr w:type="spellEnd"/>
           </w:p>
         </w:tc>
         <w:tc>
@@ -265,8 +328,13 @@
           </w:tcPr>
           <w:p>
             <w:r>
-              <w:t>G. nicholsi</w:t>
-            </w:r>
+              <w:t xml:space="preserve">G. </w:t>
+            </w:r>
+            <w:proofErr w:type="spellStart"/>
+            <w:r>
+              <w:t>nicholsi</w:t>
+            </w:r>
+            <w:proofErr w:type="spellEnd"/>
           </w:p>
         </w:tc>
         <w:tc>
@@ -275,8 +343,13 @@
           </w:tcPr>
           <w:p>
             <w:r>
-              <w:t>P. bolini</w:t>
-            </w:r>
+              <w:t xml:space="preserve">P. </w:t>
+            </w:r>
+            <w:proofErr w:type="spellStart"/>
+            <w:r>
+              <w:t>bolini</w:t>
+            </w:r>
+            <w:proofErr w:type="spellEnd"/>
           </w:p>
         </w:tc>
         <w:tc>
@@ -285,8 +358,13 @@
           </w:tcPr>
           <w:p>
             <w:r>
-              <w:t>K. anderssoni</w:t>
-            </w:r>
+              <w:t xml:space="preserve">K. </w:t>
+            </w:r>
+            <w:proofErr w:type="spellStart"/>
+            <w:r>
+              <w:t>anderssoni</w:t>
+            </w:r>
+            <w:proofErr w:type="spellEnd"/>
           </w:p>
         </w:tc>
       </w:tr>
@@ -366,8 +444,13 @@
           </w:tcPr>
           <w:p>
             <w:r>
-              <w:t>E. carlsbergi</w:t>
-            </w:r>
+              <w:t xml:space="preserve">E. </w:t>
+            </w:r>
+            <w:proofErr w:type="spellStart"/>
+            <w:r>
+              <w:t>carlsbergi</w:t>
+            </w:r>
+            <w:proofErr w:type="spellEnd"/>
           </w:p>
         </w:tc>
         <w:tc>
@@ -436,8 +519,13 @@
           </w:tcPr>
           <w:p>
             <w:r>
-              <w:t>G. braueri</w:t>
-            </w:r>
+              <w:t xml:space="preserve">G. </w:t>
+            </w:r>
+            <w:proofErr w:type="spellStart"/>
+            <w:r>
+              <w:t>braueri</w:t>
+            </w:r>
+            <w:proofErr w:type="spellEnd"/>
           </w:p>
         </w:tc>
         <w:tc>
@@ -507,8 +595,13 @@
           </w:tcPr>
           <w:p>
             <w:r>
-              <w:t>G. nicholsi</w:t>
-            </w:r>
+              <w:t xml:space="preserve">G. </w:t>
+            </w:r>
+            <w:proofErr w:type="spellStart"/>
+            <w:r>
+              <w:t>nicholsi</w:t>
+            </w:r>
+            <w:proofErr w:type="spellEnd"/>
           </w:p>
         </w:tc>
         <w:tc>
@@ -579,8 +672,13 @@
           </w:tcPr>
           <w:p>
             <w:r>
-              <w:t>P. bolini</w:t>
-            </w:r>
+              <w:t xml:space="preserve">P. </w:t>
+            </w:r>
+            <w:proofErr w:type="spellStart"/>
+            <w:r>
+              <w:t>bolini</w:t>
+            </w:r>
+            <w:proofErr w:type="spellEnd"/>
           </w:p>
         </w:tc>
         <w:tc>
@@ -652,8 +750,13 @@
           </w:tcPr>
           <w:p>
             <w:r>
-              <w:t>K. anderssoni</w:t>
-            </w:r>
+              <w:t xml:space="preserve">K. </w:t>
+            </w:r>
+            <w:proofErr w:type="spellStart"/>
+            <w:r>
+              <w:t>anderssoni</w:t>
+            </w:r>
+            <w:proofErr w:type="spellEnd"/>
           </w:p>
         </w:tc>
         <w:tc>
@@ -763,8 +866,21 @@
         <w:t>with</w:t>
       </w:r>
       <w:r>
-        <w:t xml:space="preserve"> E. carlsbergi and G. nicholsi</w:t>
-      </w:r>
+        <w:t xml:space="preserve"> E. </w:t>
+      </w:r>
+      <w:proofErr w:type="spellStart"/>
+      <w:r>
+        <w:t>carlsbergi</w:t>
+      </w:r>
+      <w:proofErr w:type="spellEnd"/>
+      <w:r>
+        <w:t xml:space="preserve"> and G. </w:t>
+      </w:r>
+      <w:proofErr w:type="spellStart"/>
+      <w:r>
+        <w:t>nicholsi</w:t>
+      </w:r>
+      <w:proofErr w:type="spellEnd"/>
       <w:r>
         <w:t xml:space="preserve"> as outliers.</w:t>
       </w:r>
@@ -778,7 +894,15 @@
         </w:numPr>
       </w:pPr>
       <w:r>
-        <w:t>Decrease in mass specific metabolic rate with weight (expected).</w:t>
+        <w:t xml:space="preserve">Decrease in </w:t>
+      </w:r>
+      <w:proofErr w:type="gramStart"/>
+      <w:r>
+        <w:t>mass</w:t>
+      </w:r>
+      <w:proofErr w:type="gramEnd"/>
+      <w:r>
+        <w:t xml:space="preserve"> specific metabolic rate with weight (expected).</w:t>
       </w:r>
     </w:p>
     <w:p>
@@ -871,7 +995,15 @@
         <w:t>igher metabo</w:t>
       </w:r>
       <w:r>
-        <w:t>lic rate at lower temperatures (counter-intuative).</w:t>
+        <w:t>lic rate at lower temperatures (counter-</w:t>
+      </w:r>
+      <w:proofErr w:type="spellStart"/>
+      <w:r>
+        <w:t>intuative</w:t>
+      </w:r>
+      <w:proofErr w:type="spellEnd"/>
+      <w:r>
+        <w:t>).</w:t>
       </w:r>
     </w:p>
     <w:p>
@@ -948,7 +1080,23 @@
         </w:numPr>
       </w:pPr>
       <w:r>
-        <w:t xml:space="preserve">E. carlsbergi and G. braueri </w:t>
+        <w:t xml:space="preserve">E. </w:t>
+      </w:r>
+      <w:proofErr w:type="spellStart"/>
+      <w:r>
+        <w:t>carlsbergi</w:t>
+      </w:r>
+      <w:proofErr w:type="spellEnd"/>
+      <w:r>
+        <w:t xml:space="preserve"> and G. </w:t>
+      </w:r>
+      <w:proofErr w:type="spellStart"/>
+      <w:r>
+        <w:t>braueri</w:t>
+      </w:r>
+      <w:proofErr w:type="spellEnd"/>
+      <w:r>
+        <w:t xml:space="preserve"> </w:t>
       </w:r>
       <w:r>
         <w:t>mostly caught</w:t>
@@ -987,18 +1135,36 @@
       <w:r>
         <w:t xml:space="preserve">E. Antarctica – same value as </w:t>
       </w:r>
+      <w:proofErr w:type="spellStart"/>
       <w:r>
         <w:rPr>
           <w:i/>
         </w:rPr>
-        <w:t>Chaetodon ulietensis</w:t>
-      </w:r>
+        <w:t>Chaetodon</w:t>
+      </w:r>
+      <w:proofErr w:type="spellEnd"/>
+      <w:r>
+        <w:rPr>
+          <w:i/>
+        </w:rPr>
+        <w:t xml:space="preserve"> </w:t>
+      </w:r>
+      <w:proofErr w:type="spellStart"/>
+      <w:r>
+        <w:rPr>
+          <w:i/>
+        </w:rPr>
+        <w:t>ulietensis</w:t>
+      </w:r>
+      <w:proofErr w:type="spellEnd"/>
       <w:r>
         <w:t xml:space="preserve"> (Pacific double-saddle butterflyfish, </w:t>
       </w:r>
+      <w:proofErr w:type="spellStart"/>
       <w:r>
         <w:t>Chaetodontidae</w:t>
       </w:r>
+      <w:proofErr w:type="spellEnd"/>
       <w:r>
         <w:t>).</w:t>
       </w:r>
@@ -1012,7 +1178,15 @@
         </w:numPr>
       </w:pPr>
       <w:r>
-        <w:t xml:space="preserve">G. braueri – same </w:t>
+        <w:t xml:space="preserve">G. </w:t>
+      </w:r>
+      <w:proofErr w:type="spellStart"/>
+      <w:r>
+        <w:t>braueri</w:t>
+      </w:r>
+      <w:proofErr w:type="spellEnd"/>
+      <w:r>
+        <w:t xml:space="preserve"> – same </w:t>
       </w:r>
       <w:r>
         <w:t>value</w:t>
@@ -1020,12 +1194,28 @@
       <w:r>
         <w:t xml:space="preserve"> as </w:t>
       </w:r>
+      <w:proofErr w:type="spellStart"/>
       <w:r>
         <w:rPr>
           <w:i/>
         </w:rPr>
-        <w:t>Oncorhynchus nerka</w:t>
-      </w:r>
+        <w:t>Oncorhynchus</w:t>
+      </w:r>
+      <w:proofErr w:type="spellEnd"/>
+      <w:r>
+        <w:rPr>
+          <w:i/>
+        </w:rPr>
+        <w:t xml:space="preserve"> </w:t>
+      </w:r>
+      <w:proofErr w:type="spellStart"/>
+      <w:r>
+        <w:rPr>
+          <w:i/>
+        </w:rPr>
+        <w:t>nerka</w:t>
+      </w:r>
+      <w:proofErr w:type="spellEnd"/>
       <w:r>
         <w:t xml:space="preserve"> (sockeye salmon, Salmonidae).</w:t>
       </w:r>
@@ -1039,25 +1229,93 @@
         </w:numPr>
       </w:pPr>
       <w:r>
-        <w:t xml:space="preserve">K. andersoni – same value as </w:t>
-      </w:r>
+        <w:t xml:space="preserve">K. </w:t>
+      </w:r>
+      <w:proofErr w:type="spellStart"/>
+      <w:r>
+        <w:t>andersoni</w:t>
+      </w:r>
+      <w:proofErr w:type="spellEnd"/>
+      <w:r>
+        <w:t xml:space="preserve"> – same value as </w:t>
+      </w:r>
+      <w:proofErr w:type="spellStart"/>
       <w:r>
         <w:rPr>
           <w:i/>
         </w:rPr>
-        <w:t xml:space="preserve">Maena maena </w:t>
-      </w:r>
-      <w:r>
-        <w:t xml:space="preserve">(now </w:t>
-      </w:r>
+        <w:t>Maena</w:t>
+      </w:r>
+      <w:proofErr w:type="spellEnd"/>
       <w:r>
         <w:rPr>
           <w:i/>
         </w:rPr>
-        <w:t>Spicara maena,</w:t>
-      </w:r>
-      <w:r>
-        <w:t xml:space="preserve"> blotched picarel, Centracanthidae).</w:t>
+        <w:t xml:space="preserve"> </w:t>
+      </w:r>
+      <w:proofErr w:type="spellStart"/>
+      <w:r>
+        <w:rPr>
+          <w:i/>
+        </w:rPr>
+        <w:t>maena</w:t>
+      </w:r>
+      <w:proofErr w:type="spellEnd"/>
+      <w:r>
+        <w:rPr>
+          <w:i/>
+        </w:rPr>
+        <w:t xml:space="preserve"> </w:t>
+      </w:r>
+      <w:r>
+        <w:t xml:space="preserve">(now </w:t>
+      </w:r>
+      <w:proofErr w:type="spellStart"/>
+      <w:r>
+        <w:rPr>
+          <w:i/>
+        </w:rPr>
+        <w:t>Spicara</w:t>
+      </w:r>
+      <w:proofErr w:type="spellEnd"/>
+      <w:r>
+        <w:rPr>
+          <w:i/>
+        </w:rPr>
+        <w:t xml:space="preserve"> </w:t>
+      </w:r>
+      <w:proofErr w:type="spellStart"/>
+      <w:r>
+        <w:rPr>
+          <w:i/>
+        </w:rPr>
+        <w:t>maena</w:t>
+      </w:r>
+      <w:proofErr w:type="spellEnd"/>
+      <w:r>
+        <w:rPr>
+          <w:i/>
+        </w:rPr>
+        <w:t>,</w:t>
+      </w:r>
+      <w:r>
+        <w:t xml:space="preserve"> blotched </w:t>
+      </w:r>
+      <w:proofErr w:type="spellStart"/>
+      <w:r>
+        <w:t>picarel</w:t>
+      </w:r>
+      <w:proofErr w:type="spellEnd"/>
+      <w:r>
+        <w:t xml:space="preserve">, </w:t>
+      </w:r>
+      <w:proofErr w:type="spellStart"/>
+      <w:r>
+        <w:t>Centracanthidae</w:t>
+      </w:r>
+      <w:proofErr w:type="spellEnd"/>
+      <w:r>
+        <w:t>).</w:t>
       </w:r>
     </w:p>
     <w:p>
@@ -1069,16 +1327,62 @@
         </w:numPr>
       </w:pPr>
       <w:r>
-        <w:t xml:space="preserve">E. carlsbergi – same values as </w:t>
-      </w:r>
+        <w:t xml:space="preserve">E. </w:t>
+      </w:r>
+      <w:proofErr w:type="spellStart"/>
+      <w:r>
+        <w:t>carlsbergi</w:t>
+      </w:r>
+      <w:proofErr w:type="spellEnd"/>
+      <w:r>
+        <w:t xml:space="preserve"> – </w:t>
+      </w:r>
+      <w:proofErr w:type="gramStart"/>
+      <w:r>
+        <w:t>same</w:t>
+      </w:r>
+      <w:proofErr w:type="gramEnd"/>
+      <w:r>
+        <w:t xml:space="preserve"> values as </w:t>
+      </w:r>
+      <w:proofErr w:type="spellStart"/>
       <w:r>
         <w:rPr>
           <w:i/>
         </w:rPr>
-        <w:t xml:space="preserve">Clupea pallasii </w:t>
-      </w:r>
-      <w:r>
-        <w:t>(Pacific herring, Clupeidae).</w:t>
+        <w:t>Clupea</w:t>
+      </w:r>
+      <w:proofErr w:type="spellEnd"/>
+      <w:r>
+        <w:rPr>
+          <w:i/>
+        </w:rPr>
+        <w:t xml:space="preserve"> </w:t>
+      </w:r>
+      <w:proofErr w:type="spellStart"/>
+      <w:r>
+        <w:rPr>
+          <w:i/>
+        </w:rPr>
+        <w:t>pallasii</w:t>
+      </w:r>
+      <w:proofErr w:type="spellEnd"/>
+      <w:r>
+        <w:rPr>
+          <w:i/>
+        </w:rPr>
+        <w:t xml:space="preserve"> </w:t>
+      </w:r>
+      <w:r>
+        <w:t xml:space="preserve">(Pacific herring, </w:t>
+      </w:r>
+      <w:proofErr w:type="spellStart"/>
+      <w:r>
+        <w:t>Clupeidae</w:t>
+      </w:r>
+      <w:proofErr w:type="spellEnd"/>
+      <w:r>
+        <w:t>).</w:t>
       </w:r>
     </w:p>
     <w:p>
@@ -1090,25 +1394,93 @@
         </w:numPr>
       </w:pPr>
       <w:r>
-        <w:t xml:space="preserve">G. nicholsi – same values as </w:t>
-      </w:r>
+        <w:t xml:space="preserve">G. </w:t>
+      </w:r>
+      <w:proofErr w:type="spellStart"/>
+      <w:r>
+        <w:t>nicholsi</w:t>
+      </w:r>
+      <w:proofErr w:type="spellEnd"/>
+      <w:r>
+        <w:t xml:space="preserve"> – same values as </w:t>
+      </w:r>
+      <w:proofErr w:type="spellStart"/>
       <w:r>
         <w:rPr>
           <w:i/>
         </w:rPr>
-        <w:t xml:space="preserve">Beryx splendens </w:t>
-      </w:r>
-      <w:r>
-        <w:t xml:space="preserve">(splendid alfonsino, Berycidae) and </w:t>
-      </w:r>
+        <w:t>Beryx</w:t>
+      </w:r>
+      <w:proofErr w:type="spellEnd"/>
       <w:r>
         <w:rPr>
           <w:i/>
         </w:rPr>
-        <w:t xml:space="preserve">Osmerus mordax </w:t>
-      </w:r>
-      <w:r>
-        <w:t>(rainbow smelt, Osmeridae).</w:t>
+        <w:t xml:space="preserve"> </w:t>
+      </w:r>
+      <w:proofErr w:type="spellStart"/>
+      <w:r>
+        <w:rPr>
+          <w:i/>
+        </w:rPr>
+        <w:t>splendens</w:t>
+      </w:r>
+      <w:proofErr w:type="spellEnd"/>
+      <w:r>
+        <w:rPr>
+          <w:i/>
+        </w:rPr>
+        <w:t xml:space="preserve"> </w:t>
+      </w:r>
+      <w:r>
+        <w:t xml:space="preserve">(splendid alfonsino, </w:t>
+      </w:r>
+      <w:proofErr w:type="spellStart"/>
+      <w:r>
+        <w:t>Berycidae</w:t>
+      </w:r>
+      <w:proofErr w:type="spellEnd"/>
+      <w:r>
+        <w:t xml:space="preserve">) and </w:t>
+      </w:r>
+      <w:proofErr w:type="spellStart"/>
+      <w:r>
+        <w:rPr>
+          <w:i/>
+        </w:rPr>
+        <w:t>Osmerus</w:t>
+      </w:r>
+      <w:proofErr w:type="spellEnd"/>
+      <w:r>
+        <w:rPr>
+          <w:i/>
+        </w:rPr>
+        <w:t xml:space="preserve"> </w:t>
+      </w:r>
+      <w:proofErr w:type="spellStart"/>
+      <w:r>
+        <w:rPr>
+          <w:i/>
+        </w:rPr>
+        <w:t>mordax</w:t>
+      </w:r>
+      <w:proofErr w:type="spellEnd"/>
+      <w:r>
+        <w:rPr>
+          <w:i/>
+        </w:rPr>
+        <w:t xml:space="preserve"> </w:t>
+      </w:r>
+      <w:r>
+        <w:t xml:space="preserve">(rainbow smelt, </w:t>
+      </w:r>
+      <w:proofErr w:type="spellStart"/>
+      <w:r>
+        <w:t>Osmeridae</w:t>
+      </w:r>
+      <w:proofErr w:type="spellEnd"/>
+      <w:r>
+        <w:t>).</w:t>
       </w:r>
     </w:p>
     <w:p>
@@ -1120,25 +1492,95 @@
         </w:numPr>
       </w:pPr>
       <w:r>
-        <w:t xml:space="preserve">P. bolini – between </w:t>
-      </w:r>
+        <w:t xml:space="preserve">P. </w:t>
+      </w:r>
+      <w:proofErr w:type="spellStart"/>
+      <w:r>
+        <w:t>bolini</w:t>
+      </w:r>
+      <w:proofErr w:type="spellEnd"/>
+      <w:r>
+        <w:t xml:space="preserve"> – between </w:t>
+      </w:r>
+      <w:proofErr w:type="spellStart"/>
       <w:r>
         <w:rPr>
           <w:i/>
         </w:rPr>
-        <w:t xml:space="preserve">Centrolophus niger </w:t>
-      </w:r>
-      <w:r>
-        <w:t xml:space="preserve">(rudderfish, Centrolophidae) and </w:t>
-      </w:r>
+        <w:t>Centrolophus</w:t>
+      </w:r>
+      <w:proofErr w:type="spellEnd"/>
       <w:r>
         <w:rPr>
           <w:i/>
         </w:rPr>
-        <w:t xml:space="preserve">Merluccius merluccius </w:t>
-      </w:r>
-      <w:r>
-        <w:t xml:space="preserve">(European hake, Gadidae). </w:t>
+        <w:t xml:space="preserve"> </w:t>
+      </w:r>
+      <w:proofErr w:type="spellStart"/>
+      <w:proofErr w:type="gramStart"/>
+      <w:r>
+        <w:rPr>
+          <w:i/>
+        </w:rPr>
+        <w:t>niger</w:t>
+      </w:r>
+      <w:proofErr w:type="spellEnd"/>
+      <w:proofErr w:type="gramEnd"/>
+      <w:r>
+        <w:rPr>
+          <w:i/>
+        </w:rPr>
+        <w:t xml:space="preserve"> </w:t>
+      </w:r>
+      <w:r>
+        <w:t xml:space="preserve">(rudderfish, </w:t>
+      </w:r>
+      <w:proofErr w:type="spellStart"/>
+      <w:r>
+        <w:t>Centrolophidae</w:t>
+      </w:r>
+      <w:proofErr w:type="spellEnd"/>
+      <w:r>
+        <w:t xml:space="preserve">) and </w:t>
+      </w:r>
+      <w:proofErr w:type="spellStart"/>
+      <w:r>
+        <w:rPr>
+          <w:i/>
+        </w:rPr>
+        <w:t>Merluccius</w:t>
+      </w:r>
+      <w:proofErr w:type="spellEnd"/>
+      <w:r>
+        <w:rPr>
+          <w:i/>
+        </w:rPr>
+        <w:t xml:space="preserve"> </w:t>
+      </w:r>
+      <w:proofErr w:type="spellStart"/>
+      <w:r>
+        <w:rPr>
+          <w:i/>
+        </w:rPr>
+        <w:t>merluccius</w:t>
+      </w:r>
+      <w:proofErr w:type="spellEnd"/>
+      <w:r>
+        <w:rPr>
+          <w:i/>
+        </w:rPr>
+        <w:t xml:space="preserve"> </w:t>
+      </w:r>
+      <w:r>
+        <w:t xml:space="preserve">(European hake, </w:t>
+      </w:r>
+      <w:proofErr w:type="spellStart"/>
+      <w:r>
+        <w:t>Gadidae</w:t>
+      </w:r>
+      <w:proofErr w:type="spellEnd"/>
+      <w:r>
+        <w:t xml:space="preserve">). </w:t>
       </w:r>
     </w:p>
     <w:p>
@@ -1153,15 +1595,34 @@
         <w:rPr>
           <w:color w:val="385623" w:themeColor="accent6" w:themeShade="80"/>
         </w:rPr>
-        <w:t>Possible action?: run data against known RMR and compare.</w:t>
+        <w:t>Possible action</w:t>
+      </w:r>
+      <w:proofErr w:type="gramStart"/>
+      <w:r>
+        <w:rPr>
+          <w:color w:val="385623" w:themeColor="accent6" w:themeShade="80"/>
+        </w:rPr>
+        <w:t>?:</w:t>
+      </w:r>
+      <w:proofErr w:type="gramEnd"/>
+      <w:r>
+        <w:rPr>
+          <w:color w:val="385623" w:themeColor="accent6" w:themeShade="80"/>
+        </w:rPr>
+        <w:t xml:space="preserve"> run data against known RMR and compare.</w:t>
       </w:r>
     </w:p>
     <w:p>
       <w:pPr>
         <w:pStyle w:val="Heading3"/>
       </w:pPr>
-      <w:r>
-        <w:t>K_caud vs. d13C</w:t>
+      <w:proofErr w:type="spellStart"/>
+      <w:r>
+        <w:t>K_caud</w:t>
+      </w:r>
+      <w:proofErr w:type="spellEnd"/>
+      <w:r>
+        <w:t xml:space="preserve"> vs. d13C</w:t>
       </w:r>
     </w:p>
     <w:p>
@@ -1181,7 +1642,15 @@
         </w:numPr>
       </w:pPr>
       <w:r>
-        <w:t>Significant negative correlation between K_caud and d13C.</w:t>
+        <w:t xml:space="preserve">Significant negative correlation between </w:t>
+      </w:r>
+      <w:proofErr w:type="spellStart"/>
+      <w:r>
+        <w:t>K_caud</w:t>
+      </w:r>
+      <w:proofErr w:type="spellEnd"/>
+      <w:r>
+        <w:t xml:space="preserve"> and d13C.</w:t>
       </w:r>
     </w:p>
     <w:p>
@@ -1234,7 +1703,15 @@
         </w:numPr>
       </w:pPr>
       <w:r>
-        <w:t xml:space="preserve">All species, except G. nicholsi, plot </w:t>
+        <w:t xml:space="preserve">All species, except G. </w:t>
+      </w:r>
+      <w:proofErr w:type="spellStart"/>
+      <w:r>
+        <w:t>nicholsi</w:t>
+      </w:r>
+      <w:proofErr w:type="spellEnd"/>
+      <w:r>
+        <w:t xml:space="preserve">, plot </w:t>
       </w:r>
       <w:r>
         <w:t>outside 95% HDPI, but within range of other species.</w:t>
@@ -1249,7 +1726,15 @@
         </w:numPr>
       </w:pPr>
       <w:r>
-        <w:t>Lower d13C than expected given K_caud.</w:t>
+        <w:t xml:space="preserve">Lower d13C than expected given </w:t>
+      </w:r>
+      <w:proofErr w:type="spellStart"/>
+      <w:r>
+        <w:t>K_caud</w:t>
+      </w:r>
+      <w:proofErr w:type="spellEnd"/>
+      <w:r>
+        <w:t>.</w:t>
       </w:r>
     </w:p>
     <w:p>
@@ -1273,7 +1758,15 @@
         </w:numPr>
       </w:pPr>
       <w:r>
-        <w:t>C. maderensis is also below the line.</w:t>
+        <w:t xml:space="preserve">C. </w:t>
+      </w:r>
+      <w:proofErr w:type="spellStart"/>
+      <w:r>
+        <w:t>maderensis</w:t>
+      </w:r>
+      <w:proofErr w:type="spellEnd"/>
+      <w:r>
+        <w:t xml:space="preserve"> is also below the line.</w:t>
       </w:r>
     </w:p>
     <w:p>
@@ -1381,7 +1874,23 @@
         </w:numPr>
       </w:pPr>
       <w:r>
-        <w:t>G. nicholsi and E. carlsbergi plot</w:t>
+        <w:t xml:space="preserve">G. </w:t>
+      </w:r>
+      <w:proofErr w:type="spellStart"/>
+      <w:r>
+        <w:t>nicholsi</w:t>
+      </w:r>
+      <w:proofErr w:type="spellEnd"/>
+      <w:r>
+        <w:t xml:space="preserve"> and E. </w:t>
+      </w:r>
+      <w:proofErr w:type="spellStart"/>
+      <w:r>
+        <w:t>carlsbergi</w:t>
+      </w:r>
+      <w:proofErr w:type="spellEnd"/>
+      <w:r>
+        <w:t xml:space="preserve"> plot</w:t>
       </w:r>
       <w:r>
         <w:t xml:space="preserve"> within </w:t>
@@ -1402,16 +1911,40 @@
         </w:numPr>
       </w:pPr>
       <w:r>
-        <w:t>K. ander</w:t>
+        <w:t xml:space="preserve">K. </w:t>
+      </w:r>
+      <w:proofErr w:type="spellStart"/>
+      <w:r>
+        <w:t>ander</w:t>
       </w:r>
       <w:r>
         <w:t>s</w:t>
       </w:r>
       <w:r>
-        <w:t xml:space="preserve">soni, E. Antarctica and G. braueri </w:t>
-      </w:r>
-      <w:r>
-        <w:t xml:space="preserve">(and P. bolini, just) </w:t>
+        <w:t>soni</w:t>
+      </w:r>
+      <w:proofErr w:type="spellEnd"/>
+      <w:r>
+        <w:t xml:space="preserve">, E. Antarctica and G. </w:t>
+      </w:r>
+      <w:proofErr w:type="spellStart"/>
+      <w:r>
+        <w:t>braueri</w:t>
+      </w:r>
+      <w:proofErr w:type="spellEnd"/>
+      <w:r>
+        <w:t xml:space="preserve"> </w:t>
+      </w:r>
+      <w:r>
+        <w:t xml:space="preserve">(and P. </w:t>
+      </w:r>
+      <w:proofErr w:type="spellStart"/>
+      <w:r>
+        <w:t>bolini</w:t>
+      </w:r>
+      <w:proofErr w:type="spellEnd"/>
+      <w:r>
+        <w:t xml:space="preserve">, just) </w:t>
       </w:r>
       <w:r>
         <w:t>all plotting below the line.</w:t>
@@ -1449,9 +1982,22 @@
           <w:numId w:val="6"/>
         </w:numPr>
       </w:pPr>
+      <w:proofErr w:type="gramStart"/>
       <w:r>
         <w:lastRenderedPageBreak/>
-        <w:t>But C. maderensis plots outside HDPI as well.</w:t>
+        <w:t>But</w:t>
+      </w:r>
+      <w:proofErr w:type="gramEnd"/>
+      <w:r>
+        <w:t xml:space="preserve"> C. </w:t>
+      </w:r>
+      <w:proofErr w:type="spellStart"/>
+      <w:r>
+        <w:t>maderensis</w:t>
+      </w:r>
+      <w:proofErr w:type="spellEnd"/>
+      <w:r>
+        <w:t xml:space="preserve"> plots outside HDPI as well.</w:t>
       </w:r>
     </w:p>
     <w:p>
@@ -1463,8 +2009,13 @@
         </w:numPr>
       </w:pPr>
       <w:r>
-        <w:t>Not metabolic cold adaptation,</w:t>
-      </w:r>
+        <w:t xml:space="preserve">Not metabolic cold </w:t>
+      </w:r>
+      <w:proofErr w:type="gramStart"/>
+      <w:r>
+        <w:t>adaptation,</w:t>
+      </w:r>
+      <w:proofErr w:type="gramEnd"/>
       <w:r>
         <w:t xml:space="preserve"> or it would affect all of them?</w:t>
       </w:r>
@@ -1481,7 +2032,21 @@
         <w:rPr>
           <w:color w:val="385623" w:themeColor="accent6" w:themeShade="80"/>
         </w:rPr>
-        <w:t>Possible action?: look into metabolic cold adaptation.</w:t>
+        <w:t>Possible action</w:t>
+      </w:r>
+      <w:proofErr w:type="gramStart"/>
+      <w:r>
+        <w:rPr>
+          <w:color w:val="385623" w:themeColor="accent6" w:themeShade="80"/>
+        </w:rPr>
+        <w:t>?:</w:t>
+      </w:r>
+      <w:proofErr w:type="gramEnd"/>
+      <w:r>
+        <w:rPr>
+          <w:color w:val="385623" w:themeColor="accent6" w:themeShade="80"/>
+        </w:rPr>
+        <w:t xml:space="preserve"> look into metabolic cold adaptation.</w:t>
       </w:r>
     </w:p>
     <w:p>
@@ -1493,7 +2058,23 @@
         </w:numPr>
       </w:pPr>
       <w:r>
-        <w:t>Note: cannot do against weights as they are max. weights and missing for many species.</w:t>
+        <w:t xml:space="preserve">Note: cannot do against </w:t>
+      </w:r>
+      <w:proofErr w:type="gramStart"/>
+      <w:r>
+        <w:t>weights</w:t>
+      </w:r>
+      <w:proofErr w:type="gramEnd"/>
+      <w:r>
+        <w:t xml:space="preserve"> as they are max. </w:t>
+      </w:r>
+      <w:proofErr w:type="gramStart"/>
+      <w:r>
+        <w:t>weights</w:t>
+      </w:r>
+      <w:proofErr w:type="gramEnd"/>
+      <w:r>
+        <w:t xml:space="preserve"> and missing for many species.</w:t>
       </w:r>
     </w:p>
     <w:p>
@@ -1591,7 +2172,31 @@
         </w:numPr>
       </w:pPr>
       <w:r>
-        <w:t>K. anderssoni (mean_M = 0.25 sd_M = 0.02)</w:t>
+        <w:t xml:space="preserve">K. </w:t>
+      </w:r>
+      <w:proofErr w:type="spellStart"/>
+      <w:r>
+        <w:t>anderssoni</w:t>
+      </w:r>
+      <w:proofErr w:type="spellEnd"/>
+      <w:r>
+        <w:t xml:space="preserve"> (</w:t>
+      </w:r>
+      <w:proofErr w:type="spellStart"/>
+      <w:r>
+        <w:t>mean_M</w:t>
+      </w:r>
+      <w:proofErr w:type="spellEnd"/>
+      <w:r>
+        <w:t xml:space="preserve"> = 0.25 </w:t>
+      </w:r>
+      <w:proofErr w:type="spellStart"/>
+      <w:r>
+        <w:t>sd_M</w:t>
+      </w:r>
+      <w:proofErr w:type="spellEnd"/>
+      <w:r>
+        <w:t xml:space="preserve"> = 0.02)</w:t>
       </w:r>
     </w:p>
     <w:p>
@@ -1603,7 +2208,23 @@
         </w:numPr>
       </w:pPr>
       <w:r>
-        <w:t>E. Antarctica (mean_M = 0.24 sd_M = 0.03)</w:t>
+        <w:t>E. Antarctica (</w:t>
+      </w:r>
+      <w:proofErr w:type="spellStart"/>
+      <w:r>
+        <w:t>mean_M</w:t>
+      </w:r>
+      <w:proofErr w:type="spellEnd"/>
+      <w:r>
+        <w:t xml:space="preserve"> = 0.24 </w:t>
+      </w:r>
+      <w:proofErr w:type="spellStart"/>
+      <w:r>
+        <w:t>sd_M</w:t>
+      </w:r>
+      <w:proofErr w:type="spellEnd"/>
+      <w:r>
+        <w:t xml:space="preserve"> = 0.03)</w:t>
       </w:r>
     </w:p>
     <w:p>
@@ -1615,7 +2236,31 @@
         </w:numPr>
       </w:pPr>
       <w:r>
-        <w:t>G. braueri (mean_M = 0.24 sd_M = 0.02)</w:t>
+        <w:t xml:space="preserve">G. </w:t>
+      </w:r>
+      <w:proofErr w:type="spellStart"/>
+      <w:r>
+        <w:t>braueri</w:t>
+      </w:r>
+      <w:proofErr w:type="spellEnd"/>
+      <w:r>
+        <w:t xml:space="preserve"> (</w:t>
+      </w:r>
+      <w:proofErr w:type="spellStart"/>
+      <w:r>
+        <w:t>mean_M</w:t>
+      </w:r>
+      <w:proofErr w:type="spellEnd"/>
+      <w:r>
+        <w:t xml:space="preserve"> = 0.24 </w:t>
+      </w:r>
+      <w:proofErr w:type="spellStart"/>
+      <w:r>
+        <w:t>sd_M</w:t>
+      </w:r>
+      <w:proofErr w:type="spellEnd"/>
+      <w:r>
+        <w:t xml:space="preserve"> = 0.02)</w:t>
       </w:r>
     </w:p>
     <w:p>
@@ -1639,7 +2284,31 @@
         </w:numPr>
       </w:pPr>
       <w:r>
-        <w:t>E. carlsbergi (mean_M = 0.20 sd_M = 0.01)</w:t>
+        <w:t xml:space="preserve">E. </w:t>
+      </w:r>
+      <w:proofErr w:type="spellStart"/>
+      <w:r>
+        <w:t>carlsbergi</w:t>
+      </w:r>
+      <w:proofErr w:type="spellEnd"/>
+      <w:r>
+        <w:t xml:space="preserve"> (</w:t>
+      </w:r>
+      <w:proofErr w:type="spellStart"/>
+      <w:r>
+        <w:t>mean_M</w:t>
+      </w:r>
+      <w:proofErr w:type="spellEnd"/>
+      <w:r>
+        <w:t xml:space="preserve"> = 0.20 </w:t>
+      </w:r>
+      <w:proofErr w:type="spellStart"/>
+      <w:r>
+        <w:t>sd_M</w:t>
+      </w:r>
+      <w:proofErr w:type="spellEnd"/>
+      <w:r>
+        <w:t xml:space="preserve"> = 0.01)</w:t>
       </w:r>
     </w:p>
     <w:p>
@@ -1651,7 +2320,31 @@
         </w:numPr>
       </w:pPr>
       <w:r>
-        <w:t>P. bolini (mean_M = 0.19 sd_M = 0.03)</w:t>
+        <w:t xml:space="preserve">P. </w:t>
+      </w:r>
+      <w:proofErr w:type="spellStart"/>
+      <w:r>
+        <w:t>bolini</w:t>
+      </w:r>
+      <w:proofErr w:type="spellEnd"/>
+      <w:r>
+        <w:t xml:space="preserve"> (</w:t>
+      </w:r>
+      <w:proofErr w:type="spellStart"/>
+      <w:r>
+        <w:t>mean_M</w:t>
+      </w:r>
+      <w:proofErr w:type="spellEnd"/>
+      <w:r>
+        <w:t xml:space="preserve"> = 0.19 </w:t>
+      </w:r>
+      <w:proofErr w:type="spellStart"/>
+      <w:r>
+        <w:t>sd_M</w:t>
+      </w:r>
+      <w:proofErr w:type="spellEnd"/>
+      <w:r>
+        <w:t xml:space="preserve"> = 0.03)</w:t>
       </w:r>
     </w:p>
     <w:p>
@@ -1663,15 +2356,44 @@
         </w:numPr>
       </w:pPr>
       <w:r>
-        <w:t>G. nicholsi (mean_M = 0.15 sd_M = 0.02)</w:t>
+        <w:t xml:space="preserve">G. </w:t>
+      </w:r>
+      <w:proofErr w:type="spellStart"/>
+      <w:r>
+        <w:t>nicholsi</w:t>
+      </w:r>
+      <w:proofErr w:type="spellEnd"/>
+      <w:r>
+        <w:t xml:space="preserve"> (</w:t>
+      </w:r>
+      <w:proofErr w:type="spellStart"/>
+      <w:r>
+        <w:t>mean_M</w:t>
+      </w:r>
+      <w:proofErr w:type="spellEnd"/>
+      <w:r>
+        <w:t xml:space="preserve"> = 0.15 </w:t>
+      </w:r>
+      <w:proofErr w:type="spellStart"/>
+      <w:r>
+        <w:t>sd_M</w:t>
+      </w:r>
+      <w:proofErr w:type="spellEnd"/>
+      <w:r>
+        <w:t xml:space="preserve"> = 0.02)</w:t>
       </w:r>
     </w:p>
     <w:p>
       <w:pPr>
         <w:pStyle w:val="Heading4"/>
       </w:pPr>
-      <w:r>
-        <w:t>Kruskal-Wallis Test</w:t>
+      <w:proofErr w:type="spellStart"/>
+      <w:r>
+        <w:t>Kruskal</w:t>
+      </w:r>
+      <w:proofErr w:type="spellEnd"/>
+      <w:r>
+        <w:t>-Wallis Test</w:t>
       </w:r>
     </w:p>
     <w:p>
@@ -1739,8 +2461,13 @@
           <w:numId w:val="12"/>
         </w:numPr>
       </w:pPr>
-      <w:r>
-        <w:t>Df = 5</w:t>
+      <w:proofErr w:type="spellStart"/>
+      <w:r>
+        <w:t>Df</w:t>
+      </w:r>
+      <w:proofErr w:type="spellEnd"/>
+      <w:r>
+        <w:t xml:space="preserve"> = 5</w:t>
       </w:r>
     </w:p>
     <w:p>
@@ -1800,8 +2527,13 @@
           </w:tcPr>
           <w:p>
             <w:r>
-              <w:t>E. antarctica</w:t>
-            </w:r>
+              <w:t xml:space="preserve">E. </w:t>
+            </w:r>
+            <w:proofErr w:type="spellStart"/>
+            <w:r>
+              <w:t>antarctica</w:t>
+            </w:r>
+            <w:proofErr w:type="spellEnd"/>
           </w:p>
         </w:tc>
         <w:tc>
@@ -1810,8 +2542,13 @@
           </w:tcPr>
           <w:p>
             <w:r>
-              <w:t>E. carlsbergi</w:t>
-            </w:r>
+              <w:t xml:space="preserve">E. </w:t>
+            </w:r>
+            <w:proofErr w:type="spellStart"/>
+            <w:r>
+              <w:t>carlsbergi</w:t>
+            </w:r>
+            <w:proofErr w:type="spellEnd"/>
           </w:p>
         </w:tc>
         <w:tc>
@@ -1820,8 +2557,13 @@
           </w:tcPr>
           <w:p>
             <w:r>
-              <w:t>G. braueri</w:t>
-            </w:r>
+              <w:t xml:space="preserve">G. </w:t>
+            </w:r>
+            <w:proofErr w:type="spellStart"/>
+            <w:r>
+              <w:t>braueri</w:t>
+            </w:r>
+            <w:proofErr w:type="spellEnd"/>
           </w:p>
         </w:tc>
         <w:tc>
@@ -1830,8 +2572,13 @@
           </w:tcPr>
           <w:p>
             <w:r>
-              <w:t>G. nicholsi</w:t>
-            </w:r>
+              <w:t xml:space="preserve">G. </w:t>
+            </w:r>
+            <w:proofErr w:type="spellStart"/>
+            <w:r>
+              <w:t>nicholsi</w:t>
+            </w:r>
+            <w:proofErr w:type="spellEnd"/>
           </w:p>
         </w:tc>
         <w:tc>
@@ -1840,8 +2587,13 @@
           </w:tcPr>
           <w:p>
             <w:r>
-              <w:t>P. bolini</w:t>
-            </w:r>
+              <w:t xml:space="preserve">P. </w:t>
+            </w:r>
+            <w:proofErr w:type="spellStart"/>
+            <w:r>
+              <w:t>bolini</w:t>
+            </w:r>
+            <w:proofErr w:type="spellEnd"/>
           </w:p>
         </w:tc>
         <w:tc>
@@ -1850,8 +2602,13 @@
           </w:tcPr>
           <w:p>
             <w:r>
-              <w:t>K. anderssoni</w:t>
-            </w:r>
+              <w:t xml:space="preserve">K. </w:t>
+            </w:r>
+            <w:proofErr w:type="spellStart"/>
+            <w:r>
+              <w:t>anderssoni</w:t>
+            </w:r>
+            <w:proofErr w:type="spellEnd"/>
           </w:p>
         </w:tc>
       </w:tr>
@@ -1956,8 +2713,13 @@
           </w:tcPr>
           <w:p>
             <w:r>
-              <w:t>E. carlsbergi</w:t>
-            </w:r>
+              <w:t xml:space="preserve">E. </w:t>
+            </w:r>
+            <w:proofErr w:type="spellStart"/>
+            <w:r>
+              <w:t>carlsbergi</w:t>
+            </w:r>
+            <w:proofErr w:type="spellEnd"/>
           </w:p>
         </w:tc>
         <w:tc>
@@ -2042,8 +2804,13 @@
           </w:tcPr>
           <w:p>
             <w:r>
-              <w:t>G. braueri</w:t>
-            </w:r>
+              <w:t xml:space="preserve">G. </w:t>
+            </w:r>
+            <w:proofErr w:type="spellStart"/>
+            <w:r>
+              <w:t>braueri</w:t>
+            </w:r>
+            <w:proofErr w:type="spellEnd"/>
           </w:p>
         </w:tc>
         <w:tc>
@@ -2123,8 +2890,13 @@
           </w:tcPr>
           <w:p>
             <w:r>
-              <w:t>G. nicholsi</w:t>
-            </w:r>
+              <w:t xml:space="preserve">G. </w:t>
+            </w:r>
+            <w:proofErr w:type="spellStart"/>
+            <w:r>
+              <w:t>nicholsi</w:t>
+            </w:r>
+            <w:proofErr w:type="spellEnd"/>
           </w:p>
         </w:tc>
         <w:tc>
@@ -2193,8 +2965,13 @@
           </w:tcPr>
           <w:p>
             <w:r>
-              <w:t>P. bolini</w:t>
-            </w:r>
+              <w:t xml:space="preserve">P. </w:t>
+            </w:r>
+            <w:proofErr w:type="spellStart"/>
+            <w:r>
+              <w:t>bolini</w:t>
+            </w:r>
+            <w:proofErr w:type="spellEnd"/>
           </w:p>
         </w:tc>
         <w:tc>
@@ -2256,8 +3033,13 @@
           </w:tcPr>
           <w:p>
             <w:r>
-              <w:t>K. anderssoni</w:t>
-            </w:r>
+              <w:t xml:space="preserve">K. </w:t>
+            </w:r>
+            <w:proofErr w:type="spellStart"/>
+            <w:r>
+              <w:t>anderssoni</w:t>
+            </w:r>
+            <w:proofErr w:type="spellEnd"/>
           </w:p>
         </w:tc>
         <w:tc>
@@ -2457,8 +3239,15 @@
       <w:r>
         <w:t>Temperature range from -3.43C to 3.88C (</w:t>
       </w:r>
-      <w:r>
-        <w:t>sd 1.19 to 1.36</w:t>
+      <w:proofErr w:type="spellStart"/>
+      <w:proofErr w:type="gramStart"/>
+      <w:r>
+        <w:t>sd</w:t>
+      </w:r>
+      <w:proofErr w:type="spellEnd"/>
+      <w:proofErr w:type="gramEnd"/>
+      <w:r>
+        <w:t xml:space="preserve"> 1.19 to 1.36</w:t>
       </w:r>
       <w:r>
         <w:t>).</w:t>
@@ -2473,7 +3262,15 @@
         </w:numPr>
       </w:pPr>
       <w:r>
-        <w:t>Seems low – may be due to parameters being derived from cod data.</w:t>
+        <w:t xml:space="preserve">Seems low – may be due to parameters </w:t>
+      </w:r>
+      <w:proofErr w:type="gramStart"/>
+      <w:r>
+        <w:t>being derived</w:t>
+      </w:r>
+      <w:proofErr w:type="gramEnd"/>
+      <w:r>
+        <w:t xml:space="preserve"> from cod data.</w:t>
       </w:r>
     </w:p>
     <w:p>
@@ -2493,7 +3290,31 @@
         </w:numPr>
       </w:pPr>
       <w:r>
-        <w:t>E. carlsbergi (2.76 mean) and G. nicholsi (2.31 mean) found at highest temps.</w:t>
+        <w:t xml:space="preserve">E. </w:t>
+      </w:r>
+      <w:proofErr w:type="spellStart"/>
+      <w:r>
+        <w:t>carlsbergi</w:t>
+      </w:r>
+      <w:proofErr w:type="spellEnd"/>
+      <w:r>
+        <w:t xml:space="preserve"> (2.76 mean) and G. </w:t>
+      </w:r>
+      <w:proofErr w:type="spellStart"/>
+      <w:r>
+        <w:t>nicholsi</w:t>
+      </w:r>
+      <w:proofErr w:type="spellEnd"/>
+      <w:r>
+        <w:t xml:space="preserve"> (2.31 mean) found at highest </w:t>
+      </w:r>
+      <w:proofErr w:type="gramStart"/>
+      <w:r>
+        <w:t>temps</w:t>
+      </w:r>
+      <w:proofErr w:type="gramEnd"/>
+      <w:r>
+        <w:t>.</w:t>
       </w:r>
     </w:p>
     <w:p>
@@ -2505,7 +3326,23 @@
         </w:numPr>
       </w:pPr>
       <w:r>
-        <w:t>G. braueri at lowest temps (mean -1.65).</w:t>
+        <w:t xml:space="preserve">G. </w:t>
+      </w:r>
+      <w:proofErr w:type="spellStart"/>
+      <w:r>
+        <w:t>braueri</w:t>
+      </w:r>
+      <w:proofErr w:type="spellEnd"/>
+      <w:r>
+        <w:t xml:space="preserve"> at lowest </w:t>
+      </w:r>
+      <w:proofErr w:type="gramStart"/>
+      <w:r>
+        <w:t>temps</w:t>
+      </w:r>
+      <w:proofErr w:type="gramEnd"/>
+      <w:r>
+        <w:t xml:space="preserve"> (mean -1.65).</w:t>
       </w:r>
     </w:p>
     <w:p>
@@ -2605,7 +3442,15 @@
         <w:t>Model Comparison</w:t>
       </w:r>
       <w:r>
-        <w:t xml:space="preserve"> – Myctophids Only</w:t>
+        <w:t xml:space="preserve"> – </w:t>
+      </w:r>
+      <w:proofErr w:type="spellStart"/>
+      <w:r>
+        <w:t>Myctophids</w:t>
+      </w:r>
+      <w:proofErr w:type="spellEnd"/>
+      <w:r>
+        <w:t xml:space="preserve"> Only</w:t>
       </w:r>
     </w:p>
     <w:tbl>
@@ -3932,7 +4777,7 @@
       </w:pPr>
       <w:r>
         <w:lastRenderedPageBreak/>
-        <w:t>Bayesian Linear Models</w:t>
+        <w:t>Bayesian Models</w:t>
       </w:r>
     </w:p>
     <w:p>
@@ -3943,8 +4788,13 @@
           <w:numId w:val="30"/>
         </w:numPr>
       </w:pPr>
-      <w:r>
-        <w:t xml:space="preserve">Iter = </w:t>
+      <w:proofErr w:type="spellStart"/>
+      <w:r>
+        <w:t>Iter</w:t>
+      </w:r>
+      <w:proofErr w:type="spellEnd"/>
+      <w:r>
+        <w:t xml:space="preserve"> = </w:t>
       </w:r>
       <w:r>
         <w:t>10000</w:t>
@@ -3982,8 +4832,13 @@
           <w:numId w:val="30"/>
         </w:numPr>
       </w:pPr>
-      <w:r>
-        <w:t>Adapt_delta = 0.99</w:t>
+      <w:proofErr w:type="spellStart"/>
+      <w:r>
+        <w:t>Adapt_delta</w:t>
+      </w:r>
+      <w:proofErr w:type="spellEnd"/>
+      <w:r>
+        <w:t xml:space="preserve"> = 0.99</w:t>
       </w:r>
     </w:p>
     <w:p>
@@ -4081,9 +4936,11 @@
             <w:tcW w:w="1814" w:type="dxa"/>
           </w:tcPr>
           <w:p>
+            <w:proofErr w:type="spellStart"/>
             <w:r>
               <w:t>N_eff</w:t>
             </w:r>
+            <w:proofErr w:type="spellEnd"/>
           </w:p>
         </w:tc>
         <w:tc>
@@ -4091,9 +4948,11 @@
             <w:tcW w:w="1814" w:type="dxa"/>
           </w:tcPr>
           <w:p>
+            <w:proofErr w:type="spellStart"/>
             <w:r>
               <w:t>Rhat</w:t>
             </w:r>
+            <w:proofErr w:type="spellEnd"/>
           </w:p>
         </w:tc>
       </w:tr>
@@ -4271,9 +5130,11 @@
             <w:tcW w:w="1814" w:type="dxa"/>
           </w:tcPr>
           <w:p>
+            <w:proofErr w:type="spellStart"/>
             <w:r>
               <w:t>Sigma_species</w:t>
             </w:r>
+            <w:proofErr w:type="spellEnd"/>
           </w:p>
         </w:tc>
         <w:tc>
@@ -4370,9 +5231,11 @@
             <w:vMerge w:val="restart"/>
           </w:tcPr>
           <w:p>
+            <w:proofErr w:type="gramStart"/>
             <w:r>
               <w:t>Converge?</w:t>
             </w:r>
+            <w:proofErr w:type="gramEnd"/>
           </w:p>
         </w:tc>
         <w:tc>
@@ -4452,9 +5315,11 @@
             <w:tcW w:w="804" w:type="dxa"/>
           </w:tcPr>
           <w:p>
+            <w:proofErr w:type="spellStart"/>
             <w:r>
               <w:t>N_eff</w:t>
             </w:r>
+            <w:proofErr w:type="spellEnd"/>
           </w:p>
         </w:tc>
         <w:tc>
@@ -4462,9 +5327,11 @@
             <w:tcW w:w="660" w:type="dxa"/>
           </w:tcPr>
           <w:p>
+            <w:proofErr w:type="spellStart"/>
             <w:r>
               <w:t>Rhat</w:t>
             </w:r>
+            <w:proofErr w:type="spellEnd"/>
           </w:p>
         </w:tc>
         <w:tc>
@@ -4492,9 +5359,11 @@
             <w:tcW w:w="804" w:type="dxa"/>
           </w:tcPr>
           <w:p>
+            <w:proofErr w:type="spellStart"/>
             <w:r>
               <w:t>N_eff</w:t>
             </w:r>
+            <w:proofErr w:type="spellEnd"/>
           </w:p>
         </w:tc>
         <w:tc>
@@ -4502,9 +5371,11 @@
             <w:tcW w:w="771" w:type="dxa"/>
           </w:tcPr>
           <w:p>
+            <w:proofErr w:type="spellStart"/>
             <w:r>
               <w:t>R_hat</w:t>
             </w:r>
+            <w:proofErr w:type="spellEnd"/>
           </w:p>
         </w:tc>
         <w:tc>
@@ -4532,9 +5403,11 @@
             <w:tcW w:w="742" w:type="dxa"/>
           </w:tcPr>
           <w:p>
+            <w:proofErr w:type="spellStart"/>
             <w:r>
               <w:t>N_eff</w:t>
             </w:r>
+            <w:proofErr w:type="spellEnd"/>
           </w:p>
         </w:tc>
         <w:tc>
@@ -4542,9 +5415,11 @@
             <w:tcW w:w="771" w:type="dxa"/>
           </w:tcPr>
           <w:p>
+            <w:proofErr w:type="spellStart"/>
             <w:r>
               <w:t>R_hat</w:t>
             </w:r>
+            <w:proofErr w:type="spellEnd"/>
           </w:p>
         </w:tc>
       </w:tr>
@@ -5310,9 +6185,11 @@
             <w:tcW w:w="244" w:type="dxa"/>
           </w:tcPr>
           <w:p>
+            <w:proofErr w:type="gramStart"/>
             <w:r>
               <w:t>Yes?</w:t>
             </w:r>
+            <w:proofErr w:type="gramEnd"/>
           </w:p>
         </w:tc>
         <w:tc>
@@ -5544,9 +6421,11 @@
             <w:tcW w:w="1814" w:type="dxa"/>
           </w:tcPr>
           <w:p>
+            <w:proofErr w:type="spellStart"/>
             <w:r>
               <w:t>N_eff</w:t>
             </w:r>
+            <w:proofErr w:type="spellEnd"/>
           </w:p>
         </w:tc>
         <w:tc>
@@ -5554,9 +6433,11 @@
             <w:tcW w:w="1814" w:type="dxa"/>
           </w:tcPr>
           <w:p>
+            <w:proofErr w:type="spellStart"/>
             <w:r>
               <w:t>Rhat</w:t>
             </w:r>
+            <w:proofErr w:type="spellEnd"/>
           </w:p>
         </w:tc>
       </w:tr>
@@ -5722,8 +6603,6 @@
             <w:r>
               <w:t>1.02</w:t>
             </w:r>
-            <w:bookmarkStart w:id="0" w:name="_GoBack"/>
-            <w:bookmarkEnd w:id="0"/>
           </w:p>
         </w:tc>
       </w:tr>
@@ -5736,9 +6615,11 @@
             <w:tcW w:w="1814" w:type="dxa"/>
           </w:tcPr>
           <w:p>
+            <w:proofErr w:type="spellStart"/>
             <w:r>
               <w:t>Sigma_species</w:t>
             </w:r>
+            <w:proofErr w:type="spellEnd"/>
           </w:p>
         </w:tc>
         <w:tc>
@@ -5835,9 +6716,11 @@
             <w:vMerge w:val="restart"/>
           </w:tcPr>
           <w:p>
+            <w:proofErr w:type="gramStart"/>
             <w:r>
               <w:t>Converge?</w:t>
             </w:r>
+            <w:proofErr w:type="gramEnd"/>
           </w:p>
         </w:tc>
         <w:tc>
@@ -5917,9 +6800,11 @@
             <w:tcW w:w="804" w:type="dxa"/>
           </w:tcPr>
           <w:p>
+            <w:proofErr w:type="spellStart"/>
             <w:r>
               <w:t>N_eff</w:t>
             </w:r>
+            <w:proofErr w:type="spellEnd"/>
           </w:p>
         </w:tc>
         <w:tc>
@@ -5927,9 +6812,11 @@
             <w:tcW w:w="660" w:type="dxa"/>
           </w:tcPr>
           <w:p>
+            <w:proofErr w:type="spellStart"/>
             <w:r>
               <w:t>Rhat</w:t>
             </w:r>
+            <w:proofErr w:type="spellEnd"/>
           </w:p>
         </w:tc>
         <w:tc>
@@ -5957,9 +6844,11 @@
             <w:tcW w:w="804" w:type="dxa"/>
           </w:tcPr>
           <w:p>
+            <w:proofErr w:type="spellStart"/>
             <w:r>
               <w:t>N_eff</w:t>
             </w:r>
+            <w:proofErr w:type="spellEnd"/>
           </w:p>
         </w:tc>
         <w:tc>
@@ -5967,9 +6856,11 @@
             <w:tcW w:w="771" w:type="dxa"/>
           </w:tcPr>
           <w:p>
+            <w:proofErr w:type="spellStart"/>
             <w:r>
               <w:t>R_hat</w:t>
             </w:r>
+            <w:proofErr w:type="spellEnd"/>
           </w:p>
         </w:tc>
         <w:tc>
@@ -5997,9 +6888,11 @@
             <w:tcW w:w="742" w:type="dxa"/>
           </w:tcPr>
           <w:p>
+            <w:proofErr w:type="spellStart"/>
             <w:r>
               <w:t>N_eff</w:t>
             </w:r>
+            <w:proofErr w:type="spellEnd"/>
           </w:p>
         </w:tc>
         <w:tc>
@@ -6007,9 +6900,11 @@
             <w:tcW w:w="771" w:type="dxa"/>
           </w:tcPr>
           <w:p>
+            <w:proofErr w:type="spellStart"/>
             <w:r>
               <w:t>R_hat</w:t>
             </w:r>
+            <w:proofErr w:type="spellEnd"/>
           </w:p>
         </w:tc>
       </w:tr>
@@ -6893,7 +7788,1205 @@
       </w:tr>
     </w:tbl>
     <w:p/>
-    <w:p/>
+    <w:p>
+      <w:pPr>
+        <w:rPr>
+          <w:rFonts w:asciiTheme="majorHAnsi" w:eastAsiaTheme="majorEastAsia" w:hAnsiTheme="majorHAnsi" w:cstheme="majorBidi"/>
+          <w:color w:val="1F4D78" w:themeColor="accent1" w:themeShade="7F"/>
+          <w:sz w:val="24"/>
+          <w:szCs w:val="24"/>
+        </w:rPr>
+      </w:pPr>
+      <w:r>
+        <w:br w:type="page"/>
+      </w:r>
+    </w:p>
+    <w:p>
+      <w:pPr>
+        <w:pStyle w:val="Heading3"/>
+      </w:pPr>
+      <w:r>
+        <w:lastRenderedPageBreak/>
+        <w:t>Species</w:t>
+      </w:r>
+    </w:p>
+    <w:p>
+      <w:pPr>
+        <w:pStyle w:val="ListParagraph"/>
+        <w:numPr>
+          <w:ilvl w:val="0"/>
+          <w:numId w:val="31"/>
+        </w:numPr>
+      </w:pPr>
+      <w:r>
+        <w:t xml:space="preserve">Convergence looks </w:t>
+      </w:r>
+      <w:proofErr w:type="gramStart"/>
+      <w:r>
+        <w:t>ok?</w:t>
+      </w:r>
+      <w:proofErr w:type="gramEnd"/>
+    </w:p>
+    <w:p>
+      <w:pPr>
+        <w:pStyle w:val="HTMLPreformatted"/>
+        <w:shd w:val="clear" w:color="auto" w:fill="002B36"/>
+        <w:wordWrap w:val="0"/>
+        <w:spacing w:line="225" w:lineRule="atLeast"/>
+        <w:rPr>
+          <w:rFonts w:ascii="Consolas" w:hAnsi="Consolas"/>
+          <w:color w:val="93A1A1"/>
+        </w:rPr>
+      </w:pPr>
+      <w:r>
+        <w:rPr>
+          <w:rStyle w:val="gnkrckgcgsb"/>
+          <w:rFonts w:ascii="Consolas" w:hAnsi="Consolas"/>
+          <w:color w:val="93A1A1"/>
+          <w:bdr w:val="none" w:sz="0" w:space="0" w:color="auto" w:frame="1"/>
+        </w:rPr>
+        <w:t xml:space="preserve">                 Mean </w:t>
+      </w:r>
+      <w:proofErr w:type="spellStart"/>
+      <w:r>
+        <w:rPr>
+          <w:rStyle w:val="gnkrckgcgsb"/>
+          <w:rFonts w:ascii="Consolas" w:hAnsi="Consolas"/>
+          <w:color w:val="93A1A1"/>
+          <w:bdr w:val="none" w:sz="0" w:space="0" w:color="auto" w:frame="1"/>
+        </w:rPr>
+        <w:t>StdDev</w:t>
+      </w:r>
+      <w:proofErr w:type="spellEnd"/>
+      <w:r>
+        <w:rPr>
+          <w:rStyle w:val="gnkrckgcgsb"/>
+          <w:rFonts w:ascii="Consolas" w:hAnsi="Consolas"/>
+          <w:color w:val="93A1A1"/>
+          <w:bdr w:val="none" w:sz="0" w:space="0" w:color="auto" w:frame="1"/>
+        </w:rPr>
+        <w:t xml:space="preserve"> lower 0.89 upper 0.89 </w:t>
+      </w:r>
+      <w:proofErr w:type="spellStart"/>
+      <w:r>
+        <w:rPr>
+          <w:rStyle w:val="gnkrckgcgsb"/>
+          <w:rFonts w:ascii="Consolas" w:hAnsi="Consolas"/>
+          <w:color w:val="93A1A1"/>
+          <w:bdr w:val="none" w:sz="0" w:space="0" w:color="auto" w:frame="1"/>
+        </w:rPr>
+        <w:t>n_eff</w:t>
+      </w:r>
+      <w:proofErr w:type="spellEnd"/>
+      <w:r>
+        <w:rPr>
+          <w:rStyle w:val="gnkrckgcgsb"/>
+          <w:rFonts w:ascii="Consolas" w:hAnsi="Consolas"/>
+          <w:color w:val="93A1A1"/>
+          <w:bdr w:val="none" w:sz="0" w:space="0" w:color="auto" w:frame="1"/>
+        </w:rPr>
+        <w:t xml:space="preserve">   </w:t>
+      </w:r>
+      <w:proofErr w:type="spellStart"/>
+      <w:r>
+        <w:rPr>
+          <w:rStyle w:val="gnkrckgcgsb"/>
+          <w:rFonts w:ascii="Consolas" w:hAnsi="Consolas"/>
+          <w:color w:val="93A1A1"/>
+          <w:bdr w:val="none" w:sz="0" w:space="0" w:color="auto" w:frame="1"/>
+        </w:rPr>
+        <w:t>Rhat</w:t>
+      </w:r>
+      <w:proofErr w:type="spellEnd"/>
+    </w:p>
+    <w:p>
+      <w:pPr>
+        <w:shd w:val="clear" w:color="auto" w:fill="002B36"/>
+        <w:tabs>
+          <w:tab w:val="left" w:pos="916"/>
+          <w:tab w:val="left" w:pos="1832"/>
+          <w:tab w:val="left" w:pos="2748"/>
+          <w:tab w:val="left" w:pos="3664"/>
+          <w:tab w:val="left" w:pos="4580"/>
+          <w:tab w:val="left" w:pos="5496"/>
+          <w:tab w:val="left" w:pos="6412"/>
+          <w:tab w:val="left" w:pos="7328"/>
+          <w:tab w:val="left" w:pos="8244"/>
+          <w:tab w:val="left" w:pos="9160"/>
+          <w:tab w:val="left" w:pos="10076"/>
+          <w:tab w:val="left" w:pos="10992"/>
+          <w:tab w:val="left" w:pos="11908"/>
+          <w:tab w:val="left" w:pos="12824"/>
+          <w:tab w:val="left" w:pos="13740"/>
+          <w:tab w:val="left" w:pos="14656"/>
+        </w:tabs>
+        <w:wordWrap w:val="0"/>
+        <w:spacing w:after="0" w:line="225" w:lineRule="atLeast"/>
+        <w:rPr>
+          <w:rFonts w:ascii="Consolas" w:eastAsia="Times New Roman" w:hAnsi="Consolas" w:cs="Courier New"/>
+          <w:color w:val="93A1A1"/>
+          <w:sz w:val="20"/>
+          <w:szCs w:val="20"/>
+          <w:bdr w:val="none" w:sz="0" w:space="0" w:color="auto" w:frame="1"/>
+          <w:lang w:eastAsia="en-GB"/>
+        </w:rPr>
+      </w:pPr>
+      <w:proofErr w:type="gramStart"/>
+      <w:r>
+        <w:rPr>
+          <w:rFonts w:ascii="Consolas" w:eastAsia="Times New Roman" w:hAnsi="Consolas" w:cs="Courier New"/>
+          <w:color w:val="93A1A1"/>
+          <w:sz w:val="20"/>
+          <w:szCs w:val="20"/>
+          <w:bdr w:val="none" w:sz="0" w:space="0" w:color="auto" w:frame="1"/>
+          <w:lang w:eastAsia="en-GB"/>
+        </w:rPr>
+        <w:t>a</w:t>
+      </w:r>
+      <w:proofErr w:type="gramEnd"/>
+      <w:r>
+        <w:rPr>
+          <w:rFonts w:ascii="Consolas" w:eastAsia="Times New Roman" w:hAnsi="Consolas" w:cs="Courier New"/>
+          <w:color w:val="93A1A1"/>
+          <w:sz w:val="20"/>
+          <w:szCs w:val="20"/>
+          <w:bdr w:val="none" w:sz="0" w:space="0" w:color="auto" w:frame="1"/>
+          <w:lang w:eastAsia="en-GB"/>
+        </w:rPr>
+        <w:t xml:space="preserve">              0.2063 0.0218     0.1732     0.2375   889 1.0031</w:t>
+      </w:r>
+    </w:p>
+    <w:p>
+      <w:pPr>
+        <w:shd w:val="clear" w:color="auto" w:fill="002B36"/>
+        <w:tabs>
+          <w:tab w:val="left" w:pos="916"/>
+          <w:tab w:val="left" w:pos="1832"/>
+          <w:tab w:val="left" w:pos="2748"/>
+          <w:tab w:val="left" w:pos="3664"/>
+          <w:tab w:val="left" w:pos="4580"/>
+          <w:tab w:val="left" w:pos="5496"/>
+          <w:tab w:val="left" w:pos="6412"/>
+          <w:tab w:val="left" w:pos="7328"/>
+          <w:tab w:val="left" w:pos="8244"/>
+          <w:tab w:val="left" w:pos="9160"/>
+          <w:tab w:val="left" w:pos="10076"/>
+          <w:tab w:val="left" w:pos="10992"/>
+          <w:tab w:val="left" w:pos="11908"/>
+          <w:tab w:val="left" w:pos="12824"/>
+          <w:tab w:val="left" w:pos="13740"/>
+          <w:tab w:val="left" w:pos="14656"/>
+        </w:tabs>
+        <w:wordWrap w:val="0"/>
+        <w:spacing w:after="0" w:line="225" w:lineRule="atLeast"/>
+        <w:rPr>
+          <w:rFonts w:ascii="Consolas" w:eastAsia="Times New Roman" w:hAnsi="Consolas" w:cs="Courier New"/>
+          <w:color w:val="93A1A1"/>
+          <w:sz w:val="20"/>
+          <w:szCs w:val="20"/>
+          <w:bdr w:val="none" w:sz="0" w:space="0" w:color="auto" w:frame="1"/>
+          <w:lang w:eastAsia="en-GB"/>
+        </w:rPr>
+      </w:pPr>
+      <w:proofErr w:type="spellStart"/>
+      <w:r>
+        <w:rPr>
+          <w:rFonts w:ascii="Consolas" w:eastAsia="Times New Roman" w:hAnsi="Consolas" w:cs="Courier New"/>
+          <w:color w:val="93A1A1"/>
+          <w:sz w:val="20"/>
+          <w:szCs w:val="20"/>
+          <w:bdr w:val="none" w:sz="0" w:space="0" w:color="auto" w:frame="1"/>
+          <w:lang w:eastAsia="en-GB"/>
+        </w:rPr>
+        <w:t>a_</w:t>
+      </w:r>
+      <w:proofErr w:type="gramStart"/>
+      <w:r>
+        <w:rPr>
+          <w:rFonts w:ascii="Consolas" w:eastAsia="Times New Roman" w:hAnsi="Consolas" w:cs="Courier New"/>
+          <w:color w:val="93A1A1"/>
+          <w:sz w:val="20"/>
+          <w:szCs w:val="20"/>
+          <w:bdr w:val="none" w:sz="0" w:space="0" w:color="auto" w:frame="1"/>
+          <w:lang w:eastAsia="en-GB"/>
+        </w:rPr>
+        <w:t>Var</w:t>
+      </w:r>
+      <w:proofErr w:type="spellEnd"/>
+      <w:r>
+        <w:rPr>
+          <w:rFonts w:ascii="Consolas" w:eastAsia="Times New Roman" w:hAnsi="Consolas" w:cs="Courier New"/>
+          <w:color w:val="93A1A1"/>
+          <w:sz w:val="20"/>
+          <w:szCs w:val="20"/>
+          <w:bdr w:val="none" w:sz="0" w:space="0" w:color="auto" w:frame="1"/>
+          <w:lang w:eastAsia="en-GB"/>
+        </w:rPr>
+        <w:t>[</w:t>
+      </w:r>
+      <w:proofErr w:type="gramEnd"/>
+      <w:r>
+        <w:rPr>
+          <w:rFonts w:ascii="Consolas" w:eastAsia="Times New Roman" w:hAnsi="Consolas" w:cs="Courier New"/>
+          <w:color w:val="93A1A1"/>
+          <w:sz w:val="20"/>
+          <w:szCs w:val="20"/>
+          <w:bdr w:val="none" w:sz="0" w:space="0" w:color="auto" w:frame="1"/>
+          <w:lang w:eastAsia="en-GB"/>
+        </w:rPr>
+        <w:t>1]       0.0255 0.0222    -0.0091     0.0568   929 1.0033</w:t>
+      </w:r>
+    </w:p>
+    <w:p>
+      <w:pPr>
+        <w:shd w:val="clear" w:color="auto" w:fill="002B36"/>
+        <w:tabs>
+          <w:tab w:val="left" w:pos="916"/>
+          <w:tab w:val="left" w:pos="1832"/>
+          <w:tab w:val="left" w:pos="2748"/>
+          <w:tab w:val="left" w:pos="3664"/>
+          <w:tab w:val="left" w:pos="4580"/>
+          <w:tab w:val="left" w:pos="5496"/>
+          <w:tab w:val="left" w:pos="6412"/>
+          <w:tab w:val="left" w:pos="7328"/>
+          <w:tab w:val="left" w:pos="8244"/>
+          <w:tab w:val="left" w:pos="9160"/>
+          <w:tab w:val="left" w:pos="10076"/>
+          <w:tab w:val="left" w:pos="10992"/>
+          <w:tab w:val="left" w:pos="11908"/>
+          <w:tab w:val="left" w:pos="12824"/>
+          <w:tab w:val="left" w:pos="13740"/>
+          <w:tab w:val="left" w:pos="14656"/>
+        </w:tabs>
+        <w:wordWrap w:val="0"/>
+        <w:spacing w:after="0" w:line="225" w:lineRule="atLeast"/>
+        <w:rPr>
+          <w:rFonts w:ascii="Consolas" w:eastAsia="Times New Roman" w:hAnsi="Consolas" w:cs="Courier New"/>
+          <w:color w:val="93A1A1"/>
+          <w:sz w:val="20"/>
+          <w:szCs w:val="20"/>
+          <w:bdr w:val="none" w:sz="0" w:space="0" w:color="auto" w:frame="1"/>
+          <w:lang w:eastAsia="en-GB"/>
+        </w:rPr>
+      </w:pPr>
+      <w:proofErr w:type="spellStart"/>
+      <w:r>
+        <w:rPr>
+          <w:rFonts w:ascii="Consolas" w:eastAsia="Times New Roman" w:hAnsi="Consolas" w:cs="Courier New"/>
+          <w:color w:val="93A1A1"/>
+          <w:sz w:val="20"/>
+          <w:szCs w:val="20"/>
+          <w:bdr w:val="none" w:sz="0" w:space="0" w:color="auto" w:frame="1"/>
+          <w:lang w:eastAsia="en-GB"/>
+        </w:rPr>
+        <w:t>a_</w:t>
+      </w:r>
+      <w:proofErr w:type="gramStart"/>
+      <w:r>
+        <w:rPr>
+          <w:rFonts w:ascii="Consolas" w:eastAsia="Times New Roman" w:hAnsi="Consolas" w:cs="Courier New"/>
+          <w:color w:val="93A1A1"/>
+          <w:sz w:val="20"/>
+          <w:szCs w:val="20"/>
+          <w:bdr w:val="none" w:sz="0" w:space="0" w:color="auto" w:frame="1"/>
+          <w:lang w:eastAsia="en-GB"/>
+        </w:rPr>
+        <w:t>Var</w:t>
+      </w:r>
+      <w:proofErr w:type="spellEnd"/>
+      <w:r>
+        <w:rPr>
+          <w:rFonts w:ascii="Consolas" w:eastAsia="Times New Roman" w:hAnsi="Consolas" w:cs="Courier New"/>
+          <w:color w:val="93A1A1"/>
+          <w:sz w:val="20"/>
+          <w:szCs w:val="20"/>
+          <w:bdr w:val="none" w:sz="0" w:space="0" w:color="auto" w:frame="1"/>
+          <w:lang w:eastAsia="en-GB"/>
+        </w:rPr>
+        <w:t>[</w:t>
+      </w:r>
+      <w:proofErr w:type="gramEnd"/>
+      <w:r>
+        <w:rPr>
+          <w:rFonts w:ascii="Consolas" w:eastAsia="Times New Roman" w:hAnsi="Consolas" w:cs="Courier New"/>
+          <w:color w:val="93A1A1"/>
+          <w:sz w:val="20"/>
+          <w:szCs w:val="20"/>
+          <w:bdr w:val="none" w:sz="0" w:space="0" w:color="auto" w:frame="1"/>
+          <w:lang w:eastAsia="en-GB"/>
+        </w:rPr>
+        <w:t>2]      -0.0105 0.0226    -0.0452     0.0215  1052 1.0026</w:t>
+      </w:r>
+    </w:p>
+    <w:p>
+      <w:pPr>
+        <w:shd w:val="clear" w:color="auto" w:fill="002B36"/>
+        <w:tabs>
+          <w:tab w:val="left" w:pos="916"/>
+          <w:tab w:val="left" w:pos="1832"/>
+          <w:tab w:val="left" w:pos="2748"/>
+          <w:tab w:val="left" w:pos="3664"/>
+          <w:tab w:val="left" w:pos="4580"/>
+          <w:tab w:val="left" w:pos="5496"/>
+          <w:tab w:val="left" w:pos="6412"/>
+          <w:tab w:val="left" w:pos="7328"/>
+          <w:tab w:val="left" w:pos="8244"/>
+          <w:tab w:val="left" w:pos="9160"/>
+          <w:tab w:val="left" w:pos="10076"/>
+          <w:tab w:val="left" w:pos="10992"/>
+          <w:tab w:val="left" w:pos="11908"/>
+          <w:tab w:val="left" w:pos="12824"/>
+          <w:tab w:val="left" w:pos="13740"/>
+          <w:tab w:val="left" w:pos="14656"/>
+        </w:tabs>
+        <w:wordWrap w:val="0"/>
+        <w:spacing w:after="0" w:line="225" w:lineRule="atLeast"/>
+        <w:rPr>
+          <w:rFonts w:ascii="Consolas" w:eastAsia="Times New Roman" w:hAnsi="Consolas" w:cs="Courier New"/>
+          <w:color w:val="93A1A1"/>
+          <w:sz w:val="20"/>
+          <w:szCs w:val="20"/>
+          <w:bdr w:val="none" w:sz="0" w:space="0" w:color="auto" w:frame="1"/>
+          <w:lang w:eastAsia="en-GB"/>
+        </w:rPr>
+      </w:pPr>
+      <w:proofErr w:type="spellStart"/>
+      <w:r>
+        <w:rPr>
+          <w:rFonts w:ascii="Consolas" w:eastAsia="Times New Roman" w:hAnsi="Consolas" w:cs="Courier New"/>
+          <w:color w:val="93A1A1"/>
+          <w:sz w:val="20"/>
+          <w:szCs w:val="20"/>
+          <w:bdr w:val="none" w:sz="0" w:space="0" w:color="auto" w:frame="1"/>
+          <w:lang w:eastAsia="en-GB"/>
+        </w:rPr>
+        <w:t>a_</w:t>
+      </w:r>
+      <w:proofErr w:type="gramStart"/>
+      <w:r>
+        <w:rPr>
+          <w:rFonts w:ascii="Consolas" w:eastAsia="Times New Roman" w:hAnsi="Consolas" w:cs="Courier New"/>
+          <w:color w:val="93A1A1"/>
+          <w:sz w:val="20"/>
+          <w:szCs w:val="20"/>
+          <w:bdr w:val="none" w:sz="0" w:space="0" w:color="auto" w:frame="1"/>
+          <w:lang w:eastAsia="en-GB"/>
+        </w:rPr>
+        <w:t>Var</w:t>
+      </w:r>
+      <w:proofErr w:type="spellEnd"/>
+      <w:r>
+        <w:rPr>
+          <w:rFonts w:ascii="Consolas" w:eastAsia="Times New Roman" w:hAnsi="Consolas" w:cs="Courier New"/>
+          <w:color w:val="93A1A1"/>
+          <w:sz w:val="20"/>
+          <w:szCs w:val="20"/>
+          <w:bdr w:val="none" w:sz="0" w:space="0" w:color="auto" w:frame="1"/>
+          <w:lang w:eastAsia="en-GB"/>
+        </w:rPr>
+        <w:t>[</w:t>
+      </w:r>
+      <w:proofErr w:type="gramEnd"/>
+      <w:r>
+        <w:rPr>
+          <w:rFonts w:ascii="Consolas" w:eastAsia="Times New Roman" w:hAnsi="Consolas" w:cs="Courier New"/>
+          <w:color w:val="93A1A1"/>
+          <w:sz w:val="20"/>
+          <w:szCs w:val="20"/>
+          <w:bdr w:val="none" w:sz="0" w:space="0" w:color="auto" w:frame="1"/>
+          <w:lang w:eastAsia="en-GB"/>
+        </w:rPr>
+        <w:t>3]       0.0189 0.0223    -0.0132     0.0527   935 1.0031</w:t>
+      </w:r>
+    </w:p>
+    <w:p>
+      <w:pPr>
+        <w:shd w:val="clear" w:color="auto" w:fill="002B36"/>
+        <w:tabs>
+          <w:tab w:val="left" w:pos="916"/>
+          <w:tab w:val="left" w:pos="1832"/>
+          <w:tab w:val="left" w:pos="2748"/>
+          <w:tab w:val="left" w:pos="3664"/>
+          <w:tab w:val="left" w:pos="4580"/>
+          <w:tab w:val="left" w:pos="5496"/>
+          <w:tab w:val="left" w:pos="6412"/>
+          <w:tab w:val="left" w:pos="7328"/>
+          <w:tab w:val="left" w:pos="8244"/>
+          <w:tab w:val="left" w:pos="9160"/>
+          <w:tab w:val="left" w:pos="10076"/>
+          <w:tab w:val="left" w:pos="10992"/>
+          <w:tab w:val="left" w:pos="11908"/>
+          <w:tab w:val="left" w:pos="12824"/>
+          <w:tab w:val="left" w:pos="13740"/>
+          <w:tab w:val="left" w:pos="14656"/>
+        </w:tabs>
+        <w:wordWrap w:val="0"/>
+        <w:spacing w:after="0" w:line="225" w:lineRule="atLeast"/>
+        <w:rPr>
+          <w:rFonts w:ascii="Consolas" w:eastAsia="Times New Roman" w:hAnsi="Consolas" w:cs="Courier New"/>
+          <w:color w:val="93A1A1"/>
+          <w:sz w:val="20"/>
+          <w:szCs w:val="20"/>
+          <w:bdr w:val="none" w:sz="0" w:space="0" w:color="auto" w:frame="1"/>
+          <w:lang w:eastAsia="en-GB"/>
+        </w:rPr>
+      </w:pPr>
+      <w:proofErr w:type="spellStart"/>
+      <w:r>
+        <w:rPr>
+          <w:rFonts w:ascii="Consolas" w:eastAsia="Times New Roman" w:hAnsi="Consolas" w:cs="Courier New"/>
+          <w:color w:val="93A1A1"/>
+          <w:sz w:val="20"/>
+          <w:szCs w:val="20"/>
+          <w:bdr w:val="none" w:sz="0" w:space="0" w:color="auto" w:frame="1"/>
+          <w:lang w:eastAsia="en-GB"/>
+        </w:rPr>
+        <w:t>a_</w:t>
+      </w:r>
+      <w:proofErr w:type="gramStart"/>
+      <w:r>
+        <w:rPr>
+          <w:rFonts w:ascii="Consolas" w:eastAsia="Times New Roman" w:hAnsi="Consolas" w:cs="Courier New"/>
+          <w:color w:val="93A1A1"/>
+          <w:sz w:val="20"/>
+          <w:szCs w:val="20"/>
+          <w:bdr w:val="none" w:sz="0" w:space="0" w:color="auto" w:frame="1"/>
+          <w:lang w:eastAsia="en-GB"/>
+        </w:rPr>
+        <w:t>Var</w:t>
+      </w:r>
+      <w:proofErr w:type="spellEnd"/>
+      <w:r>
+        <w:rPr>
+          <w:rFonts w:ascii="Consolas" w:eastAsia="Times New Roman" w:hAnsi="Consolas" w:cs="Courier New"/>
+          <w:color w:val="93A1A1"/>
+          <w:sz w:val="20"/>
+          <w:szCs w:val="20"/>
+          <w:bdr w:val="none" w:sz="0" w:space="0" w:color="auto" w:frame="1"/>
+          <w:lang w:eastAsia="en-GB"/>
+        </w:rPr>
+        <w:t>[</w:t>
+      </w:r>
+      <w:proofErr w:type="gramEnd"/>
+      <w:r>
+        <w:rPr>
+          <w:rFonts w:ascii="Consolas" w:eastAsia="Times New Roman" w:hAnsi="Consolas" w:cs="Courier New"/>
+          <w:color w:val="93A1A1"/>
+          <w:sz w:val="20"/>
+          <w:szCs w:val="20"/>
+          <w:bdr w:val="none" w:sz="0" w:space="0" w:color="auto" w:frame="1"/>
+          <w:lang w:eastAsia="en-GB"/>
+        </w:rPr>
+        <w:t>4]      -0.0537 0.0222    -0.0869    -0.0215   896 1.0028</w:t>
+      </w:r>
+    </w:p>
+    <w:p>
+      <w:pPr>
+        <w:shd w:val="clear" w:color="auto" w:fill="002B36"/>
+        <w:tabs>
+          <w:tab w:val="left" w:pos="916"/>
+          <w:tab w:val="left" w:pos="1832"/>
+          <w:tab w:val="left" w:pos="2748"/>
+          <w:tab w:val="left" w:pos="3664"/>
+          <w:tab w:val="left" w:pos="4580"/>
+          <w:tab w:val="left" w:pos="5496"/>
+          <w:tab w:val="left" w:pos="6412"/>
+          <w:tab w:val="left" w:pos="7328"/>
+          <w:tab w:val="left" w:pos="8244"/>
+          <w:tab w:val="left" w:pos="9160"/>
+          <w:tab w:val="left" w:pos="10076"/>
+          <w:tab w:val="left" w:pos="10992"/>
+          <w:tab w:val="left" w:pos="11908"/>
+          <w:tab w:val="left" w:pos="12824"/>
+          <w:tab w:val="left" w:pos="13740"/>
+          <w:tab w:val="left" w:pos="14656"/>
+        </w:tabs>
+        <w:wordWrap w:val="0"/>
+        <w:spacing w:after="0" w:line="225" w:lineRule="atLeast"/>
+        <w:rPr>
+          <w:rFonts w:ascii="Consolas" w:eastAsia="Times New Roman" w:hAnsi="Consolas" w:cs="Courier New"/>
+          <w:color w:val="93A1A1"/>
+          <w:sz w:val="20"/>
+          <w:szCs w:val="20"/>
+          <w:bdr w:val="none" w:sz="0" w:space="0" w:color="auto" w:frame="1"/>
+          <w:lang w:eastAsia="en-GB"/>
+        </w:rPr>
+      </w:pPr>
+      <w:proofErr w:type="spellStart"/>
+      <w:r>
+        <w:rPr>
+          <w:rFonts w:ascii="Consolas" w:eastAsia="Times New Roman" w:hAnsi="Consolas" w:cs="Courier New"/>
+          <w:color w:val="93A1A1"/>
+          <w:sz w:val="20"/>
+          <w:szCs w:val="20"/>
+          <w:bdr w:val="none" w:sz="0" w:space="0" w:color="auto" w:frame="1"/>
+          <w:lang w:eastAsia="en-GB"/>
+        </w:rPr>
+        <w:t>a_</w:t>
+      </w:r>
+      <w:proofErr w:type="gramStart"/>
+      <w:r>
+        <w:rPr>
+          <w:rFonts w:ascii="Consolas" w:eastAsia="Times New Roman" w:hAnsi="Consolas" w:cs="Courier New"/>
+          <w:color w:val="93A1A1"/>
+          <w:sz w:val="20"/>
+          <w:szCs w:val="20"/>
+          <w:bdr w:val="none" w:sz="0" w:space="0" w:color="auto" w:frame="1"/>
+          <w:lang w:eastAsia="en-GB"/>
+        </w:rPr>
+        <w:t>Var</w:t>
+      </w:r>
+      <w:proofErr w:type="spellEnd"/>
+      <w:r>
+        <w:rPr>
+          <w:rFonts w:ascii="Consolas" w:eastAsia="Times New Roman" w:hAnsi="Consolas" w:cs="Courier New"/>
+          <w:color w:val="93A1A1"/>
+          <w:sz w:val="20"/>
+          <w:szCs w:val="20"/>
+          <w:bdr w:val="none" w:sz="0" w:space="0" w:color="auto" w:frame="1"/>
+          <w:lang w:eastAsia="en-GB"/>
+        </w:rPr>
+        <w:t>[</w:t>
+      </w:r>
+      <w:proofErr w:type="gramEnd"/>
+      <w:r>
+        <w:rPr>
+          <w:rFonts w:ascii="Consolas" w:eastAsia="Times New Roman" w:hAnsi="Consolas" w:cs="Courier New"/>
+          <w:color w:val="93A1A1"/>
+          <w:sz w:val="20"/>
+          <w:szCs w:val="20"/>
+          <w:bdr w:val="none" w:sz="0" w:space="0" w:color="auto" w:frame="1"/>
+          <w:lang w:eastAsia="en-GB"/>
+        </w:rPr>
+        <w:t>5]       0.0396 0.0227     0.0061     0.0733   873 1.0021</w:t>
+      </w:r>
+    </w:p>
+    <w:p>
+      <w:pPr>
+        <w:shd w:val="clear" w:color="auto" w:fill="002B36"/>
+        <w:tabs>
+          <w:tab w:val="left" w:pos="916"/>
+          <w:tab w:val="left" w:pos="1832"/>
+          <w:tab w:val="left" w:pos="2748"/>
+          <w:tab w:val="left" w:pos="3664"/>
+          <w:tab w:val="left" w:pos="4580"/>
+          <w:tab w:val="left" w:pos="5496"/>
+          <w:tab w:val="left" w:pos="6412"/>
+          <w:tab w:val="left" w:pos="7328"/>
+          <w:tab w:val="left" w:pos="8244"/>
+          <w:tab w:val="left" w:pos="9160"/>
+          <w:tab w:val="left" w:pos="10076"/>
+          <w:tab w:val="left" w:pos="10992"/>
+          <w:tab w:val="left" w:pos="11908"/>
+          <w:tab w:val="left" w:pos="12824"/>
+          <w:tab w:val="left" w:pos="13740"/>
+          <w:tab w:val="left" w:pos="14656"/>
+        </w:tabs>
+        <w:wordWrap w:val="0"/>
+        <w:spacing w:after="0" w:line="225" w:lineRule="atLeast"/>
+        <w:rPr>
+          <w:rFonts w:ascii="Consolas" w:eastAsia="Times New Roman" w:hAnsi="Consolas" w:cs="Courier New"/>
+          <w:color w:val="93A1A1"/>
+          <w:sz w:val="20"/>
+          <w:szCs w:val="20"/>
+          <w:bdr w:val="none" w:sz="0" w:space="0" w:color="auto" w:frame="1"/>
+          <w:lang w:eastAsia="en-GB"/>
+        </w:rPr>
+      </w:pPr>
+      <w:proofErr w:type="spellStart"/>
+      <w:r>
+        <w:rPr>
+          <w:rFonts w:ascii="Consolas" w:eastAsia="Times New Roman" w:hAnsi="Consolas" w:cs="Courier New"/>
+          <w:color w:val="93A1A1"/>
+          <w:sz w:val="20"/>
+          <w:szCs w:val="20"/>
+          <w:bdr w:val="none" w:sz="0" w:space="0" w:color="auto" w:frame="1"/>
+          <w:lang w:eastAsia="en-GB"/>
+        </w:rPr>
+        <w:t>a_</w:t>
+      </w:r>
+      <w:proofErr w:type="gramStart"/>
+      <w:r>
+        <w:rPr>
+          <w:rFonts w:ascii="Consolas" w:eastAsia="Times New Roman" w:hAnsi="Consolas" w:cs="Courier New"/>
+          <w:color w:val="93A1A1"/>
+          <w:sz w:val="20"/>
+          <w:szCs w:val="20"/>
+          <w:bdr w:val="none" w:sz="0" w:space="0" w:color="auto" w:frame="1"/>
+          <w:lang w:eastAsia="en-GB"/>
+        </w:rPr>
+        <w:t>Var</w:t>
+      </w:r>
+      <w:proofErr w:type="spellEnd"/>
+      <w:r>
+        <w:rPr>
+          <w:rFonts w:ascii="Consolas" w:eastAsia="Times New Roman" w:hAnsi="Consolas" w:cs="Courier New"/>
+          <w:color w:val="93A1A1"/>
+          <w:sz w:val="20"/>
+          <w:szCs w:val="20"/>
+          <w:bdr w:val="none" w:sz="0" w:space="0" w:color="auto" w:frame="1"/>
+          <w:lang w:eastAsia="en-GB"/>
+        </w:rPr>
+        <w:t>[</w:t>
+      </w:r>
+      <w:proofErr w:type="gramEnd"/>
+      <w:r>
+        <w:rPr>
+          <w:rFonts w:ascii="Consolas" w:eastAsia="Times New Roman" w:hAnsi="Consolas" w:cs="Courier New"/>
+          <w:color w:val="93A1A1"/>
+          <w:sz w:val="20"/>
+          <w:szCs w:val="20"/>
+          <w:bdr w:val="none" w:sz="0" w:space="0" w:color="auto" w:frame="1"/>
+          <w:lang w:eastAsia="en-GB"/>
+        </w:rPr>
+        <w:t>6]      -0.0188 0.0222    -0.0498     0.0159   909 1.0037</w:t>
+      </w:r>
+    </w:p>
+    <w:p>
+      <w:pPr>
+        <w:shd w:val="clear" w:color="auto" w:fill="002B36"/>
+        <w:tabs>
+          <w:tab w:val="left" w:pos="916"/>
+          <w:tab w:val="left" w:pos="1832"/>
+          <w:tab w:val="left" w:pos="2748"/>
+          <w:tab w:val="left" w:pos="3664"/>
+          <w:tab w:val="left" w:pos="4580"/>
+          <w:tab w:val="left" w:pos="5496"/>
+          <w:tab w:val="left" w:pos="6412"/>
+          <w:tab w:val="left" w:pos="7328"/>
+          <w:tab w:val="left" w:pos="8244"/>
+          <w:tab w:val="left" w:pos="9160"/>
+          <w:tab w:val="left" w:pos="10076"/>
+          <w:tab w:val="left" w:pos="10992"/>
+          <w:tab w:val="left" w:pos="11908"/>
+          <w:tab w:val="left" w:pos="12824"/>
+          <w:tab w:val="left" w:pos="13740"/>
+          <w:tab w:val="left" w:pos="14656"/>
+        </w:tabs>
+        <w:wordWrap w:val="0"/>
+        <w:spacing w:after="0" w:line="225" w:lineRule="atLeast"/>
+        <w:rPr>
+          <w:rFonts w:ascii="Consolas" w:eastAsia="Times New Roman" w:hAnsi="Consolas" w:cs="Courier New"/>
+          <w:color w:val="93A1A1"/>
+          <w:sz w:val="20"/>
+          <w:szCs w:val="20"/>
+          <w:bdr w:val="none" w:sz="0" w:space="0" w:color="auto" w:frame="1"/>
+          <w:lang w:eastAsia="en-GB"/>
+        </w:rPr>
+      </w:pPr>
+      <w:proofErr w:type="spellStart"/>
+      <w:r>
+        <w:rPr>
+          <w:rFonts w:ascii="Consolas" w:eastAsia="Times New Roman" w:hAnsi="Consolas" w:cs="Courier New"/>
+          <w:color w:val="93A1A1"/>
+          <w:sz w:val="20"/>
+          <w:szCs w:val="20"/>
+          <w:bdr w:val="none" w:sz="0" w:space="0" w:color="auto" w:frame="1"/>
+          <w:lang w:eastAsia="en-GB"/>
+        </w:rPr>
+        <w:t>sigma_</w:t>
+      </w:r>
+      <w:proofErr w:type="gramStart"/>
+      <w:r>
+        <w:rPr>
+          <w:rFonts w:ascii="Consolas" w:eastAsia="Times New Roman" w:hAnsi="Consolas" w:cs="Courier New"/>
+          <w:color w:val="93A1A1"/>
+          <w:sz w:val="20"/>
+          <w:szCs w:val="20"/>
+          <w:bdr w:val="none" w:sz="0" w:space="0" w:color="auto" w:frame="1"/>
+          <w:lang w:eastAsia="en-GB"/>
+        </w:rPr>
+        <w:t>Species</w:t>
+      </w:r>
+      <w:proofErr w:type="spellEnd"/>
+      <w:r>
+        <w:rPr>
+          <w:rFonts w:ascii="Consolas" w:eastAsia="Times New Roman" w:hAnsi="Consolas" w:cs="Courier New"/>
+          <w:color w:val="93A1A1"/>
+          <w:sz w:val="20"/>
+          <w:szCs w:val="20"/>
+          <w:bdr w:val="none" w:sz="0" w:space="0" w:color="auto" w:frame="1"/>
+          <w:lang w:eastAsia="en-GB"/>
+        </w:rPr>
+        <w:t xml:space="preserve">  0.0486</w:t>
+      </w:r>
+      <w:proofErr w:type="gramEnd"/>
+      <w:r>
+        <w:rPr>
+          <w:rFonts w:ascii="Consolas" w:eastAsia="Times New Roman" w:hAnsi="Consolas" w:cs="Courier New"/>
+          <w:color w:val="93A1A1"/>
+          <w:sz w:val="20"/>
+          <w:szCs w:val="20"/>
+          <w:bdr w:val="none" w:sz="0" w:space="0" w:color="auto" w:frame="1"/>
+          <w:lang w:eastAsia="en-GB"/>
+        </w:rPr>
+        <w:t xml:space="preserve"> 0.0245     0.0202     0.0756  2398 1.0007</w:t>
+      </w:r>
+    </w:p>
+    <w:p>
+      <w:pPr>
+        <w:shd w:val="clear" w:color="auto" w:fill="002B36"/>
+        <w:tabs>
+          <w:tab w:val="left" w:pos="916"/>
+          <w:tab w:val="left" w:pos="1832"/>
+          <w:tab w:val="left" w:pos="2748"/>
+          <w:tab w:val="left" w:pos="3664"/>
+          <w:tab w:val="left" w:pos="4580"/>
+          <w:tab w:val="left" w:pos="5496"/>
+          <w:tab w:val="left" w:pos="6412"/>
+          <w:tab w:val="left" w:pos="7328"/>
+          <w:tab w:val="left" w:pos="8244"/>
+          <w:tab w:val="left" w:pos="9160"/>
+          <w:tab w:val="left" w:pos="10076"/>
+          <w:tab w:val="left" w:pos="10992"/>
+          <w:tab w:val="left" w:pos="11908"/>
+          <w:tab w:val="left" w:pos="12824"/>
+          <w:tab w:val="left" w:pos="13740"/>
+          <w:tab w:val="left" w:pos="14656"/>
+        </w:tabs>
+        <w:wordWrap w:val="0"/>
+        <w:spacing w:after="0" w:line="225" w:lineRule="atLeast"/>
+        <w:rPr>
+          <w:rFonts w:ascii="Consolas" w:eastAsia="Times New Roman" w:hAnsi="Consolas" w:cs="Courier New"/>
+          <w:color w:val="93A1A1"/>
+          <w:sz w:val="20"/>
+          <w:szCs w:val="20"/>
+          <w:lang w:eastAsia="en-GB"/>
+        </w:rPr>
+      </w:pPr>
+      <w:proofErr w:type="gramStart"/>
+      <w:r>
+        <w:rPr>
+          <w:rFonts w:ascii="Consolas" w:eastAsia="Times New Roman" w:hAnsi="Consolas" w:cs="Courier New"/>
+          <w:color w:val="93A1A1"/>
+          <w:sz w:val="20"/>
+          <w:szCs w:val="20"/>
+          <w:bdr w:val="none" w:sz="0" w:space="0" w:color="auto" w:frame="1"/>
+          <w:lang w:eastAsia="en-GB"/>
+        </w:rPr>
+        <w:t>sigma</w:t>
+      </w:r>
+      <w:proofErr w:type="gramEnd"/>
+      <w:r>
+        <w:rPr>
+          <w:rFonts w:ascii="Consolas" w:eastAsia="Times New Roman" w:hAnsi="Consolas" w:cs="Courier New"/>
+          <w:color w:val="93A1A1"/>
+          <w:sz w:val="20"/>
+          <w:szCs w:val="20"/>
+          <w:bdr w:val="none" w:sz="0" w:space="0" w:color="auto" w:frame="1"/>
+          <w:lang w:eastAsia="en-GB"/>
+        </w:rPr>
+        <w:t xml:space="preserve">          0.0038 0.0024     0.0002     0.0070   256 1.0148</w:t>
+      </w:r>
+    </w:p>
+    <w:p>
+      <w:pPr>
+        <w:pStyle w:val="ListParagraph"/>
+        <w:numPr>
+          <w:ilvl w:val="0"/>
+          <w:numId w:val="31"/>
+        </w:numPr>
+      </w:pPr>
+      <w:r>
+        <w:t>Means:</w:t>
+      </w:r>
+    </w:p>
+    <w:p>
+      <w:pPr>
+        <w:pStyle w:val="ListParagraph"/>
+        <w:numPr>
+          <w:ilvl w:val="1"/>
+          <w:numId w:val="31"/>
+        </w:numPr>
+      </w:pPr>
+      <w:r>
+        <w:t>ELN = 0.2318</w:t>
+      </w:r>
+    </w:p>
+    <w:p>
+      <w:pPr>
+        <w:pStyle w:val="ListParagraph"/>
+        <w:numPr>
+          <w:ilvl w:val="1"/>
+          <w:numId w:val="31"/>
+        </w:numPr>
+      </w:pPr>
+      <w:r>
+        <w:t>ELC = 0.1958</w:t>
+      </w:r>
+    </w:p>
+    <w:p>
+      <w:pPr>
+        <w:pStyle w:val="ListParagraph"/>
+        <w:numPr>
+          <w:ilvl w:val="1"/>
+          <w:numId w:val="31"/>
+        </w:numPr>
+      </w:pPr>
+      <w:r>
+        <w:t>GYR = 0.2252</w:t>
+      </w:r>
+    </w:p>
+    <w:p>
+      <w:pPr>
+        <w:pStyle w:val="ListParagraph"/>
+        <w:numPr>
+          <w:ilvl w:val="1"/>
+          <w:numId w:val="31"/>
+        </w:numPr>
+      </w:pPr>
+      <w:r>
+        <w:t>GYN = 0.1526</w:t>
+      </w:r>
+    </w:p>
+    <w:p>
+      <w:pPr>
+        <w:pStyle w:val="ListParagraph"/>
+        <w:numPr>
+          <w:ilvl w:val="1"/>
+          <w:numId w:val="31"/>
+        </w:numPr>
+      </w:pPr>
+      <w:r>
+        <w:t>KRA = 0.2459</w:t>
+      </w:r>
+    </w:p>
+    <w:p>
+      <w:pPr>
+        <w:pStyle w:val="ListParagraph"/>
+        <w:numPr>
+          <w:ilvl w:val="1"/>
+          <w:numId w:val="31"/>
+        </w:numPr>
+      </w:pPr>
+      <w:r>
+        <w:t>PRM = 0.1875</w:t>
+      </w:r>
+    </w:p>
+    <w:p>
+      <w:pPr>
+        <w:pStyle w:val="Heading3"/>
+      </w:pPr>
+      <w:r>
+        <w:t>Group</w:t>
+      </w:r>
+    </w:p>
+    <w:p>
+      <w:pPr>
+        <w:pStyle w:val="ListParagraph"/>
+        <w:numPr>
+          <w:ilvl w:val="0"/>
+          <w:numId w:val="31"/>
+        </w:numPr>
+      </w:pPr>
+      <w:r>
+        <w:t>Did not converge</w:t>
+      </w:r>
+    </w:p>
+    <w:p>
+      <w:pPr>
+        <w:pStyle w:val="HTMLPreformatted"/>
+        <w:shd w:val="clear" w:color="auto" w:fill="002B36"/>
+        <w:wordWrap w:val="0"/>
+        <w:spacing w:line="225" w:lineRule="atLeast"/>
+        <w:rPr>
+          <w:rFonts w:ascii="Consolas" w:hAnsi="Consolas"/>
+          <w:color w:val="93A1A1"/>
+        </w:rPr>
+      </w:pPr>
+      <w:r>
+        <w:rPr>
+          <w:rStyle w:val="gnkrckgcgsb"/>
+          <w:rFonts w:ascii="Consolas" w:hAnsi="Consolas"/>
+          <w:color w:val="93A1A1"/>
+          <w:bdr w:val="none" w:sz="0" w:space="0" w:color="auto" w:frame="1"/>
+        </w:rPr>
+        <w:t xml:space="preserve">                 Mean </w:t>
+      </w:r>
+      <w:proofErr w:type="spellStart"/>
+      <w:r>
+        <w:rPr>
+          <w:rStyle w:val="gnkrckgcgsb"/>
+          <w:rFonts w:ascii="Consolas" w:hAnsi="Consolas"/>
+          <w:color w:val="93A1A1"/>
+          <w:bdr w:val="none" w:sz="0" w:space="0" w:color="auto" w:frame="1"/>
+        </w:rPr>
+        <w:t>StdDev</w:t>
+      </w:r>
+      <w:proofErr w:type="spellEnd"/>
+      <w:r>
+        <w:rPr>
+          <w:rStyle w:val="gnkrckgcgsb"/>
+          <w:rFonts w:ascii="Consolas" w:hAnsi="Consolas"/>
+          <w:color w:val="93A1A1"/>
+          <w:bdr w:val="none" w:sz="0" w:space="0" w:color="auto" w:frame="1"/>
+        </w:rPr>
+        <w:t xml:space="preserve"> lower 0.89 upper 0.89 </w:t>
+      </w:r>
+      <w:proofErr w:type="spellStart"/>
+      <w:r>
+        <w:rPr>
+          <w:rStyle w:val="gnkrckgcgsb"/>
+          <w:rFonts w:ascii="Consolas" w:hAnsi="Consolas"/>
+          <w:color w:val="93A1A1"/>
+          <w:bdr w:val="none" w:sz="0" w:space="0" w:color="auto" w:frame="1"/>
+        </w:rPr>
+        <w:t>n_eff</w:t>
+      </w:r>
+      <w:proofErr w:type="spellEnd"/>
+      <w:r>
+        <w:rPr>
+          <w:rStyle w:val="gnkrckgcgsb"/>
+          <w:rFonts w:ascii="Consolas" w:hAnsi="Consolas"/>
+          <w:color w:val="93A1A1"/>
+          <w:bdr w:val="none" w:sz="0" w:space="0" w:color="auto" w:frame="1"/>
+        </w:rPr>
+        <w:t xml:space="preserve">   </w:t>
+      </w:r>
+      <w:proofErr w:type="spellStart"/>
+      <w:r>
+        <w:rPr>
+          <w:rStyle w:val="gnkrckgcgsb"/>
+          <w:rFonts w:ascii="Consolas" w:hAnsi="Consolas"/>
+          <w:color w:val="93A1A1"/>
+          <w:bdr w:val="none" w:sz="0" w:space="0" w:color="auto" w:frame="1"/>
+        </w:rPr>
+        <w:t>Rhat</w:t>
+      </w:r>
+      <w:proofErr w:type="spellEnd"/>
+    </w:p>
+    <w:p>
+      <w:pPr>
+        <w:pStyle w:val="HTMLPreformatted"/>
+        <w:shd w:val="clear" w:color="auto" w:fill="002B36"/>
+        <w:wordWrap w:val="0"/>
+        <w:spacing w:line="225" w:lineRule="atLeast"/>
+        <w:rPr>
+          <w:rStyle w:val="gnkrckgcgsb"/>
+          <w:rFonts w:ascii="Consolas" w:hAnsi="Consolas"/>
+          <w:color w:val="93A1A1"/>
+          <w:bdr w:val="none" w:sz="0" w:space="0" w:color="auto" w:frame="1"/>
+        </w:rPr>
+      </w:pPr>
+      <w:proofErr w:type="gramStart"/>
+      <w:r>
+        <w:rPr>
+          <w:rStyle w:val="gnkrckgcgsb"/>
+          <w:rFonts w:ascii="Consolas" w:hAnsi="Consolas"/>
+          <w:color w:val="93A1A1"/>
+          <w:bdr w:val="none" w:sz="0" w:space="0" w:color="auto" w:frame="1"/>
+        </w:rPr>
+        <w:t>a</w:t>
+      </w:r>
+      <w:proofErr w:type="gramEnd"/>
+      <w:r>
+        <w:rPr>
+          <w:rStyle w:val="gnkrckgcgsb"/>
+          <w:rFonts w:ascii="Consolas" w:hAnsi="Consolas"/>
+          <w:color w:val="93A1A1"/>
+          <w:bdr w:val="none" w:sz="0" w:space="0" w:color="auto" w:frame="1"/>
+        </w:rPr>
+        <w:t xml:space="preserve">            0.2010 0.2307    -0.2719     0.4927    14 1.1505</w:t>
+      </w:r>
+    </w:p>
+    <w:p>
+      <w:pPr>
+        <w:pStyle w:val="HTMLPreformatted"/>
+        <w:shd w:val="clear" w:color="auto" w:fill="002B36"/>
+        <w:wordWrap w:val="0"/>
+        <w:spacing w:line="225" w:lineRule="atLeast"/>
+        <w:rPr>
+          <w:rStyle w:val="gnkrckgcgsb"/>
+          <w:rFonts w:ascii="Consolas" w:hAnsi="Consolas"/>
+          <w:color w:val="93A1A1"/>
+          <w:bdr w:val="none" w:sz="0" w:space="0" w:color="auto" w:frame="1"/>
+        </w:rPr>
+      </w:pPr>
+      <w:proofErr w:type="spellStart"/>
+      <w:r>
+        <w:rPr>
+          <w:rStyle w:val="gnkrckgcgsb"/>
+          <w:rFonts w:ascii="Consolas" w:hAnsi="Consolas"/>
+          <w:color w:val="93A1A1"/>
+          <w:bdr w:val="none" w:sz="0" w:space="0" w:color="auto" w:frame="1"/>
+        </w:rPr>
+        <w:t>a_</w:t>
+      </w:r>
+      <w:proofErr w:type="gramStart"/>
+      <w:r>
+        <w:rPr>
+          <w:rStyle w:val="gnkrckgcgsb"/>
+          <w:rFonts w:ascii="Consolas" w:hAnsi="Consolas"/>
+          <w:color w:val="93A1A1"/>
+          <w:bdr w:val="none" w:sz="0" w:space="0" w:color="auto" w:frame="1"/>
+        </w:rPr>
+        <w:t>Var</w:t>
+      </w:r>
+      <w:proofErr w:type="spellEnd"/>
+      <w:r>
+        <w:rPr>
+          <w:rStyle w:val="gnkrckgcgsb"/>
+          <w:rFonts w:ascii="Consolas" w:hAnsi="Consolas"/>
+          <w:color w:val="93A1A1"/>
+          <w:bdr w:val="none" w:sz="0" w:space="0" w:color="auto" w:frame="1"/>
+        </w:rPr>
+        <w:t>[</w:t>
+      </w:r>
+      <w:proofErr w:type="gramEnd"/>
+      <w:r>
+        <w:rPr>
+          <w:rStyle w:val="gnkrckgcgsb"/>
+          <w:rFonts w:ascii="Consolas" w:hAnsi="Consolas"/>
+          <w:color w:val="93A1A1"/>
+          <w:bdr w:val="none" w:sz="0" w:space="0" w:color="auto" w:frame="1"/>
+        </w:rPr>
+        <w:t>1]     0.0327 0.2310    -0.2609     0.5056    13 1.1521</w:t>
+      </w:r>
+    </w:p>
+    <w:p>
+      <w:pPr>
+        <w:pStyle w:val="HTMLPreformatted"/>
+        <w:shd w:val="clear" w:color="auto" w:fill="002B36"/>
+        <w:wordWrap w:val="0"/>
+        <w:spacing w:line="225" w:lineRule="atLeast"/>
+        <w:rPr>
+          <w:rStyle w:val="gnkrckgcgsb"/>
+          <w:rFonts w:ascii="Consolas" w:hAnsi="Consolas"/>
+          <w:color w:val="93A1A1"/>
+          <w:bdr w:val="none" w:sz="0" w:space="0" w:color="auto" w:frame="1"/>
+        </w:rPr>
+      </w:pPr>
+      <w:proofErr w:type="spellStart"/>
+      <w:r>
+        <w:rPr>
+          <w:rStyle w:val="gnkrckgcgsb"/>
+          <w:rFonts w:ascii="Consolas" w:hAnsi="Consolas"/>
+          <w:color w:val="93A1A1"/>
+          <w:bdr w:val="none" w:sz="0" w:space="0" w:color="auto" w:frame="1"/>
+        </w:rPr>
+        <w:t>a_</w:t>
+      </w:r>
+      <w:proofErr w:type="gramStart"/>
+      <w:r>
+        <w:rPr>
+          <w:rStyle w:val="gnkrckgcgsb"/>
+          <w:rFonts w:ascii="Consolas" w:hAnsi="Consolas"/>
+          <w:color w:val="93A1A1"/>
+          <w:bdr w:val="none" w:sz="0" w:space="0" w:color="auto" w:frame="1"/>
+        </w:rPr>
+        <w:t>Var</w:t>
+      </w:r>
+      <w:proofErr w:type="spellEnd"/>
+      <w:r>
+        <w:rPr>
+          <w:rStyle w:val="gnkrckgcgsb"/>
+          <w:rFonts w:ascii="Consolas" w:hAnsi="Consolas"/>
+          <w:color w:val="93A1A1"/>
+          <w:bdr w:val="none" w:sz="0" w:space="0" w:color="auto" w:frame="1"/>
+        </w:rPr>
+        <w:t>[</w:t>
+      </w:r>
+      <w:proofErr w:type="gramEnd"/>
+      <w:r>
+        <w:rPr>
+          <w:rStyle w:val="gnkrckgcgsb"/>
+          <w:rFonts w:ascii="Consolas" w:hAnsi="Consolas"/>
+          <w:color w:val="93A1A1"/>
+          <w:bdr w:val="none" w:sz="0" w:space="0" w:color="auto" w:frame="1"/>
+        </w:rPr>
+        <w:t>2]    -0.0269 0.2301    -0.3192     0.4417    14 1.1457</w:t>
+      </w:r>
+    </w:p>
+    <w:p>
+      <w:pPr>
+        <w:pStyle w:val="HTMLPreformatted"/>
+        <w:shd w:val="clear" w:color="auto" w:fill="002B36"/>
+        <w:wordWrap w:val="0"/>
+        <w:spacing w:line="225" w:lineRule="atLeast"/>
+        <w:rPr>
+          <w:rStyle w:val="gnkrckgcgsb"/>
+          <w:rFonts w:ascii="Consolas" w:hAnsi="Consolas"/>
+          <w:color w:val="93A1A1"/>
+          <w:bdr w:val="none" w:sz="0" w:space="0" w:color="auto" w:frame="1"/>
+        </w:rPr>
+      </w:pPr>
+      <w:proofErr w:type="spellStart"/>
+      <w:r>
+        <w:rPr>
+          <w:rStyle w:val="gnkrckgcgsb"/>
+          <w:rFonts w:ascii="Consolas" w:hAnsi="Consolas"/>
+          <w:color w:val="93A1A1"/>
+          <w:bdr w:val="none" w:sz="0" w:space="0" w:color="auto" w:frame="1"/>
+        </w:rPr>
+        <w:t>sigma_</w:t>
+      </w:r>
+      <w:proofErr w:type="gramStart"/>
+      <w:r>
+        <w:rPr>
+          <w:rStyle w:val="gnkrckgcgsb"/>
+          <w:rFonts w:ascii="Consolas" w:hAnsi="Consolas"/>
+          <w:color w:val="93A1A1"/>
+          <w:bdr w:val="none" w:sz="0" w:space="0" w:color="auto" w:frame="1"/>
+        </w:rPr>
+        <w:t>Group</w:t>
+      </w:r>
+      <w:proofErr w:type="spellEnd"/>
+      <w:r>
+        <w:rPr>
+          <w:rStyle w:val="gnkrckgcgsb"/>
+          <w:rFonts w:ascii="Consolas" w:hAnsi="Consolas"/>
+          <w:color w:val="93A1A1"/>
+          <w:bdr w:val="none" w:sz="0" w:space="0" w:color="auto" w:frame="1"/>
+        </w:rPr>
+        <w:t xml:space="preserve">  0.2852</w:t>
+      </w:r>
+      <w:proofErr w:type="gramEnd"/>
+      <w:r>
+        <w:rPr>
+          <w:rStyle w:val="gnkrckgcgsb"/>
+          <w:rFonts w:ascii="Consolas" w:hAnsi="Consolas"/>
+          <w:color w:val="93A1A1"/>
+          <w:bdr w:val="none" w:sz="0" w:space="0" w:color="auto" w:frame="1"/>
+        </w:rPr>
+        <w:t xml:space="preserve"> 0.2496     0.0153     0.6726    62 1.0874</w:t>
+      </w:r>
+    </w:p>
+    <w:p>
+      <w:pPr>
+        <w:pStyle w:val="HTMLPreformatted"/>
+        <w:shd w:val="clear" w:color="auto" w:fill="002B36"/>
+        <w:wordWrap w:val="0"/>
+        <w:spacing w:line="225" w:lineRule="atLeast"/>
+        <w:rPr>
+          <w:rFonts w:ascii="Consolas" w:hAnsi="Consolas"/>
+          <w:color w:val="93A1A1"/>
+        </w:rPr>
+      </w:pPr>
+      <w:proofErr w:type="gramStart"/>
+      <w:r>
+        <w:rPr>
+          <w:rStyle w:val="gnkrckgcgsb"/>
+          <w:rFonts w:ascii="Consolas" w:hAnsi="Consolas"/>
+          <w:color w:val="93A1A1"/>
+          <w:bdr w:val="none" w:sz="0" w:space="0" w:color="auto" w:frame="1"/>
+        </w:rPr>
+        <w:t>sigma</w:t>
+      </w:r>
+      <w:proofErr w:type="gramEnd"/>
+      <w:r>
+        <w:rPr>
+          <w:rStyle w:val="gnkrckgcgsb"/>
+          <w:rFonts w:ascii="Consolas" w:hAnsi="Consolas"/>
+          <w:color w:val="93A1A1"/>
+          <w:bdr w:val="none" w:sz="0" w:space="0" w:color="auto" w:frame="1"/>
+        </w:rPr>
+        <w:t xml:space="preserve">        0.0064 0.0045     0.0005     0.0126     3 1.6387</w:t>
+      </w:r>
+    </w:p>
+    <w:p>
+      <w:bookmarkStart w:id="0" w:name="_GoBack"/>
+      <w:bookmarkEnd w:id="0"/>
+    </w:p>
     <w:sectPr>
       <w:headerReference w:type="default" r:id="rId7"/>
       <w:pgSz w:w="11906" w:h="16838"/>
@@ -6962,8 +9055,13 @@
       <w:pStyle w:val="Heading1"/>
     </w:pPr>
     <w:r>
-      <w:t>Analysis - Myctophids</w:t>
+      <w:t xml:space="preserve">Analysis - </w:t>
     </w:r>
+    <w:proofErr w:type="spellStart"/>
+    <w:r>
+      <w:t>Myctophids</w:t>
+    </w:r>
+    <w:proofErr w:type="spellEnd"/>
   </w:p>
 </w:hdr>
 </file>
@@ -9683,6 +11781,119 @@
     </w:lvl>
   </w:abstractNum>
   <w:abstractNum w:abstractNumId="24" w15:restartNumberingAfterBreak="0">
+    <w:nsid w:val="64DC05F4"/>
+    <w:multiLevelType w:val="hybridMultilevel"/>
+    <w:tmpl w:val="EB78DE78"/>
+    <w:lvl w:ilvl="0" w:tplc="08090001">
+      <w:start w:val="1"/>
+      <w:numFmt w:val="bullet"/>
+      <w:lvlText w:val=""/>
+      <w:lvlJc w:val="left"/>
+      <w:pPr>
+        <w:ind w:left="720" w:hanging="360"/>
+      </w:pPr>
+      <w:rPr>
+        <w:rFonts w:ascii="Symbol" w:hAnsi="Symbol" w:hint="default"/>
+      </w:rPr>
+    </w:lvl>
+    <w:lvl w:ilvl="1" w:tplc="08090003">
+      <w:start w:val="1"/>
+      <w:numFmt w:val="bullet"/>
+      <w:lvlText w:val="o"/>
+      <w:lvlJc w:val="left"/>
+      <w:pPr>
+        <w:ind w:left="1440" w:hanging="360"/>
+      </w:pPr>
+      <w:rPr>
+        <w:rFonts w:ascii="Courier New" w:hAnsi="Courier New" w:cs="Courier New" w:hint="default"/>
+      </w:rPr>
+    </w:lvl>
+    <w:lvl w:ilvl="2" w:tplc="08090005" w:tentative="1">
+      <w:start w:val="1"/>
+      <w:numFmt w:val="bullet"/>
+      <w:lvlText w:val=""/>
+      <w:lvlJc w:val="left"/>
+      <w:pPr>
+        <w:ind w:left="2160" w:hanging="360"/>
+      </w:pPr>
+      <w:rPr>
+        <w:rFonts w:ascii="Wingdings" w:hAnsi="Wingdings" w:hint="default"/>
+      </w:rPr>
+    </w:lvl>
+    <w:lvl w:ilvl="3" w:tplc="08090001" w:tentative="1">
+      <w:start w:val="1"/>
+      <w:numFmt w:val="bullet"/>
+      <w:lvlText w:val=""/>
+      <w:lvlJc w:val="left"/>
+      <w:pPr>
+        <w:ind w:left="2880" w:hanging="360"/>
+      </w:pPr>
+      <w:rPr>
+        <w:rFonts w:ascii="Symbol" w:hAnsi="Symbol" w:hint="default"/>
+      </w:rPr>
+    </w:lvl>
+    <w:lvl w:ilvl="4" w:tplc="08090003" w:tentative="1">
+      <w:start w:val="1"/>
+      <w:numFmt w:val="bullet"/>
+      <w:lvlText w:val="o"/>
+      <w:lvlJc w:val="left"/>
+      <w:pPr>
+        <w:ind w:left="3600" w:hanging="360"/>
+      </w:pPr>
+      <w:rPr>
+        <w:rFonts w:ascii="Courier New" w:hAnsi="Courier New" w:cs="Courier New" w:hint="default"/>
+      </w:rPr>
+    </w:lvl>
+    <w:lvl w:ilvl="5" w:tplc="08090005" w:tentative="1">
+      <w:start w:val="1"/>
+      <w:numFmt w:val="bullet"/>
+      <w:lvlText w:val=""/>
+      <w:lvlJc w:val="left"/>
+      <w:pPr>
+        <w:ind w:left="4320" w:hanging="360"/>
+      </w:pPr>
+      <w:rPr>
+        <w:rFonts w:ascii="Wingdings" w:hAnsi="Wingdings" w:hint="default"/>
+      </w:rPr>
+    </w:lvl>
+    <w:lvl w:ilvl="6" w:tplc="08090001" w:tentative="1">
+      <w:start w:val="1"/>
+      <w:numFmt w:val="bullet"/>
+      <w:lvlText w:val=""/>
+      <w:lvlJc w:val="left"/>
+      <w:pPr>
+        <w:ind w:left="5040" w:hanging="360"/>
+      </w:pPr>
+      <w:rPr>
+        <w:rFonts w:ascii="Symbol" w:hAnsi="Symbol" w:hint="default"/>
+      </w:rPr>
+    </w:lvl>
+    <w:lvl w:ilvl="7" w:tplc="08090003" w:tentative="1">
+      <w:start w:val="1"/>
+      <w:numFmt w:val="bullet"/>
+      <w:lvlText w:val="o"/>
+      <w:lvlJc w:val="left"/>
+      <w:pPr>
+        <w:ind w:left="5760" w:hanging="360"/>
+      </w:pPr>
+      <w:rPr>
+        <w:rFonts w:ascii="Courier New" w:hAnsi="Courier New" w:cs="Courier New" w:hint="default"/>
+      </w:rPr>
+    </w:lvl>
+    <w:lvl w:ilvl="8" w:tplc="08090005" w:tentative="1">
+      <w:start w:val="1"/>
+      <w:numFmt w:val="bullet"/>
+      <w:lvlText w:val=""/>
+      <w:lvlJc w:val="left"/>
+      <w:pPr>
+        <w:ind w:left="6480" w:hanging="360"/>
+      </w:pPr>
+      <w:rPr>
+        <w:rFonts w:ascii="Wingdings" w:hAnsi="Wingdings" w:hint="default"/>
+      </w:rPr>
+    </w:lvl>
+  </w:abstractNum>
+  <w:abstractNum w:abstractNumId="25" w15:restartNumberingAfterBreak="0">
     <w:nsid w:val="65164CB5"/>
     <w:multiLevelType w:val="hybridMultilevel"/>
     <w:tmpl w:val="04FC6FD4"/>
@@ -9795,7 +12006,7 @@
       </w:rPr>
     </w:lvl>
   </w:abstractNum>
-  <w:abstractNum w:abstractNumId="25" w15:restartNumberingAfterBreak="0">
+  <w:abstractNum w:abstractNumId="26" w15:restartNumberingAfterBreak="0">
     <w:nsid w:val="68C9336D"/>
     <w:multiLevelType w:val="hybridMultilevel"/>
     <w:tmpl w:val="28386D80"/>
@@ -9908,7 +12119,7 @@
       </w:rPr>
     </w:lvl>
   </w:abstractNum>
-  <w:abstractNum w:abstractNumId="26" w15:restartNumberingAfterBreak="0">
+  <w:abstractNum w:abstractNumId="27" w15:restartNumberingAfterBreak="0">
     <w:nsid w:val="69F47DD4"/>
     <w:multiLevelType w:val="hybridMultilevel"/>
     <w:tmpl w:val="D69A859C"/>
@@ -10021,7 +12232,7 @@
       </w:rPr>
     </w:lvl>
   </w:abstractNum>
-  <w:abstractNum w:abstractNumId="27" w15:restartNumberingAfterBreak="0">
+  <w:abstractNum w:abstractNumId="28" w15:restartNumberingAfterBreak="0">
     <w:nsid w:val="6A5B6B64"/>
     <w:multiLevelType w:val="hybridMultilevel"/>
     <w:tmpl w:val="4CA496FA"/>
@@ -10134,7 +12345,7 @@
       </w:rPr>
     </w:lvl>
   </w:abstractNum>
-  <w:abstractNum w:abstractNumId="28" w15:restartNumberingAfterBreak="0">
+  <w:abstractNum w:abstractNumId="29" w15:restartNumberingAfterBreak="0">
     <w:nsid w:val="74BB0356"/>
     <w:multiLevelType w:val="hybridMultilevel"/>
     <w:tmpl w:val="5A805F54"/>
@@ -10247,7 +12458,7 @@
       </w:rPr>
     </w:lvl>
   </w:abstractNum>
-  <w:abstractNum w:abstractNumId="29" w15:restartNumberingAfterBreak="0">
+  <w:abstractNum w:abstractNumId="30" w15:restartNumberingAfterBreak="0">
     <w:nsid w:val="7D2A07AC"/>
     <w:multiLevelType w:val="hybridMultilevel"/>
     <w:tmpl w:val="12B87D88"/>
@@ -10367,7 +12578,7 @@
     <w:abstractNumId w:val="16"/>
   </w:num>
   <w:num w:numId="3">
-    <w:abstractNumId w:val="26"/>
+    <w:abstractNumId w:val="27"/>
   </w:num>
   <w:num w:numId="4">
     <w:abstractNumId w:val="3"/>
@@ -10376,10 +12587,10 @@
     <w:abstractNumId w:val="1"/>
   </w:num>
   <w:num w:numId="6">
-    <w:abstractNumId w:val="29"/>
+    <w:abstractNumId w:val="30"/>
   </w:num>
   <w:num w:numId="7">
-    <w:abstractNumId w:val="27"/>
+    <w:abstractNumId w:val="28"/>
   </w:num>
   <w:num w:numId="8">
     <w:abstractNumId w:val="7"/>
@@ -10397,7 +12608,7 @@
     <w:abstractNumId w:val="19"/>
   </w:num>
   <w:num w:numId="13">
-    <w:abstractNumId w:val="25"/>
+    <w:abstractNumId w:val="26"/>
   </w:num>
   <w:num w:numId="14">
     <w:abstractNumId w:val="21"/>
@@ -10418,7 +12629,7 @@
     <w:abstractNumId w:val="11"/>
   </w:num>
   <w:num w:numId="20">
-    <w:abstractNumId w:val="28"/>
+    <w:abstractNumId w:val="29"/>
   </w:num>
   <w:num w:numId="21">
     <w:abstractNumId w:val="0"/>
@@ -10427,7 +12638,7 @@
     <w:abstractNumId w:val="18"/>
   </w:num>
   <w:num w:numId="23">
-    <w:abstractNumId w:val="24"/>
+    <w:abstractNumId w:val="25"/>
   </w:num>
   <w:num w:numId="24">
     <w:abstractNumId w:val="13"/>
@@ -10449,6 +12660,9 @@
   </w:num>
   <w:num w:numId="30">
     <w:abstractNumId w:val="9"/>
+  </w:num>
+  <w:num w:numId="31">
+    <w:abstractNumId w:val="24"/>
   </w:num>
 </w:numbering>
 </file>
@@ -11128,6 +13342,59 @@
       <w:u w:val="single"/>
     </w:rPr>
   </w:style>
+  <w:style w:type="paragraph" w:styleId="HTMLPreformatted">
+    <w:name w:val="HTML Preformatted"/>
+    <w:basedOn w:val="Normal"/>
+    <w:link w:val="HTMLPreformattedChar"/>
+    <w:uiPriority w:val="99"/>
+    <w:unhideWhenUsed/>
+    <w:rsid w:val="00747E67"/>
+    <w:pPr>
+      <w:tabs>
+        <w:tab w:val="left" w:pos="916"/>
+        <w:tab w:val="left" w:pos="1832"/>
+        <w:tab w:val="left" w:pos="2748"/>
+        <w:tab w:val="left" w:pos="3664"/>
+        <w:tab w:val="left" w:pos="4580"/>
+        <w:tab w:val="left" w:pos="5496"/>
+        <w:tab w:val="left" w:pos="6412"/>
+        <w:tab w:val="left" w:pos="7328"/>
+        <w:tab w:val="left" w:pos="8244"/>
+        <w:tab w:val="left" w:pos="9160"/>
+        <w:tab w:val="left" w:pos="10076"/>
+        <w:tab w:val="left" w:pos="10992"/>
+        <w:tab w:val="left" w:pos="11908"/>
+        <w:tab w:val="left" w:pos="12824"/>
+        <w:tab w:val="left" w:pos="13740"/>
+        <w:tab w:val="left" w:pos="14656"/>
+      </w:tabs>
+      <w:spacing w:after="0" w:line="240" w:lineRule="auto"/>
+    </w:pPr>
+    <w:rPr>
+      <w:rFonts w:ascii="Courier New" w:eastAsia="Times New Roman" w:hAnsi="Courier New" w:cs="Courier New"/>
+      <w:sz w:val="20"/>
+      <w:szCs w:val="20"/>
+      <w:lang w:eastAsia="en-GB"/>
+    </w:rPr>
+  </w:style>
+  <w:style w:type="character" w:customStyle="1" w:styleId="HTMLPreformattedChar">
+    <w:name w:val="HTML Preformatted Char"/>
+    <w:basedOn w:val="DefaultParagraphFont"/>
+    <w:link w:val="HTMLPreformatted"/>
+    <w:uiPriority w:val="99"/>
+    <w:rsid w:val="00747E67"/>
+    <w:rPr>
+      <w:rFonts w:ascii="Courier New" w:eastAsia="Times New Roman" w:hAnsi="Courier New" w:cs="Courier New"/>
+      <w:sz w:val="20"/>
+      <w:szCs w:val="20"/>
+      <w:lang w:eastAsia="en-GB"/>
+    </w:rPr>
+  </w:style>
+  <w:style w:type="character" w:customStyle="1" w:styleId="gnkrckgcgsb">
+    <w:name w:val="gnkrckgcgsb"/>
+    <w:basedOn w:val="DefaultParagraphFont"/>
+    <w:rsid w:val="00747E67"/>
+  </w:style>
 </w:styles>
 </file>
 

</xml_diff>

<commit_message>
Did analyses to check for differences between station and crushing vs. milling
</commit_message>
<xml_diff>
--- a/Confirmation/Analysis Notes.docx
+++ b/Confirmation/Analysis Notes.docx
@@ -8983,10 +8983,3052 @@
         <w:t xml:space="preserve">        0.0064 0.0045     0.0005     0.0126     3 1.6387</w:t>
       </w:r>
     </w:p>
-    <w:p>
+    <w:p/>
+    <w:p>
+      <w:pPr>
+        <w:pStyle w:val="Heading2"/>
+      </w:pPr>
+      <w:r>
+        <w:t>Supplementary Analyses</w:t>
+      </w:r>
+    </w:p>
+    <w:p>
+      <w:pPr>
+        <w:pStyle w:val="Heading3"/>
+      </w:pPr>
+      <w:r>
+        <w:t>Crushed vs. Milled</w:t>
+      </w:r>
+    </w:p>
+    <w:p>
+      <w:pPr>
+        <w:pStyle w:val="ListParagraph"/>
+        <w:numPr>
+          <w:ilvl w:val="0"/>
+          <w:numId w:val="31"/>
+        </w:numPr>
+      </w:pPr>
+      <w:r>
+        <w:t>No difference within PRM</w:t>
+      </w:r>
+    </w:p>
+    <w:p>
+      <w:pPr>
+        <w:pStyle w:val="HTMLPreformatted"/>
+        <w:shd w:val="clear" w:color="auto" w:fill="002B36"/>
+        <w:wordWrap w:val="0"/>
+        <w:spacing w:line="225" w:lineRule="atLeast"/>
+        <w:rPr>
+          <w:rStyle w:val="gnkrckgcgsb"/>
+          <w:rFonts w:ascii="Consolas" w:hAnsi="Consolas"/>
+          <w:color w:val="93A1A1"/>
+          <w:bdr w:val="none" w:sz="0" w:space="0" w:color="auto" w:frame="1"/>
+        </w:rPr>
+      </w:pPr>
+      <w:r>
+        <w:rPr>
+          <w:rStyle w:val="gnkrckgcgsb"/>
+          <w:rFonts w:ascii="Consolas" w:hAnsi="Consolas"/>
+          <w:color w:val="93A1A1"/>
+          <w:bdr w:val="none" w:sz="0" w:space="0" w:color="auto" w:frame="1"/>
+        </w:rPr>
+        <w:t xml:space="preserve">            </w:t>
+      </w:r>
+      <w:proofErr w:type="spellStart"/>
+      <w:r>
+        <w:rPr>
+          <w:rStyle w:val="gnkrckgcgsb"/>
+          <w:rFonts w:ascii="Consolas" w:hAnsi="Consolas"/>
+          <w:color w:val="93A1A1"/>
+          <w:bdr w:val="none" w:sz="0" w:space="0" w:color="auto" w:frame="1"/>
+        </w:rPr>
+        <w:t>Df</w:t>
+      </w:r>
+      <w:proofErr w:type="spellEnd"/>
+      <w:r>
+        <w:rPr>
+          <w:rStyle w:val="gnkrckgcgsb"/>
+          <w:rFonts w:ascii="Consolas" w:hAnsi="Consolas"/>
+          <w:color w:val="93A1A1"/>
+          <w:bdr w:val="none" w:sz="0" w:space="0" w:color="auto" w:frame="1"/>
+        </w:rPr>
+        <w:t xml:space="preserve">   Sum </w:t>
+      </w:r>
+      <w:proofErr w:type="spellStart"/>
+      <w:r>
+        <w:rPr>
+          <w:rStyle w:val="gnkrckgcgsb"/>
+          <w:rFonts w:ascii="Consolas" w:hAnsi="Consolas"/>
+          <w:color w:val="93A1A1"/>
+          <w:bdr w:val="none" w:sz="0" w:space="0" w:color="auto" w:frame="1"/>
+        </w:rPr>
+        <w:t>Sq</w:t>
+      </w:r>
+      <w:proofErr w:type="spellEnd"/>
+      <w:r>
+        <w:rPr>
+          <w:rStyle w:val="gnkrckgcgsb"/>
+          <w:rFonts w:ascii="Consolas" w:hAnsi="Consolas"/>
+          <w:color w:val="93A1A1"/>
+          <w:bdr w:val="none" w:sz="0" w:space="0" w:color="auto" w:frame="1"/>
+        </w:rPr>
+        <w:t xml:space="preserve">   Mean </w:t>
+      </w:r>
+      <w:proofErr w:type="spellStart"/>
+      <w:r>
+        <w:rPr>
+          <w:rStyle w:val="gnkrckgcgsb"/>
+          <w:rFonts w:ascii="Consolas" w:hAnsi="Consolas"/>
+          <w:color w:val="93A1A1"/>
+          <w:bdr w:val="none" w:sz="0" w:space="0" w:color="auto" w:frame="1"/>
+        </w:rPr>
+        <w:t>Sq</w:t>
+      </w:r>
+      <w:proofErr w:type="spellEnd"/>
+      <w:r>
+        <w:rPr>
+          <w:rStyle w:val="gnkrckgcgsb"/>
+          <w:rFonts w:ascii="Consolas" w:hAnsi="Consolas"/>
+          <w:color w:val="93A1A1"/>
+          <w:bdr w:val="none" w:sz="0" w:space="0" w:color="auto" w:frame="1"/>
+        </w:rPr>
+        <w:t xml:space="preserve"> F value </w:t>
+      </w:r>
+      <w:proofErr w:type="spellStart"/>
+      <w:proofErr w:type="gramStart"/>
+      <w:r>
+        <w:rPr>
+          <w:rStyle w:val="gnkrckgcgsb"/>
+          <w:rFonts w:ascii="Consolas" w:hAnsi="Consolas"/>
+          <w:color w:val="93A1A1"/>
+          <w:bdr w:val="none" w:sz="0" w:space="0" w:color="auto" w:frame="1"/>
+        </w:rPr>
+        <w:t>Pr</w:t>
+      </w:r>
+      <w:proofErr w:type="spellEnd"/>
+      <w:r>
+        <w:rPr>
+          <w:rStyle w:val="gnkrckgcgsb"/>
+          <w:rFonts w:ascii="Consolas" w:hAnsi="Consolas"/>
+          <w:color w:val="93A1A1"/>
+          <w:bdr w:val="none" w:sz="0" w:space="0" w:color="auto" w:frame="1"/>
+        </w:rPr>
+        <w:t>(</w:t>
+      </w:r>
+      <w:proofErr w:type="gramEnd"/>
+      <w:r>
+        <w:rPr>
+          <w:rStyle w:val="gnkrckgcgsb"/>
+          <w:rFonts w:ascii="Consolas" w:hAnsi="Consolas"/>
+          <w:color w:val="93A1A1"/>
+          <w:bdr w:val="none" w:sz="0" w:space="0" w:color="auto" w:frame="1"/>
+        </w:rPr>
+        <w:t>&gt;F)</w:t>
+      </w:r>
+    </w:p>
+    <w:p>
+      <w:pPr>
+        <w:pStyle w:val="HTMLPreformatted"/>
+        <w:shd w:val="clear" w:color="auto" w:fill="002B36"/>
+        <w:wordWrap w:val="0"/>
+        <w:spacing w:line="225" w:lineRule="atLeast"/>
+        <w:rPr>
+          <w:rStyle w:val="gnkrckgcgsb"/>
+          <w:rFonts w:ascii="Consolas" w:hAnsi="Consolas"/>
+          <w:color w:val="93A1A1"/>
+          <w:bdr w:val="none" w:sz="0" w:space="0" w:color="auto" w:frame="1"/>
+        </w:rPr>
+      </w:pPr>
+      <w:r>
+        <w:rPr>
+          <w:rStyle w:val="gnkrckgcgsb"/>
+          <w:rFonts w:ascii="Consolas" w:hAnsi="Consolas"/>
+          <w:color w:val="93A1A1"/>
+          <w:bdr w:val="none" w:sz="0" w:space="0" w:color="auto" w:frame="1"/>
+        </w:rPr>
+        <w:t xml:space="preserve">Otolith      1 0.001403 0.0014033   </w:t>
+      </w:r>
+      <w:proofErr w:type="gramStart"/>
+      <w:r>
+        <w:rPr>
+          <w:rStyle w:val="gnkrckgcgsb"/>
+          <w:rFonts w:ascii="Consolas" w:hAnsi="Consolas"/>
+          <w:color w:val="93A1A1"/>
+          <w:bdr w:val="none" w:sz="0" w:space="0" w:color="auto" w:frame="1"/>
+        </w:rPr>
+        <w:t>1.629  0.218</w:t>
+      </w:r>
+      <w:proofErr w:type="gramEnd"/>
+    </w:p>
+    <w:p>
+      <w:pPr>
+        <w:pStyle w:val="HTMLPreformatted"/>
+        <w:shd w:val="clear" w:color="auto" w:fill="002B36"/>
+        <w:wordWrap w:val="0"/>
+        <w:spacing w:line="225" w:lineRule="atLeast"/>
+        <w:rPr>
+          <w:rFonts w:ascii="Consolas" w:hAnsi="Consolas"/>
+          <w:color w:val="93A1A1"/>
+        </w:rPr>
+      </w:pPr>
+      <w:r>
+        <w:rPr>
+          <w:rStyle w:val="gnkrckgcgsb"/>
+          <w:rFonts w:ascii="Consolas" w:hAnsi="Consolas"/>
+          <w:color w:val="93A1A1"/>
+          <w:bdr w:val="none" w:sz="0" w:space="0" w:color="auto" w:frame="1"/>
+        </w:rPr>
+        <w:t xml:space="preserve">Residuals   18 0.015508 0.0008615               </w:t>
+      </w:r>
+    </w:p>
+    <w:p>
+      <w:pPr>
+        <w:pStyle w:val="Heading3"/>
+        <w:rPr>
+          <w:rFonts w:asciiTheme="minorHAnsi" w:eastAsiaTheme="minorHAnsi" w:hAnsiTheme="minorHAnsi" w:cstheme="minorBidi"/>
+          <w:color w:val="auto"/>
+          <w:sz w:val="22"/>
+          <w:szCs w:val="22"/>
+        </w:rPr>
+      </w:pPr>
+    </w:p>
+    <w:p>
+      <w:pPr>
+        <w:pStyle w:val="ListParagraph"/>
+        <w:numPr>
+          <w:ilvl w:val="0"/>
+          <w:numId w:val="31"/>
+        </w:numPr>
+      </w:pPr>
+      <w:r>
+        <w:t>Significant for whole data set (with species as a random factor).</w:t>
+      </w:r>
+    </w:p>
+    <w:p>
+      <w:pPr>
+        <w:pStyle w:val="HTMLPreformatted"/>
+        <w:shd w:val="clear" w:color="auto" w:fill="002B36"/>
+        <w:wordWrap w:val="0"/>
+        <w:spacing w:line="225" w:lineRule="atLeast"/>
+        <w:rPr>
+          <w:rStyle w:val="gnkrckgcgsb"/>
+          <w:rFonts w:ascii="Consolas" w:hAnsi="Consolas"/>
+          <w:color w:val="93A1A1"/>
+          <w:bdr w:val="none" w:sz="0" w:space="0" w:color="auto" w:frame="1"/>
+        </w:rPr>
+      </w:pPr>
+      <w:r>
+        <w:rPr>
+          <w:rStyle w:val="gnkrckgcgsb"/>
+          <w:rFonts w:ascii="Consolas" w:hAnsi="Consolas"/>
+          <w:color w:val="93A1A1"/>
+          <w:bdr w:val="none" w:sz="0" w:space="0" w:color="auto" w:frame="1"/>
+        </w:rPr>
+        <w:t xml:space="preserve">Linear mixed model fit by REML. </w:t>
+      </w:r>
+      <w:proofErr w:type="gramStart"/>
+      <w:r>
+        <w:rPr>
+          <w:rStyle w:val="gnkrckgcgsb"/>
+          <w:rFonts w:ascii="Consolas" w:hAnsi="Consolas"/>
+          <w:color w:val="93A1A1"/>
+          <w:bdr w:val="none" w:sz="0" w:space="0" w:color="auto" w:frame="1"/>
+        </w:rPr>
+        <w:t>t-tests</w:t>
+      </w:r>
+      <w:proofErr w:type="gramEnd"/>
+      <w:r>
+        <w:rPr>
+          <w:rStyle w:val="gnkrckgcgsb"/>
+          <w:rFonts w:ascii="Consolas" w:hAnsi="Consolas"/>
+          <w:color w:val="93A1A1"/>
+          <w:bdr w:val="none" w:sz="0" w:space="0" w:color="auto" w:frame="1"/>
+        </w:rPr>
+        <w:t xml:space="preserve"> use Satterthwaite's method ['</w:t>
+      </w:r>
+      <w:proofErr w:type="spellStart"/>
+      <w:r>
+        <w:rPr>
+          <w:rStyle w:val="gnkrckgcgsb"/>
+          <w:rFonts w:ascii="Consolas" w:hAnsi="Consolas"/>
+          <w:color w:val="93A1A1"/>
+          <w:bdr w:val="none" w:sz="0" w:space="0" w:color="auto" w:frame="1"/>
+        </w:rPr>
+        <w:t>lmerModLmerTest</w:t>
+      </w:r>
+      <w:proofErr w:type="spellEnd"/>
+      <w:r>
+        <w:rPr>
+          <w:rStyle w:val="gnkrckgcgsb"/>
+          <w:rFonts w:ascii="Consolas" w:hAnsi="Consolas"/>
+          <w:color w:val="93A1A1"/>
+          <w:bdr w:val="none" w:sz="0" w:space="0" w:color="auto" w:frame="1"/>
+        </w:rPr>
+        <w:t>']</w:t>
+      </w:r>
+    </w:p>
+    <w:p>
+      <w:pPr>
+        <w:pStyle w:val="HTMLPreformatted"/>
+        <w:shd w:val="clear" w:color="auto" w:fill="002B36"/>
+        <w:wordWrap w:val="0"/>
+        <w:spacing w:line="225" w:lineRule="atLeast"/>
+        <w:rPr>
+          <w:rStyle w:val="gnkrckgcgsb"/>
+          <w:rFonts w:ascii="Consolas" w:hAnsi="Consolas"/>
+          <w:color w:val="93A1A1"/>
+          <w:bdr w:val="none" w:sz="0" w:space="0" w:color="auto" w:frame="1"/>
+        </w:rPr>
+      </w:pPr>
+      <w:r>
+        <w:rPr>
+          <w:rStyle w:val="gnkrckgcgsb"/>
+          <w:rFonts w:ascii="Consolas" w:hAnsi="Consolas"/>
+          <w:color w:val="93A1A1"/>
+          <w:bdr w:val="none" w:sz="0" w:space="0" w:color="auto" w:frame="1"/>
+        </w:rPr>
+        <w:t xml:space="preserve">Formula: M ~ Otolith + (1 | </w:t>
+      </w:r>
+      <w:proofErr w:type="spellStart"/>
+      <w:r>
+        <w:rPr>
+          <w:rStyle w:val="gnkrckgcgsb"/>
+          <w:rFonts w:ascii="Consolas" w:hAnsi="Consolas"/>
+          <w:color w:val="93A1A1"/>
+          <w:bdr w:val="none" w:sz="0" w:space="0" w:color="auto" w:frame="1"/>
+        </w:rPr>
+        <w:t>sciname</w:t>
+      </w:r>
+      <w:proofErr w:type="spellEnd"/>
+      <w:r>
+        <w:rPr>
+          <w:rStyle w:val="gnkrckgcgsb"/>
+          <w:rFonts w:ascii="Consolas" w:hAnsi="Consolas"/>
+          <w:color w:val="93A1A1"/>
+          <w:bdr w:val="none" w:sz="0" w:space="0" w:color="auto" w:frame="1"/>
+        </w:rPr>
+        <w:t>)</w:t>
+      </w:r>
+    </w:p>
+    <w:p>
+      <w:pPr>
+        <w:pStyle w:val="HTMLPreformatted"/>
+        <w:shd w:val="clear" w:color="auto" w:fill="002B36"/>
+        <w:wordWrap w:val="0"/>
+        <w:spacing w:line="225" w:lineRule="atLeast"/>
+        <w:rPr>
+          <w:rStyle w:val="gnkrckgcgsb"/>
+          <w:rFonts w:ascii="Consolas" w:hAnsi="Consolas"/>
+          <w:color w:val="93A1A1"/>
+          <w:bdr w:val="none" w:sz="0" w:space="0" w:color="auto" w:frame="1"/>
+        </w:rPr>
+      </w:pPr>
+      <w:r>
+        <w:rPr>
+          <w:rStyle w:val="gnkrckgcgsb"/>
+          <w:rFonts w:ascii="Consolas" w:hAnsi="Consolas"/>
+          <w:color w:val="93A1A1"/>
+          <w:bdr w:val="none" w:sz="0" w:space="0" w:color="auto" w:frame="1"/>
+        </w:rPr>
+        <w:t xml:space="preserve">   Data: </w:t>
+      </w:r>
+      <w:proofErr w:type="spellStart"/>
+      <w:r>
+        <w:rPr>
+          <w:rStyle w:val="gnkrckgcgsb"/>
+          <w:rFonts w:ascii="Consolas" w:hAnsi="Consolas"/>
+          <w:color w:val="93A1A1"/>
+          <w:bdr w:val="none" w:sz="0" w:space="0" w:color="auto" w:frame="1"/>
+        </w:rPr>
+        <w:t>myct</w:t>
+      </w:r>
+      <w:proofErr w:type="spellEnd"/>
+    </w:p>
+    <w:p>
+      <w:pPr>
+        <w:pStyle w:val="HTMLPreformatted"/>
+        <w:shd w:val="clear" w:color="auto" w:fill="002B36"/>
+        <w:wordWrap w:val="0"/>
+        <w:spacing w:line="225" w:lineRule="atLeast"/>
+        <w:rPr>
+          <w:rStyle w:val="gnkrckgcgsb"/>
+          <w:rFonts w:ascii="Consolas" w:hAnsi="Consolas"/>
+          <w:color w:val="93A1A1"/>
+          <w:bdr w:val="none" w:sz="0" w:space="0" w:color="auto" w:frame="1"/>
+        </w:rPr>
+      </w:pPr>
+    </w:p>
+    <w:p>
+      <w:pPr>
+        <w:pStyle w:val="HTMLPreformatted"/>
+        <w:shd w:val="clear" w:color="auto" w:fill="002B36"/>
+        <w:wordWrap w:val="0"/>
+        <w:spacing w:line="225" w:lineRule="atLeast"/>
+        <w:rPr>
+          <w:rStyle w:val="gnkrckgcgsb"/>
+          <w:rFonts w:ascii="Consolas" w:hAnsi="Consolas"/>
+          <w:color w:val="93A1A1"/>
+          <w:bdr w:val="none" w:sz="0" w:space="0" w:color="auto" w:frame="1"/>
+        </w:rPr>
+      </w:pPr>
+      <w:r>
+        <w:rPr>
+          <w:rStyle w:val="gnkrckgcgsb"/>
+          <w:rFonts w:ascii="Consolas" w:hAnsi="Consolas"/>
+          <w:color w:val="93A1A1"/>
+          <w:bdr w:val="none" w:sz="0" w:space="0" w:color="auto" w:frame="1"/>
+        </w:rPr>
+        <w:t>REML criterion at convergence: -480</w:t>
+      </w:r>
+    </w:p>
+    <w:p>
+      <w:pPr>
+        <w:pStyle w:val="HTMLPreformatted"/>
+        <w:shd w:val="clear" w:color="auto" w:fill="002B36"/>
+        <w:wordWrap w:val="0"/>
+        <w:spacing w:line="225" w:lineRule="atLeast"/>
+        <w:rPr>
+          <w:rStyle w:val="gnkrckgcgsb"/>
+          <w:rFonts w:ascii="Consolas" w:hAnsi="Consolas"/>
+          <w:color w:val="93A1A1"/>
+          <w:bdr w:val="none" w:sz="0" w:space="0" w:color="auto" w:frame="1"/>
+        </w:rPr>
+      </w:pPr>
+    </w:p>
+    <w:p>
+      <w:pPr>
+        <w:pStyle w:val="HTMLPreformatted"/>
+        <w:shd w:val="clear" w:color="auto" w:fill="002B36"/>
+        <w:wordWrap w:val="0"/>
+        <w:spacing w:line="225" w:lineRule="atLeast"/>
+        <w:rPr>
+          <w:rStyle w:val="gnkrckgcgsb"/>
+          <w:rFonts w:ascii="Consolas" w:hAnsi="Consolas"/>
+          <w:color w:val="93A1A1"/>
+          <w:bdr w:val="none" w:sz="0" w:space="0" w:color="auto" w:frame="1"/>
+        </w:rPr>
+      </w:pPr>
+      <w:r>
+        <w:rPr>
+          <w:rStyle w:val="gnkrckgcgsb"/>
+          <w:rFonts w:ascii="Consolas" w:hAnsi="Consolas"/>
+          <w:color w:val="93A1A1"/>
+          <w:bdr w:val="none" w:sz="0" w:space="0" w:color="auto" w:frame="1"/>
+        </w:rPr>
+        <w:t xml:space="preserve">Scaled residuals: </w:t>
+      </w:r>
+    </w:p>
+    <w:p>
+      <w:pPr>
+        <w:pStyle w:val="HTMLPreformatted"/>
+        <w:shd w:val="clear" w:color="auto" w:fill="002B36"/>
+        <w:wordWrap w:val="0"/>
+        <w:spacing w:line="225" w:lineRule="atLeast"/>
+        <w:rPr>
+          <w:rStyle w:val="gnkrckgcgsb"/>
+          <w:rFonts w:ascii="Consolas" w:hAnsi="Consolas"/>
+          <w:color w:val="93A1A1"/>
+          <w:bdr w:val="none" w:sz="0" w:space="0" w:color="auto" w:frame="1"/>
+        </w:rPr>
+      </w:pPr>
+      <w:r>
+        <w:rPr>
+          <w:rStyle w:val="gnkrckgcgsb"/>
+          <w:rFonts w:ascii="Consolas" w:hAnsi="Consolas"/>
+          <w:color w:val="93A1A1"/>
+          <w:bdr w:val="none" w:sz="0" w:space="0" w:color="auto" w:frame="1"/>
+        </w:rPr>
+        <w:t xml:space="preserve">     Min       1Q   Median       3Q      Max </w:t>
+      </w:r>
+    </w:p>
+    <w:p>
+      <w:pPr>
+        <w:pStyle w:val="HTMLPreformatted"/>
+        <w:shd w:val="clear" w:color="auto" w:fill="002B36"/>
+        <w:wordWrap w:val="0"/>
+        <w:spacing w:line="225" w:lineRule="atLeast"/>
+        <w:rPr>
+          <w:rStyle w:val="gnkrckgcgsb"/>
+          <w:rFonts w:ascii="Consolas" w:hAnsi="Consolas"/>
+          <w:color w:val="93A1A1"/>
+          <w:bdr w:val="none" w:sz="0" w:space="0" w:color="auto" w:frame="1"/>
+        </w:rPr>
+      </w:pPr>
+      <w:r>
+        <w:rPr>
+          <w:rStyle w:val="gnkrckgcgsb"/>
+          <w:rFonts w:ascii="Consolas" w:hAnsi="Consolas"/>
+          <w:color w:val="93A1A1"/>
+          <w:bdr w:val="none" w:sz="0" w:space="0" w:color="auto" w:frame="1"/>
+        </w:rPr>
+        <w:t>-1.93278 -0.66784 -</w:t>
+      </w:r>
+      <w:proofErr w:type="gramStart"/>
+      <w:r>
+        <w:rPr>
+          <w:rStyle w:val="gnkrckgcgsb"/>
+          <w:rFonts w:ascii="Consolas" w:hAnsi="Consolas"/>
+          <w:color w:val="93A1A1"/>
+          <w:bdr w:val="none" w:sz="0" w:space="0" w:color="auto" w:frame="1"/>
+        </w:rPr>
+        <w:t>0.09104  0.60911</w:t>
+      </w:r>
+      <w:proofErr w:type="gramEnd"/>
+      <w:r>
+        <w:rPr>
+          <w:rStyle w:val="gnkrckgcgsb"/>
+          <w:rFonts w:ascii="Consolas" w:hAnsi="Consolas"/>
+          <w:color w:val="93A1A1"/>
+          <w:bdr w:val="none" w:sz="0" w:space="0" w:color="auto" w:frame="1"/>
+        </w:rPr>
+        <w:t xml:space="preserve">  2.85008 </w:t>
+      </w:r>
+    </w:p>
+    <w:p>
+      <w:pPr>
+        <w:pStyle w:val="HTMLPreformatted"/>
+        <w:shd w:val="clear" w:color="auto" w:fill="002B36"/>
+        <w:wordWrap w:val="0"/>
+        <w:spacing w:line="225" w:lineRule="atLeast"/>
+        <w:rPr>
+          <w:rStyle w:val="gnkrckgcgsb"/>
+          <w:rFonts w:ascii="Consolas" w:hAnsi="Consolas"/>
+          <w:color w:val="93A1A1"/>
+          <w:bdr w:val="none" w:sz="0" w:space="0" w:color="auto" w:frame="1"/>
+        </w:rPr>
+      </w:pPr>
+    </w:p>
+    <w:p>
+      <w:pPr>
+        <w:pStyle w:val="HTMLPreformatted"/>
+        <w:shd w:val="clear" w:color="auto" w:fill="002B36"/>
+        <w:wordWrap w:val="0"/>
+        <w:spacing w:line="225" w:lineRule="atLeast"/>
+        <w:rPr>
+          <w:rStyle w:val="gnkrckgcgsb"/>
+          <w:rFonts w:ascii="Consolas" w:hAnsi="Consolas"/>
+          <w:color w:val="93A1A1"/>
+          <w:bdr w:val="none" w:sz="0" w:space="0" w:color="auto" w:frame="1"/>
+        </w:rPr>
+      </w:pPr>
+      <w:r>
+        <w:rPr>
+          <w:rStyle w:val="gnkrckgcgsb"/>
+          <w:rFonts w:ascii="Consolas" w:hAnsi="Consolas"/>
+          <w:color w:val="93A1A1"/>
+          <w:bdr w:val="none" w:sz="0" w:space="0" w:color="auto" w:frame="1"/>
+        </w:rPr>
+        <w:t>Random effects:</w:t>
+      </w:r>
+    </w:p>
+    <w:p>
+      <w:pPr>
+        <w:pStyle w:val="HTMLPreformatted"/>
+        <w:shd w:val="clear" w:color="auto" w:fill="002B36"/>
+        <w:wordWrap w:val="0"/>
+        <w:spacing w:line="225" w:lineRule="atLeast"/>
+        <w:rPr>
+          <w:rStyle w:val="gnkrckgcgsb"/>
+          <w:rFonts w:ascii="Consolas" w:hAnsi="Consolas"/>
+          <w:color w:val="93A1A1"/>
+          <w:bdr w:val="none" w:sz="0" w:space="0" w:color="auto" w:frame="1"/>
+        </w:rPr>
+      </w:pPr>
+      <w:r>
+        <w:rPr>
+          <w:rStyle w:val="gnkrckgcgsb"/>
+          <w:rFonts w:ascii="Consolas" w:hAnsi="Consolas"/>
+          <w:color w:val="93A1A1"/>
+          <w:bdr w:val="none" w:sz="0" w:space="0" w:color="auto" w:frame="1"/>
+        </w:rPr>
+        <w:t xml:space="preserve"> Groups   Name        </w:t>
+      </w:r>
+      <w:proofErr w:type="gramStart"/>
+      <w:r>
+        <w:rPr>
+          <w:rStyle w:val="gnkrckgcgsb"/>
+          <w:rFonts w:ascii="Consolas" w:hAnsi="Consolas"/>
+          <w:color w:val="93A1A1"/>
+          <w:bdr w:val="none" w:sz="0" w:space="0" w:color="auto" w:frame="1"/>
+        </w:rPr>
+        <w:t xml:space="preserve">Variance  </w:t>
+      </w:r>
+      <w:proofErr w:type="spellStart"/>
+      <w:r>
+        <w:rPr>
+          <w:rStyle w:val="gnkrckgcgsb"/>
+          <w:rFonts w:ascii="Consolas" w:hAnsi="Consolas"/>
+          <w:color w:val="93A1A1"/>
+          <w:bdr w:val="none" w:sz="0" w:space="0" w:color="auto" w:frame="1"/>
+        </w:rPr>
+        <w:t>Std.Dev</w:t>
+      </w:r>
+      <w:proofErr w:type="spellEnd"/>
+      <w:proofErr w:type="gramEnd"/>
+      <w:r>
+        <w:rPr>
+          <w:rStyle w:val="gnkrckgcgsb"/>
+          <w:rFonts w:ascii="Consolas" w:hAnsi="Consolas"/>
+          <w:color w:val="93A1A1"/>
+          <w:bdr w:val="none" w:sz="0" w:space="0" w:color="auto" w:frame="1"/>
+        </w:rPr>
+        <w:t>.</w:t>
+      </w:r>
+    </w:p>
+    <w:p>
+      <w:pPr>
+        <w:pStyle w:val="HTMLPreformatted"/>
+        <w:shd w:val="clear" w:color="auto" w:fill="002B36"/>
+        <w:wordWrap w:val="0"/>
+        <w:spacing w:line="225" w:lineRule="atLeast"/>
+        <w:rPr>
+          <w:rStyle w:val="gnkrckgcgsb"/>
+          <w:rFonts w:ascii="Consolas" w:hAnsi="Consolas"/>
+          <w:color w:val="93A1A1"/>
+          <w:bdr w:val="none" w:sz="0" w:space="0" w:color="auto" w:frame="1"/>
+        </w:rPr>
+      </w:pPr>
+      <w:r>
+        <w:rPr>
+          <w:rStyle w:val="gnkrckgcgsb"/>
+          <w:rFonts w:ascii="Consolas" w:hAnsi="Consolas"/>
+          <w:color w:val="93A1A1"/>
+          <w:bdr w:val="none" w:sz="0" w:space="0" w:color="auto" w:frame="1"/>
+        </w:rPr>
+        <w:t xml:space="preserve"> </w:t>
+      </w:r>
+      <w:proofErr w:type="spellStart"/>
+      <w:proofErr w:type="gramStart"/>
+      <w:r>
+        <w:rPr>
+          <w:rStyle w:val="gnkrckgcgsb"/>
+          <w:rFonts w:ascii="Consolas" w:hAnsi="Consolas"/>
+          <w:color w:val="93A1A1"/>
+          <w:bdr w:val="none" w:sz="0" w:space="0" w:color="auto" w:frame="1"/>
+        </w:rPr>
+        <w:t>sciname</w:t>
+      </w:r>
+      <w:proofErr w:type="spellEnd"/>
+      <w:r>
+        <w:rPr>
+          <w:rStyle w:val="gnkrckgcgsb"/>
+          <w:rFonts w:ascii="Consolas" w:hAnsi="Consolas"/>
+          <w:color w:val="93A1A1"/>
+          <w:bdr w:val="none" w:sz="0" w:space="0" w:color="auto" w:frame="1"/>
+        </w:rPr>
+        <w:t xml:space="preserve">  (</w:t>
+      </w:r>
+      <w:proofErr w:type="gramEnd"/>
+      <w:r>
+        <w:rPr>
+          <w:rStyle w:val="gnkrckgcgsb"/>
+          <w:rFonts w:ascii="Consolas" w:hAnsi="Consolas"/>
+          <w:color w:val="93A1A1"/>
+          <w:bdr w:val="none" w:sz="0" w:space="0" w:color="auto" w:frame="1"/>
+        </w:rPr>
+        <w:t xml:space="preserve">Intercept) 0.0010002 0.03163 </w:t>
+      </w:r>
+    </w:p>
+    <w:p>
+      <w:pPr>
+        <w:pStyle w:val="HTMLPreformatted"/>
+        <w:shd w:val="clear" w:color="auto" w:fill="002B36"/>
+        <w:wordWrap w:val="0"/>
+        <w:spacing w:line="225" w:lineRule="atLeast"/>
+        <w:rPr>
+          <w:rStyle w:val="gnkrckgcgsb"/>
+          <w:rFonts w:ascii="Consolas" w:hAnsi="Consolas"/>
+          <w:color w:val="93A1A1"/>
+          <w:bdr w:val="none" w:sz="0" w:space="0" w:color="auto" w:frame="1"/>
+        </w:rPr>
+      </w:pPr>
+      <w:r>
+        <w:rPr>
+          <w:rStyle w:val="gnkrckgcgsb"/>
+          <w:rFonts w:ascii="Consolas" w:hAnsi="Consolas"/>
+          <w:color w:val="93A1A1"/>
+          <w:bdr w:val="none" w:sz="0" w:space="0" w:color="auto" w:frame="1"/>
+        </w:rPr>
+        <w:lastRenderedPageBreak/>
+        <w:t xml:space="preserve"> Residual             0.0005074 0.02253 </w:t>
+      </w:r>
+    </w:p>
+    <w:p>
+      <w:pPr>
+        <w:pStyle w:val="HTMLPreformatted"/>
+        <w:shd w:val="clear" w:color="auto" w:fill="002B36"/>
+        <w:wordWrap w:val="0"/>
+        <w:spacing w:line="225" w:lineRule="atLeast"/>
+        <w:rPr>
+          <w:rStyle w:val="gnkrckgcgsb"/>
+          <w:rFonts w:ascii="Consolas" w:hAnsi="Consolas"/>
+          <w:color w:val="93A1A1"/>
+          <w:bdr w:val="none" w:sz="0" w:space="0" w:color="auto" w:frame="1"/>
+        </w:rPr>
+      </w:pPr>
+      <w:r>
+        <w:rPr>
+          <w:rStyle w:val="gnkrckgcgsb"/>
+          <w:rFonts w:ascii="Consolas" w:hAnsi="Consolas"/>
+          <w:color w:val="93A1A1"/>
+          <w:bdr w:val="none" w:sz="0" w:space="0" w:color="auto" w:frame="1"/>
+        </w:rPr>
+        <w:t xml:space="preserve">Number of </w:t>
+      </w:r>
+      <w:proofErr w:type="spellStart"/>
+      <w:r>
+        <w:rPr>
+          <w:rStyle w:val="gnkrckgcgsb"/>
+          <w:rFonts w:ascii="Consolas" w:hAnsi="Consolas"/>
+          <w:color w:val="93A1A1"/>
+          <w:bdr w:val="none" w:sz="0" w:space="0" w:color="auto" w:frame="1"/>
+        </w:rPr>
+        <w:t>obs</w:t>
+      </w:r>
+      <w:proofErr w:type="spellEnd"/>
+      <w:r>
+        <w:rPr>
+          <w:rStyle w:val="gnkrckgcgsb"/>
+          <w:rFonts w:ascii="Consolas" w:hAnsi="Consolas"/>
+          <w:color w:val="93A1A1"/>
+          <w:bdr w:val="none" w:sz="0" w:space="0" w:color="auto" w:frame="1"/>
+        </w:rPr>
+        <w:t xml:space="preserve">: 108, groups:  </w:t>
+      </w:r>
+      <w:proofErr w:type="spellStart"/>
+      <w:r>
+        <w:rPr>
+          <w:rStyle w:val="gnkrckgcgsb"/>
+          <w:rFonts w:ascii="Consolas" w:hAnsi="Consolas"/>
+          <w:color w:val="93A1A1"/>
+          <w:bdr w:val="none" w:sz="0" w:space="0" w:color="auto" w:frame="1"/>
+        </w:rPr>
+        <w:t>sciname</w:t>
+      </w:r>
+      <w:proofErr w:type="spellEnd"/>
+      <w:r>
+        <w:rPr>
+          <w:rStyle w:val="gnkrckgcgsb"/>
+          <w:rFonts w:ascii="Consolas" w:hAnsi="Consolas"/>
+          <w:color w:val="93A1A1"/>
+          <w:bdr w:val="none" w:sz="0" w:space="0" w:color="auto" w:frame="1"/>
+        </w:rPr>
+        <w:t>, 6</w:t>
+      </w:r>
+    </w:p>
+    <w:p>
+      <w:pPr>
+        <w:pStyle w:val="HTMLPreformatted"/>
+        <w:shd w:val="clear" w:color="auto" w:fill="002B36"/>
+        <w:wordWrap w:val="0"/>
+        <w:spacing w:line="225" w:lineRule="atLeast"/>
+        <w:rPr>
+          <w:rStyle w:val="gnkrckgcgsb"/>
+          <w:rFonts w:ascii="Consolas" w:hAnsi="Consolas"/>
+          <w:color w:val="93A1A1"/>
+          <w:bdr w:val="none" w:sz="0" w:space="0" w:color="auto" w:frame="1"/>
+        </w:rPr>
+      </w:pPr>
+    </w:p>
+    <w:p>
+      <w:pPr>
+        <w:pStyle w:val="HTMLPreformatted"/>
+        <w:shd w:val="clear" w:color="auto" w:fill="002B36"/>
+        <w:wordWrap w:val="0"/>
+        <w:spacing w:line="225" w:lineRule="atLeast"/>
+        <w:rPr>
+          <w:rStyle w:val="gnkrckgcgsb"/>
+          <w:rFonts w:ascii="Consolas" w:hAnsi="Consolas"/>
+          <w:color w:val="93A1A1"/>
+          <w:bdr w:val="none" w:sz="0" w:space="0" w:color="auto" w:frame="1"/>
+        </w:rPr>
+      </w:pPr>
+      <w:r>
+        <w:rPr>
+          <w:rStyle w:val="gnkrckgcgsb"/>
+          <w:rFonts w:ascii="Consolas" w:hAnsi="Consolas"/>
+          <w:color w:val="93A1A1"/>
+          <w:bdr w:val="none" w:sz="0" w:space="0" w:color="auto" w:frame="1"/>
+        </w:rPr>
+        <w:t>Fixed effects:</w:t>
+      </w:r>
+    </w:p>
+    <w:p>
+      <w:pPr>
+        <w:pStyle w:val="HTMLPreformatted"/>
+        <w:shd w:val="clear" w:color="auto" w:fill="002B36"/>
+        <w:wordWrap w:val="0"/>
+        <w:spacing w:line="225" w:lineRule="atLeast"/>
+        <w:rPr>
+          <w:rStyle w:val="gnkrckgcgsb"/>
+          <w:rFonts w:ascii="Consolas" w:hAnsi="Consolas"/>
+          <w:color w:val="93A1A1"/>
+          <w:bdr w:val="none" w:sz="0" w:space="0" w:color="auto" w:frame="1"/>
+        </w:rPr>
+      </w:pPr>
+      <w:r>
+        <w:rPr>
+          <w:rStyle w:val="gnkrckgcgsb"/>
+          <w:rFonts w:ascii="Consolas" w:hAnsi="Consolas"/>
+          <w:color w:val="93A1A1"/>
+          <w:bdr w:val="none" w:sz="0" w:space="0" w:color="auto" w:frame="1"/>
+        </w:rPr>
+        <w:t xml:space="preserve">            Estimate Std. Error       </w:t>
+      </w:r>
+      <w:proofErr w:type="spellStart"/>
+      <w:r>
+        <w:rPr>
+          <w:rStyle w:val="gnkrckgcgsb"/>
+          <w:rFonts w:ascii="Consolas" w:hAnsi="Consolas"/>
+          <w:color w:val="93A1A1"/>
+          <w:bdr w:val="none" w:sz="0" w:space="0" w:color="auto" w:frame="1"/>
+        </w:rPr>
+        <w:t>df</w:t>
+      </w:r>
+      <w:proofErr w:type="spellEnd"/>
+      <w:r>
+        <w:rPr>
+          <w:rStyle w:val="gnkrckgcgsb"/>
+          <w:rFonts w:ascii="Consolas" w:hAnsi="Consolas"/>
+          <w:color w:val="93A1A1"/>
+          <w:bdr w:val="none" w:sz="0" w:space="0" w:color="auto" w:frame="1"/>
+        </w:rPr>
+        <w:t xml:space="preserve"> t value </w:t>
+      </w:r>
+      <w:proofErr w:type="spellStart"/>
+      <w:proofErr w:type="gramStart"/>
+      <w:r>
+        <w:rPr>
+          <w:rStyle w:val="gnkrckgcgsb"/>
+          <w:rFonts w:ascii="Consolas" w:hAnsi="Consolas"/>
+          <w:color w:val="93A1A1"/>
+          <w:bdr w:val="none" w:sz="0" w:space="0" w:color="auto" w:frame="1"/>
+        </w:rPr>
+        <w:t>Pr</w:t>
+      </w:r>
+      <w:proofErr w:type="spellEnd"/>
+      <w:r>
+        <w:rPr>
+          <w:rStyle w:val="gnkrckgcgsb"/>
+          <w:rFonts w:ascii="Consolas" w:hAnsi="Consolas"/>
+          <w:color w:val="93A1A1"/>
+          <w:bdr w:val="none" w:sz="0" w:space="0" w:color="auto" w:frame="1"/>
+        </w:rPr>
+        <w:t>(</w:t>
+      </w:r>
+      <w:proofErr w:type="gramEnd"/>
+      <w:r>
+        <w:rPr>
+          <w:rStyle w:val="gnkrckgcgsb"/>
+          <w:rFonts w:ascii="Consolas" w:hAnsi="Consolas"/>
+          <w:color w:val="93A1A1"/>
+          <w:bdr w:val="none" w:sz="0" w:space="0" w:color="auto" w:frame="1"/>
+        </w:rPr>
+        <w:t xml:space="preserve">&gt;|t|)    </w:t>
+      </w:r>
+    </w:p>
+    <w:p>
+      <w:pPr>
+        <w:pStyle w:val="HTMLPreformatted"/>
+        <w:shd w:val="clear" w:color="auto" w:fill="002B36"/>
+        <w:wordWrap w:val="0"/>
+        <w:spacing w:line="225" w:lineRule="atLeast"/>
+        <w:rPr>
+          <w:rStyle w:val="gnkrckgcgsb"/>
+          <w:rFonts w:ascii="Consolas" w:hAnsi="Consolas"/>
+          <w:color w:val="93A1A1"/>
+          <w:bdr w:val="none" w:sz="0" w:space="0" w:color="auto" w:frame="1"/>
+        </w:rPr>
+      </w:pPr>
+      <w:r>
+        <w:rPr>
+          <w:rStyle w:val="gnkrckgcgsb"/>
+          <w:rFonts w:ascii="Consolas" w:hAnsi="Consolas"/>
+          <w:color w:val="93A1A1"/>
+          <w:bdr w:val="none" w:sz="0" w:space="0" w:color="auto" w:frame="1"/>
+        </w:rPr>
+        <w:t xml:space="preserve">(Intercept)  0.23803    0.01803 </w:t>
+      </w:r>
+      <w:proofErr w:type="gramStart"/>
+      <w:r>
+        <w:rPr>
+          <w:rStyle w:val="gnkrckgcgsb"/>
+          <w:rFonts w:ascii="Consolas" w:hAnsi="Consolas"/>
+          <w:color w:val="93A1A1"/>
+          <w:bdr w:val="none" w:sz="0" w:space="0" w:color="auto" w:frame="1"/>
+        </w:rPr>
+        <w:t>12.62251  13.200</w:t>
+      </w:r>
+      <w:proofErr w:type="gramEnd"/>
+      <w:r>
+        <w:rPr>
+          <w:rStyle w:val="gnkrckgcgsb"/>
+          <w:rFonts w:ascii="Consolas" w:hAnsi="Consolas"/>
+          <w:color w:val="93A1A1"/>
+          <w:bdr w:val="none" w:sz="0" w:space="0" w:color="auto" w:frame="1"/>
+        </w:rPr>
+        <w:t xml:space="preserve"> 9.31e-09 ***</w:t>
+      </w:r>
+    </w:p>
+    <w:p>
+      <w:pPr>
+        <w:pStyle w:val="HTMLPreformatted"/>
+        <w:shd w:val="clear" w:color="auto" w:fill="002B36"/>
+        <w:wordWrap w:val="0"/>
+        <w:spacing w:line="225" w:lineRule="atLeast"/>
+        <w:rPr>
+          <w:rStyle w:val="gnkrckgcgsb"/>
+          <w:rFonts w:ascii="Consolas" w:hAnsi="Consolas"/>
+          <w:color w:val="93A1A1"/>
+          <w:bdr w:val="none" w:sz="0" w:space="0" w:color="auto" w:frame="1"/>
+        </w:rPr>
+      </w:pPr>
+      <w:proofErr w:type="spellStart"/>
+      <w:r>
+        <w:rPr>
+          <w:rStyle w:val="gnkrckgcgsb"/>
+          <w:rFonts w:ascii="Consolas" w:hAnsi="Consolas"/>
+          <w:color w:val="93A1A1"/>
+          <w:bdr w:val="none" w:sz="0" w:space="0" w:color="auto" w:frame="1"/>
+        </w:rPr>
+        <w:t>OtolithY</w:t>
+      </w:r>
+      <w:proofErr w:type="spellEnd"/>
+      <w:r>
+        <w:rPr>
+          <w:rStyle w:val="gnkrckgcgsb"/>
+          <w:rFonts w:ascii="Consolas" w:hAnsi="Consolas"/>
+          <w:color w:val="93A1A1"/>
+          <w:bdr w:val="none" w:sz="0" w:space="0" w:color="auto" w:frame="1"/>
+        </w:rPr>
+        <w:t xml:space="preserve">    -0.03112    0.01519 </w:t>
+      </w:r>
+      <w:proofErr w:type="gramStart"/>
+      <w:r>
+        <w:rPr>
+          <w:rStyle w:val="gnkrckgcgsb"/>
+          <w:rFonts w:ascii="Consolas" w:hAnsi="Consolas"/>
+          <w:color w:val="93A1A1"/>
+          <w:bdr w:val="none" w:sz="0" w:space="0" w:color="auto" w:frame="1"/>
+        </w:rPr>
+        <w:t>74.28266  -</w:t>
+      </w:r>
+      <w:proofErr w:type="gramEnd"/>
+      <w:r>
+        <w:rPr>
+          <w:rStyle w:val="gnkrckgcgsb"/>
+          <w:rFonts w:ascii="Consolas" w:hAnsi="Consolas"/>
+          <w:color w:val="93A1A1"/>
+          <w:bdr w:val="none" w:sz="0" w:space="0" w:color="auto" w:frame="1"/>
+        </w:rPr>
+        <w:t xml:space="preserve">2.049    0.044 *  </w:t>
+      </w:r>
+    </w:p>
+    <w:p>
+      <w:pPr>
+        <w:pStyle w:val="HTMLPreformatted"/>
+        <w:shd w:val="clear" w:color="auto" w:fill="002B36"/>
+        <w:wordWrap w:val="0"/>
+        <w:spacing w:line="225" w:lineRule="atLeast"/>
+        <w:rPr>
+          <w:rStyle w:val="gnkrckgcgsb"/>
+          <w:rFonts w:ascii="Consolas" w:hAnsi="Consolas"/>
+          <w:color w:val="93A1A1"/>
+          <w:bdr w:val="none" w:sz="0" w:space="0" w:color="auto" w:frame="1"/>
+        </w:rPr>
+      </w:pPr>
+      <w:r>
+        <w:rPr>
+          <w:rStyle w:val="gnkrckgcgsb"/>
+          <w:rFonts w:ascii="Consolas" w:hAnsi="Consolas"/>
+          <w:color w:val="93A1A1"/>
+          <w:bdr w:val="none" w:sz="0" w:space="0" w:color="auto" w:frame="1"/>
+        </w:rPr>
+        <w:t>---</w:t>
+      </w:r>
+    </w:p>
+    <w:p>
+      <w:pPr>
+        <w:pStyle w:val="HTMLPreformatted"/>
+        <w:shd w:val="clear" w:color="auto" w:fill="002B36"/>
+        <w:wordWrap w:val="0"/>
+        <w:spacing w:line="225" w:lineRule="atLeast"/>
+        <w:rPr>
+          <w:rStyle w:val="gnkrckgcgsb"/>
+          <w:rFonts w:ascii="Consolas" w:hAnsi="Consolas"/>
+          <w:color w:val="93A1A1"/>
+          <w:bdr w:val="none" w:sz="0" w:space="0" w:color="auto" w:frame="1"/>
+        </w:rPr>
+      </w:pPr>
+      <w:proofErr w:type="spellStart"/>
+      <w:r>
+        <w:rPr>
+          <w:rStyle w:val="gnkrckgcgsb"/>
+          <w:rFonts w:ascii="Consolas" w:hAnsi="Consolas"/>
+          <w:color w:val="93A1A1"/>
+          <w:bdr w:val="none" w:sz="0" w:space="0" w:color="auto" w:frame="1"/>
+        </w:rPr>
+        <w:t>Signif</w:t>
+      </w:r>
+      <w:proofErr w:type="spellEnd"/>
+      <w:r>
+        <w:rPr>
+          <w:rStyle w:val="gnkrckgcgsb"/>
+          <w:rFonts w:ascii="Consolas" w:hAnsi="Consolas"/>
+          <w:color w:val="93A1A1"/>
+          <w:bdr w:val="none" w:sz="0" w:space="0" w:color="auto" w:frame="1"/>
+        </w:rPr>
+        <w:t xml:space="preserve">. </w:t>
+      </w:r>
+      <w:proofErr w:type="gramStart"/>
+      <w:r>
+        <w:rPr>
+          <w:rStyle w:val="gnkrckgcgsb"/>
+          <w:rFonts w:ascii="Consolas" w:hAnsi="Consolas"/>
+          <w:color w:val="93A1A1"/>
+          <w:bdr w:val="none" w:sz="0" w:space="0" w:color="auto" w:frame="1"/>
+        </w:rPr>
+        <w:t>codes</w:t>
+      </w:r>
+      <w:proofErr w:type="gramEnd"/>
+      <w:r>
+        <w:rPr>
+          <w:rStyle w:val="gnkrckgcgsb"/>
+          <w:rFonts w:ascii="Consolas" w:hAnsi="Consolas"/>
+          <w:color w:val="93A1A1"/>
+          <w:bdr w:val="none" w:sz="0" w:space="0" w:color="auto" w:frame="1"/>
+        </w:rPr>
+        <w:t xml:space="preserve">:  0 ‘***’ 0.001 ‘**’ 0.01 ‘*’ 0.05 ‘.’ 0.1 </w:t>
+      </w:r>
+      <w:proofErr w:type="gramStart"/>
+      <w:r>
+        <w:rPr>
+          <w:rStyle w:val="gnkrckgcgsb"/>
+          <w:rFonts w:ascii="Consolas" w:hAnsi="Consolas"/>
+          <w:color w:val="93A1A1"/>
+          <w:bdr w:val="none" w:sz="0" w:space="0" w:color="auto" w:frame="1"/>
+        </w:rPr>
+        <w:t>‘ ’</w:t>
+      </w:r>
+      <w:proofErr w:type="gramEnd"/>
+      <w:r>
+        <w:rPr>
+          <w:rStyle w:val="gnkrckgcgsb"/>
+          <w:rFonts w:ascii="Consolas" w:hAnsi="Consolas"/>
+          <w:color w:val="93A1A1"/>
+          <w:bdr w:val="none" w:sz="0" w:space="0" w:color="auto" w:frame="1"/>
+        </w:rPr>
+        <w:t xml:space="preserve"> 1</w:t>
+      </w:r>
+    </w:p>
+    <w:p>
+      <w:pPr>
+        <w:pStyle w:val="HTMLPreformatted"/>
+        <w:shd w:val="clear" w:color="auto" w:fill="002B36"/>
+        <w:wordWrap w:val="0"/>
+        <w:spacing w:line="225" w:lineRule="atLeast"/>
+        <w:rPr>
+          <w:rStyle w:val="gnkrckgcgsb"/>
+          <w:rFonts w:ascii="Consolas" w:hAnsi="Consolas"/>
+          <w:color w:val="93A1A1"/>
+          <w:bdr w:val="none" w:sz="0" w:space="0" w:color="auto" w:frame="1"/>
+        </w:rPr>
+      </w:pPr>
+    </w:p>
+    <w:p>
+      <w:pPr>
+        <w:pStyle w:val="HTMLPreformatted"/>
+        <w:shd w:val="clear" w:color="auto" w:fill="002B36"/>
+        <w:wordWrap w:val="0"/>
+        <w:spacing w:line="225" w:lineRule="atLeast"/>
+        <w:rPr>
+          <w:rStyle w:val="gnkrckgcgsb"/>
+          <w:rFonts w:ascii="Consolas" w:hAnsi="Consolas"/>
+          <w:color w:val="93A1A1"/>
+          <w:bdr w:val="none" w:sz="0" w:space="0" w:color="auto" w:frame="1"/>
+        </w:rPr>
+      </w:pPr>
+      <w:r>
+        <w:rPr>
+          <w:rStyle w:val="gnkrckgcgsb"/>
+          <w:rFonts w:ascii="Consolas" w:hAnsi="Consolas"/>
+          <w:color w:val="93A1A1"/>
+          <w:bdr w:val="none" w:sz="0" w:space="0" w:color="auto" w:frame="1"/>
+        </w:rPr>
+        <w:t>Correlation of Fixed Effects:</w:t>
+      </w:r>
+    </w:p>
+    <w:p>
+      <w:pPr>
+        <w:pStyle w:val="HTMLPreformatted"/>
+        <w:shd w:val="clear" w:color="auto" w:fill="002B36"/>
+        <w:wordWrap w:val="0"/>
+        <w:spacing w:line="225" w:lineRule="atLeast"/>
+        <w:rPr>
+          <w:rStyle w:val="gnkrckgcgsb"/>
+          <w:rFonts w:ascii="Consolas" w:hAnsi="Consolas"/>
+          <w:color w:val="93A1A1"/>
+          <w:bdr w:val="none" w:sz="0" w:space="0" w:color="auto" w:frame="1"/>
+        </w:rPr>
+      </w:pPr>
+      <w:r>
+        <w:rPr>
+          <w:rStyle w:val="gnkrckgcgsb"/>
+          <w:rFonts w:ascii="Consolas" w:hAnsi="Consolas"/>
+          <w:color w:val="93A1A1"/>
+          <w:bdr w:val="none" w:sz="0" w:space="0" w:color="auto" w:frame="1"/>
+        </w:rPr>
+        <w:t xml:space="preserve">         (</w:t>
+      </w:r>
+      <w:proofErr w:type="spellStart"/>
+      <w:r>
+        <w:rPr>
+          <w:rStyle w:val="gnkrckgcgsb"/>
+          <w:rFonts w:ascii="Consolas" w:hAnsi="Consolas"/>
+          <w:color w:val="93A1A1"/>
+          <w:bdr w:val="none" w:sz="0" w:space="0" w:color="auto" w:frame="1"/>
+        </w:rPr>
+        <w:t>Intr</w:t>
+      </w:r>
+      <w:proofErr w:type="spellEnd"/>
+      <w:r>
+        <w:rPr>
+          <w:rStyle w:val="gnkrckgcgsb"/>
+          <w:rFonts w:ascii="Consolas" w:hAnsi="Consolas"/>
+          <w:color w:val="93A1A1"/>
+          <w:bdr w:val="none" w:sz="0" w:space="0" w:color="auto" w:frame="1"/>
+        </w:rPr>
+        <w:t>)</w:t>
+      </w:r>
+    </w:p>
+    <w:p>
+      <w:pPr>
+        <w:pStyle w:val="HTMLPreformatted"/>
+        <w:shd w:val="clear" w:color="auto" w:fill="002B36"/>
+        <w:wordWrap w:val="0"/>
+        <w:spacing w:line="225" w:lineRule="atLeast"/>
+        <w:rPr>
+          <w:rFonts w:ascii="Consolas" w:hAnsi="Consolas"/>
+          <w:color w:val="93A1A1"/>
+        </w:rPr>
+      </w:pPr>
+      <w:proofErr w:type="spellStart"/>
+      <w:r>
+        <w:rPr>
+          <w:rStyle w:val="gnkrckgcgsb"/>
+          <w:rFonts w:ascii="Consolas" w:hAnsi="Consolas"/>
+          <w:color w:val="93A1A1"/>
+          <w:bdr w:val="none" w:sz="0" w:space="0" w:color="auto" w:frame="1"/>
+        </w:rPr>
+        <w:t>OtolithY</w:t>
+      </w:r>
+      <w:proofErr w:type="spellEnd"/>
+      <w:r>
+        <w:rPr>
+          <w:rStyle w:val="gnkrckgcgsb"/>
+          <w:rFonts w:ascii="Consolas" w:hAnsi="Consolas"/>
+          <w:color w:val="93A1A1"/>
+          <w:bdr w:val="none" w:sz="0" w:space="0" w:color="auto" w:frame="1"/>
+        </w:rPr>
+        <w:t xml:space="preserve"> -0.687</w:t>
+      </w:r>
+    </w:p>
+    <w:p/>
+    <w:p>
+      <w:pPr>
+        <w:pStyle w:val="Heading3"/>
+      </w:pPr>
+      <w:r>
+        <w:t>Station</w:t>
+      </w:r>
+    </w:p>
+    <w:p>
+      <w:pPr>
+        <w:pStyle w:val="ListParagraph"/>
+        <w:numPr>
+          <w:ilvl w:val="0"/>
+          <w:numId w:val="31"/>
+        </w:numPr>
+      </w:pPr>
+      <w:r>
+        <w:t>Only significant for one</w:t>
+      </w:r>
       <w:bookmarkStart w:id="0" w:name="_GoBack"/>
       <w:bookmarkEnd w:id="0"/>
     </w:p>
+    <w:p>
+      <w:pPr>
+        <w:pStyle w:val="HTMLPreformatted"/>
+        <w:shd w:val="clear" w:color="auto" w:fill="002B36"/>
+        <w:wordWrap w:val="0"/>
+        <w:spacing w:line="225" w:lineRule="atLeast"/>
+        <w:rPr>
+          <w:rStyle w:val="gnkrckgcgsb"/>
+          <w:rFonts w:ascii="Consolas" w:hAnsi="Consolas"/>
+          <w:color w:val="93A1A1"/>
+          <w:bdr w:val="none" w:sz="0" w:space="0" w:color="auto" w:frame="1"/>
+        </w:rPr>
+      </w:pPr>
+      <w:r>
+        <w:rPr>
+          <w:rStyle w:val="gnkrckgcgsb"/>
+          <w:rFonts w:ascii="Consolas" w:hAnsi="Consolas"/>
+          <w:color w:val="93A1A1"/>
+          <w:bdr w:val="none" w:sz="0" w:space="0" w:color="auto" w:frame="1"/>
+        </w:rPr>
+        <w:t xml:space="preserve">Linear mixed model fit by REML. </w:t>
+      </w:r>
+      <w:proofErr w:type="gramStart"/>
+      <w:r>
+        <w:rPr>
+          <w:rStyle w:val="gnkrckgcgsb"/>
+          <w:rFonts w:ascii="Consolas" w:hAnsi="Consolas"/>
+          <w:color w:val="93A1A1"/>
+          <w:bdr w:val="none" w:sz="0" w:space="0" w:color="auto" w:frame="1"/>
+        </w:rPr>
+        <w:t>t-tests</w:t>
+      </w:r>
+      <w:proofErr w:type="gramEnd"/>
+      <w:r>
+        <w:rPr>
+          <w:rStyle w:val="gnkrckgcgsb"/>
+          <w:rFonts w:ascii="Consolas" w:hAnsi="Consolas"/>
+          <w:color w:val="93A1A1"/>
+          <w:bdr w:val="none" w:sz="0" w:space="0" w:color="auto" w:frame="1"/>
+        </w:rPr>
+        <w:t xml:space="preserve"> use Satterthwaite's method ['</w:t>
+      </w:r>
+      <w:proofErr w:type="spellStart"/>
+      <w:r>
+        <w:rPr>
+          <w:rStyle w:val="gnkrckgcgsb"/>
+          <w:rFonts w:ascii="Consolas" w:hAnsi="Consolas"/>
+          <w:color w:val="93A1A1"/>
+          <w:bdr w:val="none" w:sz="0" w:space="0" w:color="auto" w:frame="1"/>
+        </w:rPr>
+        <w:t>lmerModLmerTest</w:t>
+      </w:r>
+      <w:proofErr w:type="spellEnd"/>
+      <w:r>
+        <w:rPr>
+          <w:rStyle w:val="gnkrckgcgsb"/>
+          <w:rFonts w:ascii="Consolas" w:hAnsi="Consolas"/>
+          <w:color w:val="93A1A1"/>
+          <w:bdr w:val="none" w:sz="0" w:space="0" w:color="auto" w:frame="1"/>
+        </w:rPr>
+        <w:t>']</w:t>
+      </w:r>
+    </w:p>
+    <w:p>
+      <w:pPr>
+        <w:pStyle w:val="HTMLPreformatted"/>
+        <w:shd w:val="clear" w:color="auto" w:fill="002B36"/>
+        <w:wordWrap w:val="0"/>
+        <w:spacing w:line="225" w:lineRule="atLeast"/>
+        <w:rPr>
+          <w:rStyle w:val="gnkrckgcgsb"/>
+          <w:rFonts w:ascii="Consolas" w:hAnsi="Consolas"/>
+          <w:color w:val="93A1A1"/>
+          <w:bdr w:val="none" w:sz="0" w:space="0" w:color="auto" w:frame="1"/>
+        </w:rPr>
+      </w:pPr>
+      <w:r>
+        <w:rPr>
+          <w:rStyle w:val="gnkrckgcgsb"/>
+          <w:rFonts w:ascii="Consolas" w:hAnsi="Consolas"/>
+          <w:color w:val="93A1A1"/>
+          <w:bdr w:val="none" w:sz="0" w:space="0" w:color="auto" w:frame="1"/>
+        </w:rPr>
+        <w:t xml:space="preserve">Formula: M ~ Station + (1 | </w:t>
+      </w:r>
+      <w:proofErr w:type="spellStart"/>
+      <w:r>
+        <w:rPr>
+          <w:rStyle w:val="gnkrckgcgsb"/>
+          <w:rFonts w:ascii="Consolas" w:hAnsi="Consolas"/>
+          <w:color w:val="93A1A1"/>
+          <w:bdr w:val="none" w:sz="0" w:space="0" w:color="auto" w:frame="1"/>
+        </w:rPr>
+        <w:t>sciname</w:t>
+      </w:r>
+      <w:proofErr w:type="spellEnd"/>
+      <w:r>
+        <w:rPr>
+          <w:rStyle w:val="gnkrckgcgsb"/>
+          <w:rFonts w:ascii="Consolas" w:hAnsi="Consolas"/>
+          <w:color w:val="93A1A1"/>
+          <w:bdr w:val="none" w:sz="0" w:space="0" w:color="auto" w:frame="1"/>
+        </w:rPr>
+        <w:t>)</w:t>
+      </w:r>
+    </w:p>
+    <w:p>
+      <w:pPr>
+        <w:pStyle w:val="HTMLPreformatted"/>
+        <w:shd w:val="clear" w:color="auto" w:fill="002B36"/>
+        <w:wordWrap w:val="0"/>
+        <w:spacing w:line="225" w:lineRule="atLeast"/>
+        <w:rPr>
+          <w:rStyle w:val="gnkrckgcgsb"/>
+          <w:rFonts w:ascii="Consolas" w:hAnsi="Consolas"/>
+          <w:color w:val="93A1A1"/>
+          <w:bdr w:val="none" w:sz="0" w:space="0" w:color="auto" w:frame="1"/>
+        </w:rPr>
+      </w:pPr>
+      <w:r>
+        <w:rPr>
+          <w:rStyle w:val="gnkrckgcgsb"/>
+          <w:rFonts w:ascii="Consolas" w:hAnsi="Consolas"/>
+          <w:color w:val="93A1A1"/>
+          <w:bdr w:val="none" w:sz="0" w:space="0" w:color="auto" w:frame="1"/>
+        </w:rPr>
+        <w:t xml:space="preserve">   Data: </w:t>
+      </w:r>
+      <w:proofErr w:type="spellStart"/>
+      <w:r>
+        <w:rPr>
+          <w:rStyle w:val="gnkrckgcgsb"/>
+          <w:rFonts w:ascii="Consolas" w:hAnsi="Consolas"/>
+          <w:color w:val="93A1A1"/>
+          <w:bdr w:val="none" w:sz="0" w:space="0" w:color="auto" w:frame="1"/>
+        </w:rPr>
+        <w:t>myct</w:t>
+      </w:r>
+      <w:proofErr w:type="spellEnd"/>
+    </w:p>
+    <w:p>
+      <w:pPr>
+        <w:pStyle w:val="HTMLPreformatted"/>
+        <w:shd w:val="clear" w:color="auto" w:fill="002B36"/>
+        <w:wordWrap w:val="0"/>
+        <w:spacing w:line="225" w:lineRule="atLeast"/>
+        <w:rPr>
+          <w:rStyle w:val="gnkrckgcgsb"/>
+          <w:rFonts w:ascii="Consolas" w:hAnsi="Consolas"/>
+          <w:color w:val="93A1A1"/>
+          <w:bdr w:val="none" w:sz="0" w:space="0" w:color="auto" w:frame="1"/>
+        </w:rPr>
+      </w:pPr>
+    </w:p>
+    <w:p>
+      <w:pPr>
+        <w:pStyle w:val="HTMLPreformatted"/>
+        <w:shd w:val="clear" w:color="auto" w:fill="002B36"/>
+        <w:wordWrap w:val="0"/>
+        <w:spacing w:line="225" w:lineRule="atLeast"/>
+        <w:rPr>
+          <w:rStyle w:val="gnkrckgcgsb"/>
+          <w:rFonts w:ascii="Consolas" w:hAnsi="Consolas"/>
+          <w:color w:val="93A1A1"/>
+          <w:bdr w:val="none" w:sz="0" w:space="0" w:color="auto" w:frame="1"/>
+        </w:rPr>
+      </w:pPr>
+      <w:r>
+        <w:rPr>
+          <w:rStyle w:val="gnkrckgcgsb"/>
+          <w:rFonts w:ascii="Consolas" w:hAnsi="Consolas"/>
+          <w:color w:val="93A1A1"/>
+          <w:bdr w:val="none" w:sz="0" w:space="0" w:color="auto" w:frame="1"/>
+        </w:rPr>
+        <w:t>REML criterion at convergence: -400.4</w:t>
+      </w:r>
+    </w:p>
+    <w:p>
+      <w:pPr>
+        <w:pStyle w:val="HTMLPreformatted"/>
+        <w:shd w:val="clear" w:color="auto" w:fill="002B36"/>
+        <w:wordWrap w:val="0"/>
+        <w:spacing w:line="225" w:lineRule="atLeast"/>
+        <w:rPr>
+          <w:rStyle w:val="gnkrckgcgsb"/>
+          <w:rFonts w:ascii="Consolas" w:hAnsi="Consolas"/>
+          <w:color w:val="93A1A1"/>
+          <w:bdr w:val="none" w:sz="0" w:space="0" w:color="auto" w:frame="1"/>
+        </w:rPr>
+      </w:pPr>
+    </w:p>
+    <w:p>
+      <w:pPr>
+        <w:pStyle w:val="HTMLPreformatted"/>
+        <w:shd w:val="clear" w:color="auto" w:fill="002B36"/>
+        <w:wordWrap w:val="0"/>
+        <w:spacing w:line="225" w:lineRule="atLeast"/>
+        <w:rPr>
+          <w:rStyle w:val="gnkrckgcgsb"/>
+          <w:rFonts w:ascii="Consolas" w:hAnsi="Consolas"/>
+          <w:color w:val="93A1A1"/>
+          <w:bdr w:val="none" w:sz="0" w:space="0" w:color="auto" w:frame="1"/>
+        </w:rPr>
+      </w:pPr>
+      <w:r>
+        <w:rPr>
+          <w:rStyle w:val="gnkrckgcgsb"/>
+          <w:rFonts w:ascii="Consolas" w:hAnsi="Consolas"/>
+          <w:color w:val="93A1A1"/>
+          <w:bdr w:val="none" w:sz="0" w:space="0" w:color="auto" w:frame="1"/>
+        </w:rPr>
+        <w:t xml:space="preserve">Scaled residuals: </w:t>
+      </w:r>
+    </w:p>
+    <w:p>
+      <w:pPr>
+        <w:pStyle w:val="HTMLPreformatted"/>
+        <w:shd w:val="clear" w:color="auto" w:fill="002B36"/>
+        <w:wordWrap w:val="0"/>
+        <w:spacing w:line="225" w:lineRule="atLeast"/>
+        <w:rPr>
+          <w:rStyle w:val="gnkrckgcgsb"/>
+          <w:rFonts w:ascii="Consolas" w:hAnsi="Consolas"/>
+          <w:color w:val="93A1A1"/>
+          <w:bdr w:val="none" w:sz="0" w:space="0" w:color="auto" w:frame="1"/>
+        </w:rPr>
+      </w:pPr>
+      <w:r>
+        <w:rPr>
+          <w:rStyle w:val="gnkrckgcgsb"/>
+          <w:rFonts w:ascii="Consolas" w:hAnsi="Consolas"/>
+          <w:color w:val="93A1A1"/>
+          <w:bdr w:val="none" w:sz="0" w:space="0" w:color="auto" w:frame="1"/>
+        </w:rPr>
+        <w:t xml:space="preserve">    Min      </w:t>
+      </w:r>
+      <w:proofErr w:type="gramStart"/>
+      <w:r>
+        <w:rPr>
+          <w:rStyle w:val="gnkrckgcgsb"/>
+          <w:rFonts w:ascii="Consolas" w:hAnsi="Consolas"/>
+          <w:color w:val="93A1A1"/>
+          <w:bdr w:val="none" w:sz="0" w:space="0" w:color="auto" w:frame="1"/>
+        </w:rPr>
+        <w:t>1Q  Median</w:t>
+      </w:r>
+      <w:proofErr w:type="gramEnd"/>
+      <w:r>
+        <w:rPr>
+          <w:rStyle w:val="gnkrckgcgsb"/>
+          <w:rFonts w:ascii="Consolas" w:hAnsi="Consolas"/>
+          <w:color w:val="93A1A1"/>
+          <w:bdr w:val="none" w:sz="0" w:space="0" w:color="auto" w:frame="1"/>
+        </w:rPr>
+        <w:t xml:space="preserve">      3Q     Max </w:t>
+      </w:r>
+    </w:p>
+    <w:p>
+      <w:pPr>
+        <w:pStyle w:val="HTMLPreformatted"/>
+        <w:shd w:val="clear" w:color="auto" w:fill="002B36"/>
+        <w:wordWrap w:val="0"/>
+        <w:spacing w:line="225" w:lineRule="atLeast"/>
+        <w:rPr>
+          <w:rStyle w:val="gnkrckgcgsb"/>
+          <w:rFonts w:ascii="Consolas" w:hAnsi="Consolas"/>
+          <w:color w:val="93A1A1"/>
+          <w:bdr w:val="none" w:sz="0" w:space="0" w:color="auto" w:frame="1"/>
+        </w:rPr>
+      </w:pPr>
+      <w:r>
+        <w:rPr>
+          <w:rStyle w:val="gnkrckgcgsb"/>
+          <w:rFonts w:ascii="Consolas" w:hAnsi="Consolas"/>
+          <w:color w:val="93A1A1"/>
+          <w:bdr w:val="none" w:sz="0" w:space="0" w:color="auto" w:frame="1"/>
+        </w:rPr>
+        <w:t>-2.8725 -</w:t>
+      </w:r>
+      <w:proofErr w:type="gramStart"/>
+      <w:r>
+        <w:rPr>
+          <w:rStyle w:val="gnkrckgcgsb"/>
+          <w:rFonts w:ascii="Consolas" w:hAnsi="Consolas"/>
+          <w:color w:val="93A1A1"/>
+          <w:bdr w:val="none" w:sz="0" w:space="0" w:color="auto" w:frame="1"/>
+        </w:rPr>
+        <w:t>0.6056  0.0000</w:t>
+      </w:r>
+      <w:proofErr w:type="gramEnd"/>
+      <w:r>
+        <w:rPr>
+          <w:rStyle w:val="gnkrckgcgsb"/>
+          <w:rFonts w:ascii="Consolas" w:hAnsi="Consolas"/>
+          <w:color w:val="93A1A1"/>
+          <w:bdr w:val="none" w:sz="0" w:space="0" w:color="auto" w:frame="1"/>
+        </w:rPr>
+        <w:t xml:space="preserve">  0.4922  2.5553 </w:t>
+      </w:r>
+    </w:p>
+    <w:p>
+      <w:pPr>
+        <w:pStyle w:val="HTMLPreformatted"/>
+        <w:shd w:val="clear" w:color="auto" w:fill="002B36"/>
+        <w:wordWrap w:val="0"/>
+        <w:spacing w:line="225" w:lineRule="atLeast"/>
+        <w:rPr>
+          <w:rStyle w:val="gnkrckgcgsb"/>
+          <w:rFonts w:ascii="Consolas" w:hAnsi="Consolas"/>
+          <w:color w:val="93A1A1"/>
+          <w:bdr w:val="none" w:sz="0" w:space="0" w:color="auto" w:frame="1"/>
+        </w:rPr>
+      </w:pPr>
+    </w:p>
+    <w:p>
+      <w:pPr>
+        <w:pStyle w:val="HTMLPreformatted"/>
+        <w:shd w:val="clear" w:color="auto" w:fill="002B36"/>
+        <w:wordWrap w:val="0"/>
+        <w:spacing w:line="225" w:lineRule="atLeast"/>
+        <w:rPr>
+          <w:rStyle w:val="gnkrckgcgsb"/>
+          <w:rFonts w:ascii="Consolas" w:hAnsi="Consolas"/>
+          <w:color w:val="93A1A1"/>
+          <w:bdr w:val="none" w:sz="0" w:space="0" w:color="auto" w:frame="1"/>
+        </w:rPr>
+      </w:pPr>
+      <w:r>
+        <w:rPr>
+          <w:rStyle w:val="gnkrckgcgsb"/>
+          <w:rFonts w:ascii="Consolas" w:hAnsi="Consolas"/>
+          <w:color w:val="93A1A1"/>
+          <w:bdr w:val="none" w:sz="0" w:space="0" w:color="auto" w:frame="1"/>
+        </w:rPr>
+        <w:t>Random effects:</w:t>
+      </w:r>
+    </w:p>
+    <w:p>
+      <w:pPr>
+        <w:pStyle w:val="HTMLPreformatted"/>
+        <w:shd w:val="clear" w:color="auto" w:fill="002B36"/>
+        <w:wordWrap w:val="0"/>
+        <w:spacing w:line="225" w:lineRule="atLeast"/>
+        <w:rPr>
+          <w:rStyle w:val="gnkrckgcgsb"/>
+          <w:rFonts w:ascii="Consolas" w:hAnsi="Consolas"/>
+          <w:color w:val="93A1A1"/>
+          <w:bdr w:val="none" w:sz="0" w:space="0" w:color="auto" w:frame="1"/>
+        </w:rPr>
+      </w:pPr>
+      <w:r>
+        <w:rPr>
+          <w:rStyle w:val="gnkrckgcgsb"/>
+          <w:rFonts w:ascii="Consolas" w:hAnsi="Consolas"/>
+          <w:color w:val="93A1A1"/>
+          <w:bdr w:val="none" w:sz="0" w:space="0" w:color="auto" w:frame="1"/>
+        </w:rPr>
+        <w:t xml:space="preserve"> Groups   Name        </w:t>
+      </w:r>
+      <w:proofErr w:type="gramStart"/>
+      <w:r>
+        <w:rPr>
+          <w:rStyle w:val="gnkrckgcgsb"/>
+          <w:rFonts w:ascii="Consolas" w:hAnsi="Consolas"/>
+          <w:color w:val="93A1A1"/>
+          <w:bdr w:val="none" w:sz="0" w:space="0" w:color="auto" w:frame="1"/>
+        </w:rPr>
+        <w:t xml:space="preserve">Variance  </w:t>
+      </w:r>
+      <w:proofErr w:type="spellStart"/>
+      <w:r>
+        <w:rPr>
+          <w:rStyle w:val="gnkrckgcgsb"/>
+          <w:rFonts w:ascii="Consolas" w:hAnsi="Consolas"/>
+          <w:color w:val="93A1A1"/>
+          <w:bdr w:val="none" w:sz="0" w:space="0" w:color="auto" w:frame="1"/>
+        </w:rPr>
+        <w:t>Std.Dev</w:t>
+      </w:r>
+      <w:proofErr w:type="spellEnd"/>
+      <w:proofErr w:type="gramEnd"/>
+      <w:r>
+        <w:rPr>
+          <w:rStyle w:val="gnkrckgcgsb"/>
+          <w:rFonts w:ascii="Consolas" w:hAnsi="Consolas"/>
+          <w:color w:val="93A1A1"/>
+          <w:bdr w:val="none" w:sz="0" w:space="0" w:color="auto" w:frame="1"/>
+        </w:rPr>
+        <w:t>.</w:t>
+      </w:r>
+    </w:p>
+    <w:p>
+      <w:pPr>
+        <w:pStyle w:val="HTMLPreformatted"/>
+        <w:shd w:val="clear" w:color="auto" w:fill="002B36"/>
+        <w:wordWrap w:val="0"/>
+        <w:spacing w:line="225" w:lineRule="atLeast"/>
+        <w:rPr>
+          <w:rStyle w:val="gnkrckgcgsb"/>
+          <w:rFonts w:ascii="Consolas" w:hAnsi="Consolas"/>
+          <w:color w:val="93A1A1"/>
+          <w:bdr w:val="none" w:sz="0" w:space="0" w:color="auto" w:frame="1"/>
+        </w:rPr>
+      </w:pPr>
+      <w:r>
+        <w:rPr>
+          <w:rStyle w:val="gnkrckgcgsb"/>
+          <w:rFonts w:ascii="Consolas" w:hAnsi="Consolas"/>
+          <w:color w:val="93A1A1"/>
+          <w:bdr w:val="none" w:sz="0" w:space="0" w:color="auto" w:frame="1"/>
+        </w:rPr>
+        <w:t xml:space="preserve"> </w:t>
+      </w:r>
+      <w:proofErr w:type="spellStart"/>
+      <w:proofErr w:type="gramStart"/>
+      <w:r>
+        <w:rPr>
+          <w:rStyle w:val="gnkrckgcgsb"/>
+          <w:rFonts w:ascii="Consolas" w:hAnsi="Consolas"/>
+          <w:color w:val="93A1A1"/>
+          <w:bdr w:val="none" w:sz="0" w:space="0" w:color="auto" w:frame="1"/>
+        </w:rPr>
+        <w:t>sciname</w:t>
+      </w:r>
+      <w:proofErr w:type="spellEnd"/>
+      <w:r>
+        <w:rPr>
+          <w:rStyle w:val="gnkrckgcgsb"/>
+          <w:rFonts w:ascii="Consolas" w:hAnsi="Consolas"/>
+          <w:color w:val="93A1A1"/>
+          <w:bdr w:val="none" w:sz="0" w:space="0" w:color="auto" w:frame="1"/>
+        </w:rPr>
+        <w:t xml:space="preserve">  (</w:t>
+      </w:r>
+      <w:proofErr w:type="gramEnd"/>
+      <w:r>
+        <w:rPr>
+          <w:rStyle w:val="gnkrckgcgsb"/>
+          <w:rFonts w:ascii="Consolas" w:hAnsi="Consolas"/>
+          <w:color w:val="93A1A1"/>
+          <w:bdr w:val="none" w:sz="0" w:space="0" w:color="auto" w:frame="1"/>
+        </w:rPr>
+        <w:t xml:space="preserve">Intercept) 0.0004377 0.02092 </w:t>
+      </w:r>
+    </w:p>
+    <w:p>
+      <w:pPr>
+        <w:pStyle w:val="HTMLPreformatted"/>
+        <w:shd w:val="clear" w:color="auto" w:fill="002B36"/>
+        <w:wordWrap w:val="0"/>
+        <w:spacing w:line="225" w:lineRule="atLeast"/>
+        <w:rPr>
+          <w:rStyle w:val="gnkrckgcgsb"/>
+          <w:rFonts w:ascii="Consolas" w:hAnsi="Consolas"/>
+          <w:color w:val="93A1A1"/>
+          <w:bdr w:val="none" w:sz="0" w:space="0" w:color="auto" w:frame="1"/>
+        </w:rPr>
+      </w:pPr>
+      <w:r>
+        <w:rPr>
+          <w:rStyle w:val="gnkrckgcgsb"/>
+          <w:rFonts w:ascii="Consolas" w:hAnsi="Consolas"/>
+          <w:color w:val="93A1A1"/>
+          <w:bdr w:val="none" w:sz="0" w:space="0" w:color="auto" w:frame="1"/>
+        </w:rPr>
+        <w:t xml:space="preserve"> Residual             0.0002419 0.01555 </w:t>
+      </w:r>
+    </w:p>
+    <w:p>
+      <w:pPr>
+        <w:pStyle w:val="HTMLPreformatted"/>
+        <w:shd w:val="clear" w:color="auto" w:fill="002B36"/>
+        <w:wordWrap w:val="0"/>
+        <w:spacing w:line="225" w:lineRule="atLeast"/>
+        <w:rPr>
+          <w:rStyle w:val="gnkrckgcgsb"/>
+          <w:rFonts w:ascii="Consolas" w:hAnsi="Consolas"/>
+          <w:color w:val="93A1A1"/>
+          <w:bdr w:val="none" w:sz="0" w:space="0" w:color="auto" w:frame="1"/>
+        </w:rPr>
+      </w:pPr>
+      <w:r>
+        <w:rPr>
+          <w:rStyle w:val="gnkrckgcgsb"/>
+          <w:rFonts w:ascii="Consolas" w:hAnsi="Consolas"/>
+          <w:color w:val="93A1A1"/>
+          <w:bdr w:val="none" w:sz="0" w:space="0" w:color="auto" w:frame="1"/>
+        </w:rPr>
+        <w:t xml:space="preserve">Number of </w:t>
+      </w:r>
+      <w:proofErr w:type="spellStart"/>
+      <w:r>
+        <w:rPr>
+          <w:rStyle w:val="gnkrckgcgsb"/>
+          <w:rFonts w:ascii="Consolas" w:hAnsi="Consolas"/>
+          <w:color w:val="93A1A1"/>
+          <w:bdr w:val="none" w:sz="0" w:space="0" w:color="auto" w:frame="1"/>
+        </w:rPr>
+        <w:t>obs</w:t>
+      </w:r>
+      <w:proofErr w:type="spellEnd"/>
+      <w:r>
+        <w:rPr>
+          <w:rStyle w:val="gnkrckgcgsb"/>
+          <w:rFonts w:ascii="Consolas" w:hAnsi="Consolas"/>
+          <w:color w:val="93A1A1"/>
+          <w:bdr w:val="none" w:sz="0" w:space="0" w:color="auto" w:frame="1"/>
+        </w:rPr>
+        <w:t xml:space="preserve">: 108, groups:  </w:t>
+      </w:r>
+      <w:proofErr w:type="spellStart"/>
+      <w:r>
+        <w:rPr>
+          <w:rStyle w:val="gnkrckgcgsb"/>
+          <w:rFonts w:ascii="Consolas" w:hAnsi="Consolas"/>
+          <w:color w:val="93A1A1"/>
+          <w:bdr w:val="none" w:sz="0" w:space="0" w:color="auto" w:frame="1"/>
+        </w:rPr>
+        <w:t>sciname</w:t>
+      </w:r>
+      <w:proofErr w:type="spellEnd"/>
+      <w:r>
+        <w:rPr>
+          <w:rStyle w:val="gnkrckgcgsb"/>
+          <w:rFonts w:ascii="Consolas" w:hAnsi="Consolas"/>
+          <w:color w:val="93A1A1"/>
+          <w:bdr w:val="none" w:sz="0" w:space="0" w:color="auto" w:frame="1"/>
+        </w:rPr>
+        <w:t>, 6</w:t>
+      </w:r>
+    </w:p>
+    <w:p>
+      <w:pPr>
+        <w:pStyle w:val="HTMLPreformatted"/>
+        <w:shd w:val="clear" w:color="auto" w:fill="002B36"/>
+        <w:wordWrap w:val="0"/>
+        <w:spacing w:line="225" w:lineRule="atLeast"/>
+        <w:rPr>
+          <w:rStyle w:val="gnkrckgcgsb"/>
+          <w:rFonts w:ascii="Consolas" w:hAnsi="Consolas"/>
+          <w:color w:val="93A1A1"/>
+          <w:bdr w:val="none" w:sz="0" w:space="0" w:color="auto" w:frame="1"/>
+        </w:rPr>
+      </w:pPr>
+    </w:p>
+    <w:p>
+      <w:pPr>
+        <w:pStyle w:val="HTMLPreformatted"/>
+        <w:shd w:val="clear" w:color="auto" w:fill="002B36"/>
+        <w:wordWrap w:val="0"/>
+        <w:spacing w:line="225" w:lineRule="atLeast"/>
+        <w:rPr>
+          <w:rStyle w:val="gnkrckgcgsb"/>
+          <w:rFonts w:ascii="Consolas" w:hAnsi="Consolas"/>
+          <w:color w:val="93A1A1"/>
+          <w:bdr w:val="none" w:sz="0" w:space="0" w:color="auto" w:frame="1"/>
+        </w:rPr>
+      </w:pPr>
+      <w:r>
+        <w:rPr>
+          <w:rStyle w:val="gnkrckgcgsb"/>
+          <w:rFonts w:ascii="Consolas" w:hAnsi="Consolas"/>
+          <w:color w:val="93A1A1"/>
+          <w:bdr w:val="none" w:sz="0" w:space="0" w:color="auto" w:frame="1"/>
+        </w:rPr>
+        <w:t>Fixed effects:</w:t>
+      </w:r>
+    </w:p>
+    <w:p>
+      <w:pPr>
+        <w:pStyle w:val="HTMLPreformatted"/>
+        <w:shd w:val="clear" w:color="auto" w:fill="002B36"/>
+        <w:wordWrap w:val="0"/>
+        <w:spacing w:line="225" w:lineRule="atLeast"/>
+        <w:rPr>
+          <w:rStyle w:val="gnkrckgcgsb"/>
+          <w:rFonts w:ascii="Consolas" w:hAnsi="Consolas"/>
+          <w:color w:val="93A1A1"/>
+          <w:bdr w:val="none" w:sz="0" w:space="0" w:color="auto" w:frame="1"/>
+        </w:rPr>
+      </w:pPr>
+      <w:r>
+        <w:rPr>
+          <w:rStyle w:val="gnkrckgcgsb"/>
+          <w:rFonts w:ascii="Consolas" w:hAnsi="Consolas"/>
+          <w:color w:val="93A1A1"/>
+          <w:bdr w:val="none" w:sz="0" w:space="0" w:color="auto" w:frame="1"/>
+        </w:rPr>
+        <w:t xml:space="preserve">                       Estimate Std. Error         </w:t>
+      </w:r>
+      <w:proofErr w:type="spellStart"/>
+      <w:r>
+        <w:rPr>
+          <w:rStyle w:val="gnkrckgcgsb"/>
+          <w:rFonts w:ascii="Consolas" w:hAnsi="Consolas"/>
+          <w:color w:val="93A1A1"/>
+          <w:bdr w:val="none" w:sz="0" w:space="0" w:color="auto" w:frame="1"/>
+        </w:rPr>
+        <w:t>df</w:t>
+      </w:r>
+      <w:proofErr w:type="spellEnd"/>
+      <w:r>
+        <w:rPr>
+          <w:rStyle w:val="gnkrckgcgsb"/>
+          <w:rFonts w:ascii="Consolas" w:hAnsi="Consolas"/>
+          <w:color w:val="93A1A1"/>
+          <w:bdr w:val="none" w:sz="0" w:space="0" w:color="auto" w:frame="1"/>
+        </w:rPr>
+        <w:t xml:space="preserve"> t value </w:t>
+      </w:r>
+      <w:proofErr w:type="spellStart"/>
+      <w:proofErr w:type="gramStart"/>
+      <w:r>
+        <w:rPr>
+          <w:rStyle w:val="gnkrckgcgsb"/>
+          <w:rFonts w:ascii="Consolas" w:hAnsi="Consolas"/>
+          <w:color w:val="93A1A1"/>
+          <w:bdr w:val="none" w:sz="0" w:space="0" w:color="auto" w:frame="1"/>
+        </w:rPr>
+        <w:t>Pr</w:t>
+      </w:r>
+      <w:proofErr w:type="spellEnd"/>
+      <w:r>
+        <w:rPr>
+          <w:rStyle w:val="gnkrckgcgsb"/>
+          <w:rFonts w:ascii="Consolas" w:hAnsi="Consolas"/>
+          <w:color w:val="93A1A1"/>
+          <w:bdr w:val="none" w:sz="0" w:space="0" w:color="auto" w:frame="1"/>
+        </w:rPr>
+        <w:t>(</w:t>
+      </w:r>
+      <w:proofErr w:type="gramEnd"/>
+      <w:r>
+        <w:rPr>
+          <w:rStyle w:val="gnkrckgcgsb"/>
+          <w:rFonts w:ascii="Consolas" w:hAnsi="Consolas"/>
+          <w:color w:val="93A1A1"/>
+          <w:bdr w:val="none" w:sz="0" w:space="0" w:color="auto" w:frame="1"/>
+        </w:rPr>
+        <w:t xml:space="preserve">&gt;|t|)   </w:t>
+      </w:r>
+    </w:p>
+    <w:p>
+      <w:pPr>
+        <w:pStyle w:val="HTMLPreformatted"/>
+        <w:shd w:val="clear" w:color="auto" w:fill="002B36"/>
+        <w:wordWrap w:val="0"/>
+        <w:spacing w:line="225" w:lineRule="atLeast"/>
+        <w:rPr>
+          <w:rStyle w:val="gnkrckgcgsb"/>
+          <w:rFonts w:ascii="Consolas" w:hAnsi="Consolas"/>
+          <w:color w:val="93A1A1"/>
+          <w:bdr w:val="none" w:sz="0" w:space="0" w:color="auto" w:frame="1"/>
+        </w:rPr>
+      </w:pPr>
+      <w:r>
+        <w:rPr>
+          <w:rStyle w:val="gnkrckgcgsb"/>
+          <w:rFonts w:ascii="Consolas" w:hAnsi="Consolas"/>
+          <w:color w:val="93A1A1"/>
+          <w:bdr w:val="none" w:sz="0" w:space="0" w:color="auto" w:frame="1"/>
+        </w:rPr>
+        <w:t xml:space="preserve">(Intercept)           </w:t>
+      </w:r>
+      <w:proofErr w:type="gramStart"/>
+      <w:r>
+        <w:rPr>
+          <w:rStyle w:val="gnkrckgcgsb"/>
+          <w:rFonts w:ascii="Consolas" w:hAnsi="Consolas"/>
+          <w:color w:val="93A1A1"/>
+          <w:bdr w:val="none" w:sz="0" w:space="0" w:color="auto" w:frame="1"/>
+        </w:rPr>
+        <w:t>0.2235289  0.0236359</w:t>
+      </w:r>
+      <w:proofErr w:type="gramEnd"/>
+      <w:r>
+        <w:rPr>
+          <w:rStyle w:val="gnkrckgcgsb"/>
+          <w:rFonts w:ascii="Consolas" w:hAnsi="Consolas"/>
+          <w:color w:val="93A1A1"/>
+          <w:bdr w:val="none" w:sz="0" w:space="0" w:color="auto" w:frame="1"/>
+        </w:rPr>
+        <w:t xml:space="preserve">  2.7214367   9.457  0.00370 **</w:t>
+      </w:r>
+    </w:p>
+    <w:p>
+      <w:pPr>
+        <w:pStyle w:val="HTMLPreformatted"/>
+        <w:shd w:val="clear" w:color="auto" w:fill="002B36"/>
+        <w:wordWrap w:val="0"/>
+        <w:spacing w:line="225" w:lineRule="atLeast"/>
+        <w:rPr>
+          <w:rStyle w:val="gnkrckgcgsb"/>
+          <w:rFonts w:ascii="Consolas" w:hAnsi="Consolas"/>
+          <w:color w:val="93A1A1"/>
+          <w:bdr w:val="none" w:sz="0" w:space="0" w:color="auto" w:frame="1"/>
+        </w:rPr>
+      </w:pPr>
+      <w:r>
+        <w:rPr>
+          <w:rStyle w:val="gnkrckgcgsb"/>
+          <w:rFonts w:ascii="Consolas" w:hAnsi="Consolas"/>
+          <w:color w:val="93A1A1"/>
+          <w:bdr w:val="none" w:sz="0" w:space="0" w:color="auto" w:frame="1"/>
+        </w:rPr>
+        <w:t xml:space="preserve">StationJR15004/65/2   </w:t>
+      </w:r>
+      <w:proofErr w:type="gramStart"/>
+      <w:r>
+        <w:rPr>
+          <w:rStyle w:val="gnkrckgcgsb"/>
+          <w:rFonts w:ascii="Consolas" w:hAnsi="Consolas"/>
+          <w:color w:val="93A1A1"/>
+          <w:bdr w:val="none" w:sz="0" w:space="0" w:color="auto" w:frame="1"/>
+        </w:rPr>
+        <w:t>0.0182709  0.0311587</w:t>
+      </w:r>
+      <w:proofErr w:type="gramEnd"/>
+      <w:r>
+        <w:rPr>
+          <w:rStyle w:val="gnkrckgcgsb"/>
+          <w:rFonts w:ascii="Consolas" w:hAnsi="Consolas"/>
+          <w:color w:val="93A1A1"/>
+          <w:bdr w:val="none" w:sz="0" w:space="0" w:color="auto" w:frame="1"/>
+        </w:rPr>
+        <w:t xml:space="preserve">  4.5634432   0.586  0.58541   </w:t>
+      </w:r>
+    </w:p>
+    <w:p>
+      <w:pPr>
+        <w:pStyle w:val="HTMLPreformatted"/>
+        <w:shd w:val="clear" w:color="auto" w:fill="002B36"/>
+        <w:wordWrap w:val="0"/>
+        <w:spacing w:line="225" w:lineRule="atLeast"/>
+        <w:rPr>
+          <w:rStyle w:val="gnkrckgcgsb"/>
+          <w:rFonts w:ascii="Consolas" w:hAnsi="Consolas"/>
+          <w:color w:val="93A1A1"/>
+          <w:bdr w:val="none" w:sz="0" w:space="0" w:color="auto" w:frame="1"/>
+        </w:rPr>
+      </w:pPr>
+      <w:r>
+        <w:rPr>
+          <w:rStyle w:val="gnkrckgcgsb"/>
+          <w:rFonts w:ascii="Consolas" w:hAnsi="Consolas"/>
+          <w:color w:val="93A1A1"/>
+          <w:bdr w:val="none" w:sz="0" w:space="0" w:color="auto" w:frame="1"/>
+        </w:rPr>
+        <w:t>StationJR15004/66/</w:t>
+      </w:r>
+      <w:proofErr w:type="gramStart"/>
+      <w:r>
+        <w:rPr>
+          <w:rStyle w:val="gnkrckgcgsb"/>
+          <w:rFonts w:ascii="Consolas" w:hAnsi="Consolas"/>
+          <w:color w:val="93A1A1"/>
+          <w:bdr w:val="none" w:sz="0" w:space="0" w:color="auto" w:frame="1"/>
+        </w:rPr>
+        <w:t>1  -</w:t>
+      </w:r>
+      <w:proofErr w:type="gramEnd"/>
+      <w:r>
+        <w:rPr>
+          <w:rStyle w:val="gnkrckgcgsb"/>
+          <w:rFonts w:ascii="Consolas" w:hAnsi="Consolas"/>
+          <w:color w:val="93A1A1"/>
+          <w:bdr w:val="none" w:sz="0" w:space="0" w:color="auto" w:frame="1"/>
+        </w:rPr>
+        <w:t xml:space="preserve">0.0008586  0.0155547 76.9645693  -0.055  0.95612   </w:t>
+      </w:r>
+    </w:p>
+    <w:p>
+      <w:pPr>
+        <w:pStyle w:val="HTMLPreformatted"/>
+        <w:shd w:val="clear" w:color="auto" w:fill="002B36"/>
+        <w:wordWrap w:val="0"/>
+        <w:spacing w:line="225" w:lineRule="atLeast"/>
+        <w:rPr>
+          <w:rStyle w:val="gnkrckgcgsb"/>
+          <w:rFonts w:ascii="Consolas" w:hAnsi="Consolas"/>
+          <w:color w:val="93A1A1"/>
+          <w:bdr w:val="none" w:sz="0" w:space="0" w:color="auto" w:frame="1"/>
+        </w:rPr>
+      </w:pPr>
+      <w:r>
+        <w:rPr>
+          <w:rStyle w:val="gnkrckgcgsb"/>
+          <w:rFonts w:ascii="Consolas" w:hAnsi="Consolas"/>
+          <w:color w:val="93A1A1"/>
+          <w:bdr w:val="none" w:sz="0" w:space="0" w:color="auto" w:frame="1"/>
+        </w:rPr>
+        <w:t>StationJR15004/72/</w:t>
+      </w:r>
+      <w:proofErr w:type="gramStart"/>
+      <w:r>
+        <w:rPr>
+          <w:rStyle w:val="gnkrckgcgsb"/>
+          <w:rFonts w:ascii="Consolas" w:hAnsi="Consolas"/>
+          <w:color w:val="93A1A1"/>
+          <w:bdr w:val="none" w:sz="0" w:space="0" w:color="auto" w:frame="1"/>
+        </w:rPr>
+        <w:t>1  -</w:t>
+      </w:r>
+      <w:proofErr w:type="gramEnd"/>
+      <w:r>
+        <w:rPr>
+          <w:rStyle w:val="gnkrckgcgsb"/>
+          <w:rFonts w:ascii="Consolas" w:hAnsi="Consolas"/>
+          <w:color w:val="93A1A1"/>
+          <w:bdr w:val="none" w:sz="0" w:space="0" w:color="auto" w:frame="1"/>
+        </w:rPr>
+        <w:t xml:space="preserve">0.0101265  0.0280963  3.0331702  -0.360  0.74217   </w:t>
+      </w:r>
+    </w:p>
+    <w:p>
+      <w:pPr>
+        <w:pStyle w:val="HTMLPreformatted"/>
+        <w:shd w:val="clear" w:color="auto" w:fill="002B36"/>
+        <w:wordWrap w:val="0"/>
+        <w:spacing w:line="225" w:lineRule="atLeast"/>
+        <w:rPr>
+          <w:rStyle w:val="gnkrckgcgsb"/>
+          <w:rFonts w:ascii="Consolas" w:hAnsi="Consolas"/>
+          <w:color w:val="93A1A1"/>
+          <w:bdr w:val="none" w:sz="0" w:space="0" w:color="auto" w:frame="1"/>
+        </w:rPr>
+      </w:pPr>
+      <w:r>
+        <w:rPr>
+          <w:rStyle w:val="gnkrckgcgsb"/>
+          <w:rFonts w:ascii="Consolas" w:hAnsi="Consolas"/>
+          <w:color w:val="93A1A1"/>
+          <w:bdr w:val="none" w:sz="0" w:space="0" w:color="auto" w:frame="1"/>
+        </w:rPr>
+        <w:t xml:space="preserve">StationJR15004/73/1   </w:t>
+      </w:r>
+      <w:proofErr w:type="gramStart"/>
+      <w:r>
+        <w:rPr>
+          <w:rStyle w:val="gnkrckgcgsb"/>
+          <w:rFonts w:ascii="Consolas" w:hAnsi="Consolas"/>
+          <w:color w:val="93A1A1"/>
+          <w:bdr w:val="none" w:sz="0" w:space="0" w:color="auto" w:frame="1"/>
+        </w:rPr>
+        <w:t>0.0110633  0.0155547</w:t>
+      </w:r>
+      <w:proofErr w:type="gramEnd"/>
+      <w:r>
+        <w:rPr>
+          <w:rStyle w:val="gnkrckgcgsb"/>
+          <w:rFonts w:ascii="Consolas" w:hAnsi="Consolas"/>
+          <w:color w:val="93A1A1"/>
+          <w:bdr w:val="none" w:sz="0" w:space="0" w:color="auto" w:frame="1"/>
+        </w:rPr>
+        <w:t xml:space="preserve"> 76.9645693   0.711  0.47908   </w:t>
+      </w:r>
+    </w:p>
+    <w:p>
+      <w:pPr>
+        <w:pStyle w:val="HTMLPreformatted"/>
+        <w:shd w:val="clear" w:color="auto" w:fill="002B36"/>
+        <w:wordWrap w:val="0"/>
+        <w:spacing w:line="225" w:lineRule="atLeast"/>
+        <w:rPr>
+          <w:rStyle w:val="gnkrckgcgsb"/>
+          <w:rFonts w:ascii="Consolas" w:hAnsi="Consolas"/>
+          <w:color w:val="93A1A1"/>
+          <w:bdr w:val="none" w:sz="0" w:space="0" w:color="auto" w:frame="1"/>
+        </w:rPr>
+      </w:pPr>
+      <w:r>
+        <w:rPr>
+          <w:rStyle w:val="gnkrckgcgsb"/>
+          <w:rFonts w:ascii="Consolas" w:hAnsi="Consolas"/>
+          <w:color w:val="93A1A1"/>
+          <w:bdr w:val="none" w:sz="0" w:space="0" w:color="auto" w:frame="1"/>
+        </w:rPr>
+        <w:t>StationJR15004/91/</w:t>
+      </w:r>
+      <w:proofErr w:type="gramStart"/>
+      <w:r>
+        <w:rPr>
+          <w:rStyle w:val="gnkrckgcgsb"/>
+          <w:rFonts w:ascii="Consolas" w:hAnsi="Consolas"/>
+          <w:color w:val="93A1A1"/>
+          <w:bdr w:val="none" w:sz="0" w:space="0" w:color="auto" w:frame="1"/>
+        </w:rPr>
+        <w:t>1  -</w:t>
+      </w:r>
+      <w:proofErr w:type="gramEnd"/>
+      <w:r>
+        <w:rPr>
+          <w:rStyle w:val="gnkrckgcgsb"/>
+          <w:rFonts w:ascii="Consolas" w:hAnsi="Consolas"/>
+          <w:color w:val="93A1A1"/>
+          <w:bdr w:val="none" w:sz="0" w:space="0" w:color="auto" w:frame="1"/>
+        </w:rPr>
+        <w:t xml:space="preserve">0.0157818  0.0291528  3.5111516  -0.541  0.62076   </w:t>
+      </w:r>
+    </w:p>
+    <w:p>
+      <w:pPr>
+        <w:pStyle w:val="HTMLPreformatted"/>
+        <w:shd w:val="clear" w:color="auto" w:fill="002B36"/>
+        <w:wordWrap w:val="0"/>
+        <w:spacing w:line="225" w:lineRule="atLeast"/>
+        <w:rPr>
+          <w:rStyle w:val="gnkrckgcgsb"/>
+          <w:rFonts w:ascii="Consolas" w:hAnsi="Consolas"/>
+          <w:color w:val="93A1A1"/>
+          <w:bdr w:val="none" w:sz="0" w:space="0" w:color="auto" w:frame="1"/>
+        </w:rPr>
+      </w:pPr>
+      <w:r>
+        <w:rPr>
+          <w:rStyle w:val="gnkrckgcgsb"/>
+          <w:rFonts w:ascii="Consolas" w:hAnsi="Consolas"/>
+          <w:color w:val="93A1A1"/>
+          <w:bdr w:val="none" w:sz="0" w:space="0" w:color="auto" w:frame="1"/>
+        </w:rPr>
+        <w:t>StationJR15004/96/</w:t>
+      </w:r>
+      <w:proofErr w:type="gramStart"/>
+      <w:r>
+        <w:rPr>
+          <w:rStyle w:val="gnkrckgcgsb"/>
+          <w:rFonts w:ascii="Consolas" w:hAnsi="Consolas"/>
+          <w:color w:val="93A1A1"/>
+          <w:bdr w:val="none" w:sz="0" w:space="0" w:color="auto" w:frame="1"/>
+        </w:rPr>
+        <w:t>1  -</w:t>
+      </w:r>
+      <w:proofErr w:type="gramEnd"/>
+      <w:r>
+        <w:rPr>
+          <w:rStyle w:val="gnkrckgcgsb"/>
+          <w:rFonts w:ascii="Consolas" w:hAnsi="Consolas"/>
+          <w:color w:val="93A1A1"/>
+          <w:bdr w:val="none" w:sz="0" w:space="0" w:color="auto" w:frame="1"/>
+        </w:rPr>
+        <w:t xml:space="preserve">0.0072958  0.0124715 76.9645693  -0.585  0.56026   </w:t>
+      </w:r>
+    </w:p>
+    <w:p>
+      <w:pPr>
+        <w:pStyle w:val="HTMLPreformatted"/>
+        <w:shd w:val="clear" w:color="auto" w:fill="002B36"/>
+        <w:wordWrap w:val="0"/>
+        <w:spacing w:line="225" w:lineRule="atLeast"/>
+        <w:rPr>
+          <w:rStyle w:val="gnkrckgcgsb"/>
+          <w:rFonts w:ascii="Consolas" w:hAnsi="Consolas"/>
+          <w:color w:val="93A1A1"/>
+          <w:bdr w:val="none" w:sz="0" w:space="0" w:color="auto" w:frame="1"/>
+        </w:rPr>
+      </w:pPr>
+      <w:r>
+        <w:rPr>
+          <w:rStyle w:val="gnkrckgcgsb"/>
+          <w:rFonts w:ascii="Consolas" w:hAnsi="Consolas"/>
+          <w:color w:val="93A1A1"/>
+          <w:bdr w:val="none" w:sz="0" w:space="0" w:color="auto" w:frame="1"/>
+        </w:rPr>
+        <w:t>StationJR15004/96/</w:t>
+      </w:r>
+      <w:proofErr w:type="gramStart"/>
+      <w:r>
+        <w:rPr>
+          <w:rStyle w:val="gnkrckgcgsb"/>
+          <w:rFonts w:ascii="Consolas" w:hAnsi="Consolas"/>
+          <w:color w:val="93A1A1"/>
+          <w:bdr w:val="none" w:sz="0" w:space="0" w:color="auto" w:frame="1"/>
+        </w:rPr>
+        <w:t>2  -</w:t>
+      </w:r>
+      <w:proofErr w:type="gramEnd"/>
+      <w:r>
+        <w:rPr>
+          <w:rStyle w:val="gnkrckgcgsb"/>
+          <w:rFonts w:ascii="Consolas" w:hAnsi="Consolas"/>
+          <w:color w:val="93A1A1"/>
+          <w:bdr w:val="none" w:sz="0" w:space="0" w:color="auto" w:frame="1"/>
+        </w:rPr>
+        <w:t xml:space="preserve">0.0743022  0.0320403  2.2986468  -2.319  0.12968   </w:t>
+      </w:r>
+    </w:p>
+    <w:p>
+      <w:pPr>
+        <w:pStyle w:val="HTMLPreformatted"/>
+        <w:shd w:val="clear" w:color="auto" w:fill="002B36"/>
+        <w:wordWrap w:val="0"/>
+        <w:spacing w:line="225" w:lineRule="atLeast"/>
+        <w:rPr>
+          <w:rStyle w:val="gnkrckgcgsb"/>
+          <w:rFonts w:ascii="Consolas" w:hAnsi="Consolas"/>
+          <w:color w:val="93A1A1"/>
+          <w:bdr w:val="none" w:sz="0" w:space="0" w:color="auto" w:frame="1"/>
+        </w:rPr>
+      </w:pPr>
+      <w:r>
+        <w:rPr>
+          <w:rStyle w:val="gnkrckgcgsb"/>
+          <w:rFonts w:ascii="Consolas" w:hAnsi="Consolas"/>
+          <w:color w:val="93A1A1"/>
+          <w:bdr w:val="none" w:sz="0" w:space="0" w:color="auto" w:frame="1"/>
+        </w:rPr>
+        <w:t>StationJR16003/112/2 -</w:t>
+      </w:r>
+      <w:proofErr w:type="gramStart"/>
+      <w:r>
+        <w:rPr>
+          <w:rStyle w:val="gnkrckgcgsb"/>
+          <w:rFonts w:ascii="Consolas" w:hAnsi="Consolas"/>
+          <w:color w:val="93A1A1"/>
+          <w:bdr w:val="none" w:sz="0" w:space="0" w:color="auto" w:frame="1"/>
+        </w:rPr>
+        <w:t>0.0165928  0.0275345</w:t>
+      </w:r>
+      <w:proofErr w:type="gramEnd"/>
+      <w:r>
+        <w:rPr>
+          <w:rStyle w:val="gnkrckgcgsb"/>
+          <w:rFonts w:ascii="Consolas" w:hAnsi="Consolas"/>
+          <w:color w:val="93A1A1"/>
+          <w:bdr w:val="none" w:sz="0" w:space="0" w:color="auto" w:frame="1"/>
+        </w:rPr>
+        <w:t xml:space="preserve">  2.8086955  -0.603  0.59192   </w:t>
+      </w:r>
+    </w:p>
+    <w:p>
+      <w:pPr>
+        <w:pStyle w:val="HTMLPreformatted"/>
+        <w:shd w:val="clear" w:color="auto" w:fill="002B36"/>
+        <w:wordWrap w:val="0"/>
+        <w:spacing w:line="225" w:lineRule="atLeast"/>
+        <w:rPr>
+          <w:rStyle w:val="gnkrckgcgsb"/>
+          <w:rFonts w:ascii="Consolas" w:hAnsi="Consolas"/>
+          <w:color w:val="93A1A1"/>
+          <w:bdr w:val="none" w:sz="0" w:space="0" w:color="auto" w:frame="1"/>
+        </w:rPr>
+      </w:pPr>
+      <w:r>
+        <w:rPr>
+          <w:rStyle w:val="gnkrckgcgsb"/>
+          <w:rFonts w:ascii="Consolas" w:hAnsi="Consolas"/>
+          <w:color w:val="93A1A1"/>
+          <w:bdr w:val="none" w:sz="0" w:space="0" w:color="auto" w:frame="1"/>
+        </w:rPr>
+        <w:t>StationJR16003/113/1 -</w:t>
+      </w:r>
+      <w:proofErr w:type="gramStart"/>
+      <w:r>
+        <w:rPr>
+          <w:rStyle w:val="gnkrckgcgsb"/>
+          <w:rFonts w:ascii="Consolas" w:hAnsi="Consolas"/>
+          <w:color w:val="93A1A1"/>
+          <w:bdr w:val="none" w:sz="0" w:space="0" w:color="auto" w:frame="1"/>
+        </w:rPr>
+        <w:t>0.0059250  0.0274543</w:t>
+      </w:r>
+      <w:proofErr w:type="gramEnd"/>
+      <w:r>
+        <w:rPr>
+          <w:rStyle w:val="gnkrckgcgsb"/>
+          <w:rFonts w:ascii="Consolas" w:hAnsi="Consolas"/>
+          <w:color w:val="93A1A1"/>
+          <w:bdr w:val="none" w:sz="0" w:space="0" w:color="auto" w:frame="1"/>
+        </w:rPr>
+        <w:t xml:space="preserve">  2.7857248  -0.216  0.84396   </w:t>
+      </w:r>
+    </w:p>
+    <w:p>
+      <w:pPr>
+        <w:pStyle w:val="HTMLPreformatted"/>
+        <w:shd w:val="clear" w:color="auto" w:fill="002B36"/>
+        <w:wordWrap w:val="0"/>
+        <w:spacing w:line="225" w:lineRule="atLeast"/>
+        <w:rPr>
+          <w:rStyle w:val="gnkrckgcgsb"/>
+          <w:rFonts w:ascii="Consolas" w:hAnsi="Consolas"/>
+          <w:color w:val="93A1A1"/>
+          <w:bdr w:val="none" w:sz="0" w:space="0" w:color="auto" w:frame="1"/>
+        </w:rPr>
+      </w:pPr>
+      <w:r>
+        <w:rPr>
+          <w:rStyle w:val="gnkrckgcgsb"/>
+          <w:rFonts w:ascii="Consolas" w:hAnsi="Consolas"/>
+          <w:color w:val="93A1A1"/>
+          <w:bdr w:val="none" w:sz="0" w:space="0" w:color="auto" w:frame="1"/>
+        </w:rPr>
+        <w:t>StationJR16003/113/2 -</w:t>
+      </w:r>
+      <w:proofErr w:type="gramStart"/>
+      <w:r>
+        <w:rPr>
+          <w:rStyle w:val="gnkrckgcgsb"/>
+          <w:rFonts w:ascii="Consolas" w:hAnsi="Consolas"/>
+          <w:color w:val="93A1A1"/>
+          <w:bdr w:val="none" w:sz="0" w:space="0" w:color="auto" w:frame="1"/>
+        </w:rPr>
+        <w:t>0.0054790  0.0311587</w:t>
+      </w:r>
+      <w:proofErr w:type="gramEnd"/>
+      <w:r>
+        <w:rPr>
+          <w:rStyle w:val="gnkrckgcgsb"/>
+          <w:rFonts w:ascii="Consolas" w:hAnsi="Consolas"/>
+          <w:color w:val="93A1A1"/>
+          <w:bdr w:val="none" w:sz="0" w:space="0" w:color="auto" w:frame="1"/>
+        </w:rPr>
+        <w:t xml:space="preserve">  4.5634432  -0.176  0.86795   </w:t>
+      </w:r>
+    </w:p>
+    <w:p>
+      <w:pPr>
+        <w:pStyle w:val="HTMLPreformatted"/>
+        <w:shd w:val="clear" w:color="auto" w:fill="002B36"/>
+        <w:wordWrap w:val="0"/>
+        <w:spacing w:line="225" w:lineRule="atLeast"/>
+        <w:rPr>
+          <w:rStyle w:val="gnkrckgcgsb"/>
+          <w:rFonts w:ascii="Consolas" w:hAnsi="Consolas"/>
+          <w:color w:val="93A1A1"/>
+          <w:bdr w:val="none" w:sz="0" w:space="0" w:color="auto" w:frame="1"/>
+        </w:rPr>
+      </w:pPr>
+      <w:r>
+        <w:rPr>
+          <w:rStyle w:val="gnkrckgcgsb"/>
+          <w:rFonts w:ascii="Consolas" w:hAnsi="Consolas"/>
+          <w:color w:val="93A1A1"/>
+          <w:bdr w:val="none" w:sz="0" w:space="0" w:color="auto" w:frame="1"/>
+        </w:rPr>
+        <w:t>StationJR16003/129/</w:t>
+      </w:r>
+      <w:proofErr w:type="gramStart"/>
+      <w:r>
+        <w:rPr>
+          <w:rStyle w:val="gnkrckgcgsb"/>
+          <w:rFonts w:ascii="Consolas" w:hAnsi="Consolas"/>
+          <w:color w:val="93A1A1"/>
+          <w:bdr w:val="none" w:sz="0" w:space="0" w:color="auto" w:frame="1"/>
+        </w:rPr>
+        <w:t>1  0.0254767</w:t>
+      </w:r>
+      <w:proofErr w:type="gramEnd"/>
+      <w:r>
+        <w:rPr>
+          <w:rStyle w:val="gnkrckgcgsb"/>
+          <w:rFonts w:ascii="Consolas" w:hAnsi="Consolas"/>
+          <w:color w:val="93A1A1"/>
+          <w:bdr w:val="none" w:sz="0" w:space="0" w:color="auto" w:frame="1"/>
+        </w:rPr>
+        <w:t xml:space="preserve">  0.0273666  2.7430134   0.931  0.42634   </w:t>
+      </w:r>
+    </w:p>
+    <w:p>
+      <w:pPr>
+        <w:pStyle w:val="HTMLPreformatted"/>
+        <w:shd w:val="clear" w:color="auto" w:fill="002B36"/>
+        <w:wordWrap w:val="0"/>
+        <w:spacing w:line="225" w:lineRule="atLeast"/>
+        <w:rPr>
+          <w:rStyle w:val="gnkrckgcgsb"/>
+          <w:rFonts w:ascii="Consolas" w:hAnsi="Consolas"/>
+          <w:color w:val="93A1A1"/>
+          <w:bdr w:val="none" w:sz="0" w:space="0" w:color="auto" w:frame="1"/>
+        </w:rPr>
+      </w:pPr>
+      <w:r>
+        <w:rPr>
+          <w:rStyle w:val="gnkrckgcgsb"/>
+          <w:rFonts w:ascii="Consolas" w:hAnsi="Consolas"/>
+          <w:color w:val="93A1A1"/>
+          <w:bdr w:val="none" w:sz="0" w:space="0" w:color="auto" w:frame="1"/>
+        </w:rPr>
+        <w:t>StationJR16003/129/</w:t>
+      </w:r>
+      <w:proofErr w:type="gramStart"/>
+      <w:r>
+        <w:rPr>
+          <w:rStyle w:val="gnkrckgcgsb"/>
+          <w:rFonts w:ascii="Consolas" w:hAnsi="Consolas"/>
+          <w:color w:val="93A1A1"/>
+          <w:bdr w:val="none" w:sz="0" w:space="0" w:color="auto" w:frame="1"/>
+        </w:rPr>
+        <w:t>2  0.0262259</w:t>
+      </w:r>
+      <w:proofErr w:type="gramEnd"/>
+      <w:r>
+        <w:rPr>
+          <w:rStyle w:val="gnkrckgcgsb"/>
+          <w:rFonts w:ascii="Consolas" w:hAnsi="Consolas"/>
+          <w:color w:val="93A1A1"/>
+          <w:bdr w:val="none" w:sz="0" w:space="0" w:color="auto" w:frame="1"/>
+        </w:rPr>
+        <w:t xml:space="preserve">  0.0272239  2.6881560   0.963  0.41382   </w:t>
+      </w:r>
+    </w:p>
+    <w:p>
+      <w:pPr>
+        <w:pStyle w:val="HTMLPreformatted"/>
+        <w:shd w:val="clear" w:color="auto" w:fill="002B36"/>
+        <w:wordWrap w:val="0"/>
+        <w:spacing w:line="225" w:lineRule="atLeast"/>
+        <w:rPr>
+          <w:rStyle w:val="gnkrckgcgsb"/>
+          <w:rFonts w:ascii="Consolas" w:hAnsi="Consolas"/>
+          <w:color w:val="93A1A1"/>
+          <w:bdr w:val="none" w:sz="0" w:space="0" w:color="auto" w:frame="1"/>
+        </w:rPr>
+      </w:pPr>
+      <w:r>
+        <w:rPr>
+          <w:rStyle w:val="gnkrckgcgsb"/>
+          <w:rFonts w:ascii="Consolas" w:hAnsi="Consolas"/>
+          <w:color w:val="93A1A1"/>
+          <w:bdr w:val="none" w:sz="0" w:space="0" w:color="auto" w:frame="1"/>
+        </w:rPr>
+        <w:t>StationJR16003/146/</w:t>
+      </w:r>
+      <w:proofErr w:type="gramStart"/>
+      <w:r>
+        <w:rPr>
+          <w:rStyle w:val="gnkrckgcgsb"/>
+          <w:rFonts w:ascii="Consolas" w:hAnsi="Consolas"/>
+          <w:color w:val="93A1A1"/>
+          <w:bdr w:val="none" w:sz="0" w:space="0" w:color="auto" w:frame="1"/>
+        </w:rPr>
+        <w:t>1  0.0209251</w:t>
+      </w:r>
+      <w:proofErr w:type="gramEnd"/>
+      <w:r>
+        <w:rPr>
+          <w:rStyle w:val="gnkrckgcgsb"/>
+          <w:rFonts w:ascii="Consolas" w:hAnsi="Consolas"/>
+          <w:color w:val="93A1A1"/>
+          <w:bdr w:val="none" w:sz="0" w:space="0" w:color="auto" w:frame="1"/>
+        </w:rPr>
+        <w:t xml:space="preserve">  0.0280169  3.0063303   0.747  0.50924   </w:t>
+      </w:r>
+    </w:p>
+    <w:p>
+      <w:pPr>
+        <w:pStyle w:val="HTMLPreformatted"/>
+        <w:shd w:val="clear" w:color="auto" w:fill="002B36"/>
+        <w:wordWrap w:val="0"/>
+        <w:spacing w:line="225" w:lineRule="atLeast"/>
+        <w:rPr>
+          <w:rStyle w:val="gnkrckgcgsb"/>
+          <w:rFonts w:ascii="Consolas" w:hAnsi="Consolas"/>
+          <w:color w:val="93A1A1"/>
+          <w:bdr w:val="none" w:sz="0" w:space="0" w:color="auto" w:frame="1"/>
+        </w:rPr>
+      </w:pPr>
+      <w:r>
+        <w:rPr>
+          <w:rStyle w:val="gnkrckgcgsb"/>
+          <w:rFonts w:ascii="Consolas" w:hAnsi="Consolas"/>
+          <w:color w:val="93A1A1"/>
+          <w:bdr w:val="none" w:sz="0" w:space="0" w:color="auto" w:frame="1"/>
+        </w:rPr>
+        <w:t>StationJR16003/146/</w:t>
+      </w:r>
+      <w:proofErr w:type="gramStart"/>
+      <w:r>
+        <w:rPr>
+          <w:rStyle w:val="gnkrckgcgsb"/>
+          <w:rFonts w:ascii="Consolas" w:hAnsi="Consolas"/>
+          <w:color w:val="93A1A1"/>
+          <w:bdr w:val="none" w:sz="0" w:space="0" w:color="auto" w:frame="1"/>
+        </w:rPr>
+        <w:t>2  0.0638992</w:t>
+      </w:r>
+      <w:proofErr w:type="gramEnd"/>
+      <w:r>
+        <w:rPr>
+          <w:rStyle w:val="gnkrckgcgsb"/>
+          <w:rFonts w:ascii="Consolas" w:hAnsi="Consolas"/>
+          <w:color w:val="93A1A1"/>
+          <w:bdr w:val="none" w:sz="0" w:space="0" w:color="auto" w:frame="1"/>
+        </w:rPr>
+        <w:t xml:space="preserve">  0.0288352  3.3799673   2.216  0.10340   </w:t>
+      </w:r>
+    </w:p>
+    <w:p>
+      <w:pPr>
+        <w:pStyle w:val="HTMLPreformatted"/>
+        <w:shd w:val="clear" w:color="auto" w:fill="002B36"/>
+        <w:wordWrap w:val="0"/>
+        <w:spacing w:line="225" w:lineRule="atLeast"/>
+        <w:rPr>
+          <w:rStyle w:val="gnkrckgcgsb"/>
+          <w:rFonts w:ascii="Consolas" w:hAnsi="Consolas"/>
+          <w:color w:val="93A1A1"/>
+          <w:bdr w:val="none" w:sz="0" w:space="0" w:color="auto" w:frame="1"/>
+        </w:rPr>
+      </w:pPr>
+      <w:r>
+        <w:rPr>
+          <w:rStyle w:val="gnkrckgcgsb"/>
+          <w:rFonts w:ascii="Consolas" w:hAnsi="Consolas"/>
+          <w:color w:val="93A1A1"/>
+          <w:bdr w:val="none" w:sz="0" w:space="0" w:color="auto" w:frame="1"/>
+        </w:rPr>
+        <w:t>StationJR16003/147/</w:t>
+      </w:r>
+      <w:proofErr w:type="gramStart"/>
+      <w:r>
+        <w:rPr>
+          <w:rStyle w:val="gnkrckgcgsb"/>
+          <w:rFonts w:ascii="Consolas" w:hAnsi="Consolas"/>
+          <w:color w:val="93A1A1"/>
+          <w:bdr w:val="none" w:sz="0" w:space="0" w:color="auto" w:frame="1"/>
+        </w:rPr>
+        <w:t>1  0.0163227</w:t>
+      </w:r>
+      <w:proofErr w:type="gramEnd"/>
+      <w:r>
+        <w:rPr>
+          <w:rStyle w:val="gnkrckgcgsb"/>
+          <w:rFonts w:ascii="Consolas" w:hAnsi="Consolas"/>
+          <w:color w:val="93A1A1"/>
+          <w:bdr w:val="none" w:sz="0" w:space="0" w:color="auto" w:frame="1"/>
+        </w:rPr>
+        <w:t xml:space="preserve">  0.0280169  3.0063303   0.583  0.60098   </w:t>
+      </w:r>
+    </w:p>
+    <w:p>
+      <w:pPr>
+        <w:pStyle w:val="HTMLPreformatted"/>
+        <w:shd w:val="clear" w:color="auto" w:fill="002B36"/>
+        <w:wordWrap w:val="0"/>
+        <w:spacing w:line="225" w:lineRule="atLeast"/>
+        <w:rPr>
+          <w:rStyle w:val="gnkrckgcgsb"/>
+          <w:rFonts w:ascii="Consolas" w:hAnsi="Consolas"/>
+          <w:color w:val="93A1A1"/>
+          <w:bdr w:val="none" w:sz="0" w:space="0" w:color="auto" w:frame="1"/>
+        </w:rPr>
+      </w:pPr>
+      <w:r>
+        <w:rPr>
+          <w:rStyle w:val="gnkrckgcgsb"/>
+          <w:rFonts w:ascii="Consolas" w:hAnsi="Consolas"/>
+          <w:color w:val="93A1A1"/>
+          <w:bdr w:val="none" w:sz="0" w:space="0" w:color="auto" w:frame="1"/>
+        </w:rPr>
+        <w:t xml:space="preserve">StationJR16003/39/1   </w:t>
+      </w:r>
+      <w:proofErr w:type="gramStart"/>
+      <w:r>
+        <w:rPr>
+          <w:rStyle w:val="gnkrckgcgsb"/>
+          <w:rFonts w:ascii="Consolas" w:hAnsi="Consolas"/>
+          <w:color w:val="93A1A1"/>
+          <w:bdr w:val="none" w:sz="0" w:space="0" w:color="auto" w:frame="1"/>
+        </w:rPr>
+        <w:t>0.0144358  0.0311587</w:t>
+      </w:r>
+      <w:proofErr w:type="gramEnd"/>
+      <w:r>
+        <w:rPr>
+          <w:rStyle w:val="gnkrckgcgsb"/>
+          <w:rFonts w:ascii="Consolas" w:hAnsi="Consolas"/>
+          <w:color w:val="93A1A1"/>
+          <w:bdr w:val="none" w:sz="0" w:space="0" w:color="auto" w:frame="1"/>
+        </w:rPr>
+        <w:t xml:space="preserve">  4.5634432   0.463  0.66440   </w:t>
+      </w:r>
+    </w:p>
+    <w:p>
+      <w:pPr>
+        <w:pStyle w:val="HTMLPreformatted"/>
+        <w:shd w:val="clear" w:color="auto" w:fill="002B36"/>
+        <w:wordWrap w:val="0"/>
+        <w:spacing w:line="225" w:lineRule="atLeast"/>
+        <w:rPr>
+          <w:rStyle w:val="gnkrckgcgsb"/>
+          <w:rFonts w:ascii="Consolas" w:hAnsi="Consolas"/>
+          <w:color w:val="93A1A1"/>
+          <w:bdr w:val="none" w:sz="0" w:space="0" w:color="auto" w:frame="1"/>
+        </w:rPr>
+      </w:pPr>
+      <w:r>
+        <w:rPr>
+          <w:rStyle w:val="gnkrckgcgsb"/>
+          <w:rFonts w:ascii="Consolas" w:hAnsi="Consolas"/>
+          <w:color w:val="93A1A1"/>
+          <w:bdr w:val="none" w:sz="0" w:space="0" w:color="auto" w:frame="1"/>
+        </w:rPr>
+        <w:t>StationJR16003/39/</w:t>
+      </w:r>
+      <w:proofErr w:type="gramStart"/>
+      <w:r>
+        <w:rPr>
+          <w:rStyle w:val="gnkrckgcgsb"/>
+          <w:rFonts w:ascii="Consolas" w:hAnsi="Consolas"/>
+          <w:color w:val="93A1A1"/>
+          <w:bdr w:val="none" w:sz="0" w:space="0" w:color="auto" w:frame="1"/>
+        </w:rPr>
+        <w:t>2  -</w:t>
+      </w:r>
+      <w:proofErr w:type="gramEnd"/>
+      <w:r>
+        <w:rPr>
+          <w:rStyle w:val="gnkrckgcgsb"/>
+          <w:rFonts w:ascii="Consolas" w:hAnsi="Consolas"/>
+          <w:color w:val="93A1A1"/>
+          <w:bdr w:val="none" w:sz="0" w:space="0" w:color="auto" w:frame="1"/>
+        </w:rPr>
+        <w:t xml:space="preserve">0.0256132  0.0311587  4.5634432  -0.822  0.45186   </w:t>
+      </w:r>
+    </w:p>
+    <w:p>
+      <w:pPr>
+        <w:pStyle w:val="HTMLPreformatted"/>
+        <w:shd w:val="clear" w:color="auto" w:fill="002B36"/>
+        <w:wordWrap w:val="0"/>
+        <w:spacing w:line="225" w:lineRule="atLeast"/>
+        <w:rPr>
+          <w:rStyle w:val="gnkrckgcgsb"/>
+          <w:rFonts w:ascii="Consolas" w:hAnsi="Consolas"/>
+          <w:color w:val="93A1A1"/>
+          <w:bdr w:val="none" w:sz="0" w:space="0" w:color="auto" w:frame="1"/>
+        </w:rPr>
+      </w:pPr>
+      <w:r>
+        <w:rPr>
+          <w:rStyle w:val="gnkrckgcgsb"/>
+          <w:rFonts w:ascii="Consolas" w:hAnsi="Consolas"/>
+          <w:color w:val="93A1A1"/>
+          <w:bdr w:val="none" w:sz="0" w:space="0" w:color="auto" w:frame="1"/>
+        </w:rPr>
+        <w:t>StationJR177/161/2   -</w:t>
+      </w:r>
+      <w:proofErr w:type="gramStart"/>
+      <w:r>
+        <w:rPr>
+          <w:rStyle w:val="gnkrckgcgsb"/>
+          <w:rFonts w:ascii="Consolas" w:hAnsi="Consolas"/>
+          <w:color w:val="93A1A1"/>
+          <w:bdr w:val="none" w:sz="0" w:space="0" w:color="auto" w:frame="1"/>
+        </w:rPr>
+        <w:t>0.0671749  0.0334262</w:t>
+      </w:r>
+      <w:proofErr w:type="gramEnd"/>
+      <w:r>
+        <w:rPr>
+          <w:rStyle w:val="gnkrckgcgsb"/>
+          <w:rFonts w:ascii="Consolas" w:hAnsi="Consolas"/>
+          <w:color w:val="93A1A1"/>
+          <w:bdr w:val="none" w:sz="0" w:space="0" w:color="auto" w:frame="1"/>
+        </w:rPr>
+        <w:t xml:space="preserve">  2.7214367  -2.010  0.14733   </w:t>
+      </w:r>
+    </w:p>
+    <w:p>
+      <w:pPr>
+        <w:pStyle w:val="HTMLPreformatted"/>
+        <w:shd w:val="clear" w:color="auto" w:fill="002B36"/>
+        <w:wordWrap w:val="0"/>
+        <w:spacing w:line="225" w:lineRule="atLeast"/>
+        <w:rPr>
+          <w:rStyle w:val="gnkrckgcgsb"/>
+          <w:rFonts w:ascii="Consolas" w:hAnsi="Consolas"/>
+          <w:color w:val="93A1A1"/>
+          <w:bdr w:val="none" w:sz="0" w:space="0" w:color="auto" w:frame="1"/>
+        </w:rPr>
+      </w:pPr>
+      <w:r>
+        <w:rPr>
+          <w:rStyle w:val="gnkrckgcgsb"/>
+          <w:rFonts w:ascii="Consolas" w:hAnsi="Consolas"/>
+          <w:color w:val="93A1A1"/>
+          <w:bdr w:val="none" w:sz="0" w:space="0" w:color="auto" w:frame="1"/>
+        </w:rPr>
+        <w:t>StationJR177/165/2   -</w:t>
+      </w:r>
+      <w:proofErr w:type="gramStart"/>
+      <w:r>
+        <w:rPr>
+          <w:rStyle w:val="gnkrckgcgsb"/>
+          <w:rFonts w:ascii="Consolas" w:hAnsi="Consolas"/>
+          <w:color w:val="93A1A1"/>
+          <w:bdr w:val="none" w:sz="0" w:space="0" w:color="auto" w:frame="1"/>
+        </w:rPr>
+        <w:t>0.0728682  0.0351893</w:t>
+      </w:r>
+      <w:proofErr w:type="gramEnd"/>
+      <w:r>
+        <w:rPr>
+          <w:rStyle w:val="gnkrckgcgsb"/>
+          <w:rFonts w:ascii="Consolas" w:hAnsi="Consolas"/>
+          <w:color w:val="93A1A1"/>
+          <w:bdr w:val="none" w:sz="0" w:space="0" w:color="auto" w:frame="1"/>
+        </w:rPr>
+        <w:t xml:space="preserve">  3.3378119  -2.071  0.12089   </w:t>
+      </w:r>
+    </w:p>
+    <w:p>
+      <w:pPr>
+        <w:pStyle w:val="HTMLPreformatted"/>
+        <w:shd w:val="clear" w:color="auto" w:fill="002B36"/>
+        <w:wordWrap w:val="0"/>
+        <w:spacing w:line="225" w:lineRule="atLeast"/>
+        <w:rPr>
+          <w:rStyle w:val="gnkrckgcgsb"/>
+          <w:rFonts w:ascii="Consolas" w:hAnsi="Consolas"/>
+          <w:color w:val="93A1A1"/>
+          <w:bdr w:val="none" w:sz="0" w:space="0" w:color="auto" w:frame="1"/>
+        </w:rPr>
+      </w:pPr>
+      <w:r>
+        <w:rPr>
+          <w:rStyle w:val="gnkrckgcgsb"/>
+          <w:rFonts w:ascii="Consolas" w:hAnsi="Consolas"/>
+          <w:color w:val="93A1A1"/>
+          <w:bdr w:val="none" w:sz="0" w:space="0" w:color="auto" w:frame="1"/>
+        </w:rPr>
+        <w:t>StationJR177/199/2   -</w:t>
+      </w:r>
+      <w:proofErr w:type="gramStart"/>
+      <w:r>
+        <w:rPr>
+          <w:rStyle w:val="gnkrckgcgsb"/>
+          <w:rFonts w:ascii="Consolas" w:hAnsi="Consolas"/>
+          <w:color w:val="93A1A1"/>
+          <w:bdr w:val="none" w:sz="0" w:space="0" w:color="auto" w:frame="1"/>
+        </w:rPr>
+        <w:t>0.0055151  0.0291528</w:t>
+      </w:r>
+      <w:proofErr w:type="gramEnd"/>
+      <w:r>
+        <w:rPr>
+          <w:rStyle w:val="gnkrckgcgsb"/>
+          <w:rFonts w:ascii="Consolas" w:hAnsi="Consolas"/>
+          <w:color w:val="93A1A1"/>
+          <w:bdr w:val="none" w:sz="0" w:space="0" w:color="auto" w:frame="1"/>
+        </w:rPr>
+        <w:t xml:space="preserve">  3.5111516  -0.189  0.86037   </w:t>
+      </w:r>
+    </w:p>
+    <w:p>
+      <w:pPr>
+        <w:pStyle w:val="HTMLPreformatted"/>
+        <w:shd w:val="clear" w:color="auto" w:fill="002B36"/>
+        <w:wordWrap w:val="0"/>
+        <w:spacing w:line="225" w:lineRule="atLeast"/>
+        <w:rPr>
+          <w:rStyle w:val="gnkrckgcgsb"/>
+          <w:rFonts w:ascii="Consolas" w:hAnsi="Consolas"/>
+          <w:color w:val="93A1A1"/>
+          <w:bdr w:val="none" w:sz="0" w:space="0" w:color="auto" w:frame="1"/>
+        </w:rPr>
+      </w:pPr>
+      <w:r>
+        <w:rPr>
+          <w:rStyle w:val="gnkrckgcgsb"/>
+          <w:rFonts w:ascii="Consolas" w:hAnsi="Consolas"/>
+          <w:color w:val="93A1A1"/>
+          <w:bdr w:val="none" w:sz="0" w:space="0" w:color="auto" w:frame="1"/>
+        </w:rPr>
+        <w:t>StationJR177/205/1   -</w:t>
+      </w:r>
+      <w:proofErr w:type="gramStart"/>
+      <w:r>
+        <w:rPr>
+          <w:rStyle w:val="gnkrckgcgsb"/>
+          <w:rFonts w:ascii="Consolas" w:hAnsi="Consolas"/>
+          <w:color w:val="93A1A1"/>
+          <w:bdr w:val="none" w:sz="0" w:space="0" w:color="auto" w:frame="1"/>
+        </w:rPr>
+        <w:t>0.0351696  0.0311587</w:t>
+      </w:r>
+      <w:proofErr w:type="gramEnd"/>
+      <w:r>
+        <w:rPr>
+          <w:rStyle w:val="gnkrckgcgsb"/>
+          <w:rFonts w:ascii="Consolas" w:hAnsi="Consolas"/>
+          <w:color w:val="93A1A1"/>
+          <w:bdr w:val="none" w:sz="0" w:space="0" w:color="auto" w:frame="1"/>
+        </w:rPr>
+        <w:t xml:space="preserve">  4.5634432  -1.129  0.31483   </w:t>
+      </w:r>
+    </w:p>
+    <w:p>
+      <w:pPr>
+        <w:pStyle w:val="HTMLPreformatted"/>
+        <w:shd w:val="clear" w:color="auto" w:fill="002B36"/>
+        <w:wordWrap w:val="0"/>
+        <w:spacing w:line="225" w:lineRule="atLeast"/>
+        <w:rPr>
+          <w:rStyle w:val="gnkrckgcgsb"/>
+          <w:rFonts w:ascii="Consolas" w:hAnsi="Consolas"/>
+          <w:color w:val="93A1A1"/>
+          <w:bdr w:val="none" w:sz="0" w:space="0" w:color="auto" w:frame="1"/>
+        </w:rPr>
+      </w:pPr>
+      <w:r>
+        <w:rPr>
+          <w:rStyle w:val="gnkrckgcgsb"/>
+          <w:rFonts w:ascii="Consolas" w:hAnsi="Consolas"/>
+          <w:color w:val="93A1A1"/>
+          <w:bdr w:val="none" w:sz="0" w:space="0" w:color="auto" w:frame="1"/>
+        </w:rPr>
+        <w:lastRenderedPageBreak/>
+        <w:t>StationJR177/301/1   -</w:t>
+      </w:r>
+      <w:proofErr w:type="gramStart"/>
+      <w:r>
+        <w:rPr>
+          <w:rStyle w:val="gnkrckgcgsb"/>
+          <w:rFonts w:ascii="Consolas" w:hAnsi="Consolas"/>
+          <w:color w:val="93A1A1"/>
+          <w:bdr w:val="none" w:sz="0" w:space="0" w:color="auto" w:frame="1"/>
+        </w:rPr>
+        <w:t>0.0402017  0.0280860</w:t>
+      </w:r>
+      <w:proofErr w:type="gramEnd"/>
+      <w:r>
+        <w:rPr>
+          <w:rStyle w:val="gnkrckgcgsb"/>
+          <w:rFonts w:ascii="Consolas" w:hAnsi="Consolas"/>
+          <w:color w:val="93A1A1"/>
+          <w:bdr w:val="none" w:sz="0" w:space="0" w:color="auto" w:frame="1"/>
+        </w:rPr>
+        <w:t xml:space="preserve">  3.0296744  -1.431  0.24687   </w:t>
+      </w:r>
+    </w:p>
+    <w:p>
+      <w:pPr>
+        <w:pStyle w:val="HTMLPreformatted"/>
+        <w:shd w:val="clear" w:color="auto" w:fill="002B36"/>
+        <w:wordWrap w:val="0"/>
+        <w:spacing w:line="225" w:lineRule="atLeast"/>
+        <w:rPr>
+          <w:rStyle w:val="gnkrckgcgsb"/>
+          <w:rFonts w:ascii="Consolas" w:hAnsi="Consolas"/>
+          <w:color w:val="93A1A1"/>
+          <w:bdr w:val="none" w:sz="0" w:space="0" w:color="auto" w:frame="1"/>
+        </w:rPr>
+      </w:pPr>
+      <w:r>
+        <w:rPr>
+          <w:rStyle w:val="gnkrckgcgsb"/>
+          <w:rFonts w:ascii="Consolas" w:hAnsi="Consolas"/>
+          <w:color w:val="93A1A1"/>
+          <w:bdr w:val="none" w:sz="0" w:space="0" w:color="auto" w:frame="1"/>
+        </w:rPr>
+        <w:t xml:space="preserve">StationJR177/305/1    </w:t>
+      </w:r>
+      <w:proofErr w:type="gramStart"/>
+      <w:r>
+        <w:rPr>
+          <w:rStyle w:val="gnkrckgcgsb"/>
+          <w:rFonts w:ascii="Consolas" w:hAnsi="Consolas"/>
+          <w:color w:val="93A1A1"/>
+          <w:bdr w:val="none" w:sz="0" w:space="0" w:color="auto" w:frame="1"/>
+        </w:rPr>
+        <w:t>0.0104865  0.0311494</w:t>
+      </w:r>
+      <w:proofErr w:type="gramEnd"/>
+      <w:r>
+        <w:rPr>
+          <w:rStyle w:val="gnkrckgcgsb"/>
+          <w:rFonts w:ascii="Consolas" w:hAnsi="Consolas"/>
+          <w:color w:val="93A1A1"/>
+          <w:bdr w:val="none" w:sz="0" w:space="0" w:color="auto" w:frame="1"/>
+        </w:rPr>
+        <w:t xml:space="preserve">  4.5594784   0.337  0.75131   </w:t>
+      </w:r>
+    </w:p>
+    <w:p>
+      <w:pPr>
+        <w:pStyle w:val="HTMLPreformatted"/>
+        <w:shd w:val="clear" w:color="auto" w:fill="002B36"/>
+        <w:wordWrap w:val="0"/>
+        <w:spacing w:line="225" w:lineRule="atLeast"/>
+        <w:rPr>
+          <w:rStyle w:val="gnkrckgcgsb"/>
+          <w:rFonts w:ascii="Consolas" w:hAnsi="Consolas"/>
+          <w:color w:val="93A1A1"/>
+          <w:bdr w:val="none" w:sz="0" w:space="0" w:color="auto" w:frame="1"/>
+        </w:rPr>
+      </w:pPr>
+      <w:r>
+        <w:rPr>
+          <w:rStyle w:val="gnkrckgcgsb"/>
+          <w:rFonts w:ascii="Consolas" w:hAnsi="Consolas"/>
+          <w:color w:val="93A1A1"/>
+          <w:bdr w:val="none" w:sz="0" w:space="0" w:color="auto" w:frame="1"/>
+        </w:rPr>
+        <w:t xml:space="preserve">StationJR177/305/2    </w:t>
+      </w:r>
+      <w:proofErr w:type="gramStart"/>
+      <w:r>
+        <w:rPr>
+          <w:rStyle w:val="gnkrckgcgsb"/>
+          <w:rFonts w:ascii="Consolas" w:hAnsi="Consolas"/>
+          <w:color w:val="93A1A1"/>
+          <w:bdr w:val="none" w:sz="0" w:space="0" w:color="auto" w:frame="1"/>
+        </w:rPr>
+        <w:t>0.0376067  0.0124715</w:t>
+      </w:r>
+      <w:proofErr w:type="gramEnd"/>
+      <w:r>
+        <w:rPr>
+          <w:rStyle w:val="gnkrckgcgsb"/>
+          <w:rFonts w:ascii="Consolas" w:hAnsi="Consolas"/>
+          <w:color w:val="93A1A1"/>
+          <w:bdr w:val="none" w:sz="0" w:space="0" w:color="auto" w:frame="1"/>
+        </w:rPr>
+        <w:t xml:space="preserve"> 76.9645693   3.015  0.00348 **</w:t>
+      </w:r>
+    </w:p>
+    <w:p>
+      <w:pPr>
+        <w:pStyle w:val="HTMLPreformatted"/>
+        <w:shd w:val="clear" w:color="auto" w:fill="002B36"/>
+        <w:wordWrap w:val="0"/>
+        <w:spacing w:line="225" w:lineRule="atLeast"/>
+        <w:rPr>
+          <w:rStyle w:val="gnkrckgcgsb"/>
+          <w:rFonts w:ascii="Consolas" w:hAnsi="Consolas"/>
+          <w:color w:val="93A1A1"/>
+          <w:bdr w:val="none" w:sz="0" w:space="0" w:color="auto" w:frame="1"/>
+        </w:rPr>
+      </w:pPr>
+      <w:r>
+        <w:rPr>
+          <w:rStyle w:val="gnkrckgcgsb"/>
+          <w:rFonts w:ascii="Consolas" w:hAnsi="Consolas"/>
+          <w:color w:val="93A1A1"/>
+          <w:bdr w:val="none" w:sz="0" w:space="0" w:color="auto" w:frame="1"/>
+        </w:rPr>
+        <w:t xml:space="preserve">StationJR177/328/1    </w:t>
+      </w:r>
+      <w:proofErr w:type="gramStart"/>
+      <w:r>
+        <w:rPr>
+          <w:rStyle w:val="gnkrckgcgsb"/>
+          <w:rFonts w:ascii="Consolas" w:hAnsi="Consolas"/>
+          <w:color w:val="93A1A1"/>
+          <w:bdr w:val="none" w:sz="0" w:space="0" w:color="auto" w:frame="1"/>
+        </w:rPr>
+        <w:t>0.0006599  0.0278574</w:t>
+      </w:r>
+      <w:proofErr w:type="gramEnd"/>
+      <w:r>
+        <w:rPr>
+          <w:rStyle w:val="gnkrckgcgsb"/>
+          <w:rFonts w:ascii="Consolas" w:hAnsi="Consolas"/>
+          <w:color w:val="93A1A1"/>
+          <w:bdr w:val="none" w:sz="0" w:space="0" w:color="auto" w:frame="1"/>
+        </w:rPr>
+        <w:t xml:space="preserve">  2.9429977   0.024  0.98262   </w:t>
+      </w:r>
+    </w:p>
+    <w:p>
+      <w:pPr>
+        <w:pStyle w:val="HTMLPreformatted"/>
+        <w:shd w:val="clear" w:color="auto" w:fill="002B36"/>
+        <w:wordWrap w:val="0"/>
+        <w:spacing w:line="225" w:lineRule="atLeast"/>
+        <w:rPr>
+          <w:rStyle w:val="gnkrckgcgsb"/>
+          <w:rFonts w:ascii="Consolas" w:hAnsi="Consolas"/>
+          <w:color w:val="93A1A1"/>
+          <w:bdr w:val="none" w:sz="0" w:space="0" w:color="auto" w:frame="1"/>
+        </w:rPr>
+      </w:pPr>
+      <w:r>
+        <w:rPr>
+          <w:rStyle w:val="gnkrckgcgsb"/>
+          <w:rFonts w:ascii="Consolas" w:hAnsi="Consolas"/>
+          <w:color w:val="93A1A1"/>
+          <w:bdr w:val="none" w:sz="0" w:space="0" w:color="auto" w:frame="1"/>
+        </w:rPr>
+        <w:t>StationJR177/334/2   -</w:t>
+      </w:r>
+      <w:proofErr w:type="gramStart"/>
+      <w:r>
+        <w:rPr>
+          <w:rStyle w:val="gnkrckgcgsb"/>
+          <w:rFonts w:ascii="Consolas" w:hAnsi="Consolas"/>
+          <w:color w:val="93A1A1"/>
+          <w:bdr w:val="none" w:sz="0" w:space="0" w:color="auto" w:frame="1"/>
+        </w:rPr>
+        <w:t>0.0217537  0.0351893</w:t>
+      </w:r>
+      <w:proofErr w:type="gramEnd"/>
+      <w:r>
+        <w:rPr>
+          <w:rStyle w:val="gnkrckgcgsb"/>
+          <w:rFonts w:ascii="Consolas" w:hAnsi="Consolas"/>
+          <w:color w:val="93A1A1"/>
+          <w:bdr w:val="none" w:sz="0" w:space="0" w:color="auto" w:frame="1"/>
+        </w:rPr>
+        <w:t xml:space="preserve">  3.3378119  -0.618  0.57610   </w:t>
+      </w:r>
+    </w:p>
+    <w:p>
+      <w:pPr>
+        <w:pStyle w:val="HTMLPreformatted"/>
+        <w:shd w:val="clear" w:color="auto" w:fill="002B36"/>
+        <w:wordWrap w:val="0"/>
+        <w:spacing w:line="225" w:lineRule="atLeast"/>
+        <w:rPr>
+          <w:rStyle w:val="gnkrckgcgsb"/>
+          <w:rFonts w:ascii="Consolas" w:hAnsi="Consolas"/>
+          <w:color w:val="93A1A1"/>
+          <w:bdr w:val="none" w:sz="0" w:space="0" w:color="auto" w:frame="1"/>
+        </w:rPr>
+      </w:pPr>
+      <w:r>
+        <w:rPr>
+          <w:rStyle w:val="gnkrckgcgsb"/>
+          <w:rFonts w:ascii="Consolas" w:hAnsi="Consolas"/>
+          <w:color w:val="93A1A1"/>
+          <w:bdr w:val="none" w:sz="0" w:space="0" w:color="auto" w:frame="1"/>
+        </w:rPr>
+        <w:t>StationJR177/357/1   -</w:t>
+      </w:r>
+      <w:proofErr w:type="gramStart"/>
+      <w:r>
+        <w:rPr>
+          <w:rStyle w:val="gnkrckgcgsb"/>
+          <w:rFonts w:ascii="Consolas" w:hAnsi="Consolas"/>
+          <w:color w:val="93A1A1"/>
+          <w:bdr w:val="none" w:sz="0" w:space="0" w:color="auto" w:frame="1"/>
+        </w:rPr>
+        <w:t>0.0223008  0.0318035</w:t>
+      </w:r>
+      <w:proofErr w:type="gramEnd"/>
+      <w:r>
+        <w:rPr>
+          <w:rStyle w:val="gnkrckgcgsb"/>
+          <w:rFonts w:ascii="Consolas" w:hAnsi="Consolas"/>
+          <w:color w:val="93A1A1"/>
+          <w:bdr w:val="none" w:sz="0" w:space="0" w:color="auto" w:frame="1"/>
+        </w:rPr>
+        <w:t xml:space="preserve">  2.2315275  -0.701  0.54912   </w:t>
+      </w:r>
+    </w:p>
+    <w:p>
+      <w:pPr>
+        <w:pStyle w:val="HTMLPreformatted"/>
+        <w:numPr>
+          <w:ilvl w:val="0"/>
+          <w:numId w:val="31"/>
+        </w:numPr>
+        <w:shd w:val="clear" w:color="auto" w:fill="002B36"/>
+        <w:wordWrap w:val="0"/>
+        <w:spacing w:line="225" w:lineRule="atLeast"/>
+        <w:rPr>
+          <w:rFonts w:ascii="Consolas" w:hAnsi="Consolas"/>
+          <w:color w:val="93A1A1"/>
+        </w:rPr>
+      </w:pPr>
+      <w:r>
+        <w:rPr>
+          <w:rStyle w:val="gnkrckgcgsb"/>
+          <w:rFonts w:ascii="Consolas" w:hAnsi="Consolas"/>
+          <w:color w:val="93A1A1"/>
+          <w:bdr w:val="none" w:sz="0" w:space="0" w:color="auto" w:frame="1"/>
+        </w:rPr>
+        <w:t xml:space="preserve">StationJR38/185/1    -0.0539458  0.0351893  3.3378119  -1.533  0.21373 </w:t>
+      </w:r>
+    </w:p>
+    <w:p/>
     <w:sectPr>
       <w:headerReference w:type="default" r:id="rId7"/>
       <w:pgSz w:w="11906" w:h="16838"/>
@@ -11783,7 +14825,7 @@
   <w:abstractNum w:abstractNumId="24" w15:restartNumberingAfterBreak="0">
     <w:nsid w:val="64DC05F4"/>
     <w:multiLevelType w:val="hybridMultilevel"/>
-    <w:tmpl w:val="EB78DE78"/>
+    <w:tmpl w:val="9A2E765C"/>
     <w:lvl w:ilvl="0" w:tplc="08090001">
       <w:start w:val="1"/>
       <w:numFmt w:val="bullet"/>

</xml_diff>